<commit_message>
hyo edits to the Intro
</commit_message>
<xml_diff>
--- a/Writing/UDPV_prereg.docx
+++ b/Writing/UDPV_prereg.docx
@@ -10,6 +10,7 @@
           <w:u w:val="single"/>
         </w:rPr>
       </w:pPr>
+      <w:commentRangeStart w:id="0"/>
       <w:r>
         <w:rPr>
           <w:b/>
@@ -18,598 +19,1683 @@
         </w:rPr>
         <w:t>Introduction</w:t>
       </w:r>
+      <w:commentRangeEnd w:id="0"/>
+      <w:r>
+        <w:rPr>
+          <w:rStyle w:val="CommentReference"/>
+        </w:rPr>
+        <w:commentReference w:id="0"/>
+      </w:r>
     </w:p>
     <w:p/>
     <w:p>
-      <w:r>
-        <w:t xml:space="preserve">Repetition is an essential component of practice. </w:t>
-      </w:r>
-      <w:r>
-        <w:t xml:space="preserve">A professional </w:t>
-      </w:r>
-      <w:r>
-        <w:t>golfer</w:t>
-      </w:r>
-      <w:r>
-        <w:t xml:space="preserve"> will take thousands of </w:t>
-      </w:r>
-      <w:r>
-        <w:t>practice shots</w:t>
-      </w:r>
-      <w:r>
-        <w:t xml:space="preserve"> to </w:t>
-      </w:r>
-      <w:r>
-        <w:t>improve swing</w:t>
-      </w:r>
-      <w:r>
-        <w:t xml:space="preserve"> mechanics</w:t>
-      </w:r>
-      <w:r>
-        <w:t xml:space="preserve">. The goal is </w:t>
-      </w:r>
-      <w:r>
-        <w:t xml:space="preserve">to consistently </w:t>
-      </w:r>
-      <w:r>
-        <w:t xml:space="preserve">repeat the same movement pattern </w:t>
-      </w:r>
-      <w:r>
-        <w:t>to be successful in the task</w:t>
-      </w:r>
+      <w:pPr>
+        <w:rPr>
+          <w:ins w:id="2" w:author="Hyosub Kim" w:date="2020-04-25T12:43:00Z"/>
+        </w:rPr>
+      </w:pPr>
+      <w:commentRangeStart w:id="3"/>
+      <w:del w:id="4" w:author="Hyosub Kim" w:date="2020-04-25T11:58:00Z">
+        <w:r>
+          <w:delText>Repetition is an essential component of practice</w:delText>
+        </w:r>
+      </w:del>
+      <w:ins w:id="5" w:author="Hyosub Kim" w:date="2020-04-25T11:58:00Z">
+        <w:r>
+          <w:t>A princip</w:t>
+        </w:r>
+      </w:ins>
+      <w:ins w:id="6" w:author="Hyosub Kim" w:date="2020-04-25T12:01:00Z">
+        <w:r>
+          <w:t>al</w:t>
+        </w:r>
+      </w:ins>
+      <w:ins w:id="7" w:author="Hyosub Kim" w:date="2020-04-25T11:59:00Z">
+        <w:r>
+          <w:t xml:space="preserve"> tenet of motor learning is that </w:t>
+        </w:r>
+      </w:ins>
+      <w:ins w:id="8" w:author="Hyosub Kim" w:date="2020-04-25T12:03:00Z">
+        <w:r>
+          <w:t xml:space="preserve">skillful action </w:t>
+        </w:r>
+      </w:ins>
+      <w:ins w:id="9" w:author="Hyosub Kim" w:date="2020-04-25T12:02:00Z">
+        <w:r>
+          <w:t>requires practice</w:t>
+        </w:r>
+      </w:ins>
+      <w:ins w:id="10" w:author="Hyosub Kim" w:date="2020-04-25T12:23:00Z">
+        <w:r>
+          <w:t>, and a</w:t>
+        </w:r>
+      </w:ins>
+      <w:ins w:id="11" w:author="Hyosub Kim" w:date="2020-04-25T12:10:00Z">
+        <w:r>
+          <w:t xml:space="preserve"> </w:t>
+        </w:r>
+      </w:ins>
+      <w:ins w:id="12" w:author="Hyosub Kim" w:date="2020-04-25T12:11:00Z">
+        <w:r>
+          <w:t>key component of</w:t>
+        </w:r>
+      </w:ins>
+      <w:ins w:id="13" w:author="Hyosub Kim" w:date="2020-04-25T12:04:00Z">
+        <w:r>
+          <w:t xml:space="preserve"> practice </w:t>
+        </w:r>
+      </w:ins>
+      <w:ins w:id="14" w:author="Hyosub Kim" w:date="2020-04-25T12:11:00Z">
+        <w:r>
+          <w:t>is</w:t>
+        </w:r>
+      </w:ins>
+      <w:ins w:id="15" w:author="Hyosub Kim" w:date="2020-04-25T12:04:00Z">
+        <w:r>
+          <w:t xml:space="preserve"> repetition</w:t>
+        </w:r>
+      </w:ins>
+      <w:r>
+        <w:t xml:space="preserve">. </w:t>
+      </w:r>
+    </w:p>
+    <w:p>
+      <w:pPr>
+        <w:rPr>
+          <w:ins w:id="16" w:author="Hyosub Kim" w:date="2020-04-25T12:35:00Z"/>
+        </w:rPr>
+      </w:pPr>
+      <w:ins w:id="17" w:author="Hyosub Kim" w:date="2020-04-25T12:44:00Z">
+        <w:r>
+          <w:t>- Talk about how after a motor skill is acquired, practice may still play an important role</w:t>
+        </w:r>
+      </w:ins>
+    </w:p>
+    <w:p>
+      <w:pPr>
+        <w:rPr>
+          <w:ins w:id="18" w:author="Hyosub Kim" w:date="2020-04-25T12:46:00Z"/>
+        </w:rPr>
+      </w:pPr>
+      <w:ins w:id="19" w:author="Hyosub Kim" w:date="2020-04-25T12:35:00Z">
+        <w:r>
+          <w:t xml:space="preserve">- </w:t>
+        </w:r>
+      </w:ins>
+      <w:ins w:id="20" w:author="Hyosub Kim" w:date="2020-04-25T12:44:00Z">
+        <w:r>
+          <w:t>For instance, r</w:t>
+        </w:r>
+      </w:ins>
+      <w:ins w:id="21" w:author="Hyosub Kim" w:date="2020-04-25T12:35:00Z">
+        <w:r>
+          <w:t xml:space="preserve">ecent work has shed light on some of the </w:t>
+        </w:r>
+      </w:ins>
+      <w:ins w:id="22" w:author="Hyosub Kim" w:date="2020-04-25T12:45:00Z">
+        <w:r>
+          <w:t>effects</w:t>
+        </w:r>
+      </w:ins>
+      <w:ins w:id="23" w:author="Hyosub Kim" w:date="2020-04-25T12:35:00Z">
+        <w:r>
+          <w:t xml:space="preserve"> of repetition</w:t>
+        </w:r>
+      </w:ins>
+      <w:ins w:id="24" w:author="Hyosub Kim" w:date="2020-04-25T12:45:00Z">
+        <w:r>
+          <w:t>, e.g., faster preparation time (</w:t>
+        </w:r>
+        <w:proofErr w:type="spellStart"/>
+        <w:r>
+          <w:t>Mawase</w:t>
+        </w:r>
+        <w:proofErr w:type="spellEnd"/>
+        <w:r>
+          <w:t xml:space="preserve"> and Haith), </w:t>
+        </w:r>
+      </w:ins>
+      <w:ins w:id="25" w:author="Hyosub Kim" w:date="2020-04-25T12:46:00Z">
+        <w:r>
+          <w:t>biasing of future movements towards repeated pattern, etc.</w:t>
+        </w:r>
+      </w:ins>
+    </w:p>
+    <w:p>
+      <w:ins w:id="26" w:author="Hyosub Kim" w:date="2020-04-25T12:46:00Z">
+        <w:r>
+          <w:t xml:space="preserve">- Now bring in golfer example: “This may explain why our golfer continues to take thousands of practice shots </w:t>
+        </w:r>
+      </w:ins>
+      <w:ins w:id="27" w:author="Hyosub Kim" w:date="2020-04-25T12:47:00Z">
+        <w:r>
+          <w:t>long a</w:t>
+        </w:r>
+      </w:ins>
+      <w:ins w:id="28" w:author="Hyosub Kim" w:date="2020-04-25T12:46:00Z">
+        <w:r>
+          <w:t xml:space="preserve">fter </w:t>
+        </w:r>
+      </w:ins>
+      <w:ins w:id="29" w:author="Hyosub Kim" w:date="2020-04-25T12:47:00Z">
+        <w:r>
+          <w:t xml:space="preserve">her swing has become fundamentally sound—presumably, </w:t>
+        </w:r>
+      </w:ins>
+      <w:ins w:id="30" w:author="Hyosub Kim" w:date="2020-04-25T12:48:00Z">
+        <w:r>
+          <w:t>repetition biases her future shots towards movement patterns tha</w:t>
+        </w:r>
+      </w:ins>
+      <w:ins w:id="31" w:author="Hyosub Kim" w:date="2020-04-25T12:49:00Z">
+        <w:r>
+          <w:t>t increase her chances of task success…</w:t>
+        </w:r>
+      </w:ins>
+      <w:del w:id="32" w:author="Hyosub Kim" w:date="2020-04-25T12:13:00Z">
+        <w:r>
+          <w:delText>A</w:delText>
+        </w:r>
+      </w:del>
+      <w:del w:id="33" w:author="Hyosub Kim" w:date="2020-04-25T12:48:00Z">
+        <w:r>
+          <w:delText xml:space="preserve"> professional </w:delText>
+        </w:r>
+        <w:r>
+          <w:delText>golfer</w:delText>
+        </w:r>
+        <w:r>
+          <w:delText xml:space="preserve"> will take thousands of </w:delText>
+        </w:r>
+        <w:r>
+          <w:delText>practice shots</w:delText>
+        </w:r>
+      </w:del>
+      <w:del w:id="34" w:author="Hyosub Kim" w:date="2020-04-25T12:14:00Z">
+        <w:r>
+          <w:delText xml:space="preserve"> to </w:delText>
+        </w:r>
+        <w:r>
+          <w:delText>improve swing</w:delText>
+        </w:r>
+        <w:r>
+          <w:delText xml:space="preserve"> mechanics</w:delText>
+        </w:r>
+      </w:del>
+      <w:del w:id="35" w:author="Hyosub Kim" w:date="2020-04-25T12:48:00Z">
+        <w:r>
+          <w:delText xml:space="preserve">. </w:delText>
+        </w:r>
+      </w:del>
+      <w:del w:id="36" w:author="Hyosub Kim" w:date="2020-04-25T12:16:00Z">
+        <w:r>
+          <w:delText>T</w:delText>
+        </w:r>
+      </w:del>
+      <w:del w:id="37" w:author="Hyosub Kim" w:date="2020-04-25T12:21:00Z">
+        <w:r>
+          <w:delText>he</w:delText>
+        </w:r>
+      </w:del>
+      <w:del w:id="38" w:author="Hyosub Kim" w:date="2020-04-25T12:48:00Z">
+        <w:r>
+          <w:delText xml:space="preserve"> goal is </w:delText>
+        </w:r>
+        <w:r>
+          <w:delText xml:space="preserve">to </w:delText>
+        </w:r>
+      </w:del>
+      <w:del w:id="39" w:author="Hyosub Kim" w:date="2020-04-25T12:22:00Z">
+        <w:r>
+          <w:delText xml:space="preserve">consistently </w:delText>
+        </w:r>
+        <w:r>
+          <w:delText xml:space="preserve">repeat </w:delText>
+        </w:r>
+      </w:del>
+      <w:del w:id="40" w:author="Hyosub Kim" w:date="2020-04-25T12:20:00Z">
+        <w:r>
+          <w:delText>the same</w:delText>
+        </w:r>
+      </w:del>
+      <w:del w:id="41" w:author="Hyosub Kim" w:date="2020-04-25T12:22:00Z">
+        <w:r>
+          <w:delText xml:space="preserve"> movement pattern</w:delText>
+        </w:r>
+      </w:del>
+      <w:del w:id="42" w:author="Hyosub Kim" w:date="2020-04-25T12:48:00Z">
+        <w:r>
+          <w:delText xml:space="preserve"> </w:delText>
+        </w:r>
+      </w:del>
+      <w:del w:id="43" w:author="Hyosub Kim" w:date="2020-04-25T12:20:00Z">
+        <w:r>
+          <w:delText xml:space="preserve">to </w:delText>
+        </w:r>
+      </w:del>
+      <w:del w:id="44" w:author="Hyosub Kim" w:date="2020-04-25T12:15:00Z">
+        <w:r>
+          <w:delText>be successful in the</w:delText>
+        </w:r>
+      </w:del>
+      <w:del w:id="45" w:author="Hyosub Kim" w:date="2020-04-25T12:48:00Z">
+        <w:r>
+          <w:delText xml:space="preserve"> task</w:delText>
+        </w:r>
+        <w:r>
+          <w:delText>.</w:delText>
+        </w:r>
+        <w:r>
+          <w:delText xml:space="preserve"> </w:delText>
+        </w:r>
+      </w:del>
+      <w:r>
+        <w:t>However,</w:t>
+      </w:r>
+      <w:r>
+        <w:t xml:space="preserve"> since</w:t>
+      </w:r>
+      <w:r>
+        <w:t xml:space="preserve"> </w:t>
+      </w:r>
+      <w:r>
+        <w:t>no</w:t>
+      </w:r>
+      <w:r>
+        <w:t xml:space="preserve"> </w:t>
+      </w:r>
+      <w:ins w:id="46" w:author="Hyosub Kim" w:date="2020-04-25T12:07:00Z">
+        <w:r>
+          <w:t xml:space="preserve">two </w:t>
+        </w:r>
+      </w:ins>
+      <w:r>
+        <w:t>movement</w:t>
+      </w:r>
+      <w:ins w:id="47" w:author="Hyosub Kim" w:date="2020-04-25T12:07:00Z">
+        <w:r>
+          <w:t>s</w:t>
+        </w:r>
+      </w:ins>
+      <w:r>
+        <w:t xml:space="preserve"> </w:t>
+      </w:r>
+      <w:del w:id="48" w:author="Hyosub Kim" w:date="2020-04-25T12:07:00Z">
+        <w:r>
+          <w:delText>is</w:delText>
+        </w:r>
+        <w:r>
+          <w:delText xml:space="preserve"> </w:delText>
+        </w:r>
+      </w:del>
+      <w:ins w:id="49" w:author="Hyosub Kim" w:date="2020-04-25T12:16:00Z">
+        <w:r>
+          <w:t>can ever be identical</w:t>
+        </w:r>
+      </w:ins>
+      <w:del w:id="50" w:author="Hyosub Kim" w:date="2020-04-25T12:16:00Z">
+        <w:r>
+          <w:delText>exactly the same</w:delText>
+        </w:r>
+      </w:del>
+      <w:r>
+        <w:t xml:space="preserve">, </w:t>
+      </w:r>
+      <w:r>
+        <w:t xml:space="preserve">how </w:t>
+      </w:r>
+      <w:r>
+        <w:t xml:space="preserve">consistent must the golfer’s movements be during practice to engage a </w:t>
+      </w:r>
+      <w:r>
+        <w:t>repetition-based learning</w:t>
+      </w:r>
+      <w:r>
+        <w:t xml:space="preserve"> process?</w:t>
+      </w:r>
+      <w:commentRangeEnd w:id="3"/>
+      <w:r>
+        <w:rPr>
+          <w:rStyle w:val="CommentReference"/>
+        </w:rPr>
+        <w:commentReference w:id="3"/>
+      </w:r>
+    </w:p>
+    <w:p/>
+    <w:p>
+      <w:commentRangeStart w:id="51"/>
+      <w:r>
+        <w:t>Use-dependent learning biases future movements in the direction past movements</w:t>
+      </w:r>
+      <w:r>
+        <w:t xml:space="preserve"> </w:t>
+      </w:r>
+      <w:r>
+        <w:fldChar w:fldCharType="begin"/>
+      </w:r>
+      <w:r>
+        <w:instrText xml:space="preserve"> ADDIN ZOTERO_ITEM CSL_CITATION {"citationID":"IKIuJwEa","properties":{"formattedCitation":"(Classen et al., 1998; Diedrichsen et al., 2010)","plainCitation":"(Classen et al., 1998; Diedrichsen et al., 2010)","noteIndex":0},"citationItems":[{"id":425,"uris":["http://zotero.org/users/5226272/items/KR9ISDEJ"],"uri":["http://zotero.org/users/5226272/items/KR9ISDEJ"],"itemData":{"id":425,"type":"article-journal","container-title":"Journal of Neurophysiology","DOI":"10.1152/jn.1998.79.2.1117","ISSN":"0022-3077, 1522-1598","issue":"2","journalAbbreviation":"J Neurophysiol","language":"en","page":"1117-1123","source":"Crossref","title":"Rapid plasticity of human cortical movement representation induced by practice","volume":"79","author":[{"family":"Classen","given":"Joseph"},{"family":"Liepert","given":"Joachim"},{"family":"Wise","given":"Steven P."},{"family":"Hallett","given":"Mark"},{"family":"Cohen","given":"Leonardo G."}],"issued":{"date-parts":[["1998",2]]}}},{"id":264,"uris":["http://zotero.org/users/5226272/items/CGQM3V6N"],"uri":["http://zotero.org/users/5226272/items/CGQM3V6N"],"itemData":{"id":264,"type":"article-journal","container-title":"Journal of Neuroscience","DOI":"10.1523/JNEUROSCI.5406-09.2010","ISSN":"0270-6474, 1529-2401","issue":"15","journalAbbreviation":"J Neurosci","language":"en","page":"5159-5166","source":"Crossref","title":"Use-dependent and error-based learning of motor behaviors","volume":"30","author":[{"family":"Diedrichsen","given":"J."},{"family":"White","given":"O."},{"family":"Newman","given":"D."},{"family":"Lally","given":"N."}],"issued":{"date-parts":[["2010",4,14]]}}}],"schema":"https://github.com/citation-style-language/schema/raw/master/csl-citation.json"} </w:instrText>
+      </w:r>
+      <w:r>
+        <w:fldChar w:fldCharType="separate"/>
+      </w:r>
+      <w:r>
+        <w:t>(Classen et al., 1998; Diedrichsen et al., 2010)</w:t>
+      </w:r>
+      <w:r>
+        <w:fldChar w:fldCharType="end"/>
+      </w:r>
+      <w:r>
+        <w:t>. It is a form of Hebbian learning occurring in the motor cortex</w:t>
+      </w:r>
+      <w:r>
+        <w:t xml:space="preserve"> </w:t>
+      </w:r>
+      <w:r>
+        <w:fldChar w:fldCharType="begin"/>
+      </w:r>
+      <w:r>
+        <w:instrText xml:space="preserve"> ADDIN ZOTERO_ITEM CSL_CITATION {"citationID":"qXYGiBmh","properties":{"formattedCitation":"(Classen et al., 1998; Orban de Xivry et al., 2011)","plainCitation":"(Classen et al., 1998; Orban de Xivry et al., 2011)","noteIndex":0},"citationItems":[{"id":425,"uris":["http://zotero.org/users/5226272/items/KR9ISDEJ"],"uri":["http://zotero.org/users/5226272/items/KR9ISDEJ"],"itemData":{"id":425,"type":"article-journal","container-title":"Journal of Neurophysiology","DOI":"10.1152/jn.1998.79.2.1117","ISSN":"0022-3077, 1522-1598","issue":"2","journalAbbreviation":"J Neurophysiol","language":"en","page":"1117-1123","source":"Crossref","title":"Rapid plasticity of human cortical movement representation induced by practice","volume":"79","author":[{"family":"Classen","given":"Joseph"},{"family":"Liepert","given":"Joachim"},{"family":"Wise","given":"Steven P."},{"family":"Hallett","given":"Mark"},{"family":"Cohen","given":"Leonardo G."}],"issued":{"date-parts":[["1998",2]]}}},{"id":1250,"uris":["http://zotero.org/users/5226272/items/59LPW5PV"],"uri":["http://zotero.org/users/5226272/items/59LPW5PV"],"itemData":{"id":1250,"type":"article-journal","container-title":"Cerebral Cortex","DOI":"10.1093/cercor/bhq192","ISSN":"1047-3211, 1460-2199","issue":"7","journalAbbreviation":"Cereb Cortex","language":"en","page":"1475-1484","source":"DOI.org (Crossref)","title":"Contributions of the motor cortex to adaptive control of reaching depend on the perturbation schedule","volume":"21","author":[{"family":"Orban de Xivry","given":"J.-J."},{"family":"Criscimagna-Hemminger","given":"S. E."},{"family":"Shadmehr","given":"R."}],"issued":{"date-parts":[["2011",7,1]]}}}],"schema":"https://github.com/citation-style-language/schema/raw/master/csl-citation.json"} </w:instrText>
+      </w:r>
+      <w:r>
+        <w:fldChar w:fldCharType="separate"/>
+      </w:r>
+      <w:r>
+        <w:t>(Classen et al., 1998; Orban de Xivry et al., 2011)</w:t>
+      </w:r>
+      <w:r>
+        <w:fldChar w:fldCharType="end"/>
+      </w:r>
+      <w:r>
+        <w:t xml:space="preserve">. Use-dependent </w:t>
+      </w:r>
+      <w:r>
+        <w:t xml:space="preserve">bias </w:t>
+      </w:r>
+      <w:r>
+        <w:t>has</w:t>
+      </w:r>
+      <w:r>
+        <w:t xml:space="preserve"> been </w:t>
+      </w:r>
+      <w:r>
+        <w:t>observed</w:t>
+      </w:r>
+      <w:r>
+        <w:t xml:space="preserve"> in reaching direction</w:t>
+      </w:r>
+      <w:r>
+        <w:t xml:space="preserve"> </w:t>
+      </w:r>
+      <w:r>
+        <w:fldChar w:fldCharType="begin"/>
+      </w:r>
+      <w:r>
+        <w:instrText xml:space="preserve"> ADDIN ZOTERO_ITEM CSL_CITATION {"citationID":"keuD0JKe","properties":{"formattedCitation":"(Diedrichsen et al., 2010; Verstynen and Sabes, 2011)","plainCitation":"(Diedrichsen et al., 2010; Verstynen and Sabes, 2011)","noteIndex":0},"citationItems":[{"id":264,"uris":["http://zotero.org/users/5226272/items/CGQM3V6N"],"uri":["http://zotero.org/users/5226272/items/CGQM3V6N"],"itemData":{"id":264,"type":"article-journal","container-title":"Journal of Neuroscience","DOI":"10.1523/JNEUROSCI.5406-09.2010","ISSN":"0270-6474, 1529-2401","issue":"15","journalAbbreviation":"J Neurosci","language":"en","page":"5159-5166","source":"Crossref","title":"Use-dependent and error-based learning of motor behaviors","volume":"30","author":[{"family":"Diedrichsen","given":"J."},{"family":"White","given":"O."},{"family":"Newman","given":"D."},{"family":"Lally","given":"N."}],"issued":{"date-parts":[["2010",4,14]]}}},{"id":266,"uris":["http://zotero.org/users/5226272/items/U7A6FUTI"],"uri":["http://zotero.org/users/5226272/items/U7A6FUTI"],"itemData":{"id":266,"type":"article-journal","container-title":"Journal of Neuroscience","DOI":"10.1523/JNEUROSCI.6525-10.2011","ISSN":"0270-6474, 1529-2401","issue":"27","journalAbbreviation":"J Neurosci","language":"en","page":"10050-10059","source":"Crossref","title":"How each movement changes the next: an experimental and theoretical study of fast adaptive priors in reaching","title-short":"How Each Movement Changes the Next","volume":"31","author":[{"family":"Verstynen","given":"T."},{"family":"Sabes","given":"P. N."}],"issued":{"date-parts":[["2011",7,6]]}}}],"schema":"https://github.com/citation-style-language/schema/raw/master/csl-citation.json"} </w:instrText>
+      </w:r>
+      <w:r>
+        <w:fldChar w:fldCharType="separate"/>
+      </w:r>
+      <w:r>
+        <w:t>(Diedrichsen et al., 2010; Verstynen and Sabes, 2011)</w:t>
+      </w:r>
+      <w:r>
+        <w:fldChar w:fldCharType="end"/>
+      </w:r>
+      <w:r>
+        <w:t>, reaction time</w:t>
+      </w:r>
+      <w:r>
+        <w:t xml:space="preserve"> </w:t>
+      </w:r>
+      <w:r>
+        <w:t>during</w:t>
+      </w:r>
+      <w:r>
+        <w:t xml:space="preserve"> reaching</w:t>
+      </w:r>
+      <w:r>
+        <w:t xml:space="preserve"> </w:t>
+      </w:r>
+      <w:r>
+        <w:fldChar w:fldCharType="begin"/>
+      </w:r>
+      <w:r>
+        <w:instrText xml:space="preserve"> ADDIN ZOTERO_ITEM CSL_CITATION {"citationID":"oV4rOwsA","properties":{"formattedCitation":"(Wong et al., 2017)","plainCitation":"(Wong et al., 2017)","noteIndex":0},"citationItems":[{"id":1417,"uris":["http://zotero.org/users/5226272/items/6WAS2D5D"],"uri":["http://zotero.org/users/5226272/items/6WAS2D5D"],"itemData":{"id":1417,"type":"article-journal","abstract":"Reaction times (RTs) are assumed to reflect the underlying computations required for making decisions and preparing actions. Recent work, however, has shown that movements can be initiated earlier than typically expressed without affecting performance; hence, the RT may be modulated by factors other than computation time. Consistent with that view, we demonstrated that RTs are influenced by prior experience: when a previously performed task required a specific RT to support task success, this biased the RTs in future tasks. This effect is similar to the use-dependent biases observed for other movement parameters such as speed or direction. Moreover, kinematic analyses revealed that these RT biases could occur without changing the underlying computations used to perform the action. Thus the RT is not solely determined by computational requirements but is an independent parameter that can be habitually set by prior experience.\n          , \n            Often, we need to make split-second decisions, be it to avoid an accident, outwit someone in an argument or to win a game. The time that it takes to respond to a signal, i.e., the reaction time, might be the crucial factor to help us succeed or even survive. Many people assume that the reaction time represents the time needed to prepare an action, and to respond sooner one must ‘think faster’.\n            However, what really happens in the brain is not well understood. While more complex tasks seem to require longer reaction times, recent evidence suggests that determining when an action begins may not depend on how long it takes to decide which specific action should be taken. Indeed, reaction times may be shortened without changing the accuracy of the planned movement.\n            Using different performance tests, Wong et al. now demonstrate that the reaction time can be influenced by prior experience. In the first task, participants had to respond quickly to catch a moving target. When they later had to move toward a static target, their reaction times were reduced. In the second experiment, the participants practiced a task that required them to plan movements around obstacles. Participants were then given a hint that made it easier to plan their movements, but reaction times did not decrease as expected. Wong et al. then analyzed their movements and demonstrated that although reaction times remained the same, the hint did ease movement planning.\n            This suggests that the reaction time did not always reflect how long it took to prepare a response, but was influenced by prior experience. A next step will be to test what other factors may influence the reaction time. A deeper knowledge of these factors will help to avoid misinterpretation of neural data.","container-title":"eLife","DOI":"10.7554/eLife.28075","ISSN":"2050-084X","language":"en","page":"e28075","source":"DOI.org (Crossref)","title":"Reaction times can reflect habits rather than computations","volume":"6","author":[{"family":"Wong","given":"Aaron L"},{"family":"Goldsmith","given":"Jeff"},{"family":"Forrence","given":"Alexander D"},{"family":"Haith","given":"Adrian M"},{"family":"Krakauer","given":"John W"}],"issued":{"date-parts":[["2017",7,28]]}}}],"schema":"https://github.com/citation-style-language/schema/raw/master/csl-citation.json"} </w:instrText>
+      </w:r>
+      <w:r>
+        <w:fldChar w:fldCharType="separate"/>
+      </w:r>
+      <w:r>
+        <w:t>(Wong et al., 2017)</w:t>
+      </w:r>
+      <w:r>
+        <w:fldChar w:fldCharType="end"/>
+      </w:r>
+      <w:r>
+        <w:t xml:space="preserve">, </w:t>
+      </w:r>
+      <w:r>
+        <w:t xml:space="preserve">movement speed </w:t>
+      </w:r>
+      <w:r>
+        <w:t>during</w:t>
+      </w:r>
+      <w:r>
+        <w:t xml:space="preserve"> reaching </w:t>
+      </w:r>
+      <w:r>
+        <w:fldChar w:fldCharType="begin"/>
+      </w:r>
+      <w:r>
+        <w:instrText xml:space="preserve"> ADDIN ZOTERO_ITEM CSL_CITATION {"citationID":"D8gk4m1V","properties":{"formattedCitation":"(Hammerbeck et al., 2014)","plainCitation":"(Hammerbeck et al., 2014)","noteIndex":0},"citationItems":[{"id":1432,"uris":["http://zotero.org/users/5226272/items/WMZCZSLU"],"uri":["http://zotero.org/users/5226272/items/WMZCZSLU"],"itemData":{"id":1432,"type":"article-journal","abstract":"How does the motor system choose the speed for any given movement? Many current models assume a process that finds the optimal balance between the costs of moving fast and the rewards of achieving the goal. Here, we show that such models also need to take into account a prior representation of preferred movement speed, which can be changed by prolonged practice. In a time-constrained reaching task, human participants made 25-cm reaching movements within 300, 500, 700, or 900 ms. They were then trained for 3 days to execute the movement at either the slowest (900-ms) or fastest (300-ms) speed. When retested on the 4th day, movements executed under all four time constraints were biased toward the speed of the trained movement. In addition, trial-to-trial variation in speed of the trained movement was significantly reduced. These findings are indicative of a use-dependent mechanism that biases the selection of speed. Reduced speed variability was also associated with reduced errors in movement amplitude for the fast training group, which generalized nearly fully to a new movement direction. In contrast, changes in perpendicular error were specific to the trained direction. In sum, our results suggest the existence of a relatively stable but modifiable prior of preferred movement speed that influences the choice of movement speed under a range of task constraints.","container-title":"Journal of Neurophysiology","DOI":"10.1152/jn.00522.2013","ISSN":"0022-3077, 1522-1598","issue":"1","journalAbbreviation":"Journal of Neurophysiology","language":"en","page":"128-134","source":"DOI.org (Crossref)","title":"Movement speed is biased by prior experience","volume":"111","author":[{"family":"Hammerbeck","given":"Ulrike"},{"family":"Yousif","given":"Nada"},{"family":"Greenwood","given":"Richard"},{"family":"Rothwell","given":"John C."},{"family":"Diedrichsen","given":"Jörn"}],"issued":{"date-parts":[["2014",1,1]]}}}],"schema":"https://github.com/citation-style-language/schema/raw/master/csl-citation.json"} </w:instrText>
+      </w:r>
+      <w:r>
+        <w:fldChar w:fldCharType="separate"/>
+      </w:r>
+      <w:r>
+        <w:t>(Hammerbeck et al., 2014)</w:t>
+      </w:r>
+      <w:r>
+        <w:fldChar w:fldCharType="end"/>
+      </w:r>
+      <w:r>
+        <w:t xml:space="preserve">, </w:t>
+      </w:r>
+      <w:r>
+        <w:t>upper extremity strength training</w:t>
+      </w:r>
+      <w:r>
+        <w:t xml:space="preserve"> </w:t>
+      </w:r>
+      <w:r>
+        <w:fldChar w:fldCharType="begin"/>
+      </w:r>
+      <w:r>
+        <w:instrText xml:space="preserve"> ADDIN ZOTERO_ITEM CSL_CITATION {"citationID":"iSXVJhMN","properties":{"formattedCitation":"(Selvanayagam et al., 2016)","plainCitation":"(Selvanayagam et al., 2016)","noteIndex":0},"citationItems":[{"id":1438,"uris":["http://zotero.org/users/5226272/items/9CEIK8ED"],"uri":["http://zotero.org/users/5226272/items/9CEIK8ED"],"itemData":{"id":1438,"type":"article-journal","container-title":"Medicine &amp; Science in Sports &amp; Exercise","DOI":"10.1249/MSS.0000000000000956","ISSN":"0195-9131","issue":"9","journalAbbreviation":"Medicine &amp; Science in Sports &amp; Exercise","language":"en","page":"1835-1846","source":"DOI.org (Crossref)","title":"Strength Training Biases Goal-Directed Aiming:","title-short":"Strength Training Biases Goal-Directed Aiming","volume":"48","author":[{"family":"Selvanayagam","given":"Victor S."},{"family":"Riek","given":"Stephan"},{"family":"De Rugy","given":"Aymar"},{"family":"Carroll","given":"Timothy J."}],"issued":{"date-parts":[["2016",9]]}}}],"schema":"https://github.com/citation-style-language/schema/raw/master/csl-citation.json"} </w:instrText>
+      </w:r>
+      <w:r>
+        <w:fldChar w:fldCharType="separate"/>
+      </w:r>
+      <w:r>
+        <w:t>(Selvanayagam et al., 2016)</w:t>
+      </w:r>
+      <w:r>
+        <w:fldChar w:fldCharType="end"/>
+      </w:r>
+      <w:r>
+        <w:t xml:space="preserve">, </w:t>
+      </w:r>
+      <w:r>
+        <w:t xml:space="preserve">hand path direction during obstacle avoidance </w:t>
+      </w:r>
+      <w:r>
+        <w:fldChar w:fldCharType="begin"/>
+      </w:r>
+      <w:r>
+        <w:instrText xml:space="preserve"> ADDIN ZOTERO_ITEM CSL_CITATION {"citationID":"xCjY6rPS","properties":{"formattedCitation":"(Jax and Rosenbaum, 2007)","plainCitation":"(Jax and Rosenbaum, 2007)","noteIndex":0},"citationItems":[{"id":1146,"uris":["http://zotero.org/users/5226272/items/FFGX7EXQ"],"uri":["http://zotero.org/users/5226272/items/FFGX7EXQ"],"itemData":{"id":1146,"type":"article-journal","abstract":"According to a prominent theory of human perception and performance (M. A. Goodale &amp; A. D. Milner, 1992), the dorsal, action-related stream only controls visually guided actions in real time. Such a system would be predicted to show little or no action priming from previous experience. The 3 experiments reported here were designed to determine whether priming exists for visually guiding the hand to targets with obstacles sometimes in the way. In all 3 experiments, priming was observed in the curvature of hand paths. Hand paths when no obstacles were present were more curved if obstacles had recently appeared than if obstacles had not recently appeared. The results also show that hand path priming was not the result of active prediction, persisted for many trials, and generalized over the workspace. The times to initiate movements also reflected the use of a sophisticated visual search strategy that took obstacle likelihood into account.","container-title":"Journal of Experimental Psychology: Human Perception and Performance","DOI":"10.1037/0096-1523.33.2.425","ISSN":"1939-1277, 0096-1523","issue":"2","journalAbbreviation":"Journal of Experimental Psychology: Human Perception and Performance","language":"en","page":"425-441","source":"DOI.org (Crossref)","title":"Hand path priming in manual obstacle avoidance: Evidence that the dorsal stream does not only control visually guided actions in real time.","title-short":"Hand path priming in manual obstacle avoidance","volume":"33","author":[{"family":"Jax","given":"Steven A."},{"family":"Rosenbaum","given":"David A."}],"issued":{"date-parts":[["2007"]]}}}],"schema":"https://github.com/citation-style-language/schema/raw/master/csl-citation.json"} </w:instrText>
+      </w:r>
+      <w:r>
+        <w:fldChar w:fldCharType="separate"/>
+      </w:r>
+      <w:r>
+        <w:t>(Jax and Rosenbaum, 2007)</w:t>
+      </w:r>
+      <w:r>
+        <w:fldChar w:fldCharType="end"/>
+      </w:r>
+      <w:r>
+        <w:t xml:space="preserve"> and walking </w:t>
+      </w:r>
+      <w:r>
+        <w:fldChar w:fldCharType="begin"/>
+      </w:r>
+      <w:r>
+        <w:instrText xml:space="preserve"> ADDIN ZOTERO_ITEM CSL_CITATION {"citationID":"Fy3qM2Ea","properties":{"formattedCitation":"(Huynh et al., 2014; Ochoa et al., 2017)","plainCitation":"(Huynh et al., 2014; Ochoa et al., 2017)","noteIndex":0},"citationItems":[{"id":1366,"uris":["http://zotero.org/users/5226272/items/QTWL6MBB"],"uri":["http://zotero.org/users/5226272/items/QTWL6MBB"],"itemData":{"id":1366,"type":"article-journal","abstract":"PURPOSE\nAsymmetric step length is a problem common to many orthopedic and neurologic populations. Herein, we compare step length aftereffects during overground gait following two rehabilitation intervention strategies to combat step length asymmetry: split-belt treadmill (SBT) walking and unilateral stepping.\n\nMETHODS\nEighteen healthy young adults (22 ± 3 yrs) first performed ten overground gait trials. Participants then walked for ten minutes under three different treadmill conditions in a randomized order: SBT walking, slow unilateral stepping, and fast unilateral stepping. Immediately following each treadmill condition, participants performed ten overground gait trials. Mean step length asymmetry was calculated across the first five strides of the overground gait trials to assess the storage of aftereffects following each treadmill condition. We also explored the lower extremity kinematics during each treadmill condition to investigate movement patterns that lead to greatest aftereffects.\n\nRESULTS\nSignificantly higher step length asymmetry was observed in overground gait trials following SBT walking compared to those following slow and fast unilateral stepping, indicating greater aftereffect/carryover of the SBT walking pattern to overground gait. During fast unilateral stepping, increased flexion in the hip, knee, and ankle of the stationary limb was significantly associated with increased step length aftereffects.\n\nCONCLUSION\nThe aftereffects observed following acute SBT walking were significantly greater than those following unilateral stepping. Both exercises induce aftereffects of similar kinematic patterns, though likely through different mechanisms. In sum, SBT walking induces the greatest aftereffects, though unilateral stepping also induces a change in gait behavior. During unilateral stepping, the largest aftereffects occur when the walker does not simply fully extend the stationary limb and allow the treadmill to passively move the stepping limb during stance.","container-title":"Medicine and science in sports and exercise","DOI":"10.1249/MSS.0000000000000240","ISSN":"0195-9131","issue":"7","journalAbbreviation":"Med Sci Sports Exerc","note":"PMID: 24389526\nPMCID: PMC4104418","page":"1392-1399","source":"PubMed Central","title":"Comparing aftereffects following split-belt treadmill walking and unilateral stepping","volume":"46","author":[{"family":"Huynh","given":"Kristin V."},{"family":"Sarmento","given":"Carolina H."},{"family":"Roemmich","given":"Ryan T."},{"family":"Stegemöller","given":"Elizabeth L."},{"family":"Hass","given":"Chris J."}],"issued":{"date-parts":[["2014",7]]}}},{"id":1419,"uris":["http://zotero.org/users/5226272/items/NGA4I8WV"],"uri":["http://zotero.org/users/5226272/items/NGA4I8WV"],"itemData":{"id":1419,"type":"article-journal","abstract":"Rehabilitation of human motor function is an issue of growing significance, and human-interactive robots offer promising potential to meet the need. For the lower extremity, however, robot-aided therapy has proven challenging. To inform effective approaches to robotic gait therapy, it is important to better understand unimpaired locomotor control: its sensitivity to different mechanical contexts and its response to perturbations. The present study evaluated the behavior of 14 healthy subjects who walked on a motorized treadmill and overground while wearing an exoskeletal ankle robot. Their response to a periodic series of ankle plantar flexion torque pulses, delivered at periods different from, but sufficiently close to, their preferred stride cadence, was assessed to determine whether gait entrainment occurred, how it differed across conditions, and if the adapted motor behavior persisted after perturbation. Certain aspects of locomotor control were exquisitely sensitive to walking context, while others were not. Gaits entrained more often and more rapidly during overground walking, yet, in all cases, entrained gaits synchronized the torque pulses with ankle push-off, where they provided assistance with propulsion. Furthermore, subjects entrained to perturbation periods that required an adaption toward slower cadence, even though the pulses acted to accelerate gait, indicating a neural adaptation of locomotor control. Lastly, during 15 post-perturbation strides, the entrained gait period was observed to persist more frequently during overground walking. This persistence was correlated with the number of strides walked at the entrained gait period (i.e., longer exposure), which also indicated a neural adaptation.\n            NEW &amp; NOTEWORTHY We show that the response of human locomotion to physical interaction differs between treadmill and overground walking. Subjects entrained to a periodic series of ankle plantar flexion torque pulses that shifted their gait cadence, synchronizing ankle push-off with the pulses (so that they assisted propulsion) even when gait cadence slowed. Entrainment was faster overground and, on removal of torque pulses, the entrained gait period persisted more prominently overground, indicating a neural adaptation of locomotor control.","container-title":"Journal of Neurophysiology","DOI":"10.1152/jn.00176.2017","ISSN":"0022-3077, 1522-1598","issue":"4","journalAbbreviation":"J Neurophysiol","language":"en","page":"2089-2102","source":"DOI.org (Crossref)","title":"Treadmill vs. overground walking: different response to physical interaction","title-short":"Treadmill vs. overground walking","volume":"118","author":[{"family":"Ochoa","given":"Julieth"},{"family":"Sternad","given":"Dagmar"},{"family":"Hogan","given":"Neville"}],"issued":{"date-parts":[["2017",10,1]]}}}],"schema":"https://github.com/citation-style-language/schema/raw/master/csl-citation.json"} </w:instrText>
+      </w:r>
+      <w:r>
+        <w:fldChar w:fldCharType="separate"/>
+      </w:r>
+      <w:r>
+        <w:t>(Huynh et al., 2014; Ochoa et al., 2017)</w:t>
+      </w:r>
+      <w:r>
+        <w:fldChar w:fldCharType="end"/>
+      </w:r>
+      <w:r>
+        <w:t xml:space="preserve"> (source).</w:t>
+      </w:r>
+      <w:commentRangeEnd w:id="51"/>
+      <w:r>
+        <w:rPr>
+          <w:rStyle w:val="CommentReference"/>
+        </w:rPr>
+        <w:commentReference w:id="51"/>
+      </w:r>
+      <w:r>
+        <w:t xml:space="preserve"> </w:t>
+      </w:r>
+      <w:r>
+        <w:t xml:space="preserve"> </w:t>
+      </w:r>
+    </w:p>
+    <w:p/>
+    <w:p>
+      <w:pPr>
+        <w:rPr>
+          <w:ins w:id="52" w:author="Hyosub Kim" w:date="2020-04-25T13:19:00Z"/>
+        </w:rPr>
+      </w:pPr>
+      <w:ins w:id="53" w:author="Hyosub Kim" w:date="2020-04-25T12:57:00Z">
+        <w:r>
+          <w:t xml:space="preserve">The vast majority of studies of UDP have </w:t>
+        </w:r>
+      </w:ins>
+      <w:ins w:id="54" w:author="Hyosub Kim" w:date="2020-04-25T13:19:00Z">
+        <w:r>
+          <w:t>examined the phenomenon during</w:t>
+        </w:r>
+      </w:ins>
+      <w:ins w:id="55" w:author="Hyosub Kim" w:date="2020-04-25T12:57:00Z">
+        <w:r>
+          <w:t xml:space="preserve"> upper-extremity movements. Th</w:t>
+        </w:r>
+      </w:ins>
+      <w:ins w:id="56" w:author="Hyosub Kim" w:date="2020-04-25T12:58:00Z">
+        <w:r>
+          <w:t xml:space="preserve">e relatively sparse literature on UDP in locomotion is surprising, given the repetitive nature of </w:t>
+        </w:r>
+      </w:ins>
+      <w:ins w:id="57" w:author="Hyosub Kim" w:date="2020-04-25T12:59:00Z">
+        <w:r>
+          <w:t>w</w:t>
+        </w:r>
+      </w:ins>
+      <w:commentRangeStart w:id="58"/>
+      <w:del w:id="59" w:author="Hyosub Kim" w:date="2020-04-25T12:59:00Z">
+        <w:r>
+          <w:delText>W</w:delText>
+        </w:r>
+      </w:del>
+      <w:r>
+        <w:t xml:space="preserve">alking </w:t>
+      </w:r>
+      <w:del w:id="60" w:author="Hyosub Kim" w:date="2020-04-25T12:58:00Z">
+        <w:r>
+          <w:delText>is repetitive</w:delText>
+        </w:r>
+      </w:del>
+      <w:r>
+        <w:t xml:space="preserve">. </w:t>
+      </w:r>
+      <w:commentRangeEnd w:id="58"/>
+      <w:r>
+        <w:rPr>
+          <w:rStyle w:val="CommentReference"/>
+        </w:rPr>
+        <w:commentReference w:id="58"/>
+      </w:r>
+      <w:del w:id="61" w:author="Hyosub Kim" w:date="2020-04-25T12:59:00Z">
+        <w:r>
+          <w:delText>To locomote</w:delText>
+        </w:r>
+      </w:del>
+      <w:ins w:id="62" w:author="Hyosub Kim" w:date="2020-04-25T12:59:00Z">
+        <w:r>
+          <w:t>Locomotion</w:t>
+        </w:r>
+      </w:ins>
+      <w:r>
+        <w:t xml:space="preserve"> is</w:t>
+      </w:r>
+      <w:ins w:id="63" w:author="Hyosub Kim" w:date="2020-04-25T12:59:00Z">
+        <w:r>
+          <w:t>, by definition</w:t>
+        </w:r>
+      </w:ins>
+      <w:ins w:id="64" w:author="Hyosub Kim" w:date="2020-04-25T13:00:00Z">
+        <w:r>
+          <w:t>,</w:t>
+        </w:r>
+      </w:ins>
+      <w:r>
+        <w:t xml:space="preserve"> </w:t>
+      </w:r>
+      <w:ins w:id="65" w:author="Hyosub Kim" w:date="2020-04-25T13:00:00Z">
+        <w:r>
+          <w:t>the</w:t>
+        </w:r>
+      </w:ins>
+      <w:del w:id="66" w:author="Hyosub Kim" w:date="2020-04-25T13:00:00Z">
+        <w:r>
+          <w:delText>to</w:delText>
+        </w:r>
+      </w:del>
+      <w:r>
+        <w:t xml:space="preserve"> </w:t>
+      </w:r>
+      <w:del w:id="67" w:author="Hyosub Kim" w:date="2020-04-25T13:00:00Z">
+        <w:r>
+          <w:delText xml:space="preserve">repeat </w:delText>
+        </w:r>
+      </w:del>
+      <w:ins w:id="68" w:author="Hyosub Kim" w:date="2020-04-25T13:00:00Z">
+        <w:r>
+          <w:t xml:space="preserve">repetition of </w:t>
+        </w:r>
+      </w:ins>
+      <w:r>
+        <w:t>a</w:t>
+      </w:r>
+      <w:ins w:id="69" w:author="Hyosub Kim" w:date="2020-04-25T13:00:00Z">
+        <w:r>
+          <w:t xml:space="preserve"> cyclical movement</w:t>
+        </w:r>
+      </w:ins>
+      <w:r>
+        <w:t xml:space="preserve"> pattern</w:t>
+      </w:r>
+      <w:ins w:id="70" w:author="Hyosub Kim" w:date="2020-04-25T13:00:00Z">
+        <w:r>
+          <w:t xml:space="preserve"> </w:t>
+        </w:r>
+      </w:ins>
+      <w:ins w:id="71" w:author="Hyosub Kim" w:date="2020-04-25T13:02:00Z">
+        <w:r>
+          <w:t>until arriving at</w:t>
+        </w:r>
+      </w:ins>
+      <w:ins w:id="72" w:author="Hyosub Kim" w:date="2020-04-25T13:00:00Z">
+        <w:r>
+          <w:t xml:space="preserve"> </w:t>
+        </w:r>
+      </w:ins>
+      <w:ins w:id="73" w:author="Hyosub Kim" w:date="2020-04-25T13:02:00Z">
+        <w:r>
+          <w:t>the d</w:t>
+        </w:r>
+      </w:ins>
+      <w:ins w:id="74" w:author="Hyosub Kim" w:date="2020-04-25T13:03:00Z">
+        <w:r>
+          <w:t>esired</w:t>
+        </w:r>
+      </w:ins>
+      <w:ins w:id="75" w:author="Hyosub Kim" w:date="2020-04-25T14:48:00Z">
+        <w:r>
+          <w:t xml:space="preserve"> </w:t>
+        </w:r>
+      </w:ins>
+      <w:del w:id="76" w:author="Hyosub Kim" w:date="2020-04-25T13:00:00Z">
+        <w:r>
+          <w:delText xml:space="preserve"> of movement until the </w:delText>
+        </w:r>
+      </w:del>
+      <w:r>
+        <w:t>destination</w:t>
+      </w:r>
+      <w:del w:id="77" w:author="Hyosub Kim" w:date="2020-04-25T13:00:00Z">
+        <w:r>
+          <w:delText xml:space="preserve"> is achieved</w:delText>
+        </w:r>
+      </w:del>
+      <w:r>
+        <w:t xml:space="preserve">. On the other hand, </w:t>
+      </w:r>
+      <w:del w:id="78" w:author="Hyosub Kim" w:date="2020-04-25T13:01:00Z">
+        <w:r>
+          <w:delText xml:space="preserve">when </w:delText>
+        </w:r>
+      </w:del>
+      <w:r>
+        <w:t>reaching for an object</w:t>
+      </w:r>
+      <w:ins w:id="79" w:author="Hyosub Kim" w:date="2020-04-25T14:49:00Z">
+        <w:r>
+          <w:t>,</w:t>
+        </w:r>
+      </w:ins>
+      <w:ins w:id="80" w:author="Hyosub Kim" w:date="2020-04-25T13:01:00Z">
+        <w:r>
+          <w:t xml:space="preserve"> </w:t>
+        </w:r>
+      </w:ins>
+      <w:ins w:id="81" w:author="Hyosub Kim" w:date="2020-04-25T14:49:00Z">
+        <w:r>
+          <w:t>such as</w:t>
+        </w:r>
+      </w:ins>
+      <w:del w:id="82" w:author="Hyosub Kim" w:date="2020-04-25T14:49:00Z">
+        <w:r>
+          <w:delText xml:space="preserve">, </w:delText>
+        </w:r>
+      </w:del>
+      <w:ins w:id="83" w:author="Hyosub Kim" w:date="2020-04-25T13:01:00Z">
+        <w:r>
+          <w:t xml:space="preserve"> a glass of water, is </w:t>
+        </w:r>
+      </w:ins>
+      <w:ins w:id="84" w:author="Hyosub Kim" w:date="2020-04-25T14:49:00Z">
+        <w:r>
+          <w:t xml:space="preserve">discrete and is </w:t>
+        </w:r>
+      </w:ins>
+      <w:r>
+        <w:t xml:space="preserve">usually </w:t>
+      </w:r>
+      <w:del w:id="85" w:author="Hyosub Kim" w:date="2020-04-25T13:01:00Z">
+        <w:r>
+          <w:delText>one movement will do</w:delText>
+        </w:r>
+      </w:del>
+      <w:ins w:id="86" w:author="Hyosub Kim" w:date="2020-04-25T13:01:00Z">
+        <w:r>
+          <w:t>accomplished in one movement</w:t>
+        </w:r>
+      </w:ins>
       <w:r>
         <w:t>.</w:t>
       </w:r>
       <w:r>
         <w:t xml:space="preserve"> </w:t>
       </w:r>
-      <w:r>
-        <w:t>However,</w:t>
-      </w:r>
-      <w:r>
-        <w:t xml:space="preserve"> since</w:t>
+    </w:p>
+    <w:p>
+      <w:pPr>
+        <w:rPr>
+          <w:ins w:id="87" w:author="Hyosub Kim" w:date="2020-04-25T13:19:00Z"/>
+        </w:rPr>
+      </w:pPr>
+    </w:p>
+    <w:p>
+      <w:pPr>
+        <w:rPr>
+          <w:ins w:id="88" w:author="Hyosub Kim" w:date="2020-04-25T13:21:00Z"/>
+        </w:rPr>
+      </w:pPr>
+      <w:commentRangeStart w:id="89"/>
+      <w:r>
+        <w:t xml:space="preserve">The cyclical, repetitive nature of walking creates an excellent opportunity to study the use-dependent learning process. </w:t>
+      </w:r>
+      <w:ins w:id="90" w:author="Hyosub Kim" w:date="2020-04-25T13:14:00Z">
+        <w:r>
+          <w:t>Our</w:t>
+        </w:r>
+      </w:ins>
+      <w:del w:id="91" w:author="Hyosub Kim" w:date="2020-04-25T13:14:00Z">
+        <w:r>
+          <w:delText>A</w:delText>
+        </w:r>
+      </w:del>
+      <w:r>
+        <w:t xml:space="preserve"> recent study used</w:t>
       </w:r>
       <w:r>
         <w:t xml:space="preserve"> </w:t>
       </w:r>
       <w:r>
-        <w:t>no</w:t>
-      </w:r>
-      <w:r>
-        <w:t xml:space="preserve"> movement</w:t>
-      </w:r>
-      <w:r>
-        <w:t xml:space="preserve"> is</w:t>
-      </w:r>
-      <w:r>
-        <w:t xml:space="preserve"> exactly the same</w:t>
-      </w:r>
-      <w:r>
-        <w:t xml:space="preserve">, </w:t>
-      </w:r>
-      <w:r>
-        <w:t xml:space="preserve">how </w:t>
-      </w:r>
-      <w:r>
-        <w:t xml:space="preserve">consistent must the golfer’s movements be during practice to engage a </w:t>
-      </w:r>
-      <w:r>
-        <w:t>repetition-based learning</w:t>
-      </w:r>
-      <w:r>
-        <w:t xml:space="preserve"> process?</w:t>
-      </w:r>
+        <w:t xml:space="preserve">visual </w:t>
+      </w:r>
+      <w:del w:id="92" w:author="Hyosub Kim" w:date="2020-04-25T13:14:00Z">
+        <w:r>
+          <w:delText>feedback</w:delText>
+        </w:r>
+        <w:r>
+          <w:delText xml:space="preserve"> </w:delText>
+        </w:r>
+      </w:del>
+      <w:ins w:id="93" w:author="Hyosub Kim" w:date="2020-04-25T13:14:00Z">
+        <w:r>
+          <w:t>t</w:t>
+        </w:r>
+      </w:ins>
+      <w:ins w:id="94" w:author="Hyosub Kim" w:date="2020-04-25T13:15:00Z">
+        <w:r>
+          <w:t>argets</w:t>
+        </w:r>
+      </w:ins>
+      <w:ins w:id="95" w:author="Hyosub Kim" w:date="2020-04-25T13:14:00Z">
+        <w:r>
+          <w:t xml:space="preserve"> </w:t>
+        </w:r>
+      </w:ins>
+      <w:r>
+        <w:t xml:space="preserve">to </w:t>
+      </w:r>
+      <w:del w:id="96" w:author="Hyosub Kim" w:date="2020-04-25T13:15:00Z">
+        <w:r>
+          <w:delText xml:space="preserve">produce </w:delText>
+        </w:r>
+      </w:del>
+      <w:ins w:id="97" w:author="Hyosub Kim" w:date="2020-04-25T13:15:00Z">
+        <w:r>
+          <w:t xml:space="preserve">guide participants into walking with </w:t>
+        </w:r>
+      </w:ins>
+      <w:r>
+        <w:t>an asymmetr</w:t>
+      </w:r>
+      <w:ins w:id="98" w:author="Hyosub Kim" w:date="2020-04-25T13:15:00Z">
+        <w:r>
+          <w:t>y</w:t>
+        </w:r>
+      </w:ins>
+      <w:del w:id="99" w:author="Hyosub Kim" w:date="2020-04-25T13:15:00Z">
+        <w:r>
+          <w:delText xml:space="preserve">ic walking pattern </w:delText>
+        </w:r>
+      </w:del>
+      <w:r>
+        <w:t>(i.e. a limp)</w:t>
+      </w:r>
+      <w:ins w:id="100" w:author="Hyosub Kim" w:date="2020-04-25T13:21:00Z">
+        <w:r>
+          <w:t>.</w:t>
+        </w:r>
+      </w:ins>
+      <w:r>
+        <w:t xml:space="preserve"> </w:t>
+      </w:r>
+      <w:ins w:id="101" w:author="Hyosub Kim" w:date="2020-04-25T13:21:00Z">
+        <w:r>
+          <w:t xml:space="preserve">The asymmetric walking pattern was induced by gradually [whatever you did], and use-dependent biases were assessed throughout training during catch trials, in </w:t>
+        </w:r>
+      </w:ins>
+      <w:ins w:id="102" w:author="Hyosub Kim" w:date="2020-04-25T13:22:00Z">
+        <w:r>
+          <w:t>which all visual feedback was removed and participants were instructed to “walk normally”</w:t>
+        </w:r>
+      </w:ins>
+      <w:ins w:id="103" w:author="Hyosub Kim" w:date="2020-04-25T13:27:00Z">
+        <w:r>
+          <w:t xml:space="preserve">, as well as during a </w:t>
+        </w:r>
+      </w:ins>
+      <w:ins w:id="104" w:author="Hyosub Kim" w:date="2020-04-25T13:28:00Z">
+        <w:r>
+          <w:t>long washout phase</w:t>
+        </w:r>
+      </w:ins>
+      <w:ins w:id="105" w:author="Hyosub Kim" w:date="2020-04-25T13:22:00Z">
+        <w:r>
+          <w:t xml:space="preserve">. </w:t>
+        </w:r>
+      </w:ins>
+      <w:ins w:id="106" w:author="Hyosub Kim" w:date="2020-04-25T13:23:00Z">
+        <w:r>
+          <w:t xml:space="preserve">Use-dependent biases increased </w:t>
+        </w:r>
+      </w:ins>
+      <w:ins w:id="107" w:author="Hyosub Kim" w:date="2020-04-25T13:28:00Z">
+        <w:r>
+          <w:t xml:space="preserve">throughout the training block and persisted well into the late stages of the washout block. </w:t>
+        </w:r>
+      </w:ins>
+      <w:ins w:id="108" w:author="Hyosub Kim" w:date="2020-04-25T13:24:00Z">
+        <w:r>
+          <w:t>However, as the asymmetry was gradually introduced, we were unable to</w:t>
+        </w:r>
+      </w:ins>
+      <w:ins w:id="109" w:author="Hyosub Kim" w:date="2020-04-25T13:25:00Z">
+        <w:r>
+          <w:t xml:space="preserve"> determine if the smaller use-dependent bias</w:t>
+        </w:r>
+      </w:ins>
+      <w:ins w:id="110" w:author="Hyosub Kim" w:date="2020-04-25T13:26:00Z">
+        <w:r>
+          <w:t>es we observed early in training</w:t>
+        </w:r>
+      </w:ins>
+      <w:ins w:id="111" w:author="Hyosub Kim" w:date="2020-04-25T13:25:00Z">
+        <w:r>
+          <w:t xml:space="preserve"> </w:t>
+        </w:r>
+      </w:ins>
+      <w:ins w:id="112" w:author="Hyosub Kim" w:date="2020-04-25T13:26:00Z">
+        <w:r>
+          <w:t xml:space="preserve">were </w:t>
+        </w:r>
+      </w:ins>
+      <w:ins w:id="113" w:author="Hyosub Kim" w:date="2020-04-25T13:25:00Z">
+        <w:r>
+          <w:t>due to less practice time or less repetition of the same movement pattern</w:t>
+        </w:r>
+      </w:ins>
+      <w:ins w:id="114" w:author="Hyosub Kim" w:date="2020-04-25T13:26:00Z">
+        <w:r>
+          <w:t xml:space="preserve"> </w:t>
+        </w:r>
+        <w:r>
+          <w:fldChar w:fldCharType="begin"/>
+        </w:r>
+        <w:r>
+          <w:instrText xml:space="preserve"> ADDIN ZOTERO_ITEM CSL_CITATION {"citationID":"cLUtCU9e","properties":{"formattedCitation":"(Orban de Xivry et al., 2011; Orban de Xivry and Lef\\uc0\\u232{}vre, 2015)","plainCitation":"(Orban de Xivry et al., 2011; Orban de Xivry and Lefèvre, 2015)","noteIndex":0},"citationItems":[{"id":1250,"uris":["http://zotero.org/users/5226272/items/59LPW5PV"],"uri":["http://zotero.org/users/5226272/items/59LPW5PV"],"itemData":{"id":1250,"type":"article-journal","container-title":"Cerebral Cortex","DOI":"10.1093/cercor/bhq192","ISSN":"1047-3211, 1460-2199","issue":"7","journalAbbreviation":"Cereb Cortex","language":"en","page":"1475-1484","source":"DOI.org (Crossref)","title":"Contributions of the motor cortex to adaptive control of reaching depend on the perturbation schedule","volume":"21","author":[{"family":"Orban de Xivry","given":"J.-J."},{"family":"Criscimagna-Hemminger","given":"S. E."},{"family":"Shadmehr","given":"R."}],"issued":{"date-parts":[["2011",7,1]]}}},{"id":231,"uris":["http://zotero.org/users/5226272/items/SRHZ43CR"],"uri":["http://zotero.org/users/5226272/items/SRHZ43CR"],"itemData":{"id":231,"type":"article-journal","container-title":"Journal of Neurophysiology","DOI":"10.1152/jn.00673.2014","ISSN":"0022-3077, 1522-1598","issue":"7","journalAbbreviation":"J Neurophysiol","language":"en","page":"2733-2741","source":"Crossref","title":"Formation of model-free motor memories during motor adaptation depends on perturbation schedule","volume":"113","author":[{"family":"Orban de Xivry","given":"Jean-Jacques"},{"family":"Lefèvre","given":"Philippe"}],"issued":{"date-parts":[["2015",4]]}}}],"schema":"https://github.com/citation-style-language/schema/raw/master/csl-citation.json"} </w:instrText>
+        </w:r>
+        <w:r>
+          <w:fldChar w:fldCharType="separate"/>
+        </w:r>
+        <w:r>
+          <w:rPr>
+            <w:szCs w:val="24"/>
+          </w:rPr>
+          <w:t>(</w:t>
+        </w:r>
+        <w:proofErr w:type="spellStart"/>
+        <w:r>
+          <w:rPr>
+            <w:szCs w:val="24"/>
+          </w:rPr>
+          <w:t>Orban</w:t>
+        </w:r>
+        <w:proofErr w:type="spellEnd"/>
+        <w:r>
+          <w:rPr>
+            <w:szCs w:val="24"/>
+          </w:rPr>
+          <w:t xml:space="preserve"> de </w:t>
+        </w:r>
+        <w:proofErr w:type="spellStart"/>
+        <w:r>
+          <w:rPr>
+            <w:szCs w:val="24"/>
+          </w:rPr>
+          <w:t>Xivry</w:t>
+        </w:r>
+        <w:proofErr w:type="spellEnd"/>
+        <w:r>
+          <w:rPr>
+            <w:szCs w:val="24"/>
+          </w:rPr>
+          <w:t xml:space="preserve"> et al., 2011; Orban de Xivry and Lefèvre, 2015)</w:t>
+        </w:r>
+        <w:r>
+          <w:fldChar w:fldCharType="end"/>
+        </w:r>
+      </w:ins>
+      <w:ins w:id="115" w:author="Hyosub Kim" w:date="2020-04-25T13:25:00Z">
+        <w:r>
+          <w:t xml:space="preserve">. </w:t>
+        </w:r>
+      </w:ins>
+      <w:ins w:id="116" w:author="Hyosub Kim" w:date="2020-04-25T13:21:00Z">
+        <w:r>
+          <w:t xml:space="preserve"> </w:t>
+        </w:r>
+      </w:ins>
+      <w:commentRangeEnd w:id="89"/>
+      <w:ins w:id="117" w:author="Hyosub Kim" w:date="2020-04-25T13:29:00Z">
+        <w:r>
+          <w:rPr>
+            <w:rStyle w:val="CommentReference"/>
+          </w:rPr>
+          <w:commentReference w:id="89"/>
+        </w:r>
+      </w:ins>
+    </w:p>
+    <w:p>
+      <w:pPr>
+        <w:rPr>
+          <w:ins w:id="118" w:author="Hyosub Kim" w:date="2020-04-25T13:29:00Z"/>
+        </w:rPr>
+      </w:pPr>
+      <w:del w:id="119" w:author="Hyosub Kim" w:date="2020-04-25T13:15:00Z">
+        <w:r>
+          <w:delText xml:space="preserve">which yielded a </w:delText>
+        </w:r>
+        <w:r>
+          <w:delText xml:space="preserve">use-dependent </w:delText>
+        </w:r>
+        <w:r>
+          <w:delText>bias</w:delText>
+        </w:r>
+        <w:r>
+          <w:delText xml:space="preserve"> in step symmetry</w:delText>
+        </w:r>
+        <w:r>
+          <w:delText xml:space="preserve"> when subjects were asked to walk normally</w:delText>
+        </w:r>
+        <w:r>
+          <w:delText xml:space="preserve"> during catch and washout trials</w:delText>
+        </w:r>
+      </w:del>
+      <w:del w:id="120" w:author="Hyosub Kim" w:date="2020-04-25T13:22:00Z">
+        <w:r>
+          <w:delText>. The use-dependent bias increased with the size of the practiced asymmetry and the amount of practice time (source).</w:delText>
+        </w:r>
+        <w:r>
+          <w:delText xml:space="preserve"> S</w:delText>
+        </w:r>
+        <w:r>
+          <w:delText xml:space="preserve">ubjects </w:delText>
+        </w:r>
+        <w:r>
+          <w:delText>were introduced to the</w:delText>
+        </w:r>
+        <w:r>
+          <w:delText xml:space="preserve"> asymmetry gradually</w:delText>
+        </w:r>
+        <w:r>
+          <w:delText xml:space="preserve"> and use-dependent bias was probed with a catch trial </w:delText>
+        </w:r>
+        <w:r>
+          <w:delText xml:space="preserve">after this gradual phase. </w:delText>
+        </w:r>
+      </w:del>
+      <w:del w:id="121" w:author="Hyosub Kim" w:date="2020-04-25T13:26:00Z">
+        <w:r>
+          <w:delText xml:space="preserve">The subsequent catch and washout trials demonstrated significantly greater use-dependent bias. Since gradual learning has been used as a mechanism to reduce repetition in use-dependent learning paradigms </w:delText>
+        </w:r>
+        <w:r>
+          <w:fldChar w:fldCharType="begin"/>
+        </w:r>
+        <w:r>
+          <w:delInstrText xml:space="preserve"> ADDIN ZOTERO_ITEM CSL_CITATION {"citationID":"cLUtCU9e","properties":{"formattedCitation":"(Orban de Xivry et al., 2011; Orban de Xivry and Lef\\uc0\\u232{}vre, 2015)","plainCitation":"(Orban de Xivry et al., 2011; Orban de Xivry and Lefèvre, 2015)","noteIndex":0},"citationItems":[{"id":1250,"uris":["http://zotero.org/users/5226272/items/59LPW5PV"],"uri":["http://zotero.org/users/5226272/items/59LPW5PV"],"itemData":{"id":1250,"type":"article-journal","container-title":"Cerebral Cortex","DOI":"10.1093/cercor/bhq192","ISSN":"1047-3211, 1460-2199","issue":"7","journalAbbreviation":"Cereb Cortex","language":"en","page":"1475-1484","source":"DOI.org (Crossref)","title":"Contributions of the motor cortex to adaptive control of reaching depend on the perturbation schedule","volume":"21","author":[{"family":"Orban de Xivry","given":"J.-J."},{"family":"Criscimagna-Hemminger","given":"S. E."},{"family":"Shadmehr","given":"R."}],"issued":{"date-parts":[["2011",7,1]]}}},{"id":231,"uris":["http://zotero.org/users/5226272/items/SRHZ43CR"],"uri":["http://zotero.org/users/5226272/items/SRHZ43CR"],"itemData":{"id":231,"type":"article-journal","container-title":"Journal of Neurophysiology","DOI":"10.1152/jn.00673.2014","ISSN":"0022-3077, 1522-1598","issue":"7","journalAbbreviation":"J Neurophysiol","language":"en","page":"2733-2741","source":"Crossref","title":"Formation of model-free motor memories during motor adaptation depends on perturbation schedule","volume":"113","author":[{"family":"Orban de Xivry","given":"Jean-Jacques"},{"family":"Lefèvre","given":"Philippe"}],"issued":{"date-parts":[["2015",4]]}}}],"schema":"https://github.com/citation-style-language/schema/raw/master/csl-citation.json"} </w:delInstrText>
+        </w:r>
+        <w:r>
+          <w:fldChar w:fldCharType="separate"/>
+        </w:r>
+        <w:r>
+          <w:rPr>
+            <w:szCs w:val="24"/>
+          </w:rPr>
+          <w:delText xml:space="preserve">(Orban de Xivry et al., 2011; Orban de Xivry and Lefèvre, </w:delText>
+        </w:r>
+        <w:r>
+          <w:rPr>
+            <w:szCs w:val="24"/>
+          </w:rPr>
+          <w:lastRenderedPageBreak/>
+          <w:delText>2015)</w:delText>
+        </w:r>
+        <w:r>
+          <w:fldChar w:fldCharType="end"/>
+        </w:r>
+      </w:del>
+      <w:del w:id="122" w:author="Hyosub Kim" w:date="2020-04-25T14:50:00Z">
+        <w:r>
+          <w:delText>, it is</w:delText>
+        </w:r>
+        <w:r>
+          <w:delText xml:space="preserve"> difficult to </w:delText>
+        </w:r>
+      </w:del>
+      <w:del w:id="123" w:author="Hyosub Kim" w:date="2020-04-25T13:25:00Z">
+        <w:r>
+          <w:delText xml:space="preserve">determine if a smaller use-dependent bias after this first </w:delText>
+        </w:r>
+        <w:r>
+          <w:delText xml:space="preserve">gradual </w:delText>
+        </w:r>
+        <w:r>
+          <w:delText xml:space="preserve">learning phase was due to less practice time or less repetition of the same movement pattern. </w:delText>
+        </w:r>
+      </w:del>
+    </w:p>
+    <w:p>
+      <w:pPr>
+        <w:rPr>
+          <w:del w:id="124" w:author="Hyosub Kim" w:date="2020-04-25T13:32:00Z"/>
+        </w:rPr>
+      </w:pPr>
+      <w:ins w:id="125" w:author="Hyosub Kim" w:date="2020-04-25T13:31:00Z">
+        <w:r>
+          <w:t xml:space="preserve">Here, </w:t>
+        </w:r>
+      </w:ins>
+      <w:ins w:id="126" w:author="Hyosub Kim" w:date="2020-04-25T13:32:00Z">
+        <w:r>
+          <w:t>through computational modeling</w:t>
+        </w:r>
+      </w:ins>
+      <w:ins w:id="127" w:author="Hyosub Kim" w:date="2020-04-25T13:35:00Z">
+        <w:r>
+          <w:t>,</w:t>
+        </w:r>
+      </w:ins>
+      <w:ins w:id="128" w:author="Hyosub Kim" w:date="2020-04-25T13:32:00Z">
+        <w:r>
+          <w:t xml:space="preserve"> simulation</w:t>
+        </w:r>
+      </w:ins>
+      <w:ins w:id="129" w:author="Hyosub Kim" w:date="2020-04-25T13:35:00Z">
+        <w:r>
+          <w:t>s</w:t>
+        </w:r>
+      </w:ins>
+      <w:ins w:id="130" w:author="Hyosub Kim" w:date="2020-04-25T13:32:00Z">
+        <w:r>
+          <w:t xml:space="preserve">, </w:t>
+        </w:r>
+      </w:ins>
+      <w:ins w:id="131" w:author="Hyosub Kim" w:date="2020-04-25T13:35:00Z">
+        <w:r>
+          <w:t>and a series of</w:t>
+        </w:r>
+      </w:ins>
+      <w:ins w:id="132" w:author="Hyosub Kim" w:date="2020-04-25T13:32:00Z">
+        <w:r>
+          <w:t xml:space="preserve"> </w:t>
+        </w:r>
+      </w:ins>
+      <w:ins w:id="133" w:author="Hyosub Kim" w:date="2020-04-25T13:33:00Z">
+        <w:r>
+          <w:t xml:space="preserve">behavioral experiments, </w:t>
+        </w:r>
+      </w:ins>
+      <w:ins w:id="134" w:author="Hyosub Kim" w:date="2020-04-25T13:31:00Z">
+        <w:r>
+          <w:t>we directly tackle the question of how the consistency of movement patterns impact</w:t>
+        </w:r>
+      </w:ins>
+      <w:ins w:id="135" w:author="Hyosub Kim" w:date="2020-04-25T13:34:00Z">
+        <w:r>
+          <w:t>s</w:t>
+        </w:r>
+      </w:ins>
+      <w:ins w:id="136" w:author="Hyosub Kim" w:date="2020-04-25T13:31:00Z">
+        <w:r>
+          <w:t xml:space="preserve"> use-dependent learning. </w:t>
+        </w:r>
+      </w:ins>
+      <w:ins w:id="137" w:author="Hyosub Kim" w:date="2020-04-25T13:33:00Z">
+        <w:r>
+          <w:t>We first provide two distinct computational accounts of how UDP ar</w:t>
+        </w:r>
+      </w:ins>
+      <w:ins w:id="138" w:author="Hyosub Kim" w:date="2020-04-25T13:34:00Z">
+        <w:r>
+          <w:t>ises</w:t>
+        </w:r>
+      </w:ins>
+      <w:ins w:id="139" w:author="Hyosub Kim" w:date="2020-04-25T13:39:00Z">
+        <w:r>
+          <w:t xml:space="preserve">. </w:t>
+        </w:r>
+      </w:ins>
+      <w:ins w:id="140" w:author="Hyosub Kim" w:date="2020-04-25T13:42:00Z">
+        <w:r>
+          <w:t>In our</w:t>
+        </w:r>
+      </w:ins>
+      <w:ins w:id="141" w:author="Hyosub Kim" w:date="2020-04-25T13:34:00Z">
+        <w:r>
+          <w:t xml:space="preserve"> Bayesian mode</w:t>
+        </w:r>
+      </w:ins>
+      <w:ins w:id="142" w:author="Hyosub Kim" w:date="2020-04-25T13:35:00Z">
+        <w:r>
+          <w:t>l</w:t>
+        </w:r>
+      </w:ins>
+      <w:ins w:id="143" w:author="Hyosub Kim" w:date="2020-04-25T13:42:00Z">
+        <w:r>
+          <w:t xml:space="preserve">, </w:t>
+        </w:r>
+      </w:ins>
+      <w:ins w:id="144" w:author="Hyosub Kim" w:date="2020-04-25T13:43:00Z">
+        <w:r>
+          <w:t>adopted from a study of reaching (</w:t>
+        </w:r>
+        <w:proofErr w:type="spellStart"/>
+        <w:r>
+          <w:t>Verstynen</w:t>
+        </w:r>
+        <w:proofErr w:type="spellEnd"/>
+        <w:r>
+          <w:t xml:space="preserve">), </w:t>
+        </w:r>
+      </w:ins>
+      <w:ins w:id="145" w:author="Hyosub Kim" w:date="2020-04-25T13:36:00Z">
+        <w:r>
+          <w:t xml:space="preserve">UDP </w:t>
+        </w:r>
+      </w:ins>
+      <w:ins w:id="146" w:author="Hyosub Kim" w:date="2020-04-25T13:42:00Z">
+        <w:r>
+          <w:t xml:space="preserve">is framed </w:t>
+        </w:r>
+      </w:ins>
+      <w:ins w:id="147" w:author="Hyosub Kim" w:date="2020-04-25T13:36:00Z">
+        <w:r>
+          <w:t xml:space="preserve">as a process of </w:t>
+        </w:r>
+      </w:ins>
+      <w:ins w:id="148" w:author="Hyosub Kim" w:date="2020-04-25T13:37:00Z">
+        <w:r>
+          <w:t xml:space="preserve">combining </w:t>
+        </w:r>
+      </w:ins>
+      <w:ins w:id="149" w:author="Hyosub Kim" w:date="2020-04-25T13:39:00Z">
+        <w:r>
+          <w:t>quickly adapting prior probabilities of target (step) locations with current sensory estimates</w:t>
+        </w:r>
+      </w:ins>
+      <w:ins w:id="150" w:author="Hyosub Kim" w:date="2020-04-25T13:40:00Z">
+        <w:r>
+          <w:t xml:space="preserve"> of where to step. </w:t>
+        </w:r>
+      </w:ins>
+      <w:ins w:id="151" w:author="Hyosub Kim" w:date="2020-04-25T13:47:00Z">
+        <w:r>
+          <w:t xml:space="preserve">Thus, </w:t>
+        </w:r>
+      </w:ins>
+      <w:ins w:id="152" w:author="Hyosub Kim" w:date="2020-04-25T13:48:00Z">
+        <w:r>
+          <w:t xml:space="preserve">the </w:t>
+        </w:r>
+      </w:ins>
+      <w:ins w:id="153" w:author="Hyosub Kim" w:date="2020-04-25T13:49:00Z">
+        <w:r>
+          <w:t>magnitude of</w:t>
+        </w:r>
+      </w:ins>
+      <w:ins w:id="154" w:author="Hyosub Kim" w:date="2020-04-25T13:48:00Z">
+        <w:r>
+          <w:t xml:space="preserve"> use-dependent biases </w:t>
+        </w:r>
+      </w:ins>
+      <w:ins w:id="155" w:author="Hyosub Kim" w:date="2020-04-25T13:54:00Z">
+        <w:r>
+          <w:t>is directly related to the consistency of the environment, or target locations.</w:t>
+        </w:r>
+      </w:ins>
+      <w:ins w:id="156" w:author="Hyosub Kim" w:date="2020-04-25T13:50:00Z">
+        <w:r>
+          <w:t xml:space="preserve"> </w:t>
+        </w:r>
+      </w:ins>
+      <w:ins w:id="157" w:author="Hyosub Kim" w:date="2020-04-25T13:55:00Z">
+        <w:r>
+          <w:t>Our second model involves</w:t>
+        </w:r>
+      </w:ins>
+      <w:ins w:id="158" w:author="Hyosub Kim" w:date="2020-04-25T13:44:00Z">
+        <w:r>
+          <w:t xml:space="preserve"> </w:t>
+        </w:r>
+      </w:ins>
+      <w:ins w:id="159" w:author="Hyosub Kim" w:date="2020-04-25T13:55:00Z">
+        <w:r>
+          <w:t>two processes acting in parallel: a</w:t>
+        </w:r>
+      </w:ins>
+      <w:ins w:id="160" w:author="Hyosub Kim" w:date="2020-04-25T13:45:00Z">
+        <w:r>
+          <w:t xml:space="preserve"> strategic l</w:t>
+        </w:r>
+      </w:ins>
+      <w:ins w:id="161" w:author="Hyosub Kim" w:date="2020-04-25T13:46:00Z">
+        <w:r>
+          <w:t xml:space="preserve">earning </w:t>
+        </w:r>
+      </w:ins>
+      <w:ins w:id="162" w:author="Hyosub Kim" w:date="2020-04-25T13:55:00Z">
+        <w:r>
+          <w:t xml:space="preserve">process that is active when </w:t>
+        </w:r>
+      </w:ins>
+      <w:ins w:id="163" w:author="Hyosub Kim" w:date="2020-04-25T13:56:00Z">
+        <w:r>
+          <w:t xml:space="preserve">the goal is to match step lengths to </w:t>
+        </w:r>
+      </w:ins>
+      <w:ins w:id="164" w:author="Hyosub Kim" w:date="2020-04-25T13:46:00Z">
+        <w:r>
+          <w:t xml:space="preserve">visual targets (process 1), and </w:t>
+        </w:r>
+      </w:ins>
+      <w:ins w:id="165" w:author="Hyosub Kim" w:date="2020-04-25T13:56:00Z">
+        <w:r>
+          <w:t>in parallel, a slow</w:t>
+        </w:r>
+      </w:ins>
+      <w:ins w:id="166" w:author="Hyosub Kim" w:date="2020-04-25T13:58:00Z">
+        <w:r>
+          <w:t>ly updating</w:t>
+        </w:r>
+      </w:ins>
+      <w:ins w:id="167" w:author="Hyosub Kim" w:date="2020-04-25T13:56:00Z">
+        <w:r>
+          <w:t xml:space="preserve"> UDP process that biases movements in the dir</w:t>
+        </w:r>
+      </w:ins>
+      <w:ins w:id="168" w:author="Hyosub Kim" w:date="2020-04-25T13:57:00Z">
+        <w:r>
+          <w:t xml:space="preserve">ection of </w:t>
+        </w:r>
+      </w:ins>
+      <w:ins w:id="169" w:author="Hyosub Kim" w:date="2020-04-25T13:59:00Z">
+        <w:r>
+          <w:t xml:space="preserve">immediately preceding </w:t>
+        </w:r>
+      </w:ins>
+      <w:ins w:id="170" w:author="Hyosub Kim" w:date="2020-04-25T13:57:00Z">
+        <w:r>
+          <w:t>movements</w:t>
+        </w:r>
+      </w:ins>
+      <w:ins w:id="171" w:author="Hyosub Kim" w:date="2020-04-25T13:58:00Z">
+        <w:r>
+          <w:t xml:space="preserve"> </w:t>
+        </w:r>
+        <w:r>
+          <w:fldChar w:fldCharType="begin"/>
+        </w:r>
+        <w:r>
+          <w:instrText xml:space="preserve"> ADDIN ZOTERO_ITEM CSL_CITATION {"citationID":"2fFJ5Ebo","properties":{"formattedCitation":"(Diedrichsen et al., 2010)","plainCitation":"(Diedrichsen et al., 2010)","noteIndex":0},"citationItems":[{"id":264,"uris":["http://zotero.org/users/5226272/items/CGQM3V6N"],"uri":["http://zotero.org/users/5226272/items/CGQM3V6N"],"itemData":{"id":264,"type":"article-journal","container-title":"Journal of Neuroscience","DOI":"10.1523/JNEUROSCI.5406-09.2010","ISSN":"0270-6474, 1529-2401","issue":"15","journalAbbreviation":"J Neurosci","language":"en","page":"5159-5166","source":"Crossref","title":"Use-dependent and error-based learning of motor behaviors","volume":"30","author":[{"family":"Diedrichsen","given":"J."},{"family":"White","given":"O."},{"family":"Newman","given":"D."},{"family":"Lally","given":"N."}],"issued":{"date-parts":[["2010",4,14]]}}}],"schema":"https://github.com/citation-style-language/schema/raw/master/csl-citation.json"} </w:instrText>
+        </w:r>
+        <w:r>
+          <w:fldChar w:fldCharType="separate"/>
+        </w:r>
+        <w:r>
+          <w:t>(Diedrichsen et al., 2010)</w:t>
+        </w:r>
+        <w:r>
+          <w:fldChar w:fldCharType="end"/>
+        </w:r>
+      </w:ins>
+      <w:ins w:id="172" w:author="Hyosub Kim" w:date="2020-04-25T13:57:00Z">
+        <w:r>
+          <w:t xml:space="preserve">. Critically, our two-process model is much less sensitive to the </w:t>
+        </w:r>
+        <w:r>
+          <w:t>consistency of the env</w:t>
+        </w:r>
+      </w:ins>
+      <w:ins w:id="173" w:author="Hyosub Kim" w:date="2020-04-25T13:58:00Z">
+        <w:r>
+          <w:t>ironment</w:t>
+        </w:r>
+      </w:ins>
+      <w:ins w:id="174" w:author="Hyosub Kim" w:date="2020-04-25T14:00:00Z">
+        <w:r>
+          <w:t xml:space="preserve"> than the Bayesian model</w:t>
+        </w:r>
+      </w:ins>
+      <w:ins w:id="175" w:author="Hyosub Kim" w:date="2020-04-25T14:01:00Z">
+        <w:r>
+          <w:t>.</w:t>
+        </w:r>
+      </w:ins>
+      <w:ins w:id="176" w:author="Hyosub Kim" w:date="2020-04-25T14:00:00Z">
+        <w:r>
+          <w:t xml:space="preserve"> </w:t>
+        </w:r>
+      </w:ins>
+      <w:ins w:id="177" w:author="Hyosub Kim" w:date="2020-04-25T14:01:00Z">
+        <w:r>
+          <w:t>T</w:t>
+        </w:r>
+      </w:ins>
+      <w:ins w:id="178" w:author="Hyosub Kim" w:date="2020-04-25T14:00:00Z">
+        <w:r>
+          <w:t>hus</w:t>
+        </w:r>
+        <w:r>
+          <w:t xml:space="preserve">, </w:t>
+        </w:r>
+      </w:ins>
+      <w:ins w:id="179" w:author="Hyosub Kim" w:date="2020-04-25T14:02:00Z">
+        <w:r>
+          <w:t xml:space="preserve">we have designed a set of walking experiments </w:t>
+        </w:r>
+      </w:ins>
+      <w:ins w:id="180" w:author="Hyosub Kim" w:date="2020-04-25T14:03:00Z">
+        <w:r>
+          <w:t>that vary the</w:t>
+        </w:r>
+      </w:ins>
+      <w:ins w:id="181" w:author="Hyosub Kim" w:date="2020-04-25T14:01:00Z">
+        <w:r>
+          <w:t xml:space="preserve"> amount of environmental consistency</w:t>
+        </w:r>
+      </w:ins>
+      <w:ins w:id="182" w:author="Hyosub Kim" w:date="2020-04-25T14:04:00Z">
+        <w:r>
+          <w:t xml:space="preserve"> and assess the state of use-dependent biases during no-feedback trails</w:t>
+        </w:r>
+      </w:ins>
+      <w:ins w:id="183" w:author="Hyosub Kim" w:date="2020-04-25T14:03:00Z">
+        <w:r>
+          <w:t xml:space="preserve"> in order to discriminate between these two competing theories on the underlying constraints of UDP. </w:t>
+        </w:r>
+      </w:ins>
+      <w:del w:id="184" w:author="Hyosub Kim" w:date="2020-04-25T13:32:00Z">
+        <w:r>
+          <w:delText xml:space="preserve">To dissociate these two possibilities, we seek to translate two different computational models of use-dependent plasticity </w:delText>
+        </w:r>
+        <w:r>
+          <w:delText>from</w:delText>
+        </w:r>
+        <w:r>
+          <w:delText xml:space="preserve"> reaching </w:delText>
+        </w:r>
+        <w:r>
+          <w:delText>to walking.</w:delText>
+        </w:r>
+      </w:del>
+    </w:p>
+    <w:p>
+      <w:pPr>
+        <w:rPr>
+          <w:del w:id="185" w:author="Hyosub Kim" w:date="2020-04-25T13:47:00Z"/>
+        </w:rPr>
+      </w:pPr>
+    </w:p>
+    <w:p>
+      <w:pPr>
+        <w:rPr>
+          <w:del w:id="186" w:author="Hyosub Kim" w:date="2020-04-25T13:59:00Z"/>
+        </w:rPr>
+      </w:pPr>
+      <w:del w:id="187" w:author="Hyosub Kim" w:date="2020-04-25T13:47:00Z">
+        <w:r>
+          <w:delText xml:space="preserve">Use-dependent learning </w:delText>
+        </w:r>
+        <w:r>
+          <w:delText xml:space="preserve">can be modeled in several ways. </w:delText>
+        </w:r>
+        <w:r>
+          <w:delText xml:space="preserve">From a </w:delText>
+        </w:r>
+        <w:r>
+          <w:delText>Bayesian perspective</w:delText>
+        </w:r>
+        <w:r>
+          <w:delText xml:space="preserve">, current and past </w:delText>
+        </w:r>
+        <w:r>
+          <w:delText>visual</w:delText>
+        </w:r>
+        <w:r>
+          <w:delText xml:space="preserve"> information</w:delText>
+        </w:r>
+        <w:r>
+          <w:delText xml:space="preserve"> </w:delText>
+        </w:r>
+        <w:r>
+          <w:delText>of a movement target is combined</w:delText>
+        </w:r>
+        <w:r>
+          <w:delText xml:space="preserve"> </w:delText>
+        </w:r>
+        <w:r>
+          <w:delText>to estimate the current state</w:delText>
+        </w:r>
+        <w:r>
+          <w:delText xml:space="preserve"> of the target</w:delText>
+        </w:r>
+        <w:r>
+          <w:delText xml:space="preserve">. The motor system then acts on this world state. </w:delText>
+        </w:r>
+      </w:del>
+      <w:del w:id="188" w:author="Hyosub Kim" w:date="2020-04-25T13:58:00Z">
+        <w:r>
+          <w:delText xml:space="preserve">The more </w:delText>
+        </w:r>
+        <w:r>
+          <w:delText>consistent</w:delText>
+        </w:r>
+        <w:r>
+          <w:delText xml:space="preserve"> the prior</w:delText>
+        </w:r>
+        <w:r>
+          <w:delText xml:space="preserve"> targets, the greater the bias in the visual estimate </w:delText>
+        </w:r>
+        <w:r>
+          <w:delText xml:space="preserve">of the next target </w:delText>
+        </w:r>
+        <w:r>
+          <w:delText xml:space="preserve">which yields a greater bias in the motor command </w:delText>
+        </w:r>
+        <w:r>
+          <w:fldChar w:fldCharType="begin"/>
+        </w:r>
+        <w:r>
+          <w:delInstrText xml:space="preserve"> ADDIN ZOTERO_ITEM CSL_CITATION {"citationID":"clpVjIuS","properties":{"formattedCitation":"(Verstynen and Sabes, 2011)","plainCitation":"(Verstynen and Sabes, 2011)","noteIndex":0},"citationItems":[{"id":266,"uris":["http://zotero.org/users/5226272/items/U7A6FUTI"],"uri":["http://zotero.org/users/5226272/items/U7A6FUTI"],"itemData":{"id":266,"type":"article-journal","container-title":"Journal of Neuroscience","DOI":"10.1523/JNEUROSCI.6525-10.2011","ISSN":"0270-6474, 1529-2401","issue":"27","journalAbbreviation":"J Neurosci","language":"en","page":"10050-10059","source":"Crossref","title":"How each movement changes the next: an experimental and theoretical study of fast adaptive priors in reaching","title-short":"How Each Movement Changes the Next","volume":"31","author":[{"family":"Verstynen","given":"T."},{"family":"Sabes","given":"P. N."}],"issued":{"date-parts":[["2011",7,6]]}}}],"schema":"https://github.com/citation-style-language/schema/raw/master/csl-citation.json"} </w:delInstrText>
+        </w:r>
+        <w:r>
+          <w:fldChar w:fldCharType="separate"/>
+        </w:r>
+        <w:r>
+          <w:delText>(Verstynen and Sabes, 2011)</w:delText>
+        </w:r>
+        <w:r>
+          <w:fldChar w:fldCharType="end"/>
+        </w:r>
+        <w:r>
+          <w:delText>.</w:delText>
+        </w:r>
+        <w:r>
+          <w:delText xml:space="preserve"> </w:delText>
+        </w:r>
+        <w:r>
+          <w:delText>Contrarily, use-dependent learning can be modeled as</w:delText>
+        </w:r>
+        <w:r>
+          <w:delText xml:space="preserve"> a slow</w:delText>
+        </w:r>
+        <w:r>
+          <w:delText xml:space="preserve">, trial-by-trial </w:delText>
+        </w:r>
+        <w:r>
+          <w:delText xml:space="preserve">update </w:delText>
+        </w:r>
+        <w:r>
+          <w:delText>in the direction of</w:delText>
+        </w:r>
+        <w:r>
+          <w:delText xml:space="preserve"> the repeated </w:delText>
+        </w:r>
+        <w:r>
+          <w:delText xml:space="preserve">movement </w:delText>
+        </w:r>
+        <w:r>
+          <w:delText xml:space="preserve">which has </w:delText>
+        </w:r>
+        <w:r>
+          <w:delText xml:space="preserve">little concern for the consistency of the repeated movements </w:delText>
+        </w:r>
+        <w:r>
+          <w:fldChar w:fldCharType="begin"/>
+        </w:r>
+        <w:r>
+          <w:delInstrText xml:space="preserve"> ADDIN ZOTERO_ITEM CSL_CITATION {"citationID":"2fFJ5Ebo","properties":{"formattedCitation":"(Diedrichsen et al., 2010)","plainCitation":"(Diedrichsen et al., 2010)","noteIndex":0},"citationItems":[{"id":264,"uris":["http://zotero.org/users/5226272/items/CGQM3V6N"],"uri":["http://zotero.org/users/5226272/items/CGQM3V6N"],"itemData":{"id":264,"type":"article-journal","container-title":"Journal of Neuroscience","DOI":"10.1523/JNEUROSCI.5406-09.2010","ISSN":"0270-6474, 1529-2401","issue":"15","journalAbbreviation":"J Neurosci","language":"en","page":"5159-5166","source":"Crossref","title":"Use-dependent and error-based learning of motor behaviors","volume":"30","author":[{"family":"Diedrichsen","given":"J."},{"family":"White","given":"O."},{"family":"Newman","given":"D."},{"family":"Lally","given":"N."}],"issued":{"date-parts":[["2010",4,14]]}}}],"schema":"https://github.com/citation-style-language/schema/raw/master/csl-citation.json"} </w:delInstrText>
+        </w:r>
+        <w:r>
+          <w:fldChar w:fldCharType="separate"/>
+        </w:r>
+        <w:r>
+          <w:delText>(Diedrichsen et al., 2010)</w:delText>
+        </w:r>
+        <w:r>
+          <w:fldChar w:fldCharType="end"/>
+        </w:r>
+        <w:r>
+          <w:delText xml:space="preserve">. </w:delText>
+        </w:r>
+      </w:del>
+      <w:del w:id="189" w:author="Hyosub Kim" w:date="2020-04-25T13:59:00Z">
+        <w:r>
+          <w:delText xml:space="preserve">These two models make dissociable predictions regarding how </w:delText>
+        </w:r>
+        <w:r>
+          <w:delText xml:space="preserve">consistency </w:delText>
+        </w:r>
+        <w:r>
+          <w:delText>influence</w:delText>
+        </w:r>
+        <w:r>
+          <w:delText>s the</w:delText>
+        </w:r>
+        <w:r>
+          <w:delText xml:space="preserve"> use-dependent learning</w:delText>
+        </w:r>
+        <w:r>
+          <w:delText xml:space="preserve"> process.</w:delText>
+        </w:r>
+      </w:del>
     </w:p>
     <w:p/>
     <w:p>
-      <w:r>
-        <w:t>Use-dependent learning biases future movements in the direction past movements</w:t>
-      </w:r>
-      <w:r>
-        <w:t xml:space="preserve"> </w:t>
-      </w:r>
-      <w:r>
-        <w:fldChar w:fldCharType="begin"/>
-      </w:r>
-      <w:r>
-        <w:instrText xml:space="preserve"> ADDIN ZOTERO_ITEM CSL_CITATION {"citationID":"IKIuJwEa","properties":{"formattedCitation":"(Classen et al., 1998; Diedrichsen et al., 2010)","plainCitation":"(Classen et al., 1998; Diedrichsen et al., 2010)","noteIndex":0},"citationItems":[{"id":425,"uris":["http://zotero.org/users/5226272/items/KR9ISDEJ"],"uri":["http://zotero.org/users/5226272/items/KR9ISDEJ"],"itemData":{"id":425,"type":"article-journal","container-title":"Journal of Neurophysiology","DOI":"10.1152/jn.1998.79.2.1117","ISSN":"0022-3077, 1522-1598","issue":"2","journalAbbreviation":"J Neurophysiol","language":"en","page":"1117-1123","source":"Crossref","title":"Rapid plasticity of human cortical movement representation induced by practice","volume":"79","author":[{"family":"Classen","given":"Joseph"},{"family":"Liepert","given":"Joachim"},{"family":"Wise","given":"Steven P."},{"family":"Hallett","given":"Mark"},{"family":"Cohen","given":"Leonardo G."}],"issued":{"date-parts":[["1998",2]]}}},{"id":264,"uris":["http://zotero.org/users/5226272/items/CGQM3V6N"],"uri":["http://zotero.org/users/5226272/items/CGQM3V6N"],"itemData":{"id":264,"type":"article-journal","container-title":"Journal of Neuroscience","DOI":"10.1523/JNEUROSCI.5406-09.2010","ISSN":"0270-6474, 1529-2401","issue":"15","journalAbbreviation":"J Neurosci","language":"en","page":"5159-5166","source":"Crossref","title":"Use-dependent and error-based learning of motor behaviors","volume":"30","author":[{"family":"Diedrichsen","given":"J."},{"family":"White","given":"O."},{"family":"Newman","given":"D."},{"family":"Lally","given":"N."}],"issued":{"date-parts":[["2010",4,14]]}}}],"schema":"https://github.com/citation-style-language/schema/raw/master/csl-citation.json"} </w:instrText>
-      </w:r>
-      <w:r>
-        <w:fldChar w:fldCharType="separate"/>
-      </w:r>
-      <w:r>
-        <w:t>(Classen et al., 1998; Diedrichsen et al., 2010)</w:t>
-      </w:r>
-      <w:r>
-        <w:fldChar w:fldCharType="end"/>
-      </w:r>
-      <w:r>
-        <w:t>. It is a form of Hebbian learning occurring in the motor cortex</w:t>
-      </w:r>
-      <w:r>
-        <w:t xml:space="preserve"> </w:t>
-      </w:r>
-      <w:r>
-        <w:fldChar w:fldCharType="begin"/>
-      </w:r>
-      <w:r>
-        <w:instrText xml:space="preserve"> ADDIN ZOTERO_ITEM CSL_CITATION {"citationID":"qXYGiBmh","properties":{"formattedCitation":"(Classen et al., 1998; Orban de Xivry et al., 2011)","plainCitation":"(Classen et al., 1998; Orban de Xivry et al., 2011)","noteIndex":0},"citationItems":[{"id":425,"uris":["http://zotero.org/users/5226272/items/KR9ISDEJ"],"uri":["http://zotero.org/users/5226272/items/KR9ISDEJ"],"itemData":{"id":425,"type":"article-journal","container-title":"Journal of Neurophysiology","DOI":"10.1152/jn.1998.79.2.1117","ISSN":"0022-3077, 1522-1598","issue":"2","journalAbbreviation":"J Neurophysiol","language":"en","page":"1117-1123","source":"Crossref","title":"Rapid plasticity of human cortical movement representation induced by practice","volume":"79","author":[{"family":"Classen","given":"Joseph"},{"family":"Liepert","given":"Joachim"},{"family":"Wise","given":"Steven P."},{"family":"Hallett","given":"Mark"},{"family":"Cohen","given":"Leonardo G."}],"issued":{"date-parts":[["1998",2]]}}},{"id":1250,"uris":["http://zotero.org/users/5226272/items/59LPW5PV"],"uri":["http://zotero.org/users/5226272/items/59LPW5PV"],"itemData":{"id":1250,"type":"article-journal","container-title":"Cerebral Cortex","DOI":"10.1093/cercor/bhq192","ISSN":"1047-3211, 1460-2199","issue":"7","journalAbbreviation":"Cereb Cortex","language":"en","page":"1475-1484","source":"DOI.org (Crossref)","title":"Contributions of the motor cortex to adaptive control of reaching depend on the perturbation schedule","volume":"21","author":[{"family":"Orban de Xivry","given":"J.-J."},{"family":"Criscimagna-Hemminger","given":"S. E."},{"family":"Shadmehr","given":"R."}],"issued":{"date-parts":[["2011",7,1]]}}}],"schema":"https://github.com/citation-style-language/schema/raw/master/csl-citation.json"} </w:instrText>
-      </w:r>
-      <w:r>
-        <w:fldChar w:fldCharType="separate"/>
-      </w:r>
-      <w:r>
-        <w:t>(Classen et al., 1998; Orban de Xivry et al., 2011)</w:t>
-      </w:r>
-      <w:r>
-        <w:fldChar w:fldCharType="end"/>
-      </w:r>
-      <w:r>
-        <w:t xml:space="preserve">. Use-dependent </w:t>
-      </w:r>
-      <w:r>
-        <w:t xml:space="preserve">bias </w:t>
-      </w:r>
-      <w:r>
-        <w:t>has</w:t>
-      </w:r>
-      <w:r>
-        <w:t xml:space="preserve"> been </w:t>
-      </w:r>
-      <w:r>
-        <w:t>observed</w:t>
-      </w:r>
-      <w:r>
-        <w:t xml:space="preserve"> in reaching direction</w:t>
-      </w:r>
-      <w:r>
-        <w:t xml:space="preserve"> </w:t>
-      </w:r>
-      <w:r>
-        <w:fldChar w:fldCharType="begin"/>
-      </w:r>
-      <w:r>
-        <w:instrText xml:space="preserve"> ADDIN ZOTERO_ITEM CSL_CITATION {"citationID":"keuD0JKe","properties":{"formattedCitation":"(Diedrichsen et al., 2010; Verstynen and Sabes, 2011)","plainCitation":"(Diedrichsen et al., 2010; Verstynen and Sabes, 2011)","noteIndex":0},"citationItems":[{"id":264,"uris":["http://zotero.org/users/5226272/items/CGQM3V6N"],"uri":["http://zotero.org/users/5226272/items/CGQM3V6N"],"itemData":{"id":264,"type":"article-journal","container-title":"Journal of Neuroscience","DOI":"10.1523/JNEUROSCI.5406-09.2010","ISSN":"0270-6474, 1529-2401","issue":"15","journalAbbreviation":"J Neurosci","language":"en","page":"5159-5166","source":"Crossref","title":"Use-dependent and error-based learning of motor behaviors","volume":"30","author":[{"family":"Diedrichsen","given":"J."},{"family":"White","given":"O."},{"family":"Newman","given":"D."},{"family":"Lally","given":"N."}],"issued":{"date-parts":[["2010",4,14]]}}},{"id":266,"uris":["http://zotero.org/users/5226272/items/U7A6FUTI"],"uri":["http://zotero.org/users/5226272/items/U7A6FUTI"],"itemData":{"id":266,"type":"article-journal","container-title":"Journal of Neuroscience","DOI":"10.1523/JNEUROSCI.6525-10.2011","ISSN":"0270-6474, 1529-2401","issue":"27","journalAbbreviation":"J Neurosci","language":"en","page":"10050-10059","source":"Crossref","title":"How each movement changes the next: an experimental and theoretical study of fast adaptive priors in reaching","title-short":"How Each Movement Changes the Next","volume":"31","author":[{"family":"Verstynen","given":"T."},{"family":"Sabes","given":"P. N."}],"issued":{"date-parts":[["2011",7,6]]}}}],"schema":"https://github.com/citation-style-language/schema/raw/master/csl-citation.json"} </w:instrText>
-      </w:r>
-      <w:r>
-        <w:fldChar w:fldCharType="separate"/>
-      </w:r>
-      <w:r>
-        <w:t>(Diedrichsen et al., 2010; Verstynen and Sabes, 2011)</w:t>
-      </w:r>
-      <w:r>
-        <w:fldChar w:fldCharType="end"/>
-      </w:r>
-      <w:r>
-        <w:t>, reaction time</w:t>
-      </w:r>
-      <w:r>
-        <w:t xml:space="preserve"> </w:t>
-      </w:r>
-      <w:r>
-        <w:t>during</w:t>
-      </w:r>
-      <w:r>
-        <w:t xml:space="preserve"> reaching</w:t>
-      </w:r>
-      <w:r>
-        <w:t xml:space="preserve"> </w:t>
-      </w:r>
-      <w:r>
-        <w:fldChar w:fldCharType="begin"/>
-      </w:r>
-      <w:r>
-        <w:instrText xml:space="preserve"> ADDIN ZOTERO_ITEM CSL_CITATION {"citationID":"oV4rOwsA","properties":{"formattedCitation":"(Wong et al., 2017)","plainCitation":"(Wong et al., 2017)","noteIndex":0},"citationItems":[{"id":1417,"uris":["http://zotero.org/users/5226272/items/6WAS2D5D"],"uri":["http://zotero.org/users/5226272/items/6WAS2D5D"],"itemData":{"id":1417,"type":"article-journal","abstract":"Reaction times (RTs) are assumed to reflect the underlying computations required for making decisions and preparing actions. Recent work, however, has shown that movements can be initiated earlier than typically expressed without affecting performance; hence, the RT may be modulated by factors other than computation time. Consistent with that view, we demonstrated that RTs are influenced by prior experience: when a previously performed task required a specific RT to support task success, this biased the RTs in future tasks. This effect is similar to the use-dependent biases observed for other movement parameters such as speed or direction. Moreover, kinematic analyses revealed that these RT biases could occur without changing the underlying computations used to perform the action. Thus the RT is not solely determined by computational requirements but is an independent parameter that can be habitually set by prior experience.\n          , \n            Often, we need to make split-second decisions, be it to avoid an accident, outwit someone in an argument or to win a game. The time that it takes to respond to a signal, i.e., the reaction time, might be the crucial factor to help us succeed or even survive. Many people assume that the reaction time represents the time needed to prepare an action, and to respond sooner one must ‘think faster’.\n            However, what really happens in the brain is not well understood. While more complex tasks seem to require longer reaction times, recent evidence suggests that determining when an action begins may not depend on how long it takes to decide which specific action should be taken. Indeed, reaction times may be shortened without changing the accuracy of the planned movement.\n            Using different performance tests, Wong et al. now demonstrate that the reaction time can be influenced by prior experience. In the first task, participants had to respond quickly to catch a moving target. When they later had to move toward a static target, their reaction times were reduced. In the second experiment, the participants practiced a task that required them to plan movements around obstacles. Participants were then given a hint that made it easier to plan their movements, but reaction times did not decrease as expected. Wong et al. then analyzed their movements and demonstrated that although reaction times remained the same, the hint did ease movement planning.\n            This suggests that the reaction time did not always reflect how long it took to prepare a response, but was influenced by prior experience. A next step will be to test what other factors may influence the reaction time. A deeper knowledge of these factors will help to avoid misinterpretation of neural data.","container-title":"eLife","DOI":"10.7554/eLife.28075","ISSN":"2050-084X","language":"en","page":"e28075","source":"DOI.org (Crossref)","title":"Reaction times can reflect habits rather than computations","volume":"6","author":[{"family":"Wong","given":"Aaron L"},{"family":"Goldsmith","given":"Jeff"},{"family":"Forrence","given":"Alexander D"},{"family":"Haith","given":"Adrian M"},{"family":"Krakauer","given":"John W"}],"issued":{"date-parts":[["2017",7,28]]}}}],"schema":"https://github.com/citation-style-language/schema/raw/master/csl-citation.json"} </w:instrText>
-      </w:r>
-      <w:r>
-        <w:fldChar w:fldCharType="separate"/>
-      </w:r>
-      <w:r>
-        <w:t>(Wong et al., 2017)</w:t>
-      </w:r>
-      <w:r>
-        <w:fldChar w:fldCharType="end"/>
-      </w:r>
-      <w:r>
-        <w:t xml:space="preserve">, </w:t>
-      </w:r>
-      <w:r>
-        <w:t xml:space="preserve">movement speed </w:t>
-      </w:r>
-      <w:r>
-        <w:t>during</w:t>
-      </w:r>
-      <w:r>
-        <w:t xml:space="preserve"> reaching </w:t>
-      </w:r>
-      <w:r>
-        <w:fldChar w:fldCharType="begin"/>
-      </w:r>
-      <w:r>
-        <w:instrText xml:space="preserve"> ADDIN ZOTERO_ITEM CSL_CITATION {"citationID":"D8gk4m1V","properties":{"formattedCitation":"(Hammerbeck et al., 2014)","plainCitation":"(Hammerbeck et al., 2014)","noteIndex":0},"citationItems":[{"id":1432,"uris":["http://zotero.org/users/5226272/items/WMZCZSLU"],"uri":["http://zotero.org/users/5226272/items/WMZCZSLU"],"itemData":{"id":1432,"type":"article-journal","abstract":"How does the motor system choose the speed for any given movement? Many current models assume a process that finds the optimal balance between the costs of moving fast and the rewards of achieving the goal. Here, we show that such models also need to take into account a prior representation of preferred movement speed, which can be changed by prolonged practice. In a time-constrained reaching task, human participants made 25-cm reaching movements within 300, 500, 700, or 900 ms. They were then trained for 3 days to execute the movement at either the slowest (900-ms) or fastest (300-ms) speed. When retested on the 4th day, movements executed under all four time constraints were biased toward the speed of the trained movement. In addition, trial-to-trial variation in speed of the trained movement was significantly reduced. These findings are indicative of a use-dependent mechanism that biases the selection of speed. Reduced speed variability was also associated with reduced errors in movement amplitude for the fast training group, which generalized nearly fully to a new movement direction. In contrast, changes in perpendicular error were specific to the trained direction. In sum, our results suggest the existence of a relatively stable but modifiable prior of preferred movement speed that influences the choice of movement speed under a range of task constraints.","container-title":"Journal of Neurophysiology","DOI":"10.1152/jn.00522.2013","ISSN":"0022-3077, 1522-1598","issue":"1","journalAbbreviation":"Journal of Neurophysiology","language":"en","page":"128-134","source":"DOI.org (Crossref)","title":"Movement speed is biased by prior experience","volume":"111","author":[{"family":"Hammerbeck","given":"Ulrike"},{"family":"Yousif","given":"Nada"},{"family":"Greenwood","given":"Richard"},{"family":"Rothwell","given":"John C."},{"family":"Diedrichsen","given":"Jörn"}],"issued":{"date-parts":[["2014",1,1]]}}}],"schema":"https://github.com/citation-style-language/schema/raw/master/csl-citation.json"} </w:instrText>
-      </w:r>
-      <w:r>
-        <w:fldChar w:fldCharType="separate"/>
-      </w:r>
-      <w:r>
-        <w:t>(Hammerbeck et al., 2014)</w:t>
-      </w:r>
-      <w:r>
-        <w:fldChar w:fldCharType="end"/>
-      </w:r>
-      <w:r>
-        <w:t xml:space="preserve">, </w:t>
-      </w:r>
-      <w:r>
-        <w:t>upper extremity strength training</w:t>
-      </w:r>
-      <w:r>
-        <w:t xml:space="preserve"> </w:t>
-      </w:r>
-      <w:r>
-        <w:fldChar w:fldCharType="begin"/>
-      </w:r>
-      <w:r>
-        <w:instrText xml:space="preserve"> ADDIN ZOTERO_ITEM CSL_CITATION {"citationID":"iSXVJhMN","properties":{"formattedCitation":"(Selvanayagam et al., 2016)","plainCitation":"(Selvanayagam et al., 2016)","noteIndex":0},"citationItems":[{"id":1438,"uris":["http://zotero.org/users/5226272/items/9CEIK8ED"],"uri":["http://zotero.org/users/5226272/items/9CEIK8ED"],"itemData":{"id":1438,"type":"article-journal","container-title":"Medicine &amp; Science in Sports &amp; Exercise","DOI":"10.1249/MSS.0000000000000956","ISSN":"0195-9131","issue":"9","journalAbbreviation":"Medicine &amp; Science in Sports &amp; Exercise","language":"en","page":"1835-1846","source":"DOI.org (Crossref)","title":"Strength Training Biases Goal-Directed Aiming:","title-short":"Strength Training Biases Goal-Directed Aiming","volume":"48","author":[{"family":"Selvanayagam","given":"Victor S."},{"family":"Riek","given":"Stephan"},{"family":"De Rugy","given":"Aymar"},{"family":"Carroll","given":"Timothy J."}],"issued":{"date-parts":[["2016",9]]}}}],"schema":"https://github.com/citation-style-language/schema/raw/master/csl-citation.json"} </w:instrText>
-      </w:r>
-      <w:r>
-        <w:fldChar w:fldCharType="separate"/>
-      </w:r>
-      <w:r>
-        <w:t>(Selvanayagam et al., 2016)</w:t>
-      </w:r>
-      <w:r>
-        <w:fldChar w:fldCharType="end"/>
-      </w:r>
-      <w:r>
-        <w:t xml:space="preserve">, </w:t>
-      </w:r>
-      <w:r>
-        <w:t xml:space="preserve">hand path direction during obstacle avoidance </w:t>
-      </w:r>
-      <w:r>
-        <w:fldChar w:fldCharType="begin"/>
-      </w:r>
-      <w:r>
-        <w:instrText xml:space="preserve"> ADDIN ZOTERO_ITEM CSL_CITATION {"citationID":"xCjY6rPS","properties":{"formattedCitation":"(Jax and Rosenbaum, 2007)","plainCitation":"(Jax and Rosenbaum, 2007)","noteIndex":0},"citationItems":[{"id":1146,"uris":["http://zotero.org/users/5226272/items/FFGX7EXQ"],"uri":["http://zotero.org/users/5226272/items/FFGX7EXQ"],"itemData":{"id":1146,"type":"article-journal","abstract":"According to a prominent theory of human perception and performance (M. A. Goodale &amp; A. D. Milner, 1992), the dorsal, action-related stream only controls visually guided actions in real time. Such a system would be predicted to show little or no action priming from previous experience. The 3 experiments reported here were designed to determine whether priming exists for visually guiding the hand to targets with obstacles sometimes in the way. In all 3 experiments, priming was observed in the curvature of hand paths. Hand paths when no obstacles were present were more curved if obstacles had recently appeared than if obstacles had not recently appeared. The results also show that hand path priming was not the result of active prediction, persisted for many trials, and generalized over the workspace. The times to initiate movements also reflected the use of a sophisticated visual search strategy that took obstacle likelihood into account.","container-title":"Journal of Experimental Psychology: Human Perception and Performance","DOI":"10.1037/0096-1523.33.2.425","ISSN":"1939-1277, 0096-1523","issue":"2","journalAbbreviation":"Journal of Experimental Psychology: Human Perception and Performance","language":"en","page":"425-441","source":"DOI.org (Crossref)","title":"Hand path priming in manual obstacle avoidance: Evidence that the dorsal stream does not only control visually guided actions in real time.","title-short":"Hand path priming in manual obstacle avoidance","volume":"33","author":[{"family":"Jax","given":"Steven A."},{"family":"Rosenbaum","given":"David A."}],"issued":{"date-parts":[["2007"]]}}}],"schema":"https://github.com/citation-style-language/schema/raw/master/csl-citation.json"} </w:instrText>
-      </w:r>
-      <w:r>
-        <w:fldChar w:fldCharType="separate"/>
-      </w:r>
-      <w:r>
-        <w:t>(Jax and Rosenbaum, 2007)</w:t>
-      </w:r>
-      <w:r>
-        <w:fldChar w:fldCharType="end"/>
-      </w:r>
-      <w:r>
-        <w:t xml:space="preserve"> and walking </w:t>
-      </w:r>
-      <w:r>
-        <w:fldChar w:fldCharType="begin"/>
-      </w:r>
-      <w:r>
-        <w:instrText xml:space="preserve"> ADDIN ZOTERO_ITEM CSL_CITATION {"citationID":"Fy3qM2Ea","properties":{"formattedCitation":"(Huynh et al., 2014; Ochoa et al., 2017)","plainCitation":"(Huynh et al., 2014; Ochoa et al., 2017)","noteIndex":0},"citationItems":[{"id":1366,"uris":["http://zotero.org/users/5226272/items/QTWL6MBB"],"uri":["http://zotero.org/users/5226272/items/QTWL6MBB"],"itemData":{"id":1366,"type":"article-journal","abstract":"PURPOSE\nAsymmetric step length is a problem common to many orthopedic and neurologic populations. Herein, we compare step length aftereffects during overground gait following two rehabilitation intervention strategies to combat step length asymmetry: split-belt treadmill (SBT) walking and unilateral stepping.\n\nMETHODS\nEighteen healthy young adults (22 ± 3 yrs) first performed ten overground gait trials. Participants then walked for ten minutes under three different treadmill conditions in a randomized order: SBT walking, slow unilateral stepping, and fast unilateral stepping. Immediately following each treadmill condition, participants performed ten overground gait trials. Mean step length asymmetry was calculated across the first five strides of the overground gait trials to assess the storage of aftereffects following each treadmill condition. We also explored the lower extremity kinematics during each treadmill condition to investigate movement patterns that lead to greatest aftereffects.\n\nRESULTS\nSignificantly higher step length asymmetry was observed in overground gait trials following SBT walking compared to those following slow and fast unilateral stepping, indicating greater aftereffect/carryover of the SBT walking pattern to overground gait. During fast unilateral stepping, increased flexion in the hip, knee, and ankle of the stationary limb was significantly associated with increased step length aftereffects.\n\nCONCLUSION\nThe aftereffects observed following acute SBT walking were significantly greater than those following unilateral stepping. Both exercises induce aftereffects of similar kinematic patterns, though likely through different mechanisms. In sum, SBT walking induces the greatest aftereffects, though unilateral stepping also induces a change in gait behavior. During unilateral stepping, the largest aftereffects occur when the walker does not simply fully extend the stationary limb and allow the treadmill to passively move the stepping limb during stance.","container-title":"Medicine and science in sports and exercise","DOI":"10.1249/MSS.0000000000000240","ISSN":"0195-9131","issue":"7","journalAbbreviation":"Med Sci Sports Exerc","note":"PMID: 24389526\nPMCID: PMC4104418","page":"1392-1399","source":"PubMed Central","title":"Comparing aftereffects following split-belt treadmill walking and unilateral stepping","volume":"46","author":[{"family":"Huynh","given":"Kristin V."},{"family":"Sarmento","given":"Carolina H."},{"family":"Roemmich","given":"Ryan T."},{"family":"Stegemöller","given":"Elizabeth L."},{"family":"Hass","given":"Chris J."}],"issued":{"date-parts":[["2014",7]]}}},{"id":1419,"uris":["http://zotero.org/users/5226272/items/NGA4I8WV"],"uri":["http://zotero.org/users/5226272/items/NGA4I8WV"],"itemData":{"id":1419,"type":"article-journal","abstract":"Rehabilitation of human motor function is an issue of growing significance, and human-interactive robots offer promising potential to meet the need. For the lower extremity, however, robot-aided therapy has proven challenging. To inform effective approaches to robotic gait therapy, it is important to better understand unimpaired locomotor control: its sensitivity to different mechanical contexts and its response to perturbations. The present study evaluated the behavior of 14 healthy subjects who walked on a motorized treadmill and overground while wearing an exoskeletal ankle robot. Their response to a periodic series of ankle plantar flexion torque pulses, delivered at periods different from, but sufficiently close to, their preferred stride cadence, was assessed to determine whether gait entrainment occurred, how it differed across conditions, and if the adapted motor behavior persisted after perturbation. Certain aspects of locomotor control were exquisitely sensitive to walking context, while others were not. Gaits entrained more often and more rapidly during overground walking, yet, in all cases, entrained gaits synchronized the torque pulses with ankle push-off, where they provided assistance with propulsion. Furthermore, subjects entrained to perturbation periods that required an adaption toward slower cadence, even though the pulses acted to accelerate gait, indicating a neural adaptation of locomotor control. Lastly, during 15 post-perturbation strides, the entrained gait period was observed to persist more frequently during overground walking. This persistence was correlated with the number of strides walked at the entrained gait period (i.e., longer exposure), which also indicated a neural adaptation.\n            NEW &amp; NOTEWORTHY We show that the response of human locomotion to physical interaction differs between treadmill and overground walking. Subjects entrained to a periodic series of ankle plantar flexion torque pulses that shifted their gait cadence, synchronizing ankle push-off with the pulses (so that they assisted propulsion) even when gait cadence slowed. Entrainment was faster overground and, on removal of torque pulses, the entrained gait period persisted more prominently overground, indicating a neural adaptation of locomotor control.","container-title":"Journal of Neurophysiology","DOI":"10.1152/jn.00176.2017","ISSN":"0022-3077, 1522-1598","issue":"4","journalAbbreviation":"J Neurophysiol","language":"en","page":"2089-2102","source":"DOI.org (Crossref)","title":"Treadmill vs. overground walking: different response to physical interaction","title-short":"Treadmill vs. overground walking","volume":"118","author":[{"family":"Ochoa","given":"Julieth"},{"family":"Sternad","given":"Dagmar"},{"family":"Hogan","given":"Neville"}],"issued":{"date-parts":[["2017",10,1]]}}}],"schema":"https://github.com/citation-style-language/schema/raw/master/csl-citation.json"} </w:instrText>
-      </w:r>
-      <w:r>
-        <w:fldChar w:fldCharType="separate"/>
-      </w:r>
-      <w:r>
-        <w:t>(Huynh et al., 2014; Ochoa et al., 2017)</w:t>
-      </w:r>
-      <w:r>
-        <w:fldChar w:fldCharType="end"/>
-      </w:r>
-      <w:r>
-        <w:t xml:space="preserve"> (source). </w:t>
-      </w:r>
-      <w:r>
-        <w:t xml:space="preserve"> </w:t>
-      </w:r>
-    </w:p>
-    <w:p/>
-    <w:p>
-      <w:r>
-        <w:t>Walking is repetitive. To locomote is to repeat a pattern of movement until the destination is achieved. On the other hand, when reaching for an object, usually one movement will do.</w:t>
-      </w:r>
-      <w:r>
-        <w:t xml:space="preserve"> The cyclical, repetitive nature of walking creates an excellent opportunity to study the use-dependent learning process. A recent study used</w:t>
-      </w:r>
-      <w:r>
-        <w:t xml:space="preserve"> </w:t>
-      </w:r>
-      <w:r>
-        <w:t>visual feedback</w:t>
-      </w:r>
-      <w:r>
-        <w:t xml:space="preserve"> </w:t>
-      </w:r>
-      <w:r>
-        <w:t xml:space="preserve">to </w:t>
-      </w:r>
-      <w:r>
-        <w:t xml:space="preserve">produce </w:t>
-      </w:r>
-      <w:r>
-        <w:t xml:space="preserve">an asymmetric walking pattern (i.e. a limp) </w:t>
-      </w:r>
-      <w:r>
-        <w:t xml:space="preserve">which yielded a </w:t>
-      </w:r>
-      <w:r>
-        <w:t xml:space="preserve">use-dependent </w:t>
-      </w:r>
-      <w:r>
-        <w:t>bias</w:t>
-      </w:r>
-      <w:r>
-        <w:t xml:space="preserve"> in step symmetry</w:t>
-      </w:r>
-      <w:r>
-        <w:t xml:space="preserve"> when subjects were asked to walk normally</w:t>
-      </w:r>
-      <w:r>
-        <w:t xml:space="preserve"> during catch and washout trials</w:t>
-      </w:r>
-      <w:r>
-        <w:t>. The use-dependent bias increased with the size of the practiced asymmetry and the amount of practice time (source).</w:t>
-      </w:r>
-      <w:r>
-        <w:t xml:space="preserve"> S</w:t>
-      </w:r>
-      <w:r>
-        <w:t xml:space="preserve">ubjects </w:t>
-      </w:r>
-      <w:r>
-        <w:t>were introduced to the</w:t>
-      </w:r>
-      <w:r>
-        <w:t xml:space="preserve"> asymmetry gradually</w:t>
-      </w:r>
-      <w:r>
-        <w:t xml:space="preserve"> and use-dependent bias was probed with a catch trial </w:t>
-      </w:r>
-      <w:r>
-        <w:t xml:space="preserve">after this gradual phase. The subsequent catch and washout trials demonstrated significantly greater use-dependent bias. Since gradual learning has been used as a mechanism to reduce repetition in use-dependent learning paradigms </w:t>
-      </w:r>
-      <w:r>
-        <w:fldChar w:fldCharType="begin"/>
-      </w:r>
-      <w:r>
-        <w:instrText xml:space="preserve"> ADDIN ZOTERO_ITEM CSL_CITATION {"citationID":"cLUtCU9e","properties":{"formattedCitation":"(Orban de Xivry et al., 2011; Orban de Xivry and Lef\\uc0\\u232{}vre, 2015)","plainCitation":"(Orban de Xivry et al., 2011; Orban de Xivry and Lefèvre, 2015)","noteIndex":0},"citationItems":[{"id":1250,"uris":["http://zotero.org/users/5226272/items/59LPW5PV"],"uri":["http://zotero.org/users/5226272/items/59LPW5PV"],"itemData":{"id":1250,"type":"article-journal","container-title":"Cerebral Cortex","DOI":"10.1093/cercor/bhq192","ISSN":"1047-3211, 1460-2199","issue":"7","journalAbbreviation":"Cereb Cortex","language":"en","page":"1475-1484","source":"DOI.org (Crossref)","title":"Contributions of the motor cortex to adaptive control of reaching depend on the perturbation schedule","volume":"21","author":[{"family":"Orban de Xivry","given":"J.-J."},{"family":"Criscimagna-Hemminger","given":"S. E."},{"family":"Shadmehr","given":"R."}],"issued":{"date-parts":[["2011",7,1]]}}},{"id":231,"uris":["http://zotero.org/users/5226272/items/SRHZ43CR"],"uri":["http://zotero.org/users/5226272/items/SRHZ43CR"],"itemData":{"id":231,"type":"article-journal","container-title":"Journal of Neurophysiology","DOI":"10.1152/jn.00673.2014","ISSN":"0022-3077, 1522-1598","issue":"7","journalAbbreviation":"J Neurophysiol","language":"en","page":"2733-2741","source":"Crossref","title":"Formation of model-free motor memories during motor adaptation depends on perturbation schedule","volume":"113","author":[{"family":"Orban de Xivry","given":"Jean-Jacques"},{"family":"Lefèvre","given":"Philippe"}],"issued":{"date-parts":[["2015",4]]}}}],"schema":"https://github.com/citation-style-language/schema/raw/master/csl-citation.json"} </w:instrText>
-      </w:r>
-      <w:r>
-        <w:fldChar w:fldCharType="separate"/>
-      </w:r>
-      <w:r>
-        <w:rPr>
-          <w:szCs w:val="24"/>
-        </w:rPr>
-        <w:t>(Orban de Xivry et al., 2011; Orban de Xivry and Lefèvre, 2015)</w:t>
-      </w:r>
-      <w:r>
-        <w:fldChar w:fldCharType="end"/>
-      </w:r>
-      <w:r>
-        <w:t>, it is</w:t>
-      </w:r>
-      <w:r>
-        <w:t xml:space="preserve"> difficult to determine if a smaller use-dependent bias after this first </w:t>
-      </w:r>
-      <w:r>
-        <w:t xml:space="preserve">gradual </w:t>
-      </w:r>
-      <w:r>
-        <w:t xml:space="preserve">learning phase was due to less practice time or less repetition of the same movement pattern. To dissociate these two possibilities, we seek to translate two different computational models of use-dependent plasticity </w:t>
-      </w:r>
-      <w:r>
-        <w:t>from</w:t>
-      </w:r>
-      <w:r>
-        <w:t xml:space="preserve"> reaching </w:t>
-      </w:r>
-      <w:r>
-        <w:t>to walking.</w:t>
-      </w:r>
-    </w:p>
-    <w:p/>
-    <w:p>
-      <w:r>
-        <w:t xml:space="preserve">Use-dependent learning </w:t>
-      </w:r>
-      <w:r>
-        <w:t xml:space="preserve">can be modeled in several ways. </w:t>
-      </w:r>
-      <w:r>
-        <w:t xml:space="preserve">From a </w:t>
-      </w:r>
-      <w:r>
-        <w:t>Bayesian perspective</w:t>
-      </w:r>
-      <w:r>
-        <w:t xml:space="preserve">, current and past </w:t>
-      </w:r>
-      <w:r>
-        <w:t>visual</w:t>
-      </w:r>
-      <w:r>
-        <w:t xml:space="preserve"> information</w:t>
-      </w:r>
-      <w:r>
-        <w:t xml:space="preserve"> </w:t>
-      </w:r>
-      <w:r>
-        <w:t>of a movement target is combined</w:t>
-      </w:r>
-      <w:r>
-        <w:t xml:space="preserve"> </w:t>
-      </w:r>
-      <w:r>
-        <w:t>to estimate the current state</w:t>
-      </w:r>
-      <w:r>
-        <w:t xml:space="preserve"> of the target</w:t>
-      </w:r>
-      <w:r>
-        <w:t xml:space="preserve">. The motor system then acts on this world state. </w:t>
-      </w:r>
-      <w:r>
-        <w:t xml:space="preserve">The more </w:t>
-      </w:r>
-      <w:r>
-        <w:t>consistent</w:t>
-      </w:r>
-      <w:r>
-        <w:t xml:space="preserve"> the prior</w:t>
-      </w:r>
-      <w:r>
-        <w:t xml:space="preserve"> targets, the greater the bias in the visual estimate </w:t>
-      </w:r>
-      <w:r>
-        <w:t xml:space="preserve">of the next target </w:t>
-      </w:r>
-      <w:r>
-        <w:t xml:space="preserve">which yields a greater bias in the motor command </w:t>
-      </w:r>
-      <w:r>
-        <w:fldChar w:fldCharType="begin"/>
-      </w:r>
-      <w:r>
-        <w:instrText xml:space="preserve"> ADDIN ZOTERO_ITEM CSL_CITATION {"citationID":"clpVjIuS","properties":{"formattedCitation":"(Verstynen and Sabes, 2011)","plainCitation":"(Verstynen and Sabes, 2011)","noteIndex":0},"citationItems":[{"id":266,"uris":["http://zotero.org/users/5226272/items/U7A6FUTI"],"uri":["http://zotero.org/users/5226272/items/U7A6FUTI"],"itemData":{"id":266,"type":"article-journal","container-title":"Journal of Neuroscience","DOI":"10.1523/JNEUROSCI.6525-10.2011","ISSN":"0270-6474, 1529-2401","issue":"27","journalAbbreviation":"J Neurosci","language":"en","page":"10050-10059","source":"Crossref","title":"How each movement changes the next: an experimental and theoretical study of fast adaptive priors in reaching","title-short":"How Each Movement Changes the Next","volume":"31","author":[{"family":"Verstynen","given":"T."},{"family":"Sabes","given":"P. N."}],"issued":{"date-parts":[["2011",7,6]]}}}],"schema":"https://github.com/citation-style-language/schema/raw/master/csl-citation.json"} </w:instrText>
-      </w:r>
-      <w:r>
-        <w:fldChar w:fldCharType="separate"/>
-      </w:r>
-      <w:r>
-        <w:t>(Verstynen and Sabes, 2011)</w:t>
-      </w:r>
-      <w:r>
-        <w:fldChar w:fldCharType="end"/>
-      </w:r>
-      <w:r>
-        <w:t>.</w:t>
-      </w:r>
-      <w:r>
-        <w:t xml:space="preserve"> </w:t>
-      </w:r>
-      <w:r>
-        <w:t>Contrarily, use-dependent learning can be modeled as</w:t>
-      </w:r>
-      <w:r>
-        <w:t xml:space="preserve"> a slow</w:t>
-      </w:r>
-      <w:r>
-        <w:t xml:space="preserve">, trial-by-trial </w:t>
-      </w:r>
-      <w:r>
-        <w:t xml:space="preserve">update </w:t>
-      </w:r>
-      <w:r>
-        <w:t>in the direction of</w:t>
-      </w:r>
-      <w:r>
-        <w:t xml:space="preserve"> the repeated </w:t>
-      </w:r>
-      <w:r>
-        <w:t xml:space="preserve">movement </w:t>
-      </w:r>
-      <w:r>
-        <w:t xml:space="preserve">which has </w:t>
-      </w:r>
-      <w:r>
-        <w:t xml:space="preserve">little concern for the consistency of the repeated movements </w:t>
-      </w:r>
-      <w:r>
-        <w:fldChar w:fldCharType="begin"/>
-      </w:r>
-      <w:r>
-        <w:instrText xml:space="preserve"> ADDIN ZOTERO_ITEM CSL_CITATION {"citationID":"2fFJ5Ebo","properties":{"formattedCitation":"(Diedrichsen et al., 2010)","plainCitation":"(Diedrichsen et al., 2010)","noteIndex":0},"citationItems":[{"id":264,"uris":["http://zotero.org/users/5226272/items/CGQM3V6N"],"uri":["http://zotero.org/users/5226272/items/CGQM3V6N"],"itemData":{"id":264,"type":"article-journal","container-title":"Journal of Neuroscience","DOI":"10.1523/JNEUROSCI.5406-09.2010","ISSN":"0270-6474, 1529-2401","issue":"15","journalAbbreviation":"J Neurosci","language":"en","page":"5159-5166","source":"Crossref","title":"Use-dependent and error-based learning of motor behaviors","volume":"30","author":[{"family":"Diedrichsen","given":"J."},{"family":"White","given":"O."},{"family":"Newman","given":"D."},{"family":"Lally","given":"N."}],"issued":{"date-parts":[["2010",4,14]]}}}],"schema":"https://github.com/citation-style-language/schema/raw/master/csl-citation.json"} </w:instrText>
-      </w:r>
-      <w:r>
-        <w:fldChar w:fldCharType="separate"/>
-      </w:r>
-      <w:r>
-        <w:t>(Diedrichsen et al., 2010)</w:t>
-      </w:r>
-      <w:r>
-        <w:fldChar w:fldCharType="end"/>
-      </w:r>
-      <w:r>
-        <w:t xml:space="preserve">. These two models make dissociable predictions regarding how </w:t>
-      </w:r>
-      <w:r>
-        <w:t xml:space="preserve">consistency </w:t>
-      </w:r>
-      <w:r>
-        <w:t>influence</w:t>
-      </w:r>
-      <w:r>
-        <w:t>s the</w:t>
-      </w:r>
-      <w:r>
-        <w:t xml:space="preserve"> use-dependent learning</w:t>
-      </w:r>
-      <w:r>
-        <w:t xml:space="preserve"> process.</w:t>
-      </w:r>
-    </w:p>
-    <w:p/>
-    <w:p>
-      <w:r>
-        <w:t xml:space="preserve">Here we aim to </w:t>
-      </w:r>
-      <w:r>
-        <w:t xml:space="preserve">answer this question using a walking task in which the consistency of practiced movements is experimentally manipulated. First, we </w:t>
-      </w:r>
-      <w:r>
-        <w:t xml:space="preserve">show that the two different models make dissociable predictions relative to this question with simulations. </w:t>
-      </w:r>
-      <w:r>
-        <w:t xml:space="preserve">We </w:t>
-      </w:r>
-      <w:r>
-        <w:t>will then c</w:t>
-      </w:r>
-      <w:r>
-        <w:t xml:space="preserve">ompare these two models to </w:t>
-      </w:r>
-      <w:r>
-        <w:t xml:space="preserve">data collected </w:t>
-      </w:r>
-      <w:r>
-        <w:t xml:space="preserve">from a walking task. During the walking task, subjects will change their step asymmetry based on visual feedback. Subjects will </w:t>
-      </w:r>
-      <w:r>
-        <w:t xml:space="preserve">walk under </w:t>
-      </w:r>
-      <w:r>
-        <w:t>three different conditions</w:t>
-      </w:r>
-      <w:r>
-        <w:t>, e</w:t>
-      </w:r>
-      <w:r>
-        <w:t xml:space="preserve">ach with a different amount of target consistency during the learning phase. We will measure </w:t>
-      </w:r>
-      <w:r>
-        <w:t>the</w:t>
-      </w:r>
-      <w:r>
-        <w:t xml:space="preserve"> use dependent bias in response to these three conditions by </w:t>
-      </w:r>
-      <w:r>
-        <w:t xml:space="preserve">having subjects </w:t>
-      </w:r>
-      <w:r>
-        <w:t xml:space="preserve">walk normally during a no visual feedback washout phase. </w:t>
-      </w:r>
-      <w:r>
-        <w:t xml:space="preserve">By comparing the behavioral data and the </w:t>
-      </w:r>
-      <w:r>
-        <w:lastRenderedPageBreak/>
-        <w:t xml:space="preserve">computational models, we will determine the impact of movement consistency on use-dependent learning. </w:t>
-      </w:r>
+      <w:pPr>
+        <w:rPr>
+          <w:del w:id="190" w:author="Hyosub Kim" w:date="2020-04-25T14:03:00Z"/>
+        </w:rPr>
+      </w:pPr>
+      <w:del w:id="191" w:author="Hyosub Kim" w:date="2020-04-25T14:03:00Z">
+        <w:r>
+          <w:delText xml:space="preserve">Here we aim to </w:delText>
+        </w:r>
+        <w:r>
+          <w:delText xml:space="preserve">answer this question using a walking task in which the consistency of practiced movements is experimentally manipulated. First, we </w:delText>
+        </w:r>
+        <w:r>
+          <w:delText xml:space="preserve">show that the two different models make dissociable predictions relative to this question with simulations. </w:delText>
+        </w:r>
+        <w:r>
+          <w:delText xml:space="preserve">We </w:delText>
+        </w:r>
+        <w:r>
+          <w:delText>will then c</w:delText>
+        </w:r>
+        <w:r>
+          <w:delText xml:space="preserve">ompare these two models to </w:delText>
+        </w:r>
+        <w:r>
+          <w:delText xml:space="preserve">data collected </w:delText>
+        </w:r>
+        <w:r>
+          <w:delText xml:space="preserve">from a walking task. During the walking task, subjects will change their step asymmetry based on visual feedback. Subjects will </w:delText>
+        </w:r>
+        <w:r>
+          <w:delText xml:space="preserve">walk under </w:delText>
+        </w:r>
+        <w:r>
+          <w:delText>three different conditions</w:delText>
+        </w:r>
+        <w:r>
+          <w:delText>, e</w:delText>
+        </w:r>
+        <w:r>
+          <w:delText xml:space="preserve">ach with a different amount of target consistency during the learning phase. We will measure </w:delText>
+        </w:r>
+        <w:r>
+          <w:delText>the</w:delText>
+        </w:r>
+        <w:r>
+          <w:delText xml:space="preserve"> use dependent bias in response to these three conditions by </w:delText>
+        </w:r>
+        <w:r>
+          <w:delText xml:space="preserve">having subjects </w:delText>
+        </w:r>
+        <w:r>
+          <w:delText xml:space="preserve">walk normally during a no visual feedback washout phase. </w:delText>
+        </w:r>
+        <w:r>
+          <w:delText xml:space="preserve">By comparing the behavioral data and the computational models, we will determine the impact of movement consistency on use-dependent learning. </w:delText>
+        </w:r>
+      </w:del>
     </w:p>
     <w:p/>
     <w:p>
@@ -1130,6 +2216,7 @@
         <w:rPr>
           <w:noProof/>
         </w:rPr>
+        <w:lastRenderedPageBreak/>
         <w:drawing>
           <wp:inline distT="0" distB="0" distL="0" distR="0" wp14:anchorId="6FC28FA5" wp14:editId="098BF617">
             <wp:extent cx="5943600" cy="1666875"/>
@@ -1146,7 +2233,7 @@
                     <pic:cNvPicPr/>
                   </pic:nvPicPr>
                   <pic:blipFill>
-                    <a:blip r:embed="rId8"/>
+                    <a:blip r:embed="rId11"/>
                     <a:stretch>
                       <a:fillRect/>
                     </a:stretch>
@@ -1193,7 +2280,15 @@
         <w:t xml:space="preserve">fully counterbalanced, </w:t>
       </w:r>
       <w:r>
-        <w:t>within subjects design with t</w:t>
+        <w:t xml:space="preserve">within </w:t>
+      </w:r>
+      <w:proofErr w:type="gramStart"/>
+      <w:r>
+        <w:t>subjects</w:t>
+      </w:r>
+      <w:proofErr w:type="gramEnd"/>
+      <w:r>
+        <w:t xml:space="preserve"> design with t</w:t>
       </w:r>
       <w:r>
         <w:t>hree different conditions</w:t>
@@ -1264,7 +2359,15 @@
     </w:p>
     <w:p>
       <w:r>
-        <w:t xml:space="preserve">Kinetic data will be collected at a frequency of 1000 Hz from the dual belt treadmill instrumented with two force plates, one under each belt (Bertec, Columbus, OH, USA). Kinetic data will be collected at a frequency of 100 Hz using a Vicon MX40 motion capture system with 8 cameras and Nexus software </w:t>
+        <w:t>Kinetic data will be collected at a frequency of 1000 Hz from the dual belt treadmill instrumented with two force plates, one under each belt (</w:t>
+      </w:r>
+      <w:proofErr w:type="spellStart"/>
+      <w:r>
+        <w:t>Bertec</w:t>
+      </w:r>
+      <w:proofErr w:type="spellEnd"/>
+      <w:r>
+        <w:t xml:space="preserve">, Columbus, OH, USA). Kinetic data will be collected at a frequency of 100 Hz using a Vicon MX40 motion capture system with 8 cameras and Nexus software </w:t>
       </w:r>
       <w:r>
         <w:t>(Vicon Motion Systems, Inc., London, UK).</w:t>
@@ -1325,8 +2428,13 @@
       <w:r>
         <w:t xml:space="preserve">using a </w:t>
       </w:r>
-      <w:r>
-        <w:t xml:space="preserve">Woltering </w:t>
+      <w:proofErr w:type="spellStart"/>
+      <w:r>
+        <w:t>Woltering</w:t>
+      </w:r>
+      <w:proofErr w:type="spellEnd"/>
+      <w:r>
+        <w:t xml:space="preserve"> </w:t>
       </w:r>
       <w:r>
         <w:t xml:space="preserve">filter </w:t>
@@ -1349,8 +2457,13 @@
       <w:r>
         <w:t>in Nexus. The remainder of the data analysis will be performed with a custom written MATLAB code (</w:t>
       </w:r>
-      <w:r>
-        <w:t xml:space="preserve">Mathworks, Natick, </w:t>
+      <w:proofErr w:type="spellStart"/>
+      <w:r>
+        <w:t>Mathworks</w:t>
+      </w:r>
+      <w:proofErr w:type="spellEnd"/>
+      <w:r>
+        <w:t xml:space="preserve">, Natick, </w:t>
       </w:r>
       <w:r>
         <w:t xml:space="preserve">MA, USA). </w:t>
@@ -2011,7 +3124,11 @@
         <w:t xml:space="preserve"> information.</w:t>
       </w:r>
       <w:r>
-        <w:t xml:space="preserve"> Importantly, this framework is not directly modeling a motor output. Instead, it models a</w:t>
+        <w:t xml:space="preserve"> Importantly, </w:t>
+      </w:r>
+      <w:r>
+        <w:lastRenderedPageBreak/>
+        <w:t>this framework is not directly modeling a motor output. Instead, it models a</w:t>
       </w:r>
       <w:r>
         <w:t xml:space="preserve">n </w:t>
@@ -2116,7 +3233,23 @@
         <w:t>an in</w:t>
       </w:r>
       <w:r>
-        <w:t xml:space="preserve"> Verstynen and Sabes (2011). The MAP estimate is given by:</w:t>
+        <w:t xml:space="preserve"> </w:t>
+      </w:r>
+      <w:proofErr w:type="spellStart"/>
+      <w:r>
+        <w:t>Verstynen</w:t>
+      </w:r>
+      <w:proofErr w:type="spellEnd"/>
+      <w:r>
+        <w:t xml:space="preserve"> and </w:t>
+      </w:r>
+      <w:proofErr w:type="spellStart"/>
+      <w:r>
+        <w:t>Sabes</w:t>
+      </w:r>
+      <w:proofErr w:type="spellEnd"/>
+      <w:r>
+        <w:t xml:space="preserve"> (2011). The MAP estimate is given by:</w:t>
       </w:r>
     </w:p>
     <w:p/>
@@ -2940,14 +4073,14 @@
               </w:rPr>
               <m:t>1-</m:t>
             </m:r>
-            <w:bookmarkStart w:id="0" w:name="_Hlk37794084"/>
+            <w:bookmarkStart w:id="192" w:name="_Hlk37794084"/>
             <m:r>
               <w:rPr>
                 <w:rFonts w:ascii="Cambria Math" w:hAnsi="Cambria Math"/>
               </w:rPr>
               <m:t>β</m:t>
             </m:r>
-            <w:bookmarkEnd w:id="0"/>
+            <w:bookmarkEnd w:id="192"/>
           </m:e>
         </m:d>
         <m:r>
@@ -3107,7 +4240,15 @@
         </m:r>
       </m:oMath>
       <w:r>
-        <w:t xml:space="preserve"> is a free parameter representing the learning rate. </w:t>
+        <w:t xml:space="preserve"> is a free parameter representing the learning </w:t>
+      </w:r>
+      <w:proofErr w:type="gramStart"/>
+      <w:r>
+        <w:t>rate.</w:t>
+      </w:r>
+      <w:proofErr w:type="gramEnd"/>
+      <w:r>
+        <w:t xml:space="preserve"> </w:t>
       </w:r>
       <m:oMath>
         <m:r>
@@ -3722,6 +4863,7 @@
     <w:p/>
     <w:p>
       <w:r>
+        <w:lastRenderedPageBreak/>
         <w:t>When the visual feedback (VF)</w:t>
       </w:r>
       <w:r>
@@ -3947,10 +5089,18 @@
         </m:r>
       </m:oMath>
       <w:r>
-        <w:t xml:space="preserve"> is the strategic retention rate</w:t>
-      </w:r>
-      <w:r>
-        <w:t>. We assume that strategy is set to 0 during the Baseline and Washout phases because there is no visual no target</w:t>
+        <w:t xml:space="preserve"> is the strategic retention </w:t>
+      </w:r>
+      <w:proofErr w:type="gramStart"/>
+      <w:r>
+        <w:t>rate</w:t>
+      </w:r>
+      <w:r>
+        <w:t>.</w:t>
+      </w:r>
+      <w:proofErr w:type="gramEnd"/>
+      <w:r>
+        <w:t xml:space="preserve"> We assume that strategy is set to 0 during the Baseline and Washout phases because there is no visual no target</w:t>
       </w:r>
       <w:r>
         <w:t xml:space="preserve"> on the screen</w:t>
@@ -4118,7 +5268,15 @@
         </m:r>
       </m:oMath>
       <w:r>
-        <w:t xml:space="preserve"> is the use-dependent learning rate. We constrained all parameters between 0 and 1. All parameters were initialized to 0. Since we assume that the use-dependent process learns slowly and decays slowly, while the strategic process learns quickly, we constrain </w:t>
+        <w:t xml:space="preserve"> is the use-dependent learning </w:t>
+      </w:r>
+      <w:proofErr w:type="gramStart"/>
+      <w:r>
+        <w:t>rate.</w:t>
+      </w:r>
+      <w:proofErr w:type="gramEnd"/>
+      <w:r>
+        <w:t xml:space="preserve"> We constrained all parameters between 0 and 1. All parameters were initialized to 0. Since we assume that the use-dependent process learns slowly and decays slowly, while the strategic process learns quickly, we constrain </w:t>
       </w:r>
       <m:oMath>
         <m:r>
@@ -4156,7 +5314,15 @@
         <w:t xml:space="preserve"> </w:t>
       </w:r>
       <w:r>
-        <w:t>MATLAB’s fmincon function using a sum of squares objective function</w:t>
+        <w:t xml:space="preserve">MATLAB’s </w:t>
+      </w:r>
+      <w:proofErr w:type="spellStart"/>
+      <w:r>
+        <w:t>fmincon</w:t>
+      </w:r>
+      <w:proofErr w:type="spellEnd"/>
+      <w:r>
+        <w:t xml:space="preserve"> function using a sum of squares objective function</w:t>
       </w:r>
       <w:r>
         <w:t>. Both the simulated and fit parameters are recorded and plotted against each other. These plots are provided in Supplemental Figure 1A and B</w:t>
@@ -4329,6 +5495,7 @@
         <w:rPr>
           <w:noProof/>
         </w:rPr>
+        <w:lastRenderedPageBreak/>
         <w:drawing>
           <wp:anchor distT="0" distB="0" distL="114300" distR="114300" simplePos="0" relativeHeight="251658240" behindDoc="0" locked="0" layoutInCell="1" allowOverlap="1" wp14:anchorId="4621B4B0" wp14:editId="65B58642">
             <wp:simplePos x="0" y="0"/>
@@ -4353,7 +5520,7 @@
                     <pic:cNvPicPr/>
                   </pic:nvPicPr>
                   <pic:blipFill>
-                    <a:blip r:embed="rId9">
+                    <a:blip r:embed="rId12">
                       <a:extLst>
                         <a:ext uri="{28A0092B-C50C-407E-A947-70E740481C1C}">
                           <a14:useLocalDpi xmlns:a14="http://schemas.microsoft.com/office/drawing/2010/main" val="0"/>
@@ -4555,7 +5722,15 @@
         <w:t>s</w:t>
       </w:r>
       <w:r>
-        <w:t xml:space="preserve"> using MATLAB’s fmincon function</w:t>
+        <w:t xml:space="preserve"> using MATLAB’s </w:t>
+      </w:r>
+      <w:proofErr w:type="spellStart"/>
+      <w:r>
+        <w:t>fmincon</w:t>
+      </w:r>
+      <w:proofErr w:type="spellEnd"/>
+      <w:r>
+        <w:t xml:space="preserve"> function</w:t>
       </w:r>
       <w:r>
         <w:t xml:space="preserve"> (Supplemental Figure 2)</w:t>
@@ -4682,7 +5857,7 @@
                     <pic:cNvPicPr/>
                   </pic:nvPicPr>
                   <pic:blipFill>
-                    <a:blip r:embed="rId10"/>
+                    <a:blip r:embed="rId13"/>
                     <a:stretch>
                       <a:fillRect/>
                     </a:stretch>
@@ -5072,6 +6247,7 @@
           <w:b/>
           <w:bCs/>
         </w:rPr>
+        <w:lastRenderedPageBreak/>
         <w:t>References:</w:t>
       </w:r>
     </w:p>
@@ -5201,6 +6377,137 @@
     </w:sectPr>
   </w:body>
 </w:document>
+</file>
+
+<file path=word/comments.xml><?xml version="1.0" encoding="utf-8"?>
+<w:comments xmlns:wpc="http://schemas.microsoft.com/office/word/2010/wordprocessingCanvas" xmlns:cx="http://schemas.microsoft.com/office/drawing/2014/chartex" xmlns:cx1="http://schemas.microsoft.com/office/drawing/2015/9/8/chartex" xmlns:cx2="http://schemas.microsoft.com/office/drawing/2015/10/21/chartex" xmlns:cx3="http://schemas.microsoft.com/office/drawing/2016/5/9/chartex" xmlns:cx4="http://schemas.microsoft.com/office/drawing/2016/5/10/chartex" xmlns:cx5="http://schemas.microsoft.com/office/drawing/2016/5/11/chartex" xmlns:cx6="http://schemas.microsoft.com/office/drawing/2016/5/12/chartex" xmlns:cx7="http://schemas.microsoft.com/office/drawing/2016/5/13/chartex" xmlns:cx8="http://schemas.microsoft.com/office/drawing/2016/5/14/chartex" xmlns:mc="http://schemas.openxmlformats.org/markup-compatibility/2006" xmlns:aink="http://schemas.microsoft.com/office/drawing/2016/ink" xmlns:am3d="http://schemas.microsoft.com/office/drawing/2017/model3d" xmlns:o="urn:schemas-microsoft-com:office:office" xmlns:r="http://schemas.openxmlformats.org/officeDocument/2006/relationships" xmlns:m="http://schemas.openxmlformats.org/officeDocument/2006/math" xmlns:v="urn:schemas-microsoft-com:vml" xmlns:wp14="http://schemas.microsoft.com/office/word/2010/wordprocessingDrawing" xmlns:wp="http://schemas.openxmlformats.org/drawingml/2006/wordprocessingDrawing" xmlns:w10="urn:schemas-microsoft-com:office:word" xmlns:w="http://schemas.openxmlformats.org/wordprocessingml/2006/main" xmlns:w14="http://schemas.microsoft.com/office/word/2010/wordml" xmlns:w15="http://schemas.microsoft.com/office/word/2012/wordml" xmlns:w16cid="http://schemas.microsoft.com/office/word/2016/wordml/cid" xmlns:w16se="http://schemas.microsoft.com/office/word/2015/wordml/symex" xmlns:wpg="http://schemas.microsoft.com/office/word/2010/wordprocessingGroup" xmlns:wpi="http://schemas.microsoft.com/office/word/2010/wordprocessingInk" xmlns:wne="http://schemas.microsoft.com/office/word/2006/wordml" xmlns:wps="http://schemas.microsoft.com/office/word/2010/wordprocessingShape" mc:Ignorable="w14 w15 w16se w16cid wp14">
+  <w:comment w:id="0" w:author="Hyosub Kim" w:date="2020-04-25T14:52:00Z" w:initials="HK">
+    <w:p>
+      <w:pPr>
+        <w:pStyle w:val="CommentText"/>
+      </w:pPr>
+      <w:r>
+        <w:rPr>
+          <w:rStyle w:val="CommentReference"/>
+        </w:rPr>
+        <w:annotationRef/>
+      </w:r>
+      <w:r>
+        <w:t xml:space="preserve">Just a heads up: I spent most of my time on the overall structure and flow of one paragraph to the next. </w:t>
+      </w:r>
+      <w:bookmarkStart w:id="1" w:name="_GoBack"/>
+      <w:bookmarkEnd w:id="1"/>
+      <w:r>
+        <w:t xml:space="preserve">Think of the line edits as approximations of what I think would work better. </w:t>
+      </w:r>
+    </w:p>
+  </w:comment>
+  <w:comment w:id="3" w:author="Hyosub Kim" w:date="2020-04-25T12:49:00Z" w:initials="HK">
+    <w:p>
+      <w:pPr>
+        <w:pStyle w:val="CommentText"/>
+      </w:pPr>
+      <w:r>
+        <w:rPr>
+          <w:rStyle w:val="CommentReference"/>
+        </w:rPr>
+        <w:annotationRef/>
+      </w:r>
+      <w:r>
+        <w:t xml:space="preserve">The way you set up this paragraph was good, especially at the end, but it seemed subtly misleading to me. Your emphasis seemed to be on practice contributing to recalibration, whereas I’m thinking of UDP as something that is a pure biasing effect, i.e., it doesn’t necessarily make you more skillful. </w:t>
+      </w:r>
+    </w:p>
+  </w:comment>
+  <w:comment w:id="51" w:author="Hyosub Kim" w:date="2020-04-25T12:54:00Z" w:initials="HK">
+    <w:p>
+      <w:pPr>
+        <w:pStyle w:val="CommentText"/>
+      </w:pPr>
+      <w:r>
+        <w:rPr>
+          <w:rStyle w:val="CommentReference"/>
+        </w:rPr>
+        <w:annotationRef/>
+      </w:r>
+      <w:r>
+        <w:t xml:space="preserve">Not sure you need all of this here. I would move some of these citations to the first paragraph. That seems a more appropriate place to define the phenomenon we’re interested in. </w:t>
+      </w:r>
+    </w:p>
+  </w:comment>
+  <w:comment w:id="58" w:author="Hyosub Kim" w:date="2020-04-25T12:56:00Z" w:initials="HK">
+    <w:p>
+      <w:pPr>
+        <w:pStyle w:val="CommentText"/>
+      </w:pPr>
+      <w:r>
+        <w:rPr>
+          <w:rStyle w:val="CommentReference"/>
+        </w:rPr>
+        <w:annotationRef/>
+      </w:r>
+      <w:r>
+        <w:t xml:space="preserve">I think you first want to point out the relatively sparse literature on locomotion and </w:t>
+      </w:r>
+      <w:proofErr w:type="spellStart"/>
+      <w:r>
+        <w:t>udp</w:t>
+      </w:r>
+      <w:proofErr w:type="spellEnd"/>
+      <w:r>
+        <w:t xml:space="preserve">. </w:t>
+      </w:r>
+    </w:p>
+  </w:comment>
+  <w:comment w:id="89" w:author="Hyosub Kim" w:date="2020-04-25T13:29:00Z" w:initials="HK">
+    <w:p>
+      <w:pPr>
+        <w:pStyle w:val="CommentText"/>
+      </w:pPr>
+      <w:r>
+        <w:rPr>
+          <w:rStyle w:val="CommentReference"/>
+        </w:rPr>
+        <w:annotationRef/>
+      </w:r>
+      <w:r>
+        <w:t xml:space="preserve">I don’t know if we want to go into such detail with the first study. The problem is that it makes it seem like the current study is an incremental follow-up to the first, when in fact, the current study could, and should, stand on its own. </w:t>
+      </w:r>
+    </w:p>
+    <w:p>
+      <w:pPr>
+        <w:pStyle w:val="CommentText"/>
+      </w:pPr>
+    </w:p>
+    <w:p>
+      <w:pPr>
+        <w:pStyle w:val="CommentText"/>
+      </w:pPr>
+      <w:r>
+        <w:t>Think about it this way: Even without the first study, the current study is still asking an important question.</w:t>
+      </w:r>
+    </w:p>
+  </w:comment>
+</w:comments>
+</file>
+
+<file path=word/commentsExtended.xml><?xml version="1.0" encoding="utf-8"?>
+<w15:commentsEx xmlns:wpc="http://schemas.microsoft.com/office/word/2010/wordprocessingCanvas" xmlns:cx="http://schemas.microsoft.com/office/drawing/2014/chartex" xmlns:cx1="http://schemas.microsoft.com/office/drawing/2015/9/8/chartex" xmlns:cx2="http://schemas.microsoft.com/office/drawing/2015/10/21/chartex" xmlns:cx3="http://schemas.microsoft.com/office/drawing/2016/5/9/chartex" xmlns:cx4="http://schemas.microsoft.com/office/drawing/2016/5/10/chartex" xmlns:cx5="http://schemas.microsoft.com/office/drawing/2016/5/11/chartex" xmlns:cx6="http://schemas.microsoft.com/office/drawing/2016/5/12/chartex" xmlns:cx7="http://schemas.microsoft.com/office/drawing/2016/5/13/chartex" xmlns:cx8="http://schemas.microsoft.com/office/drawing/2016/5/14/chartex" xmlns:mc="http://schemas.openxmlformats.org/markup-compatibility/2006" xmlns:aink="http://schemas.microsoft.com/office/drawing/2016/ink" xmlns:am3d="http://schemas.microsoft.com/office/drawing/2017/model3d" xmlns:o="urn:schemas-microsoft-com:office:office" xmlns:r="http://schemas.openxmlformats.org/officeDocument/2006/relationships" xmlns:m="http://schemas.openxmlformats.org/officeDocument/2006/math" xmlns:v="urn:schemas-microsoft-com:vml" xmlns:wp14="http://schemas.microsoft.com/office/word/2010/wordprocessingDrawing" xmlns:wp="http://schemas.openxmlformats.org/drawingml/2006/wordprocessingDrawing" xmlns:w10="urn:schemas-microsoft-com:office:word" xmlns:w="http://schemas.openxmlformats.org/wordprocessingml/2006/main" xmlns:w14="http://schemas.microsoft.com/office/word/2010/wordml" xmlns:w15="http://schemas.microsoft.com/office/word/2012/wordml" xmlns:w16cid="http://schemas.microsoft.com/office/word/2016/wordml/cid" xmlns:w16se="http://schemas.microsoft.com/office/word/2015/wordml/symex" xmlns:wpg="http://schemas.microsoft.com/office/word/2010/wordprocessingGroup" xmlns:wpi="http://schemas.microsoft.com/office/word/2010/wordprocessingInk" xmlns:wne="http://schemas.microsoft.com/office/word/2006/wordml" xmlns:wps="http://schemas.microsoft.com/office/word/2010/wordprocessingShape" mc:Ignorable="w14 w15 w16se w16cid wp14">
+  <w15:commentEx w15:paraId="6439606E" w15:done="0"/>
+  <w15:commentEx w15:paraId="218B58A9" w15:done="0"/>
+  <w15:commentEx w15:paraId="2DA1C693" w15:done="0"/>
+  <w15:commentEx w15:paraId="2F5C5E1B" w15:done="0"/>
+  <w15:commentEx w15:paraId="0A93B3E6" w15:done="0"/>
+</w15:commentsEx>
+</file>
+
+<file path=word/commentsIds.xml><?xml version="1.0" encoding="utf-8"?>
+<w16cid:commentsIds xmlns:wpc="http://schemas.microsoft.com/office/word/2010/wordprocessingCanvas" xmlns:cx="http://schemas.microsoft.com/office/drawing/2014/chartex" xmlns:cx1="http://schemas.microsoft.com/office/drawing/2015/9/8/chartex" xmlns:cx2="http://schemas.microsoft.com/office/drawing/2015/10/21/chartex" xmlns:cx3="http://schemas.microsoft.com/office/drawing/2016/5/9/chartex" xmlns:cx4="http://schemas.microsoft.com/office/drawing/2016/5/10/chartex" xmlns:cx5="http://schemas.microsoft.com/office/drawing/2016/5/11/chartex" xmlns:cx6="http://schemas.microsoft.com/office/drawing/2016/5/12/chartex" xmlns:cx7="http://schemas.microsoft.com/office/drawing/2016/5/13/chartex" xmlns:cx8="http://schemas.microsoft.com/office/drawing/2016/5/14/chartex" xmlns:mc="http://schemas.openxmlformats.org/markup-compatibility/2006" xmlns:aink="http://schemas.microsoft.com/office/drawing/2016/ink" xmlns:am3d="http://schemas.microsoft.com/office/drawing/2017/model3d" xmlns:o="urn:schemas-microsoft-com:office:office" xmlns:r="http://schemas.openxmlformats.org/officeDocument/2006/relationships" xmlns:m="http://schemas.openxmlformats.org/officeDocument/2006/math" xmlns:v="urn:schemas-microsoft-com:vml" xmlns:wp14="http://schemas.microsoft.com/office/word/2010/wordprocessingDrawing" xmlns:wp="http://schemas.openxmlformats.org/drawingml/2006/wordprocessingDrawing" xmlns:w10="urn:schemas-microsoft-com:office:word" xmlns:w="http://schemas.openxmlformats.org/wordprocessingml/2006/main" xmlns:w14="http://schemas.microsoft.com/office/word/2010/wordml" xmlns:w15="http://schemas.microsoft.com/office/word/2012/wordml" xmlns:w16cid="http://schemas.microsoft.com/office/word/2016/wordml/cid" xmlns:w16se="http://schemas.microsoft.com/office/word/2015/wordml/symex" xmlns:wpg="http://schemas.microsoft.com/office/word/2010/wordprocessingGroup" xmlns:wpi="http://schemas.microsoft.com/office/word/2010/wordprocessingInk" xmlns:wne="http://schemas.microsoft.com/office/word/2006/wordml" xmlns:wps="http://schemas.microsoft.com/office/word/2010/wordprocessingShape" mc:Ignorable="w14 w15 w16se w16cid wp14">
+  <w16cid:commentId w16cid:paraId="6439606E" w16cid:durableId="224ECD16"/>
+  <w16cid:commentId w16cid:paraId="218B58A9" w16cid:durableId="224EB070"/>
+  <w16cid:commentId w16cid:paraId="2DA1C693" w16cid:durableId="224EB16A"/>
+  <w16cid:commentId w16cid:paraId="2F5C5E1B" w16cid:durableId="224EB1E0"/>
+  <w16cid:commentId w16cid:paraId="0A93B3E6" w16cid:durableId="224EB9CB"/>
+</w16cid:commentsIds>
 </file>
 
 <file path=word/endnotes.xml><?xml version="1.0" encoding="utf-8"?>
@@ -5802,6 +7109,14 @@
 </w:numbering>
 </file>
 
+<file path=word/people.xml><?xml version="1.0" encoding="utf-8"?>
+<w15:people xmlns:wpc="http://schemas.microsoft.com/office/word/2010/wordprocessingCanvas" xmlns:cx="http://schemas.microsoft.com/office/drawing/2014/chartex" xmlns:cx1="http://schemas.microsoft.com/office/drawing/2015/9/8/chartex" xmlns:cx2="http://schemas.microsoft.com/office/drawing/2015/10/21/chartex" xmlns:cx3="http://schemas.microsoft.com/office/drawing/2016/5/9/chartex" xmlns:cx4="http://schemas.microsoft.com/office/drawing/2016/5/10/chartex" xmlns:cx5="http://schemas.microsoft.com/office/drawing/2016/5/11/chartex" xmlns:cx6="http://schemas.microsoft.com/office/drawing/2016/5/12/chartex" xmlns:cx7="http://schemas.microsoft.com/office/drawing/2016/5/13/chartex" xmlns:cx8="http://schemas.microsoft.com/office/drawing/2016/5/14/chartex" xmlns:mc="http://schemas.openxmlformats.org/markup-compatibility/2006" xmlns:aink="http://schemas.microsoft.com/office/drawing/2016/ink" xmlns:am3d="http://schemas.microsoft.com/office/drawing/2017/model3d" xmlns:o="urn:schemas-microsoft-com:office:office" xmlns:r="http://schemas.openxmlformats.org/officeDocument/2006/relationships" xmlns:m="http://schemas.openxmlformats.org/officeDocument/2006/math" xmlns:v="urn:schemas-microsoft-com:vml" xmlns:wp14="http://schemas.microsoft.com/office/word/2010/wordprocessingDrawing" xmlns:wp="http://schemas.openxmlformats.org/drawingml/2006/wordprocessingDrawing" xmlns:w10="urn:schemas-microsoft-com:office:word" xmlns:w="http://schemas.openxmlformats.org/wordprocessingml/2006/main" xmlns:w14="http://schemas.microsoft.com/office/word/2010/wordml" xmlns:w15="http://schemas.microsoft.com/office/word/2012/wordml" xmlns:w16cid="http://schemas.microsoft.com/office/word/2016/wordml/cid" xmlns:w16se="http://schemas.microsoft.com/office/word/2015/wordml/symex" xmlns:wpg="http://schemas.microsoft.com/office/word/2010/wordprocessingGroup" xmlns:wpi="http://schemas.microsoft.com/office/word/2010/wordprocessingInk" xmlns:wne="http://schemas.microsoft.com/office/word/2006/wordml" xmlns:wps="http://schemas.microsoft.com/office/word/2010/wordprocessingShape" mc:Ignorable="w14 w15 w16se w16cid wp14">
+  <w15:person w15:author="Hyosub Kim">
+    <w15:presenceInfo w15:providerId="Windows Live" w15:userId="e29d31df84083a66"/>
+  </w15:person>
+</w15:people>
+</file>
+
 <file path=word/styles.xml><?xml version="1.0" encoding="utf-8"?>
 <w:styles xmlns:mc="http://schemas.openxmlformats.org/markup-compatibility/2006" xmlns:r="http://schemas.openxmlformats.org/officeDocument/2006/relationships" xmlns:w="http://schemas.openxmlformats.org/wordprocessingml/2006/main" xmlns:w14="http://schemas.microsoft.com/office/word/2010/wordml" xmlns:w15="http://schemas.microsoft.com/office/word/2012/wordml" xmlns:w16cid="http://schemas.microsoft.com/office/word/2016/wordml/cid" xmlns:w16se="http://schemas.microsoft.com/office/word/2015/wordml/symex" mc:Ignorable="w14 w15 w16se w16cid">
   <w:docDefaults>
@@ -5815,7 +7130,7 @@
     </w:rPrDefault>
     <w:pPrDefault/>
   </w:docDefaults>
-  <w:latentStyles w:defLockedState="0" w:defUIPriority="99" w:defSemiHidden="0" w:defUnhideWhenUsed="0" w:defQFormat="0" w:count="376">
+  <w:latentStyles w:defLockedState="0" w:defUIPriority="99" w:defSemiHidden="0" w:defUnhideWhenUsed="0" w:defQFormat="0" w:count="375">
     <w:lsdException w:name="Normal" w:uiPriority="0" w:qFormat="1"/>
     <w:lsdException w:name="heading 1" w:uiPriority="9" w:qFormat="1"/>
     <w:lsdException w:name="heading 2" w:semiHidden="1" w:uiPriority="9" w:unhideWhenUsed="1" w:qFormat="1"/>
@@ -6191,7 +7506,6 @@
     <w:lsdException w:name="Smart Hyperlink" w:semiHidden="1" w:unhideWhenUsed="1"/>
     <w:lsdException w:name="Hashtag" w:semiHidden="1" w:unhideWhenUsed="1"/>
     <w:lsdException w:name="Unresolved Mention" w:semiHidden="1" w:unhideWhenUsed="1"/>
-    <w:lsdException w:name="Smart Link" w:semiHidden="1" w:unhideWhenUsed="1"/>
   </w:latentStyles>
   <w:style w:type="paragraph" w:default="1" w:styleId="Normal">
     <w:name w:val="Normal"/>
@@ -6657,7 +7971,7 @@
 </file>
 
 <file path=customXml/itemProps1.xml><?xml version="1.0" encoding="utf-8"?>
-<ds:datastoreItem xmlns:ds="http://schemas.openxmlformats.org/officeDocument/2006/customXml" ds:itemID="{C0578F61-012A-46AB-93B7-76FCD5EDC410}">
+<ds:datastoreItem xmlns:ds="http://schemas.openxmlformats.org/officeDocument/2006/customXml" ds:itemID="{04692008-DFEF-8C4A-9F12-A0565B5D5D73}">
   <ds:schemaRefs>
     <ds:schemaRef ds:uri="http://schemas.openxmlformats.org/officeDocument/2006/bibliography"/>
   </ds:schemaRefs>

</xml_diff>

<commit_message>
some edits, not finished
</commit_message>
<xml_diff>
--- a/Writing/UDPV_prereg.docx
+++ b/Writing/UDPV_prereg.docx
@@ -1,6 +1,6 @@
 
 <file path=word/document.xml><?xml version="1.0" encoding="utf-8"?>
-<w:document xmlns:wpc="http://schemas.microsoft.com/office/word/2010/wordprocessingCanvas" xmlns:cx="http://schemas.microsoft.com/office/drawing/2014/chartex" xmlns:cx1="http://schemas.microsoft.com/office/drawing/2015/9/8/chartex" xmlns:cx2="http://schemas.microsoft.com/office/drawing/2015/10/21/chartex" xmlns:cx3="http://schemas.microsoft.com/office/drawing/2016/5/9/chartex" xmlns:cx4="http://schemas.microsoft.com/office/drawing/2016/5/10/chartex" xmlns:cx5="http://schemas.microsoft.com/office/drawing/2016/5/11/chartex" xmlns:cx6="http://schemas.microsoft.com/office/drawing/2016/5/12/chartex" xmlns:cx7="http://schemas.microsoft.com/office/drawing/2016/5/13/chartex" xmlns:cx8="http://schemas.microsoft.com/office/drawing/2016/5/14/chartex" xmlns:mc="http://schemas.openxmlformats.org/markup-compatibility/2006" xmlns:aink="http://schemas.microsoft.com/office/drawing/2016/ink" xmlns:am3d="http://schemas.microsoft.com/office/drawing/2017/model3d" xmlns:o="urn:schemas-microsoft-com:office:office" xmlns:r="http://schemas.openxmlformats.org/officeDocument/2006/relationships" xmlns:m="http://schemas.openxmlformats.org/officeDocument/2006/math" xmlns:v="urn:schemas-microsoft-com:vml" xmlns:wp14="http://schemas.microsoft.com/office/word/2010/wordprocessingDrawing" xmlns:wp="http://schemas.openxmlformats.org/drawingml/2006/wordprocessingDrawing" xmlns:w10="urn:schemas-microsoft-com:office:word" xmlns:w="http://schemas.openxmlformats.org/wordprocessingml/2006/main" xmlns:w14="http://schemas.microsoft.com/office/word/2010/wordml" xmlns:w15="http://schemas.microsoft.com/office/word/2012/wordml" xmlns:w16cex="http://schemas.microsoft.com/office/word/2018/wordml/cex" xmlns:w16cid="http://schemas.microsoft.com/office/word/2016/wordml/cid" xmlns:w16="http://schemas.microsoft.com/office/word/2018/wordml" xmlns:w16se="http://schemas.microsoft.com/office/word/2015/wordml/symex" xmlns:wpg="http://schemas.microsoft.com/office/word/2010/wordprocessingGroup" xmlns:wpi="http://schemas.microsoft.com/office/word/2010/wordprocessingInk" xmlns:wne="http://schemas.microsoft.com/office/word/2006/wordml" xmlns:wps="http://schemas.microsoft.com/office/word/2010/wordprocessingShape" mc:Ignorable="w14 w15 w16se w16cid w16 w16cex wp14">
+<w:document xmlns:wpc="http://schemas.microsoft.com/office/word/2010/wordprocessingCanvas" xmlns:cx="http://schemas.microsoft.com/office/drawing/2014/chartex" xmlns:cx1="http://schemas.microsoft.com/office/drawing/2015/9/8/chartex" xmlns:cx2="http://schemas.microsoft.com/office/drawing/2015/10/21/chartex" xmlns:cx3="http://schemas.microsoft.com/office/drawing/2016/5/9/chartex" xmlns:cx4="http://schemas.microsoft.com/office/drawing/2016/5/10/chartex" xmlns:cx5="http://schemas.microsoft.com/office/drawing/2016/5/11/chartex" xmlns:cx6="http://schemas.microsoft.com/office/drawing/2016/5/12/chartex" xmlns:cx7="http://schemas.microsoft.com/office/drawing/2016/5/13/chartex" xmlns:cx8="http://schemas.microsoft.com/office/drawing/2016/5/14/chartex" xmlns:mc="http://schemas.openxmlformats.org/markup-compatibility/2006" xmlns:aink="http://schemas.microsoft.com/office/drawing/2016/ink" xmlns:am3d="http://schemas.microsoft.com/office/drawing/2017/model3d" xmlns:o="urn:schemas-microsoft-com:office:office" xmlns:r="http://schemas.openxmlformats.org/officeDocument/2006/relationships" xmlns:m="http://schemas.openxmlformats.org/officeDocument/2006/math" xmlns:v="urn:schemas-microsoft-com:vml" xmlns:wp14="http://schemas.microsoft.com/office/word/2010/wordprocessingDrawing" xmlns:wp="http://schemas.openxmlformats.org/drawingml/2006/wordprocessingDrawing" xmlns:w10="urn:schemas-microsoft-com:office:word" xmlns:w="http://schemas.openxmlformats.org/wordprocessingml/2006/main" xmlns:w14="http://schemas.microsoft.com/office/word/2010/wordml" xmlns:w15="http://schemas.microsoft.com/office/word/2012/wordml" xmlns:w16cid="http://schemas.microsoft.com/office/word/2016/wordml/cid" xmlns:w16se="http://schemas.microsoft.com/office/word/2015/wordml/symex" xmlns:wpg="http://schemas.microsoft.com/office/word/2010/wordprocessingGroup" xmlns:wpi="http://schemas.microsoft.com/office/word/2010/wordprocessingInk" xmlns:wne="http://schemas.microsoft.com/office/word/2006/wordml" xmlns:wps="http://schemas.microsoft.com/office/word/2010/wordprocessingShape" mc:Ignorable="w14 w15 w16se w16cid wp14">
   <w:body>
     <w:p>
       <w:pPr>
@@ -28,24 +28,194 @@
             <w:bCs/>
             <w:u w:val="single"/>
           </w:rPr>
-          <w:t xml:space="preserve">The Role of Movement Consistency in Use-Dependent </w:t>
-        </w:r>
-      </w:ins>
-      <w:ins w:id="3" w:author="Jonathan Wood" w:date="2020-05-19T08:34:00Z">
+          <w:t xml:space="preserve">The </w:t>
+        </w:r>
+      </w:ins>
+      <w:ins w:id="3" w:author="Hyosub Kim" w:date="2020-05-20T13:00:00Z">
         <w:r>
           <w:rPr>
             <w:b/>
             <w:bCs/>
             <w:u w:val="single"/>
           </w:rPr>
-          <w:t>Learning</w:t>
-        </w:r>
-      </w:ins>
-    </w:p>
-    <w:p>
-      <w:pPr>
-        <w:rPr>
-          <w:ins w:id="4" w:author="Jonathan Wood" w:date="2020-05-19T15:40:00Z"/>
+          <w:t>r</w:t>
+        </w:r>
+      </w:ins>
+      <w:ins w:id="4" w:author="Jonathan Wood" w:date="2020-05-19T08:33:00Z">
+        <w:del w:id="5" w:author="Hyosub Kim" w:date="2020-05-20T13:00:00Z">
+          <w:r>
+            <w:rPr>
+              <w:b/>
+              <w:bCs/>
+              <w:u w:val="single"/>
+            </w:rPr>
+            <w:delText>R</w:delText>
+          </w:r>
+        </w:del>
+        <w:r>
+          <w:rPr>
+            <w:b/>
+            <w:bCs/>
+            <w:u w:val="single"/>
+          </w:rPr>
+          <w:t xml:space="preserve">ole of </w:t>
+        </w:r>
+      </w:ins>
+      <w:ins w:id="6" w:author="Hyosub Kim" w:date="2020-05-20T13:00:00Z">
+        <w:r>
+          <w:rPr>
+            <w:b/>
+            <w:bCs/>
+            <w:u w:val="single"/>
+          </w:rPr>
+          <w:t>m</w:t>
+        </w:r>
+      </w:ins>
+      <w:ins w:id="7" w:author="Jonathan Wood" w:date="2020-05-19T08:33:00Z">
+        <w:del w:id="8" w:author="Hyosub Kim" w:date="2020-05-20T13:00:00Z">
+          <w:r>
+            <w:rPr>
+              <w:b/>
+              <w:bCs/>
+              <w:u w:val="single"/>
+            </w:rPr>
+            <w:delText>M</w:delText>
+          </w:r>
+        </w:del>
+        <w:r>
+          <w:rPr>
+            <w:b/>
+            <w:bCs/>
+            <w:u w:val="single"/>
+          </w:rPr>
+          <w:t xml:space="preserve">ovement </w:t>
+        </w:r>
+      </w:ins>
+      <w:ins w:id="9" w:author="Hyosub Kim" w:date="2020-05-20T13:00:00Z">
+        <w:r>
+          <w:rPr>
+            <w:b/>
+            <w:bCs/>
+            <w:u w:val="single"/>
+          </w:rPr>
+          <w:t>c</w:t>
+        </w:r>
+      </w:ins>
+      <w:ins w:id="10" w:author="Jonathan Wood" w:date="2020-05-19T08:33:00Z">
+        <w:del w:id="11" w:author="Hyosub Kim" w:date="2020-05-20T13:00:00Z">
+          <w:r>
+            <w:rPr>
+              <w:b/>
+              <w:bCs/>
+              <w:u w:val="single"/>
+            </w:rPr>
+            <w:delText>C</w:delText>
+          </w:r>
+        </w:del>
+        <w:r>
+          <w:rPr>
+            <w:b/>
+            <w:bCs/>
+            <w:u w:val="single"/>
+          </w:rPr>
+          <w:t xml:space="preserve">onsistency in </w:t>
+        </w:r>
+      </w:ins>
+      <w:ins w:id="12" w:author="Hyosub Kim" w:date="2020-05-20T13:00:00Z">
+        <w:r>
+          <w:rPr>
+            <w:b/>
+            <w:bCs/>
+            <w:u w:val="single"/>
+          </w:rPr>
+          <w:t>locomotor u</w:t>
+        </w:r>
+      </w:ins>
+      <w:ins w:id="13" w:author="Jonathan Wood" w:date="2020-05-19T08:33:00Z">
+        <w:del w:id="14" w:author="Hyosub Kim" w:date="2020-05-20T13:00:00Z">
+          <w:r>
+            <w:rPr>
+              <w:b/>
+              <w:bCs/>
+              <w:u w:val="single"/>
+            </w:rPr>
+            <w:delText>U</w:delText>
+          </w:r>
+        </w:del>
+        <w:r>
+          <w:rPr>
+            <w:b/>
+            <w:bCs/>
+            <w:u w:val="single"/>
+          </w:rPr>
+          <w:t>se-</w:t>
+        </w:r>
+      </w:ins>
+      <w:ins w:id="15" w:author="Hyosub Kim" w:date="2020-05-20T13:00:00Z">
+        <w:r>
+          <w:rPr>
+            <w:b/>
+            <w:bCs/>
+            <w:u w:val="single"/>
+          </w:rPr>
+          <w:t>d</w:t>
+        </w:r>
+      </w:ins>
+      <w:ins w:id="16" w:author="Jonathan Wood" w:date="2020-05-19T08:33:00Z">
+        <w:del w:id="17" w:author="Hyosub Kim" w:date="2020-05-20T13:00:00Z">
+          <w:r>
+            <w:rPr>
+              <w:b/>
+              <w:bCs/>
+              <w:u w:val="single"/>
+            </w:rPr>
+            <w:delText>D</w:delText>
+          </w:r>
+        </w:del>
+        <w:r>
+          <w:rPr>
+            <w:b/>
+            <w:bCs/>
+            <w:u w:val="single"/>
+          </w:rPr>
+          <w:t xml:space="preserve">ependent </w:t>
+        </w:r>
+      </w:ins>
+      <w:ins w:id="18" w:author="Hyosub Kim" w:date="2020-05-20T13:00:00Z">
+        <w:r>
+          <w:rPr>
+            <w:b/>
+            <w:bCs/>
+            <w:u w:val="single"/>
+          </w:rPr>
+          <w:t>l</w:t>
+        </w:r>
+      </w:ins>
+      <w:ins w:id="19" w:author="Jonathan Wood" w:date="2020-05-19T08:34:00Z">
+        <w:del w:id="20" w:author="Hyosub Kim" w:date="2020-05-20T13:00:00Z">
+          <w:r>
+            <w:rPr>
+              <w:b/>
+              <w:bCs/>
+              <w:u w:val="single"/>
+            </w:rPr>
+            <w:delText>L</w:delText>
+          </w:r>
+        </w:del>
+        <w:r>
+          <w:rPr>
+            <w:b/>
+            <w:bCs/>
+            <w:u w:val="single"/>
+          </w:rPr>
+          <w:t>earning</w:t>
+        </w:r>
+      </w:ins>
+    </w:p>
+    <w:p>
+      <w:pPr>
+        <w:rPr>
+          <w:ins w:id="21" w:author="Jonathan Wood" w:date="2020-05-19T15:40:00Z"/>
         </w:rPr>
       </w:pPr>
     </w:p>
@@ -71,24 +241,49 @@
       <w:r>
         <w:t>Practice</w:t>
       </w:r>
+      <w:ins w:id="22" w:author="Hyosub Kim" w:date="2020-05-20T13:02:00Z">
+        <w:r>
+          <w:t>,</w:t>
+        </w:r>
+      </w:ins>
       <w:r>
         <w:t xml:space="preserve"> </w:t>
       </w:r>
-      <w:ins w:id="5" w:author="Jonathan Wood" w:date="2020-05-18T22:27:00Z">
+      <w:ins w:id="23" w:author="Jonathan Wood" w:date="2020-05-18T22:27:00Z">
         <w:r>
           <w:t>in the form of movement r</w:t>
         </w:r>
       </w:ins>
-      <w:ins w:id="6" w:author="Jonathan Wood" w:date="2020-05-18T22:12:00Z">
-        <w:r>
-          <w:t xml:space="preserve">epetition </w:t>
+      <w:ins w:id="24" w:author="Jonathan Wood" w:date="2020-05-18T22:12:00Z">
+        <w:r>
+          <w:t>epetition</w:t>
+        </w:r>
+      </w:ins>
+      <w:ins w:id="25" w:author="Hyosub Kim" w:date="2020-05-20T13:02:00Z">
+        <w:r>
+          <w:t>,</w:t>
+        </w:r>
+      </w:ins>
+      <w:ins w:id="26" w:author="Jonathan Wood" w:date="2020-05-18T22:12:00Z">
+        <w:r>
+          <w:t xml:space="preserve"> </w:t>
         </w:r>
       </w:ins>
       <w:r>
         <w:t xml:space="preserve">is widely recognized as </w:t>
       </w:r>
-      <w:r>
-        <w:t>the most indispensable</w:t>
+      <w:del w:id="27" w:author="Hyosub Kim" w:date="2020-05-20T13:03:00Z">
+        <w:r>
+          <w:delText>the most</w:delText>
+        </w:r>
+      </w:del>
+      <w:ins w:id="28" w:author="Hyosub Kim" w:date="2020-05-20T13:03:00Z">
+        <w:r>
+          <w:t>an</w:t>
+        </w:r>
+      </w:ins>
+      <w:r>
+        <w:t xml:space="preserve"> indispensable</w:t>
       </w:r>
       <w:r>
         <w:t xml:space="preserve"> component of motor skill acquisition </w:t>
@@ -111,37 +306,37 @@
       <w:r>
         <w:t xml:space="preserve">. </w:t>
       </w:r>
-      <w:del w:id="7" w:author="Jonathan Wood" w:date="2020-05-18T22:27:00Z">
+      <w:del w:id="29" w:author="Jonathan Wood" w:date="2020-05-18T22:27:00Z">
         <w:r>
           <w:delText>However</w:delText>
         </w:r>
       </w:del>
-      <w:ins w:id="8" w:author="Jonathan Wood" w:date="2020-05-18T22:27:00Z">
+      <w:ins w:id="30" w:author="Jonathan Wood" w:date="2020-05-18T22:27:00Z">
         <w:r>
           <w:t>Yet, even after a</w:t>
         </w:r>
       </w:ins>
-      <w:ins w:id="9" w:author="Jonathan Wood" w:date="2020-05-18T22:28:00Z">
+      <w:ins w:id="31" w:author="Jonathan Wood" w:date="2020-05-18T22:28:00Z">
         <w:r>
           <w:t>cquiring a</w:t>
         </w:r>
       </w:ins>
-      <w:ins w:id="10" w:author="Jonathan Wood" w:date="2020-05-18T22:27:00Z">
+      <w:ins w:id="32" w:author="Jonathan Wood" w:date="2020-05-18T22:27:00Z">
         <w:r>
           <w:t xml:space="preserve"> skill</w:t>
         </w:r>
       </w:ins>
-      <w:ins w:id="11" w:author="Jonathan Wood" w:date="2020-05-18T22:29:00Z">
+      <w:ins w:id="33" w:author="Jonathan Wood" w:date="2020-05-18T22:29:00Z">
         <w:r>
           <w:t>, repetition continues to play an important role</w:t>
         </w:r>
       </w:ins>
-      <w:del w:id="12" w:author="Jonathan Wood" w:date="2020-05-18T22:28:00Z">
+      <w:del w:id="34" w:author="Jonathan Wood" w:date="2020-05-18T22:28:00Z">
         <w:r>
           <w:delText>,</w:delText>
         </w:r>
       </w:del>
-      <w:ins w:id="13" w:author="Jonathan Wood" w:date="2020-05-18T22:28:00Z">
+      <w:ins w:id="35" w:author="Jonathan Wood" w:date="2020-05-18T22:28:00Z">
         <w:r>
           <w:t>.</w:t>
         </w:r>
@@ -149,7 +344,7 @@
       <w:r>
         <w:t xml:space="preserve"> </w:t>
       </w:r>
-      <w:del w:id="14" w:author="Jonathan Wood" w:date="2020-05-18T22:28:00Z">
+      <w:del w:id="36" w:author="Jonathan Wood" w:date="2020-05-18T22:28:00Z">
         <w:r>
           <w:delText xml:space="preserve">even after a skill </w:delText>
         </w:r>
@@ -160,7 +355,7 @@
           <w:delText>acquired</w:delText>
         </w:r>
       </w:del>
-      <w:del w:id="15" w:author="Jonathan Wood" w:date="2020-05-18T22:26:00Z">
+      <w:del w:id="37" w:author="Jonathan Wood" w:date="2020-05-18T22:26:00Z">
         <w:r>
           <w:delText xml:space="preserve">, </w:delText>
         </w:r>
@@ -180,7 +375,7 @@
           <w:delText>play an important role</w:delText>
         </w:r>
       </w:del>
-      <w:del w:id="16" w:author="Jonathan Wood" w:date="2020-05-19T08:14:00Z">
+      <w:del w:id="38" w:author="Jonathan Wood" w:date="2020-05-19T08:14:00Z">
         <w:r>
           <w:delText xml:space="preserve">. </w:delText>
         </w:r>
@@ -260,8 +455,9 @@
       <w:r>
         <w:t xml:space="preserve">. </w:t>
       </w:r>
-      <w:commentRangeStart w:id="17"/>
-      <w:del w:id="18" w:author="Jonathan Wood" w:date="2020-05-18T22:40:00Z">
+      <w:commentRangeStart w:id="39"/>
+      <w:commentRangeStart w:id="40"/>
+      <w:del w:id="41" w:author="Jonathan Wood" w:date="2020-05-18T22:40:00Z">
         <w:r>
           <w:delText xml:space="preserve">This </w:delText>
         </w:r>
@@ -271,33 +467,57 @@
         <w:r>
           <w:delText xml:space="preserve"> explain why a professional basketball player continues to practice catching and shooting a jump shot even after taking thousands of practice shots throughout a career</w:delText>
         </w:r>
-        <w:commentRangeEnd w:id="17"/>
+        <w:commentRangeEnd w:id="39"/>
         <w:r>
           <w:rPr>
             <w:rStyle w:val="CommentReference"/>
           </w:rPr>
-          <w:commentReference w:id="17"/>
-        </w:r>
+          <w:commentReference w:id="39"/>
+        </w:r>
+      </w:del>
+      <w:commentRangeEnd w:id="40"/>
+      <w:r>
+        <w:rPr>
+          <w:rStyle w:val="CommentReference"/>
+        </w:rPr>
+        <w:commentReference w:id="40"/>
+      </w:r>
+      <w:del w:id="42" w:author="Jonathan Wood" w:date="2020-05-18T22:40:00Z">
         <w:r>
           <w:delText xml:space="preserve">. </w:delText>
         </w:r>
       </w:del>
-      <w:ins w:id="19" w:author="Jonathan Wood" w:date="2020-05-18T22:37:00Z">
-        <w:r>
-          <w:t>This may explain why a sprinter continues to practice her strid</w:t>
-        </w:r>
-      </w:ins>
-      <w:ins w:id="20" w:author="Jonathan Wood" w:date="2020-05-18T22:39:00Z">
+      <w:ins w:id="43" w:author="Jonathan Wood" w:date="2020-05-18T22:37:00Z">
+        <w:r>
+          <w:t>Th</w:t>
+        </w:r>
+      </w:ins>
+      <w:ins w:id="44" w:author="Hyosub Kim" w:date="2020-05-20T13:06:00Z">
+        <w:r>
+          <w:t xml:space="preserve">ese features of use-dependent learning </w:t>
+        </w:r>
+      </w:ins>
+      <w:ins w:id="45" w:author="Jonathan Wood" w:date="2020-05-18T22:37:00Z">
+        <w:del w:id="46" w:author="Hyosub Kim" w:date="2020-05-20T13:06:00Z">
+          <w:r>
+            <w:delText>is</w:delText>
+          </w:r>
+        </w:del>
+        <w:r>
+          <w:t xml:space="preserve"> may explain why a sprinter continues to practice her strid</w:t>
+        </w:r>
+      </w:ins>
+      <w:ins w:id="47" w:author="Jonathan Wood" w:date="2020-05-18T22:39:00Z">
         <w:r>
           <w:t xml:space="preserve">e </w:t>
         </w:r>
       </w:ins>
-      <w:ins w:id="21" w:author="Jonathan Wood" w:date="2020-05-19T12:45:00Z">
+      <w:ins w:id="48" w:author="Jonathan Wood" w:date="2020-05-19T12:45:00Z">
         <w:r>
           <w:t xml:space="preserve">timing </w:t>
         </w:r>
       </w:ins>
-      <w:ins w:id="22" w:author="Jonathan Wood" w:date="2020-05-18T22:40:00Z">
+      <w:ins w:id="49" w:author="Jonathan Wood" w:date="2020-05-18T22:40:00Z">
         <w:r>
           <w:t xml:space="preserve">years after she initially learned how to sprint. </w:t>
         </w:r>
@@ -341,17 +561,17 @@
       <w:r>
         <w:t xml:space="preserve">consistent must the </w:t>
       </w:r>
-      <w:del w:id="23" w:author="Jonathan Wood" w:date="2020-05-18T22:40:00Z">
+      <w:del w:id="50" w:author="Jonathan Wood" w:date="2020-05-18T22:40:00Z">
         <w:r>
           <w:delText xml:space="preserve">basketball </w:delText>
         </w:r>
       </w:del>
-      <w:ins w:id="24" w:author="Jonathan Wood" w:date="2020-05-18T22:40:00Z">
+      <w:ins w:id="51" w:author="Jonathan Wood" w:date="2020-05-18T22:40:00Z">
         <w:r>
           <w:t xml:space="preserve">sprinters’ </w:t>
         </w:r>
       </w:ins>
-      <w:del w:id="25" w:author="Jonathan Wood" w:date="2020-05-18T22:40:00Z">
+      <w:del w:id="52" w:author="Jonathan Wood" w:date="2020-05-18T22:40:00Z">
         <w:r>
           <w:delText>players</w:delText>
         </w:r>
@@ -359,17 +579,17 @@
       <w:r>
         <w:t xml:space="preserve"> </w:t>
       </w:r>
-      <w:del w:id="26" w:author="Jonathan Wood" w:date="2020-05-18T22:33:00Z">
+      <w:del w:id="53" w:author="Jonathan Wood" w:date="2020-05-18T22:33:00Z">
         <w:r>
           <w:delText xml:space="preserve">movements </w:delText>
         </w:r>
       </w:del>
-      <w:ins w:id="27" w:author="Jonathan Wood" w:date="2020-05-18T22:40:00Z">
+      <w:ins w:id="54" w:author="Jonathan Wood" w:date="2020-05-18T22:40:00Z">
         <w:r>
           <w:t>strides</w:t>
         </w:r>
       </w:ins>
-      <w:ins w:id="28" w:author="Jonathan Wood" w:date="2020-05-18T22:33:00Z">
+      <w:ins w:id="55" w:author="Jonathan Wood" w:date="2020-05-18T22:33:00Z">
         <w:r>
           <w:t xml:space="preserve"> </w:t>
         </w:r>
@@ -377,12 +597,12 @@
       <w:r>
         <w:t xml:space="preserve">be during practice to engage </w:t>
       </w:r>
-      <w:ins w:id="29" w:author="Jonathan Wood" w:date="2020-05-19T12:46:00Z">
+      <w:ins w:id="56" w:author="Jonathan Wood" w:date="2020-05-19T12:46:00Z">
         <w:r>
           <w:t>the</w:t>
         </w:r>
       </w:ins>
-      <w:del w:id="30" w:author="Jonathan Wood" w:date="2020-05-19T12:46:00Z">
+      <w:del w:id="57" w:author="Jonathan Wood" w:date="2020-05-19T12:46:00Z">
         <w:r>
           <w:delText>a</w:delText>
         </w:r>
@@ -399,6 +619,11 @@
     </w:p>
     <w:p/>
     <w:p>
+      <w:pPr>
+        <w:rPr>
+          <w:ins w:id="58" w:author="Hyosub Kim" w:date="2020-05-20T13:12:00Z"/>
+        </w:rPr>
+      </w:pPr>
       <w:r>
         <w:t>Most</w:t>
       </w:r>
@@ -406,17 +631,39 @@
         <w:t xml:space="preserve"> </w:t>
       </w:r>
       <w:r>
-        <w:t>motor learning studies probing the</w:t>
-      </w:r>
-      <w:ins w:id="31" w:author="Jonathan Wood" w:date="2020-05-19T12:46:00Z">
-        <w:r>
-          <w:t xml:space="preserve"> repetition based learning process:</w:t>
-        </w:r>
-      </w:ins>
-      <w:r>
-        <w:t xml:space="preserve"> use-dependent </w:t>
-      </w:r>
-      <w:del w:id="32" w:author="Jonathan Wood" w:date="2020-05-19T12:47:00Z">
+        <w:t xml:space="preserve">motor learning studies </w:t>
+      </w:r>
+      <w:proofErr w:type="spellStart"/>
+      <w:ins w:id="59" w:author="Hyosub Kim" w:date="2020-05-20T13:07:00Z">
+        <w:r>
+          <w:t>of</w:t>
+        </w:r>
+      </w:ins>
+      <w:del w:id="60" w:author="Hyosub Kim" w:date="2020-05-20T13:07:00Z">
+        <w:r>
+          <w:delText>probing the</w:delText>
+        </w:r>
+      </w:del>
+      <w:ins w:id="61" w:author="Jonathan Wood" w:date="2020-05-19T12:46:00Z">
+        <w:del w:id="62" w:author="Hyosub Kim" w:date="2020-05-20T13:07:00Z">
+          <w:r>
+            <w:delText xml:space="preserve"> repetition based learning process:</w:delText>
+          </w:r>
+        </w:del>
+      </w:ins>
+      <w:del w:id="63" w:author="Hyosub Kim" w:date="2020-05-20T13:07:00Z">
+        <w:r>
+          <w:delText xml:space="preserve"> </w:delText>
+        </w:r>
+      </w:del>
+      <w:r>
+        <w:t>use</w:t>
+      </w:r>
+      <w:proofErr w:type="spellEnd"/>
+      <w:r>
+        <w:t xml:space="preserve">-dependent </w:t>
+      </w:r>
+      <w:del w:id="64" w:author="Jonathan Wood" w:date="2020-05-19T12:47:00Z">
         <w:r>
           <w:delText>process</w:delText>
         </w:r>
@@ -424,7 +671,7 @@
           <w:delText xml:space="preserve"> </w:delText>
         </w:r>
       </w:del>
-      <w:ins w:id="33" w:author="Jonathan Wood" w:date="2020-05-19T12:47:00Z">
+      <w:ins w:id="65" w:author="Jonathan Wood" w:date="2020-05-19T12:47:00Z">
         <w:r>
           <w:t xml:space="preserve">plasticity </w:t>
         </w:r>
@@ -508,7 +755,11 @@
         <w:t xml:space="preserve"> until arriving at the </w:t>
       </w:r>
       <w:r>
-        <w:t>destination. On the other hand, reaching for an object</w:t>
+        <w:t xml:space="preserve">destination. </w:t>
+      </w:r>
+      <w:commentRangeStart w:id="66"/>
+      <w:r>
+        <w:t>On the other hand, reaching for an object</w:t>
       </w:r>
       <w:r>
         <w:t>,</w:t>
@@ -529,7 +780,23 @@
         <w:t xml:space="preserve">usually </w:t>
       </w:r>
       <w:r>
-        <w:t>accomplished in one movement</w:t>
+        <w:t xml:space="preserve">accomplished </w:t>
+      </w:r>
+      <w:del w:id="67" w:author="Hyosub Kim" w:date="2020-05-20T13:08:00Z">
+        <w:r>
+          <w:delText xml:space="preserve">in </w:delText>
+        </w:r>
+      </w:del>
+      <w:ins w:id="68" w:author="Hyosub Kim" w:date="2020-05-20T13:08:00Z">
+        <w:r>
+          <w:t>as</w:t>
+        </w:r>
+        <w:r>
+          <w:t xml:space="preserve"> </w:t>
+        </w:r>
+      </w:ins>
+      <w:r>
+        <w:t>one movement</w:t>
       </w:r>
       <w:r>
         <w:t>.</w:t>
@@ -540,12 +807,12 @@
       <w:r>
         <w:t>Indeed, fast reaching is plann</w:t>
       </w:r>
-      <w:ins w:id="34" w:author="Jonathan Wood" w:date="2020-05-18T22:41:00Z">
+      <w:ins w:id="69" w:author="Jonathan Wood" w:date="2020-05-18T22:41:00Z">
         <w:r>
           <w:t>ed</w:t>
         </w:r>
       </w:ins>
-      <w:del w:id="35" w:author="Jonathan Wood" w:date="2020-05-18T22:41:00Z">
+      <w:del w:id="70" w:author="Jonathan Wood" w:date="2020-05-18T22:41:00Z">
         <w:r>
           <w:delText>ing</w:delText>
         </w:r>
@@ -571,26 +838,74 @@
       <w:r>
         <w:t xml:space="preserve">. </w:t>
       </w:r>
-      <w:r>
-        <w:t xml:space="preserve">The cyclical, repetitive nature of walking creates an excellent opportunity to study the use-dependent learning process. </w:t>
-      </w:r>
+      <w:commentRangeEnd w:id="66"/>
+      <w:r>
+        <w:rPr>
+          <w:rStyle w:val="CommentReference"/>
+        </w:rPr>
+        <w:commentReference w:id="66"/>
+      </w:r>
+      <w:r>
+        <w:t xml:space="preserve">The cyclical, repetitive nature of walking creates an excellent opportunity to study </w:t>
+      </w:r>
+      <w:del w:id="71" w:author="Hyosub Kim" w:date="2020-05-20T13:08:00Z">
+        <w:r>
+          <w:delText xml:space="preserve">the </w:delText>
+        </w:r>
+      </w:del>
+      <w:r>
+        <w:t>use-dependent learning</w:t>
+      </w:r>
+      <w:del w:id="72" w:author="Hyosub Kim" w:date="2020-05-20T13:08:00Z">
+        <w:r>
+          <w:delText xml:space="preserve"> process</w:delText>
+        </w:r>
+      </w:del>
+      <w:r>
+        <w:t xml:space="preserve">. </w:t>
+      </w:r>
+    </w:p>
+    <w:p>
+      <w:pPr>
+        <w:rPr>
+          <w:ins w:id="73" w:author="Hyosub Kim" w:date="2020-05-20T13:12:00Z"/>
+        </w:rPr>
+      </w:pPr>
+    </w:p>
+    <w:p>
       <w:r>
         <w:t>A</w:t>
       </w:r>
       <w:r>
         <w:t xml:space="preserve"> recent study </w:t>
       </w:r>
-      <w:ins w:id="36" w:author="Jonathan Wood" w:date="2020-05-18T22:42:00Z">
+      <w:ins w:id="74" w:author="Jonathan Wood" w:date="2020-05-18T22:42:00Z">
         <w:r>
           <w:t>demonstrated</w:t>
         </w:r>
       </w:ins>
-      <w:ins w:id="37" w:author="Jonathan Wood" w:date="2020-05-18T22:23:00Z">
-        <w:r>
-          <w:t xml:space="preserve"> that use-dependent biases play a role in walking. </w:t>
-        </w:r>
-      </w:ins>
-      <w:del w:id="38" w:author="Jonathan Wood" w:date="2020-05-18T22:23:00Z">
+      <w:ins w:id="75" w:author="Jonathan Wood" w:date="2020-05-18T22:23:00Z">
+        <w:r>
+          <w:t xml:space="preserve"> that use-dependent biases play a role in </w:t>
+        </w:r>
+        <w:commentRangeStart w:id="76"/>
+        <w:r>
+          <w:t>walking</w:t>
+        </w:r>
+      </w:ins>
+      <w:commentRangeEnd w:id="76"/>
+      <w:r>
+        <w:rPr>
+          <w:rStyle w:val="CommentReference"/>
+        </w:rPr>
+        <w:commentReference w:id="76"/>
+      </w:r>
+      <w:ins w:id="77" w:author="Jonathan Wood" w:date="2020-05-18T22:23:00Z">
+        <w:r>
+          <w:t xml:space="preserve">. </w:t>
+        </w:r>
+      </w:ins>
+      <w:del w:id="78" w:author="Jonathan Wood" w:date="2020-05-18T22:23:00Z">
         <w:r>
           <w:delText>used</w:delText>
         </w:r>
@@ -601,7 +916,7 @@
           <w:delText>v</w:delText>
         </w:r>
       </w:del>
-      <w:ins w:id="39" w:author="Jonathan Wood" w:date="2020-05-18T22:23:00Z">
+      <w:ins w:id="79" w:author="Jonathan Wood" w:date="2020-05-18T22:23:00Z">
         <w:r>
           <w:t>V</w:t>
         </w:r>
@@ -612,7 +927,7 @@
       <w:r>
         <w:t xml:space="preserve">targets </w:t>
       </w:r>
-      <w:ins w:id="40" w:author="Jonathan Wood" w:date="2020-05-18T22:23:00Z">
+      <w:ins w:id="80" w:author="Jonathan Wood" w:date="2020-05-18T22:23:00Z">
         <w:r>
           <w:t xml:space="preserve">were used </w:t>
         </w:r>
@@ -671,7 +986,7 @@
       <w:r>
         <w:t>, participants demonstrated a small, but persistent aftereffect resembling the practiced limp</w:t>
       </w:r>
-      <w:ins w:id="41" w:author="Jonathan Wood" w:date="2020-05-19T15:28:00Z">
+      <w:ins w:id="81" w:author="Jonathan Wood" w:date="2020-05-19T15:28:00Z">
         <w:r>
           <w:t xml:space="preserve"> (Wood et al., 2020)</w:t>
         </w:r>
@@ -679,22 +994,22 @@
       <w:r>
         <w:t>.</w:t>
       </w:r>
-      <w:ins w:id="42" w:author="Jonathan Wood" w:date="2020-05-19T12:51:00Z">
+      <w:ins w:id="82" w:author="Jonathan Wood" w:date="2020-05-19T12:51:00Z">
         <w:r>
           <w:t xml:space="preserve"> </w:t>
         </w:r>
       </w:ins>
-      <w:del w:id="43" w:author="Jonathan Wood" w:date="2020-05-19T15:28:00Z">
+      <w:del w:id="83" w:author="Jonathan Wood" w:date="2020-05-19T15:28:00Z">
         <w:r>
           <w:delText xml:space="preserve"> </w:delText>
         </w:r>
       </w:del>
-      <w:del w:id="44" w:author="Jonathan Wood" w:date="2020-05-18T22:24:00Z">
+      <w:del w:id="84" w:author="Jonathan Wood" w:date="2020-05-18T22:24:00Z">
         <w:r>
           <w:delText xml:space="preserve">This study </w:delText>
         </w:r>
       </w:del>
-      <w:del w:id="45" w:author="Jonathan Wood" w:date="2020-05-18T22:23:00Z">
+      <w:del w:id="85" w:author="Jonathan Wood" w:date="2020-05-18T22:23:00Z">
         <w:r>
           <w:delText>indicates that</w:delText>
         </w:r>
@@ -720,22 +1035,22 @@
           <w:delText xml:space="preserve"> </w:delText>
         </w:r>
       </w:del>
-      <w:ins w:id="46" w:author="Jonathan Wood" w:date="2020-05-18T23:12:00Z">
+      <w:ins w:id="86" w:author="Jonathan Wood" w:date="2020-05-18T23:12:00Z">
         <w:r>
           <w:t xml:space="preserve">However, since normal </w:t>
         </w:r>
       </w:ins>
-      <w:ins w:id="47" w:author="Jonathan Wood" w:date="2020-05-18T23:13:00Z">
+      <w:ins w:id="87" w:author="Jonathan Wood" w:date="2020-05-18T23:13:00Z">
         <w:r>
           <w:t>movement</w:t>
         </w:r>
       </w:ins>
-      <w:ins w:id="48" w:author="Jonathan Wood" w:date="2020-05-18T23:12:00Z">
+      <w:ins w:id="88" w:author="Jonathan Wood" w:date="2020-05-18T23:12:00Z">
         <w:r>
           <w:t xml:space="preserve"> is variable,</w:t>
         </w:r>
       </w:ins>
-      <w:del w:id="49" w:author="Jonathan Wood" w:date="2020-05-18T23:10:00Z">
+      <w:del w:id="89" w:author="Jonathan Wood" w:date="2020-05-18T23:10:00Z">
         <w:r>
           <w:delText>However,</w:delText>
         </w:r>
@@ -764,12 +1079,27 @@
       <w:r>
         <w:t xml:space="preserve">. </w:t>
       </w:r>
+      <w:commentRangeStart w:id="90"/>
+      <w:ins w:id="91" w:author="Hyosub Kim" w:date="2020-05-20T13:16:00Z">
+        <w:r>
+          <w:t xml:space="preserve">Furthermore, there has been no computational account of use-dependent learning in locomotion. </w:t>
+        </w:r>
+      </w:ins>
+      <w:commentRangeEnd w:id="90"/>
+      <w:ins w:id="92" w:author="Hyosub Kim" w:date="2020-05-20T13:17:00Z">
+        <w:r>
+          <w:rPr>
+            <w:rStyle w:val="CommentReference"/>
+          </w:rPr>
+          <w:commentReference w:id="90"/>
+        </w:r>
+      </w:ins>
     </w:p>
     <w:p/>
     <w:p>
       <w:pPr>
         <w:rPr>
-          <w:del w:id="50" w:author="Jonathan Wood" w:date="2020-05-18T22:24:00Z"/>
+          <w:del w:id="93" w:author="Jonathan Wood" w:date="2020-05-18T22:24:00Z"/>
         </w:rPr>
       </w:pPr>
       <w:r>
@@ -823,7 +1153,7 @@
       <w:r>
         <w:t>Thus, the magnitude of use-dependent bias</w:t>
       </w:r>
-      <w:del w:id="51" w:author="Jonathan Wood" w:date="2020-05-18T22:44:00Z">
+      <w:del w:id="94" w:author="Jonathan Wood" w:date="2020-05-18T22:44:00Z">
         <w:r>
           <w:delText>es</w:delText>
         </w:r>
@@ -844,7 +1174,15 @@
         <w:t xml:space="preserve">process that is active when the goal is to match step lengths to </w:t>
       </w:r>
       <w:r>
-        <w:t xml:space="preserve">visual targets (process 1), and </w:t>
+        <w:t>visual targets</w:t>
+      </w:r>
+      <w:del w:id="95" w:author="Hyosub Kim" w:date="2020-05-20T13:18:00Z">
+        <w:r>
+          <w:delText xml:space="preserve"> (process 1)</w:delText>
+        </w:r>
+      </w:del>
+      <w:r>
+        <w:t xml:space="preserve">, and </w:t>
       </w:r>
       <w:r>
         <w:t>in parallel, a slow</w:t>
@@ -876,14 +1214,21 @@
       <w:r>
         <w:t>(</w:t>
       </w:r>
-      <w:ins w:id="52" w:author="Jonathan Wood" w:date="2020-05-18T22:49:00Z">
-        <w:r>
-          <w:t>p</w:t>
-        </w:r>
-      </w:ins>
-      <w:ins w:id="53" w:author="Jonathan Wood" w:date="2020-05-18T22:44:00Z">
-        <w:r>
-          <w:t xml:space="preserve">rocess 2; </w:t>
+      <w:ins w:id="96" w:author="Jonathan Wood" w:date="2020-05-18T22:49:00Z">
+        <w:del w:id="97" w:author="Hyosub Kim" w:date="2020-05-20T13:18:00Z">
+          <w:r>
+            <w:delText>p</w:delText>
+          </w:r>
+        </w:del>
+      </w:ins>
+      <w:ins w:id="98" w:author="Jonathan Wood" w:date="2020-05-18T22:44:00Z">
+        <w:del w:id="99" w:author="Hyosub Kim" w:date="2020-05-20T13:18:00Z">
+          <w:r>
+            <w:delText>rocess 2;</w:delText>
+          </w:r>
+        </w:del>
+        <w:r>
+          <w:t xml:space="preserve"> </w:t>
         </w:r>
       </w:ins>
       <w:r>
@@ -905,7 +1250,11 @@
         <w:t>hus</w:t>
       </w:r>
       <w:r>
-        <w:t xml:space="preserve">, we have designed a set of walking experiments that </w:t>
+        <w:t xml:space="preserve">, we have </w:t>
+      </w:r>
+      <w:r>
+        <w:lastRenderedPageBreak/>
+        <w:t xml:space="preserve">designed a set of walking experiments that </w:t>
       </w:r>
       <w:r>
         <w:t xml:space="preserve">systematically </w:t>
@@ -1018,7 +1367,6 @@
     </w:p>
     <w:p>
       <w:r>
-        <w:lastRenderedPageBreak/>
         <w:t>Young, healthy individuals between the ages of 18</w:t>
       </w:r>
       <w:r>
@@ -1057,11 +1405,9 @@
       <w:r>
         <w:t xml:space="preserve">, </w:t>
       </w:r>
-      <w:proofErr w:type="gramStart"/>
       <w:r>
         <w:t>psychiatric</w:t>
       </w:r>
-      <w:proofErr w:type="gramEnd"/>
       <w:r>
         <w:t xml:space="preserve"> or </w:t>
       </w:r>
@@ -1146,7 +1492,7 @@
       <w:r>
         <w:t>(Diedrichsen et al., 2010; French et al., 2018; Long et al., 2016; Verstynen and Sabes, 2011</w:t>
       </w:r>
-      <w:ins w:id="54" w:author="Jonathan Wood" w:date="2020-05-19T15:28:00Z">
+      <w:ins w:id="100" w:author="Jonathan Wood" w:date="2020-05-19T15:28:00Z">
         <w:r>
           <w:t>; Wood et al., 2020</w:t>
         </w:r>
@@ -1201,7 +1547,7 @@
         </w:rPr>
         <w:t xml:space="preserve">1) </w:t>
       </w:r>
-      <w:ins w:id="55" w:author="Jonathan Wood" w:date="2020-05-19T13:00:00Z">
+      <w:ins w:id="101" w:author="Jonathan Wood" w:date="2020-05-19T13:00:00Z">
         <w:r>
           <w:rPr>
             <w:iCs/>
@@ -1209,7 +1555,7 @@
           <w:t>I</w:t>
         </w:r>
       </w:ins>
-      <w:del w:id="56" w:author="Jonathan Wood" w:date="2020-05-19T13:00:00Z">
+      <w:del w:id="102" w:author="Jonathan Wood" w:date="2020-05-19T13:00:00Z">
         <w:r>
           <w:rPr>
             <w:iCs/>
@@ -1320,22 +1666,42 @@
       <w:r>
         <w:t xml:space="preserve"> </w:t>
       </w:r>
-      <w:ins w:id="57" w:author="Jonathan Wood" w:date="2020-05-18T16:26:00Z">
-        <w:r>
-          <w:t>If any data are replaced, we will perform our analysis both with and without the removed participant</w:t>
-        </w:r>
-      </w:ins>
-      <w:ins w:id="58" w:author="Jonathan Wood" w:date="2020-05-19T12:52:00Z">
+      <w:ins w:id="103" w:author="Jonathan Wood" w:date="2020-05-18T16:26:00Z">
+        <w:r>
+          <w:t xml:space="preserve">If any data are replaced, we will </w:t>
+        </w:r>
+        <w:bookmarkStart w:id="104" w:name="_GoBack"/>
+        <w:bookmarkEnd w:id="104"/>
+        <w:r>
+          <w:t>perform our analys</w:t>
+        </w:r>
+      </w:ins>
+      <w:ins w:id="105" w:author="Hyosub Kim" w:date="2020-05-20T13:19:00Z">
+        <w:r>
+          <w:t>e</w:t>
+        </w:r>
+      </w:ins>
+      <w:ins w:id="106" w:author="Jonathan Wood" w:date="2020-05-18T16:26:00Z">
+        <w:del w:id="107" w:author="Hyosub Kim" w:date="2020-05-20T13:19:00Z">
+          <w:r>
+            <w:delText>i</w:delText>
+          </w:r>
+        </w:del>
+        <w:r>
+          <w:t>s both with and without the removed participant</w:t>
+        </w:r>
+      </w:ins>
+      <w:ins w:id="108" w:author="Jonathan Wood" w:date="2020-05-19T12:52:00Z">
         <w:r>
           <w:t>(s)</w:t>
         </w:r>
       </w:ins>
-      <w:ins w:id="59" w:author="Jonathan Wood" w:date="2020-05-18T16:26:00Z">
+      <w:ins w:id="109" w:author="Jonathan Wood" w:date="2020-05-18T16:26:00Z">
         <w:r>
           <w:t>, r</w:t>
         </w:r>
       </w:ins>
-      <w:ins w:id="60" w:author="Jonathan Wood" w:date="2020-05-18T16:27:00Z">
+      <w:ins w:id="110" w:author="Jonathan Wood" w:date="2020-05-18T16:27:00Z">
         <w:r>
           <w:t xml:space="preserve">eporting any major differences in our findings. </w:t>
         </w:r>
@@ -1502,15 +1868,7 @@
         <w:t xml:space="preserve"> sagittal distance</w:t>
       </w:r>
       <w:r>
-        <w:t xml:space="preserve"> between the leading limb’s heel marker and the trailing limb’s heel marker </w:t>
-      </w:r>
-      <w:proofErr w:type="gramStart"/>
-      <w:r>
-        <w:t>at the moment</w:t>
-      </w:r>
-      <w:proofErr w:type="gramEnd"/>
-      <w:r>
-        <w:t xml:space="preserve"> of the leading limb heel strik</w:t>
+        <w:t xml:space="preserve"> between the leading limb’s heel marker and the trailing limb’s heel marker at the moment of the leading limb heel strik</w:t>
       </w:r>
       <w:r>
         <w:t>e</w:t>
@@ -1549,105 +1907,101 @@
         <w:t xml:space="preserve"> monitor during the Baseline phase.</w:t>
       </w:r>
       <w:r>
+        <w:t xml:space="preserve"> In order for participants to</w:t>
+      </w:r>
+      <w:r>
         <w:t xml:space="preserve"> </w:t>
       </w:r>
-      <w:proofErr w:type="gramStart"/>
-      <w:r>
-        <w:t>In order for</w:t>
-      </w:r>
-      <w:proofErr w:type="gramEnd"/>
-      <w:r>
-        <w:t xml:space="preserve"> participants to</w:t>
+      <w:r>
+        <w:t xml:space="preserve">understand how changing each step length changes the height of the bars on the screen, they </w:t>
+      </w:r>
+      <w:r>
+        <w:t>will undergo a short (25 strides) Orientation phase</w:t>
+      </w:r>
+      <w:r>
+        <w:t xml:space="preserve"> following Baseline</w:t>
       </w:r>
       <w:r>
         <w:t xml:space="preserve"> </w:t>
       </w:r>
       <w:r>
-        <w:t xml:space="preserve">understand how changing each step length changes the height of the bars on the screen, they </w:t>
-      </w:r>
-      <w:r>
-        <w:t>will undergo a short (25 strides) Orientation phase</w:t>
-      </w:r>
-      <w:r>
-        <w:t xml:space="preserve"> following Baseline</w:t>
-      </w:r>
+        <w:t xml:space="preserve">during day one only. </w:t>
+      </w:r>
+      <w:r>
+        <w:lastRenderedPageBreak/>
+        <w:t xml:space="preserve">During Orientation, the </w:t>
+      </w:r>
+      <w:r>
+        <w:t>participant</w:t>
+      </w:r>
+      <w:r>
+        <w:t xml:space="preserve"> will</w:t>
+      </w:r>
+      <w:ins w:id="111" w:author="Jonathan Wood" w:date="2020-05-18T16:32:00Z">
+        <w:r>
+          <w:t xml:space="preserve"> </w:t>
+        </w:r>
+      </w:ins>
+      <w:ins w:id="112" w:author="Jonathan Wood" w:date="2020-05-18T16:34:00Z">
+        <w:r>
+          <w:t xml:space="preserve">perform guided practice in </w:t>
+        </w:r>
+      </w:ins>
+      <w:del w:id="113" w:author="Jonathan Wood" w:date="2020-05-18T16:32:00Z">
+        <w:r>
+          <w:delText xml:space="preserve"> practice </w:delText>
+        </w:r>
+      </w:del>
+      <w:r>
+        <w:t>chang</w:t>
+      </w:r>
+      <w:ins w:id="114" w:author="Jonathan Wood" w:date="2020-05-19T12:55:00Z">
+        <w:r>
+          <w:t>ing</w:t>
+        </w:r>
+      </w:ins>
+      <w:del w:id="115" w:author="Jonathan Wood" w:date="2020-05-18T16:32:00Z">
+        <w:r>
+          <w:delText>ing</w:delText>
+        </w:r>
+      </w:del>
+      <w:r>
+        <w:t xml:space="preserve"> their step lengths</w:t>
+      </w:r>
+      <w:ins w:id="116" w:author="Jonathan Wood" w:date="2020-05-18T16:30:00Z">
+        <w:r>
+          <w:t xml:space="preserve"> relative to thei</w:t>
+        </w:r>
+      </w:ins>
+      <w:ins w:id="117" w:author="Jonathan Wood" w:date="2020-05-18T16:31:00Z">
+        <w:r>
+          <w:t>r baseline</w:t>
+        </w:r>
+      </w:ins>
+      <w:ins w:id="118" w:author="Jonathan Wood" w:date="2020-05-18T16:35:00Z">
+        <w:r>
+          <w:t xml:space="preserve"> – depicted on screen as </w:t>
+        </w:r>
+      </w:ins>
+      <w:ins w:id="119" w:author="Jonathan Wood" w:date="2020-05-18T16:33:00Z">
+        <w:r>
+          <w:t xml:space="preserve">a </w:t>
+        </w:r>
+      </w:ins>
+      <w:ins w:id="120" w:author="Jonathan Wood" w:date="2020-05-18T16:31:00Z">
+        <w:r>
+          <w:t>pink horizontal line</w:t>
+        </w:r>
+      </w:ins>
+      <w:ins w:id="121" w:author="Jonathan Wood" w:date="2020-05-18T16:35:00Z">
+        <w:r>
+          <w:t>.</w:t>
+        </w:r>
+      </w:ins>
       <w:r>
         <w:t xml:space="preserve"> </w:t>
       </w:r>
-      <w:r>
-        <w:t xml:space="preserve">during day one only. During Orientation, the </w:t>
-      </w:r>
-      <w:r>
-        <w:t>participant</w:t>
-      </w:r>
-      <w:r>
-        <w:t xml:space="preserve"> will</w:t>
-      </w:r>
-      <w:ins w:id="61" w:author="Jonathan Wood" w:date="2020-05-18T16:32:00Z">
-        <w:r>
-          <w:t xml:space="preserve"> </w:t>
-        </w:r>
-      </w:ins>
-      <w:ins w:id="62" w:author="Jonathan Wood" w:date="2020-05-18T16:34:00Z">
-        <w:r>
-          <w:t xml:space="preserve">perform guided practice in </w:t>
-        </w:r>
-      </w:ins>
-      <w:del w:id="63" w:author="Jonathan Wood" w:date="2020-05-18T16:32:00Z">
-        <w:r>
-          <w:delText xml:space="preserve"> practice </w:delText>
-        </w:r>
-      </w:del>
-      <w:r>
-        <w:t>chang</w:t>
-      </w:r>
-      <w:ins w:id="64" w:author="Jonathan Wood" w:date="2020-05-19T12:55:00Z">
-        <w:r>
-          <w:t>ing</w:t>
-        </w:r>
-      </w:ins>
-      <w:del w:id="65" w:author="Jonathan Wood" w:date="2020-05-18T16:32:00Z">
-        <w:r>
-          <w:delText>ing</w:delText>
-        </w:r>
-      </w:del>
-      <w:r>
-        <w:t xml:space="preserve"> their step lengths</w:t>
-      </w:r>
-      <w:ins w:id="66" w:author="Jonathan Wood" w:date="2020-05-18T16:30:00Z">
-        <w:r>
-          <w:t xml:space="preserve"> relative to thei</w:t>
-        </w:r>
-      </w:ins>
-      <w:ins w:id="67" w:author="Jonathan Wood" w:date="2020-05-18T16:31:00Z">
-        <w:r>
-          <w:t>r baseline</w:t>
-        </w:r>
-      </w:ins>
-      <w:ins w:id="68" w:author="Jonathan Wood" w:date="2020-05-18T16:35:00Z">
-        <w:r>
-          <w:t xml:space="preserve"> – depicted on screen as </w:t>
-        </w:r>
-      </w:ins>
-      <w:ins w:id="69" w:author="Jonathan Wood" w:date="2020-05-18T16:33:00Z">
-        <w:r>
-          <w:t xml:space="preserve">a </w:t>
-        </w:r>
-      </w:ins>
-      <w:ins w:id="70" w:author="Jonathan Wood" w:date="2020-05-18T16:31:00Z">
-        <w:r>
-          <w:t>pink horizontal line</w:t>
-        </w:r>
-      </w:ins>
-      <w:ins w:id="71" w:author="Jonathan Wood" w:date="2020-05-18T16:35:00Z">
-        <w:r>
-          <w:t>.</w:t>
-        </w:r>
-      </w:ins>
-      <w:r>
-        <w:t xml:space="preserve"> </w:t>
-      </w:r>
-      <w:del w:id="72" w:author="Jonathan Wood" w:date="2020-05-18T16:35:00Z">
+      <w:del w:id="122" w:author="Jonathan Wood" w:date="2020-05-18T16:35:00Z">
         <w:r>
           <w:delText>while watching the feedback on the screen guided by the examiner.</w:delText>
         </w:r>
@@ -1988,17 +2342,17 @@
       </w:r>
     </w:p>
     <w:p>
-      <w:commentRangeStart w:id="73"/>
-      <w:commentRangeEnd w:id="73"/>
-      <w:ins w:id="74" w:author="Jonathan Wood" w:date="2020-05-19T09:59:00Z">
+      <w:commentRangeStart w:id="123"/>
+      <w:commentRangeEnd w:id="123"/>
+      <w:ins w:id="124" w:author="Jonathan Wood" w:date="2020-05-19T09:59:00Z">
         <w:r>
           <w:rPr>
             <w:rStyle w:val="CommentReference"/>
           </w:rPr>
-          <w:commentReference w:id="73"/>
-        </w:r>
-      </w:ins>
-      <w:ins w:id="75" w:author="Jonathan Wood" w:date="2020-05-19T12:15:00Z">
+          <w:commentReference w:id="123"/>
+        </w:r>
+      </w:ins>
+      <w:ins w:id="125" w:author="Jonathan Wood" w:date="2020-05-19T12:15:00Z">
         <w:r>
           <w:rPr>
             <w:noProof/>
@@ -2020,7 +2374,7 @@
           <w:szCs w:val="24"/>
         </w:rPr>
       </w:pPr>
-      <w:ins w:id="76" w:author="Jonathan Wood" w:date="2020-05-19T12:15:00Z">
+      <w:ins w:id="126" w:author="Jonathan Wood" w:date="2020-05-19T12:15:00Z">
         <w:r>
           <w:rPr>
             <w:noProof/>
@@ -2049,7 +2403,7 @@
                       <pic:cNvPicPr/>
                     </pic:nvPicPr>
                     <pic:blipFill>
-                      <a:blip r:embed="rId12" cstate="print">
+                      <a:blip r:embed="rId11" cstate="print">
                         <a:extLst>
                           <a:ext uri="{28A0092B-C50C-407E-A947-70E740481C1C}">
                             <a14:useLocalDpi xmlns:a14="http://schemas.microsoft.com/office/drawing/2010/main" val="0"/>
@@ -2110,7 +2464,7 @@
                     <pic:cNvPicPr/>
                   </pic:nvPicPr>
                   <pic:blipFill>
-                    <a:blip r:embed="rId13" cstate="print">
+                    <a:blip r:embed="rId12" cstate="print">
                       <a:extLst>
                         <a:ext uri="{28A0092B-C50C-407E-A947-70E740481C1C}">
                           <a14:useLocalDpi xmlns:a14="http://schemas.microsoft.com/office/drawing/2010/main" val="0"/>
@@ -2189,7 +2543,7 @@
       <w:r>
         <w:t xml:space="preserve"> </w:t>
       </w:r>
-      <w:del w:id="77" w:author="Jonathan Wood" w:date="2020-05-19T13:00:00Z">
+      <w:del w:id="127" w:author="Jonathan Wood" w:date="2020-05-19T13:00:00Z">
         <w:r>
           <w:delText>on</w:delText>
         </w:r>
@@ -2197,7 +2551,7 @@
       <w:r>
         <w:t xml:space="preserve"> separate</w:t>
       </w:r>
-      <w:ins w:id="78" w:author="Jonathan Wood" w:date="2020-05-19T13:00:00Z">
+      <w:ins w:id="128" w:author="Jonathan Wood" w:date="2020-05-19T13:00:00Z">
         <w:r>
           <w:t>d by 5-10</w:t>
         </w:r>
@@ -2205,7 +2559,7 @@
       <w:r>
         <w:t xml:space="preserve"> days. </w:t>
       </w:r>
-      <w:del w:id="79" w:author="Jonathan Wood" w:date="2020-05-19T13:00:00Z">
+      <w:del w:id="129" w:author="Jonathan Wood" w:date="2020-05-19T13:00:00Z">
         <w:r>
           <w:delText xml:space="preserve">Each condition will be separated by 5-10 days. </w:delText>
         </w:r>
@@ -2225,7 +2579,7 @@
       <w:r>
         <w:t xml:space="preserve">Going from </w:t>
       </w:r>
-      <w:ins w:id="80" w:author="Jonathan Wood" w:date="2020-05-19T13:00:00Z">
+      <w:ins w:id="130" w:author="Jonathan Wood" w:date="2020-05-19T13:00:00Z">
         <w:r>
           <w:t xml:space="preserve">the </w:t>
         </w:r>
@@ -2236,12 +2590,12 @@
       <w:r>
         <w:t xml:space="preserve">In the </w:t>
       </w:r>
-      <w:del w:id="81" w:author="Jonathan Wood" w:date="2020-05-18T16:37:00Z">
+      <w:del w:id="131" w:author="Jonathan Wood" w:date="2020-05-18T16:37:00Z">
         <w:r>
           <w:delText xml:space="preserve">Stable </w:delText>
         </w:r>
       </w:del>
-      <w:ins w:id="82" w:author="Jonathan Wood" w:date="2020-05-18T16:37:00Z">
+      <w:ins w:id="132" w:author="Jonathan Wood" w:date="2020-05-18T16:37:00Z">
         <w:r>
           <w:t xml:space="preserve">Repeated </w:t>
         </w:r>
@@ -2264,12 +2618,12 @@
       <w:r>
         <w:t xml:space="preserve"> In the </w:t>
       </w:r>
-      <w:del w:id="83" w:author="Jonathan Wood" w:date="2020-05-18T16:38:00Z">
+      <w:del w:id="133" w:author="Jonathan Wood" w:date="2020-05-18T16:38:00Z">
         <w:r>
           <w:delText xml:space="preserve">Variable </w:delText>
         </w:r>
       </w:del>
-      <w:ins w:id="84" w:author="Jonathan Wood" w:date="2020-05-18T16:38:00Z">
+      <w:ins w:id="134" w:author="Jonathan Wood" w:date="2020-05-18T16:38:00Z">
         <w:r>
           <w:t xml:space="preserve">5σ </w:t>
         </w:r>
@@ -2290,7 +2644,11 @@
         <w:t xml:space="preserve">be drawn from a uniform distribution with a range of 5%-39% SAI (Figure 1C &amp; D). </w:t>
       </w:r>
       <w:r>
-        <w:t xml:space="preserve"> Based on our pilot testing, changing the target on a stride-by-stride basis made the task </w:t>
+        <w:t xml:space="preserve"> Based on our pilot testing, changing </w:t>
+      </w:r>
+      <w:r>
+        <w:lastRenderedPageBreak/>
+        <w:t xml:space="preserve">the target on a stride-by-stride basis made the task </w:t>
       </w:r>
       <w:r>
         <w:t>too</w:t>
@@ -2307,7 +2665,7 @@
       <w:r>
         <w:t xml:space="preserve">or both the </w:t>
       </w:r>
-      <w:ins w:id="85" w:author="Jonathan Wood" w:date="2020-05-18T16:39:00Z">
+      <w:ins w:id="135" w:author="Jonathan Wood" w:date="2020-05-18T16:39:00Z">
         <w:r>
           <w:t>5σ</w:t>
         </w:r>
@@ -2315,7 +2673,7 @@
           <w:t xml:space="preserve"> </w:t>
         </w:r>
       </w:ins>
-      <w:del w:id="86" w:author="Jonathan Wood" w:date="2020-05-18T16:39:00Z">
+      <w:del w:id="136" w:author="Jonathan Wood" w:date="2020-05-18T16:39:00Z">
         <w:r>
           <w:delText xml:space="preserve">Variable </w:delText>
         </w:r>
@@ -2581,7 +2939,7 @@
       <w:r>
         <w:t>,</w:t>
       </w:r>
-      <w:ins w:id="87" w:author="Jonathan Wood" w:date="2020-05-19T13:03:00Z">
+      <w:ins w:id="137" w:author="Jonathan Wood" w:date="2020-05-19T13:03:00Z">
         <w:r>
           <w:t xml:space="preserve"> and</w:t>
         </w:r>
@@ -2611,15 +2969,7 @@
         <w:t xml:space="preserve"> sagittal</w:t>
       </w:r>
       <w:r>
-        <w:t xml:space="preserve"> difference between the leading and trailing heel markers </w:t>
-      </w:r>
-      <w:proofErr w:type="gramStart"/>
-      <w:r>
-        <w:t>at the moment</w:t>
-      </w:r>
-      <w:proofErr w:type="gramEnd"/>
-      <w:r>
-        <w:t xml:space="preserve"> of leading heel strike. </w:t>
+        <w:t xml:space="preserve"> difference between the leading and trailing heel markers at the moment of leading heel strike. </w:t>
       </w:r>
       <w:r>
         <w:t>Step lengths will be used to calculate o</w:t>
@@ -2674,7 +3024,7 @@
     <w:p>
       <w:pPr>
         <w:rPr>
-          <w:del w:id="88" w:author="Jonathan Wood" w:date="2020-05-19T13:06:00Z"/>
+          <w:del w:id="138" w:author="Jonathan Wood" w:date="2020-05-19T13:06:00Z"/>
         </w:rPr>
       </w:pPr>
       <w:r>
@@ -2717,7 +3067,7 @@
                           </pic:cNvPicPr>
                         </pic:nvPicPr>
                         <pic:blipFill>
-                          <a:blip r:embed="rId14" cstate="print">
+                          <a:blip r:embed="rId13" cstate="print">
                             <a:extLst>
                               <a:ext uri="{28A0092B-C50C-407E-A947-70E740481C1C}">
                                 <a14:useLocalDpi xmlns:a14="http://schemas.microsoft.com/office/drawing/2010/main" val="0"/>
@@ -2798,7 +3148,7 @@
               </wp:anchor>
             </w:drawing>
           </mc:Choice>
-          <mc:Fallback>
+          <mc:Fallback xmlns:w16="http://schemas.microsoft.com/office/word/2018/wordml" xmlns:w16cex="http://schemas.microsoft.com/office/word/2018/wordml/cex">
             <w:pict>
               <v:group w14:anchorId="536D78A1" id="Group 14" o:spid="_x0000_s1026" style="position:absolute;margin-left:309.4pt;margin-top:2.85pt;width:150.5pt;height:180.5pt;z-index:251678720" coordsize="19113,22923" o:gfxdata="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">
                 <v:shapetype id="_x0000_t75" coordsize="21600,21600" o:spt="75" o:preferrelative="t" path="m@4@5l@4@11@9@11@9@5xe" filled="f" stroked="f">
@@ -2900,7 +3250,7 @@
       <w:r>
         <w:t xml:space="preserve"> were able to perform the task. </w:t>
       </w:r>
-      <w:ins w:id="89" w:author="Jonathan Wood" w:date="2020-05-18T17:13:00Z">
+      <w:ins w:id="139" w:author="Jonathan Wood" w:date="2020-05-18T17:13:00Z">
         <w:r>
           <w:t xml:space="preserve">During pilot testing, </w:t>
         </w:r>
@@ -2908,10 +3258,10 @@
           <w:t>i</w:t>
         </w:r>
       </w:ins>
-      <w:del w:id="90" w:author="Jonathan Wood" w:date="2020-05-18T16:40:00Z">
+      <w:del w:id="140" w:author="Jonathan Wood" w:date="2020-05-18T16:40:00Z">
         <w:r>
           <w:rPr>
-            <w:rPrChange w:id="91" w:author="Jonathan Wood" w:date="2020-05-18T17:15:00Z">
+            <w:rPrChange w:id="141" w:author="Jonathan Wood" w:date="2020-05-18T17:15:00Z">
               <w:rPr>
                 <w:highlight w:val="yellow"/>
               </w:rPr>
@@ -2921,7 +3271,7 @@
         </w:r>
         <w:r>
           <w:rPr>
-            <w:rPrChange w:id="92" w:author="Jonathan Wood" w:date="2020-05-18T17:15:00Z">
+            <w:rPrChange w:id="142" w:author="Jonathan Wood" w:date="2020-05-18T17:15:00Z">
               <w:rPr>
                 <w:highlight w:val="yellow"/>
               </w:rPr>
@@ -2931,7 +3281,7 @@
         </w:r>
         <w:r>
           <w:rPr>
-            <w:rPrChange w:id="93" w:author="Jonathan Wood" w:date="2020-05-18T17:15:00Z">
+            <w:rPrChange w:id="143" w:author="Jonathan Wood" w:date="2020-05-18T17:15:00Z">
               <w:rPr>
                 <w:highlight w:val="yellow"/>
               </w:rPr>
@@ -2941,7 +3291,7 @@
         </w:r>
         <w:r>
           <w:rPr>
-            <w:rPrChange w:id="94" w:author="Jonathan Wood" w:date="2020-05-18T17:15:00Z">
+            <w:rPrChange w:id="144" w:author="Jonathan Wood" w:date="2020-05-18T17:15:00Z">
               <w:rPr>
                 <w:highlight w:val="yellow"/>
               </w:rPr>
@@ -2951,7 +3301,7 @@
         </w:r>
         <w:r>
           <w:rPr>
-            <w:rPrChange w:id="95" w:author="Jonathan Wood" w:date="2020-05-18T17:15:00Z">
+            <w:rPrChange w:id="145" w:author="Jonathan Wood" w:date="2020-05-18T17:15:00Z">
               <w:rPr>
                 <w:highlight w:val="yellow"/>
               </w:rPr>
@@ -2961,7 +3311,7 @@
         </w:r>
         <w:r>
           <w:rPr>
-            <w:rPrChange w:id="96" w:author="Jonathan Wood" w:date="2020-05-18T17:15:00Z">
+            <w:rPrChange w:id="146" w:author="Jonathan Wood" w:date="2020-05-18T17:15:00Z">
               <w:rPr>
                 <w:highlight w:val="yellow"/>
               </w:rPr>
@@ -2970,10 +3320,10 @@
           <w:delText xml:space="preserve"> </w:delText>
         </w:r>
       </w:del>
-      <w:del w:id="97" w:author="Jonathan Wood" w:date="2020-05-18T17:13:00Z">
+      <w:del w:id="147" w:author="Jonathan Wood" w:date="2020-05-18T17:13:00Z">
         <w:r>
           <w:rPr>
-            <w:rPrChange w:id="98" w:author="Jonathan Wood" w:date="2020-05-18T17:15:00Z">
+            <w:rPrChange w:id="148" w:author="Jonathan Wood" w:date="2020-05-18T17:15:00Z">
               <w:rPr>
                 <w:highlight w:val="yellow"/>
               </w:rPr>
@@ -2983,7 +3333,7 @@
         </w:r>
         <w:r>
           <w:rPr>
-            <w:rPrChange w:id="99" w:author="Jonathan Wood" w:date="2020-05-18T17:15:00Z">
+            <w:rPrChange w:id="149" w:author="Jonathan Wood" w:date="2020-05-18T17:15:00Z">
               <w:rPr>
                 <w:highlight w:val="yellow"/>
               </w:rPr>
@@ -2993,7 +3343,7 @@
         </w:r>
         <w:r>
           <w:rPr>
-            <w:rPrChange w:id="100" w:author="Jonathan Wood" w:date="2020-05-18T17:15:00Z">
+            <w:rPrChange w:id="150" w:author="Jonathan Wood" w:date="2020-05-18T17:15:00Z">
               <w:rPr>
                 <w:highlight w:val="yellow"/>
               </w:rPr>
@@ -3003,7 +3353,7 @@
         </w:r>
         <w:r>
           <w:rPr>
-            <w:rPrChange w:id="101" w:author="Jonathan Wood" w:date="2020-05-18T17:15:00Z">
+            <w:rPrChange w:id="151" w:author="Jonathan Wood" w:date="2020-05-18T17:15:00Z">
               <w:rPr>
                 <w:highlight w:val="yellow"/>
               </w:rPr>
@@ -3014,7 +3364,7 @@
       </w:del>
       <w:r>
         <w:rPr>
-          <w:rPrChange w:id="102" w:author="Jonathan Wood" w:date="2020-05-18T17:15:00Z">
+          <w:rPrChange w:id="152" w:author="Jonathan Wood" w:date="2020-05-18T17:15:00Z">
             <w:rPr>
               <w:highlight w:val="yellow"/>
             </w:rPr>
@@ -3024,7 +3374,7 @@
       </w:r>
       <w:r>
         <w:rPr>
-          <w:rPrChange w:id="103" w:author="Jonathan Wood" w:date="2020-05-18T17:15:00Z">
+          <w:rPrChange w:id="153" w:author="Jonathan Wood" w:date="2020-05-18T17:15:00Z">
             <w:rPr>
               <w:highlight w:val="yellow"/>
             </w:rPr>
@@ -3032,10 +3382,10 @@
         </w:rPr>
         <w:t xml:space="preserve"> </w:t>
       </w:r>
-      <w:del w:id="104" w:author="Jonathan Wood" w:date="2020-05-18T17:13:00Z">
+      <w:del w:id="154" w:author="Jonathan Wood" w:date="2020-05-18T17:13:00Z">
         <w:r>
           <w:rPr>
-            <w:rPrChange w:id="105" w:author="Jonathan Wood" w:date="2020-05-18T17:15:00Z">
+            <w:rPrChange w:id="155" w:author="Jonathan Wood" w:date="2020-05-18T17:15:00Z">
               <w:rPr>
                 <w:highlight w:val="yellow"/>
               </w:rPr>
@@ -3044,10 +3394,10 @@
           <w:delText xml:space="preserve">are </w:delText>
         </w:r>
       </w:del>
-      <w:ins w:id="106" w:author="Jonathan Wood" w:date="2020-05-18T17:13:00Z">
+      <w:ins w:id="156" w:author="Jonathan Wood" w:date="2020-05-18T17:13:00Z">
         <w:r>
           <w:rPr>
-            <w:rPrChange w:id="107" w:author="Jonathan Wood" w:date="2020-05-18T17:15:00Z">
+            <w:rPrChange w:id="157" w:author="Jonathan Wood" w:date="2020-05-18T17:15:00Z">
               <w:rPr>
                 <w:highlight w:val="yellow"/>
               </w:rPr>
@@ -3058,7 +3408,7 @@
       </w:ins>
       <w:r>
         <w:rPr>
-          <w:rPrChange w:id="108" w:author="Jonathan Wood" w:date="2020-05-18T17:15:00Z">
+          <w:rPrChange w:id="158" w:author="Jonathan Wood" w:date="2020-05-18T17:15:00Z">
             <w:rPr>
               <w:highlight w:val="yellow"/>
             </w:rPr>
@@ -3066,10 +3416,10 @@
         </w:rPr>
         <w:t>able to follow the feedback</w:t>
       </w:r>
-      <w:ins w:id="109" w:author="Jonathan Wood" w:date="2020-05-18T17:14:00Z">
+      <w:ins w:id="159" w:author="Jonathan Wood" w:date="2020-05-18T17:14:00Z">
         <w:r>
           <w:rPr>
-            <w:rPrChange w:id="110" w:author="Jonathan Wood" w:date="2020-05-18T17:15:00Z">
+            <w:rPrChange w:id="160" w:author="Jonathan Wood" w:date="2020-05-18T17:15:00Z">
               <w:rPr>
                 <w:highlight w:val="yellow"/>
               </w:rPr>
@@ -3078,10 +3428,10 @@
           <w:t xml:space="preserve"> during the Uniform condition with a </w:t>
         </w:r>
       </w:ins>
-      <w:del w:id="111" w:author="Jonathan Wood" w:date="2020-05-14T11:33:00Z">
+      <w:del w:id="161" w:author="Jonathan Wood" w:date="2020-05-14T11:33:00Z">
         <w:r>
           <w:rPr>
-            <w:rPrChange w:id="112" w:author="Jonathan Wood" w:date="2020-05-18T17:15:00Z">
+            <w:rPrChange w:id="162" w:author="Jonathan Wood" w:date="2020-05-18T17:15:00Z">
               <w:rPr>
                 <w:highlight w:val="yellow"/>
               </w:rPr>
@@ -3091,7 +3441,7 @@
         </w:r>
         <w:r>
           <w:rPr>
-            <w:rPrChange w:id="113" w:author="Jonathan Wood" w:date="2020-05-18T17:15:00Z">
+            <w:rPrChange w:id="163" w:author="Jonathan Wood" w:date="2020-05-18T17:15:00Z">
               <w:rPr>
                 <w:highlight w:val="yellow"/>
               </w:rPr>
@@ -3101,7 +3451,7 @@
         </w:r>
         <w:r>
           <w:rPr>
-            <w:rPrChange w:id="114" w:author="Jonathan Wood" w:date="2020-05-18T17:15:00Z">
+            <w:rPrChange w:id="164" w:author="Jonathan Wood" w:date="2020-05-18T17:15:00Z">
               <w:rPr>
                 <w:highlight w:val="yellow"/>
               </w:rPr>
@@ -3110,10 +3460,10 @@
           <w:delText>a distance</w:delText>
         </w:r>
       </w:del>
-      <w:del w:id="115" w:author="Jonathan Wood" w:date="2020-05-18T17:14:00Z">
+      <w:del w:id="165" w:author="Jonathan Wood" w:date="2020-05-18T17:14:00Z">
         <w:r>
           <w:rPr>
-            <w:rPrChange w:id="116" w:author="Jonathan Wood" w:date="2020-05-18T17:15:00Z">
+            <w:rPrChange w:id="166" w:author="Jonathan Wood" w:date="2020-05-18T17:15:00Z">
               <w:rPr>
                 <w:highlight w:val="yellow"/>
               </w:rPr>
@@ -3122,10 +3472,10 @@
           <w:delText xml:space="preserve"> of</w:delText>
         </w:r>
       </w:del>
-      <w:del w:id="117" w:author="Jonathan Wood" w:date="2020-05-14T11:33:00Z">
+      <w:del w:id="167" w:author="Jonathan Wood" w:date="2020-05-14T11:33:00Z">
         <w:r>
           <w:rPr>
-            <w:rPrChange w:id="118" w:author="Jonathan Wood" w:date="2020-05-18T17:15:00Z">
+            <w:rPrChange w:id="168" w:author="Jonathan Wood" w:date="2020-05-18T17:15:00Z">
               <w:rPr>
                 <w:highlight w:val="yellow"/>
               </w:rPr>
@@ -3134,10 +3484,10 @@
           <w:delText xml:space="preserve"> </w:delText>
         </w:r>
       </w:del>
-      <w:del w:id="119" w:author="Jonathan Wood" w:date="2020-05-18T17:14:00Z">
+      <w:del w:id="169" w:author="Jonathan Wood" w:date="2020-05-18T17:14:00Z">
         <w:r>
           <w:rPr>
-            <w:rPrChange w:id="120" w:author="Jonathan Wood" w:date="2020-05-18T17:15:00Z">
+            <w:rPrChange w:id="170" w:author="Jonathan Wood" w:date="2020-05-18T17:15:00Z">
               <w:rPr>
                 <w:highlight w:val="yellow"/>
               </w:rPr>
@@ -3147,7 +3497,7 @@
         </w:r>
         <w:r>
           <w:rPr>
-            <w:rPrChange w:id="121" w:author="Jonathan Wood" w:date="2020-05-18T17:15:00Z">
+            <w:rPrChange w:id="171" w:author="Jonathan Wood" w:date="2020-05-18T17:15:00Z">
               <w:rPr>
                 <w:highlight w:val="yellow"/>
               </w:rPr>
@@ -3157,7 +3507,7 @@
         </w:r>
         <w:r>
           <w:rPr>
-            <w:rPrChange w:id="122" w:author="Jonathan Wood" w:date="2020-05-18T17:15:00Z">
+            <w:rPrChange w:id="172" w:author="Jonathan Wood" w:date="2020-05-18T17:15:00Z">
               <w:rPr>
                 <w:highlight w:val="yellow"/>
               </w:rPr>
@@ -3166,10 +3516,10 @@
           <w:delText xml:space="preserve"> cm from the targets during the </w:delText>
         </w:r>
       </w:del>
-      <w:del w:id="123" w:author="Jonathan Wood" w:date="2020-05-18T16:38:00Z">
+      <w:del w:id="173" w:author="Jonathan Wood" w:date="2020-05-18T16:38:00Z">
         <w:r>
           <w:rPr>
-            <w:rPrChange w:id="124" w:author="Jonathan Wood" w:date="2020-05-18T17:15:00Z">
+            <w:rPrChange w:id="174" w:author="Jonathan Wood" w:date="2020-05-18T17:15:00Z">
               <w:rPr>
                 <w:highlight w:val="yellow"/>
               </w:rPr>
@@ -3178,10 +3528,10 @@
           <w:delText xml:space="preserve">stable </w:delText>
         </w:r>
       </w:del>
-      <w:del w:id="125" w:author="Jonathan Wood" w:date="2020-05-18T17:14:00Z">
+      <w:del w:id="175" w:author="Jonathan Wood" w:date="2020-05-18T17:14:00Z">
         <w:r>
           <w:rPr>
-            <w:rPrChange w:id="126" w:author="Jonathan Wood" w:date="2020-05-18T17:15:00Z">
+            <w:rPrChange w:id="176" w:author="Jonathan Wood" w:date="2020-05-18T17:15:00Z">
               <w:rPr>
                 <w:highlight w:val="yellow"/>
               </w:rPr>
@@ -3190,10 +3540,10 @@
           <w:delText xml:space="preserve">condition and </w:delText>
         </w:r>
       </w:del>
-      <w:ins w:id="127" w:author="Jonathan Wood" w:date="2020-05-18T17:14:00Z">
+      <w:ins w:id="177" w:author="Jonathan Wood" w:date="2020-05-18T17:14:00Z">
         <w:r>
           <w:rPr>
-            <w:rPrChange w:id="128" w:author="Jonathan Wood" w:date="2020-05-18T17:15:00Z">
+            <w:rPrChange w:id="178" w:author="Jonathan Wood" w:date="2020-05-18T17:15:00Z">
               <w:rPr>
                 <w:highlight w:val="yellow"/>
               </w:rPr>
@@ -3205,7 +3555,7 @@
       <w:r>
         <w:t xml:space="preserve"> distance</w:t>
       </w:r>
-      <w:ins w:id="129" w:author="Jonathan Wood" w:date="2020-05-18T17:14:00Z">
+      <w:ins w:id="179" w:author="Jonathan Wood" w:date="2020-05-18T17:14:00Z">
         <w:r>
           <w:t xml:space="preserve"> of </w:t>
         </w:r>
@@ -3213,32 +3563,32 @@
       <w:r>
         <w:t>4.2 cm from the targets</w:t>
       </w:r>
-      <w:del w:id="130" w:author="Jonathan Wood" w:date="2020-05-18T17:14:00Z">
+      <w:del w:id="180" w:author="Jonathan Wood" w:date="2020-05-18T17:14:00Z">
         <w:r>
           <w:delText xml:space="preserve"> during the </w:delText>
         </w:r>
       </w:del>
-      <w:del w:id="131" w:author="Jonathan Wood" w:date="2020-05-18T16:40:00Z">
+      <w:del w:id="181" w:author="Jonathan Wood" w:date="2020-05-18T16:40:00Z">
         <w:r>
           <w:delText>u</w:delText>
         </w:r>
       </w:del>
-      <w:del w:id="132" w:author="Jonathan Wood" w:date="2020-05-18T17:14:00Z">
+      <w:del w:id="182" w:author="Jonathan Wood" w:date="2020-05-18T17:14:00Z">
         <w:r>
           <w:delText>niform condition</w:delText>
         </w:r>
       </w:del>
-      <w:del w:id="133" w:author="Jonathan Wood" w:date="2020-05-18T17:16:00Z">
+      <w:del w:id="183" w:author="Jonathan Wood" w:date="2020-05-18T17:16:00Z">
         <w:r>
           <w:delText xml:space="preserve"> (Figure </w:delText>
         </w:r>
       </w:del>
-      <w:del w:id="134" w:author="Jonathan Wood" w:date="2020-05-18T17:13:00Z">
+      <w:del w:id="184" w:author="Jonathan Wood" w:date="2020-05-18T17:13:00Z">
         <w:r>
           <w:delText>X</w:delText>
         </w:r>
       </w:del>
-      <w:del w:id="135" w:author="Jonathan Wood" w:date="2020-05-18T17:16:00Z">
+      <w:del w:id="185" w:author="Jonathan Wood" w:date="2020-05-18T17:16:00Z">
         <w:r>
           <w:delText>)</w:delText>
         </w:r>
@@ -3249,32 +3599,32 @@
       <w:r>
         <w:t xml:space="preserve"> </w:t>
       </w:r>
-      <w:ins w:id="136" w:author="Jonathan Wood" w:date="2020-05-18T17:09:00Z">
+      <w:ins w:id="186" w:author="Jonathan Wood" w:date="2020-05-18T17:09:00Z">
         <w:r>
           <w:t xml:space="preserve">Furthermore, </w:t>
         </w:r>
       </w:ins>
-      <w:ins w:id="137" w:author="Jonathan Wood" w:date="2020-05-18T17:10:00Z">
+      <w:ins w:id="187" w:author="Jonathan Wood" w:date="2020-05-18T17:10:00Z">
         <w:r>
           <w:t>the right and left step lengths were significantly correlated with the right and left target</w:t>
         </w:r>
       </w:ins>
-      <w:ins w:id="138" w:author="Jonathan Wood" w:date="2020-05-18T17:12:00Z">
+      <w:ins w:id="188" w:author="Jonathan Wood" w:date="2020-05-18T17:12:00Z">
         <w:r>
           <w:t xml:space="preserve"> </w:t>
         </w:r>
       </w:ins>
-      <w:ins w:id="139" w:author="Jonathan Wood" w:date="2020-05-18T17:10:00Z">
+      <w:ins w:id="189" w:author="Jonathan Wood" w:date="2020-05-18T17:10:00Z">
         <w:r>
           <w:t>(r = 0.61, r = 0.83)</w:t>
         </w:r>
       </w:ins>
-      <w:ins w:id="140" w:author="Jonathan Wood" w:date="2020-05-18T17:12:00Z">
+      <w:ins w:id="190" w:author="Jonathan Wood" w:date="2020-05-18T17:12:00Z">
         <w:r>
           <w:t>, respectively.</w:t>
         </w:r>
       </w:ins>
-      <w:ins w:id="141" w:author="Jonathan Wood" w:date="2020-05-19T13:06:00Z">
+      <w:ins w:id="191" w:author="Jonathan Wood" w:date="2020-05-19T13:06:00Z">
         <w:r>
           <w:t xml:space="preserve"> </w:t>
         </w:r>
@@ -3283,14 +3633,15 @@
     <w:p>
       <w:pPr>
         <w:rPr>
-          <w:del w:id="142" w:author="Jonathan Wood" w:date="2020-05-19T13:06:00Z"/>
-        </w:rPr>
-      </w:pPr>
-      <w:del w:id="143" w:author="Jonathan Wood" w:date="2020-05-19T13:52:00Z">
+          <w:del w:id="192" w:author="Jonathan Wood" w:date="2020-05-19T13:06:00Z"/>
+        </w:rPr>
+      </w:pPr>
+      <w:del w:id="193" w:author="Jonathan Wood" w:date="2020-05-19T13:52:00Z">
         <w:r>
           <w:rPr>
             <w:noProof/>
           </w:rPr>
+          <w:lastRenderedPageBreak/>
           <mc:AlternateContent>
             <mc:Choice Requires="wpg">
               <w:drawing>
@@ -3354,7 +3705,7 @@
                 </wp:anchor>
               </w:drawing>
             </mc:Choice>
-            <mc:Fallback>
+            <mc:Fallback xmlns:w16="http://schemas.microsoft.com/office/word/2018/wordml" xmlns:w16cex="http://schemas.microsoft.com/office/word/2018/wordml/cex">
               <w:pict>
                 <v:group w14:anchorId="60C0BE14" id="Group 17" o:spid="_x0000_s1026" style="position:absolute;margin-left:301.75pt;margin-top:7.35pt;width:150.5pt;height:177.8pt;z-index:251666432" coordorigin=",1510" coordsize="19113,21069" o:gfxdata="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">
                   <v:shape id="Picture 12" o:spid="_x0000_s1027" type="#_x0000_t75" style="position:absolute;top:1510;width:19113;height:21070;visibility:visible;mso-wrap-style:square" o:gfxdata="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">
@@ -3369,12 +3720,12 @@
       </w:del>
     </w:p>
     <w:p>
-      <w:del w:id="144" w:author="Jonathan Wood" w:date="2020-05-19T13:05:00Z">
+      <w:del w:id="194" w:author="Jonathan Wood" w:date="2020-05-19T13:05:00Z">
         <w:r>
           <w:delText xml:space="preserve">To </w:delText>
         </w:r>
       </w:del>
-      <w:ins w:id="145" w:author="Jonathan Wood" w:date="2020-05-19T13:05:00Z">
+      <w:ins w:id="195" w:author="Jonathan Wood" w:date="2020-05-19T13:05:00Z">
         <w:r>
           <w:t xml:space="preserve">We </w:t>
         </w:r>
@@ -3382,7 +3733,7 @@
       <w:r>
         <w:t>will also test our assumption that</w:t>
       </w:r>
-      <w:ins w:id="146" w:author="Jonathan Wood" w:date="2020-05-19T13:05:00Z">
+      <w:ins w:id="196" w:author="Jonathan Wood" w:date="2020-05-19T13:05:00Z">
         <w:r>
           <w:t>, during the learning phase,</w:t>
         </w:r>
@@ -3390,7 +3741,7 @@
       <w:r>
         <w:t xml:space="preserve"> the </w:t>
       </w:r>
-      <w:del w:id="147" w:author="Jonathan Wood" w:date="2020-05-19T13:05:00Z">
+      <w:del w:id="197" w:author="Jonathan Wood" w:date="2020-05-19T13:05:00Z">
         <w:r>
           <w:delText xml:space="preserve">mean </w:delText>
         </w:r>
@@ -3398,7 +3749,7 @@
       <w:r>
         <w:t xml:space="preserve">SAI </w:t>
       </w:r>
-      <w:ins w:id="148" w:author="Jonathan Wood" w:date="2020-05-19T13:05:00Z">
+      <w:ins w:id="198" w:author="Jonathan Wood" w:date="2020-05-19T13:05:00Z">
         <w:r>
           <w:t xml:space="preserve">mean </w:t>
         </w:r>
@@ -3406,7 +3757,7 @@
       <w:r>
         <w:t>will be similar across conditions, but the SAI standard deviation will be different across conditions</w:t>
       </w:r>
-      <w:del w:id="149" w:author="Jonathan Wood" w:date="2020-05-19T13:05:00Z">
+      <w:del w:id="199" w:author="Jonathan Wood" w:date="2020-05-19T13:05:00Z">
         <w:r>
           <w:delText xml:space="preserve"> during the learning phase</w:delText>
         </w:r>
@@ -3414,7 +3765,7 @@
       <w:r>
         <w:t xml:space="preserve">. </w:t>
       </w:r>
-      <w:del w:id="150" w:author="Jonathan Wood" w:date="2020-05-18T17:16:00Z">
+      <w:del w:id="200" w:author="Jonathan Wood" w:date="2020-05-18T17:16:00Z">
         <w:r>
           <w:delText xml:space="preserve">will test these differences with a repeated measures analysis of variance and post-hoc </w:delText>
         </w:r>
@@ -3467,12 +3818,12 @@
       <w:r>
         <w:t xml:space="preserve"> the mean SAI during learning is similar between </w:t>
       </w:r>
-      <w:del w:id="151" w:author="Jonathan Wood" w:date="2020-05-18T16:38:00Z">
+      <w:del w:id="201" w:author="Jonathan Wood" w:date="2020-05-18T16:38:00Z">
         <w:r>
           <w:delText xml:space="preserve">stable </w:delText>
         </w:r>
       </w:del>
-      <w:ins w:id="152" w:author="Jonathan Wood" w:date="2020-05-18T16:38:00Z">
+      <w:ins w:id="202" w:author="Jonathan Wood" w:date="2020-05-18T16:38:00Z">
         <w:r>
           <w:t xml:space="preserve">repeated </w:t>
         </w:r>
@@ -3480,12 +3831,12 @@
       <w:r>
         <w:t xml:space="preserve">and </w:t>
       </w:r>
-      <w:ins w:id="153" w:author="Jonathan Wood" w:date="2020-05-18T16:40:00Z">
+      <w:ins w:id="203" w:author="Jonathan Wood" w:date="2020-05-18T16:40:00Z">
         <w:r>
           <w:t>U</w:t>
         </w:r>
       </w:ins>
-      <w:del w:id="154" w:author="Jonathan Wood" w:date="2020-05-18T16:40:00Z">
+      <w:del w:id="204" w:author="Jonathan Wood" w:date="2020-05-18T16:40:00Z">
         <w:r>
           <w:delText>u</w:delText>
         </w:r>
@@ -3507,15 +3858,15 @@
     <w:p>
       <w:pPr>
         <w:rPr>
-          <w:ins w:id="155" w:author="Hyosub Kim" w:date="2020-05-14T09:55:00Z"/>
-        </w:rPr>
-      </w:pPr>
-      <w:del w:id="156" w:author="Jonathan Wood" w:date="2020-05-18T21:27:00Z">
+          <w:ins w:id="205" w:author="Hyosub Kim" w:date="2020-05-14T09:55:00Z"/>
+        </w:rPr>
+      </w:pPr>
+      <w:del w:id="206" w:author="Jonathan Wood" w:date="2020-05-18T21:27:00Z">
         <w:r>
           <w:delText>Our primary dependent variable of u</w:delText>
         </w:r>
       </w:del>
-      <w:ins w:id="157" w:author="Jonathan Wood" w:date="2020-05-18T21:27:00Z">
+      <w:ins w:id="207" w:author="Jonathan Wood" w:date="2020-05-18T21:27:00Z">
         <w:r>
           <w:t>U</w:t>
         </w:r>
@@ -3523,7 +3874,7 @@
       <w:r>
         <w:t>se-dependent bias will be calculated as the mean SAI during the first 10 strides of the Washout phase</w:t>
       </w:r>
-      <w:del w:id="158" w:author="Jonathan Wood" w:date="2020-05-19T13:06:00Z">
+      <w:del w:id="208" w:author="Jonathan Wood" w:date="2020-05-19T13:06:00Z">
         <w:r>
           <w:delText xml:space="preserve"> (Initial Washout)</w:delText>
         </w:r>
@@ -3531,7 +3882,7 @@
       <w:r>
         <w:t xml:space="preserve">. </w:t>
       </w:r>
-      <w:del w:id="159" w:author="Jonathan Wood" w:date="2020-05-18T17:17:00Z">
+      <w:del w:id="209" w:author="Jonathan Wood" w:date="2020-05-18T17:17:00Z">
         <w:r>
           <w:delText>As the primary behavioral comparison</w:delText>
         </w:r>
@@ -3575,7 +3926,7 @@
       <w:r>
         <w:t xml:space="preserve">We will also analyze the rate of washout </w:t>
       </w:r>
-      <w:del w:id="160" w:author="Jonathan Wood" w:date="2020-05-18T21:30:00Z">
+      <w:del w:id="210" w:author="Jonathan Wood" w:date="2020-05-18T21:30:00Z">
         <w:r>
           <w:delText xml:space="preserve">using </w:delText>
         </w:r>
@@ -3589,57 +3940,57 @@
           <w:delText xml:space="preserve"> analysis</w:delText>
         </w:r>
       </w:del>
-      <w:ins w:id="161" w:author="Jonathan Wood" w:date="2020-05-18T21:30:00Z">
+      <w:ins w:id="211" w:author="Jonathan Wood" w:date="2020-05-18T21:30:00Z">
         <w:r>
           <w:t>by regressing</w:t>
         </w:r>
       </w:ins>
-      <w:ins w:id="162" w:author="Jonathan Wood" w:date="2020-05-18T21:31:00Z">
+      <w:ins w:id="212" w:author="Jonathan Wood" w:date="2020-05-18T21:31:00Z">
         <w:r>
           <w:t xml:space="preserve"> subsequent strides onto current strides for each stride of washout.</w:t>
         </w:r>
       </w:ins>
-      <w:ins w:id="163" w:author="Jonathan Wood" w:date="2020-05-18T21:29:00Z">
+      <w:ins w:id="213" w:author="Jonathan Wood" w:date="2020-05-18T21:29:00Z">
         <w:r>
           <w:t xml:space="preserve"> The slope of this regression</w:t>
         </w:r>
       </w:ins>
-      <w:ins w:id="164" w:author="Jonathan Wood" w:date="2020-05-18T17:18:00Z">
+      <w:ins w:id="214" w:author="Jonathan Wood" w:date="2020-05-18T17:18:00Z">
         <w:r>
           <w:t xml:space="preserve"> predict</w:t>
         </w:r>
       </w:ins>
-      <w:ins w:id="165" w:author="Jonathan Wood" w:date="2020-05-18T21:28:00Z">
+      <w:ins w:id="215" w:author="Jonathan Wood" w:date="2020-05-18T21:28:00Z">
         <w:r>
           <w:t>s</w:t>
         </w:r>
       </w:ins>
-      <w:ins w:id="166" w:author="Jonathan Wood" w:date="2020-05-18T17:18:00Z">
+      <w:ins w:id="216" w:author="Jonathan Wood" w:date="2020-05-18T17:18:00Z">
         <w:r>
           <w:t xml:space="preserve"> the amount of SAI </w:t>
         </w:r>
       </w:ins>
-      <w:ins w:id="167" w:author="Jonathan Wood" w:date="2020-05-18T21:28:00Z">
+      <w:ins w:id="217" w:author="Jonathan Wood" w:date="2020-05-18T21:28:00Z">
         <w:r>
           <w:t xml:space="preserve">retained from one </w:t>
         </w:r>
       </w:ins>
-      <w:ins w:id="168" w:author="Jonathan Wood" w:date="2020-05-18T17:18:00Z">
+      <w:ins w:id="218" w:author="Jonathan Wood" w:date="2020-05-18T17:18:00Z">
         <w:r>
           <w:t xml:space="preserve">stride </w:t>
         </w:r>
       </w:ins>
-      <w:ins w:id="169" w:author="Jonathan Wood" w:date="2020-05-18T21:28:00Z">
+      <w:ins w:id="219" w:author="Jonathan Wood" w:date="2020-05-18T21:28:00Z">
         <w:r>
           <w:t>to the next</w:t>
         </w:r>
       </w:ins>
-      <w:ins w:id="170" w:author="Jonathan Wood" w:date="2020-05-18T17:19:00Z">
+      <w:ins w:id="220" w:author="Jonathan Wood" w:date="2020-05-18T17:19:00Z">
         <w:r>
           <w:t xml:space="preserve">. </w:t>
         </w:r>
       </w:ins>
-      <w:del w:id="171" w:author="Jonathan Wood" w:date="2020-05-18T21:30:00Z">
+      <w:del w:id="221" w:author="Jonathan Wood" w:date="2020-05-18T21:30:00Z">
         <w:r>
           <w:delText xml:space="preserve"> </w:delText>
         </w:r>
@@ -3656,7 +4007,7 @@
       <w:r>
         <w:t>(Kitago et al., 2013</w:t>
       </w:r>
-      <w:ins w:id="172" w:author="Jonathan Wood" w:date="2020-05-19T15:29:00Z">
+      <w:ins w:id="222" w:author="Jonathan Wood" w:date="2020-05-19T15:29:00Z">
         <w:r>
           <w:t>; Wood et al., 2020</w:t>
         </w:r>
@@ -3667,7 +4018,7 @@
       <w:r>
         <w:fldChar w:fldCharType="end"/>
       </w:r>
-      <w:del w:id="173" w:author="Jonathan Wood" w:date="2020-05-18T17:17:00Z">
+      <w:del w:id="223" w:author="Jonathan Wood" w:date="2020-05-18T17:17:00Z">
         <w:r>
           <w:delText xml:space="preserve"> and compare these rates with a repeated measures analysis of variance with post-hoc pairwise comparisons if </w:delText>
         </w:r>
@@ -3678,12 +4029,12 @@
           <w:delText>.</w:delText>
         </w:r>
       </w:del>
-      <w:ins w:id="174" w:author="Jonathan Wood" w:date="2020-05-18T17:17:00Z">
+      <w:ins w:id="224" w:author="Jonathan Wood" w:date="2020-05-18T17:17:00Z">
         <w:r>
           <w:t xml:space="preserve">. </w:t>
         </w:r>
       </w:ins>
-      <w:del w:id="175" w:author="Jonathan Wood" w:date="2020-05-18T17:18:00Z">
+      <w:del w:id="225" w:author="Jonathan Wood" w:date="2020-05-18T17:18:00Z">
         <w:r>
           <w:delText xml:space="preserve"> </w:delText>
         </w:r>
@@ -3692,7 +4043,7 @@
     <w:p>
       <w:pPr>
         <w:rPr>
-          <w:ins w:id="176" w:author="Jonathan Wood" w:date="2020-05-06T10:36:00Z"/>
+          <w:ins w:id="226" w:author="Jonathan Wood" w:date="2020-05-06T10:36:00Z"/>
         </w:rPr>
       </w:pPr>
     </w:p>
@@ -3712,7 +4063,7 @@
         </w:rPr>
         <w:t>Statistical analysis</w:t>
       </w:r>
-      <w:ins w:id="177" w:author="Jonathan Wood" w:date="2020-05-18T20:34:00Z">
+      <w:ins w:id="227" w:author="Jonathan Wood" w:date="2020-05-18T20:34:00Z">
         <w:r>
           <w:rPr>
             <w:i/>
@@ -3726,90 +4077,90 @@
     <w:p>
       <w:pPr>
         <w:rPr>
-          <w:ins w:id="178" w:author="Jonathan Wood" w:date="2020-05-18T20:20:00Z"/>
-        </w:rPr>
-      </w:pPr>
-      <w:ins w:id="179" w:author="Jonathan Wood" w:date="2020-05-19T13:08:00Z">
+          <w:ins w:id="228" w:author="Jonathan Wood" w:date="2020-05-18T20:20:00Z"/>
+        </w:rPr>
+      </w:pPr>
+      <w:ins w:id="229" w:author="Jonathan Wood" w:date="2020-05-19T13:08:00Z">
         <w:r>
           <w:t>We will test for differences</w:t>
         </w:r>
       </w:ins>
-      <w:ins w:id="180" w:author="Jonathan Wood" w:date="2020-05-18T20:22:00Z">
+      <w:ins w:id="230" w:author="Jonathan Wood" w:date="2020-05-18T20:22:00Z">
         <w:r>
           <w:t xml:space="preserve"> </w:t>
         </w:r>
       </w:ins>
-      <w:ins w:id="181" w:author="Jonathan Wood" w:date="2020-05-19T13:08:00Z">
+      <w:ins w:id="231" w:author="Jonathan Wood" w:date="2020-05-19T13:08:00Z">
         <w:r>
           <w:t>across conditions</w:t>
         </w:r>
       </w:ins>
-      <w:ins w:id="182" w:author="Jonathan Wood" w:date="2020-05-19T13:09:00Z">
+      <w:ins w:id="232" w:author="Jonathan Wood" w:date="2020-05-19T13:09:00Z">
         <w:r>
           <w:t xml:space="preserve"> for</w:t>
         </w:r>
       </w:ins>
-      <w:ins w:id="183" w:author="Jonathan Wood" w:date="2020-05-18T20:22:00Z">
+      <w:ins w:id="233" w:author="Jonathan Wood" w:date="2020-05-18T20:22:00Z">
         <w:r>
           <w:t xml:space="preserve"> the </w:t>
         </w:r>
       </w:ins>
-      <w:ins w:id="184" w:author="Jonathan Wood" w:date="2020-05-18T20:24:00Z">
+      <w:ins w:id="234" w:author="Jonathan Wood" w:date="2020-05-18T20:24:00Z">
         <w:r>
           <w:t xml:space="preserve">mean </w:t>
         </w:r>
       </w:ins>
-      <w:ins w:id="185" w:author="Jonathan Wood" w:date="2020-05-19T13:07:00Z">
+      <w:ins w:id="235" w:author="Jonathan Wood" w:date="2020-05-19T13:07:00Z">
         <w:r>
           <w:t xml:space="preserve">and standard deviation SAI </w:t>
         </w:r>
       </w:ins>
-      <w:ins w:id="186" w:author="Jonathan Wood" w:date="2020-05-18T20:24:00Z">
+      <w:ins w:id="236" w:author="Jonathan Wood" w:date="2020-05-18T20:24:00Z">
         <w:r>
           <w:t xml:space="preserve">during </w:t>
         </w:r>
       </w:ins>
-      <w:ins w:id="187" w:author="Jonathan Wood" w:date="2020-05-19T13:08:00Z">
+      <w:ins w:id="237" w:author="Jonathan Wood" w:date="2020-05-19T13:08:00Z">
         <w:r>
           <w:t>L</w:t>
         </w:r>
       </w:ins>
-      <w:ins w:id="188" w:author="Jonathan Wood" w:date="2020-05-18T20:24:00Z">
+      <w:ins w:id="238" w:author="Jonathan Wood" w:date="2020-05-18T20:24:00Z">
         <w:r>
           <w:t>earning</w:t>
         </w:r>
       </w:ins>
-      <w:ins w:id="189" w:author="Jonathan Wood" w:date="2020-05-18T20:26:00Z">
+      <w:ins w:id="239" w:author="Jonathan Wood" w:date="2020-05-18T20:26:00Z">
         <w:r>
           <w:t>, SAI aftereffect</w:t>
         </w:r>
       </w:ins>
-      <w:ins w:id="190" w:author="Jonathan Wood" w:date="2020-05-19T13:08:00Z">
+      <w:ins w:id="240" w:author="Jonathan Wood" w:date="2020-05-19T13:08:00Z">
         <w:r>
           <w:t>s and SAI</w:t>
         </w:r>
       </w:ins>
-      <w:ins w:id="191" w:author="Jonathan Wood" w:date="2020-05-18T20:26:00Z">
+      <w:ins w:id="241" w:author="Jonathan Wood" w:date="2020-05-18T20:26:00Z">
         <w:r>
           <w:t xml:space="preserve"> washout rate </w:t>
         </w:r>
       </w:ins>
-      <w:ins w:id="192" w:author="Jonathan Wood" w:date="2020-05-19T13:09:00Z">
+      <w:ins w:id="242" w:author="Jonathan Wood" w:date="2020-05-19T13:09:00Z">
         <w:r>
           <w:t>using</w:t>
         </w:r>
       </w:ins>
-      <w:ins w:id="193" w:author="Jonathan Wood" w:date="2020-05-18T17:16:00Z">
+      <w:ins w:id="243" w:author="Jonathan Wood" w:date="2020-05-18T17:16:00Z">
         <w:r>
           <w:t xml:space="preserve"> repeated measures analysis of variance and post-hoc pairwise comparisons if the analysis of variance test is significant.</w:t>
         </w:r>
       </w:ins>
-      <w:ins w:id="194" w:author="Jonathan Wood" w:date="2020-05-18T20:26:00Z">
+      <w:ins w:id="244" w:author="Jonathan Wood" w:date="2020-05-18T20:26:00Z">
         <w:r>
           <w:t xml:space="preserve"> </w:t>
         </w:r>
       </w:ins>
-      <w:ins w:id="195" w:author="Jonathan Wood" w:date="2020-05-18T20:30:00Z">
+      <w:ins w:id="245" w:author="Jonathan Wood" w:date="2020-05-18T20:30:00Z">
         <w:r>
           <w:t xml:space="preserve">We will report </w:t>
         </w:r>
@@ -3817,12 +4168,12 @@
           <w:t xml:space="preserve">t- </w:t>
         </w:r>
       </w:ins>
-      <w:ins w:id="196" w:author="Jonathan Wood" w:date="2020-05-19T13:09:00Z">
+      <w:ins w:id="246" w:author="Jonathan Wood" w:date="2020-05-19T13:09:00Z">
         <w:r>
           <w:t>and</w:t>
         </w:r>
       </w:ins>
-      <w:ins w:id="197" w:author="Jonathan Wood" w:date="2020-05-18T20:30:00Z">
+      <w:ins w:id="247" w:author="Jonathan Wood" w:date="2020-05-18T20:30:00Z">
         <w:r>
           <w:t xml:space="preserve"> F- statistic, </w:t>
         </w:r>
@@ -3833,37 +4184,37 @@
           <w:t xml:space="preserve">, </w:t>
         </w:r>
       </w:ins>
-      <w:ins w:id="198" w:author="Jonathan Wood" w:date="2020-05-18T20:31:00Z">
+      <w:ins w:id="248" w:author="Jonathan Wood" w:date="2020-05-18T20:31:00Z">
         <w:r>
           <w:t>means</w:t>
         </w:r>
       </w:ins>
-      <w:ins w:id="199" w:author="Jonathan Wood" w:date="2020-05-18T20:32:00Z">
+      <w:ins w:id="249" w:author="Jonathan Wood" w:date="2020-05-18T20:32:00Z">
         <w:r>
           <w:t xml:space="preserve">, </w:t>
         </w:r>
       </w:ins>
-      <w:ins w:id="200" w:author="Jonathan Wood" w:date="2020-05-18T20:31:00Z">
+      <w:ins w:id="250" w:author="Jonathan Wood" w:date="2020-05-18T20:31:00Z">
         <w:r>
           <w:t xml:space="preserve">95% </w:t>
         </w:r>
       </w:ins>
-      <w:ins w:id="201" w:author="Jonathan Wood" w:date="2020-05-18T20:32:00Z">
+      <w:ins w:id="251" w:author="Jonathan Wood" w:date="2020-05-18T20:32:00Z">
         <w:r>
           <w:t>confidence intervals and</w:t>
         </w:r>
       </w:ins>
-      <w:ins w:id="202" w:author="Jonathan Wood" w:date="2020-05-18T20:31:00Z">
+      <w:ins w:id="252" w:author="Jonathan Wood" w:date="2020-05-18T20:31:00Z">
         <w:r>
           <w:t xml:space="preserve"> </w:t>
         </w:r>
       </w:ins>
-      <w:ins w:id="203" w:author="Jonathan Wood" w:date="2020-05-18T20:30:00Z">
+      <w:ins w:id="253" w:author="Jonathan Wood" w:date="2020-05-18T20:30:00Z">
         <w:r>
           <w:t>standardized ef</w:t>
         </w:r>
       </w:ins>
-      <w:ins w:id="204" w:author="Jonathan Wood" w:date="2020-05-18T20:31:00Z">
+      <w:ins w:id="254" w:author="Jonathan Wood" w:date="2020-05-18T20:31:00Z">
         <w:r>
           <w:t>fect sizes (Cohen’s d for t-tests and ƞ</w:t>
         </w:r>
@@ -3883,28 +4234,28 @@
           <w:t xml:space="preserve"> for </w:t>
         </w:r>
       </w:ins>
-      <w:ins w:id="205" w:author="Jonathan Wood" w:date="2020-05-19T13:09:00Z">
+      <w:ins w:id="255" w:author="Jonathan Wood" w:date="2020-05-19T13:09:00Z">
         <w:r>
           <w:t>analysis of variance</w:t>
         </w:r>
       </w:ins>
-      <w:ins w:id="206" w:author="Jonathan Wood" w:date="2020-05-18T20:31:00Z">
+      <w:ins w:id="256" w:author="Jonathan Wood" w:date="2020-05-18T20:31:00Z">
         <w:r>
           <w:t>)</w:t>
         </w:r>
       </w:ins>
-      <w:ins w:id="207" w:author="Jonathan Wood" w:date="2020-05-18T20:32:00Z">
+      <w:ins w:id="257" w:author="Jonathan Wood" w:date="2020-05-18T20:32:00Z">
         <w:r>
           <w:t xml:space="preserve">. Assumptions of normality </w:t>
         </w:r>
       </w:ins>
-      <w:ins w:id="208" w:author="Jonathan Wood" w:date="2020-05-18T20:33:00Z">
+      <w:ins w:id="258" w:author="Jonathan Wood" w:date="2020-05-18T20:33:00Z">
         <w:r>
           <w:t xml:space="preserve">and homoscedasticity will be tested with the Shapiro-Wilks test and </w:t>
         </w:r>
       </w:ins>
       <w:proofErr w:type="spellStart"/>
-      <w:ins w:id="209" w:author="Jonathan Wood" w:date="2020-05-18T20:34:00Z">
+      <w:ins w:id="259" w:author="Jonathan Wood" w:date="2020-05-18T20:34:00Z">
         <w:r>
           <w:t>Levene’s</w:t>
         </w:r>
@@ -3917,17 +4268,17 @@
     <w:p>
       <w:pPr>
         <w:rPr>
-          <w:ins w:id="210" w:author="Jonathan Wood" w:date="2020-05-18T20:20:00Z"/>
-        </w:rPr>
-      </w:pPr>
-    </w:p>
-    <w:p>
-      <w:pPr>
-        <w:rPr>
-          <w:ins w:id="211" w:author="Jonathan Wood" w:date="2020-05-18T20:20:00Z"/>
-        </w:rPr>
-      </w:pPr>
-      <w:ins w:id="212" w:author="Jonathan Wood" w:date="2020-05-18T20:20:00Z">
+          <w:ins w:id="260" w:author="Jonathan Wood" w:date="2020-05-18T20:20:00Z"/>
+        </w:rPr>
+      </w:pPr>
+    </w:p>
+    <w:p>
+      <w:pPr>
+        <w:rPr>
+          <w:ins w:id="261" w:author="Jonathan Wood" w:date="2020-05-18T20:20:00Z"/>
+        </w:rPr>
+      </w:pPr>
+      <w:ins w:id="262" w:author="Jonathan Wood" w:date="2020-05-18T20:20:00Z">
         <w:r>
           <w:t>In addition to our parametric analyses, we will also employ a cluster permutation analysis to assess potential SAI differences across the Washout phases for each condition</w:t>
         </w:r>
@@ -3950,12 +4301,12 @@
       <w:r>
         <w:fldChar w:fldCharType="end"/>
       </w:r>
-      <w:ins w:id="213" w:author="Jonathan Wood" w:date="2020-05-18T20:20:00Z">
+      <w:ins w:id="263" w:author="Jonathan Wood" w:date="2020-05-18T20:20:00Z">
         <w:r>
           <w:t>. In this analysis, we will compare differences between two conditions at a time with paired t-tests at each stride. The largest cluster of significant paired t-tests (p &lt; 0.05) in a row will be determined and the t-statistics for this cluster are summed. The summed t-statistics are then compared to a null distribution of summed t-statistics. The null distribution is built from resampling each group without replacement 1000 times and computing the largest cluster’s t-statistic for each sample. This null distribution serves as the null hypothesis which states that each group is sampled from the same distribution. The cluster size from the empirical data is then compared to the null distribution of 1000 samples. This comparison provides a probability that the empirical cluster is different from the null distribution</w:t>
         </w:r>
       </w:ins>
-      <w:ins w:id="214" w:author="Jonathan Wood" w:date="2020-05-18T20:38:00Z">
+      <w:ins w:id="264" w:author="Jonathan Wood" w:date="2020-05-18T20:38:00Z">
         <w:r>
           <w:t xml:space="preserve"> while controlling for type I error </w:t>
         </w:r>
@@ -3975,12 +4326,12 @@
       <w:r>
         <w:fldChar w:fldCharType="end"/>
       </w:r>
-      <w:ins w:id="215" w:author="Jonathan Wood" w:date="2020-05-18T20:20:00Z">
+      <w:ins w:id="265" w:author="Jonathan Wood" w:date="2020-05-18T20:20:00Z">
         <w:r>
           <w:t>. This analysis will be performed three times to compare</w:t>
         </w:r>
       </w:ins>
-      <w:ins w:id="216" w:author="Jonathan Wood" w:date="2020-05-18T20:40:00Z">
+      <w:ins w:id="266" w:author="Jonathan Wood" w:date="2020-05-18T20:40:00Z">
         <w:r>
           <w:t xml:space="preserve"> differences between each condition. </w:t>
         </w:r>
@@ -4007,7 +4358,11 @@
         <w:t>We have adapted two computational models of use-dependent learning which make dissociable predictions regarding the effect practice consistency has on use-dependent bias. One is a</w:t>
       </w:r>
       <w:r>
-        <w:t>n Adaptive</w:t>
+        <w:t xml:space="preserve">n </w:t>
+      </w:r>
+      <w:r>
+        <w:lastRenderedPageBreak/>
+        <w:t>Adaptive</w:t>
       </w:r>
       <w:r>
         <w:t xml:space="preserve"> Bayesian model </w:t>
@@ -4109,7 +4464,7 @@
       <w:r>
         <w:t>(French et al., 2018; Long et al., 2016</w:t>
       </w:r>
-      <w:ins w:id="217" w:author="Jonathan Wood" w:date="2020-05-19T15:29:00Z">
+      <w:ins w:id="267" w:author="Jonathan Wood" w:date="2020-05-19T15:29:00Z">
         <w:r>
           <w:t>; Wood et al., 2020</w:t>
         </w:r>
@@ -4120,12 +4475,12 @@
       <w:r>
         <w:fldChar w:fldCharType="end"/>
       </w:r>
-      <w:ins w:id="218" w:author="Jonathan Wood" w:date="2020-05-19T15:29:00Z">
+      <w:ins w:id="268" w:author="Jonathan Wood" w:date="2020-05-19T15:29:00Z">
         <w:r>
           <w:t xml:space="preserve">, </w:t>
         </w:r>
       </w:ins>
-      <w:del w:id="219" w:author="Jonathan Wood" w:date="2020-05-19T15:29:00Z">
+      <w:del w:id="269" w:author="Jonathan Wood" w:date="2020-05-19T15:29:00Z">
         <w:r>
           <w:delText xml:space="preserve">, </w:delText>
         </w:r>
@@ -4566,7 +4921,7 @@
       </w:r>
       <m:oMath>
         <m:r>
-          <w:ins w:id="220" w:author="Jonathan Wood" w:date="2020-05-19T13:16:00Z">
+          <w:ins w:id="270" w:author="Jonathan Wood" w:date="2020-05-19T13:16:00Z">
             <w:rPr>
               <w:rStyle w:val="PlaceholderText"/>
               <w:rFonts w:ascii="Cambria Math" w:hAnsi="Cambria Math"/>
@@ -4576,7 +4931,7 @@
           </w:ins>
         </m:r>
       </m:oMath>
-      <w:ins w:id="221" w:author="Jonathan Wood" w:date="2020-05-19T13:16:00Z">
+      <w:ins w:id="271" w:author="Jonathan Wood" w:date="2020-05-19T13:16:00Z">
         <w:r>
           <w:rPr>
             <w:rStyle w:val="PlaceholderText"/>
@@ -4586,7 +4941,7 @@
           <w:t xml:space="preserve"> </w:t>
         </w:r>
       </w:ins>
-      <w:del w:id="222" w:author="Jonathan Wood" w:date="2020-05-19T13:16:00Z">
+      <w:del w:id="272" w:author="Jonathan Wood" w:date="2020-05-19T13:16:00Z">
         <w:r>
           <w:rPr>
             <w:i/>
@@ -4602,7 +4957,7 @@
       </w:r>
       <m:oMath>
         <m:r>
-          <w:ins w:id="223" w:author="Jonathan Wood" w:date="2020-05-19T13:15:00Z">
+          <w:ins w:id="273" w:author="Jonathan Wood" w:date="2020-05-19T13:15:00Z">
             <w:rPr>
               <w:rFonts w:ascii="Cambria Math" w:hAnsi="Cambria Math"/>
             </w:rPr>
@@ -4610,7 +4965,7 @@
           </w:ins>
         </m:r>
       </m:oMath>
-      <w:del w:id="224" w:author="Jonathan Wood" w:date="2020-05-19T13:15:00Z">
+      <w:del w:id="274" w:author="Jonathan Wood" w:date="2020-05-19T13:15:00Z">
         <w:r>
           <w:delText>S</w:delText>
         </w:r>
@@ -4620,7 +4975,7 @@
       </w:r>
       <m:oMath>
         <m:r>
-          <w:ins w:id="225" w:author="Jonathan Wood" w:date="2020-05-19T13:17:00Z">
+          <w:ins w:id="275" w:author="Jonathan Wood" w:date="2020-05-19T13:17:00Z">
             <w:rPr>
               <w:rFonts w:ascii="Cambria Math" w:hAnsi="Cambria Math"/>
             </w:rPr>
@@ -4628,7 +4983,7 @@
           </w:ins>
         </m:r>
       </m:oMath>
-      <w:del w:id="226" w:author="Jonathan Wood" w:date="2020-05-19T13:17:00Z">
+      <w:del w:id="276" w:author="Jonathan Wood" w:date="2020-05-19T13:17:00Z">
         <w:r>
           <w:delText>C</w:delText>
         </w:r>
@@ -4638,7 +4993,7 @@
       </w:r>
       <m:oMath>
         <m:r>
-          <w:ins w:id="227" w:author="Jonathan Wood" w:date="2020-05-19T13:17:00Z">
+          <w:ins w:id="277" w:author="Jonathan Wood" w:date="2020-05-19T13:17:00Z">
             <w:rPr>
               <w:rFonts w:ascii="Cambria Math" w:hAnsi="Cambria Math"/>
             </w:rPr>
@@ -4646,7 +5001,7 @@
           </w:ins>
         </m:r>
       </m:oMath>
-      <w:ins w:id="228" w:author="Jonathan Wood" w:date="2020-05-19T13:17:00Z">
+      <w:ins w:id="278" w:author="Jonathan Wood" w:date="2020-05-19T13:17:00Z">
         <w:r>
           <w:rPr>
             <w:rFonts w:eastAsiaTheme="minorEastAsia"/>
@@ -4654,7 +5009,7 @@
           <w:t xml:space="preserve"> </w:t>
         </w:r>
       </w:ins>
-      <w:del w:id="229" w:author="Jonathan Wood" w:date="2020-05-19T13:17:00Z">
+      <w:del w:id="279" w:author="Jonathan Wood" w:date="2020-05-19T13:17:00Z">
         <w:r>
           <w:delText xml:space="preserve">S </w:delText>
         </w:r>
@@ -4950,7 +5305,7 @@
       <w:r>
         <w:t>During the Washout phase, when there is no strategy, motor output is driven only by the use-dependent</w:t>
       </w:r>
-      <w:ins w:id="230" w:author="Jonathan Wood" w:date="2020-05-18T22:59:00Z">
+      <w:ins w:id="280" w:author="Jonathan Wood" w:date="2020-05-18T22:59:00Z">
         <w:r>
           <w:t xml:space="preserve"> process</w:t>
         </w:r>
@@ -5289,17 +5644,17 @@
       </w:r>
     </w:p>
     <w:p>
-      <w:ins w:id="231" w:author="Jonathan Wood" w:date="2020-05-19T14:14:00Z">
+      <w:ins w:id="281" w:author="Jonathan Wood" w:date="2020-05-19T14:14:00Z">
         <w:r>
           <w:t xml:space="preserve">The Adaptive </w:t>
         </w:r>
       </w:ins>
-      <w:del w:id="232" w:author="Jonathan Wood" w:date="2020-05-19T14:14:00Z">
+      <w:del w:id="282" w:author="Jonathan Wood" w:date="2020-05-19T14:14:00Z">
         <w:r>
           <w:delText>We</w:delText>
         </w:r>
       </w:del>
-      <w:del w:id="233" w:author="Jonathan Wood" w:date="2020-05-19T14:13:00Z">
+      <w:del w:id="283" w:author="Jonathan Wood" w:date="2020-05-19T14:13:00Z">
         <w:r>
           <w:delText xml:space="preserve"> first consider a </w:delText>
         </w:r>
@@ -5307,7 +5662,7 @@
       <w:r>
         <w:t xml:space="preserve">Bayesian model </w:t>
       </w:r>
-      <w:del w:id="234" w:author="Jonathan Wood" w:date="2020-05-19T14:14:00Z">
+      <w:del w:id="284" w:author="Jonathan Wood" w:date="2020-05-19T14:14:00Z">
         <w:r>
           <w:delText>which</w:delText>
         </w:r>
@@ -5369,12 +5724,12 @@
       <w:r>
         <w:t xml:space="preserve">his model combines the prior expectation of the </w:t>
       </w:r>
-      <w:ins w:id="235" w:author="Jonathan Wood" w:date="2020-05-19T14:14:00Z">
+      <w:ins w:id="285" w:author="Jonathan Wood" w:date="2020-05-19T14:14:00Z">
         <w:r>
           <w:t xml:space="preserve">SAI </w:t>
         </w:r>
       </w:ins>
-      <w:del w:id="236" w:author="Jonathan Wood" w:date="2020-05-19T14:14:00Z">
+      <w:del w:id="286" w:author="Jonathan Wood" w:date="2020-05-19T14:14:00Z">
         <w:r>
           <w:delText xml:space="preserve">step asymmetry </w:delText>
         </w:r>
@@ -5392,7 +5747,11 @@
         <w:t xml:space="preserve">compute </w:t>
       </w:r>
       <w:r>
-        <w:t>the posterior probability distribution. The model assumes that the motor output is a direct readout of the maximum a posteriori (MAP)</w:t>
+        <w:t xml:space="preserve">the posterior </w:t>
+      </w:r>
+      <w:r>
+        <w:lastRenderedPageBreak/>
+        <w:t>probability distribution. The model assumes that the motor output is a direct readout of the maximum a posteriori (MAP)</w:t>
       </w:r>
       <w:r>
         <w:t xml:space="preserve"> estimate (</w:t>
@@ -6317,7 +6676,7 @@
     <w:p>
       <w:pPr>
         <w:rPr>
-          <w:ins w:id="237" w:author="Jonathan Wood" w:date="2020-05-18T21:34:00Z"/>
+          <w:ins w:id="287" w:author="Jonathan Wood" w:date="2020-05-18T21:34:00Z"/>
         </w:rPr>
       </w:pPr>
       <m:oMath>
@@ -6369,14 +6728,14 @@
               </w:rPr>
               <m:t>1-</m:t>
             </m:r>
-            <w:bookmarkStart w:id="238" w:name="_Hlk37794084"/>
+            <w:bookmarkStart w:id="288" w:name="_Hlk37794084"/>
             <m:r>
               <w:rPr>
                 <w:rFonts w:ascii="Cambria Math" w:hAnsi="Cambria Math"/>
               </w:rPr>
               <m:t>β</m:t>
             </m:r>
-            <w:bookmarkEnd w:id="238"/>
+            <w:bookmarkEnd w:id="288"/>
           </m:e>
         </m:d>
         <m:r>
@@ -6538,7 +6897,7 @@
     <w:p>
       <w:pPr>
         <w:rPr>
-          <w:ins w:id="239" w:author="Jonathan Wood" w:date="2020-05-18T21:35:00Z"/>
+          <w:ins w:id="289" w:author="Jonathan Wood" w:date="2020-05-18T21:35:00Z"/>
           <w:rFonts w:eastAsiaTheme="minorEastAsia"/>
         </w:rPr>
       </w:pPr>
@@ -6548,7 +6907,7 @@
         </m:oMathParaPr>
         <m:oMath>
           <m:r>
-            <w:ins w:id="240" w:author="Jonathan Wood" w:date="2020-05-18T21:35:00Z">
+            <w:ins w:id="290" w:author="Jonathan Wood" w:date="2020-05-18T21:35:00Z">
               <w:rPr>
                 <w:rFonts w:ascii="Cambria Math" w:hAnsi="Cambria Math"/>
               </w:rPr>
@@ -6570,7 +6929,7 @@
         </m:oMathParaPr>
         <m:oMath>
           <m:r>
-            <w:ins w:id="241" w:author="Jonathan Wood" w:date="2020-05-18T21:35:00Z">
+            <w:ins w:id="291" w:author="Jonathan Wood" w:date="2020-05-18T21:35:00Z">
               <w:rPr>
                 <w:rFonts w:ascii="Cambria Math" w:hAnsi="Cambria Math"/>
               </w:rPr>
@@ -6580,7 +6939,7 @@
           <m:sSubSup>
             <m:sSubSupPr>
               <m:ctrlPr>
-                <w:ins w:id="242" w:author="Jonathan Wood" w:date="2020-05-18T21:35:00Z">
+                <w:ins w:id="292" w:author="Jonathan Wood" w:date="2020-05-18T21:35:00Z">
                   <w:rPr>
                     <w:rFonts w:ascii="Cambria Math" w:hAnsi="Cambria Math"/>
                     <w:i/>
@@ -6590,7 +6949,7 @@
             </m:sSubSupPr>
             <m:e>
               <m:r>
-                <w:ins w:id="243" w:author="Jonathan Wood" w:date="2020-05-18T21:35:00Z">
+                <w:ins w:id="293" w:author="Jonathan Wood" w:date="2020-05-18T21:35:00Z">
                   <w:rPr>
                     <w:rFonts w:ascii="Cambria Math" w:hAnsi="Cambria Math"/>
                   </w:rPr>
@@ -6600,7 +6959,7 @@
             </m:e>
             <m:sub>
               <m:r>
-                <w:ins w:id="244" w:author="Jonathan Wood" w:date="2020-05-18T21:35:00Z">
+                <w:ins w:id="294" w:author="Jonathan Wood" w:date="2020-05-18T21:35:00Z">
                   <w:rPr>
                     <w:rFonts w:ascii="Cambria Math" w:hAnsi="Cambria Math"/>
                   </w:rPr>
@@ -6610,7 +6969,7 @@
             </m:sub>
             <m:sup>
               <m:r>
-                <w:ins w:id="245" w:author="Jonathan Wood" w:date="2020-05-18T21:35:00Z">
+                <w:ins w:id="295" w:author="Jonathan Wood" w:date="2020-05-18T21:35:00Z">
                   <w:rPr>
                     <w:rFonts w:ascii="Cambria Math" w:hAnsi="Cambria Math"/>
                   </w:rPr>
@@ -6620,7 +6979,7 @@
             </m:sup>
           </m:sSubSup>
           <m:r>
-            <w:ins w:id="246" w:author="Jonathan Wood" w:date="2020-05-18T21:35:00Z">
+            <w:ins w:id="296" w:author="Jonathan Wood" w:date="2020-05-18T21:35:00Z">
               <m:rPr>
                 <m:sty m:val="p"/>
               </m:rPr>
@@ -6631,7 +6990,7 @@
             </w:ins>
           </m:r>
           <m:r>
-            <w:ins w:id="247" w:author="Jonathan Wood" w:date="2020-05-18T21:35:00Z">
+            <w:ins w:id="297" w:author="Jonathan Wood" w:date="2020-05-18T21:35:00Z">
               <w:rPr>
                 <w:rFonts w:ascii="Cambria Math" w:hAnsi="Cambria Math"/>
               </w:rPr>
@@ -6639,7 +6998,7 @@
             </w:ins>
           </m:r>
           <m:r>
-            <w:ins w:id="248" w:author="Jonathan Wood" w:date="2020-05-19T08:42:00Z">
+            <w:ins w:id="298" w:author="Jonathan Wood" w:date="2020-05-19T08:42:00Z">
               <w:rPr>
                 <w:rFonts w:ascii="Cambria Math" w:hAnsi="Cambria Math"/>
               </w:rPr>
@@ -6653,7 +7012,7 @@
     <w:p>
       <w:pPr>
         <w:rPr>
-          <w:ins w:id="249" w:author="Jonathan Wood" w:date="2020-05-18T23:03:00Z"/>
+          <w:ins w:id="299" w:author="Jonathan Wood" w:date="2020-05-18T23:03:00Z"/>
         </w:rPr>
       </w:pPr>
       <w:r>
@@ -6670,32 +7029,32 @@
       <w:r>
         <w:t xml:space="preserve"> is a free parameter representing the learning rate</w:t>
       </w:r>
-      <w:del w:id="250" w:author="Jonathan Wood" w:date="2020-05-18T21:35:00Z">
+      <w:del w:id="300" w:author="Jonathan Wood" w:date="2020-05-18T21:35:00Z">
         <w:r>
           <w:delText xml:space="preserve"> </w:delText>
         </w:r>
       </w:del>
-      <w:ins w:id="251" w:author="Jonathan Wood" w:date="2020-05-18T21:35:00Z">
+      <w:ins w:id="301" w:author="Jonathan Wood" w:date="2020-05-18T21:35:00Z">
         <w:r>
           <w:t>.</w:t>
         </w:r>
       </w:ins>
-      <w:ins w:id="252" w:author="Jonathan Wood" w:date="2020-05-18T23:03:00Z">
+      <w:ins w:id="302" w:author="Jonathan Wood" w:date="2020-05-18T23:03:00Z">
         <w:r>
           <w:t xml:space="preserve"> </w:t>
         </w:r>
       </w:ins>
-      <w:ins w:id="253" w:author="Jonathan Wood" w:date="2020-05-06T14:46:00Z">
+      <w:ins w:id="303" w:author="Jonathan Wood" w:date="2020-05-06T14:46:00Z">
         <w:r>
           <w:t xml:space="preserve">Therefore, the Adaptive Bayesian model has two free parameters and the Strategy plus UDP model </w:t>
         </w:r>
       </w:ins>
-      <w:ins w:id="254" w:author="Jonathan Wood" w:date="2020-05-06T14:47:00Z">
+      <w:ins w:id="304" w:author="Jonathan Wood" w:date="2020-05-06T14:47:00Z">
         <w:r>
           <w:t xml:space="preserve">has four free parameters. </w:t>
         </w:r>
       </w:ins>
-      <w:del w:id="255" w:author="Jonathan Wood" w:date="2020-05-19T15:23:00Z">
+      <w:del w:id="305" w:author="Jonathan Wood" w:date="2020-05-19T15:23:00Z">
         <w:r>
           <w:delText xml:space="preserve">We </w:delText>
         </w:r>
@@ -6704,7 +7063,7 @@
     <w:p>
       <w:pPr>
         <w:rPr>
-          <w:ins w:id="256" w:author="Jonathan Wood" w:date="2020-05-18T23:03:00Z"/>
+          <w:ins w:id="306" w:author="Jonathan Wood" w:date="2020-05-18T23:03:00Z"/>
         </w:rPr>
       </w:pPr>
     </w:p>
@@ -6714,157 +7073,157 @@
           <w:u w:val="single"/>
         </w:rPr>
       </w:pPr>
-      <w:ins w:id="257" w:author="Jonathan Wood" w:date="2020-05-18T23:03:00Z">
+      <w:ins w:id="307" w:author="Jonathan Wood" w:date="2020-05-18T23:03:00Z">
         <w:r>
           <w:t xml:space="preserve">These two models both make plausible but </w:t>
         </w:r>
       </w:ins>
-      <w:ins w:id="258" w:author="Jonathan Wood" w:date="2020-05-18T23:04:00Z">
+      <w:ins w:id="308" w:author="Jonathan Wood" w:date="2020-05-18T23:04:00Z">
         <w:r>
           <w:t>distinct</w:t>
         </w:r>
       </w:ins>
-      <w:ins w:id="259" w:author="Jonathan Wood" w:date="2020-05-18T23:03:00Z">
+      <w:ins w:id="309" w:author="Jonathan Wood" w:date="2020-05-18T23:03:00Z">
         <w:r>
           <w:t xml:space="preserve"> </w:t>
         </w:r>
       </w:ins>
-      <w:ins w:id="260" w:author="Jonathan Wood" w:date="2020-05-18T23:04:00Z">
+      <w:ins w:id="310" w:author="Jonathan Wood" w:date="2020-05-18T23:04:00Z">
         <w:r>
           <w:t xml:space="preserve">inferences about </w:t>
         </w:r>
       </w:ins>
-      <w:ins w:id="261" w:author="Jonathan Wood" w:date="2020-05-18T23:05:00Z">
+      <w:ins w:id="311" w:author="Jonathan Wood" w:date="2020-05-18T23:05:00Z">
         <w:r>
           <w:t xml:space="preserve">how </w:t>
         </w:r>
       </w:ins>
-      <w:ins w:id="262" w:author="Jonathan Wood" w:date="2020-05-18T23:04:00Z">
+      <w:ins w:id="312" w:author="Jonathan Wood" w:date="2020-05-18T23:04:00Z">
         <w:r>
           <w:t>the use-dependent process</w:t>
         </w:r>
       </w:ins>
-      <w:ins w:id="263" w:author="Jonathan Wood" w:date="2020-05-18T23:05:00Z">
+      <w:ins w:id="313" w:author="Jonathan Wood" w:date="2020-05-18T23:05:00Z">
         <w:r>
           <w:t xml:space="preserve"> might work</w:t>
         </w:r>
       </w:ins>
-      <w:ins w:id="264" w:author="Jonathan Wood" w:date="2020-05-18T23:04:00Z">
+      <w:ins w:id="314" w:author="Jonathan Wood" w:date="2020-05-18T23:04:00Z">
         <w:r>
           <w:t>. The Strategy plus UDP model separates implicit an</w:t>
         </w:r>
       </w:ins>
-      <w:ins w:id="265" w:author="Jonathan Wood" w:date="2020-05-18T23:05:00Z">
+      <w:ins w:id="315" w:author="Jonathan Wood" w:date="2020-05-18T23:05:00Z">
         <w:r>
           <w:t>d explicit learning mechanisms</w:t>
         </w:r>
       </w:ins>
-      <w:ins w:id="266" w:author="Jonathan Wood" w:date="2020-05-18T23:06:00Z">
+      <w:ins w:id="316" w:author="Jonathan Wood" w:date="2020-05-18T23:06:00Z">
         <w:r>
           <w:t xml:space="preserve"> </w:t>
         </w:r>
       </w:ins>
-      <w:ins w:id="267" w:author="Jonathan Wood" w:date="2020-05-19T15:30:00Z">
+      <w:ins w:id="317" w:author="Jonathan Wood" w:date="2020-05-19T15:30:00Z">
         <w:r>
           <w:t xml:space="preserve">implying that </w:t>
         </w:r>
       </w:ins>
-      <w:ins w:id="268" w:author="Jonathan Wood" w:date="2020-05-19T15:31:00Z">
+      <w:ins w:id="318" w:author="Jonathan Wood" w:date="2020-05-19T15:31:00Z">
         <w:r>
           <w:t xml:space="preserve">the </w:t>
         </w:r>
       </w:ins>
-      <w:ins w:id="269" w:author="Jonathan Wood" w:date="2020-05-18T23:06:00Z">
+      <w:ins w:id="319" w:author="Jonathan Wood" w:date="2020-05-18T23:06:00Z">
         <w:r>
           <w:t xml:space="preserve">use-dependent </w:t>
         </w:r>
       </w:ins>
-      <w:ins w:id="270" w:author="Jonathan Wood" w:date="2020-05-19T15:31:00Z">
+      <w:ins w:id="320" w:author="Jonathan Wood" w:date="2020-05-19T15:31:00Z">
         <w:r>
           <w:t>learning</w:t>
         </w:r>
       </w:ins>
-      <w:ins w:id="271" w:author="Jonathan Wood" w:date="2020-05-18T23:06:00Z">
+      <w:ins w:id="321" w:author="Jonathan Wood" w:date="2020-05-18T23:06:00Z">
         <w:r>
           <w:t xml:space="preserve"> its own distinct </w:t>
         </w:r>
       </w:ins>
-      <w:ins w:id="272" w:author="Jonathan Wood" w:date="2020-05-19T15:31:00Z">
+      <w:ins w:id="322" w:author="Jonathan Wood" w:date="2020-05-19T15:31:00Z">
         <w:r>
           <w:t xml:space="preserve">implicit </w:t>
         </w:r>
       </w:ins>
-      <w:ins w:id="273" w:author="Jonathan Wood" w:date="2020-05-18T23:06:00Z">
+      <w:ins w:id="323" w:author="Jonathan Wood" w:date="2020-05-18T23:06:00Z">
         <w:r>
           <w:t xml:space="preserve">mechanism, separate from </w:t>
         </w:r>
       </w:ins>
-      <w:ins w:id="274" w:author="Jonathan Wood" w:date="2020-05-19T15:31:00Z">
+      <w:ins w:id="324" w:author="Jonathan Wood" w:date="2020-05-19T15:31:00Z">
         <w:r>
           <w:t xml:space="preserve">explicit </w:t>
         </w:r>
       </w:ins>
-      <w:ins w:id="275" w:author="Jonathan Wood" w:date="2020-05-18T23:06:00Z">
+      <w:ins w:id="325" w:author="Jonathan Wood" w:date="2020-05-18T23:06:00Z">
         <w:r>
           <w:t xml:space="preserve">strategy. </w:t>
         </w:r>
       </w:ins>
-      <w:ins w:id="276" w:author="Jonathan Wood" w:date="2020-05-19T15:33:00Z">
+      <w:ins w:id="326" w:author="Jonathan Wood" w:date="2020-05-19T15:33:00Z">
         <w:r>
           <w:t>On the other hand, the</w:t>
         </w:r>
       </w:ins>
-      <w:ins w:id="277" w:author="Jonathan Wood" w:date="2020-05-18T23:06:00Z">
+      <w:ins w:id="327" w:author="Jonathan Wood" w:date="2020-05-18T23:06:00Z">
         <w:r>
           <w:t xml:space="preserve"> Adaptive Bayesian model </w:t>
         </w:r>
       </w:ins>
-      <w:ins w:id="278" w:author="Jonathan Wood" w:date="2020-05-18T23:07:00Z">
+      <w:ins w:id="328" w:author="Jonathan Wood" w:date="2020-05-18T23:07:00Z">
         <w:r>
           <w:t xml:space="preserve">does not distinguish between an implicit and explicit process. </w:t>
         </w:r>
       </w:ins>
-      <w:ins w:id="279" w:author="Jonathan Wood" w:date="2020-05-19T15:32:00Z">
+      <w:ins w:id="329" w:author="Jonathan Wood" w:date="2020-05-19T15:32:00Z">
         <w:r>
           <w:t>This estimate might include both implicit and explicit mechanisms</w:t>
         </w:r>
       </w:ins>
-      <w:ins w:id="280" w:author="Jonathan Wood" w:date="2020-05-19T15:33:00Z">
+      <w:ins w:id="330" w:author="Jonathan Wood" w:date="2020-05-19T15:33:00Z">
         <w:r>
           <w:t>, but it does not mak</w:t>
         </w:r>
       </w:ins>
-      <w:ins w:id="281" w:author="Jonathan Wood" w:date="2020-05-19T15:34:00Z">
+      <w:ins w:id="331" w:author="Jonathan Wood" w:date="2020-05-19T15:34:00Z">
         <w:r>
           <w:t xml:space="preserve">e any behavioral distinction between them. </w:t>
         </w:r>
       </w:ins>
-      <w:ins w:id="282" w:author="Jonathan Wood" w:date="2020-05-19T15:56:00Z">
+      <w:ins w:id="332" w:author="Jonathan Wood" w:date="2020-05-19T15:56:00Z">
         <w:r>
           <w:t>Instead, t</w:t>
         </w:r>
       </w:ins>
-      <w:ins w:id="283" w:author="Jonathan Wood" w:date="2020-05-19T15:34:00Z">
+      <w:ins w:id="333" w:author="Jonathan Wood" w:date="2020-05-19T15:34:00Z">
         <w:r>
           <w:t>he sensory</w:t>
         </w:r>
       </w:ins>
-      <w:ins w:id="284" w:author="Jonathan Wood" w:date="2020-05-19T15:36:00Z">
+      <w:ins w:id="334" w:author="Jonathan Wood" w:date="2020-05-19T15:36:00Z">
         <w:r>
           <w:t xml:space="preserve"> system estimate</w:t>
         </w:r>
       </w:ins>
-      <w:ins w:id="285" w:author="Jonathan Wood" w:date="2020-05-19T15:56:00Z">
+      <w:ins w:id="335" w:author="Jonathan Wood" w:date="2020-05-19T15:56:00Z">
         <w:r>
           <w:t>s</w:t>
         </w:r>
       </w:ins>
-      <w:ins w:id="286" w:author="Jonathan Wood" w:date="2020-05-19T15:57:00Z">
+      <w:ins w:id="336" w:author="Jonathan Wood" w:date="2020-05-19T15:57:00Z">
         <w:r>
           <w:t xml:space="preserve"> the current target position </w:t>
         </w:r>
       </w:ins>
-      <w:ins w:id="287" w:author="Jonathan Wood" w:date="2020-05-19T15:58:00Z">
+      <w:ins w:id="337" w:author="Jonathan Wood" w:date="2020-05-19T15:58:00Z">
         <w:r>
           <w:t xml:space="preserve">which becomes more certain depending on the consistency of the targets. </w:t>
         </w:r>
@@ -6873,7 +7232,7 @@
     <w:p>
       <w:pPr>
         <w:rPr>
-          <w:ins w:id="288" w:author="Jonathan Wood" w:date="2020-05-18T20:46:00Z"/>
+          <w:ins w:id="338" w:author="Jonathan Wood" w:date="2020-05-18T20:46:00Z"/>
           <w:i/>
           <w:iCs/>
           <w:u w:val="single"/>
@@ -6900,7 +7259,7 @@
     <w:p>
       <w:pPr>
         <w:rPr>
-          <w:del w:id="289" w:author="Jonathan Wood" w:date="2020-05-06T14:51:00Z"/>
+          <w:del w:id="339" w:author="Jonathan Wood" w:date="2020-05-06T14:51:00Z"/>
         </w:rPr>
       </w:pPr>
       <w:r>
@@ -7037,7 +7396,7 @@
               </wp:anchor>
             </w:drawing>
           </mc:Choice>
-          <mc:Fallback>
+          <mc:Fallback xmlns:w16="http://schemas.microsoft.com/office/word/2018/wordml" xmlns:w16cex="http://schemas.microsoft.com/office/word/2018/wordml/cex">
             <w:pict>
               <v:group w14:anchorId="6B9F6794" id="Group 6" o:spid="_x0000_s1029" style="position:absolute;margin-left:199pt;margin-top:0;width:268.9pt;height:220.15pt;z-index:251674624" coordsize="34150,27959" o:gfxdata="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">
                 <v:shape id="Picture 4" o:spid="_x0000_s1030" type="#_x0000_t75" style="position:absolute;top:1714;width:34150;height:26245;visibility:visible;mso-wrap-style:square" o:gfxdata="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">
@@ -7093,7 +7452,7 @@
           </mc:Fallback>
         </mc:AlternateContent>
       </w:r>
-      <w:del w:id="290" w:author="Jonathan Wood" w:date="2020-05-19T13:22:00Z">
+      <w:del w:id="340" w:author="Jonathan Wood" w:date="2020-05-19T13:22:00Z">
         <w:r>
           <w:rPr>
             <w:noProof/>
@@ -7230,8 +7589,12 @@
             </mc:Choice>
             <mc:Fallback>
               <w:pict>
-                <v:group w14:anchorId="38D32147" id="Group 16" o:spid="_x0000_s1032" style="position:absolute;margin-left:254.15pt;margin-top:4.95pt;width:221.35pt;height:223.15pt;z-index:251668480" coordsize="28111,28340" o:gfxdata="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">
-                  <v:shape id="Text Box 9" o:spid="_x0000_s1033" type="#_x0000_t202" style="position:absolute;width:28111;height:2063;visibility:visible;mso-wrap-style:square;v-text-anchor:top" o:gfxdata="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" stroked="f">
+                <v:group w14:anchorId="38D32147" id="Group 16" o:spid="_x0000_s1032" style="position:absolute;margin-left:254.15pt;margin-top:4.95pt;width:221.35pt;height:223.15pt;z-index:251668480" coordsize="28111,28340" o:gfxdata="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">
+                  <v:shapetype id="_x0000_t202" coordsize="21600,21600" o:spt="202" path="m,l,21600r21600,l21600,xe">
+                    <v:stroke joinstyle="miter"/>
+                    <v:path gradientshapeok="t" o:connecttype="rect"/>
+                  </v:shapetype>
+                  <v:shape id="Text Box 9" o:spid="_x0000_s1033" type="#_x0000_t202" style="position:absolute;width:28111;height:2063;visibility:visible;mso-wrap-style:square;v-text-anchor:top" o:gfxdata="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" stroked="f">
                     <v:textbox inset="0,0,0,0">
                       <w:txbxContent>
                         <w:p>
@@ -7275,7 +7638,26 @@
                       </w:txbxContent>
                     </v:textbox>
                   </v:shape>
-                  <v:shape id="Picture 15" o:spid="_x0000_s1034" type="#_x0000_t75" style="position:absolute;top:1828;width:27266;height:26512;visibility:visible;mso-wrap-style:square" o:gfxdata="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">
+                  <v:shapetype id="_x0000_t75" coordsize="21600,21600" o:spt="75" o:preferrelative="t" path="m@4@5l@4@11@9@11@9@5xe" filled="f" stroked="f">
+                    <v:stroke joinstyle="miter"/>
+                    <v:formulas>
+                      <v:f eqn="if lineDrawn pixelLineWidth 0"/>
+                      <v:f eqn="sum @0 1 0"/>
+                      <v:f eqn="sum 0 0 @1"/>
+                      <v:f eqn="prod @2 1 2"/>
+                      <v:f eqn="prod @3 21600 pixelWidth"/>
+                      <v:f eqn="prod @3 21600 pixelHeight"/>
+                      <v:f eqn="sum @0 0 1"/>
+                      <v:f eqn="prod @6 1 2"/>
+                      <v:f eqn="prod @7 21600 pixelWidth"/>
+                      <v:f eqn="sum @8 21600 0"/>
+                      <v:f eqn="prod @7 21600 pixelHeight"/>
+                      <v:f eqn="sum @10 21600 0"/>
+                    </v:formulas>
+                    <v:path o:extrusionok="f" gradientshapeok="t" o:connecttype="rect"/>
+                    <o:lock v:ext="edit" aspectratio="t"/>
+                  </v:shapetype>
+                  <v:shape id="Picture 15" o:spid="_x0000_s1034" type="#_x0000_t75" style="position:absolute;top:1828;width:27266;height:26512;visibility:visible;mso-wrap-style:square" o:gfxdata="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">
                     <v:imagedata r:id="rId21" o:title=""/>
                   </v:shape>
                   <w10:wrap type="square"/>
@@ -7285,7 +7667,7 @@
           </mc:AlternateContent>
         </w:r>
       </w:del>
-      <w:del w:id="291" w:author="Jonathan Wood" w:date="2020-05-06T10:47:00Z">
+      <w:del w:id="341" w:author="Jonathan Wood" w:date="2020-05-06T10:47:00Z">
         <w:r>
           <w:delText xml:space="preserve">First, </w:delText>
         </w:r>
@@ -7299,7 +7681,7 @@
           <w:delText>sought t</w:delText>
         </w:r>
       </w:del>
-      <w:ins w:id="292" w:author="Jonathan Wood" w:date="2020-05-06T10:47:00Z">
+      <w:ins w:id="342" w:author="Jonathan Wood" w:date="2020-05-06T10:47:00Z">
         <w:r>
           <w:t>T</w:t>
         </w:r>
@@ -7307,7 +7689,7 @@
       <w:r>
         <w:t>o determine</w:t>
       </w:r>
-      <w:ins w:id="293" w:author="Jonathan Wood" w:date="2020-05-18T23:02:00Z">
+      <w:ins w:id="343" w:author="Jonathan Wood" w:date="2020-05-18T23:02:00Z">
         <w:r>
           <w:t xml:space="preserve"> 1)</w:t>
         </w:r>
@@ -7315,37 +7697,37 @@
       <w:r>
         <w:t xml:space="preserve"> if the models are distinguishable and</w:t>
       </w:r>
-      <w:ins w:id="294" w:author="Jonathan Wood" w:date="2020-05-06T14:48:00Z">
+      <w:ins w:id="344" w:author="Jonathan Wood" w:date="2020-05-06T14:48:00Z">
         <w:r>
           <w:t xml:space="preserve"> </w:t>
         </w:r>
       </w:ins>
-      <w:ins w:id="295" w:author="Jonathan Wood" w:date="2020-05-18T23:02:00Z">
+      <w:ins w:id="345" w:author="Jonathan Wood" w:date="2020-05-18T23:02:00Z">
         <w:r>
           <w:t>2) the best method of objective comparison</w:t>
         </w:r>
       </w:ins>
-      <w:ins w:id="296" w:author="Jonathan Wood" w:date="2020-05-18T23:03:00Z">
+      <w:ins w:id="346" w:author="Jonathan Wood" w:date="2020-05-18T23:03:00Z">
         <w:r>
           <w:t>,</w:t>
         </w:r>
       </w:ins>
-      <w:del w:id="297" w:author="Jonathan Wood" w:date="2020-05-18T23:02:00Z">
+      <w:del w:id="347" w:author="Jonathan Wood" w:date="2020-05-18T23:02:00Z">
         <w:r>
           <w:delText xml:space="preserve"> determine an adequate method of com</w:delText>
         </w:r>
       </w:del>
-      <w:del w:id="298" w:author="Jonathan Wood" w:date="2020-05-18T23:03:00Z">
+      <w:del w:id="348" w:author="Jonathan Wood" w:date="2020-05-18T23:03:00Z">
         <w:r>
           <w:delText>par</w:delText>
         </w:r>
       </w:del>
-      <w:del w:id="299" w:author="Jonathan Wood" w:date="2020-05-06T10:48:00Z">
+      <w:del w:id="349" w:author="Jonathan Wood" w:date="2020-05-06T10:48:00Z">
         <w:r>
           <w:delText>ing them</w:delText>
         </w:r>
       </w:del>
-      <w:del w:id="300" w:author="Jonathan Wood" w:date="2020-05-06T10:47:00Z">
+      <w:del w:id="350" w:author="Jonathan Wood" w:date="2020-05-06T10:47:00Z">
         <w:r>
           <w:delText>.</w:delText>
         </w:r>
@@ -7353,12 +7735,12 @@
       <w:r>
         <w:t xml:space="preserve"> </w:t>
       </w:r>
-      <w:del w:id="301" w:author="Jonathan Wood" w:date="2020-05-06T10:47:00Z">
+      <w:del w:id="351" w:author="Jonathan Wood" w:date="2020-05-06T10:47:00Z">
         <w:r>
           <w:delText>W</w:delText>
         </w:r>
       </w:del>
-      <w:ins w:id="302" w:author="Jonathan Wood" w:date="2020-05-06T10:47:00Z">
+      <w:ins w:id="352" w:author="Jonathan Wood" w:date="2020-05-06T10:47:00Z">
         <w:r>
           <w:t>w</w:t>
         </w:r>
@@ -7369,7 +7751,7 @@
       <w:r>
         <w:t>model recovery analysis</w:t>
       </w:r>
-      <w:ins w:id="303" w:author="Jonathan Wood" w:date="2020-05-18T20:56:00Z">
+      <w:ins w:id="353" w:author="Jonathan Wood" w:date="2020-05-18T20:56:00Z">
         <w:r>
           <w:t xml:space="preserve"> </w:t>
         </w:r>
@@ -7389,87 +7771,87 @@
       <w:r>
         <w:fldChar w:fldCharType="end"/>
       </w:r>
-      <w:ins w:id="304" w:author="Jonathan Wood" w:date="2020-05-06T10:47:00Z">
+      <w:ins w:id="354" w:author="Jonathan Wood" w:date="2020-05-06T10:47:00Z">
         <w:r>
           <w:t xml:space="preserve">. </w:t>
         </w:r>
       </w:ins>
-      <w:ins w:id="305" w:author="Jonathan Wood" w:date="2020-05-18T20:59:00Z">
+      <w:ins w:id="355" w:author="Jonathan Wood" w:date="2020-05-18T20:59:00Z">
         <w:r>
           <w:t xml:space="preserve">By simulating data from each model then comparing </w:t>
         </w:r>
       </w:ins>
-      <w:ins w:id="306" w:author="Jonathan Wood" w:date="2020-05-18T21:00:00Z">
+      <w:ins w:id="356" w:author="Jonathan Wood" w:date="2020-05-18T21:00:00Z">
         <w:r>
           <w:t xml:space="preserve">which model best fits </w:t>
         </w:r>
       </w:ins>
-      <w:ins w:id="307" w:author="Jonathan Wood" w:date="2020-05-18T20:59:00Z">
+      <w:ins w:id="357" w:author="Jonathan Wood" w:date="2020-05-18T20:59:00Z">
         <w:r>
           <w:t>those simulat</w:t>
         </w:r>
       </w:ins>
-      <w:ins w:id="308" w:author="Jonathan Wood" w:date="2020-05-18T21:00:00Z">
+      <w:ins w:id="358" w:author="Jonathan Wood" w:date="2020-05-18T21:00:00Z">
         <w:r>
           <w:t xml:space="preserve">ed data, we </w:t>
         </w:r>
       </w:ins>
-      <w:ins w:id="309" w:author="Jonathan Wood" w:date="2020-05-18T21:01:00Z">
+      <w:ins w:id="359" w:author="Jonathan Wood" w:date="2020-05-18T21:01:00Z">
         <w:r>
           <w:t>were</w:t>
         </w:r>
       </w:ins>
-      <w:ins w:id="310" w:author="Jonathan Wood" w:date="2020-05-18T21:00:00Z">
+      <w:ins w:id="360" w:author="Jonathan Wood" w:date="2020-05-18T21:00:00Z">
         <w:r>
           <w:t xml:space="preserve"> able to determine </w:t>
         </w:r>
       </w:ins>
-      <w:ins w:id="311" w:author="Jonathan Wood" w:date="2020-05-18T21:01:00Z">
+      <w:ins w:id="361" w:author="Jonathan Wood" w:date="2020-05-18T21:01:00Z">
         <w:r>
           <w:t>that the models are distinguishable under ideal circumstances</w:t>
         </w:r>
       </w:ins>
-      <w:ins w:id="312" w:author="Jonathan Wood" w:date="2020-05-18T21:02:00Z">
+      <w:ins w:id="362" w:author="Jonathan Wood" w:date="2020-05-18T21:02:00Z">
         <w:r>
           <w:t xml:space="preserve"> (Figure 3)</w:t>
         </w:r>
       </w:ins>
-      <w:ins w:id="313" w:author="Jonathan Wood" w:date="2020-05-18T21:01:00Z">
+      <w:ins w:id="363" w:author="Jonathan Wood" w:date="2020-05-18T21:01:00Z">
         <w:r>
           <w:t xml:space="preserve">. </w:t>
         </w:r>
       </w:ins>
-      <w:del w:id="314" w:author="Jonathan Wood" w:date="2020-05-06T10:48:00Z">
+      <w:del w:id="364" w:author="Jonathan Wood" w:date="2020-05-06T10:48:00Z">
         <w:r>
           <w:delText xml:space="preserve"> by</w:delText>
         </w:r>
       </w:del>
-      <w:del w:id="315" w:author="Jonathan Wood" w:date="2020-05-06T10:49:00Z">
+      <w:del w:id="365" w:author="Jonathan Wood" w:date="2020-05-06T10:49:00Z">
         <w:r>
           <w:delText xml:space="preserve"> </w:delText>
         </w:r>
       </w:del>
-      <w:del w:id="316" w:author="Jonathan Wood" w:date="2020-05-18T21:01:00Z">
+      <w:del w:id="366" w:author="Jonathan Wood" w:date="2020-05-18T21:01:00Z">
         <w:r>
           <w:delText>compar</w:delText>
         </w:r>
       </w:del>
-      <w:del w:id="317" w:author="Jonathan Wood" w:date="2020-05-06T10:48:00Z">
+      <w:del w:id="367" w:author="Jonathan Wood" w:date="2020-05-06T10:48:00Z">
         <w:r>
           <w:delText>ing</w:delText>
         </w:r>
       </w:del>
-      <w:del w:id="318" w:author="Jonathan Wood" w:date="2020-05-18T21:01:00Z">
+      <w:del w:id="368" w:author="Jonathan Wood" w:date="2020-05-18T21:01:00Z">
         <w:r>
           <w:delText xml:space="preserve"> fits</w:delText>
         </w:r>
       </w:del>
-      <w:del w:id="319" w:author="Jonathan Wood" w:date="2020-05-06T10:49:00Z">
+      <w:del w:id="369" w:author="Jonathan Wood" w:date="2020-05-06T10:49:00Z">
         <w:r>
           <w:delText xml:space="preserve"> for each model</w:delText>
         </w:r>
       </w:del>
-      <w:del w:id="320" w:author="Jonathan Wood" w:date="2020-05-06T10:50:00Z">
+      <w:del w:id="370" w:author="Jonathan Wood" w:date="2020-05-06T10:50:00Z">
         <w:r>
           <w:delText xml:space="preserve"> after simulating </w:delText>
         </w:r>
@@ -7492,7 +7874,7 @@
           <w:delText xml:space="preserve"> </w:delText>
         </w:r>
       </w:del>
-      <w:del w:id="321" w:author="Jonathan Wood" w:date="2020-05-18T21:01:00Z">
+      <w:del w:id="371" w:author="Jonathan Wood" w:date="2020-05-18T21:01:00Z">
         <w:r>
           <w:delText xml:space="preserve">The model which </w:delText>
         </w:r>
@@ -7512,9 +7894,13 @@
           <w:delText xml:space="preserve"> demonstrate better fits </w:delText>
         </w:r>
       </w:del>
-      <w:del w:id="322" w:author="Jonathan Wood" w:date="2020-05-06T10:50:00Z">
-        <w:r>
-          <w:delText>when using that same model</w:delText>
+      <w:del w:id="372" w:author="Jonathan Wood" w:date="2020-05-06T10:50:00Z">
+        <w:r>
+          <w:delText xml:space="preserve">when using that </w:delText>
+        </w:r>
+        <w:r>
+          <w:lastRenderedPageBreak/>
+          <w:delText>same model</w:delText>
         </w:r>
         <w:r>
           <w:delText>.</w:delText>
@@ -7526,12 +7912,12 @@
       <w:r>
         <w:t xml:space="preserve">We fit the simulated data </w:t>
       </w:r>
-      <w:ins w:id="323" w:author="Jonathan Wood" w:date="2020-05-06T14:50:00Z">
+      <w:ins w:id="373" w:author="Jonathan Wood" w:date="2020-05-06T14:50:00Z">
         <w:r>
           <w:t xml:space="preserve">from each model </w:t>
         </w:r>
       </w:ins>
-      <w:del w:id="324" w:author="Jonathan Wood" w:date="2020-05-06T10:46:00Z">
+      <w:del w:id="374" w:author="Jonathan Wood" w:date="2020-05-06T10:46:00Z">
         <w:r>
           <w:delText xml:space="preserve">with </w:delText>
         </w:r>
@@ -7539,7 +7925,7 @@
           <w:delText>the same fitting procedure as above</w:delText>
         </w:r>
       </w:del>
-      <w:ins w:id="325" w:author="Jonathan Wood" w:date="2020-05-06T10:46:00Z">
+      <w:ins w:id="375" w:author="Jonathan Wood" w:date="2020-05-06T10:46:00Z">
         <w:r>
           <w:t xml:space="preserve">using MATLAB’s </w:t>
         </w:r>
@@ -7552,37 +7938,37 @@
           <w:t xml:space="preserve"> function</w:t>
         </w:r>
       </w:ins>
-      <w:ins w:id="326" w:author="Jonathan Wood" w:date="2020-05-06T10:51:00Z">
+      <w:ins w:id="376" w:author="Jonathan Wood" w:date="2020-05-06T10:51:00Z">
         <w:r>
           <w:t xml:space="preserve"> and </w:t>
         </w:r>
       </w:ins>
-      <w:ins w:id="327" w:author="Jonathan Wood" w:date="2020-05-19T15:59:00Z">
+      <w:ins w:id="377" w:author="Jonathan Wood" w:date="2020-05-19T15:59:00Z">
         <w:r>
           <w:t>found that</w:t>
         </w:r>
       </w:ins>
-      <w:ins w:id="328" w:author="Jonathan Wood" w:date="2020-05-19T16:00:00Z">
+      <w:ins w:id="378" w:author="Jonathan Wood" w:date="2020-05-19T16:00:00Z">
         <w:r>
           <w:t xml:space="preserve"> comparison using</w:t>
         </w:r>
       </w:ins>
-      <w:ins w:id="329" w:author="Jonathan Wood" w:date="2020-05-19T15:59:00Z">
+      <w:ins w:id="379" w:author="Jonathan Wood" w:date="2020-05-19T15:59:00Z">
         <w:r>
           <w:t xml:space="preserve"> </w:t>
         </w:r>
       </w:ins>
-      <w:ins w:id="330" w:author="Jonathan Wood" w:date="2020-05-06T10:51:00Z">
+      <w:ins w:id="380" w:author="Jonathan Wood" w:date="2020-05-06T10:51:00Z">
         <w:r>
           <w:t>Akaike Information Criterion (AIC)</w:t>
         </w:r>
       </w:ins>
-      <w:ins w:id="331" w:author="Jonathan Wood" w:date="2020-05-19T15:59:00Z">
+      <w:ins w:id="381" w:author="Jonathan Wood" w:date="2020-05-19T15:59:00Z">
         <w:r>
           <w:t xml:space="preserve"> distinguishes between the models better than</w:t>
         </w:r>
       </w:ins>
-      <w:ins w:id="332" w:author="Jonathan Wood" w:date="2020-05-19T16:00:00Z">
+      <w:ins w:id="382" w:author="Jonathan Wood" w:date="2020-05-19T16:00:00Z">
         <w:r>
           <w:t xml:space="preserve"> Bayesian Information Criterion (BIC)</w:t>
         </w:r>
@@ -7590,22 +7976,22 @@
       <w:r>
         <w:t xml:space="preserve">. </w:t>
       </w:r>
-      <w:del w:id="333" w:author="Jonathan Wood" w:date="2020-05-06T10:46:00Z">
+      <w:del w:id="383" w:author="Jonathan Wood" w:date="2020-05-06T10:46:00Z">
         <w:r>
           <w:delText xml:space="preserve">This </w:delText>
         </w:r>
       </w:del>
-      <w:del w:id="334" w:author="Jonathan Wood" w:date="2020-05-06T10:51:00Z">
+      <w:del w:id="384" w:author="Jonathan Wood" w:date="2020-05-06T10:51:00Z">
         <w:r>
           <w:delText xml:space="preserve">procedure </w:delText>
         </w:r>
       </w:del>
-      <w:del w:id="335" w:author="Jonathan Wood" w:date="2020-05-06T10:47:00Z">
+      <w:del w:id="385" w:author="Jonathan Wood" w:date="2020-05-06T10:47:00Z">
         <w:r>
           <w:delText xml:space="preserve">was performed 100 times and </w:delText>
         </w:r>
       </w:del>
-      <w:del w:id="336" w:author="Jonathan Wood" w:date="2020-05-06T10:51:00Z">
+      <w:del w:id="386" w:author="Jonathan Wood" w:date="2020-05-06T10:51:00Z">
         <w:r>
           <w:delText>revealed</w:delText>
         </w:r>
@@ -7625,12 +8011,12 @@
           <w:delText xml:space="preserve"> is more likely to have better fit statistics for the data generated by itself.</w:delText>
         </w:r>
       </w:del>
-      <w:del w:id="337" w:author="Jonathan Wood" w:date="2020-05-18T21:02:00Z">
+      <w:del w:id="387" w:author="Jonathan Wood" w:date="2020-05-18T21:02:00Z">
         <w:r>
           <w:delText xml:space="preserve"> </w:delText>
         </w:r>
       </w:del>
-      <w:del w:id="338" w:author="Jonathan Wood" w:date="2020-05-06T10:52:00Z">
+      <w:del w:id="388" w:author="Jonathan Wood" w:date="2020-05-06T10:52:00Z">
         <w:r>
           <w:delText xml:space="preserve">Furthermore, </w:delText>
         </w:r>
@@ -7638,17 +8024,17 @@
           <w:delText>Akaike Information Criterion (</w:delText>
         </w:r>
       </w:del>
-      <w:del w:id="339" w:author="Jonathan Wood" w:date="2020-05-18T21:02:00Z">
+      <w:del w:id="389" w:author="Jonathan Wood" w:date="2020-05-18T21:02:00Z">
         <w:r>
           <w:delText>AIC</w:delText>
         </w:r>
       </w:del>
-      <w:del w:id="340" w:author="Jonathan Wood" w:date="2020-05-06T10:52:00Z">
+      <w:del w:id="390" w:author="Jonathan Wood" w:date="2020-05-06T10:52:00Z">
         <w:r>
           <w:delText>)</w:delText>
         </w:r>
       </w:del>
-      <w:del w:id="341" w:author="Jonathan Wood" w:date="2020-05-18T21:02:00Z">
+      <w:del w:id="391" w:author="Jonathan Wood" w:date="2020-05-18T21:02:00Z">
         <w:r>
           <w:delText xml:space="preserve"> is an adequate method to distinguish between the two models (Figure 2)</w:delText>
         </w:r>
@@ -7663,14 +8049,14 @@
     <w:p>
       <w:pPr>
         <w:rPr>
-          <w:ins w:id="342" w:author="Jonathan Wood" w:date="2020-05-18T21:42:00Z"/>
-        </w:rPr>
-      </w:pPr>
-    </w:p>
-    <w:p>
-      <w:pPr>
-        <w:rPr>
-          <w:ins w:id="343" w:author="Jonathan Wood" w:date="2020-05-06T14:51:00Z"/>
+          <w:ins w:id="392" w:author="Jonathan Wood" w:date="2020-05-18T21:42:00Z"/>
+        </w:rPr>
+      </w:pPr>
+    </w:p>
+    <w:p>
+      <w:pPr>
+        <w:rPr>
+          <w:ins w:id="393" w:author="Jonathan Wood" w:date="2020-05-06T14:51:00Z"/>
         </w:rPr>
       </w:pPr>
     </w:p>
@@ -7702,12 +8088,12 @@
       <w:r>
         <w:t xml:space="preserve"> to individual </w:t>
       </w:r>
-      <w:del w:id="344" w:author="Jonathan Wood" w:date="2020-05-06T09:45:00Z">
+      <w:del w:id="394" w:author="Jonathan Wood" w:date="2020-05-06T09:45:00Z">
         <w:r>
           <w:delText xml:space="preserve">subject </w:delText>
         </w:r>
       </w:del>
-      <w:ins w:id="345" w:author="Jonathan Wood" w:date="2020-05-06T09:45:00Z">
+      <w:ins w:id="395" w:author="Jonathan Wood" w:date="2020-05-06T09:45:00Z">
         <w:r>
           <w:t xml:space="preserve">participant </w:t>
         </w:r>
@@ -7727,7 +8113,7 @@
       <w:r>
         <w:t>the</w:t>
       </w:r>
-      <w:ins w:id="346" w:author="Jonathan Wood" w:date="2020-05-06T10:52:00Z">
+      <w:ins w:id="396" w:author="Jonathan Wood" w:date="2020-05-06T10:52:00Z">
         <w:r>
           <w:t xml:space="preserve"> same</w:t>
         </w:r>
@@ -7735,12 +8121,12 @@
       <w:r>
         <w:t xml:space="preserve"> fitting </w:t>
       </w:r>
-      <w:del w:id="347" w:author="Jonathan Wood" w:date="2020-05-06T10:52:00Z">
+      <w:del w:id="397" w:author="Jonathan Wood" w:date="2020-05-06T10:52:00Z">
         <w:r>
           <w:delText xml:space="preserve">method </w:delText>
         </w:r>
       </w:del>
-      <w:ins w:id="348" w:author="Jonathan Wood" w:date="2020-05-06T10:52:00Z">
+      <w:ins w:id="398" w:author="Jonathan Wood" w:date="2020-05-06T10:52:00Z">
         <w:r>
           <w:t xml:space="preserve">procedure </w:t>
         </w:r>
@@ -7751,7 +8137,7 @@
       <w:r>
         <w:t xml:space="preserve">. </w:t>
       </w:r>
-      <w:del w:id="349" w:author="Jonathan Wood" w:date="2020-05-18T21:02:00Z">
+      <w:del w:id="399" w:author="Jonathan Wood" w:date="2020-05-18T21:02:00Z">
         <w:r>
           <w:delText xml:space="preserve">We will </w:delText>
         </w:r>
@@ -7774,7 +8160,7 @@
       <w:r>
         <w:t>We will further simulate each model with the fitted parameters as a posterior predictive check</w:t>
       </w:r>
-      <w:del w:id="350" w:author="Jonathan Wood" w:date="2020-05-06T10:53:00Z">
+      <w:del w:id="400" w:author="Jonathan Wood" w:date="2020-05-06T10:53:00Z">
         <w:r>
           <w:delText>. We will</w:delText>
         </w:r>
@@ -7785,7 +8171,7 @@
       <w:r>
         <w:t xml:space="preserve">We will </w:t>
       </w:r>
-      <w:del w:id="351" w:author="Jonathan Wood" w:date="2020-05-06T10:58:00Z">
+      <w:del w:id="401" w:author="Jonathan Wood" w:date="2020-05-06T10:58:00Z">
         <w:r>
           <w:delText xml:space="preserve">also </w:delText>
         </w:r>
@@ -7793,7 +8179,7 @@
       <w:r>
         <w:t xml:space="preserve">use </w:t>
       </w:r>
-      <w:del w:id="352" w:author="Jonathan Wood" w:date="2020-05-06T10:54:00Z">
+      <w:del w:id="402" w:author="Jonathan Wood" w:date="2020-05-06T10:54:00Z">
         <w:r>
           <w:delText>our selected</w:delText>
         </w:r>
@@ -7810,7 +8196,7 @@
       <w:r>
         <w:t>IC</w:t>
       </w:r>
-      <w:del w:id="353" w:author="Jonathan Wood" w:date="2020-05-06T10:54:00Z">
+      <w:del w:id="403" w:author="Jonathan Wood" w:date="2020-05-06T10:54:00Z">
         <w:r>
           <w:delText>,</w:delText>
         </w:r>
@@ -7821,7 +8207,7 @@
       <w:r>
         <w:t>to</w:t>
       </w:r>
-      <w:ins w:id="354" w:author="Jonathan Wood" w:date="2020-05-06T10:58:00Z">
+      <w:ins w:id="404" w:author="Jonathan Wood" w:date="2020-05-06T10:58:00Z">
         <w:r>
           <w:t xml:space="preserve"> objectively</w:t>
         </w:r>
@@ -7832,22 +8218,22 @@
       <w:r>
         <w:t xml:space="preserve"> fits</w:t>
       </w:r>
-      <w:ins w:id="355" w:author="Jonathan Wood" w:date="2020-05-18T21:03:00Z">
+      <w:ins w:id="405" w:author="Jonathan Wood" w:date="2020-05-18T21:03:00Z">
         <w:r>
           <w:t xml:space="preserve"> and compare</w:t>
         </w:r>
       </w:ins>
-      <w:ins w:id="356" w:author="Jonathan Wood" w:date="2020-05-06T10:59:00Z">
+      <w:ins w:id="406" w:author="Jonathan Wood" w:date="2020-05-06T10:59:00Z">
         <w:r>
           <w:t xml:space="preserve"> mean AIC values as well as the number of subjects best fit by each model.</w:t>
         </w:r>
       </w:ins>
-      <w:del w:id="357" w:author="Jonathan Wood" w:date="2020-05-06T10:54:00Z">
+      <w:del w:id="407" w:author="Jonathan Wood" w:date="2020-05-06T10:54:00Z">
         <w:r>
           <w:delText>.</w:delText>
         </w:r>
       </w:del>
-      <w:del w:id="358" w:author="Jonathan Wood" w:date="2020-05-06T10:59:00Z">
+      <w:del w:id="408" w:author="Jonathan Wood" w:date="2020-05-06T10:59:00Z">
         <w:r>
           <w:delText xml:space="preserve"> </w:delText>
         </w:r>
@@ -7861,12 +8247,12 @@
           <w:delText xml:space="preserve">e will determine the number of </w:delText>
         </w:r>
       </w:del>
-      <w:del w:id="359" w:author="Jonathan Wood" w:date="2020-05-06T09:08:00Z">
+      <w:del w:id="409" w:author="Jonathan Wood" w:date="2020-05-06T09:08:00Z">
         <w:r>
           <w:delText>subjects</w:delText>
         </w:r>
       </w:del>
-      <w:del w:id="360" w:author="Jonathan Wood" w:date="2020-05-06T10:59:00Z">
+      <w:del w:id="410" w:author="Jonathan Wood" w:date="2020-05-06T10:59:00Z">
         <w:r>
           <w:delText xml:space="preserve"> </w:delText>
         </w:r>
@@ -7919,65 +8305,65 @@
     <w:p>
       <w:pPr>
         <w:rPr>
-          <w:ins w:id="361" w:author="Jonathan Wood" w:date="2020-05-19T16:03:00Z"/>
-        </w:rPr>
-      </w:pPr>
-      <w:ins w:id="362" w:author="Jonathan Wood" w:date="2020-05-06T17:40:00Z">
+          <w:ins w:id="411" w:author="Jonathan Wood" w:date="2020-05-19T16:03:00Z"/>
+        </w:rPr>
+      </w:pPr>
+      <w:ins w:id="412" w:author="Jonathan Wood" w:date="2020-05-06T17:40:00Z">
         <w:r>
           <w:t xml:space="preserve">We simulated </w:t>
         </w:r>
       </w:ins>
-      <w:ins w:id="363" w:author="Jonathan Wood" w:date="2020-05-06T17:41:00Z">
+      <w:ins w:id="413" w:author="Jonathan Wood" w:date="2020-05-06T17:41:00Z">
         <w:r>
           <w:t>both</w:t>
         </w:r>
       </w:ins>
-      <w:ins w:id="364" w:author="Jonathan Wood" w:date="2020-05-06T17:40:00Z">
+      <w:ins w:id="414" w:author="Jonathan Wood" w:date="2020-05-06T17:40:00Z">
         <w:r>
           <w:t xml:space="preserve"> model</w:t>
         </w:r>
       </w:ins>
-      <w:ins w:id="365" w:author="Jonathan Wood" w:date="2020-05-06T17:41:00Z">
+      <w:ins w:id="415" w:author="Jonathan Wood" w:date="2020-05-06T17:41:00Z">
         <w:r>
           <w:t xml:space="preserve">s </w:t>
         </w:r>
       </w:ins>
-      <w:ins w:id="366" w:author="Jonathan Wood" w:date="2020-05-06T17:40:00Z">
+      <w:ins w:id="416" w:author="Jonathan Wood" w:date="2020-05-06T17:40:00Z">
         <w:r>
           <w:t xml:space="preserve">to demonstrate </w:t>
         </w:r>
       </w:ins>
-      <w:ins w:id="367" w:author="Jonathan Wood" w:date="2020-05-06T18:31:00Z">
+      <w:ins w:id="417" w:author="Jonathan Wood" w:date="2020-05-06T18:31:00Z">
         <w:r>
           <w:t>how each model is affected by more variable conditions.</w:t>
         </w:r>
       </w:ins>
-      <w:ins w:id="368" w:author="Jonathan Wood" w:date="2020-05-06T18:32:00Z">
+      <w:ins w:id="418" w:author="Jonathan Wood" w:date="2020-05-06T18:32:00Z">
         <w:r>
           <w:t xml:space="preserve"> For the Adaptive Bayesian model, t</w:t>
         </w:r>
       </w:ins>
-      <w:ins w:id="369" w:author="Jonathan Wood" w:date="2020-05-06T10:59:00Z">
+      <w:ins w:id="419" w:author="Jonathan Wood" w:date="2020-05-06T10:59:00Z">
         <w:r>
           <w:t xml:space="preserve">he sensory estimate may become biased based on prior experience. The more consistent (i.e. less variable) the prior experience, the more certain it becomes as more weight is given to prior experience. Therefore, subsequent world state estimates become more biased toward a more consistent prior. If the prior experiences are inconsistent (i.e. more variable), there is a reduced weight on prior experiences. Thus, subsequent world states are less biased toward the inconsistent prior. The Bayesian estimation framework predicts a dependence on consistency of practice in the use-dependent process. </w:t>
         </w:r>
       </w:ins>
-      <w:ins w:id="370" w:author="Jonathan Wood" w:date="2020-05-19T16:02:00Z">
+      <w:ins w:id="420" w:author="Jonathan Wood" w:date="2020-05-19T16:02:00Z">
         <w:r>
           <w:t>However, in</w:t>
         </w:r>
       </w:ins>
-      <w:ins w:id="371" w:author="Jonathan Wood" w:date="2020-05-06T18:37:00Z">
+      <w:ins w:id="421" w:author="Jonathan Wood" w:date="2020-05-06T18:37:00Z">
         <w:r>
           <w:t xml:space="preserve"> the </w:t>
         </w:r>
       </w:ins>
-      <w:ins w:id="372" w:author="Jonathan Wood" w:date="2020-05-06T18:38:00Z">
+      <w:ins w:id="422" w:author="Jonathan Wood" w:date="2020-05-06T18:38:00Z">
         <w:r>
           <w:t>Strategic plus UDP model</w:t>
         </w:r>
       </w:ins>
-      <w:ins w:id="373" w:author="Jonathan Wood" w:date="2020-05-06T18:37:00Z">
+      <w:ins w:id="423" w:author="Jonathan Wood" w:date="2020-05-06T18:37:00Z">
         <w:r>
           <w:t xml:space="preserve"> framework the use-dependent process is a low-level bias which only changes based on only the direction, not the consistency, of the motor output. Therefore, two-process model predicts that the use-dependent aftereffect does not depend on the consistency of prior movements. </w:t>
         </w:r>
@@ -7987,19 +8373,20 @@
     <w:p>
       <w:pPr>
         <w:rPr>
-          <w:del w:id="374" w:author="Jonathan Wood" w:date="2020-05-19T16:02:00Z"/>
+          <w:del w:id="424" w:author="Jonathan Wood" w:date="2020-05-19T16:02:00Z"/>
           <w:b/>
           <w:bCs/>
           <w:sz w:val="24"/>
           <w:szCs w:val="24"/>
         </w:rPr>
       </w:pPr>
-      <w:ins w:id="375" w:author="Jonathan Wood" w:date="2020-05-19T16:04:00Z">
-        <w:r>
+      <w:ins w:id="425" w:author="Jonathan Wood" w:date="2020-05-19T16:04:00Z">
+        <w:r>
+          <w:lastRenderedPageBreak/>
           <w:t xml:space="preserve">We first found that </w:t>
         </w:r>
       </w:ins>
-      <w:ins w:id="376" w:author="Jonathan Wood" w:date="2020-05-19T16:05:00Z">
+      <w:ins w:id="426" w:author="Jonathan Wood" w:date="2020-05-19T16:05:00Z">
         <w:r>
           <w:t xml:space="preserve">each model can recover </w:t>
         </w:r>
@@ -8007,12 +8394,12 @@
           <w:t xml:space="preserve">its parameters well under ideal conditions </w:t>
         </w:r>
       </w:ins>
-      <w:ins w:id="377" w:author="Jonathan Wood" w:date="2020-05-19T16:04:00Z">
+      <w:ins w:id="427" w:author="Jonathan Wood" w:date="2020-05-19T16:04:00Z">
         <w:r>
           <w:t xml:space="preserve">(Supplemental Figure 1). </w:t>
         </w:r>
       </w:ins>
-      <w:del w:id="378" w:author="Jonathan Wood" w:date="2020-05-19T16:02:00Z">
+      <w:del w:id="428" w:author="Jonathan Wood" w:date="2020-05-19T16:02:00Z">
         <w:r>
           <w:rPr>
             <w:b/>
@@ -8023,7 +8410,7 @@
           <w:delText xml:space="preserve">Figure </w:delText>
         </w:r>
       </w:del>
-      <w:del w:id="379" w:author="Jonathan Wood" w:date="2020-05-19T14:06:00Z">
+      <w:del w:id="429" w:author="Jonathan Wood" w:date="2020-05-19T14:06:00Z">
         <w:r>
           <w:rPr>
             <w:noProof/>
@@ -8079,7 +8466,7 @@
           </w:drawing>
         </w:r>
       </w:del>
-      <w:del w:id="380" w:author="Jonathan Wood" w:date="2020-05-19T16:02:00Z">
+      <w:del w:id="430" w:author="Jonathan Wood" w:date="2020-05-19T16:02:00Z">
         <w:r>
           <w:rPr>
             <w:b/>
@@ -8094,7 +8481,7 @@
     <w:p>
       <w:pPr>
         <w:rPr>
-          <w:del w:id="381" w:author="Jonathan Wood" w:date="2020-05-06T18:41:00Z"/>
+          <w:del w:id="431" w:author="Jonathan Wood" w:date="2020-05-06T18:41:00Z"/>
         </w:rPr>
       </w:pPr>
       <w:r>
@@ -8106,25 +8493,20 @@
       <w:r>
         <w:t xml:space="preserve"> to </w:t>
       </w:r>
-      <w:proofErr w:type="gramStart"/>
-      <w:ins w:id="382" w:author="Jonathan Wood" w:date="2020-05-18T21:05:00Z">
-        <w:r>
-          <w:t>each individual</w:t>
-        </w:r>
-        <w:proofErr w:type="gramEnd"/>
-        <w:r>
-          <w:t xml:space="preserve"> from a </w:t>
+      <w:ins w:id="432" w:author="Jonathan Wood" w:date="2020-05-18T21:05:00Z">
+        <w:r>
+          <w:t xml:space="preserve">each individual from a </w:t>
         </w:r>
       </w:ins>
       <w:r>
         <w:t xml:space="preserve">previously collected </w:t>
       </w:r>
-      <w:ins w:id="383" w:author="Jonathan Wood" w:date="2020-05-18T21:05:00Z">
+      <w:ins w:id="433" w:author="Jonathan Wood" w:date="2020-05-18T21:05:00Z">
         <w:r>
           <w:t>dataset using MATLAB</w:t>
         </w:r>
       </w:ins>
-      <w:ins w:id="384" w:author="Jonathan Wood" w:date="2020-05-18T21:06:00Z">
+      <w:ins w:id="434" w:author="Jonathan Wood" w:date="2020-05-18T21:06:00Z">
         <w:r>
           <w:t xml:space="preserve">’s </w:t>
         </w:r>
@@ -8137,12 +8519,12 @@
           <w:t xml:space="preserve"> function </w:t>
         </w:r>
       </w:ins>
-      <w:ins w:id="385" w:author="Jonathan Wood" w:date="2020-05-18T21:05:00Z">
+      <w:ins w:id="435" w:author="Jonathan Wood" w:date="2020-05-18T21:05:00Z">
         <w:r>
           <w:t>(Supplemental Figure 2)</w:t>
         </w:r>
       </w:ins>
-      <w:del w:id="386" w:author="Jonathan Wood" w:date="2020-05-18T21:05:00Z">
+      <w:del w:id="436" w:author="Jonathan Wood" w:date="2020-05-18T21:05:00Z">
         <w:r>
           <w:delText>walking data</w:delText>
         </w:r>
@@ -8150,22 +8532,22 @@
       <w:r>
         <w:t xml:space="preserve">. </w:t>
       </w:r>
-      <w:ins w:id="387" w:author="Jonathan Wood" w:date="2020-05-18T21:07:00Z">
+      <w:ins w:id="437" w:author="Jonathan Wood" w:date="2020-05-18T21:07:00Z">
         <w:r>
           <w:t xml:space="preserve">We then </w:t>
         </w:r>
       </w:ins>
-      <w:ins w:id="388" w:author="Jonathan Wood" w:date="2020-05-19T16:05:00Z">
+      <w:ins w:id="438" w:author="Jonathan Wood" w:date="2020-05-19T16:05:00Z">
         <w:r>
           <w:t>simulated our proposed experime</w:t>
         </w:r>
       </w:ins>
-      <w:ins w:id="389" w:author="Jonathan Wood" w:date="2020-05-19T16:06:00Z">
+      <w:ins w:id="439" w:author="Jonathan Wood" w:date="2020-05-19T16:06:00Z">
         <w:r>
           <w:t xml:space="preserve">nt 1000x using </w:t>
         </w:r>
       </w:ins>
-      <w:ins w:id="390" w:author="Jonathan Wood" w:date="2020-05-18T21:07:00Z">
+      <w:ins w:id="440" w:author="Jonathan Wood" w:date="2020-05-18T21:07:00Z">
         <w:r>
           <w:t xml:space="preserve">bootstrapped samples of </w:t>
         </w:r>
@@ -8173,7 +8555,7 @@
           <w:t xml:space="preserve">the individual parameter fits. </w:t>
         </w:r>
       </w:ins>
-      <w:del w:id="391" w:author="Jonathan Wood" w:date="2020-05-18T21:06:00Z">
+      <w:del w:id="441" w:author="Jonathan Wood" w:date="2020-05-18T21:06:00Z">
         <w:r>
           <w:delText>We used 10,000 bootstrapped samples and fit each sample to the model</w:delText>
         </w:r>
@@ -8184,7 +8566,7 @@
           <w:delText xml:space="preserve"> using MATLAB’s fmincon function</w:delText>
         </w:r>
       </w:del>
-      <w:del w:id="392" w:author="Jonathan Wood" w:date="2020-05-18T21:05:00Z">
+      <w:del w:id="442" w:author="Jonathan Wood" w:date="2020-05-18T21:05:00Z">
         <w:r>
           <w:delText xml:space="preserve"> (Supplemental Figure 2)</w:delText>
         </w:r>
@@ -8192,17 +8574,17 @@
           <w:delText xml:space="preserve">. </w:delText>
         </w:r>
       </w:del>
-      <w:del w:id="393" w:author="Jonathan Wood" w:date="2020-05-06T18:40:00Z">
+      <w:del w:id="443" w:author="Jonathan Wood" w:date="2020-05-06T18:40:00Z">
         <w:r>
           <w:delText xml:space="preserve">We simulated 1000 experiments with 18 </w:delText>
         </w:r>
       </w:del>
-      <w:del w:id="394" w:author="Jonathan Wood" w:date="2020-05-06T09:08:00Z">
+      <w:del w:id="444" w:author="Jonathan Wood" w:date="2020-05-06T09:08:00Z">
         <w:r>
           <w:delText>subjects</w:delText>
         </w:r>
       </w:del>
-      <w:del w:id="395" w:author="Jonathan Wood" w:date="2020-05-06T18:40:00Z">
+      <w:del w:id="445" w:author="Jonathan Wood" w:date="2020-05-06T18:40:00Z">
         <w:r>
           <w:delText xml:space="preserve"> in each of the Stable, Variable and Uniform conditions. To obtain a range of possible outcomes, we simulated over a range of possible parameters based on the fits from the prior data. Each simulated experiment sampled </w:delText>
         </w:r>
@@ -8216,17 +8598,17 @@
       <w:r>
         <w:t xml:space="preserve">Figure </w:t>
       </w:r>
-      <w:ins w:id="396" w:author="Jonathan Wood" w:date="2020-05-07T14:00:00Z">
+      <w:ins w:id="446" w:author="Jonathan Wood" w:date="2020-05-07T14:00:00Z">
         <w:r>
           <w:t>4</w:t>
         </w:r>
       </w:ins>
-      <w:del w:id="397" w:author="Jonathan Wood" w:date="2020-05-07T14:00:00Z">
+      <w:del w:id="447" w:author="Jonathan Wood" w:date="2020-05-07T14:00:00Z">
         <w:r>
           <w:delText>3</w:delText>
         </w:r>
       </w:del>
-      <w:del w:id="398" w:author="Jonathan Wood" w:date="2020-05-06T18:41:00Z">
+      <w:del w:id="448" w:author="Jonathan Wood" w:date="2020-05-06T18:41:00Z">
         <w:r>
           <w:delText>A</w:delText>
         </w:r>
@@ -8243,12 +8625,12 @@
       <w:r>
         <w:t xml:space="preserve"> </w:t>
       </w:r>
-      <w:ins w:id="399" w:author="Jonathan Wood" w:date="2020-05-06T18:41:00Z">
+      <w:ins w:id="449" w:author="Jonathan Wood" w:date="2020-05-06T18:41:00Z">
         <w:r>
           <w:t xml:space="preserve">simulated data from these parameters for each condition. </w:t>
         </w:r>
       </w:ins>
-      <w:del w:id="400" w:author="Jonathan Wood" w:date="2020-05-06T18:42:00Z">
+      <w:del w:id="450" w:author="Jonathan Wood" w:date="2020-05-06T18:42:00Z">
         <w:r>
           <w:delText>predicted aftereffect</w:delText>
         </w:r>
@@ -8259,302 +8641,302 @@
           <w:delText xml:space="preserve"> between the two models across the conditions. </w:delText>
         </w:r>
       </w:del>
-      <w:ins w:id="401" w:author="Jonathan Wood" w:date="2020-05-06T18:58:00Z">
+      <w:ins w:id="451" w:author="Jonathan Wood" w:date="2020-05-06T18:58:00Z">
         <w:r>
           <w:t xml:space="preserve">The panels in Figure </w:t>
         </w:r>
       </w:ins>
-      <w:ins w:id="402" w:author="Jonathan Wood" w:date="2020-05-07T14:00:00Z">
+      <w:ins w:id="452" w:author="Jonathan Wood" w:date="2020-05-07T14:00:00Z">
         <w:r>
           <w:t>4</w:t>
         </w:r>
       </w:ins>
-      <w:ins w:id="403" w:author="Jonathan Wood" w:date="2020-05-06T18:58:00Z">
+      <w:ins w:id="453" w:author="Jonathan Wood" w:date="2020-05-06T18:58:00Z">
         <w:r>
           <w:t xml:space="preserve">A </w:t>
         </w:r>
       </w:ins>
-      <w:ins w:id="404" w:author="Jonathan Wood" w:date="2020-05-06T19:05:00Z">
+      <w:ins w:id="454" w:author="Jonathan Wood" w:date="2020-05-06T19:05:00Z">
         <w:r>
           <w:t>show</w:t>
         </w:r>
       </w:ins>
-      <w:ins w:id="405" w:author="Jonathan Wood" w:date="2020-05-06T19:06:00Z">
+      <w:ins w:id="455" w:author="Jonathan Wood" w:date="2020-05-06T19:06:00Z">
         <w:r>
           <w:t xml:space="preserve"> each model</w:t>
         </w:r>
       </w:ins>
-      <w:ins w:id="406" w:author="Jonathan Wood" w:date="2020-05-06T19:05:00Z">
+      <w:ins w:id="456" w:author="Jonathan Wood" w:date="2020-05-06T19:05:00Z">
         <w:r>
           <w:t xml:space="preserve"> simulat</w:t>
         </w:r>
       </w:ins>
-      <w:ins w:id="407" w:author="Jonathan Wood" w:date="2020-05-06T19:06:00Z">
+      <w:ins w:id="457" w:author="Jonathan Wood" w:date="2020-05-06T19:06:00Z">
         <w:r>
           <w:t xml:space="preserve">ion for the entire experiment. The </w:t>
         </w:r>
       </w:ins>
-      <w:ins w:id="408" w:author="Jonathan Wood" w:date="2020-05-06T19:13:00Z">
+      <w:ins w:id="458" w:author="Jonathan Wood" w:date="2020-05-06T19:13:00Z">
         <w:r>
           <w:t xml:space="preserve">models perform similarly during the </w:t>
         </w:r>
       </w:ins>
-      <w:ins w:id="409" w:author="Jonathan Wood" w:date="2020-05-19T16:06:00Z">
+      <w:ins w:id="459" w:author="Jonathan Wood" w:date="2020-05-19T16:06:00Z">
         <w:r>
           <w:t xml:space="preserve">Baseline and </w:t>
         </w:r>
       </w:ins>
-      <w:ins w:id="410" w:author="Jonathan Wood" w:date="2020-05-06T19:13:00Z">
+      <w:ins w:id="460" w:author="Jonathan Wood" w:date="2020-05-06T19:13:00Z">
         <w:r>
           <w:t xml:space="preserve">Learning </w:t>
         </w:r>
       </w:ins>
-      <w:ins w:id="411" w:author="Jonathan Wood" w:date="2020-05-19T16:06:00Z">
+      <w:ins w:id="461" w:author="Jonathan Wood" w:date="2020-05-19T16:06:00Z">
         <w:r>
           <w:t>p</w:t>
         </w:r>
       </w:ins>
-      <w:ins w:id="412" w:author="Jonathan Wood" w:date="2020-05-06T19:13:00Z">
+      <w:ins w:id="462" w:author="Jonathan Wood" w:date="2020-05-06T19:13:00Z">
         <w:r>
           <w:t>hase</w:t>
         </w:r>
       </w:ins>
-      <w:ins w:id="413" w:author="Jonathan Wood" w:date="2020-05-19T16:06:00Z">
+      <w:ins w:id="463" w:author="Jonathan Wood" w:date="2020-05-19T16:06:00Z">
         <w:r>
           <w:t>s</w:t>
         </w:r>
       </w:ins>
-      <w:ins w:id="414" w:author="Jonathan Wood" w:date="2020-05-06T19:13:00Z">
+      <w:ins w:id="464" w:author="Jonathan Wood" w:date="2020-05-06T19:13:00Z">
         <w:r>
           <w:t xml:space="preserve">, but the </w:t>
         </w:r>
       </w:ins>
-      <w:ins w:id="415" w:author="Jonathan Wood" w:date="2020-05-06T19:06:00Z">
+      <w:ins w:id="465" w:author="Jonathan Wood" w:date="2020-05-06T19:06:00Z">
         <w:r>
           <w:t xml:space="preserve">primary difference </w:t>
         </w:r>
       </w:ins>
-      <w:ins w:id="416" w:author="Jonathan Wood" w:date="2020-05-19T16:08:00Z">
+      <w:ins w:id="466" w:author="Jonathan Wood" w:date="2020-05-19T16:08:00Z">
         <w:r>
           <w:t xml:space="preserve">between the models </w:t>
         </w:r>
       </w:ins>
-      <w:ins w:id="417" w:author="Jonathan Wood" w:date="2020-05-06T19:13:00Z">
+      <w:ins w:id="467" w:author="Jonathan Wood" w:date="2020-05-06T19:13:00Z">
         <w:r>
           <w:t>is in the Washout phase. F</w:t>
         </w:r>
       </w:ins>
-      <w:ins w:id="418" w:author="Jonathan Wood" w:date="2020-05-06T19:14:00Z">
+      <w:ins w:id="468" w:author="Jonathan Wood" w:date="2020-05-06T19:14:00Z">
         <w:r>
           <w:t xml:space="preserve">igure </w:t>
         </w:r>
       </w:ins>
-      <w:ins w:id="419" w:author="Jonathan Wood" w:date="2020-05-07T14:00:00Z">
+      <w:ins w:id="469" w:author="Jonathan Wood" w:date="2020-05-07T14:00:00Z">
         <w:r>
           <w:t>4</w:t>
         </w:r>
       </w:ins>
-      <w:ins w:id="420" w:author="Jonathan Wood" w:date="2020-05-06T19:14:00Z">
+      <w:ins w:id="470" w:author="Jonathan Wood" w:date="2020-05-06T19:14:00Z">
         <w:r>
           <w:t>B and C depict the</w:t>
         </w:r>
       </w:ins>
-      <w:ins w:id="421" w:author="Jonathan Wood" w:date="2020-05-18T21:08:00Z">
+      <w:ins w:id="471" w:author="Jonathan Wood" w:date="2020-05-18T21:08:00Z">
         <w:r>
           <w:t xml:space="preserve"> simulated</w:t>
         </w:r>
       </w:ins>
-      <w:ins w:id="422" w:author="Jonathan Wood" w:date="2020-05-06T19:14:00Z">
+      <w:ins w:id="472" w:author="Jonathan Wood" w:date="2020-05-06T19:14:00Z">
         <w:r>
           <w:t xml:space="preserve"> </w:t>
         </w:r>
       </w:ins>
-      <w:ins w:id="423" w:author="Jonathan Wood" w:date="2020-05-19T16:08:00Z">
+      <w:ins w:id="473" w:author="Jonathan Wood" w:date="2020-05-19T16:08:00Z">
         <w:r>
           <w:t>retention</w:t>
         </w:r>
       </w:ins>
-      <w:ins w:id="424" w:author="Jonathan Wood" w:date="2020-05-06T19:14:00Z">
+      <w:ins w:id="474" w:author="Jonathan Wood" w:date="2020-05-06T19:14:00Z">
         <w:r>
           <w:t xml:space="preserve"> rates across the conditions for each model for the first 50 strides of </w:t>
         </w:r>
       </w:ins>
-      <w:ins w:id="425" w:author="Jonathan Wood" w:date="2020-05-06T19:15:00Z">
+      <w:ins w:id="475" w:author="Jonathan Wood" w:date="2020-05-06T19:15:00Z">
         <w:r>
           <w:t>Washout</w:t>
         </w:r>
       </w:ins>
-      <w:ins w:id="426" w:author="Jonathan Wood" w:date="2020-05-06T19:14:00Z">
+      <w:ins w:id="476" w:author="Jonathan Wood" w:date="2020-05-06T19:14:00Z">
         <w:r>
           <w:t>.</w:t>
         </w:r>
       </w:ins>
-      <w:ins w:id="427" w:author="Jonathan Wood" w:date="2020-05-06T19:15:00Z">
+      <w:ins w:id="477" w:author="Jonathan Wood" w:date="2020-05-06T19:15:00Z">
         <w:r>
           <w:t xml:space="preserve"> </w:t>
         </w:r>
       </w:ins>
-      <w:ins w:id="428" w:author="Jonathan Wood" w:date="2020-05-06T19:17:00Z">
+      <w:ins w:id="478" w:author="Jonathan Wood" w:date="2020-05-06T19:17:00Z">
         <w:r>
           <w:t>T</w:t>
         </w:r>
       </w:ins>
-      <w:ins w:id="429" w:author="Jonathan Wood" w:date="2020-05-06T19:16:00Z">
+      <w:ins w:id="479" w:author="Jonathan Wood" w:date="2020-05-06T19:16:00Z">
         <w:r>
           <w:t xml:space="preserve">he </w:t>
         </w:r>
       </w:ins>
-      <w:ins w:id="430" w:author="Jonathan Wood" w:date="2020-05-06T19:17:00Z">
+      <w:ins w:id="480" w:author="Jonathan Wood" w:date="2020-05-06T19:17:00Z">
         <w:r>
           <w:t>Adaptative</w:t>
         </w:r>
       </w:ins>
-      <w:ins w:id="431" w:author="Jonathan Wood" w:date="2020-05-06T19:16:00Z">
+      <w:ins w:id="481" w:author="Jonathan Wood" w:date="2020-05-06T19:16:00Z">
         <w:r>
           <w:t xml:space="preserve"> Bayesian model </w:t>
         </w:r>
       </w:ins>
-      <w:ins w:id="432" w:author="Jonathan Wood" w:date="2020-05-06T19:18:00Z">
+      <w:ins w:id="482" w:author="Jonathan Wood" w:date="2020-05-06T19:18:00Z">
         <w:r>
           <w:t xml:space="preserve">predicts </w:t>
         </w:r>
       </w:ins>
-      <w:ins w:id="433" w:author="Jonathan Wood" w:date="2020-05-19T16:08:00Z">
+      <w:ins w:id="483" w:author="Jonathan Wood" w:date="2020-05-19T16:08:00Z">
         <w:r>
           <w:t xml:space="preserve">faster washout (less retained on subsequent strides) </w:t>
         </w:r>
       </w:ins>
-      <w:ins w:id="434" w:author="Jonathan Wood" w:date="2020-05-06T19:17:00Z">
+      <w:ins w:id="484" w:author="Jonathan Wood" w:date="2020-05-06T19:17:00Z">
         <w:r>
           <w:t xml:space="preserve">in the washout rate as the </w:t>
         </w:r>
       </w:ins>
-      <w:ins w:id="435" w:author="Jonathan Wood" w:date="2020-05-06T19:23:00Z">
+      <w:ins w:id="485" w:author="Jonathan Wood" w:date="2020-05-06T19:23:00Z">
         <w:r>
           <w:t>condition</w:t>
         </w:r>
       </w:ins>
-      <w:ins w:id="436" w:author="Jonathan Wood" w:date="2020-05-06T19:24:00Z">
+      <w:ins w:id="486" w:author="Jonathan Wood" w:date="2020-05-06T19:24:00Z">
         <w:r>
           <w:t>s are less stable</w:t>
         </w:r>
       </w:ins>
-      <w:ins w:id="437" w:author="Jonathan Wood" w:date="2020-05-19T16:08:00Z">
+      <w:ins w:id="487" w:author="Jonathan Wood" w:date="2020-05-19T16:08:00Z">
         <w:r>
           <w:t>. The</w:t>
         </w:r>
       </w:ins>
-      <w:ins w:id="438" w:author="Jonathan Wood" w:date="2020-05-06T19:24:00Z">
+      <w:ins w:id="488" w:author="Jonathan Wood" w:date="2020-05-06T19:24:00Z">
         <w:r>
           <w:t xml:space="preserve"> Strategy plus UDP model predicts steady Washout rate across conditions. </w:t>
         </w:r>
       </w:ins>
-      <w:ins w:id="439" w:author="Jonathan Wood" w:date="2020-05-18T21:08:00Z">
+      <w:ins w:id="489" w:author="Jonathan Wood" w:date="2020-05-18T21:08:00Z">
         <w:r>
           <w:t xml:space="preserve">We also simulated </w:t>
         </w:r>
       </w:ins>
-      <w:ins w:id="440" w:author="Jonathan Wood" w:date="2020-05-18T21:09:00Z">
+      <w:ins w:id="490" w:author="Jonathan Wood" w:date="2020-05-18T21:09:00Z">
         <w:r>
           <w:t xml:space="preserve">use-dependent bias by </w:t>
         </w:r>
       </w:ins>
-      <w:ins w:id="441" w:author="Jonathan Wood" w:date="2020-05-06T19:31:00Z">
+      <w:ins w:id="491" w:author="Jonathan Wood" w:date="2020-05-06T19:31:00Z">
         <w:r>
           <w:t>subtract</w:t>
         </w:r>
       </w:ins>
-      <w:ins w:id="442" w:author="Jonathan Wood" w:date="2020-05-18T21:09:00Z">
+      <w:ins w:id="492" w:author="Jonathan Wood" w:date="2020-05-18T21:09:00Z">
         <w:r>
           <w:t xml:space="preserve">ing </w:t>
         </w:r>
       </w:ins>
-      <w:ins w:id="443" w:author="Jonathan Wood" w:date="2020-05-06T19:31:00Z">
+      <w:ins w:id="493" w:author="Jonathan Wood" w:date="2020-05-06T19:31:00Z">
         <w:r>
           <w:t xml:space="preserve">the </w:t>
         </w:r>
       </w:ins>
-      <w:ins w:id="444" w:author="Jonathan Wood" w:date="2020-05-18T21:09:00Z">
+      <w:ins w:id="494" w:author="Jonathan Wood" w:date="2020-05-18T21:09:00Z">
         <w:r>
           <w:t xml:space="preserve">use-dependent </w:t>
         </w:r>
       </w:ins>
-      <w:ins w:id="445" w:author="Jonathan Wood" w:date="2020-05-06T19:31:00Z">
+      <w:ins w:id="495" w:author="Jonathan Wood" w:date="2020-05-06T19:31:00Z">
         <w:r>
           <w:t xml:space="preserve">bias after the </w:t>
         </w:r>
       </w:ins>
-      <w:ins w:id="446" w:author="Jonathan Wood" w:date="2020-05-18T16:39:00Z">
+      <w:ins w:id="496" w:author="Jonathan Wood" w:date="2020-05-18T16:39:00Z">
         <w:r>
           <w:t xml:space="preserve">5σ </w:t>
         </w:r>
       </w:ins>
-      <w:ins w:id="447" w:author="Jonathan Wood" w:date="2020-05-06T19:31:00Z">
+      <w:ins w:id="497" w:author="Jonathan Wood" w:date="2020-05-06T19:31:00Z">
         <w:r>
           <w:t xml:space="preserve">and </w:t>
         </w:r>
       </w:ins>
-      <w:ins w:id="448" w:author="Jonathan Wood" w:date="2020-05-18T16:39:00Z">
+      <w:ins w:id="498" w:author="Jonathan Wood" w:date="2020-05-18T16:39:00Z">
         <w:r>
           <w:t>U</w:t>
         </w:r>
       </w:ins>
-      <w:ins w:id="449" w:author="Jonathan Wood" w:date="2020-05-06T19:31:00Z">
+      <w:ins w:id="499" w:author="Jonathan Wood" w:date="2020-05-06T19:31:00Z">
         <w:r>
           <w:t xml:space="preserve">niform practice conditions from </w:t>
         </w:r>
       </w:ins>
-      <w:ins w:id="450" w:author="Jonathan Wood" w:date="2020-05-18T21:09:00Z">
+      <w:ins w:id="500" w:author="Jonathan Wood" w:date="2020-05-18T21:09:00Z">
         <w:r>
           <w:t>the</w:t>
         </w:r>
       </w:ins>
-      <w:ins w:id="451" w:author="Jonathan Wood" w:date="2020-05-18T21:12:00Z">
+      <w:ins w:id="501" w:author="Jonathan Wood" w:date="2020-05-18T21:12:00Z">
         <w:r>
           <w:t xml:space="preserve"> </w:t>
         </w:r>
       </w:ins>
-      <w:ins w:id="452" w:author="Jonathan Wood" w:date="2020-05-18T21:13:00Z">
+      <w:ins w:id="502" w:author="Jonathan Wood" w:date="2020-05-18T21:13:00Z">
         <w:r>
           <w:t xml:space="preserve">Repeated condition </w:t>
         </w:r>
       </w:ins>
-      <w:ins w:id="453" w:author="Jonathan Wood" w:date="2020-05-06T19:31:00Z">
+      <w:ins w:id="503" w:author="Jonathan Wood" w:date="2020-05-06T19:31:00Z">
         <w:r>
           <w:t xml:space="preserve">(Figure </w:t>
         </w:r>
       </w:ins>
-      <w:ins w:id="454" w:author="Jonathan Wood" w:date="2020-05-07T14:00:00Z">
+      <w:ins w:id="504" w:author="Jonathan Wood" w:date="2020-05-07T14:00:00Z">
         <w:r>
           <w:t>4</w:t>
         </w:r>
       </w:ins>
-      <w:ins w:id="455" w:author="Jonathan Wood" w:date="2020-05-19T16:09:00Z">
+      <w:ins w:id="505" w:author="Jonathan Wood" w:date="2020-05-19T16:09:00Z">
         <w:r>
           <w:t>D</w:t>
         </w:r>
       </w:ins>
-      <w:ins w:id="456" w:author="Jonathan Wood" w:date="2020-05-06T19:31:00Z">
+      <w:ins w:id="506" w:author="Jonathan Wood" w:date="2020-05-06T19:31:00Z">
         <w:r>
           <w:t xml:space="preserve">). The </w:t>
         </w:r>
       </w:ins>
-      <w:ins w:id="457" w:author="Jonathan Wood" w:date="2020-05-06T19:32:00Z">
+      <w:ins w:id="507" w:author="Jonathan Wood" w:date="2020-05-06T19:32:00Z">
         <w:r>
           <w:t>Strategy plus UDP model predicts little change in aftereffects across conditions</w:t>
         </w:r>
       </w:ins>
-      <w:ins w:id="458" w:author="Jonathan Wood" w:date="2020-05-06T19:39:00Z">
+      <w:ins w:id="508" w:author="Jonathan Wood" w:date="2020-05-06T19:39:00Z">
         <w:r>
           <w:t xml:space="preserve">. However, </w:t>
         </w:r>
       </w:ins>
-      <w:ins w:id="459" w:author="Jonathan Wood" w:date="2020-05-06T19:40:00Z">
+      <w:ins w:id="509" w:author="Jonathan Wood" w:date="2020-05-06T19:40:00Z">
         <w:r>
           <w:t>t</w:t>
         </w:r>
       </w:ins>
-      <w:ins w:id="460" w:author="Jonathan Wood" w:date="2020-05-06T19:32:00Z">
+      <w:ins w:id="510" w:author="Jonathan Wood" w:date="2020-05-06T19:32:00Z">
         <w:r>
           <w:t xml:space="preserve">he Adaptive Bayesian model </w:t>
         </w:r>
@@ -8562,22 +8944,22 @@
           <w:t>pre</w:t>
         </w:r>
       </w:ins>
-      <w:ins w:id="461" w:author="Jonathan Wood" w:date="2020-05-06T19:33:00Z">
+      <w:ins w:id="511" w:author="Jonathan Wood" w:date="2020-05-06T19:33:00Z">
         <w:r>
           <w:t xml:space="preserve">dicts aftereffects which </w:t>
         </w:r>
       </w:ins>
-      <w:ins w:id="462" w:author="Jonathan Wood" w:date="2020-05-06T19:32:00Z">
+      <w:ins w:id="512" w:author="Jonathan Wood" w:date="2020-05-06T19:32:00Z">
         <w:r>
           <w:t>stray further from</w:t>
         </w:r>
       </w:ins>
-      <w:ins w:id="463" w:author="Jonathan Wood" w:date="2020-05-06T19:35:00Z">
+      <w:ins w:id="513" w:author="Jonathan Wood" w:date="2020-05-06T19:35:00Z">
         <w:r>
           <w:t xml:space="preserve"> the reference condition</w:t>
         </w:r>
       </w:ins>
-      <w:ins w:id="464" w:author="Jonathan Wood" w:date="2020-05-06T19:39:00Z">
+      <w:ins w:id="514" w:author="Jonathan Wood" w:date="2020-05-06T19:39:00Z">
         <w:r>
           <w:t xml:space="preserve"> indicating a decline in aftereffects </w:t>
         </w:r>
@@ -8586,6 +8968,7 @@
         <w:rPr>
           <w:noProof/>
         </w:rPr>
+        <w:lastRenderedPageBreak/>
         <mc:AlternateContent>
           <mc:Choice Requires="wpg">
             <w:drawing>
@@ -8672,7 +9055,7 @@
                                   <w:szCs w:val="24"/>
                                 </w:rPr>
                               </w:pPr>
-                              <w:ins w:id="465" w:author="Jonathan Wood" w:date="2020-05-19T16:03:00Z">
+                              <w:ins w:id="515" w:author="Jonathan Wood" w:date="2020-05-19T16:03:00Z">
                                 <w:r>
                                   <w:rPr>
                                     <w:i w:val="0"/>
@@ -8701,11 +9084,11 @@
           </mc:Choice>
           <mc:Fallback>
             <w:pict>
-              <v:group w14:anchorId="7154B6EF" id="Group 20" o:spid="_x0000_s1035" style="position:absolute;margin-left:0;margin-top:91pt;width:472pt;height:271.45pt;z-index:251682816" coordsize="59944,34474" o:gfxdata="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">
-                <v:shape id="Picture 18" o:spid="_x0000_s1036" type="#_x0000_t75" style="position:absolute;top:2222;width:59436;height:32252;visibility:visible;mso-wrap-style:square" o:gfxdata="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">
+              <v:group w14:anchorId="7154B6EF" id="Group 20" o:spid="_x0000_s1035" style="position:absolute;margin-left:0;margin-top:91pt;width:472pt;height:271.45pt;z-index:251682816" coordsize="59944,34474" o:gfxdata="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">
+                <v:shape id="Picture 18" o:spid="_x0000_s1036" type="#_x0000_t75" style="position:absolute;top:2222;width:59436;height:32252;visibility:visible;mso-wrap-style:square" o:gfxdata="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">
                   <v:imagedata r:id="rId24" o:title=""/>
                 </v:shape>
-                <v:shape id="Text Box 19" o:spid="_x0000_s1037" type="#_x0000_t202" style="position:absolute;left:508;width:59436;height:2222;visibility:visible;mso-wrap-style:square;v-text-anchor:top" o:gfxdata="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" stroked="f">
+                <v:shape id="Text Box 19" o:spid="_x0000_s1037" type="#_x0000_t202" style="position:absolute;left:508;width:59436;height:2222;visibility:visible;mso-wrap-style:square;v-text-anchor:top" o:gfxdata="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" stroked="f">
                   <v:textbox inset="0,0,0,0">
                     <w:txbxContent>
                       <w:p>
@@ -8717,7 +9100,7 @@
                             <w:szCs w:val="24"/>
                           </w:rPr>
                         </w:pPr>
-                        <w:ins w:id="466" w:author="Jonathan Wood" w:date="2020-05-19T16:03:00Z">
+                        <w:ins w:id="516" w:author="Jonathan Wood" w:date="2020-05-19T16:03:00Z">
                           <w:r>
                             <w:rPr>
                               <w:i w:val="0"/>
@@ -8738,32 +9121,32 @@
           </mc:Fallback>
         </mc:AlternateContent>
       </w:r>
-      <w:ins w:id="467" w:author="Jonathan Wood" w:date="2020-05-06T19:39:00Z">
+      <w:ins w:id="517" w:author="Jonathan Wood" w:date="2020-05-06T19:39:00Z">
         <w:r>
           <w:t>compared to</w:t>
         </w:r>
       </w:ins>
-      <w:ins w:id="468" w:author="Jonathan Wood" w:date="2020-05-06T19:40:00Z">
+      <w:ins w:id="518" w:author="Jonathan Wood" w:date="2020-05-06T19:40:00Z">
         <w:r>
           <w:t xml:space="preserve"> the </w:t>
         </w:r>
       </w:ins>
-      <w:ins w:id="469" w:author="Jonathan Wood" w:date="2020-05-18T16:38:00Z">
+      <w:ins w:id="519" w:author="Jonathan Wood" w:date="2020-05-18T16:38:00Z">
         <w:r>
           <w:t>Repeated</w:t>
         </w:r>
       </w:ins>
-      <w:ins w:id="470" w:author="Jonathan Wood" w:date="2020-05-06T19:40:00Z">
+      <w:ins w:id="520" w:author="Jonathan Wood" w:date="2020-05-06T19:40:00Z">
         <w:r>
           <w:t xml:space="preserve"> condition.</w:t>
         </w:r>
       </w:ins>
-      <w:ins w:id="471" w:author="Jonathan Wood" w:date="2020-05-06T19:39:00Z">
+      <w:ins w:id="521" w:author="Jonathan Wood" w:date="2020-05-06T19:39:00Z">
         <w:r>
           <w:t xml:space="preserve"> </w:t>
         </w:r>
       </w:ins>
-      <w:del w:id="472" w:author="Jonathan Wood" w:date="2020-05-06T19:39:00Z">
+      <w:del w:id="522" w:author="Jonathan Wood" w:date="2020-05-06T19:39:00Z">
         <w:r>
           <w:delText xml:space="preserve">The two-process model predicts the conditions will demonstrate similar aftereffects regardless of the condition while the Bayesian model predicts that aftereffects will be reduced with less certainty in the learning targets. </w:delText>
         </w:r>
@@ -8804,7 +9187,7 @@
           <w:delText>process model predicts no change in the rate of washout across the different conditions.</w:delText>
         </w:r>
       </w:del>
-      <w:del w:id="473" w:author="Jonathan Wood" w:date="2020-05-06T18:41:00Z">
+      <w:del w:id="523" w:author="Jonathan Wood" w:date="2020-05-06T18:41:00Z">
         <w:r>
           <w:delText xml:space="preserve"> </w:delText>
         </w:r>
@@ -8813,7 +9196,7 @@
     <w:p>
       <w:pPr>
         <w:rPr>
-          <w:ins w:id="474" w:author="Jonathan Wood" w:date="2020-05-07T15:23:00Z"/>
+          <w:ins w:id="524" w:author="Jonathan Wood" w:date="2020-05-07T15:23:00Z"/>
         </w:rPr>
       </w:pPr>
     </w:p>
@@ -8854,15 +9237,7 @@
         <w:t xml:space="preserve"> </w:t>
       </w:r>
       <w:r>
-        <w:t xml:space="preserve">Given uncertainty around when labs will be </w:t>
-      </w:r>
-      <w:proofErr w:type="gramStart"/>
-      <w:r>
-        <w:t>reopened</w:t>
-      </w:r>
-      <w:proofErr w:type="gramEnd"/>
-      <w:r>
-        <w:t xml:space="preserve"> </w:t>
+        <w:t xml:space="preserve">Given uncertainty around when labs will be reopened </w:t>
       </w:r>
       <w:r>
         <w:t xml:space="preserve">we offer a proposed resubmission window from </w:t>
@@ -9095,12 +9470,12 @@
       <w:r>
         <w:t>5</w:t>
       </w:r>
-      <w:del w:id="475" w:author="Jonathan Wood" w:date="2020-05-19T12:12:00Z">
+      <w:del w:id="525" w:author="Jonathan Wood" w:date="2020-05-19T12:12:00Z">
         <w:r>
           <w:delText>%</w:delText>
         </w:r>
       </w:del>
-      <w:del w:id="476" w:author="Jonathan Wood" w:date="2020-05-19T16:09:00Z">
+      <w:del w:id="526" w:author="Jonathan Wood" w:date="2020-05-19T16:09:00Z">
         <w:r>
           <w:delText xml:space="preserve"> </w:delText>
         </w:r>
@@ -9184,6 +9559,7 @@
         </w:numPr>
       </w:pPr>
       <w:r>
+        <w:lastRenderedPageBreak/>
         <w:t xml:space="preserve">Figure </w:t>
       </w:r>
       <w:r>
@@ -9219,7 +9595,7 @@
           <w:numId w:val="4"/>
         </w:numPr>
       </w:pPr>
-      <w:bookmarkStart w:id="477" w:name="_Hlk40782833"/>
+      <w:bookmarkStart w:id="527" w:name="_Hlk40782833"/>
       <w:r>
         <w:t>Instruction script</w:t>
       </w:r>
@@ -9296,7 +9672,7 @@
         <w:t xml:space="preserve"> </w:t>
       </w:r>
     </w:p>
-    <w:bookmarkEnd w:id="477"/>
+    <w:bookmarkEnd w:id="527"/>
     <w:p/>
     <w:p/>
     <w:p>
@@ -9316,6 +9692,7 @@
           <w:b/>
           <w:bCs/>
         </w:rPr>
+        <w:lastRenderedPageBreak/>
         <w:t>References:</w:t>
       </w:r>
     </w:p>
@@ -9480,8 +9857,8 @@
 </file>
 
 <file path=word/comments.xml><?xml version="1.0" encoding="utf-8"?>
-<w:comments xmlns:wpc="http://schemas.microsoft.com/office/word/2010/wordprocessingCanvas" xmlns:cx="http://schemas.microsoft.com/office/drawing/2014/chartex" xmlns:cx1="http://schemas.microsoft.com/office/drawing/2015/9/8/chartex" xmlns:cx2="http://schemas.microsoft.com/office/drawing/2015/10/21/chartex" xmlns:cx3="http://schemas.microsoft.com/office/drawing/2016/5/9/chartex" xmlns:cx4="http://schemas.microsoft.com/office/drawing/2016/5/10/chartex" xmlns:cx5="http://schemas.microsoft.com/office/drawing/2016/5/11/chartex" xmlns:cx6="http://schemas.microsoft.com/office/drawing/2016/5/12/chartex" xmlns:cx7="http://schemas.microsoft.com/office/drawing/2016/5/13/chartex" xmlns:cx8="http://schemas.microsoft.com/office/drawing/2016/5/14/chartex" xmlns:mc="http://schemas.openxmlformats.org/markup-compatibility/2006" xmlns:aink="http://schemas.microsoft.com/office/drawing/2016/ink" xmlns:am3d="http://schemas.microsoft.com/office/drawing/2017/model3d" xmlns:o="urn:schemas-microsoft-com:office:office" xmlns:r="http://schemas.openxmlformats.org/officeDocument/2006/relationships" xmlns:m="http://schemas.openxmlformats.org/officeDocument/2006/math" xmlns:v="urn:schemas-microsoft-com:vml" xmlns:wp14="http://schemas.microsoft.com/office/word/2010/wordprocessingDrawing" xmlns:wp="http://schemas.openxmlformats.org/drawingml/2006/wordprocessingDrawing" xmlns:w10="urn:schemas-microsoft-com:office:word" xmlns:w="http://schemas.openxmlformats.org/wordprocessingml/2006/main" xmlns:w14="http://schemas.microsoft.com/office/word/2010/wordml" xmlns:w15="http://schemas.microsoft.com/office/word/2012/wordml" xmlns:w16cex="http://schemas.microsoft.com/office/word/2018/wordml/cex" xmlns:w16cid="http://schemas.microsoft.com/office/word/2016/wordml/cid" xmlns:w16="http://schemas.microsoft.com/office/word/2018/wordml" xmlns:w16se="http://schemas.microsoft.com/office/word/2015/wordml/symex" xmlns:wpg="http://schemas.microsoft.com/office/word/2010/wordprocessingGroup" xmlns:wpi="http://schemas.microsoft.com/office/word/2010/wordprocessingInk" xmlns:wne="http://schemas.microsoft.com/office/word/2006/wordml" xmlns:wps="http://schemas.microsoft.com/office/word/2010/wordprocessingShape" mc:Ignorable="w14 w15 w16se w16cid w16 w16cex wp14">
-  <w:comment w:id="17" w:author="Jonathan Wood" w:date="2020-05-18T22:34:00Z" w:initials="JW">
+<w:comments xmlns:wpc="http://schemas.microsoft.com/office/word/2010/wordprocessingCanvas" xmlns:cx="http://schemas.microsoft.com/office/drawing/2014/chartex" xmlns:cx1="http://schemas.microsoft.com/office/drawing/2015/9/8/chartex" xmlns:cx2="http://schemas.microsoft.com/office/drawing/2015/10/21/chartex" xmlns:cx3="http://schemas.microsoft.com/office/drawing/2016/5/9/chartex" xmlns:cx4="http://schemas.microsoft.com/office/drawing/2016/5/10/chartex" xmlns:cx5="http://schemas.microsoft.com/office/drawing/2016/5/11/chartex" xmlns:cx6="http://schemas.microsoft.com/office/drawing/2016/5/12/chartex" xmlns:cx7="http://schemas.microsoft.com/office/drawing/2016/5/13/chartex" xmlns:cx8="http://schemas.microsoft.com/office/drawing/2016/5/14/chartex" xmlns:mc="http://schemas.openxmlformats.org/markup-compatibility/2006" xmlns:aink="http://schemas.microsoft.com/office/drawing/2016/ink" xmlns:am3d="http://schemas.microsoft.com/office/drawing/2017/model3d" xmlns:o="urn:schemas-microsoft-com:office:office" xmlns:r="http://schemas.openxmlformats.org/officeDocument/2006/relationships" xmlns:m="http://schemas.openxmlformats.org/officeDocument/2006/math" xmlns:v="urn:schemas-microsoft-com:vml" xmlns:wp14="http://schemas.microsoft.com/office/word/2010/wordprocessingDrawing" xmlns:wp="http://schemas.openxmlformats.org/drawingml/2006/wordprocessingDrawing" xmlns:w10="urn:schemas-microsoft-com:office:word" xmlns:w="http://schemas.openxmlformats.org/wordprocessingml/2006/main" xmlns:w14="http://schemas.microsoft.com/office/word/2010/wordml" xmlns:w15="http://schemas.microsoft.com/office/word/2012/wordml" xmlns:w16cid="http://schemas.microsoft.com/office/word/2016/wordml/cid" xmlns:w16se="http://schemas.microsoft.com/office/word/2015/wordml/symex" xmlns:wpg="http://schemas.microsoft.com/office/word/2010/wordprocessingGroup" xmlns:wpi="http://schemas.microsoft.com/office/word/2010/wordprocessingInk" xmlns:wne="http://schemas.microsoft.com/office/word/2006/wordml" xmlns:wps="http://schemas.microsoft.com/office/word/2010/wordprocessingShape" mc:Ignorable="w14 w15 w16se w16cid wp14">
+  <w:comment w:id="39" w:author="Jonathan Wood" w:date="2020-05-18T22:34:00Z" w:initials="JW">
     <w:p>
       <w:pPr>
         <w:pStyle w:val="CommentText"/>
@@ -9505,7 +9882,84 @@
       </w:r>
     </w:p>
   </w:comment>
-  <w:comment w:id="73" w:author="Jonathan Wood" w:date="2020-05-19T09:59:00Z" w:initials="JW">
+  <w:comment w:id="40" w:author="Hyosub Kim" w:date="2020-05-20T13:05:00Z" w:initials="HK">
+    <w:p>
+      <w:pPr>
+        <w:pStyle w:val="CommentText"/>
+      </w:pPr>
+      <w:r>
+        <w:rPr>
+          <w:rStyle w:val="CommentReference"/>
+        </w:rPr>
+        <w:annotationRef/>
+      </w:r>
+      <w:r>
+        <w:t xml:space="preserve">I prefer the soccer analogy. Whatever is a more compelling example—it doesn’t have to strictly related to walking. </w:t>
+      </w:r>
+    </w:p>
+  </w:comment>
+  <w:comment w:id="66" w:author="Hyosub Kim" w:date="2020-05-20T13:10:00Z" w:initials="HK">
+    <w:p>
+      <w:pPr>
+        <w:pStyle w:val="CommentText"/>
+      </w:pPr>
+      <w:r>
+        <w:rPr>
+          <w:rStyle w:val="CommentReference"/>
+        </w:rPr>
+        <w:annotationRef/>
+      </w:r>
+      <w:r>
+        <w:t>Maybe take out. The paragraph goes back and forth between topics too much for my taste. I’m not sure now if these sentences add much. If we take out, then need to smooth/condense final sentence of paragraph with ones that come before.</w:t>
+      </w:r>
+    </w:p>
+    <w:p>
+      <w:pPr>
+        <w:pStyle w:val="CommentText"/>
+      </w:pPr>
+    </w:p>
+    <w:p>
+      <w:pPr>
+        <w:pStyle w:val="CommentText"/>
+      </w:pPr>
+      <w:r>
+        <w:t>Might want to keep these sentences for later in the future Discussion, though.</w:t>
+      </w:r>
+    </w:p>
+  </w:comment>
+  <w:comment w:id="76" w:author="Hyosub Kim" w:date="2020-05-20T13:14:00Z" w:initials="HK">
+    <w:p>
+      <w:pPr>
+        <w:pStyle w:val="CommentText"/>
+      </w:pPr>
+      <w:r>
+        <w:rPr>
+          <w:rStyle w:val="CommentReference"/>
+        </w:rPr>
+        <w:annotationRef/>
+      </w:r>
+      <w:r>
+        <w:t xml:space="preserve">Might want to bring up here how our study clarified the issue around aftereffects in response to visual perturbation, and the broader issue of how what people have perceived as adaptation-induced aftereffects may have been confounded with UDP aftereffects. </w:t>
+      </w:r>
+    </w:p>
+  </w:comment>
+  <w:comment w:id="90" w:author="Hyosub Kim" w:date="2020-05-20T13:17:00Z" w:initials="HK">
+    <w:p>
+      <w:pPr>
+        <w:pStyle w:val="CommentText"/>
+      </w:pPr>
+      <w:r>
+        <w:rPr>
+          <w:rStyle w:val="CommentReference"/>
+        </w:rPr>
+        <w:annotationRef/>
+      </w:r>
+      <w:r>
+        <w:t xml:space="preserve">Probably want a sentence like this to further motivate the study. </w:t>
+      </w:r>
+    </w:p>
+  </w:comment>
+  <w:comment w:id="123" w:author="Jonathan Wood" w:date="2020-05-19T09:59:00Z" w:initials="JW">
     <w:p>
       <w:pPr>
         <w:pStyle w:val="CommentText"/>
@@ -9525,8 +9979,12 @@
 </file>
 
 <file path=word/commentsExtended.xml><?xml version="1.0" encoding="utf-8"?>
-<w15:commentsEx xmlns:wpc="http://schemas.microsoft.com/office/word/2010/wordprocessingCanvas" xmlns:cx="http://schemas.microsoft.com/office/drawing/2014/chartex" xmlns:cx1="http://schemas.microsoft.com/office/drawing/2015/9/8/chartex" xmlns:cx2="http://schemas.microsoft.com/office/drawing/2015/10/21/chartex" xmlns:cx3="http://schemas.microsoft.com/office/drawing/2016/5/9/chartex" xmlns:cx4="http://schemas.microsoft.com/office/drawing/2016/5/10/chartex" xmlns:cx5="http://schemas.microsoft.com/office/drawing/2016/5/11/chartex" xmlns:cx6="http://schemas.microsoft.com/office/drawing/2016/5/12/chartex" xmlns:cx7="http://schemas.microsoft.com/office/drawing/2016/5/13/chartex" xmlns:cx8="http://schemas.microsoft.com/office/drawing/2016/5/14/chartex" xmlns:mc="http://schemas.openxmlformats.org/markup-compatibility/2006" xmlns:aink="http://schemas.microsoft.com/office/drawing/2016/ink" xmlns:am3d="http://schemas.microsoft.com/office/drawing/2017/model3d" xmlns:o="urn:schemas-microsoft-com:office:office" xmlns:r="http://schemas.openxmlformats.org/officeDocument/2006/relationships" xmlns:m="http://schemas.openxmlformats.org/officeDocument/2006/math" xmlns:v="urn:schemas-microsoft-com:vml" xmlns:wp14="http://schemas.microsoft.com/office/word/2010/wordprocessingDrawing" xmlns:wp="http://schemas.openxmlformats.org/drawingml/2006/wordprocessingDrawing" xmlns:w10="urn:schemas-microsoft-com:office:word" xmlns:w="http://schemas.openxmlformats.org/wordprocessingml/2006/main" xmlns:w14="http://schemas.microsoft.com/office/word/2010/wordml" xmlns:w15="http://schemas.microsoft.com/office/word/2012/wordml" xmlns:w16cex="http://schemas.microsoft.com/office/word/2018/wordml/cex" xmlns:w16cid="http://schemas.microsoft.com/office/word/2016/wordml/cid" xmlns:w16="http://schemas.microsoft.com/office/word/2018/wordml" xmlns:w16se="http://schemas.microsoft.com/office/word/2015/wordml/symex" xmlns:wpg="http://schemas.microsoft.com/office/word/2010/wordprocessingGroup" xmlns:wpi="http://schemas.microsoft.com/office/word/2010/wordprocessingInk" xmlns:wne="http://schemas.microsoft.com/office/word/2006/wordml" xmlns:wps="http://schemas.microsoft.com/office/word/2010/wordprocessingShape" mc:Ignorable="w14 w15 w16se w16cid w16 w16cex wp14">
+<w15:commentsEx xmlns:wpc="http://schemas.microsoft.com/office/word/2010/wordprocessingCanvas" xmlns:cx="http://schemas.microsoft.com/office/drawing/2014/chartex" xmlns:cx1="http://schemas.microsoft.com/office/drawing/2015/9/8/chartex" xmlns:cx2="http://schemas.microsoft.com/office/drawing/2015/10/21/chartex" xmlns:cx3="http://schemas.microsoft.com/office/drawing/2016/5/9/chartex" xmlns:cx4="http://schemas.microsoft.com/office/drawing/2016/5/10/chartex" xmlns:cx5="http://schemas.microsoft.com/office/drawing/2016/5/11/chartex" xmlns:cx6="http://schemas.microsoft.com/office/drawing/2016/5/12/chartex" xmlns:cx7="http://schemas.microsoft.com/office/drawing/2016/5/13/chartex" xmlns:cx8="http://schemas.microsoft.com/office/drawing/2016/5/14/chartex" xmlns:mc="http://schemas.openxmlformats.org/markup-compatibility/2006" xmlns:aink="http://schemas.microsoft.com/office/drawing/2016/ink" xmlns:am3d="http://schemas.microsoft.com/office/drawing/2017/model3d" xmlns:o="urn:schemas-microsoft-com:office:office" xmlns:r="http://schemas.openxmlformats.org/officeDocument/2006/relationships" xmlns:m="http://schemas.openxmlformats.org/officeDocument/2006/math" xmlns:v="urn:schemas-microsoft-com:vml" xmlns:wp14="http://schemas.microsoft.com/office/word/2010/wordprocessingDrawing" xmlns:wp="http://schemas.openxmlformats.org/drawingml/2006/wordprocessingDrawing" xmlns:w10="urn:schemas-microsoft-com:office:word" xmlns:w="http://schemas.openxmlformats.org/wordprocessingml/2006/main" xmlns:w14="http://schemas.microsoft.com/office/word/2010/wordml" xmlns:w15="http://schemas.microsoft.com/office/word/2012/wordml" xmlns:w16cid="http://schemas.microsoft.com/office/word/2016/wordml/cid" xmlns:w16se="http://schemas.microsoft.com/office/word/2015/wordml/symex" xmlns:wpg="http://schemas.microsoft.com/office/word/2010/wordprocessingGroup" xmlns:wpi="http://schemas.microsoft.com/office/word/2010/wordprocessingInk" xmlns:wne="http://schemas.microsoft.com/office/word/2006/wordml" xmlns:wps="http://schemas.microsoft.com/office/word/2010/wordprocessingShape" mc:Ignorable="w14 w15 w16se w16cid wp14">
   <w15:commentEx w15:paraId="7D897188" w15:done="0"/>
+  <w15:commentEx w15:paraId="40815B6C" w15:paraIdParent="7D897188" w15:done="0"/>
+  <w15:commentEx w15:paraId="576C0300" w15:done="0"/>
+  <w15:commentEx w15:paraId="068C515A" w15:done="0"/>
+  <w15:commentEx w15:paraId="7E4E45CA" w15:done="0"/>
   <w15:commentEx w15:paraId="4E0249FF" w15:done="0"/>
 </w15:commentsEx>
 </file>
@@ -9539,14 +9997,18 @@
 </file>
 
 <file path=word/commentsIds.xml><?xml version="1.0" encoding="utf-8"?>
-<w16cid:commentsIds xmlns:wpc="http://schemas.microsoft.com/office/word/2010/wordprocessingCanvas" xmlns:cx="http://schemas.microsoft.com/office/drawing/2014/chartex" xmlns:cx1="http://schemas.microsoft.com/office/drawing/2015/9/8/chartex" xmlns:cx2="http://schemas.microsoft.com/office/drawing/2015/10/21/chartex" xmlns:cx3="http://schemas.microsoft.com/office/drawing/2016/5/9/chartex" xmlns:cx4="http://schemas.microsoft.com/office/drawing/2016/5/10/chartex" xmlns:cx5="http://schemas.microsoft.com/office/drawing/2016/5/11/chartex" xmlns:cx6="http://schemas.microsoft.com/office/drawing/2016/5/12/chartex" xmlns:cx7="http://schemas.microsoft.com/office/drawing/2016/5/13/chartex" xmlns:cx8="http://schemas.microsoft.com/office/drawing/2016/5/14/chartex" xmlns:mc="http://schemas.openxmlformats.org/markup-compatibility/2006" xmlns:aink="http://schemas.microsoft.com/office/drawing/2016/ink" xmlns:am3d="http://schemas.microsoft.com/office/drawing/2017/model3d" xmlns:o="urn:schemas-microsoft-com:office:office" xmlns:r="http://schemas.openxmlformats.org/officeDocument/2006/relationships" xmlns:m="http://schemas.openxmlformats.org/officeDocument/2006/math" xmlns:v="urn:schemas-microsoft-com:vml" xmlns:wp14="http://schemas.microsoft.com/office/word/2010/wordprocessingDrawing" xmlns:wp="http://schemas.openxmlformats.org/drawingml/2006/wordprocessingDrawing" xmlns:w10="urn:schemas-microsoft-com:office:word" xmlns:w="http://schemas.openxmlformats.org/wordprocessingml/2006/main" xmlns:w14="http://schemas.microsoft.com/office/word/2010/wordml" xmlns:w15="http://schemas.microsoft.com/office/word/2012/wordml" xmlns:w16cex="http://schemas.microsoft.com/office/word/2018/wordml/cex" xmlns:w16cid="http://schemas.microsoft.com/office/word/2016/wordml/cid" xmlns:w16="http://schemas.microsoft.com/office/word/2018/wordml" xmlns:w16se="http://schemas.microsoft.com/office/word/2015/wordml/symex" xmlns:wpg="http://schemas.microsoft.com/office/word/2010/wordprocessingGroup" xmlns:wpi="http://schemas.microsoft.com/office/word/2010/wordprocessingInk" xmlns:wne="http://schemas.microsoft.com/office/word/2006/wordml" xmlns:wps="http://schemas.microsoft.com/office/word/2010/wordprocessingShape" mc:Ignorable="w14 w15 w16se w16cid w16 w16cex wp14">
+<w16cid:commentsIds xmlns:wpc="http://schemas.microsoft.com/office/word/2010/wordprocessingCanvas" xmlns:cx="http://schemas.microsoft.com/office/drawing/2014/chartex" xmlns:cx1="http://schemas.microsoft.com/office/drawing/2015/9/8/chartex" xmlns:cx2="http://schemas.microsoft.com/office/drawing/2015/10/21/chartex" xmlns:cx3="http://schemas.microsoft.com/office/drawing/2016/5/9/chartex" xmlns:cx4="http://schemas.microsoft.com/office/drawing/2016/5/10/chartex" xmlns:cx5="http://schemas.microsoft.com/office/drawing/2016/5/11/chartex" xmlns:cx6="http://schemas.microsoft.com/office/drawing/2016/5/12/chartex" xmlns:cx7="http://schemas.microsoft.com/office/drawing/2016/5/13/chartex" xmlns:cx8="http://schemas.microsoft.com/office/drawing/2016/5/14/chartex" xmlns:mc="http://schemas.openxmlformats.org/markup-compatibility/2006" xmlns:aink="http://schemas.microsoft.com/office/drawing/2016/ink" xmlns:am3d="http://schemas.microsoft.com/office/drawing/2017/model3d" xmlns:o="urn:schemas-microsoft-com:office:office" xmlns:r="http://schemas.openxmlformats.org/officeDocument/2006/relationships" xmlns:m="http://schemas.openxmlformats.org/officeDocument/2006/math" xmlns:v="urn:schemas-microsoft-com:vml" xmlns:wp14="http://schemas.microsoft.com/office/word/2010/wordprocessingDrawing" xmlns:wp="http://schemas.openxmlformats.org/drawingml/2006/wordprocessingDrawing" xmlns:w10="urn:schemas-microsoft-com:office:word" xmlns:w="http://schemas.openxmlformats.org/wordprocessingml/2006/main" xmlns:w14="http://schemas.microsoft.com/office/word/2010/wordml" xmlns:w15="http://schemas.microsoft.com/office/word/2012/wordml" xmlns:w16cid="http://schemas.microsoft.com/office/word/2016/wordml/cid" xmlns:w16se="http://schemas.microsoft.com/office/word/2015/wordml/symex" xmlns:wpg="http://schemas.microsoft.com/office/word/2010/wordprocessingGroup" xmlns:wpi="http://schemas.microsoft.com/office/word/2010/wordprocessingInk" xmlns:wne="http://schemas.microsoft.com/office/word/2006/wordml" xmlns:wps="http://schemas.microsoft.com/office/word/2010/wordprocessingShape" mc:Ignorable="w14 w15 w16se w16cid wp14">
   <w16cid:commentId w16cid:paraId="7D897188" w16cid:durableId="226D8BEB"/>
+  <w16cid:commentId w16cid:paraId="40815B6C" w16cid:durableId="226FA988"/>
+  <w16cid:commentId w16cid:paraId="576C0300" w16cid:durableId="226FAAB9"/>
+  <w16cid:commentId w16cid:paraId="068C515A" w16cid:durableId="226FABAB"/>
+  <w16cid:commentId w16cid:paraId="7E4E45CA" w16cid:durableId="226FAC58"/>
   <w16cid:commentId w16cid:paraId="4E0249FF" w16cid:durableId="226E2C93"/>
 </w16cid:commentsIds>
 </file>
 
 <file path=word/endnotes.xml><?xml version="1.0" encoding="utf-8"?>
-<w:endnotes xmlns:wpc="http://schemas.microsoft.com/office/word/2010/wordprocessingCanvas" xmlns:cx="http://schemas.microsoft.com/office/drawing/2014/chartex" xmlns:cx1="http://schemas.microsoft.com/office/drawing/2015/9/8/chartex" xmlns:cx2="http://schemas.microsoft.com/office/drawing/2015/10/21/chartex" xmlns:cx3="http://schemas.microsoft.com/office/drawing/2016/5/9/chartex" xmlns:cx4="http://schemas.microsoft.com/office/drawing/2016/5/10/chartex" xmlns:cx5="http://schemas.microsoft.com/office/drawing/2016/5/11/chartex" xmlns:cx6="http://schemas.microsoft.com/office/drawing/2016/5/12/chartex" xmlns:cx7="http://schemas.microsoft.com/office/drawing/2016/5/13/chartex" xmlns:cx8="http://schemas.microsoft.com/office/drawing/2016/5/14/chartex" xmlns:mc="http://schemas.openxmlformats.org/markup-compatibility/2006" xmlns:aink="http://schemas.microsoft.com/office/drawing/2016/ink" xmlns:am3d="http://schemas.microsoft.com/office/drawing/2017/model3d" xmlns:o="urn:schemas-microsoft-com:office:office" xmlns:r="http://schemas.openxmlformats.org/officeDocument/2006/relationships" xmlns:m="http://schemas.openxmlformats.org/officeDocument/2006/math" xmlns:v="urn:schemas-microsoft-com:vml" xmlns:wp14="http://schemas.microsoft.com/office/word/2010/wordprocessingDrawing" xmlns:wp="http://schemas.openxmlformats.org/drawingml/2006/wordprocessingDrawing" xmlns:w10="urn:schemas-microsoft-com:office:word" xmlns:w="http://schemas.openxmlformats.org/wordprocessingml/2006/main" xmlns:w14="http://schemas.microsoft.com/office/word/2010/wordml" xmlns:w15="http://schemas.microsoft.com/office/word/2012/wordml" xmlns:w16cex="http://schemas.microsoft.com/office/word/2018/wordml/cex" xmlns:w16cid="http://schemas.microsoft.com/office/word/2016/wordml/cid" xmlns:w16="http://schemas.microsoft.com/office/word/2018/wordml" xmlns:w16se="http://schemas.microsoft.com/office/word/2015/wordml/symex" xmlns:wpg="http://schemas.microsoft.com/office/word/2010/wordprocessingGroup" xmlns:wpi="http://schemas.microsoft.com/office/word/2010/wordprocessingInk" xmlns:wne="http://schemas.microsoft.com/office/word/2006/wordml" xmlns:wps="http://schemas.microsoft.com/office/word/2010/wordprocessingShape" mc:Ignorable="w14 w15 w16se w16cid w16 w16cex wp14">
+<w:endnotes xmlns:wpc="http://schemas.microsoft.com/office/word/2010/wordprocessingCanvas" xmlns:cx="http://schemas.microsoft.com/office/drawing/2014/chartex" xmlns:cx1="http://schemas.microsoft.com/office/drawing/2015/9/8/chartex" xmlns:cx2="http://schemas.microsoft.com/office/drawing/2015/10/21/chartex" xmlns:cx3="http://schemas.microsoft.com/office/drawing/2016/5/9/chartex" xmlns:cx4="http://schemas.microsoft.com/office/drawing/2016/5/10/chartex" xmlns:cx5="http://schemas.microsoft.com/office/drawing/2016/5/11/chartex" xmlns:cx6="http://schemas.microsoft.com/office/drawing/2016/5/12/chartex" xmlns:cx7="http://schemas.microsoft.com/office/drawing/2016/5/13/chartex" xmlns:cx8="http://schemas.microsoft.com/office/drawing/2016/5/14/chartex" xmlns:mc="http://schemas.openxmlformats.org/markup-compatibility/2006" xmlns:aink="http://schemas.microsoft.com/office/drawing/2016/ink" xmlns:am3d="http://schemas.microsoft.com/office/drawing/2017/model3d" xmlns:o="urn:schemas-microsoft-com:office:office" xmlns:r="http://schemas.openxmlformats.org/officeDocument/2006/relationships" xmlns:m="http://schemas.openxmlformats.org/officeDocument/2006/math" xmlns:v="urn:schemas-microsoft-com:vml" xmlns:wp14="http://schemas.microsoft.com/office/word/2010/wordprocessingDrawing" xmlns:wp="http://schemas.openxmlformats.org/drawingml/2006/wordprocessingDrawing" xmlns:w10="urn:schemas-microsoft-com:office:word" xmlns:w="http://schemas.openxmlformats.org/wordprocessingml/2006/main" xmlns:w14="http://schemas.microsoft.com/office/word/2010/wordml" xmlns:w15="http://schemas.microsoft.com/office/word/2012/wordml" xmlns:w16cid="http://schemas.microsoft.com/office/word/2016/wordml/cid" xmlns:w16se="http://schemas.microsoft.com/office/word/2015/wordml/symex" xmlns:wpg="http://schemas.microsoft.com/office/word/2010/wordprocessingGroup" xmlns:wpi="http://schemas.microsoft.com/office/word/2010/wordprocessingInk" xmlns:wne="http://schemas.microsoft.com/office/word/2006/wordml" xmlns:wps="http://schemas.microsoft.com/office/word/2010/wordprocessingShape" mc:Ignorable="w14 w15 w16se w16cid wp14">
   <w:endnote w:type="separator" w:id="-1">
     <w:p>
       <w:r>
@@ -9565,7 +10027,7 @@
 </file>
 
 <file path=word/footnotes.xml><?xml version="1.0" encoding="utf-8"?>
-<w:footnotes xmlns:wpc="http://schemas.microsoft.com/office/word/2010/wordprocessingCanvas" xmlns:cx="http://schemas.microsoft.com/office/drawing/2014/chartex" xmlns:cx1="http://schemas.microsoft.com/office/drawing/2015/9/8/chartex" xmlns:cx2="http://schemas.microsoft.com/office/drawing/2015/10/21/chartex" xmlns:cx3="http://schemas.microsoft.com/office/drawing/2016/5/9/chartex" xmlns:cx4="http://schemas.microsoft.com/office/drawing/2016/5/10/chartex" xmlns:cx5="http://schemas.microsoft.com/office/drawing/2016/5/11/chartex" xmlns:cx6="http://schemas.microsoft.com/office/drawing/2016/5/12/chartex" xmlns:cx7="http://schemas.microsoft.com/office/drawing/2016/5/13/chartex" xmlns:cx8="http://schemas.microsoft.com/office/drawing/2016/5/14/chartex" xmlns:mc="http://schemas.openxmlformats.org/markup-compatibility/2006" xmlns:aink="http://schemas.microsoft.com/office/drawing/2016/ink" xmlns:am3d="http://schemas.microsoft.com/office/drawing/2017/model3d" xmlns:o="urn:schemas-microsoft-com:office:office" xmlns:r="http://schemas.openxmlformats.org/officeDocument/2006/relationships" xmlns:m="http://schemas.openxmlformats.org/officeDocument/2006/math" xmlns:v="urn:schemas-microsoft-com:vml" xmlns:wp14="http://schemas.microsoft.com/office/word/2010/wordprocessingDrawing" xmlns:wp="http://schemas.openxmlformats.org/drawingml/2006/wordprocessingDrawing" xmlns:w10="urn:schemas-microsoft-com:office:word" xmlns:w="http://schemas.openxmlformats.org/wordprocessingml/2006/main" xmlns:w14="http://schemas.microsoft.com/office/word/2010/wordml" xmlns:w15="http://schemas.microsoft.com/office/word/2012/wordml" xmlns:w16cex="http://schemas.microsoft.com/office/word/2018/wordml/cex" xmlns:w16cid="http://schemas.microsoft.com/office/word/2016/wordml/cid" xmlns:w16="http://schemas.microsoft.com/office/word/2018/wordml" xmlns:w16se="http://schemas.microsoft.com/office/word/2015/wordml/symex" xmlns:wpg="http://schemas.microsoft.com/office/word/2010/wordprocessingGroup" xmlns:wpi="http://schemas.microsoft.com/office/word/2010/wordprocessingInk" xmlns:wne="http://schemas.microsoft.com/office/word/2006/wordml" xmlns:wps="http://schemas.microsoft.com/office/word/2010/wordprocessingShape" mc:Ignorable="w14 w15 w16se w16cid w16 w16cex wp14">
+<w:footnotes xmlns:wpc="http://schemas.microsoft.com/office/word/2010/wordprocessingCanvas" xmlns:cx="http://schemas.microsoft.com/office/drawing/2014/chartex" xmlns:cx1="http://schemas.microsoft.com/office/drawing/2015/9/8/chartex" xmlns:cx2="http://schemas.microsoft.com/office/drawing/2015/10/21/chartex" xmlns:cx3="http://schemas.microsoft.com/office/drawing/2016/5/9/chartex" xmlns:cx4="http://schemas.microsoft.com/office/drawing/2016/5/10/chartex" xmlns:cx5="http://schemas.microsoft.com/office/drawing/2016/5/11/chartex" xmlns:cx6="http://schemas.microsoft.com/office/drawing/2016/5/12/chartex" xmlns:cx7="http://schemas.microsoft.com/office/drawing/2016/5/13/chartex" xmlns:cx8="http://schemas.microsoft.com/office/drawing/2016/5/14/chartex" xmlns:mc="http://schemas.openxmlformats.org/markup-compatibility/2006" xmlns:aink="http://schemas.microsoft.com/office/drawing/2016/ink" xmlns:am3d="http://schemas.microsoft.com/office/drawing/2017/model3d" xmlns:o="urn:schemas-microsoft-com:office:office" xmlns:r="http://schemas.openxmlformats.org/officeDocument/2006/relationships" xmlns:m="http://schemas.openxmlformats.org/officeDocument/2006/math" xmlns:v="urn:schemas-microsoft-com:vml" xmlns:wp14="http://schemas.microsoft.com/office/word/2010/wordprocessingDrawing" xmlns:wp="http://schemas.openxmlformats.org/drawingml/2006/wordprocessingDrawing" xmlns:w10="urn:schemas-microsoft-com:office:word" xmlns:w="http://schemas.openxmlformats.org/wordprocessingml/2006/main" xmlns:w14="http://schemas.microsoft.com/office/word/2010/wordml" xmlns:w15="http://schemas.microsoft.com/office/word/2012/wordml" xmlns:w16cid="http://schemas.microsoft.com/office/word/2016/wordml/cid" xmlns:w16se="http://schemas.microsoft.com/office/word/2015/wordml/symex" xmlns:wpg="http://schemas.microsoft.com/office/word/2010/wordprocessingGroup" xmlns:wpi="http://schemas.microsoft.com/office/word/2010/wordprocessingInk" xmlns:wne="http://schemas.microsoft.com/office/word/2006/wordml" xmlns:wps="http://schemas.microsoft.com/office/word/2010/wordprocessingShape" mc:Ignorable="w14 w15 w16se w16cid wp14">
   <w:footnote w:type="separator" w:id="-1">
     <w:p>
       <w:r>
@@ -9584,7 +10046,7 @@
 </file>
 
 <file path=word/numbering.xml><?xml version="1.0" encoding="utf-8"?>
-<w:numbering xmlns:wpc="http://schemas.microsoft.com/office/word/2010/wordprocessingCanvas" xmlns:cx="http://schemas.microsoft.com/office/drawing/2014/chartex" xmlns:cx1="http://schemas.microsoft.com/office/drawing/2015/9/8/chartex" xmlns:cx2="http://schemas.microsoft.com/office/drawing/2015/10/21/chartex" xmlns:cx3="http://schemas.microsoft.com/office/drawing/2016/5/9/chartex" xmlns:cx4="http://schemas.microsoft.com/office/drawing/2016/5/10/chartex" xmlns:cx5="http://schemas.microsoft.com/office/drawing/2016/5/11/chartex" xmlns:cx6="http://schemas.microsoft.com/office/drawing/2016/5/12/chartex" xmlns:cx7="http://schemas.microsoft.com/office/drawing/2016/5/13/chartex" xmlns:cx8="http://schemas.microsoft.com/office/drawing/2016/5/14/chartex" xmlns:mc="http://schemas.openxmlformats.org/markup-compatibility/2006" xmlns:aink="http://schemas.microsoft.com/office/drawing/2016/ink" xmlns:am3d="http://schemas.microsoft.com/office/drawing/2017/model3d" xmlns:o="urn:schemas-microsoft-com:office:office" xmlns:r="http://schemas.openxmlformats.org/officeDocument/2006/relationships" xmlns:m="http://schemas.openxmlformats.org/officeDocument/2006/math" xmlns:v="urn:schemas-microsoft-com:vml" xmlns:wp14="http://schemas.microsoft.com/office/word/2010/wordprocessingDrawing" xmlns:wp="http://schemas.openxmlformats.org/drawingml/2006/wordprocessingDrawing" xmlns:w10="urn:schemas-microsoft-com:office:word" xmlns:w="http://schemas.openxmlformats.org/wordprocessingml/2006/main" xmlns:w14="http://schemas.microsoft.com/office/word/2010/wordml" xmlns:w15="http://schemas.microsoft.com/office/word/2012/wordml" xmlns:w16cex="http://schemas.microsoft.com/office/word/2018/wordml/cex" xmlns:w16cid="http://schemas.microsoft.com/office/word/2016/wordml/cid" xmlns:w16="http://schemas.microsoft.com/office/word/2018/wordml" xmlns:w16se="http://schemas.microsoft.com/office/word/2015/wordml/symex" xmlns:wpg="http://schemas.microsoft.com/office/word/2010/wordprocessingGroup" xmlns:wpi="http://schemas.microsoft.com/office/word/2010/wordprocessingInk" xmlns:wne="http://schemas.microsoft.com/office/word/2006/wordml" xmlns:wps="http://schemas.microsoft.com/office/word/2010/wordprocessingShape" mc:Ignorable="w14 w15 w16se w16cid w16 w16cex wp14">
+<w:numbering xmlns:wpc="http://schemas.microsoft.com/office/word/2010/wordprocessingCanvas" xmlns:cx="http://schemas.microsoft.com/office/drawing/2014/chartex" xmlns:cx1="http://schemas.microsoft.com/office/drawing/2015/9/8/chartex" xmlns:cx2="http://schemas.microsoft.com/office/drawing/2015/10/21/chartex" xmlns:cx3="http://schemas.microsoft.com/office/drawing/2016/5/9/chartex" xmlns:cx4="http://schemas.microsoft.com/office/drawing/2016/5/10/chartex" xmlns:cx5="http://schemas.microsoft.com/office/drawing/2016/5/11/chartex" xmlns:cx6="http://schemas.microsoft.com/office/drawing/2016/5/12/chartex" xmlns:cx7="http://schemas.microsoft.com/office/drawing/2016/5/13/chartex" xmlns:cx8="http://schemas.microsoft.com/office/drawing/2016/5/14/chartex" xmlns:mc="http://schemas.openxmlformats.org/markup-compatibility/2006" xmlns:aink="http://schemas.microsoft.com/office/drawing/2016/ink" xmlns:am3d="http://schemas.microsoft.com/office/drawing/2017/model3d" xmlns:o="urn:schemas-microsoft-com:office:office" xmlns:r="http://schemas.openxmlformats.org/officeDocument/2006/relationships" xmlns:m="http://schemas.openxmlformats.org/officeDocument/2006/math" xmlns:v="urn:schemas-microsoft-com:vml" xmlns:wp14="http://schemas.microsoft.com/office/word/2010/wordprocessingDrawing" xmlns:wp="http://schemas.openxmlformats.org/drawingml/2006/wordprocessingDrawing" xmlns:w10="urn:schemas-microsoft-com:office:word" xmlns:w="http://schemas.openxmlformats.org/wordprocessingml/2006/main" xmlns:w14="http://schemas.microsoft.com/office/word/2010/wordml" xmlns:w15="http://schemas.microsoft.com/office/word/2012/wordml" xmlns:w16cid="http://schemas.microsoft.com/office/word/2016/wordml/cid" xmlns:w16se="http://schemas.microsoft.com/office/word/2015/wordml/symex" xmlns:wpg="http://schemas.microsoft.com/office/word/2010/wordprocessingGroup" xmlns:wpi="http://schemas.microsoft.com/office/word/2010/wordprocessingInk" xmlns:wne="http://schemas.microsoft.com/office/word/2006/wordml" xmlns:wps="http://schemas.microsoft.com/office/word/2010/wordprocessingShape" mc:Ignorable="w14 w15 w16se w16cid wp14">
   <w:abstractNum w:abstractNumId="0" w15:restartNumberingAfterBreak="0">
     <w:nsid w:val="0CC507C2"/>
     <w:multiLevelType w:val="hybridMultilevel"/>
@@ -10237,7 +10699,7 @@
 </file>
 
 <file path=word/people.xml><?xml version="1.0" encoding="utf-8"?>
-<w15:people xmlns:wpc="http://schemas.microsoft.com/office/word/2010/wordprocessingCanvas" xmlns:cx="http://schemas.microsoft.com/office/drawing/2014/chartex" xmlns:cx1="http://schemas.microsoft.com/office/drawing/2015/9/8/chartex" xmlns:cx2="http://schemas.microsoft.com/office/drawing/2015/10/21/chartex" xmlns:cx3="http://schemas.microsoft.com/office/drawing/2016/5/9/chartex" xmlns:cx4="http://schemas.microsoft.com/office/drawing/2016/5/10/chartex" xmlns:cx5="http://schemas.microsoft.com/office/drawing/2016/5/11/chartex" xmlns:cx6="http://schemas.microsoft.com/office/drawing/2016/5/12/chartex" xmlns:cx7="http://schemas.microsoft.com/office/drawing/2016/5/13/chartex" xmlns:cx8="http://schemas.microsoft.com/office/drawing/2016/5/14/chartex" xmlns:mc="http://schemas.openxmlformats.org/markup-compatibility/2006" xmlns:aink="http://schemas.microsoft.com/office/drawing/2016/ink" xmlns:am3d="http://schemas.microsoft.com/office/drawing/2017/model3d" xmlns:o="urn:schemas-microsoft-com:office:office" xmlns:r="http://schemas.openxmlformats.org/officeDocument/2006/relationships" xmlns:m="http://schemas.openxmlformats.org/officeDocument/2006/math" xmlns:v="urn:schemas-microsoft-com:vml" xmlns:wp14="http://schemas.microsoft.com/office/word/2010/wordprocessingDrawing" xmlns:wp="http://schemas.openxmlformats.org/drawingml/2006/wordprocessingDrawing" xmlns:w10="urn:schemas-microsoft-com:office:word" xmlns:w="http://schemas.openxmlformats.org/wordprocessingml/2006/main" xmlns:w14="http://schemas.microsoft.com/office/word/2010/wordml" xmlns:w15="http://schemas.microsoft.com/office/word/2012/wordml" xmlns:w16cex="http://schemas.microsoft.com/office/word/2018/wordml/cex" xmlns:w16cid="http://schemas.microsoft.com/office/word/2016/wordml/cid" xmlns:w16="http://schemas.microsoft.com/office/word/2018/wordml" xmlns:w16se="http://schemas.microsoft.com/office/word/2015/wordml/symex" xmlns:wpg="http://schemas.microsoft.com/office/word/2010/wordprocessingGroup" xmlns:wpi="http://schemas.microsoft.com/office/word/2010/wordprocessingInk" xmlns:wne="http://schemas.microsoft.com/office/word/2006/wordml" xmlns:wps="http://schemas.microsoft.com/office/word/2010/wordprocessingShape" mc:Ignorable="w14 w15 w16se w16cid w16 w16cex wp14">
+<w15:people xmlns:wpc="http://schemas.microsoft.com/office/word/2010/wordprocessingCanvas" xmlns:cx="http://schemas.microsoft.com/office/drawing/2014/chartex" xmlns:cx1="http://schemas.microsoft.com/office/drawing/2015/9/8/chartex" xmlns:cx2="http://schemas.microsoft.com/office/drawing/2015/10/21/chartex" xmlns:cx3="http://schemas.microsoft.com/office/drawing/2016/5/9/chartex" xmlns:cx4="http://schemas.microsoft.com/office/drawing/2016/5/10/chartex" xmlns:cx5="http://schemas.microsoft.com/office/drawing/2016/5/11/chartex" xmlns:cx6="http://schemas.microsoft.com/office/drawing/2016/5/12/chartex" xmlns:cx7="http://schemas.microsoft.com/office/drawing/2016/5/13/chartex" xmlns:cx8="http://schemas.microsoft.com/office/drawing/2016/5/14/chartex" xmlns:mc="http://schemas.openxmlformats.org/markup-compatibility/2006" xmlns:aink="http://schemas.microsoft.com/office/drawing/2016/ink" xmlns:am3d="http://schemas.microsoft.com/office/drawing/2017/model3d" xmlns:o="urn:schemas-microsoft-com:office:office" xmlns:r="http://schemas.openxmlformats.org/officeDocument/2006/relationships" xmlns:m="http://schemas.openxmlformats.org/officeDocument/2006/math" xmlns:v="urn:schemas-microsoft-com:vml" xmlns:wp14="http://schemas.microsoft.com/office/word/2010/wordprocessingDrawing" xmlns:wp="http://schemas.openxmlformats.org/drawingml/2006/wordprocessingDrawing" xmlns:w10="urn:schemas-microsoft-com:office:word" xmlns:w="http://schemas.openxmlformats.org/wordprocessingml/2006/main" xmlns:w14="http://schemas.microsoft.com/office/word/2010/wordml" xmlns:w15="http://schemas.microsoft.com/office/word/2012/wordml" xmlns:w16cid="http://schemas.microsoft.com/office/word/2016/wordml/cid" xmlns:w16se="http://schemas.microsoft.com/office/word/2015/wordml/symex" xmlns:wpg="http://schemas.microsoft.com/office/word/2010/wordprocessingGroup" xmlns:wpi="http://schemas.microsoft.com/office/word/2010/wordprocessingInk" xmlns:wne="http://schemas.microsoft.com/office/word/2006/wordml" xmlns:wps="http://schemas.microsoft.com/office/word/2010/wordprocessingShape" mc:Ignorable="w14 w15 w16se w16cid wp14">
   <w15:person w15:author="Jonathan Wood">
     <w15:presenceInfo w15:providerId="Windows Live" w15:userId="347fa1a50d2d183f"/>
   </w15:person>
@@ -10248,7 +10710,7 @@
 </file>
 
 <file path=word/styles.xml><?xml version="1.0" encoding="utf-8"?>
-<w:styles xmlns:mc="http://schemas.openxmlformats.org/markup-compatibility/2006" xmlns:r="http://schemas.openxmlformats.org/officeDocument/2006/relationships" xmlns:w="http://schemas.openxmlformats.org/wordprocessingml/2006/main" xmlns:w14="http://schemas.microsoft.com/office/word/2010/wordml" xmlns:w15="http://schemas.microsoft.com/office/word/2012/wordml" xmlns:w16cex="http://schemas.microsoft.com/office/word/2018/wordml/cex" xmlns:w16cid="http://schemas.microsoft.com/office/word/2016/wordml/cid" xmlns:w16="http://schemas.microsoft.com/office/word/2018/wordml" xmlns:w16se="http://schemas.microsoft.com/office/word/2015/wordml/symex" mc:Ignorable="w14 w15 w16se w16cid w16 w16cex">
+<w:styles xmlns:mc="http://schemas.openxmlformats.org/markup-compatibility/2006" xmlns:r="http://schemas.openxmlformats.org/officeDocument/2006/relationships" xmlns:w="http://schemas.openxmlformats.org/wordprocessingml/2006/main" xmlns:w14="http://schemas.microsoft.com/office/word/2010/wordml" xmlns:w15="http://schemas.microsoft.com/office/word/2012/wordml" xmlns:w16cid="http://schemas.microsoft.com/office/word/2016/wordml/cid" xmlns:w16se="http://schemas.microsoft.com/office/word/2015/wordml/symex" mc:Ignorable="w14 w15 w16se w16cid">
   <w:docDefaults>
     <w:rPrDefault>
       <w:rPr>
@@ -10260,7 +10722,7 @@
     </w:rPrDefault>
     <w:pPrDefault/>
   </w:docDefaults>
-  <w:latentStyles w:defLockedState="0" w:defUIPriority="99" w:defSemiHidden="0" w:defUnhideWhenUsed="0" w:defQFormat="0" w:count="376">
+  <w:latentStyles w:defLockedState="0" w:defUIPriority="99" w:defSemiHidden="0" w:defUnhideWhenUsed="0" w:defQFormat="0" w:count="375">
     <w:lsdException w:name="Normal" w:uiPriority="0" w:qFormat="1"/>
     <w:lsdException w:name="heading 1" w:uiPriority="9" w:qFormat="1"/>
     <w:lsdException w:name="heading 2" w:semiHidden="1" w:uiPriority="9" w:unhideWhenUsed="1" w:qFormat="1"/>
@@ -10636,7 +11098,6 @@
     <w:lsdException w:name="Smart Hyperlink" w:semiHidden="1" w:unhideWhenUsed="1"/>
     <w:lsdException w:name="Hashtag" w:semiHidden="1" w:unhideWhenUsed="1"/>
     <w:lsdException w:name="Unresolved Mention" w:semiHidden="1" w:unhideWhenUsed="1"/>
-    <w:lsdException w:name="Smart Link" w:semiHidden="1" w:unhideWhenUsed="1"/>
   </w:latentStyles>
   <w:style w:type="paragraph" w:default="1" w:styleId="Normal">
     <w:name w:val="Normal"/>
@@ -11128,7 +11589,7 @@
 </file>
 
 <file path=customXml/itemProps1.xml><?xml version="1.0" encoding="utf-8"?>
-<ds:datastoreItem xmlns:ds="http://schemas.openxmlformats.org/officeDocument/2006/customXml" ds:itemID="{DF0FD7B7-684F-4737-BCBD-71B5B52A8D53}">
+<ds:datastoreItem xmlns:ds="http://schemas.openxmlformats.org/officeDocument/2006/customXml" ds:itemID="{F8482D54-68A5-D442-BD2D-24F6B713EE6D}">
   <ds:schemaRefs>
     <ds:schemaRef ds:uri="http://schemas.openxmlformats.org/officeDocument/2006/bibliography"/>
   </ds:schemaRefs>

</xml_diff>

<commit_message>
Incorporting hk changes to MS
</commit_message>
<xml_diff>
--- a/Writing/UDPV_prereg.docx
+++ b/Writing/UDPV_prereg.docx
@@ -668,15 +668,7 @@
         <w:fldChar w:fldCharType="separate"/>
       </w:r>
       <w:r>
-        <w:t xml:space="preserve">(Verstynen and </w:t>
-      </w:r>
-      <w:proofErr w:type="spellStart"/>
-      <w:r>
-        <w:t>Sabes</w:t>
-      </w:r>
-      <w:proofErr w:type="spellEnd"/>
-      <w:r>
-        <w:t>, 2011)</w:t>
+        <w:t>(Verstynen and Sabes, 2011)</w:t>
       </w:r>
       <w:r>
         <w:fldChar w:fldCharType="end"/>
@@ -770,15 +762,7 @@
         <w:fldChar w:fldCharType="separate"/>
       </w:r>
       <w:r>
-        <w:t>(</w:t>
-      </w:r>
-      <w:proofErr w:type="spellStart"/>
-      <w:r>
-        <w:t>Diedrichsen</w:t>
-      </w:r>
-      <w:proofErr w:type="spellEnd"/>
-      <w:r>
-        <w:t xml:space="preserve"> et al., 2010)</w:t>
+        <w:t>(Diedrichsen et al., 2010)</w:t>
       </w:r>
       <w:r>
         <w:fldChar w:fldCharType="end"/>
@@ -1050,31 +1034,7 @@
         <w:fldChar w:fldCharType="separate"/>
       </w:r>
       <w:r>
-        <w:t>(</w:t>
-      </w:r>
-      <w:proofErr w:type="spellStart"/>
-      <w:r>
-        <w:t>Diedrichsen</w:t>
-      </w:r>
-      <w:proofErr w:type="spellEnd"/>
-      <w:r>
-        <w:t xml:space="preserve"> et al., 2010; French et al., 2018; Long et al., 2016; </w:t>
-      </w:r>
-      <w:proofErr w:type="spellStart"/>
-      <w:r>
-        <w:t>Verstynen</w:t>
-      </w:r>
-      <w:proofErr w:type="spellEnd"/>
-      <w:r>
-        <w:t xml:space="preserve"> and </w:t>
-      </w:r>
-      <w:proofErr w:type="spellStart"/>
-      <w:r>
-        <w:t>Sabes</w:t>
-      </w:r>
-      <w:proofErr w:type="spellEnd"/>
-      <w:r>
-        <w:t>, 2011; Wood et al., 2020)</w:t>
+        <w:t>(Diedrichsen et al., 2010; French et al., 2018; Long et al., 2016; Verstynen and Sabes, 2011; Wood et al., 2020)</w:t>
       </w:r>
       <w:r>
         <w:fldChar w:fldCharType="end"/>
@@ -1914,7 +1874,13 @@
         <w:t xml:space="preserve"> In the </w:t>
       </w:r>
       <w:r>
-        <w:t xml:space="preserve">5σ </w:t>
+        <w:t>5</w:t>
+      </w:r>
+      <w:r>
+        <w:t xml:space="preserve">% </w:t>
+      </w:r>
+      <w:r>
+        <w:t xml:space="preserve">σ </w:t>
       </w:r>
       <w:r>
         <w:t xml:space="preserve">condition, </w:t>
@@ -1950,7 +1916,13 @@
         <w:t xml:space="preserve">or both the </w:t>
       </w:r>
       <w:r>
-        <w:t>5σ</w:t>
+        <w:t>5</w:t>
+      </w:r>
+      <w:r>
+        <w:t xml:space="preserve">% </w:t>
+      </w:r>
+      <w:r>
+        <w:t>σ</w:t>
       </w:r>
       <w:r>
         <w:t xml:space="preserve"> </w:t>
@@ -2300,11 +2272,13 @@
       <w:r>
         <w:t xml:space="preserve">To assess how well </w:t>
       </w:r>
+      <w:proofErr w:type="gramStart"/>
       <w:r>
         <w:t>participants</w:t>
       </w:r>
-      <w:r>
-        <w:t xml:space="preserve"> performed on the learning task, w</w:t>
+      <w:proofErr w:type="gramEnd"/>
+      <w:r>
+        <w:t xml:space="preserve"> perform on the learning task, w</w:t>
       </w:r>
       <w:r>
         <w:t xml:space="preserve">e will calculate SAI accuracy as the </w:t>
@@ -2320,16 +2294,9 @@
       <w:r>
         <w:t xml:space="preserve"> </w:t>
       </w:r>
-      <w:del w:id="16" w:author="Jonathan Wood" w:date="2020-05-21T10:34:00Z">
-        <w:r>
-          <w:delText>during the</w:delText>
-        </w:r>
-      </w:del>
-      <w:ins w:id="17" w:author="Jonathan Wood" w:date="2020-05-21T10:34:00Z">
-        <w:r>
-          <w:t>for each stride of the</w:t>
-        </w:r>
-      </w:ins>
+      <w:r>
+        <w:t>during the</w:t>
+      </w:r>
       <w:r>
         <w:t xml:space="preserve"> Learning phase</w:t>
       </w:r>
@@ -2340,13 +2307,25 @@
         <w:t xml:space="preserve"> </w:t>
       </w:r>
       <w:r>
-        <w:t xml:space="preserve">During pilot testing, </w:t>
-      </w:r>
-      <w:r>
-        <w:t>i</w:t>
-      </w:r>
-      <w:r>
-        <w:t>ndividuals</w:t>
+        <w:t>Our</w:t>
+      </w:r>
+      <w:r>
+        <w:t xml:space="preserve"> pilot </w:t>
+      </w:r>
+      <w:r>
+        <w:t>results (three</w:t>
+      </w:r>
+      <w:r>
+        <w:t xml:space="preserve"> individuals performing</w:t>
+      </w:r>
+      <w:r>
+        <w:t xml:space="preserve"> the Uniform condition)</w:t>
+      </w:r>
+      <w:r>
+        <w:t xml:space="preserve">, </w:t>
+      </w:r>
+      <w:r>
+        <w:t>show that they</w:t>
       </w:r>
       <w:r>
         <w:t xml:space="preserve"> </w:t>
@@ -2358,7 +2337,7 @@
         <w:t>able to follow the feedback</w:t>
       </w:r>
       <w:r>
-        <w:t xml:space="preserve"> during the Uniform condition with a mean</w:t>
+        <w:t xml:space="preserve"> with a mean</w:t>
       </w:r>
       <w:r>
         <w:t xml:space="preserve"> distance</w:t>
@@ -2372,27 +2351,27 @@
       <w:r>
         <w:t xml:space="preserve"> </w:t>
       </w:r>
-      <w:ins w:id="18" w:author="Jonathan Wood" w:date="2020-05-18T17:09:00Z">
+      <w:ins w:id="16" w:author="Jonathan Wood" w:date="2020-05-18T17:09:00Z">
         <w:r>
           <w:t xml:space="preserve">Furthermore, </w:t>
         </w:r>
       </w:ins>
-      <w:ins w:id="19" w:author="Jonathan Wood" w:date="2020-05-18T17:10:00Z">
+      <w:ins w:id="17" w:author="Jonathan Wood" w:date="2020-05-18T17:10:00Z">
         <w:r>
           <w:t>the right and left step lengths were significantly</w:t>
         </w:r>
       </w:ins>
-      <w:ins w:id="20" w:author="Jonathan Wood" w:date="2020-05-21T10:38:00Z">
+      <w:ins w:id="18" w:author="Jonathan Wood" w:date="2020-05-21T10:38:00Z">
         <w:r>
           <w:t xml:space="preserve"> (both p &lt; 9.</w:t>
         </w:r>
       </w:ins>
-      <w:ins w:id="21" w:author="Jonathan Wood" w:date="2020-05-21T10:39:00Z">
+      <w:ins w:id="19" w:author="Jonathan Wood" w:date="2020-05-21T10:39:00Z">
         <w:r>
           <w:t>4</w:t>
         </w:r>
       </w:ins>
-      <w:ins w:id="22" w:author="Jonathan Wood" w:date="2020-05-21T10:38:00Z">
+      <w:ins w:id="20" w:author="Jonathan Wood" w:date="2020-05-21T10:38:00Z">
         <w:r>
           <w:t>e</w:t>
         </w:r>
@@ -2403,37 +2382,37 @@
           <w:t>-148</w:t>
         </w:r>
       </w:ins>
-      <w:ins w:id="23" w:author="Jonathan Wood" w:date="2020-05-21T10:39:00Z">
+      <w:ins w:id="21" w:author="Jonathan Wood" w:date="2020-05-21T10:39:00Z">
         <w:r>
           <w:t>)</w:t>
         </w:r>
       </w:ins>
-      <w:ins w:id="24" w:author="Jonathan Wood" w:date="2020-05-18T17:10:00Z">
+      <w:ins w:id="22" w:author="Jonathan Wood" w:date="2020-05-18T17:10:00Z">
         <w:r>
           <w:t xml:space="preserve"> correlated with the right and left target</w:t>
         </w:r>
       </w:ins>
-      <w:ins w:id="25" w:author="Jonathan Wood" w:date="2020-05-18T17:12:00Z">
+      <w:ins w:id="23" w:author="Jonathan Wood" w:date="2020-05-18T17:12:00Z">
         <w:r>
           <w:t xml:space="preserve"> </w:t>
         </w:r>
       </w:ins>
-      <w:ins w:id="26" w:author="Jonathan Wood" w:date="2020-05-18T17:10:00Z">
+      <w:ins w:id="24" w:author="Jonathan Wood" w:date="2020-05-18T17:10:00Z">
         <w:r>
           <w:t>(r = 0.61, r = 0.83)</w:t>
         </w:r>
       </w:ins>
-      <w:ins w:id="27" w:author="Jonathan Wood" w:date="2020-05-18T17:12:00Z">
+      <w:ins w:id="25" w:author="Jonathan Wood" w:date="2020-05-18T17:12:00Z">
         <w:r>
           <w:t>, respectively.</w:t>
         </w:r>
       </w:ins>
-      <w:ins w:id="28" w:author="Jonathan Wood" w:date="2020-05-19T13:06:00Z">
+      <w:ins w:id="26" w:author="Jonathan Wood" w:date="2020-05-19T13:06:00Z">
         <w:r>
           <w:t xml:space="preserve"> </w:t>
         </w:r>
       </w:ins>
-      <w:ins w:id="29" w:author="Jonathan Wood" w:date="2020-05-19T13:05:00Z">
+      <w:ins w:id="27" w:author="Jonathan Wood" w:date="2020-05-19T13:05:00Z">
         <w:r>
           <w:t xml:space="preserve">We </w:t>
         </w:r>
@@ -2445,7 +2424,7 @@
         <w:t>, during the learning phase,</w:t>
       </w:r>
       <w:r>
-        <w:t xml:space="preserve"> the SAI </w:t>
+        <w:t xml:space="preserve"> SAI </w:t>
       </w:r>
       <w:r>
         <w:t xml:space="preserve">mean </w:t>
@@ -2454,25 +2433,58 @@
         <w:t xml:space="preserve">will be similar across conditions, but the SAI standard deviation will be different across conditions. </w:t>
       </w:r>
       <w:r>
-        <w:t>Our pilot data</w:t>
-      </w:r>
-      <w:r>
-        <w:t xml:space="preserve"> appear</w:t>
-      </w:r>
-      <w:r>
-        <w:t xml:space="preserve"> </w:t>
-      </w:r>
-      <w:r>
-        <w:t>consistent with</w:t>
-      </w:r>
-      <w:r>
-        <w:t xml:space="preserve"> </w:t>
-      </w:r>
-      <w:r>
-        <w:t>these predictions</w:t>
-      </w:r>
-      <w:r>
-        <w:t xml:space="preserve"> (Figure </w:t>
+        <w:t xml:space="preserve">Our pilot </w:t>
+      </w:r>
+      <w:r>
+        <w:t>results (3 individuals in the Uniform condition, 2 in the Repeated condition)</w:t>
+      </w:r>
+      <w:r>
+        <w:t xml:space="preserve"> </w:t>
+      </w:r>
+      <w:r>
+        <w:t>show that SAI</w:t>
+      </w:r>
+      <w:r>
+        <w:t xml:space="preserve"> </w:t>
+      </w:r>
+      <w:r>
+        <w:t xml:space="preserve">mean during learning </w:t>
+      </w:r>
+      <w:r>
+        <w:t xml:space="preserve">appears </w:t>
+      </w:r>
+      <w:r>
+        <w:t xml:space="preserve">similar between </w:t>
+      </w:r>
+      <w:r>
+        <w:t>R</w:t>
+      </w:r>
+      <w:r>
+        <w:t xml:space="preserve">epeated and Uniform </w:t>
+      </w:r>
+      <w:r>
+        <w:t>conditions,</w:t>
+      </w:r>
+      <w:r>
+        <w:t xml:space="preserve"> but </w:t>
+      </w:r>
+      <w:r>
+        <w:t xml:space="preserve">SAI </w:t>
+      </w:r>
+      <w:r>
+        <w:t>standard deviation appear</w:t>
+      </w:r>
+      <w:r>
+        <w:t>s</w:t>
+      </w:r>
+      <w:r>
+        <w:t xml:space="preserve"> different</w:t>
+      </w:r>
+      <w:r>
+        <w:t xml:space="preserve"> </w:t>
+      </w:r>
+      <w:r>
+        <w:t xml:space="preserve">(Figure </w:t>
       </w:r>
       <w:r>
         <w:t>2</w:t>
@@ -2481,40 +2493,40 @@
         <w:t>)</w:t>
       </w:r>
       <w:r>
-        <w:t>, as</w:t>
-      </w:r>
-      <w:r>
-        <w:t xml:space="preserve"> the mean SAI during learning is similar between </w:t>
-      </w:r>
-      <w:r>
-        <w:t xml:space="preserve">repeated </w:t>
-      </w:r>
-      <w:r>
-        <w:t xml:space="preserve">and </w:t>
-      </w:r>
+        <w:t>.</w:t>
+      </w:r>
+    </w:p>
+    <w:p/>
+    <w:p>
       <w:r>
         <w:t>U</w:t>
       </w:r>
       <w:r>
-        <w:t xml:space="preserve">niform conditions </w:t>
-      </w:r>
-      <w:r>
-        <w:t xml:space="preserve">but the standard deviation </w:t>
-      </w:r>
-      <w:r>
-        <w:t>appears</w:t>
-      </w:r>
-      <w:r>
-        <w:t xml:space="preserve"> different. </w:t>
-      </w:r>
-    </w:p>
-    <w:p/>
-    <w:p>
-      <w:r>
-        <w:t>U</w:t>
-      </w:r>
-      <w:r>
-        <w:t xml:space="preserve">se-dependent bias will be calculated as the mean SAI during the first 10 strides of the Washout phase. </w:t>
+        <w:t>se-dependent bias will be calculated as the mean SAI during the first 10 strides of the Washout phase</w:t>
+      </w:r>
+      <w:r>
+        <w:t xml:space="preserve"> because this has </w:t>
+      </w:r>
+      <w:r>
+        <w:t xml:space="preserve">been shown to capture use-dependent aftereffects in walking </w:t>
+      </w:r>
+      <w:r>
+        <w:fldChar w:fldCharType="begin"/>
+      </w:r>
+      <w:r>
+        <w:instrText xml:space="preserve"> ADDIN ZOTERO_ITEM CSL_CITATION {"citationID":"NLKV0eJH","properties":{"formattedCitation":"(Wood et al., 2020)","plainCitation":"(Wood et al., 2020)","noteIndex":0},"citationItems":[{"id":1860,"uris":["http://zotero.org/users/5226272/items/9YRCDLCG"],"uri":["http://zotero.org/users/5226272/items/9YRCDLCG"],"itemData":{"id":1860,"type":"article-journal","abstract":"Studies of upper extremity reaching show that use-dependent plasticity, or learning from repetition, plays an important role in shaping motor behaviors. Yet, the impact of repetition on locomotor learning is unclear, despite the fact that gait is developed and practiced over millions of repetitions. To test if repetition alone can induce storage of a novel walking pattern, we instructed two groups of young healthy subjects to learn an asymmetric walking pattern through two distinct learning paradigms. The first group learned a new pattern through an established visual distortion paradigm, which provided both sensory prediction error and repetition of movement patterns to induce walking aftereffects, and the second received veridical feedback with a target change, which provided only repetition (use-dependent plasticity) to induce aftereffects. When feedback was removed, both groups demonstrated aftereffects in the primary outcome, step asymmetry index. Surprisingly, despite the different task demands, both groups produced similar aftereffect magnitudes, which also had similar rates of decay, suggesting that the addition of sensory prediction errors did not improve storage of learning beyond that induced by the use-dependent process alone. To further characterize the use-dependent process, we conducted a second experiment to quantify aftereffect size in a third group that practiced double the asymmetry magnitude. This new group showed a proportionately greater magnitude of the use-dependent aftereffect. Together, these findings show that the primary driver of storage of a new step length asymmetry during visually-guided locomotor learning is repetition, not sensory prediction error, and this effect scales with the learning magnitude.","container-title":"Journal of Neurophysiology","DOI":"10.1152/jn.00083.2020","ISSN":"0022-3077","note":"publisher: American Physiological Society","source":"journals-physiology-org.udel.idm.oclc.org (Atypon)","title":"Use-Dependent Plasticity Explains Aftereffects in Visually Guided Locomotor Learning of a Novel Step Length Asymmetry","URL":"http://journals.physiology.org/doi/abs/10.1152/jn.00083.2020","author":[{"family":"Wood","given":"Jonathan"},{"family":"Kim","given":"Hyosub"},{"family":"French","given":"Margaret A"},{"family":"Reisman","given":"Darcy S."},{"family":"Morton","given":"Susanne M."}],"accessed":{"date-parts":[["2020",5,20]]},"issued":{"date-parts":[["2020",5,20]]}}}],"schema":"https://github.com/citation-style-language/schema/raw/master/csl-citation.json"} </w:instrText>
+      </w:r>
+      <w:r>
+        <w:fldChar w:fldCharType="separate"/>
+      </w:r>
+      <w:r>
+        <w:t>(Wood et al., 2020)</w:t>
+      </w:r>
+      <w:r>
+        <w:fldChar w:fldCharType="end"/>
+      </w:r>
+      <w:r>
+        <w:t xml:space="preserve">. </w:t>
       </w:r>
       <w:r>
         <w:t>W</w:t>
@@ -2577,15 +2589,7 @@
         <w:fldChar w:fldCharType="separate"/>
       </w:r>
       <w:r>
-        <w:t>(</w:t>
-      </w:r>
-      <w:proofErr w:type="spellStart"/>
-      <w:r>
-        <w:t>Kitago</w:t>
-      </w:r>
-      <w:proofErr w:type="spellEnd"/>
-      <w:r>
-        <w:t xml:space="preserve"> et al., 2013; Wood et al., 2020)</w:t>
+        <w:t>(Kitago et al., 2013; Wood et al., 2020)</w:t>
       </w:r>
       <w:r>
         <w:fldChar w:fldCharType="end"/>
@@ -2622,7 +2626,18 @@
     </w:p>
     <w:p>
       <w:r>
-        <w:t>We will test for differences</w:t>
+        <w:t>We will test for</w:t>
+      </w:r>
+      <w:r>
+        <w:t xml:space="preserve"> within-</w:t>
+      </w:r>
+      <w:proofErr w:type="gramStart"/>
+      <w:r>
+        <w:t>subjects</w:t>
+      </w:r>
+      <w:proofErr w:type="gramEnd"/>
+      <w:r>
+        <w:t xml:space="preserve"> differences</w:t>
       </w:r>
       <w:r>
         <w:t xml:space="preserve"> </w:t>
@@ -2773,12 +2788,20 @@
           <w:bCs/>
         </w:rPr>
       </w:pPr>
+      <w:commentRangeStart w:id="28"/>
       <w:r>
         <w:rPr>
           <w:b/>
           <w:bCs/>
         </w:rPr>
         <w:t>Modeling</w:t>
+      </w:r>
+      <w:commentRangeEnd w:id="28"/>
+      <w:r>
+        <w:rPr>
+          <w:rStyle w:val="CommentReference"/>
+        </w:rPr>
+        <w:commentReference w:id="28"/>
       </w:r>
     </w:p>
     <w:p>
@@ -2931,7 +2954,24 @@
           <w:rPr>
             <w:rFonts w:ascii="Cambria Math" w:hAnsi="Cambria Math"/>
           </w:rPr>
-          <m:t>S</m:t>
+          <m:t/>
+        </m:r>
+        <w:commentRangeStart w:id="29"/>
+        <w:commentRangeEnd w:id="29"/>
+        <m:r>
+          <m:rPr>
+            <m:sty m:val="p"/>
+          </m:rPr>
+          <w:rPr>
+            <w:rStyle w:val="CommentReference"/>
+          </w:rPr>
+          <w:commentReference w:id="29"/>
+        </m:r>
+        <m:r>
+          <w:rPr>
+            <w:rFonts w:ascii="Cambria Math" w:hAnsi="Cambria Math"/>
+          </w:rPr>
+          <m:t/>
         </m:r>
       </m:oMath>
       <w:r>
@@ -3708,7 +3748,13 @@
         </m:r>
       </m:oMath>
       <w:r>
-        <w:t>) learns a proportion of the current motor output (</w:t>
+        <w:t xml:space="preserve">) </w:t>
+      </w:r>
+      <w:r>
+        <w:t>becomes biased towards</w:t>
+      </w:r>
+      <w:r>
+        <w:t xml:space="preserve"> the current motor output (</w:t>
       </w:r>
       <m:oMath>
         <m:r>
@@ -3719,7 +3765,19 @@
         </m:r>
       </m:oMath>
       <w:r>
-        <w:t xml:space="preserve">) and retains a proportion of the current use-dependent process: </w:t>
+        <w:t>)</w:t>
+      </w:r>
+      <w:r>
+        <w:t xml:space="preserve">, while </w:t>
+      </w:r>
+      <w:r>
+        <w:t>retain</w:t>
+      </w:r>
+      <w:r>
+        <w:t>ing</w:t>
+      </w:r>
+      <w:r>
+        <w:t xml:space="preserve"> a proportion of the current use-dependent process: </w:t>
       </w:r>
     </w:p>
     <w:p/>
@@ -3977,7 +4035,28 @@
       </w:r>
       <w:proofErr w:type="gramEnd"/>
       <w:r>
-        <w:t xml:space="preserve"> Because we assume the use-dependent process learns significantly more slowly than a strategic process we set </w:t>
+        <w:t xml:space="preserve"> </w:t>
+      </w:r>
+      <w:r>
+        <w:t>W</w:t>
+      </w:r>
+      <w:r>
+        <w:t xml:space="preserve">e assume the use-dependent process learns </w:t>
+      </w:r>
+      <w:r>
+        <w:t>much</w:t>
+      </w:r>
+      <w:r>
+        <w:t xml:space="preserve"> slow</w:t>
+      </w:r>
+      <w:r>
+        <w:t>er</w:t>
+      </w:r>
+      <w:r>
+        <w:t xml:space="preserve"> than a strategic process </w:t>
+      </w:r>
+      <w:r>
+        <w:t xml:space="preserve">and thus constrain </w:t>
       </w:r>
       <m:oMath>
         <m:r>
@@ -3991,7 +4070,31 @@
         <w:rPr>
           <w:rFonts w:eastAsiaTheme="minorEastAsia"/>
         </w:rPr>
-        <w:t xml:space="preserve"> to be 5x less than </w:t>
+        <w:t xml:space="preserve"> to be</w:t>
+      </w:r>
+      <w:r>
+        <w:rPr>
+          <w:rFonts w:eastAsiaTheme="minorEastAsia"/>
+        </w:rPr>
+        <w:t xml:space="preserve"> at least</w:t>
+      </w:r>
+      <w:r>
+        <w:rPr>
+          <w:rFonts w:eastAsiaTheme="minorEastAsia"/>
+        </w:rPr>
+        <w:t xml:space="preserve"> 5</w:t>
+      </w:r>
+      <w:r>
+        <w:rPr>
+          <w:rFonts w:eastAsiaTheme="minorEastAsia"/>
+        </w:rPr>
+        <w:t xml:space="preserve"> times</w:t>
+      </w:r>
+      <w:r>
+        <w:rPr>
+          <w:rFonts w:eastAsiaTheme="minorEastAsia"/>
+        </w:rPr>
+        <w:t xml:space="preserve"> less than </w:t>
       </w:r>
       <m:oMath>
         <m:r>
@@ -4136,7 +4239,7 @@
           <w:rPr>
             <w:rFonts w:ascii="Cambria Math" w:hAnsi="Cambria Math"/>
           </w:rPr>
-          <m:t>ϴ</m:t>
+          <m:t>θ</m:t>
         </m:r>
       </m:oMath>
       <w:r>
@@ -4210,6 +4313,12 @@
             </m:r>
           </m:e>
           <m:sub>
+            <m:r>
+              <w:rPr>
+                <w:rFonts w:ascii="Cambria Math" w:hAnsi="Cambria Math"/>
+              </w:rPr>
+              <m:t xml:space="preserve">MAP </m:t>
+            </m:r>
             <m:r>
               <w:rPr>
                 <w:rFonts w:ascii="Cambria Math" w:hAnsi="Cambria Math"/>
@@ -4459,7 +4568,7 @@
               <w:rPr>
                 <w:rFonts w:ascii="Cambria Math" w:hAnsi="Cambria Math"/>
               </w:rPr>
-              <m:t>μ</m:t>
+              <m:t>θ</m:t>
             </m:r>
           </m:e>
           <m:sub>
@@ -4467,7 +4576,7 @@
               <w:rPr>
                 <w:rFonts w:ascii="Cambria Math" w:hAnsi="Cambria Math"/>
               </w:rPr>
-              <m:t>likelihood (n)</m:t>
+              <m:t>(n)</m:t>
             </m:r>
           </m:sub>
         </m:sSub>
@@ -4501,13 +4610,35 @@
           <w:rFonts w:eastAsiaTheme="minorEastAsia"/>
         </w:rPr>
         <w:tab/>
-      </w:r>
+        <w:t>(</w:t>
+      </w:r>
+      <w:commentRangeStart w:id="30"/>
+      <w:commentRangeStart w:id="31"/>
       <w:r>
         <w:rPr>
           <w:rFonts w:eastAsiaTheme="minorEastAsia"/>
         </w:rPr>
-        <w:tab/>
-        <w:t>(2)</w:t>
+        <w:t>2</w:t>
+      </w:r>
+      <w:commentRangeEnd w:id="30"/>
+      <w:r>
+        <w:rPr>
+          <w:rStyle w:val="CommentReference"/>
+        </w:rPr>
+        <w:commentReference w:id="30"/>
+      </w:r>
+      <w:commentRangeEnd w:id="31"/>
+      <w:r>
+        <w:rPr>
+          <w:rStyle w:val="CommentReference"/>
+        </w:rPr>
+        <w:commentReference w:id="31"/>
+      </w:r>
+      <w:r>
+        <w:rPr>
+          <w:rFonts w:eastAsiaTheme="minorEastAsia"/>
+        </w:rPr>
+        <w:t>)</w:t>
       </w:r>
     </w:p>
     <w:p/>
@@ -4698,7 +4829,30 @@
         <w:t>e</w:t>
       </w:r>
       <w:r>
-        <w:t xml:space="preserve"> actual target on each stride, </w:t>
+        <w:t xml:space="preserve"> actual target</w:t>
+      </w:r>
+      <w:r>
+        <w:t>,</w:t>
+      </w:r>
+      <w:r>
+        <w:t xml:space="preserve"> </w:t>
+      </w:r>
+      <m:oMath>
+        <m:r>
+          <w:rPr>
+            <w:rFonts w:ascii="Cambria Math" w:hAnsi="Cambria Math"/>
+          </w:rPr>
+          <m:t>θ</m:t>
+        </m:r>
+      </m:oMath>
+      <w:r>
+        <w:rPr>
+          <w:rFonts w:eastAsiaTheme="minorEastAsia"/>
+        </w:rPr>
+        <w:t xml:space="preserve">, </w:t>
+      </w:r>
+      <w:r>
+        <w:t xml:space="preserve">on each stride, </w:t>
       </w:r>
       <m:oMath>
         <m:r>
@@ -5006,7 +5160,7 @@
               <w:rPr>
                 <w:rFonts w:ascii="Cambria Math" w:hAnsi="Cambria Math"/>
               </w:rPr>
-              <m:t>μ</m:t>
+              <m:t>θ</m:t>
             </m:r>
           </m:e>
           <m:sub>
@@ -5014,7 +5168,7 @@
               <w:rPr>
                 <w:rFonts w:ascii="Cambria Math" w:hAnsi="Cambria Math"/>
               </w:rPr>
-              <m:t>likelihood (n)</m:t>
+              <m:t>(n)</m:t>
             </m:r>
           </m:sub>
         </m:sSub>
@@ -5050,15 +5204,15 @@
     <w:p/>
     <w:p>
       <m:oMath>
-        <m:sSub>
-          <m:sSubPr>
+        <m:sSubSup>
+          <m:sSubSupPr>
             <m:ctrlPr>
               <w:rPr>
                 <w:rFonts w:ascii="Cambria Math" w:hAnsi="Cambria Math"/>
                 <w:i/>
               </w:rPr>
             </m:ctrlPr>
-          </m:sSubPr>
+          </m:sSubSupPr>
           <m:e>
             <m:r>
               <w:rPr>
@@ -5072,10 +5226,30 @@
               <w:rPr>
                 <w:rFonts w:ascii="Cambria Math" w:hAnsi="Cambria Math"/>
               </w:rPr>
-              <m:t>prior (n+1)</m:t>
+              <m:t>prior(n</m:t>
+            </m:r>
+            <m:r>
+              <w:rPr>
+                <w:rFonts w:ascii="Cambria Math" w:hAnsi="Cambria Math"/>
+              </w:rPr>
+              <m:t>+1</m:t>
+            </m:r>
+            <m:r>
+              <w:rPr>
+                <w:rFonts w:ascii="Cambria Math" w:hAnsi="Cambria Math"/>
+              </w:rPr>
+              <m:t>)</m:t>
             </m:r>
           </m:sub>
-        </m:sSub>
+          <m:sup>
+            <m:r>
+              <w:rPr>
+                <w:rFonts w:ascii="Cambria Math" w:hAnsi="Cambria Math"/>
+              </w:rPr>
+              <m:t>2</m:t>
+            </m:r>
+          </m:sup>
+        </m:sSubSup>
         <m:r>
           <w:rPr>
             <w:rFonts w:ascii="Cambria Math" w:hAnsi="Cambria Math"/>
@@ -5098,14 +5272,14 @@
               </w:rPr>
               <m:t>1-</m:t>
             </m:r>
-            <w:bookmarkStart w:id="30" w:name="_Hlk37794084"/>
+            <w:bookmarkStart w:id="32" w:name="_Hlk37794084"/>
             <m:r>
               <w:rPr>
                 <w:rFonts w:ascii="Cambria Math" w:hAnsi="Cambria Math"/>
               </w:rPr>
               <m:t>β</m:t>
             </m:r>
-            <w:bookmarkEnd w:id="30"/>
+            <w:bookmarkEnd w:id="32"/>
           </m:e>
         </m:d>
         <m:r>
@@ -5114,15 +5288,15 @@
           </w:rPr>
           <m:t>*</m:t>
         </m:r>
-        <m:sSub>
-          <m:sSubPr>
+        <m:sSubSup>
+          <m:sSubSupPr>
             <m:ctrlPr>
               <w:rPr>
                 <w:rFonts w:ascii="Cambria Math" w:hAnsi="Cambria Math"/>
                 <w:i/>
               </w:rPr>
             </m:ctrlPr>
-          </m:sSubPr>
+          </m:sSubSupPr>
           <m:e>
             <m:r>
               <w:rPr>
@@ -5136,116 +5310,139 @@
               <w:rPr>
                 <w:rFonts w:ascii="Cambria Math" w:hAnsi="Cambria Math"/>
               </w:rPr>
-              <m:t xml:space="preserve">prior </m:t>
+              <m:t>prior(n)</m:t>
             </m:r>
-            <m:d>
-              <m:dPr>
+          </m:sub>
+          <m:sup>
+            <m:r>
+              <w:rPr>
+                <w:rFonts w:ascii="Cambria Math" w:hAnsi="Cambria Math"/>
+              </w:rPr>
+              <m:t>2</m:t>
+            </m:r>
+          </m:sup>
+        </m:sSubSup>
+        <m:r>
+          <w:rPr>
+            <w:rFonts w:ascii="Cambria Math" w:hAnsi="Cambria Math"/>
+          </w:rPr>
+          <m:t>+β*</m:t>
+        </m:r>
+        <m:sSup>
+          <m:sSupPr>
+            <m:ctrlPr>
+              <w:rPr>
+                <w:rFonts w:ascii="Cambria Math" w:hAnsi="Cambria Math"/>
+                <w:i/>
+              </w:rPr>
+            </m:ctrlPr>
+          </m:sSupPr>
+          <m:e>
+            <m:r>
+              <w:rPr>
+                <w:rFonts w:ascii="Cambria Math" w:hAnsi="Cambria Math"/>
+              </w:rPr>
+              <m:t>(</m:t>
+            </m:r>
+            <m:sSub>
+              <m:sSubPr>
                 <m:ctrlPr>
                   <w:rPr>
                     <w:rFonts w:ascii="Cambria Math" w:hAnsi="Cambria Math"/>
                     <w:i/>
                   </w:rPr>
                 </m:ctrlPr>
-              </m:dPr>
+              </m:sSubPr>
               <m:e>
+                <m:acc>
+                  <m:accPr>
+                    <m:chr m:val="̅"/>
+                    <m:ctrlPr>
+                      <w:rPr>
+                        <w:rFonts w:ascii="Cambria Math" w:hAnsi="Cambria Math"/>
+                        <w:i/>
+                      </w:rPr>
+                    </m:ctrlPr>
+                  </m:accPr>
+                  <m:e>
+                    <m:r>
+                      <w:rPr>
+                        <w:rFonts w:ascii="Cambria Math" w:hAnsi="Cambria Math"/>
+                      </w:rPr>
+                      <m:t>θ</m:t>
+                    </m:r>
+                  </m:e>
+                </m:acc>
+              </m:e>
+              <m:sub>
                 <m:r>
                   <w:rPr>
                     <w:rFonts w:ascii="Cambria Math" w:hAnsi="Cambria Math"/>
                   </w:rPr>
-                  <m:t>n</m:t>
+                  <m:t>(n)</m:t>
                 </m:r>
-              </m:e>
-            </m:d>
-          </m:sub>
-        </m:sSub>
-        <m:r>
-          <w:rPr>
-            <w:rFonts w:ascii="Cambria Math" w:hAnsi="Cambria Math"/>
-          </w:rPr>
-          <m:t>+β*(</m:t>
-        </m:r>
-        <m:sSub>
-          <m:sSubPr>
-            <m:ctrlPr>
-              <w:rPr>
-                <w:rFonts w:ascii="Cambria Math" w:hAnsi="Cambria Math"/>
-                <w:i/>
-              </w:rPr>
-            </m:ctrlPr>
-          </m:sSubPr>
-          <m:e>
+              </m:sub>
+            </m:sSub>
             <m:r>
               <w:rPr>
                 <w:rFonts w:ascii="Cambria Math" w:hAnsi="Cambria Math"/>
               </w:rPr>
-              <m:t>σ</m:t>
+              <m:t>-</m:t>
             </m:r>
-          </m:e>
-          <m:sub>
-            <m:r>
-              <w:rPr>
-                <w:rFonts w:ascii="Cambria Math" w:hAnsi="Cambria Math"/>
-              </w:rPr>
-              <m:t>prior (n)</m:t>
-            </m:r>
-          </m:sub>
-        </m:sSub>
-        <m:r>
-          <w:rPr>
-            <w:rFonts w:ascii="Cambria Math" w:hAnsi="Cambria Math"/>
-          </w:rPr>
-          <m:t>-</m:t>
-        </m:r>
-        <m:sSub>
-          <m:sSubPr>
-            <m:ctrlPr>
-              <w:rPr>
-                <w:rFonts w:ascii="Cambria Math" w:hAnsi="Cambria Math"/>
-                <w:i/>
-              </w:rPr>
-            </m:ctrlPr>
-          </m:sSubPr>
-          <m:e>
-            <m:r>
-              <w:rPr>
-                <w:rFonts w:ascii="Cambria Math" w:hAnsi="Cambria Math"/>
-              </w:rPr>
-              <m:t>μ</m:t>
-            </m:r>
-          </m:e>
-          <m:sub>
-            <m:r>
-              <w:rPr>
-                <w:rFonts w:ascii="Cambria Math" w:hAnsi="Cambria Math"/>
-              </w:rPr>
-              <m:t xml:space="preserve">likelihood </m:t>
-            </m:r>
-            <m:d>
-              <m:dPr>
+            <m:sSub>
+              <m:sSubPr>
                 <m:ctrlPr>
                   <w:rPr>
                     <w:rFonts w:ascii="Cambria Math" w:hAnsi="Cambria Math"/>
                     <w:i/>
                   </w:rPr>
                 </m:ctrlPr>
-              </m:dPr>
+              </m:sSubPr>
               <m:e>
                 <m:r>
                   <w:rPr>
                     <w:rFonts w:ascii="Cambria Math" w:hAnsi="Cambria Math"/>
                   </w:rPr>
-                  <m:t>n</m:t>
+                  <m:t>θ</m:t>
                 </m:r>
               </m:e>
-            </m:d>
-          </m:sub>
-        </m:sSub>
-        <m:r>
-          <w:rPr>
-            <w:rFonts w:ascii="Cambria Math" w:hAnsi="Cambria Math"/>
-          </w:rPr>
-          <m:t>)</m:t>
-        </m:r>
+              <m:sub>
+                <m:d>
+                  <m:dPr>
+                    <m:ctrlPr>
+                      <w:rPr>
+                        <w:rFonts w:ascii="Cambria Math" w:hAnsi="Cambria Math"/>
+                        <w:i/>
+                      </w:rPr>
+                    </m:ctrlPr>
+                  </m:dPr>
+                  <m:e>
+                    <m:r>
+                      <w:rPr>
+                        <w:rFonts w:ascii="Cambria Math" w:hAnsi="Cambria Math"/>
+                      </w:rPr>
+                      <m:t>n</m:t>
+                    </m:r>
+                  </m:e>
+                </m:d>
+              </m:sub>
+            </m:sSub>
+            <m:r>
+              <w:rPr>
+                <w:rFonts w:ascii="Cambria Math" w:hAnsi="Cambria Math"/>
+              </w:rPr>
+              <m:t>)</m:t>
+            </m:r>
+          </m:e>
+          <m:sup>
+            <m:r>
+              <w:rPr>
+                <w:rFonts w:ascii="Cambria Math" w:hAnsi="Cambria Math"/>
+              </w:rPr>
+              <m:t>2</m:t>
+            </m:r>
+          </m:sup>
+        </m:sSup>
       </m:oMath>
       <w:r>
         <w:t xml:space="preserve">  </w:t>
@@ -5411,58 +5608,95 @@
           <w:u w:val="single"/>
         </w:rPr>
       </w:pPr>
-      <w:r>
-        <w:t xml:space="preserve">These two models both make plausible but distinct inferences about how the use-dependent process might work. The Strategy plus UDP model separates implicit and explicit learning mechanisms </w:t>
-      </w:r>
-      <w:r>
-        <w:t xml:space="preserve">implying that the </w:t>
-      </w:r>
-      <w:r>
-        <w:t xml:space="preserve">use-dependent </w:t>
-      </w:r>
-      <w:r>
-        <w:t>learning</w:t>
-      </w:r>
-      <w:r>
-        <w:t xml:space="preserve"> its own distinct </w:t>
-      </w:r>
-      <w:r>
-        <w:t xml:space="preserve">implicit </w:t>
-      </w:r>
-      <w:r>
-        <w:t xml:space="preserve">mechanism, separate from </w:t>
-      </w:r>
-      <w:r>
-        <w:t xml:space="preserve">explicit </w:t>
-      </w:r>
-      <w:r>
-        <w:t xml:space="preserve">strategy. </w:t>
-      </w:r>
-      <w:r>
-        <w:t>On the other hand, the</w:t>
-      </w:r>
-      <w:r>
-        <w:t xml:space="preserve"> Adaptive Bayesian model </w:t>
-      </w:r>
-      <w:r>
-        <w:t xml:space="preserve">does not distinguish between an implicit and explicit process. </w:t>
-      </w:r>
-      <w:r>
-        <w:t>This estimate might include both implicit and explicit mechanisms</w:t>
-      </w:r>
-      <w:r>
-        <w:t xml:space="preserve">, but it does not make any behavioral distinction between them. </w:t>
-      </w:r>
-      <w:r>
-        <w:t>Instead, t</w:t>
-      </w:r>
-      <w:r>
-        <w:t>he sensory system estimate</w:t>
-      </w:r>
-      <w:r>
-        <w:t xml:space="preserve">s the current target position which becomes more certain depending on the consistency of the targets. </w:t>
-      </w:r>
-    </w:p>
+      <w:bookmarkStart w:id="33" w:name="_Hlk41035246"/>
+      <w:r>
+        <w:t>These two models provide distinct interpretations of how use-dependent biases evolve and the specific constraints acting on them. The Strategy plus UDP model assumes separate, yet parallel, implicit (UDP) and explicit (Strategy) learning mechanisms. In this model, use-dependent learning is persistently active, but evolves slowly in response to the direction of the walking asymmetry. In contrast, the Adaptive Bayesian model does not invoke separate implicit and explicit learning processes, but frames the problem of changing an agent’s behavior in response to visual targets as one of Bayesian estimation</w:t>
+      </w:r>
+      <w:r>
+        <w:t xml:space="preserve"> </w:t>
+      </w:r>
+      <w:r>
+        <w:fldChar w:fldCharType="begin"/>
+      </w:r>
+      <w:r>
+        <w:instrText xml:space="preserve"> ADDIN ZOTERO_ITEM CSL_CITATION {"citationID":"IHl0ICmL","properties":{"formattedCitation":"(Ernst and Banks, 2002; K\\uc0\\u246{}rding, 2007; Verstynen and Sabes, 2011; Wei and K\\uc0\\u246{}rding, 2009)","plainCitation":"(Ernst and Banks, 2002; Körding, 2007; Verstynen and Sabes, 2011; Wei and Körding, 2009)","noteIndex":0},"citationItems":[{"id":693,"uris":["http://zotero.org/users/5226272/items/QP7438VK"],"uri":["http://zotero.org/users/5226272/items/QP7438VK"],"itemData":{"id":693,"type":"article-journal","container-title":"Nature","DOI":"10.1038/415429a","ISSN":"00280836","issue":"6870","language":"en","page":"429-433","source":"Crossref","title":"Humans integrate visual and haptic information in a statistically optimal fashion","volume":"415","author":[{"family":"Ernst","given":"Marc O."},{"family":"Banks","given":"Martin S."}],"issued":{"date-parts":[["2002",1,24]]}}},{"id":1448,"uris":["http://zotero.org/users/5226272/items/884495KI"],"uri":["http://zotero.org/users/5226272/items/884495KI"],"itemData":{"id":1448,"type":"article-journal","abstract":"The purpose of our nervous system is to allow us to successfully interact with our environment. This normative idea is formalized by decision theory that defines which choices would be most beneficial. We live in an uncertain world, and each decision may have many possible outcomes; choosing the best decision is thus complicated. Bayesian decision theory formalizes these problems in the presence of uncertainty and often provides compact models that predict observed behavior. With its elegant formalization of the problems faced by the nervous system, it promises to become a major inspiration for studies in neuroscience.","container-title":"Science","DOI":"10.1126/science.1142998","ISSN":"0036-8075, 1095-9203","issue":"5850","journalAbbreviation":"Science","language":"en","page":"606-610","source":"DOI.org (Crossref)","title":"Decision Theory: What \"Should\" the Nervous System Do?","title-short":"Decision Theory","volume":"318","author":[{"family":"Körding","given":"Konrad"}],"issued":{"date-parts":[["2007",10,26]]}}},{"id":266,"uris":["http://zotero.org/users/5226272/items/U7A6FUTI"],"uri":["http://zotero.org/users/5226272/items/U7A6FUTI"],"itemData":{"id":266,"type":"article-journal","container-title":"Journal of Neuroscience","DOI":"10.1523/JNEUROSCI.6525-10.2011","ISSN":"0270-6474, 1529-2401","issue":"27","journalAbbreviation":"J Neurosci","language":"en","page":"10050-10059","source":"Crossref","title":"How each movement changes the next: an experimental and theoretical study of fast adaptive priors in reaching","title-short":"How Each Movement Changes the Next","volume":"31","author":[{"family":"Verstynen","given":"T."},{"family":"Sabes","given":"P. N."}],"issued":{"date-parts":[["2011",7,6]]}}},{"id":842,"uris":["http://zotero.org/users/5226272/items/NCVQD93M"],"uri":["http://zotero.org/users/5226272/items/NCVQD93M"],"itemData":{"id":842,"type":"article-journal","container-title":"Journal of Neurophysiology","DOI":"10.1152/jn.90545.2008","ISSN":"0022-3077, 1522-1598","issue":"2","journalAbbreviation":"J Neurophysiol","language":"en","page":"655-664","source":"DOI.org (Crossref)","title":"Relevance of error: what drives motor adaptation?","title-short":"Relevance of Error","volume":"101","author":[{"family":"Wei","given":"Kunlin"},{"family":"Körding","given":"Konrad"}],"issued":{"date-parts":[["2009",2]]}}}],"schema":"https://github.com/citation-style-language/schema/raw/master/csl-citation.json"} </w:instrText>
+      </w:r>
+      <w:r>
+        <w:fldChar w:fldCharType="separate"/>
+      </w:r>
+      <w:r>
+        <w:rPr>
+          <w:szCs w:val="24"/>
+        </w:rPr>
+        <w:t xml:space="preserve">(Ernst and Banks, 2002; </w:t>
+      </w:r>
+      <w:proofErr w:type="spellStart"/>
+      <w:r>
+        <w:rPr>
+          <w:szCs w:val="24"/>
+        </w:rPr>
+        <w:t>Körding</w:t>
+      </w:r>
+      <w:proofErr w:type="spellEnd"/>
+      <w:r>
+        <w:rPr>
+          <w:szCs w:val="24"/>
+        </w:rPr>
+        <w:t xml:space="preserve">, 2007; </w:t>
+      </w:r>
+      <w:proofErr w:type="spellStart"/>
+      <w:r>
+        <w:rPr>
+          <w:szCs w:val="24"/>
+        </w:rPr>
+        <w:t>Verstynen</w:t>
+      </w:r>
+      <w:proofErr w:type="spellEnd"/>
+      <w:r>
+        <w:rPr>
+          <w:szCs w:val="24"/>
+        </w:rPr>
+        <w:t xml:space="preserve"> and </w:t>
+      </w:r>
+      <w:proofErr w:type="spellStart"/>
+      <w:r>
+        <w:rPr>
+          <w:szCs w:val="24"/>
+        </w:rPr>
+        <w:t>Sabes</w:t>
+      </w:r>
+      <w:proofErr w:type="spellEnd"/>
+      <w:r>
+        <w:rPr>
+          <w:szCs w:val="24"/>
+        </w:rPr>
+        <w:t xml:space="preserve">, 2011; Wei and </w:t>
+      </w:r>
+      <w:proofErr w:type="spellStart"/>
+      <w:r>
+        <w:rPr>
+          <w:szCs w:val="24"/>
+        </w:rPr>
+        <w:t>Körding</w:t>
+      </w:r>
+      <w:proofErr w:type="spellEnd"/>
+      <w:r>
+        <w:rPr>
+          <w:szCs w:val="24"/>
+        </w:rPr>
+        <w:t>, 2009)</w:t>
+      </w:r>
+      <w:r>
+        <w:fldChar w:fldCharType="end"/>
+      </w:r>
+      <w:r>
+        <w:t xml:space="preserve">. </w:t>
+      </w:r>
+      <w:r>
+        <w:t xml:space="preserve">The MAP estimate may certainly result from contributions of implicit and explicit mechanisms, but the model does not distinguish between the two.  </w:t>
+      </w:r>
+    </w:p>
+    <w:bookmarkEnd w:id="33"/>
     <w:p>
       <w:pPr>
         <w:rPr>
@@ -5480,6 +5714,7 @@
           <w:u w:val="single"/>
         </w:rPr>
       </w:pPr>
+      <w:commentRangeStart w:id="34"/>
       <w:r>
         <w:rPr>
           <w:i/>
@@ -5488,6 +5723,13 @@
         </w:rPr>
         <w:t>Model Comparison:</w:t>
       </w:r>
+      <w:commentRangeEnd w:id="34"/>
+      <w:r>
+        <w:rPr>
+          <w:rStyle w:val="CommentReference"/>
+        </w:rPr>
+        <w:commentReference w:id="34"/>
+      </w:r>
     </w:p>
     <w:p>
       <w:r>
@@ -5497,16 +5739,16 @@
         <w:t>o determine</w:t>
       </w:r>
       <w:r>
-        <w:t xml:space="preserve"> 1)</w:t>
-      </w:r>
-      <w:r>
-        <w:t xml:space="preserve"> if the models are distinguishable and</w:t>
-      </w:r>
-      <w:r>
-        <w:t xml:space="preserve"> </w:t>
-      </w:r>
-      <w:r>
-        <w:t>2) the best method of objective comparison,</w:t>
+        <w:t xml:space="preserve"> </w:t>
+      </w:r>
+      <w:r>
+        <w:t>whether</w:t>
+      </w:r>
+      <w:r>
+        <w:t xml:space="preserve"> the models are distinguishable and</w:t>
+      </w:r>
+      <w:r>
+        <w:t xml:space="preserve"> the best method of objective comparison,</w:t>
       </w:r>
       <w:r>
         <w:t xml:space="preserve"> </w:t>
@@ -5542,7 +5784,119 @@
         <w:t xml:space="preserve">. </w:t>
       </w:r>
       <w:r>
-        <w:t xml:space="preserve">By simulating data from each model then comparing which model best fits those simulated data, we were able to determine that the models are distinguishable under ideal circumstances (Figure 3). </w:t>
+        <w:t xml:space="preserve">By </w:t>
+      </w:r>
+      <w:r>
+        <w:t xml:space="preserve">sequentially </w:t>
+      </w:r>
+      <w:r>
+        <w:t>simulating data from each model</w:t>
+      </w:r>
+      <w:r>
+        <w:t xml:space="preserve"> and then</w:t>
+      </w:r>
+      <w:r>
+        <w:t xml:space="preserve"> comparing model fits </w:t>
+      </w:r>
+      <w:r>
+        <w:t>the</w:t>
+      </w:r>
+      <w:r>
+        <w:t xml:space="preserve"> simulated data, we</w:t>
+      </w:r>
+      <w:r>
+        <w:t xml:space="preserve"> show in </w:t>
+      </w:r>
+      <w:ins w:id="35" w:author="Jonathan Wood" w:date="2020-05-22T11:26:00Z">
+        <w:r>
+          <w:t>the confusion matrices (</w:t>
+        </w:r>
+      </w:ins>
+      <w:r>
+        <w:t>Figure 3</w:t>
+      </w:r>
+      <w:ins w:id="36" w:author="Jonathan Wood" w:date="2020-05-22T11:26:00Z">
+        <w:r>
+          <w:t>)</w:t>
+        </w:r>
+      </w:ins>
+      <w:r>
+        <w:t xml:space="preserve"> </w:t>
+      </w:r>
+      <w:r>
+        <w:t xml:space="preserve">that the models are distinguishable under </w:t>
+      </w:r>
+      <w:r>
+        <w:t xml:space="preserve">these </w:t>
+      </w:r>
+      <w:r>
+        <w:t>ideal circumstances.</w:t>
+      </w:r>
+      <w:r>
+        <w:t xml:space="preserve"> </w:t>
+      </w:r>
+      <w:ins w:id="37" w:author="Jonathan Wood" w:date="2020-05-22T11:26:00Z">
+        <w:r>
+          <w:t xml:space="preserve"> A confusion matrix provides values for the probability that </w:t>
+        </w:r>
+      </w:ins>
+      <w:ins w:id="38" w:author="Jonathan Wood" w:date="2020-05-22T11:27:00Z">
+        <w:r>
+          <w:t xml:space="preserve">a randomly generated, simulated model </w:t>
+        </w:r>
+      </w:ins>
+      <w:ins w:id="39" w:author="Jonathan Wood" w:date="2020-05-22T11:30:00Z">
+        <w:r>
+          <w:t xml:space="preserve">demonstrates better fit statistics when fit by itself or </w:t>
+        </w:r>
+      </w:ins>
+      <w:ins w:id="40" w:author="Jonathan Wood" w:date="2020-05-22T11:31:00Z">
+        <w:r>
+          <w:t>other models.</w:t>
+        </w:r>
+      </w:ins>
+      <w:ins w:id="41" w:author="Jonathan Wood" w:date="2020-05-22T11:28:00Z">
+        <w:r>
+          <w:t xml:space="preserve"> </w:t>
+        </w:r>
+      </w:ins>
+      <w:ins w:id="42" w:author="Jonathan Wood" w:date="2020-05-22T11:23:00Z">
+        <w:r>
+          <w:t>Ideally, the model that simulated the data will demonstra</w:t>
+        </w:r>
+      </w:ins>
+      <w:ins w:id="43" w:author="Jonathan Wood" w:date="2020-05-22T11:24:00Z">
+        <w:r>
+          <w:t>te a better fit than the other model. This will result in</w:t>
+        </w:r>
+      </w:ins>
+      <w:ins w:id="44" w:author="Jonathan Wood" w:date="2020-05-22T11:25:00Z">
+        <w:r>
+          <w:t xml:space="preserve"> values closer to 1 on the diagonals of the confusion matrix</w:t>
+        </w:r>
+      </w:ins>
+      <w:ins w:id="45" w:author="Jonathan Wood" w:date="2020-05-22T11:31:00Z">
+        <w:r>
+          <w:t xml:space="preserve"> (brighter colors) and values closer to 0 off</w:t>
+        </w:r>
+      </w:ins>
+      <w:ins w:id="46" w:author="Jonathan Wood" w:date="2020-05-22T11:32:00Z">
+        <w:r>
+          <w:t>-</w:t>
+        </w:r>
+      </w:ins>
+      <w:ins w:id="47" w:author="Jonathan Wood" w:date="2020-05-22T11:31:00Z">
+        <w:r>
+          <w:t>diagonals (duller colors)</w:t>
+        </w:r>
+      </w:ins>
+      <w:ins w:id="48" w:author="Jonathan Wood" w:date="2020-05-22T11:25:00Z">
+        <w:r>
+          <w:t>.</w:t>
+        </w:r>
+      </w:ins>
+      <w:r>
+        <w:t xml:space="preserve"> </w:t>
       </w:r>
       <w:r>
         <w:t xml:space="preserve">We fit the simulated data </w:t>
@@ -5576,6 +5930,11 @@
     </w:p>
     <w:p/>
     <w:p>
+      <w:pPr>
+        <w:tabs>
+          <w:tab w:val="left" w:pos="3510"/>
+        </w:tabs>
+      </w:pPr>
       <w:r>
         <w:t>After</w:t>
       </w:r>
@@ -5636,9 +5995,109 @@
       <w:r>
         <w:t xml:space="preserve">. </w:t>
       </w:r>
-      <w:r>
-        <w:t xml:space="preserve">We will further simulate each model with the fitted parameters as a posterior predictive check then analyze these simulations in the same way we will analyze the empirical data. </w:t>
-      </w:r>
+      <w:ins w:id="49" w:author="Jonathan Wood" w:date="2020-05-22T11:34:00Z">
+        <w:r>
+          <w:t>Next, w</w:t>
+        </w:r>
+      </w:ins>
+      <w:del w:id="50" w:author="Jonathan Wood" w:date="2020-05-22T11:34:00Z">
+        <w:r>
+          <w:delText>W</w:delText>
+        </w:r>
+      </w:del>
+      <w:r>
+        <w:t xml:space="preserve">e will </w:t>
+      </w:r>
+      <w:del w:id="51" w:author="Jonathan Wood" w:date="2020-05-22T11:34:00Z">
+        <w:r>
+          <w:delText xml:space="preserve">further </w:delText>
+        </w:r>
+      </w:del>
+      <w:r>
+        <w:t>simulate each model with the fitted parameters as a posterior predictive check</w:t>
+      </w:r>
+      <w:ins w:id="52" w:author="Jonathan Wood" w:date="2020-05-22T11:34:00Z">
+        <w:r>
+          <w:t xml:space="preserve">. </w:t>
+        </w:r>
+      </w:ins>
+      <w:ins w:id="53" w:author="Jonathan Wood" w:date="2020-05-22T11:35:00Z">
+        <w:r>
+          <w:t xml:space="preserve">Simulating each model with the individual parameters </w:t>
+        </w:r>
+      </w:ins>
+      <w:ins w:id="54" w:author="Jonathan Wood" w:date="2020-05-22T11:40:00Z">
+        <w:r>
+          <w:t>for each condi</w:t>
+        </w:r>
+      </w:ins>
+      <w:ins w:id="55" w:author="Jonathan Wood" w:date="2020-05-22T11:41:00Z">
+        <w:r>
+          <w:t xml:space="preserve">tion of the experiment </w:t>
+        </w:r>
+      </w:ins>
+      <w:ins w:id="56" w:author="Jonathan Wood" w:date="2020-05-22T11:35:00Z">
+        <w:r>
+          <w:t>should yield similar observations as the empirical data. Th</w:t>
+        </w:r>
+      </w:ins>
+      <w:ins w:id="57" w:author="Jonathan Wood" w:date="2020-05-22T11:36:00Z">
+        <w:r>
+          <w:t xml:space="preserve">erefore, we will </w:t>
+        </w:r>
+      </w:ins>
+      <w:del w:id="58" w:author="Jonathan Wood" w:date="2020-05-22T11:36:00Z">
+        <w:r>
+          <w:delText xml:space="preserve"> then </w:delText>
+        </w:r>
+      </w:del>
+      <w:r>
+        <w:t>analyze the</w:t>
+      </w:r>
+      <w:del w:id="59" w:author="Jonathan Wood" w:date="2020-05-22T11:36:00Z">
+        <w:r>
+          <w:delText>se</w:delText>
+        </w:r>
+      </w:del>
+      <w:ins w:id="60" w:author="Jonathan Wood" w:date="2020-05-22T11:36:00Z">
+        <w:r>
+          <w:t xml:space="preserve"> simulated data </w:t>
+        </w:r>
+      </w:ins>
+      <w:del w:id="61" w:author="Jonathan Wood" w:date="2020-05-22T11:36:00Z">
+        <w:r>
+          <w:delText xml:space="preserve"> simulations</w:delText>
+        </w:r>
+      </w:del>
+      <w:r>
+        <w:t xml:space="preserve"> in the same way we will analyze the empirical data. </w:t>
+      </w:r>
+      <w:ins w:id="62" w:author="Jonathan Wood" w:date="2020-05-22T11:36:00Z">
+        <w:r>
+          <w:t>That is</w:t>
+        </w:r>
+      </w:ins>
+      <w:ins w:id="63" w:author="Jonathan Wood" w:date="2020-05-22T11:39:00Z">
+        <w:r>
+          <w:t>,</w:t>
+        </w:r>
+      </w:ins>
+      <w:ins w:id="64" w:author="Jonathan Wood" w:date="2020-05-22T11:36:00Z">
+        <w:r>
+          <w:t xml:space="preserve"> we will statistically</w:t>
+        </w:r>
+      </w:ins>
+      <w:ins w:id="65" w:author="Jonathan Wood" w:date="2020-05-22T11:39:00Z">
+        <w:r>
+          <w:t xml:space="preserve"> analyze the </w:t>
+        </w:r>
+      </w:ins>
+      <w:ins w:id="66" w:author="Jonathan Wood" w:date="2020-05-22T11:41:00Z">
+        <w:r>
+          <w:t xml:space="preserve">aftereffects and washout rates of the simulated data for differences between the conditions. </w:t>
+        </w:r>
+      </w:ins>
+      <w:commentRangeStart w:id="67"/>
       <w:r>
         <w:t xml:space="preserve">We will </w:t>
       </w:r>
@@ -5670,10 +6129,71 @@
         <w:t xml:space="preserve"> and compare</w:t>
       </w:r>
       <w:r>
-        <w:t xml:space="preserve"> mean AIC values as well as the number of subjects best fit by each model.</w:t>
-      </w:r>
-      <w:r>
-        <w:t xml:space="preserve"> </w:t>
+        <w:t xml:space="preserve"> </w:t>
+      </w:r>
+      <w:del w:id="68" w:author="Jonathan Wood" w:date="2020-05-22T11:46:00Z">
+        <w:r>
+          <w:delText xml:space="preserve">mean </w:delText>
+        </w:r>
+      </w:del>
+      <w:ins w:id="69" w:author="Jonathan Wood" w:date="2020-05-22T11:46:00Z">
+        <w:r>
+          <w:t>these</w:t>
+        </w:r>
+        <w:r>
+          <w:t xml:space="preserve"> </w:t>
+        </w:r>
+      </w:ins>
+      <w:r>
+        <w:t xml:space="preserve">AIC values </w:t>
+      </w:r>
+      <w:ins w:id="70" w:author="Jonathan Wood" w:date="2020-05-22T11:42:00Z">
+        <w:r>
+          <w:t>between the two models</w:t>
+        </w:r>
+      </w:ins>
+      <w:ins w:id="71" w:author="Jonathan Wood" w:date="2020-05-22T11:45:00Z">
+        <w:r>
+          <w:t xml:space="preserve"> using a t-test</w:t>
+        </w:r>
+      </w:ins>
+      <w:ins w:id="72" w:author="Jonathan Wood" w:date="2020-05-22T11:42:00Z">
+        <w:r>
+          <w:t xml:space="preserve">. We will also compare the  </w:t>
+        </w:r>
+      </w:ins>
+      <w:del w:id="73" w:author="Jonathan Wood" w:date="2020-05-22T11:42:00Z">
+        <w:r>
+          <w:delText xml:space="preserve">as well as the </w:delText>
+        </w:r>
+      </w:del>
+      <w:r>
+        <w:t>number of subjects best fit by each model</w:t>
+      </w:r>
+      <w:ins w:id="74" w:author="Jonathan Wood" w:date="2020-05-22T11:45:00Z">
+        <w:r>
+          <w:t xml:space="preserve"> using</w:t>
+        </w:r>
+      </w:ins>
+      <w:ins w:id="75" w:author="Jonathan Wood" w:date="2020-05-22T11:48:00Z">
+        <w:r>
+          <w:t xml:space="preserve"> the chi-squared test of independence.</w:t>
+        </w:r>
+      </w:ins>
+      <w:del w:id="76" w:author="Jonathan Wood" w:date="2020-05-22T11:48:00Z">
+        <w:r>
+          <w:delText>.</w:delText>
+        </w:r>
+      </w:del>
+      <w:r>
+        <w:t xml:space="preserve"> </w:t>
+      </w:r>
+      <w:commentRangeEnd w:id="67"/>
+      <w:r>
+        <w:rPr>
+          <w:rStyle w:val="CommentReference"/>
+        </w:rPr>
+        <w:commentReference w:id="67"/>
       </w:r>
     </w:p>
     <w:p>
@@ -5710,267 +6230,65 @@
     </w:p>
     <w:p>
       <w:r>
-        <w:t xml:space="preserve">We simulated both models to demonstrate </w:t>
-      </w:r>
-      <w:r>
-        <w:t>how each model is affected by more variable conditions. For the Adaptive Bayesian model, t</w:t>
-      </w:r>
-      <w:r>
-        <w:t xml:space="preserve">he sensory estimate may become biased based on prior experience. The more consistent (i.e. less variable) the prior experience, the more certain it becomes as more weight is given to prior experience. Therefore, subsequent world state estimates become more biased toward a more consistent prior. If the prior experiences are inconsistent (i.e. more variable), there is a reduced weight on prior experiences. Thus, subsequent world states are less biased toward the inconsistent prior. The Bayesian estimation framework predicts a dependence on consistency of practice in the use-dependent process. </w:t>
-      </w:r>
-      <w:r>
-        <w:t>However, in</w:t>
-      </w:r>
-      <w:r>
-        <w:t xml:space="preserve"> the </w:t>
-      </w:r>
-      <w:r>
-        <w:t>Strategic plus UDP model</w:t>
-      </w:r>
-      <w:r>
-        <w:t xml:space="preserve"> framework the use-dependent process is a low-level bias which only changes based on only the direction, not the consistency, of the motor output. Therefore, two-process model predicts that the use-dependent aftereffect does not depend on the consistency of prior movements. </w:t>
+        <w:t xml:space="preserve">We simulated both models to demonstrate how each </w:t>
+      </w:r>
+      <w:proofErr w:type="gramStart"/>
+      <w:r>
+        <w:t>accounts</w:t>
+      </w:r>
+      <w:proofErr w:type="gramEnd"/>
+      <w:r>
+        <w:t xml:space="preserve"> for the variability of practiced target step lengths. For the Adaptive Bayesian model, the MAP estimate is sensitive to environmental consistency: The more consistent (i.e. less variable) the schedule of target step lengths, the more biased towards the prior (i.e., away from the likelihood) the MAP becomes; conversely, the more variable the schedule, the less weight is given to the prior and the more the MAP is pulled towards the likelihood (i.e., the actual target location). In direct contrast to this framework, the Strategy plus UDP model is much more robust to environmental consistency in cases, as here, where there is a large asymmetry in one direction. The model assumes use-dependent learning is slow to learn and washout; therefore, as long as the practiced asymmetry is much larger than the current state of use-dependent learning, the consistency of target step lengths has minimal impact on its output. </w:t>
       </w:r>
     </w:p>
     <w:p/>
     <w:p>
       <w:r>
-        <w:t xml:space="preserve">We first found that each model can recover </w:t>
-      </w:r>
-      <w:r>
-        <w:t xml:space="preserve">its parameters well under ideal conditions </w:t>
-      </w:r>
-      <w:r>
-        <w:t xml:space="preserve">(Supplemental Figure 1). </w:t>
-      </w:r>
-      <w:r>
-        <w:t xml:space="preserve">To obtain parameters for model simulation, we fit </w:t>
-      </w:r>
-      <w:r>
-        <w:t>each</w:t>
-      </w:r>
-      <w:r>
-        <w:t xml:space="preserve"> model</w:t>
-      </w:r>
-      <w:r>
-        <w:t xml:space="preserve"> to </w:t>
-      </w:r>
-      <w:r>
-        <w:t xml:space="preserve">individual </w:t>
-      </w:r>
-      <w:r>
-        <w:t xml:space="preserve">participants </w:t>
-      </w:r>
-      <w:r>
-        <w:t xml:space="preserve">from a </w:t>
-      </w:r>
-      <w:r>
-        <w:t xml:space="preserve">previously collected </w:t>
-      </w:r>
-      <w:r>
-        <w:t xml:space="preserve">dataset using MATLAB’s </w:t>
-      </w:r>
-      <w:proofErr w:type="spellStart"/>
-      <w:r>
-        <w:t>fmincon</w:t>
-      </w:r>
-      <w:proofErr w:type="spellEnd"/>
-      <w:r>
-        <w:t xml:space="preserve"> function (Supplemental Figure 2)</w:t>
-      </w:r>
-      <w:r>
-        <w:t xml:space="preserve">. </w:t>
-      </w:r>
-      <w:r>
-        <w:t xml:space="preserve">We then </w:t>
-      </w:r>
-      <w:r>
-        <w:t>simulated our proposed experiment 1000</w:t>
-      </w:r>
-      <w:r>
-        <w:t xml:space="preserve"> times </w:t>
-      </w:r>
-      <w:r>
-        <w:t xml:space="preserve">using </w:t>
-      </w:r>
-      <w:r>
-        <w:t xml:space="preserve">bootstrapped samples of </w:t>
-      </w:r>
-      <w:r>
-        <w:t>the individual paramete</w:t>
-      </w:r>
-      <w:r>
-        <w:t>rs</w:t>
-      </w:r>
-      <w:r>
-        <w:t xml:space="preserve">. </w:t>
-      </w:r>
-      <w:r>
-        <w:t xml:space="preserve">Figure </w:t>
-      </w:r>
-      <w:r>
-        <w:t>4</w:t>
-      </w:r>
-      <w:r>
-        <w:t xml:space="preserve"> </w:t>
-      </w:r>
-      <w:r>
-        <w:t xml:space="preserve">details </w:t>
-      </w:r>
-      <w:r>
-        <w:t>the</w:t>
-      </w:r>
-      <w:r>
-        <w:t xml:space="preserve"> </w:t>
-      </w:r>
-      <w:r>
-        <w:t xml:space="preserve">simulated data from these parameters for each condition. </w:t>
-      </w:r>
-      <w:r>
-        <w:t xml:space="preserve">The panels in Figure </w:t>
-      </w:r>
-      <w:r>
-        <w:t>4</w:t>
-      </w:r>
-      <w:r>
-        <w:t xml:space="preserve">A show each model simulation for the entire experiment. The </w:t>
-      </w:r>
-      <w:r>
-        <w:t xml:space="preserve">models perform similarly during the </w:t>
-      </w:r>
-      <w:r>
-        <w:t xml:space="preserve">Baseline and </w:t>
-      </w:r>
-      <w:r>
-        <w:t xml:space="preserve">Learning </w:t>
-      </w:r>
-      <w:r>
-        <w:t>p</w:t>
-      </w:r>
-      <w:r>
-        <w:t>hase</w:t>
+        <w:t>After performing model recovery</w:t>
+      </w:r>
+      <w:r>
+        <w:t xml:space="preserve"> (Supplemental Figure 1), w</w:t>
+      </w:r>
+      <w:r>
+        <w:t xml:space="preserve">e obtained parameters for model simulation by fitting the models to </w:t>
+      </w:r>
+      <w:proofErr w:type="gramStart"/>
+      <w:r>
+        <w:t>each individual</w:t>
+      </w:r>
+      <w:proofErr w:type="gramEnd"/>
+      <w:r>
+        <w:t xml:space="preserve"> from a previously collected dataset (Supplemental Figure 2). We then simulated our proposed experiment 1000 </w:t>
+      </w:r>
+      <w:r>
+        <w:t>times</w:t>
+      </w:r>
+      <w:r>
+        <w:t xml:space="preserve"> using bootstrapped samples of the individual parameter fits. Figure 4 details the simulated data from these parameters for each condition. The panels in Figure 4A show each model simulation for the entire experiment. The models perform similarly during the Baseline and Learning phases, but the primary difference between the models is during the Washout phase. Figure 4B depict</w:t>
       </w:r>
       <w:r>
         <w:t>s</w:t>
       </w:r>
       <w:r>
-        <w:t xml:space="preserve">, but the </w:t>
-      </w:r>
-      <w:r>
-        <w:t xml:space="preserve">primary difference </w:t>
-      </w:r>
-      <w:r>
-        <w:t xml:space="preserve">between the models </w:t>
-      </w:r>
-      <w:r>
-        <w:t>is in the Washout phase</w:t>
-      </w:r>
-      <w:r>
-        <w:t xml:space="preserve"> (Figure 4A, insets)</w:t>
-      </w:r>
-      <w:r>
-        <w:t xml:space="preserve">. Figure </w:t>
-      </w:r>
-      <w:r>
-        <w:t>4</w:t>
-      </w:r>
-      <w:r>
-        <w:t>B depict</w:t>
-      </w:r>
-      <w:r>
-        <w:t>s</w:t>
-      </w:r>
-      <w:r>
-        <w:t xml:space="preserve"> the</w:t>
-      </w:r>
-      <w:r>
-        <w:t xml:space="preserve"> simulated</w:t>
-      </w:r>
-      <w:r>
-        <w:t xml:space="preserve"> </w:t>
-      </w:r>
-      <w:r>
-        <w:t>retention</w:t>
-      </w:r>
-      <w:r>
-        <w:t xml:space="preserve"> rates across the conditions for each model for the first 50 strides of Washout. </w:t>
-      </w:r>
-      <w:r>
-        <w:t xml:space="preserve">The Adaptative Bayesian model predicts </w:t>
-      </w:r>
-      <w:r>
-        <w:t xml:space="preserve">faster washout (less retained on subsequent strides) </w:t>
-      </w:r>
-      <w:r>
-        <w:t xml:space="preserve">in the washout rate as the </w:t>
-      </w:r>
-      <w:r>
-        <w:t>conditions are less stable</w:t>
-      </w:r>
-      <w:r>
-        <w:t>. The</w:t>
-      </w:r>
-      <w:r>
-        <w:t xml:space="preserve"> Strategy plus UDP model predicts steady Washout rate across conditions. </w:t>
-      </w:r>
-      <w:r>
-        <w:t xml:space="preserve">We also simulated use-dependent bias by </w:t>
-      </w:r>
-      <w:r>
-        <w:t>subtract</w:t>
-      </w:r>
-      <w:r>
-        <w:t xml:space="preserve">ing </w:t>
-      </w:r>
-      <w:r>
-        <w:t xml:space="preserve">the </w:t>
-      </w:r>
-      <w:r>
-        <w:t xml:space="preserve">use-dependent </w:t>
-      </w:r>
-      <w:r>
-        <w:t xml:space="preserve">bias after the </w:t>
-      </w:r>
-      <w:r>
-        <w:t xml:space="preserve">5σ </w:t>
-      </w:r>
-      <w:r>
-        <w:t xml:space="preserve">and </w:t>
-      </w:r>
-      <w:r>
-        <w:t>U</w:t>
-      </w:r>
-      <w:r>
-        <w:t xml:space="preserve">niform practice conditions from </w:t>
-      </w:r>
-      <w:r>
-        <w:t xml:space="preserve">the Repeated condition </w:t>
-      </w:r>
-      <w:r>
-        <w:t xml:space="preserve">(Figure </w:t>
-      </w:r>
-      <w:r>
-        <w:t>4</w:t>
+        <w:t xml:space="preserve"> the simulated retention rates across the conditions for each model for the first 50 strides of Washout. The Adaptative Bayesian model predicts a faster washout as the conditions are less stable. The Strategy plus UDP model predicts a consistent washout rate across conditions. </w:t>
+      </w:r>
+    </w:p>
+    <w:p/>
+    <w:p>
+      <w:r>
+        <w:t>We also compared use-dependent biases by calculating difference scores between the 5</w:t>
+      </w:r>
+      <w:r>
+        <w:t xml:space="preserve">% </w:t>
+      </w:r>
+      <w:r>
+        <w:t>σ and Uniform practice conditions relative to the Repeated condition (Figure 4</w:t>
       </w:r>
       <w:r>
         <w:t>C</w:t>
       </w:r>
       <w:r>
-        <w:t>). The Strategy plus UDP model predicts little change in aftereffects across conditions</w:t>
-      </w:r>
-      <w:r>
-        <w:t>. However, t</w:t>
-      </w:r>
-      <w:r>
-        <w:t xml:space="preserve">he Adaptive Bayesian model </w:t>
-      </w:r>
-      <w:r>
-        <w:t xml:space="preserve">predicts aftereffects which stray further from the reference condition indicating a decline in aftereffects compared to the </w:t>
-      </w:r>
-      <w:r>
-        <w:t>Repeated</w:t>
-      </w:r>
-      <w:r>
-        <w:t xml:space="preserve"> condition. </w:t>
+        <w:t xml:space="preserve">). The Strategy plus UDP model predicts little change in aftereffects across conditions. However, the Adaptive Bayesian model predicts aftereffects which stray further from the reference condition indicating a decline in aftereffects compared to the Repeated condition. </w:t>
       </w:r>
     </w:p>
     <w:p>
@@ -6132,6 +6450,14 @@
         <w:pStyle w:val="Bibliography"/>
       </w:pPr>
       <w:r>
+        <w:t>Ernst MO, Banks MS (2002) Humans integrate visual and haptic information in a statistically optimal fashion. Nature 415:429–433.</w:t>
+      </w:r>
+    </w:p>
+    <w:p>
+      <w:pPr>
+        <w:pStyle w:val="Bibliography"/>
+      </w:pPr>
+      <w:r>
         <w:t xml:space="preserve">French MA, Morton SM, Charalambous CC, Reisman DS (2018) A locomotor learning paradigm using distorted visual feedback elicits strategic learning. J </w:t>
       </w:r>
       <w:proofErr w:type="spellStart"/>
@@ -6245,6 +6571,19 @@
       <w:pPr>
         <w:pStyle w:val="Bibliography"/>
       </w:pPr>
+      <w:proofErr w:type="spellStart"/>
+      <w:r>
+        <w:t>Körding</w:t>
+      </w:r>
+      <w:proofErr w:type="spellEnd"/>
+      <w:r>
+        <w:t xml:space="preserve"> K (2007) Decision Theory: What “Should” the Nervous System Do? Science 318:606–610.</w:t>
+      </w:r>
+    </w:p>
+    <w:p>
+      <w:pPr>
+        <w:pStyle w:val="Bibliography"/>
+      </w:pPr>
       <w:r>
         <w:t xml:space="preserve">Long AW, </w:t>
       </w:r>
@@ -6390,6 +6729,30 @@
       <w:proofErr w:type="spellEnd"/>
       <w:r>
         <w:t xml:space="preserve"> 31:10050–10059.</w:t>
+      </w:r>
+    </w:p>
+    <w:p>
+      <w:pPr>
+        <w:pStyle w:val="Bibliography"/>
+      </w:pPr>
+      <w:r>
+        <w:t xml:space="preserve">Wei K, </w:t>
+      </w:r>
+      <w:proofErr w:type="spellStart"/>
+      <w:r>
+        <w:t>Körding</w:t>
+      </w:r>
+      <w:proofErr w:type="spellEnd"/>
+      <w:r>
+        <w:t xml:space="preserve"> K (2009) Relevance of error: what drives motor adaptation? J </w:t>
+      </w:r>
+      <w:proofErr w:type="spellStart"/>
+      <w:r>
+        <w:t>Neurophysiol</w:t>
+      </w:r>
+      <w:proofErr w:type="spellEnd"/>
+      <w:r>
+        <w:t xml:space="preserve"> 101:655–664.</w:t>
       </w:r>
     </w:p>
     <w:p>
@@ -6684,6 +7047,167 @@
     </w:sectPr>
   </w:body>
 </w:document>
+</file>
+
+<file path=word/comments.xml><?xml version="1.0" encoding="utf-8"?>
+<w:comments xmlns:wpc="http://schemas.microsoft.com/office/word/2010/wordprocessingCanvas" xmlns:cx="http://schemas.microsoft.com/office/drawing/2014/chartex" xmlns:cx1="http://schemas.microsoft.com/office/drawing/2015/9/8/chartex" xmlns:cx2="http://schemas.microsoft.com/office/drawing/2015/10/21/chartex" xmlns:cx3="http://schemas.microsoft.com/office/drawing/2016/5/9/chartex" xmlns:cx4="http://schemas.microsoft.com/office/drawing/2016/5/10/chartex" xmlns:cx5="http://schemas.microsoft.com/office/drawing/2016/5/11/chartex" xmlns:cx6="http://schemas.microsoft.com/office/drawing/2016/5/12/chartex" xmlns:cx7="http://schemas.microsoft.com/office/drawing/2016/5/13/chartex" xmlns:cx8="http://schemas.microsoft.com/office/drawing/2016/5/14/chartex" xmlns:mc="http://schemas.openxmlformats.org/markup-compatibility/2006" xmlns:aink="http://schemas.microsoft.com/office/drawing/2016/ink" xmlns:am3d="http://schemas.microsoft.com/office/drawing/2017/model3d" xmlns:o="urn:schemas-microsoft-com:office:office" xmlns:r="http://schemas.openxmlformats.org/officeDocument/2006/relationships" xmlns:m="http://schemas.openxmlformats.org/officeDocument/2006/math" xmlns:v="urn:schemas-microsoft-com:vml" xmlns:wp14="http://schemas.microsoft.com/office/word/2010/wordprocessingDrawing" xmlns:wp="http://schemas.openxmlformats.org/drawingml/2006/wordprocessingDrawing" xmlns:w10="urn:schemas-microsoft-com:office:word" xmlns:w="http://schemas.openxmlformats.org/wordprocessingml/2006/main" xmlns:w14="http://schemas.microsoft.com/office/word/2010/wordml" xmlns:w15="http://schemas.microsoft.com/office/word/2012/wordml" xmlns:w16cex="http://schemas.microsoft.com/office/word/2018/wordml/cex" xmlns:w16cid="http://schemas.microsoft.com/office/word/2016/wordml/cid" xmlns:w16="http://schemas.microsoft.com/office/word/2018/wordml" xmlns:w16se="http://schemas.microsoft.com/office/word/2015/wordml/symex" xmlns:wpg="http://schemas.microsoft.com/office/word/2010/wordprocessingGroup" xmlns:wpi="http://schemas.microsoft.com/office/word/2010/wordprocessingInk" xmlns:wne="http://schemas.microsoft.com/office/word/2006/wordml" xmlns:wps="http://schemas.microsoft.com/office/word/2010/wordprocessingShape" mc:Ignorable="w14 w15 w16se w16cid w16 w16cex wp14">
+  <w:comment w:id="28" w:author="Jonathan Wood" w:date="2020-05-22T10:15:00Z" w:initials="JW">
+    <w:p>
+      <w:pPr>
+        <w:pStyle w:val="CommentText"/>
+      </w:pPr>
+      <w:r>
+        <w:rPr>
+          <w:rStyle w:val="CommentReference"/>
+        </w:rPr>
+        <w:annotationRef/>
+      </w:r>
+      <w:r>
+        <w:t xml:space="preserve">I bolded the section titled “behavioral methods” </w:t>
+      </w:r>
+      <w:r>
+        <w:t xml:space="preserve">so I thought it was best to bold this “modeling” </w:t>
+      </w:r>
+      <w:proofErr w:type="gramStart"/>
+      <w:r>
+        <w:t>section</w:t>
+      </w:r>
+      <w:proofErr w:type="gramEnd"/>
+      <w:r>
+        <w:t xml:space="preserve"> but I am open to other ideas.</w:t>
+      </w:r>
+    </w:p>
+  </w:comment>
+  <w:comment w:id="29" w:author="Jonathan Wood" w:date="2020-05-22T10:18:00Z" w:initials="JW">
+    <w:p>
+      <w:pPr>
+        <w:pStyle w:val="CommentText"/>
+      </w:pPr>
+      <w:r>
+        <w:rPr>
+          <w:rStyle w:val="CommentReference"/>
+        </w:rPr>
+        <w:annotationRef/>
+      </w:r>
+      <w:r>
+        <w:t>Lower or upper case? Consistent throughout?</w:t>
+      </w:r>
+    </w:p>
+  </w:comment>
+  <w:comment w:id="30" w:author="Jonathan Wood" w:date="2020-05-22T10:38:00Z" w:initials="JW">
+    <w:p>
+      <w:pPr>
+        <w:pStyle w:val="CommentText"/>
+      </w:pPr>
+      <w:r>
+        <w:rPr>
+          <w:rStyle w:val="CommentReference"/>
+        </w:rPr>
+        <w:annotationRef/>
+      </w:r>
+      <w:r>
+        <w:t xml:space="preserve">Two different notations in V&amp;S </w:t>
+      </w:r>
+      <w:r>
+        <w:t>x up here and theta for mu likelihood down in iterative model, which one to use?</w:t>
+      </w:r>
+    </w:p>
+  </w:comment>
+  <w:comment w:id="31" w:author="Jonathan Wood" w:date="2020-05-22T11:14:00Z" w:initials="JW">
+    <w:p>
+      <w:pPr>
+        <w:pStyle w:val="CommentText"/>
+      </w:pPr>
+      <w:r>
+        <w:rPr>
+          <w:rStyle w:val="CommentReference"/>
+        </w:rPr>
+        <w:annotationRef/>
+      </w:r>
+      <w:proofErr w:type="gramStart"/>
+      <w:r>
+        <w:t>Also</w:t>
+      </w:r>
+      <w:proofErr w:type="gramEnd"/>
+      <w:r>
+        <w:t xml:space="preserve"> what is better interpreting sigma L as variance or </w:t>
+      </w:r>
+      <w:proofErr w:type="spellStart"/>
+      <w:r>
+        <w:t>stard</w:t>
+      </w:r>
+      <w:proofErr w:type="spellEnd"/>
+      <w:r>
+        <w:t xml:space="preserve"> deviation see code</w:t>
+      </w:r>
+    </w:p>
+  </w:comment>
+  <w:comment w:id="34" w:author="Jonathan Wood" w:date="2020-05-22T11:16:00Z" w:initials="JW">
+    <w:p>
+      <w:pPr>
+        <w:pStyle w:val="CommentText"/>
+      </w:pPr>
+      <w:r>
+        <w:rPr>
+          <w:rStyle w:val="CommentReference"/>
+        </w:rPr>
+        <w:annotationRef/>
+      </w:r>
+      <w:r>
+        <w:t xml:space="preserve">I did model comparison instead of recovery because the second paragraph discusses our planned model comparison </w:t>
+      </w:r>
+    </w:p>
+  </w:comment>
+  <w:comment w:id="67" w:author="Jonathan Wood" w:date="2020-05-22T11:49:00Z" w:initials="JW">
+    <w:p>
+      <w:pPr>
+        <w:pStyle w:val="CommentText"/>
+      </w:pPr>
+      <w:r>
+        <w:rPr>
+          <w:rStyle w:val="CommentReference"/>
+        </w:rPr>
+        <w:annotationRef/>
+      </w:r>
+      <w:r>
+        <w:t xml:space="preserve">When we compare these how do we do this across conditions? Just think of them as one big experiment? Should we compare both across subjects and across conditions? </w:t>
+      </w:r>
+    </w:p>
+  </w:comment>
+</w:comments>
+</file>
+
+<file path=word/commentsExtended.xml><?xml version="1.0" encoding="utf-8"?>
+<w15:commentsEx xmlns:wpc="http://schemas.microsoft.com/office/word/2010/wordprocessingCanvas" xmlns:cx="http://schemas.microsoft.com/office/drawing/2014/chartex" xmlns:cx1="http://schemas.microsoft.com/office/drawing/2015/9/8/chartex" xmlns:cx2="http://schemas.microsoft.com/office/drawing/2015/10/21/chartex" xmlns:cx3="http://schemas.microsoft.com/office/drawing/2016/5/9/chartex" xmlns:cx4="http://schemas.microsoft.com/office/drawing/2016/5/10/chartex" xmlns:cx5="http://schemas.microsoft.com/office/drawing/2016/5/11/chartex" xmlns:cx6="http://schemas.microsoft.com/office/drawing/2016/5/12/chartex" xmlns:cx7="http://schemas.microsoft.com/office/drawing/2016/5/13/chartex" xmlns:cx8="http://schemas.microsoft.com/office/drawing/2016/5/14/chartex" xmlns:mc="http://schemas.openxmlformats.org/markup-compatibility/2006" xmlns:aink="http://schemas.microsoft.com/office/drawing/2016/ink" xmlns:am3d="http://schemas.microsoft.com/office/drawing/2017/model3d" xmlns:o="urn:schemas-microsoft-com:office:office" xmlns:r="http://schemas.openxmlformats.org/officeDocument/2006/relationships" xmlns:m="http://schemas.openxmlformats.org/officeDocument/2006/math" xmlns:v="urn:schemas-microsoft-com:vml" xmlns:wp14="http://schemas.microsoft.com/office/word/2010/wordprocessingDrawing" xmlns:wp="http://schemas.openxmlformats.org/drawingml/2006/wordprocessingDrawing" xmlns:w10="urn:schemas-microsoft-com:office:word" xmlns:w="http://schemas.openxmlformats.org/wordprocessingml/2006/main" xmlns:w14="http://schemas.microsoft.com/office/word/2010/wordml" xmlns:w15="http://schemas.microsoft.com/office/word/2012/wordml" xmlns:w16cex="http://schemas.microsoft.com/office/word/2018/wordml/cex" xmlns:w16cid="http://schemas.microsoft.com/office/word/2016/wordml/cid" xmlns:w16="http://schemas.microsoft.com/office/word/2018/wordml" xmlns:w16se="http://schemas.microsoft.com/office/word/2015/wordml/symex" xmlns:wpg="http://schemas.microsoft.com/office/word/2010/wordprocessingGroup" xmlns:wpi="http://schemas.microsoft.com/office/word/2010/wordprocessingInk" xmlns:wne="http://schemas.microsoft.com/office/word/2006/wordml" xmlns:wps="http://schemas.microsoft.com/office/word/2010/wordprocessingShape" mc:Ignorable="w14 w15 w16se w16cid w16 w16cex wp14">
+  <w15:commentEx w15:paraId="09ABFD76" w15:done="0"/>
+  <w15:commentEx w15:paraId="54ADBBE7" w15:done="0"/>
+  <w15:commentEx w15:paraId="4CE45D53" w15:done="0"/>
+  <w15:commentEx w15:paraId="725379F3" w15:paraIdParent="4CE45D53" w15:done="0"/>
+  <w15:commentEx w15:paraId="5986EB99" w15:done="0"/>
+  <w15:commentEx w15:paraId="219BCABB" w15:done="0"/>
+</w15:commentsEx>
+</file>
+
+<file path=word/commentsExtensible.xml><?xml version="1.0" encoding="utf-8"?>
+<w16cex:commentsExtensible xmlns:wpc="http://schemas.microsoft.com/office/word/2010/wordprocessingCanvas" xmlns:cx="http://schemas.microsoft.com/office/drawing/2014/chartex" xmlns:cx1="http://schemas.microsoft.com/office/drawing/2015/9/8/chartex" xmlns:cx2="http://schemas.microsoft.com/office/drawing/2015/10/21/chartex" xmlns:cx3="http://schemas.microsoft.com/office/drawing/2016/5/9/chartex" xmlns:cx4="http://schemas.microsoft.com/office/drawing/2016/5/10/chartex" xmlns:cx5="http://schemas.microsoft.com/office/drawing/2016/5/11/chartex" xmlns:cx6="http://schemas.microsoft.com/office/drawing/2016/5/12/chartex" xmlns:cx7="http://schemas.microsoft.com/office/drawing/2016/5/13/chartex" xmlns:cx8="http://schemas.microsoft.com/office/drawing/2016/5/14/chartex" xmlns:mc="http://schemas.openxmlformats.org/markup-compatibility/2006" xmlns:aink="http://schemas.microsoft.com/office/drawing/2016/ink" xmlns:am3d="http://schemas.microsoft.com/office/drawing/2017/model3d" xmlns:o="urn:schemas-microsoft-com:office:office" xmlns:r="http://schemas.openxmlformats.org/officeDocument/2006/relationships" xmlns:m="http://schemas.openxmlformats.org/officeDocument/2006/math" xmlns:v="urn:schemas-microsoft-com:vml" xmlns:wp14="http://schemas.microsoft.com/office/word/2010/wordprocessingDrawing" xmlns:wp="http://schemas.openxmlformats.org/drawingml/2006/wordprocessingDrawing" xmlns:w10="urn:schemas-microsoft-com:office:word" xmlns:w="http://schemas.openxmlformats.org/wordprocessingml/2006/main" xmlns:w14="http://schemas.microsoft.com/office/word/2010/wordml" xmlns:w15="http://schemas.microsoft.com/office/word/2012/wordml" xmlns:w16cex="http://schemas.microsoft.com/office/word/2018/wordml/cex" xmlns:w16cid="http://schemas.microsoft.com/office/word/2016/wordml/cid" xmlns:w16="http://schemas.microsoft.com/office/word/2018/wordml" xmlns:w16se="http://schemas.microsoft.com/office/word/2015/wordml/symex" xmlns:wpg="http://schemas.microsoft.com/office/word/2010/wordprocessingGroup" xmlns:wpi="http://schemas.microsoft.com/office/word/2010/wordprocessingInk" xmlns:wne="http://schemas.microsoft.com/office/word/2006/wordml" xmlns:wps="http://schemas.microsoft.com/office/word/2010/wordprocessingShape" mc:Ignorable="w14 w15 w16se w16cid w16 w16cex wp14">
+  <w16cex:commentExtensible w16cex:durableId="227224DC" w16cex:dateUtc="2020-05-22T14:15:00Z"/>
+  <w16cex:commentExtensible w16cex:durableId="2272255D" w16cex:dateUtc="2020-05-22T14:18:00Z"/>
+  <w16cex:commentExtensible w16cex:durableId="22722A41" w16cex:dateUtc="2020-05-22T14:38:00Z"/>
+  <w16cex:commentExtensible w16cex:durableId="227232A3" w16cex:dateUtc="2020-05-22T15:14:00Z"/>
+  <w16cex:commentExtensible w16cex:durableId="22723329" w16cex:dateUtc="2020-05-22T15:16:00Z"/>
+  <w16cex:commentExtensible w16cex:durableId="22723AAE" w16cex:dateUtc="2020-05-22T15:49:00Z"/>
+</w16cex:commentsExtensible>
+</file>
+
+<file path=word/commentsIds.xml><?xml version="1.0" encoding="utf-8"?>
+<w16cid:commentsIds xmlns:wpc="http://schemas.microsoft.com/office/word/2010/wordprocessingCanvas" xmlns:cx="http://schemas.microsoft.com/office/drawing/2014/chartex" xmlns:cx1="http://schemas.microsoft.com/office/drawing/2015/9/8/chartex" xmlns:cx2="http://schemas.microsoft.com/office/drawing/2015/10/21/chartex" xmlns:cx3="http://schemas.microsoft.com/office/drawing/2016/5/9/chartex" xmlns:cx4="http://schemas.microsoft.com/office/drawing/2016/5/10/chartex" xmlns:cx5="http://schemas.microsoft.com/office/drawing/2016/5/11/chartex" xmlns:cx6="http://schemas.microsoft.com/office/drawing/2016/5/12/chartex" xmlns:cx7="http://schemas.microsoft.com/office/drawing/2016/5/13/chartex" xmlns:cx8="http://schemas.microsoft.com/office/drawing/2016/5/14/chartex" xmlns:mc="http://schemas.openxmlformats.org/markup-compatibility/2006" xmlns:aink="http://schemas.microsoft.com/office/drawing/2016/ink" xmlns:am3d="http://schemas.microsoft.com/office/drawing/2017/model3d" xmlns:o="urn:schemas-microsoft-com:office:office" xmlns:r="http://schemas.openxmlformats.org/officeDocument/2006/relationships" xmlns:m="http://schemas.openxmlformats.org/officeDocument/2006/math" xmlns:v="urn:schemas-microsoft-com:vml" xmlns:wp14="http://schemas.microsoft.com/office/word/2010/wordprocessingDrawing" xmlns:wp="http://schemas.openxmlformats.org/drawingml/2006/wordprocessingDrawing" xmlns:w10="urn:schemas-microsoft-com:office:word" xmlns:w="http://schemas.openxmlformats.org/wordprocessingml/2006/main" xmlns:w14="http://schemas.microsoft.com/office/word/2010/wordml" xmlns:w15="http://schemas.microsoft.com/office/word/2012/wordml" xmlns:w16cex="http://schemas.microsoft.com/office/word/2018/wordml/cex" xmlns:w16cid="http://schemas.microsoft.com/office/word/2016/wordml/cid" xmlns:w16="http://schemas.microsoft.com/office/word/2018/wordml" xmlns:w16se="http://schemas.microsoft.com/office/word/2015/wordml/symex" xmlns:wpg="http://schemas.microsoft.com/office/word/2010/wordprocessingGroup" xmlns:wpi="http://schemas.microsoft.com/office/word/2010/wordprocessingInk" xmlns:wne="http://schemas.microsoft.com/office/word/2006/wordml" xmlns:wps="http://schemas.microsoft.com/office/word/2010/wordprocessingShape" mc:Ignorable="w14 w15 w16se w16cid w16 w16cex wp14">
+  <w16cid:commentId w16cid:paraId="09ABFD76" w16cid:durableId="227224DC"/>
+  <w16cid:commentId w16cid:paraId="54ADBBE7" w16cid:durableId="2272255D"/>
+  <w16cid:commentId w16cid:paraId="4CE45D53" w16cid:durableId="22722A41"/>
+  <w16cid:commentId w16cid:paraId="725379F3" w16cid:durableId="227232A3"/>
+  <w16cid:commentId w16cid:paraId="5986EB99" w16cid:durableId="22723329"/>
+  <w16cid:commentId w16cid:paraId="219BCABB" w16cid:durableId="22723AAE"/>
+</w16cid:commentsIds>
 </file>
 
 <file path=word/endnotes.xml><?xml version="1.0" encoding="utf-8"?>
@@ -7504,6 +8028,7 @@
     <w:lsdException w:name="HTML Sample" w:semiHidden="1" w:unhideWhenUsed="1"/>
     <w:lsdException w:name="HTML Typewriter" w:semiHidden="1" w:unhideWhenUsed="1"/>
     <w:lsdException w:name="HTML Variable" w:semiHidden="1" w:unhideWhenUsed="1"/>
+    <w:lsdException w:name="Normal Table" w:semiHidden="1" w:unhideWhenUsed="1"/>
     <w:lsdException w:name="annotation subject" w:semiHidden="1" w:unhideWhenUsed="1"/>
     <w:lsdException w:name="No List" w:semiHidden="1" w:unhideWhenUsed="1"/>
     <w:lsdException w:name="Outline List 1" w:semiHidden="1" w:unhideWhenUsed="1"/>
@@ -7550,8 +8075,10 @@
     <w:lsdException w:name="Table Subtle 2" w:semiHidden="1" w:unhideWhenUsed="1"/>
     <w:lsdException w:name="Table Web 1" w:semiHidden="1" w:unhideWhenUsed="1"/>
     <w:lsdException w:name="Table Web 2" w:semiHidden="1" w:unhideWhenUsed="1"/>
+    <w:lsdException w:name="Table Web 3" w:semiHidden="1" w:unhideWhenUsed="1"/>
     <w:lsdException w:name="Balloon Text" w:semiHidden="1" w:unhideWhenUsed="1"/>
     <w:lsdException w:name="Table Grid" w:uiPriority="39"/>
+    <w:lsdException w:name="Table Theme" w:semiHidden="1" w:unhideWhenUsed="1"/>
     <w:lsdException w:name="Placeholder Text" w:semiHidden="1"/>
     <w:lsdException w:name="No Spacing" w:uiPriority="1" w:qFormat="1"/>
     <w:lsdException w:name="Light Shading" w:uiPriority="60"/>
@@ -8262,7 +8789,7 @@
 </file>
 
 <file path=customXml/itemProps1.xml><?xml version="1.0" encoding="utf-8"?>
-<ds:datastoreItem xmlns:ds="http://schemas.openxmlformats.org/officeDocument/2006/customXml" ds:itemID="{72357BE8-6917-4FB2-9756-D38CA8320311}">
+<ds:datastoreItem xmlns:ds="http://schemas.openxmlformats.org/officeDocument/2006/customXml" ds:itemID="{28039154-8E87-452F-9B94-9777EF1398D2}">
   <ds:schemaRefs>
     <ds:schemaRef ds:uri="http://schemas.openxmlformats.org/officeDocument/2006/bibliography"/>
   </ds:schemaRefs>

</xml_diff>

<commit_message>
edits up to Adaptive Bayes model
</commit_message>
<xml_diff>
--- a/Writing/UDPV_prereg.docx
+++ b/Writing/UDPV_prereg.docx
@@ -1,6 +1,6 @@
 
 <file path=word/document.xml><?xml version="1.0" encoding="utf-8"?>
-<w:document xmlns:wpc="http://schemas.microsoft.com/office/word/2010/wordprocessingCanvas" xmlns:cx="http://schemas.microsoft.com/office/drawing/2014/chartex" xmlns:cx1="http://schemas.microsoft.com/office/drawing/2015/9/8/chartex" xmlns:cx2="http://schemas.microsoft.com/office/drawing/2015/10/21/chartex" xmlns:cx3="http://schemas.microsoft.com/office/drawing/2016/5/9/chartex" xmlns:cx4="http://schemas.microsoft.com/office/drawing/2016/5/10/chartex" xmlns:cx5="http://schemas.microsoft.com/office/drawing/2016/5/11/chartex" xmlns:cx6="http://schemas.microsoft.com/office/drawing/2016/5/12/chartex" xmlns:cx7="http://schemas.microsoft.com/office/drawing/2016/5/13/chartex" xmlns:cx8="http://schemas.microsoft.com/office/drawing/2016/5/14/chartex" xmlns:mc="http://schemas.openxmlformats.org/markup-compatibility/2006" xmlns:aink="http://schemas.microsoft.com/office/drawing/2016/ink" xmlns:am3d="http://schemas.microsoft.com/office/drawing/2017/model3d" xmlns:o="urn:schemas-microsoft-com:office:office" xmlns:r="http://schemas.openxmlformats.org/officeDocument/2006/relationships" xmlns:m="http://schemas.openxmlformats.org/officeDocument/2006/math" xmlns:v="urn:schemas-microsoft-com:vml" xmlns:wp14="http://schemas.microsoft.com/office/word/2010/wordprocessingDrawing" xmlns:wp="http://schemas.openxmlformats.org/drawingml/2006/wordprocessingDrawing" xmlns:w10="urn:schemas-microsoft-com:office:word" xmlns:w="http://schemas.openxmlformats.org/wordprocessingml/2006/main" xmlns:w14="http://schemas.microsoft.com/office/word/2010/wordml" xmlns:w15="http://schemas.microsoft.com/office/word/2012/wordml" xmlns:w16cex="http://schemas.microsoft.com/office/word/2018/wordml/cex" xmlns:w16cid="http://schemas.microsoft.com/office/word/2016/wordml/cid" xmlns:w16="http://schemas.microsoft.com/office/word/2018/wordml" xmlns:w16se="http://schemas.microsoft.com/office/word/2015/wordml/symex" xmlns:wpg="http://schemas.microsoft.com/office/word/2010/wordprocessingGroup" xmlns:wpi="http://schemas.microsoft.com/office/word/2010/wordprocessingInk" xmlns:wne="http://schemas.microsoft.com/office/word/2006/wordml" xmlns:wps="http://schemas.microsoft.com/office/word/2010/wordprocessingShape" mc:Ignorable="w14 w15 w16se w16cid w16 w16cex wp14">
+<w:document xmlns:wpc="http://schemas.microsoft.com/office/word/2010/wordprocessingCanvas" xmlns:cx="http://schemas.microsoft.com/office/drawing/2014/chartex" xmlns:cx1="http://schemas.microsoft.com/office/drawing/2015/9/8/chartex" xmlns:cx2="http://schemas.microsoft.com/office/drawing/2015/10/21/chartex" xmlns:cx3="http://schemas.microsoft.com/office/drawing/2016/5/9/chartex" xmlns:cx4="http://schemas.microsoft.com/office/drawing/2016/5/10/chartex" xmlns:cx5="http://schemas.microsoft.com/office/drawing/2016/5/11/chartex" xmlns:cx6="http://schemas.microsoft.com/office/drawing/2016/5/12/chartex" xmlns:cx7="http://schemas.microsoft.com/office/drawing/2016/5/13/chartex" xmlns:cx8="http://schemas.microsoft.com/office/drawing/2016/5/14/chartex" xmlns:mc="http://schemas.openxmlformats.org/markup-compatibility/2006" xmlns:aink="http://schemas.microsoft.com/office/drawing/2016/ink" xmlns:am3d="http://schemas.microsoft.com/office/drawing/2017/model3d" xmlns:o="urn:schemas-microsoft-com:office:office" xmlns:r="http://schemas.openxmlformats.org/officeDocument/2006/relationships" xmlns:m="http://schemas.openxmlformats.org/officeDocument/2006/math" xmlns:v="urn:schemas-microsoft-com:vml" xmlns:wp14="http://schemas.microsoft.com/office/word/2010/wordprocessingDrawing" xmlns:wp="http://schemas.openxmlformats.org/drawingml/2006/wordprocessingDrawing" xmlns:w10="urn:schemas-microsoft-com:office:word" xmlns:w="http://schemas.openxmlformats.org/wordprocessingml/2006/main" xmlns:w14="http://schemas.microsoft.com/office/word/2010/wordml" xmlns:w15="http://schemas.microsoft.com/office/word/2012/wordml" xmlns:w16cid="http://schemas.microsoft.com/office/word/2016/wordml/cid" xmlns:w16se="http://schemas.microsoft.com/office/word/2015/wordml/symex" xmlns:wpg="http://schemas.microsoft.com/office/word/2010/wordprocessingGroup" xmlns:wpi="http://schemas.microsoft.com/office/word/2010/wordprocessingInk" xmlns:wne="http://schemas.microsoft.com/office/word/2006/wordml" xmlns:wps="http://schemas.microsoft.com/office/word/2010/wordprocessingShape" mc:Ignorable="w14 w15 w16se w16cid wp14">
   <w:body>
     <w:p>
       <w:pPr>
@@ -282,7 +282,15 @@
         <w:t>ese features of use-dependent learning</w:t>
       </w:r>
       <w:r>
-        <w:t xml:space="preserve"> may explain why a </w:t>
+        <w:t xml:space="preserve"> may explain</w:t>
+      </w:r>
+      <w:ins w:id="0" w:author="Hyosub Kim" w:date="2020-05-26T10:33:00Z">
+        <w:r>
+          <w:t>, in part,</w:t>
+        </w:r>
+      </w:ins>
+      <w:r>
+        <w:t xml:space="preserve"> why a </w:t>
       </w:r>
       <w:r>
         <w:t>soccer player</w:t>
@@ -291,511 +299,740 @@
         <w:t xml:space="preserve"> continues to practice </w:t>
       </w:r>
       <w:r>
-        <w:t>her shot</w:t>
+        <w:t xml:space="preserve">her shot </w:t>
+      </w:r>
+      <w:r>
+        <w:t xml:space="preserve">years after she initially learned how to </w:t>
+      </w:r>
+      <w:r>
+        <w:t>shoot</w:t>
+      </w:r>
+      <w:r>
+        <w:t xml:space="preserve">. </w:t>
+      </w:r>
+      <w:r>
+        <w:t>However,</w:t>
+      </w:r>
+      <w:r>
+        <w:t xml:space="preserve"> since</w:t>
       </w:r>
       <w:r>
         <w:t xml:space="preserve"> </w:t>
       </w:r>
       <w:r>
-        <w:t xml:space="preserve">years after she initially learned how to </w:t>
-      </w:r>
-      <w:r>
-        <w:t>shoot</w:t>
-      </w:r>
+        <w:t>no</w:t>
+      </w:r>
+      <w:r>
+        <w:t xml:space="preserve"> </w:t>
+      </w:r>
+      <w:r>
+        <w:t xml:space="preserve">two </w:t>
+      </w:r>
+      <w:r>
+        <w:t>movement</w:t>
+      </w:r>
+      <w:r>
+        <w:t>s</w:t>
+      </w:r>
+      <w:r>
+        <w:t xml:space="preserve"> </w:t>
+      </w:r>
+      <w:r>
+        <w:t>can ever be identical</w:t>
+      </w:r>
+      <w:r>
+        <w:t xml:space="preserve">, </w:t>
+      </w:r>
+      <w:r>
+        <w:t xml:space="preserve">how </w:t>
+      </w:r>
+      <w:r>
+        <w:t xml:space="preserve">consistent must the </w:t>
+      </w:r>
+      <w:r>
+        <w:t>soccer players’</w:t>
+      </w:r>
+      <w:r>
+        <w:t xml:space="preserve"> </w:t>
+      </w:r>
+      <w:r>
+        <w:t xml:space="preserve">shooting </w:t>
+      </w:r>
+      <w:r>
+        <w:t xml:space="preserve">be during practice to engage </w:t>
+      </w:r>
+      <w:proofErr w:type="spellStart"/>
+      <w:r>
+        <w:t>the</w:t>
+      </w:r>
+      <w:del w:id="1" w:author="Hyosub Kim" w:date="2020-05-26T10:34:00Z">
+        <w:r>
+          <w:delText xml:space="preserve"> </w:delText>
+        </w:r>
+        <w:r>
+          <w:delText>repetition-based</w:delText>
+        </w:r>
+      </w:del>
+      <w:ins w:id="2" w:author="Hyosub Kim" w:date="2020-05-26T10:34:00Z">
+        <w:r>
+          <w:t>use</w:t>
+        </w:r>
+        <w:proofErr w:type="spellEnd"/>
+        <w:r>
+          <w:t>-dependent</w:t>
+        </w:r>
+      </w:ins>
+      <w:r>
+        <w:t xml:space="preserve"> learning</w:t>
+      </w:r>
+      <w:r>
+        <w:t xml:space="preserve"> process?</w:t>
+      </w:r>
+    </w:p>
+    <w:p/>
+    <w:p>
+      <w:r>
+        <w:t>Most</w:t>
+      </w:r>
+      <w:r>
+        <w:t xml:space="preserve"> </w:t>
+      </w:r>
+      <w:del w:id="3" w:author="Hyosub Kim" w:date="2020-05-26T10:34:00Z">
+        <w:r>
+          <w:delText xml:space="preserve">motor learning </w:delText>
+        </w:r>
+      </w:del>
+      <w:r>
+        <w:t xml:space="preserve">studies </w:t>
+      </w:r>
+      <w:r>
+        <w:t>of</w:t>
+      </w:r>
+      <w:r>
+        <w:t xml:space="preserve"> </w:t>
+      </w:r>
+      <w:r>
+        <w:t xml:space="preserve">use-dependent </w:t>
+      </w:r>
+      <w:r>
+        <w:t>learning</w:t>
+      </w:r>
+      <w:r>
+        <w:t xml:space="preserve"> </w:t>
+      </w:r>
+      <w:r>
+        <w:t xml:space="preserve">have </w:t>
+      </w:r>
+      <w:r>
+        <w:t>examined the phenomenon during</w:t>
+      </w:r>
+      <w:r>
+        <w:t xml:space="preserve"> upper-extremity movements</w:t>
+      </w:r>
+      <w:r>
+        <w:t xml:space="preserve"> </w:t>
+      </w:r>
+      <w:r>
+        <w:fldChar w:fldCharType="begin"/>
+      </w:r>
+      <w:r>
+        <w:instrText xml:space="preserve"> ADDIN ZOTERO_ITEM CSL_CITATION {"citationID":"8oSfQUfW","properties":{"formattedCitation":"(Classen et al., 1998; Diedrichsen et al., 2010; Orban de Xivry et al., 2011; Verstynen and Sabes, 2011)","plainCitation":"(Classen et al., 1998; Diedrichsen et al., 2010; Orban de Xivry et al., 2011; Verstynen and Sabes, 2011)","noteIndex":0},"citationItems":[{"id":425,"uris":["http://zotero.org/users/5226272/items/KR9ISDEJ"],"uri":["http://zotero.org/users/5226272/items/KR9ISDEJ"],"itemData":{"id":425,"type":"article-journal","container-title":"Journal of Neurophysiology","DOI":"10.1152/jn.1998.79.2.1117","ISSN":"0022-3077, 1522-1598","issue":"2","journalAbbreviation":"J Neurophysiol","language":"en","page":"1117-1123","source":"Crossref","title":"Rapid plasticity of human cortical movement representation induced by practice","volume":"79","author":[{"family":"Classen","given":"Joseph"},{"family":"Liepert","given":"Joachim"},{"family":"Wise","given":"Steven P."},{"family":"Hallett","given":"Mark"},{"family":"Cohen","given":"Leonardo G."}],"issued":{"date-parts":[["1998",2]]}}},{"id":264,"uris":["http://zotero.org/users/5226272/items/CGQM3V6N"],"uri":["http://zotero.org/users/5226272/items/CGQM3V6N"],"itemData":{"id":264,"type":"article-journal","container-title":"Journal of Neuroscience","DOI":"10.1523/JNEUROSCI.5406-09.2010","ISSN":"0270-6474, 1529-2401","issue":"15","journalAbbreviation":"J Neurosci","language":"en","page":"5159-5166","source":"Crossref","title":"Use-dependent and error-based learning of motor behaviors","volume":"30","author":[{"family":"Diedrichsen","given":"J."},{"family":"White","given":"O."},{"family":"Newman","given":"D."},{"family":"Lally","given":"N."}],"issued":{"date-parts":[["2010",4,14]]}}},{"id":1250,"uris":["http://zotero.org/users/5226272/items/59LPW5PV"],"uri":["http://zotero.org/users/5226272/items/59LPW5PV"],"itemData":{"id":1250,"type":"article-journal","container-title":"Cerebral Cortex","DOI":"10.1093/cercor/bhq192","ISSN":"1047-3211, 1460-2199","issue":"7","journalAbbreviation":"Cereb Cortex","language":"en","page":"1475-1484","source":"DOI.org (Crossref)","title":"Contributions of the motor cortex to adaptive control of reaching depend on the perturbation schedule","volume":"21","author":[{"family":"Orban de Xivry","given":"J.-J."},{"family":"Criscimagna-Hemminger","given":"S. E."},{"family":"Shadmehr","given":"R."}],"issued":{"date-parts":[["2011",7,1]]}}},{"id":266,"uris":["http://zotero.org/users/5226272/items/U7A6FUTI"],"uri":["http://zotero.org/users/5226272/items/U7A6FUTI"],"itemData":{"id":266,"type":"article-journal","container-title":"Journal of Neuroscience","DOI":"10.1523/JNEUROSCI.6525-10.2011","ISSN":"0270-6474, 1529-2401","issue":"27","journalAbbreviation":"J Neurosci","language":"en","page":"10050-10059","source":"Crossref","title":"How each movement changes the next: an experimental and theoretical study of fast adaptive priors in reaching","title-short":"How Each Movement Changes the Next","volume":"31","author":[{"family":"Verstynen","given":"T."},{"family":"Sabes","given":"P. N."}],"issued":{"date-parts":[["2011",7,6]]}}}],"schema":"https://github.com/citation-style-language/schema/raw/master/csl-citation.json"} </w:instrText>
+      </w:r>
+      <w:r>
+        <w:fldChar w:fldCharType="separate"/>
+      </w:r>
+      <w:r>
+        <w:t>(Classen et al., 1998; Diedrichsen et al., 2010; Orban de Xivry et al., 2011; Verstynen and Sabes, 2011)</w:t>
+      </w:r>
+      <w:r>
+        <w:fldChar w:fldCharType="end"/>
+      </w:r>
+      <w:r>
+        <w:t xml:space="preserve">. The relatively sparse literature on UDP in locomotion is surprising, given the </w:t>
+      </w:r>
+      <w:r>
+        <w:t xml:space="preserve">highly </w:t>
+      </w:r>
+      <w:r>
+        <w:t>repetitive nature of w</w:t>
+      </w:r>
+      <w:r>
+        <w:t xml:space="preserve">alking. </w:t>
+      </w:r>
+      <w:r>
+        <w:t>Locomotion</w:t>
+      </w:r>
+      <w:r>
+        <w:t xml:space="preserve"> is</w:t>
+      </w:r>
+      <w:r>
+        <w:t>, by definition,</w:t>
+      </w:r>
+      <w:r>
+        <w:t xml:space="preserve"> </w:t>
+      </w:r>
+      <w:r>
+        <w:t>the</w:t>
+      </w:r>
+      <w:r>
+        <w:t xml:space="preserve"> </w:t>
+      </w:r>
+      <w:r>
+        <w:t xml:space="preserve">repetition of </w:t>
+      </w:r>
+      <w:r>
+        <w:t>a</w:t>
+      </w:r>
+      <w:r>
+        <w:t xml:space="preserve"> cyclical movement</w:t>
+      </w:r>
+      <w:r>
+        <w:t xml:space="preserve"> pattern</w:t>
+      </w:r>
+      <w:r>
+        <w:t xml:space="preserve"> until arriving at the </w:t>
+      </w:r>
+      <w:r>
+        <w:t xml:space="preserve">destination. </w:t>
+      </w:r>
+      <w:ins w:id="4" w:author="Hyosub Kim" w:date="2020-05-26T10:35:00Z">
+        <w:r>
+          <w:t xml:space="preserve">Thus, </w:t>
+        </w:r>
+      </w:ins>
+      <w:del w:id="5" w:author="Hyosub Kim" w:date="2020-05-26T10:35:00Z">
+        <w:r>
+          <w:delText>T</w:delText>
+        </w:r>
+      </w:del>
+      <w:ins w:id="6" w:author="Hyosub Kim" w:date="2020-05-26T10:35:00Z">
+        <w:r>
+          <w:t>t</w:t>
+        </w:r>
+      </w:ins>
+      <w:r>
+        <w:t>he cyclical, repetitive nature of walking creates an excellent opportunity to study use-dependent learning</w:t>
+      </w:r>
+      <w:ins w:id="7" w:author="Hyosub Kim" w:date="2020-05-26T10:35:00Z">
+        <w:r>
+          <w:t xml:space="preserve"> in an ecologically valid context</w:t>
+        </w:r>
+      </w:ins>
       <w:r>
         <w:t xml:space="preserve">. </w:t>
       </w:r>
-      <w:r>
-        <w:t>However,</w:t>
-      </w:r>
-      <w:r>
-        <w:t xml:space="preserve"> since</w:t>
+    </w:p>
+    <w:p/>
+    <w:p>
+      <w:r>
+        <w:t>A</w:t>
+      </w:r>
+      <w:r>
+        <w:t xml:space="preserve"> recent study </w:t>
+      </w:r>
+      <w:r>
+        <w:t>demonstrated</w:t>
+      </w:r>
+      <w:r>
+        <w:t xml:space="preserve"> that use-</w:t>
+      </w:r>
+      <w:commentRangeStart w:id="8"/>
+      <w:r>
+        <w:t xml:space="preserve">dependent </w:t>
+      </w:r>
+      <w:del w:id="9" w:author="Hyosub Kim" w:date="2020-05-26T10:38:00Z">
+        <w:r>
+          <w:delText xml:space="preserve">bias </w:delText>
+        </w:r>
+      </w:del>
+      <w:ins w:id="10" w:author="Hyosub Kim" w:date="2020-05-26T10:38:00Z">
+        <w:r>
+          <w:t>learning</w:t>
+        </w:r>
+        <w:r>
+          <w:t xml:space="preserve"> </w:t>
+        </w:r>
+        <w:commentRangeEnd w:id="8"/>
+        <w:r>
+          <w:rPr>
+            <w:rStyle w:val="CommentReference"/>
+          </w:rPr>
+          <w:commentReference w:id="8"/>
+        </w:r>
+      </w:ins>
+      <w:del w:id="11" w:author="Jonathan Wood" w:date="2020-05-21T10:06:00Z">
+        <w:r>
+          <w:delText>play a role in</w:delText>
+        </w:r>
+      </w:del>
+      <w:ins w:id="12" w:author="Jonathan Wood" w:date="2020-05-21T10:06:00Z">
+        <w:r>
+          <w:t>explain</w:t>
+        </w:r>
+      </w:ins>
+      <w:ins w:id="13" w:author="Jonathan Wood" w:date="2020-05-24T11:36:00Z">
+        <w:r>
+          <w:t>s</w:t>
+        </w:r>
+      </w:ins>
+      <w:ins w:id="14" w:author="Jonathan Wood" w:date="2020-05-21T10:06:00Z">
+        <w:r>
+          <w:t xml:space="preserve"> step asymmetry aftereffects in visually guided treadmill </w:t>
+        </w:r>
+      </w:ins>
+      <w:del w:id="15" w:author="Jonathan Wood" w:date="2020-05-21T10:06:00Z">
+        <w:r>
+          <w:delText xml:space="preserve"> </w:delText>
+        </w:r>
+      </w:del>
+      <w:r>
+        <w:t>walking</w:t>
       </w:r>
       <w:r>
         <w:t xml:space="preserve"> </w:t>
       </w:r>
       <w:r>
-        <w:t>no</w:t>
-      </w:r>
+        <w:fldChar w:fldCharType="begin"/>
+      </w:r>
+      <w:r>
+        <w:instrText xml:space="preserve"> ADDIN ZOTERO_ITEM CSL_CITATION {"citationID":"XEhjoJNA","properties":{"formattedCitation":"(Wood et al., 2020)","plainCitation":"(Wood et al., 2020)","noteIndex":0},"citationItems":[{"id":1860,"uris":["http://zotero.org/users/5226272/items/9YRCDLCG"],"uri":["http://zotero.org/users/5226272/items/9YRCDLCG"],"itemData":{"id":1860,"type":"article-journal","abstract":"Studies of upper extremity reaching show that use-dependent plasticity, or learning from repetition, plays an important role in shaping motor behaviors. Yet, the impact of repetition on locomotor learning is unclear, despite the fact that gait is developed and practiced over millions of repetitions. To test if repetition alone can induce storage of a novel walking pattern, we instructed two groups of young healthy subjects to learn an asymmetric walking pattern through two distinct learning paradigms. The first group learned a new pattern through an established visual distortion paradigm, which provided both sensory prediction error and repetition of movement patterns to induce walking aftereffects, and the second received veridical feedback with a target change, which provided only repetition (use-dependent plasticity) to induce aftereffects. When feedback was removed, both groups demonstrated aftereffects in the primary outcome, step asymmetry index. Surprisingly, despite the different task demands, both groups produced similar aftereffect magnitudes, which also had similar rates of decay, suggesting that the addition of sensory prediction errors did not improve storage of learning beyond that induced by the use-dependent process alone. To further characterize the use-dependent process, we conducted a second experiment to quantify aftereffect size in a third group that practiced double the asymmetry magnitude. This new group showed a proportionately greater magnitude of the use-dependent aftereffect. Together, these findings show that the primary driver of storage of a new step length asymmetry during visually-guided locomotor learning is repetition, not sensory prediction error, and this effect scales with the learning magnitude.","container-title":"Journal of Neurophysiology","DOI":"10.1152/jn.00083.2020","ISSN":"0022-3077","note":"publisher: American Physiological Society","source":"journals-physiology-org.udel.idm.oclc.org (Atypon)","title":"Use-Dependent Plasticity Explains Aftereffects in Visually Guided Locomotor Learning of a Novel Step Length Asymmetry","URL":"http://journals.physiology.org/doi/abs/10.1152/jn.00083.2020","author":[{"family":"Wood","given":"Jonathan"},{"family":"Kim","given":"Hyosub"},{"family":"French","given":"Margaret A"},{"family":"Reisman","given":"Darcy S."},{"family":"Morton","given":"Susanne M."}],"accessed":{"date-parts":[["2020",5,20]]},"issued":{"date-parts":[["2020",5,20]]}}}],"schema":"https://github.com/citation-style-language/schema/raw/master/csl-citation.json"} </w:instrText>
+      </w:r>
+      <w:r>
+        <w:fldChar w:fldCharType="separate"/>
+      </w:r>
+      <w:r>
+        <w:t>(Wood et al., 2020)</w:t>
+      </w:r>
+      <w:r>
+        <w:fldChar w:fldCharType="end"/>
+      </w:r>
+      <w:r>
+        <w:t>, d</w:t>
+      </w:r>
+      <w:ins w:id="16" w:author="Jonathan Wood" w:date="2020-05-24T11:46:00Z">
+        <w:r>
+          <w:t xml:space="preserve">espite </w:t>
+        </w:r>
+      </w:ins>
+      <w:ins w:id="17" w:author="Jonathan Wood" w:date="2020-05-24T11:47:00Z">
+        <w:del w:id="18" w:author="Hyosub Kim" w:date="2020-05-26T10:36:00Z">
+          <w:r>
+            <w:delText>speculation</w:delText>
+          </w:r>
+        </w:del>
+      </w:ins>
+      <w:ins w:id="19" w:author="Hyosub Kim" w:date="2020-05-26T10:36:00Z">
+        <w:r>
+          <w:t>previous interpr</w:t>
+        </w:r>
+      </w:ins>
+      <w:ins w:id="20" w:author="Hyosub Kim" w:date="2020-05-26T10:37:00Z">
+        <w:r>
+          <w:t>etations</w:t>
+        </w:r>
+      </w:ins>
+      <w:ins w:id="21" w:author="Jonathan Wood" w:date="2020-05-24T11:47:00Z">
+        <w:r>
+          <w:t xml:space="preserve"> </w:t>
+        </w:r>
+        <w:del w:id="22" w:author="Hyosub Kim" w:date="2020-05-26T10:37:00Z">
+          <w:r>
+            <w:delText>that</w:delText>
+          </w:r>
+        </w:del>
+      </w:ins>
+      <w:ins w:id="23" w:author="Hyosub Kim" w:date="2020-05-26T10:37:00Z">
+        <w:r>
+          <w:t xml:space="preserve"> that</w:t>
+        </w:r>
+      </w:ins>
+      <w:ins w:id="24" w:author="Jonathan Wood" w:date="2020-05-24T11:47:00Z">
+        <w:r>
+          <w:t xml:space="preserve"> aftereffects </w:t>
+        </w:r>
+      </w:ins>
+      <w:ins w:id="25" w:author="Jonathan Wood" w:date="2020-05-24T11:57:00Z">
+        <w:r>
+          <w:t xml:space="preserve">in this paradigm </w:t>
+        </w:r>
+      </w:ins>
+      <w:ins w:id="26" w:author="Jonathan Wood" w:date="2020-05-24T11:47:00Z">
+        <w:r>
+          <w:t xml:space="preserve">were primarily due to </w:t>
+        </w:r>
+      </w:ins>
+      <w:ins w:id="27" w:author="Hyosub Kim" w:date="2020-05-26T10:37:00Z">
+        <w:r>
+          <w:t xml:space="preserve">learning from </w:t>
+        </w:r>
+      </w:ins>
+      <w:ins w:id="28" w:author="Jonathan Wood" w:date="2020-05-24T11:47:00Z">
+        <w:r>
+          <w:t>sensory prediction errors</w:t>
+        </w:r>
+      </w:ins>
+      <w:ins w:id="29" w:author="Hyosub Kim" w:date="2020-05-26T10:37:00Z">
+        <w:r>
+          <w:t>, i.e., sensorimotor adaptation</w:t>
+        </w:r>
+      </w:ins>
+      <w:ins w:id="30" w:author="Jonathan Wood" w:date="2020-05-24T11:47:00Z">
+        <w:r>
+          <w:t xml:space="preserve"> </w:t>
+        </w:r>
+      </w:ins>
+      <w:r>
+        <w:fldChar w:fldCharType="begin"/>
+      </w:r>
+      <w:r>
+        <w:instrText xml:space="preserve"> ADDIN ZOTERO_ITEM CSL_CITATION {"citationID":"lvEG7y9b","properties":{"formattedCitation":"(Cherry-Allen et al., 2018; French et al., 2018; Hussain et al., 2013; Kim and Krebs, 2012; Kim and Mugisha, 2014; Statton et al., 2016; Wood et al., 2020)","plainCitation":"(Cherry-Allen et al., 2018; French et al., 2018; Hussain et al., 2013; Kim and Krebs, 2012; Kim and Mugisha, 2014; Statton et al., 2016; Wood et al., 2020)","noteIndex":0},"citationItems":[{"id":90,"uris":["http://zotero.org/users/5226272/items/8T7S9JZC"],"uri":["http://zotero.org/users/5226272/items/8T7S9JZC"],"itemData":{"id":90,"type":"article-journal","abstract":"Background. Gait impairments after stroke arise from dysfunction of one or several features of the walking pattern. Traditional rehabilitation practice focuses on improving one component at a time, which may leave certain features unaddressed or prolong rehabilitation time. Recent work shows that neurologically intact adults can learn multiple movement components simultaneously. Objective. To determine whether a dual-learning paradigm, incorporating 2 distinct motor tasks, can simultaneously improve 2 impaired components of the gait pattern in people posttroke. Methods. Twelve individuals with stroke participated. Participants completed 2 sessions during which they received visual feedback reflecting paretic knee flexion during walking. During the learning phase of the experiment, an unseen offset was applied to this feedback, promoting increased paretic knee flexion. During the first session, this task was performed while walking on a split-belt treadmill intended to improve step length asymmetry. During the second session, it was performed during tied-belt walking. Results. The dual-learning task simultaneously increased paretic knee flexion and decreased step length asymmetry in the majority of people post-stroke. Split-belt treadmill walking did not significantly interfere with jointangle learning: participants had similar rates and magnitudes of joint-angle learning during both single and dual-learning conditions. Participants also had significant changes in the amount of paretic hip flexion in both single and dual-learning conditions. Conclusions. People with stroke can perform a dual-learning paradigm and change 2 clinically relevant gait impairments in a single session. Long-term studies are needed to determine if this strategy can be used to efficiently and permanently alter multiple gait impairments.","container-title":"Neurorehabilitation and Neural Repair","DOI":"10.1177/1545968318792623","ISSN":"1545-9683, 1552-6844","issue":"9","journalAbbreviation":"Neurorehabil Neural Repair","language":"en","page":"810-820","source":"Crossref","title":"A dual-learning paradigm simultaneously improves multiple features of gait post-stroke","volume":"32","author":[{"family":"Cherry-Allen","given":"Kendra M."},{"family":"Statton","given":"Matthew A."},{"family":"Celnik","given":"Pablo A."},{"family":"Bastian","given":"Amy J."}],"issued":{"date-parts":[["2018",9]]}}},{"id":234,"uris":["http://zotero.org/users/5226272/items/Z9JRGFSD"],"uri":["http://zotero.org/users/5226272/items/Z9JRGFSD"],"itemData":{"id":234,"type":"article-journal","container-title":"Journal of Neurophysiology","DOI":"10.1152/jn.00252.2018","ISSN":"0022-3077, 1522-1598","issue":"4","journalAbbreviation":"J Neurophysiol","language":"en","page":"1923-1931","source":"Crossref","title":"A locomotor learning paradigm using distorted visual feedback elicits strategic learning","volume":"120","author":[{"family":"French","given":"Margaret A."},{"family":"Morton","given":"Susanne M."},{"family":"Charalambous","given":"Charalambos C."},{"family":"Reisman","given":"Darcy S."}],"issued":{"date-parts":[["2018",10]]}}},{"id":973,"uris":["http://zotero.org/users/5226272/items/XMHBAFXC"],"uri":["http://zotero.org/users/5226272/items/XMHBAFXC"],"itemData":{"id":973,"type":"article-journal","container-title":"Journal of Neurophysiology","DOI":"10.1152/jn.00770.2012","ISSN":"0022-3077, 1522-1598","issue":"4","journalAbbreviation":"J Neurophysiol","language":"en","page":"916-925","source":"DOI.org (Crossref)","title":"A locomotor adaptation including explicit knowledge and removal of postadaptation errors induces complete 24-hour retention","volume":"110","author":[{"family":"Hussain","given":"Sara J."},{"family":"Hanson","given":"Angela S."},{"family":"Tseng","given":"Shih-Chiao"},{"family":"Morton","given":"Susanne M."}],"issued":{"date-parts":[["2013",8,15]]}}},{"id":641,"uris":["http://zotero.org/users/5226272/items/P7PH9INR"],"uri":["http://zotero.org/users/5226272/items/P7PH9INR"],"itemData":{"id":641,"type":"article-journal","abstract":"Gait rehabilitation after stroke often utilizes treadmill training delivered by either therapists or robotic devices. However, clinical results have shown no benefit from this modality when compared to usual care. On the contrary, results were inferior, perhaps because in its present form it is not interactive and at least for stroke, central pattern generators at the spinal level do not appear to be the key to promote recovery. To enable gait therapy to be more effective, therapy must be interactive and visual feedback appears to be an important option to engage patients’ participation. In this study, we tested healthy subjects to see whether an implicit “visual feedback distortion” influences gait spatial pattern. Subjects were not aware of the visual distortion nor did they realize changes in their gait pattern. The visual feedback of step length symmetry was distorted so that subjects perceived their step length as being asymmetric during treadmill training. We found that a gradual distortion of visual feedback, without explicit knowledge of the manipulation, systematically modulated gait step length away from symmetry and that the visual distortion effect was robust even in the presence of cognitive load. This indicates that although the visual feedback display used in this study did not create a conscious and vivid sensation of selfmotion (the properties of the optical flow), experimental modifications of visual information of subjects’ movement were found to cause implicit gait modulation. Nevertheless, our results indicate that modulation with visual distortion may require cognitive resources because during the distraction task, the amount of gait modulation was reduced. Our results suggest that a therapeutic program involving visual feedback distortion, in the context of gait rehabilitation, may provide an effective way to help subjects correct gait patterns, thereby improving the outcome of rehabilitation.","container-title":"Experimental Brain Research","DOI":"10.1007/s00221-012-3044-5","ISSN":"0014-4819, 1432-1106","issue":"3","journalAbbreviation":"Exp Brain Res","language":"en","page":"495-502","source":"Crossref","title":"Effects of implicit visual feedback distortion on human gait","volume":"218","author":[{"family":"Kim","given":"Seung-Jae"},{"family":"Krebs","given":"Hermano Igo"}],"issued":{"date-parts":[["2012",5]]}}},{"id":639,"uris":["http://zotero.org/users/5226272/items/BP83XEIQ"],"uri":["http://zotero.org/users/5226272/items/BP83XEIQ"],"itemData":{"id":639,"type":"article-journal","abstract":"Background: Gait rehabilitation often utilizes correction of stepping movements, and visual feedback is one of the interactive forms that can be used for rehabilitation. We presented a paradigm called visual feedback distortion in which we manipulated the visual representation of step length. Our previous work showed that an implicit distortion of visual feedback of step length entails unintentional modulations in the subjects’ gait spatial pattern. Even in the presence of cognitive load through a distraction task, distortion of visual feedback still induced modulation of gait step length. In the current study, subjects were aware of the imposed distortion of visual feedback and they were instructed to maintain their natural gait symmetric pattern during trials. We then studied whether such an explicit “visual feedback distortion” would still influence gait spatial pattern.\nMethods: Nine healthy subjects participated in the treadmill walking trial. The step length was defined as the distance between each foot. The on-line visual feedback showing right and left step length information as bar graphs was displayed on a computer screen. When distorting the visual feedback, the height of the bar for only one side was manipulated, so that subjects perceived their step length as being asymmetric. Actual step lengths were measured during trial and analyzed to see the effects of visual feedback distortion.\nResults: Our results showed that a gradual distortion of visual feedback systematically modulated gait step length away from symmetry even at the expense of an opposing apparent task goal. It was also observed that the amount of induced gait modulation was reduced during the explicit condition compared to the implicit condition where subjects were not aware of distortion.\nConclusions: Our study demonstrated that although the visual feedback display used in this study did not alter visual space or evoke illusions of motion, perturbation of visual information about subjects’ movement can cause unintentional motor functions. This suggests that the effect of visual feedback distortion is spontaneous and a gait training involving the visual distortion paradigm may provide an effective way to help subjects correct gait patterns by driving implicit motor functions, thereby bringing benefits to rehabilitation.","container-title":"Journal of NeuroEngineering and Rehabilitation","DOI":"10.1186/1743-0003-11-74","ISSN":"1743-0003","issue":"1","journalAbbreviation":"J Neuroeng Rehabil","language":"en","page":"74","source":"Crossref","title":"Effect of explicit visual feedback distortion on human gait","volume":"11","author":[{"family":"Kim","given":"Seung-Jae"},{"family":"Mugisha","given":"Dieudonne"}],"issued":{"date-parts":[["2014"]]}}},{"id":1167,"uris":["http://zotero.org/users/5226272/items/5M47XBWR"],"uri":["http://zotero.org/users/5226272/items/5M47XBWR"],"itemData":{"id":1167,"type":"article-journal","abstract":"Impairments in human motor patterns are complex: what is often observed as a single global deficit (e.g., limping when walking) is actually the sum of several distinct abnormalities. Motor adaptation can be useful to teach patients more normal motor patterns, yet conventional training paradigms focus on individual features of a movement, leaving others unaddressed. It is known that under certain conditions, distinct movement components can be simultaneously adapted without interference. These previous “dual-learning” studies focused solely on short, planar reaching movements, yet it is unknown whether these findings can generalize to a more complex behavior like walking. Here we asked whether a dual-learning paradigm, incorporating two distinct motor adaptation tasks, can be used to simultaneously train multiple components of the walking pattern. We developed a joint-angle learning task that provided biased visual feedback of sagittal joint angles to increase peak knee or hip flexion during the swing phase of walking. Healthy, young participants performed this task independently or concurrently with another locomotor adaptation task, split-belt treadmill adaptation, where subjects adapted their step length symmetry. We found that participants were able to successfully adapt both components of the walking pattern simultaneously, without interference, and at the same rate as adapting either component independently. This leads us to the interesting possibility that combining rehabilitation modalities within a single training session could be used to help alleviate multiple deficits at once in patients with complex gait impairments.","container-title":"Journal of Neurophysiology","DOI":"10.1152/jn.00090.2016","ISSN":"0022-3077, 1522-1598","issue":"5","journalAbbreviation":"J Neurophysiol","language":"en","page":"2692-2700","source":"DOI.org (Crossref)","title":"A dual-learning paradigm can simultaneously train multiple characteristics of walking","volume":"115","author":[{"family":"Statton","given":"Matthew A."},{"family":"Toliver","given":"Alexis"},{"family":"Bastian","given":"Amy J."}],"issued":{"date-parts":[["2016",5,1]]}}},{"id":1860,"uris":["http://zotero.org/users/5226272/items/9YRCDLCG"],"uri":["http://zotero.org/users/5226272/items/9YRCDLCG"],"itemData":{"id":1860,"type":"article-journal","abstract":"Studies of upper extremity reaching show that use-dependent plasticity, or learning from repetition, plays an important role in shaping motor behaviors. Yet, the impact of repetition on locomotor learning is unclear, despite the fact that gait is developed and practiced over millions of repetitions. To test if repetition alone can induce storage of a novel walking pattern, we instructed two groups of young healthy subjects to learn an asymmetric walking pattern through two distinct learning paradigms. The first group learned a new pattern through an established visual distortion paradigm, which provided both sensory prediction error and repetition of movement patterns to induce walking aftereffects, and the second received veridical feedback with a target change, which provided only repetition (use-dependent plasticity) to induce aftereffects. When feedback was removed, both groups demonstrated aftereffects in the primary outcome, step asymmetry index. Surprisingly, despite the different task demands, both groups produced similar aftereffect magnitudes, which also had similar rates of decay, suggesting that the addition of sensory prediction errors did not improve storage of learning beyond that induced by the use-dependent process alone. To further characterize the use-dependent process, we conducted a second experiment to quantify aftereffect size in a third group that practiced double the asymmetry magnitude. This new group showed a proportionately greater magnitude of the use-dependent aftereffect. Together, these findings show that the primary driver of storage of a new step length asymmetry during visually-guided locomotor learning is repetition, not sensory prediction error, and this effect scales with the learning magnitude.","container-title":"Journal of Neurophysiology","DOI":"10.1152/jn.00083.2020","ISSN":"0022-3077","note":"publisher: American Physiological Society","source":"journals-physiology-org.udel.idm.oclc.org (Atypon)","title":"Use-Dependent Plasticity Explains Aftereffects in Visually Guided Locomotor Learning of a Novel Step Length Asymmetry","URL":"http://journals.physiology.org/doi/abs/10.1152/jn.00083.2020","author":[{"family":"Wood","given":"Jonathan"},{"family":"Kim","given":"Hyosub"},{"family":"French","given":"Margaret A"},{"family":"Reisman","given":"Darcy S."},{"family":"Morton","given":"Susanne M."}],"accessed":{"date-parts":[["2020",5,20]]},"issued":{"date-parts":[["2020",5,20]]}}}],"schema":"https://github.com/citation-style-language/schema/raw/master/csl-citation.json"} </w:instrText>
+      </w:r>
+      <w:r>
+        <w:fldChar w:fldCharType="separate"/>
+      </w:r>
+      <w:r>
+        <w:t>(Cherry-Allen et al., 2018; French et al., 2018; Hussain et al., 2013; Kim and Krebs, 2012; Kim and Mugisha, 2014; Statton et al., 2016; Wood et al., 2020)</w:t>
+      </w:r>
+      <w:r>
+        <w:fldChar w:fldCharType="end"/>
+      </w:r>
+      <w:ins w:id="31" w:author="Jonathan Wood" w:date="2020-05-24T11:47:00Z">
+        <w:r>
+          <w:t>.</w:t>
+        </w:r>
+      </w:ins>
       <w:r>
         <w:t xml:space="preserve"> </w:t>
       </w:r>
-      <w:r>
-        <w:t xml:space="preserve">two </w:t>
-      </w:r>
-      <w:r>
-        <w:t>movement</w:t>
-      </w:r>
-      <w:r>
-        <w:t>s</w:t>
+      <w:ins w:id="32" w:author="Hyosub Kim" w:date="2020-05-26T10:39:00Z">
+        <w:r>
+          <w:t xml:space="preserve">In this study, </w:t>
+        </w:r>
+      </w:ins>
+      <w:del w:id="33" w:author="Hyosub Kim" w:date="2020-05-26T10:39:00Z">
+        <w:r>
+          <w:delText>V</w:delText>
+        </w:r>
+      </w:del>
+      <w:ins w:id="34" w:author="Hyosub Kim" w:date="2020-05-26T10:39:00Z">
+        <w:r>
+          <w:t>v</w:t>
+        </w:r>
+      </w:ins>
+      <w:r>
+        <w:t xml:space="preserve">isual </w:t>
+      </w:r>
+      <w:r>
+        <w:t xml:space="preserve">targets </w:t>
+      </w:r>
+      <w:r>
+        <w:t xml:space="preserve">were used </w:t>
+      </w:r>
+      <w:r>
+        <w:t xml:space="preserve">to </w:t>
+      </w:r>
+      <w:r>
+        <w:t xml:space="preserve">guide participants into walking with </w:t>
+      </w:r>
+      <w:r>
+        <w:t>an asymmetr</w:t>
+      </w:r>
+      <w:r>
+        <w:t>y</w:t>
       </w:r>
       <w:r>
         <w:t xml:space="preserve"> </w:t>
       </w:r>
       <w:r>
-        <w:t>can ever be identical</w:t>
+        <w:t>(i.e. a limp)</w:t>
+      </w:r>
+      <w:r>
+        <w:t>.</w:t>
+      </w:r>
+      <w:r>
+        <w:t xml:space="preserve"> </w:t>
+      </w:r>
+      <w:r>
+        <w:t xml:space="preserve">Practicing this </w:t>
+      </w:r>
+      <w:r>
+        <w:t xml:space="preserve">asymmetric walking pattern </w:t>
+      </w:r>
+      <w:r>
+        <w:t xml:space="preserve">caused </w:t>
+      </w:r>
+      <w:r>
+        <w:t xml:space="preserve">a </w:t>
+      </w:r>
+      <w:r>
+        <w:t>use-dependent bias</w:t>
+      </w:r>
+      <w:r>
+        <w:t>:</w:t>
+      </w:r>
+      <w:r>
+        <w:t xml:space="preserve"> </w:t>
+      </w:r>
+      <w:r>
+        <w:t>when</w:t>
+      </w:r>
+      <w:r>
+        <w:t xml:space="preserve"> all visual feedback was removed and participants were instructed to “walk normally”</w:t>
+      </w:r>
+      <w:r>
+        <w:t>, participants demonstrated a small, but persistent aftereffect resembling the practiced limp</w:t>
+      </w:r>
+      <w:r>
+        <w:t>.</w:t>
+      </w:r>
+      <w:r>
+        <w:t xml:space="preserve"> </w:t>
+      </w:r>
+      <w:ins w:id="35" w:author="Hyosub Kim" w:date="2020-05-26T10:41:00Z">
+        <w:r>
+          <w:t xml:space="preserve">Given that </w:t>
+        </w:r>
+        <w:r>
+          <w:t>normal movement is variable</w:t>
+        </w:r>
+      </w:ins>
+      <w:ins w:id="36" w:author="Hyosub Kim" w:date="2020-05-26T10:42:00Z">
+        <w:r>
+          <w:t>, however, a</w:t>
+        </w:r>
+      </w:ins>
+      <w:ins w:id="37" w:author="Hyosub Kim" w:date="2020-05-26T10:39:00Z">
+        <w:r>
+          <w:t xml:space="preserve">n important question left unanswered by this </w:t>
+        </w:r>
+      </w:ins>
+      <w:proofErr w:type="spellStart"/>
+      <w:ins w:id="38" w:author="Hyosub Kim" w:date="2020-05-26T10:40:00Z">
+        <w:r>
+          <w:t>study</w:t>
+        </w:r>
+      </w:ins>
+      <w:del w:id="39" w:author="Hyosub Kim" w:date="2020-05-26T10:40:00Z">
+        <w:r>
+          <w:delText>H</w:delText>
+        </w:r>
+      </w:del>
+      <w:del w:id="40" w:author="Hyosub Kim" w:date="2020-05-26T10:42:00Z">
+        <w:r>
+          <w:delText xml:space="preserve">owever, </w:delText>
+        </w:r>
+      </w:del>
+      <w:ins w:id="41" w:author="Hyosub Kim" w:date="2020-05-26T10:40:00Z">
+        <w:r>
+          <w:t>was</w:t>
+        </w:r>
+        <w:proofErr w:type="spellEnd"/>
+        <w:r>
+          <w:t xml:space="preserve"> </w:t>
+        </w:r>
+        <w:r>
+          <w:t xml:space="preserve">how consistent the practice must be to </w:t>
+        </w:r>
+        <w:r>
+          <w:t>engage</w:t>
+        </w:r>
+        <w:r>
+          <w:t xml:space="preserve"> use-dependent </w:t>
+        </w:r>
+        <w:r>
+          <w:t>learning</w:t>
+        </w:r>
+      </w:ins>
+      <w:ins w:id="42" w:author="Hyosub Kim" w:date="2020-05-26T10:42:00Z">
+        <w:r>
+          <w:t>.</w:t>
+        </w:r>
+      </w:ins>
+      <w:ins w:id="43" w:author="Hyosub Kim" w:date="2020-05-26T10:40:00Z">
+        <w:r>
+          <w:t xml:space="preserve"> </w:t>
+        </w:r>
+      </w:ins>
+      <w:del w:id="44" w:author="Hyosub Kim" w:date="2020-05-26T10:42:00Z">
+        <w:r>
+          <w:delText>since</w:delText>
+        </w:r>
+      </w:del>
+      <w:del w:id="45" w:author="Hyosub Kim" w:date="2020-05-26T10:41:00Z">
+        <w:r>
+          <w:delText xml:space="preserve"> normal movement is variable</w:delText>
+        </w:r>
+      </w:del>
+      <w:del w:id="46" w:author="Hyosub Kim" w:date="2020-05-26T10:42:00Z">
+        <w:r>
+          <w:delText>,</w:delText>
+        </w:r>
+        <w:r>
+          <w:delText xml:space="preserve"> it is unclear </w:delText>
+        </w:r>
+      </w:del>
+      <w:del w:id="47" w:author="Hyosub Kim" w:date="2020-05-26T10:40:00Z">
+        <w:r>
+          <w:delText xml:space="preserve">how consistent the practice must be to activate the use-dependent </w:delText>
+        </w:r>
+        <w:r>
+          <w:delText>process</w:delText>
+        </w:r>
+        <w:r>
+          <w:delText xml:space="preserve">. </w:delText>
+        </w:r>
+      </w:del>
+      <w:r>
+        <w:t xml:space="preserve">Furthermore, </w:t>
+      </w:r>
+      <w:del w:id="48" w:author="Hyosub Kim" w:date="2020-05-26T10:42:00Z">
+        <w:r>
+          <w:delText>there has been</w:delText>
+        </w:r>
+      </w:del>
+      <w:ins w:id="49" w:author="Hyosub Kim" w:date="2020-05-26T10:42:00Z">
+        <w:r>
+          <w:t>there remains</w:t>
+        </w:r>
+      </w:ins>
+      <w:r>
+        <w:t xml:space="preserve"> no computational account of use-dependent learning in locomotion. </w:t>
+      </w:r>
+    </w:p>
+    <w:p/>
+    <w:p>
+      <w:r>
+        <w:t xml:space="preserve">Here, through computational modeling, simulations, and a series of behavioral experiments, we directly tackle the question of how the consistency of movement patterns impacts use-dependent learning. We first provide two distinct computational accounts of how </w:t>
+      </w:r>
+      <w:commentRangeStart w:id="50"/>
+      <w:r>
+        <w:t>UDP</w:t>
+      </w:r>
+      <w:commentRangeEnd w:id="50"/>
+      <w:r>
+        <w:rPr>
+          <w:rStyle w:val="CommentReference"/>
+        </w:rPr>
+        <w:commentReference w:id="50"/>
+      </w:r>
+      <w:r>
+        <w:t xml:space="preserve"> </w:t>
+      </w:r>
+      <w:r>
+        <w:t xml:space="preserve">may </w:t>
+      </w:r>
+      <w:r>
+        <w:t>arise</w:t>
+      </w:r>
+      <w:r>
+        <w:t xml:space="preserve">. In </w:t>
+      </w:r>
+      <w:r>
+        <w:t xml:space="preserve">the </w:t>
+      </w:r>
+      <w:r>
+        <w:t xml:space="preserve">Adaptive </w:t>
+      </w:r>
+      <w:r>
+        <w:t>Bayesian model</w:t>
+      </w:r>
+      <w:r>
+        <w:t xml:space="preserve">, adopted from a study of reaching </w:t>
+      </w:r>
+      <w:r>
+        <w:fldChar w:fldCharType="begin"/>
+      </w:r>
+      <w:r>
+        <w:instrText xml:space="preserve"> ADDIN ZOTERO_ITEM CSL_CITATION {"citationID":"FDB6KaRZ","properties":{"formattedCitation":"(Verstynen and Sabes, 2011)","plainCitation":"(Verstynen and Sabes, 2011)","noteIndex":0},"citationItems":[{"id":266,"uris":["http://zotero.org/users/5226272/items/U7A6FUTI"],"uri":["http://zotero.org/users/5226272/items/U7A6FUTI"],"itemData":{"id":266,"type":"article-journal","container-title":"Journal of Neuroscience","DOI":"10.1523/JNEUROSCI.6525-10.2011","ISSN":"0270-6474, 1529-2401","issue":"27","journalAbbreviation":"J Neurosci","language":"en","page":"10050-10059","source":"Crossref","title":"How each movement changes the next: an experimental and theoretical study of fast adaptive priors in reaching","title-short":"How Each Movement Changes the Next","volume":"31","author":[{"family":"Verstynen","given":"T."},{"family":"Sabes","given":"P. N."}],"issued":{"date-parts":[["2011",7,6]]}}}],"schema":"https://github.com/citation-style-language/schema/raw/master/csl-citation.json"} </w:instrText>
+      </w:r>
+      <w:r>
+        <w:fldChar w:fldCharType="separate"/>
+      </w:r>
+      <w:r>
+        <w:t>(Verstynen and Sabes, 2011)</w:t>
+      </w:r>
+      <w:r>
+        <w:fldChar w:fldCharType="end"/>
       </w:r>
       <w:r>
         <w:t xml:space="preserve">, </w:t>
       </w:r>
       <w:r>
-        <w:t xml:space="preserve">how </w:t>
-      </w:r>
-      <w:r>
-        <w:t xml:space="preserve">consistent must the </w:t>
-      </w:r>
-      <w:r>
-        <w:t>soccer players’</w:t>
+        <w:t xml:space="preserve">use-dependent learning </w:t>
+      </w:r>
+      <w:r>
+        <w:t xml:space="preserve">is framed as a process </w:t>
+      </w:r>
+      <w:r>
+        <w:t xml:space="preserve">which combines </w:t>
+      </w:r>
+      <w:r>
+        <w:t xml:space="preserve">quickly adapting prior probabilities of target (step) locations with current sensory estimates of where to step. </w:t>
+      </w:r>
+      <w:r>
+        <w:t>Thus, the magnitude of use-dependent bias is directly related to the consistency of the environment, or target locations. Our second model involves</w:t>
       </w:r>
       <w:r>
         <w:t xml:space="preserve"> </w:t>
       </w:r>
       <w:r>
-        <w:t>shooting</w:t>
+        <w:t>two processes acting in parallel: a</w:t>
+      </w:r>
+      <w:r>
+        <w:t xml:space="preserve"> strategic learning </w:t>
+      </w:r>
+      <w:r>
+        <w:t xml:space="preserve">process that is active when the goal is to match step lengths to </w:t>
+      </w:r>
+      <w:r>
+        <w:t xml:space="preserve">visual targets, and </w:t>
+      </w:r>
+      <w:r>
+        <w:t>in parallel, a slow</w:t>
+      </w:r>
+      <w:r>
+        <w:t>ly updating</w:t>
       </w:r>
       <w:r>
         <w:t xml:space="preserve"> </w:t>
       </w:r>
       <w:r>
-        <w:t xml:space="preserve">be during practice to engage </w:t>
-      </w:r>
-      <w:r>
-        <w:t>the</w:t>
+        <w:t xml:space="preserve">use-dependent </w:t>
+      </w:r>
+      <w:r>
+        <w:t>process</w:t>
+      </w:r>
+      <w:r>
+        <w:t xml:space="preserve"> (UDP)</w:t>
+      </w:r>
+      <w:r>
+        <w:t xml:space="preserve"> that biases movements in the direction of </w:t>
+      </w:r>
+      <w:r>
+        <w:t xml:space="preserve">immediately preceding </w:t>
+      </w:r>
+      <w:r>
+        <w:t>movements</w:t>
       </w:r>
       <w:r>
         <w:t xml:space="preserve"> </w:t>
       </w:r>
       <w:r>
-        <w:t>repetition-based learning</w:t>
-      </w:r>
-      <w:r>
-        <w:t xml:space="preserve"> process?</w:t>
-      </w:r>
-    </w:p>
-    <w:p/>
-    <w:p>
-      <w:r>
-        <w:t>Most</w:t>
-      </w:r>
-      <w:r>
-        <w:t xml:space="preserve"> </w:t>
-      </w:r>
-      <w:r>
-        <w:t xml:space="preserve">motor learning studies </w:t>
-      </w:r>
-      <w:r>
-        <w:t>of</w:t>
-      </w:r>
-      <w:r>
-        <w:t xml:space="preserve"> </w:t>
-      </w:r>
-      <w:r>
-        <w:t xml:space="preserve">use-dependent </w:t>
-      </w:r>
-      <w:r>
-        <w:t>learning</w:t>
-      </w:r>
-      <w:r>
-        <w:t xml:space="preserve"> </w:t>
-      </w:r>
-      <w:r>
-        <w:t xml:space="preserve">have </w:t>
-      </w:r>
-      <w:r>
-        <w:t>examined the phenomenon during</w:t>
-      </w:r>
-      <w:r>
-        <w:t xml:space="preserve"> upper-extremity movements</w:t>
-      </w:r>
-      <w:r>
-        <w:t xml:space="preserve"> </w:t>
-      </w:r>
-      <w:r>
         <w:fldChar w:fldCharType="begin"/>
       </w:r>
       <w:r>
-        <w:instrText xml:space="preserve"> ADDIN ZOTERO_ITEM CSL_CITATION {"citationID":"8oSfQUfW","properties":{"formattedCitation":"(Classen et al., 1998; Diedrichsen et al., 2010; Orban de Xivry et al., 2011; Verstynen and Sabes, 2011)","plainCitation":"(Classen et al., 1998; Diedrichsen et al., 2010; Orban de Xivry et al., 2011; Verstynen and Sabes, 2011)","noteIndex":0},"citationItems":[{"id":425,"uris":["http://zotero.org/users/5226272/items/KR9ISDEJ"],"uri":["http://zotero.org/users/5226272/items/KR9ISDEJ"],"itemData":{"id":425,"type":"article-journal","container-title":"Journal of Neurophysiology","DOI":"10.1152/jn.1998.79.2.1117","ISSN":"0022-3077, 1522-1598","issue":"2","journalAbbreviation":"J Neurophysiol","language":"en","page":"1117-1123","source":"Crossref","title":"Rapid plasticity of human cortical movement representation induced by practice","volume":"79","author":[{"family":"Classen","given":"Joseph"},{"family":"Liepert","given":"Joachim"},{"family":"Wise","given":"Steven P."},{"family":"Hallett","given":"Mark"},{"family":"Cohen","given":"Leonardo G."}],"issued":{"date-parts":[["1998",2]]}}},{"id":264,"uris":["http://zotero.org/users/5226272/items/CGQM3V6N"],"uri":["http://zotero.org/users/5226272/items/CGQM3V6N"],"itemData":{"id":264,"type":"article-journal","container-title":"Journal of Neuroscience","DOI":"10.1523/JNEUROSCI.5406-09.2010","ISSN":"0270-6474, 1529-2401","issue":"15","journalAbbreviation":"J Neurosci","language":"en","page":"5159-5166","source":"Crossref","title":"Use-dependent and error-based learning of motor behaviors","volume":"30","author":[{"family":"Diedrichsen","given":"J."},{"family":"White","given":"O."},{"family":"Newman","given":"D."},{"family":"Lally","given":"N."}],"issued":{"date-parts":[["2010",4,14]]}}},{"id":1250,"uris":["http://zotero.org/users/5226272/items/59LPW5PV"],"uri":["http://zotero.org/users/5226272/items/59LPW5PV"],"itemData":{"id":1250,"type":"article-journal","container-title":"Cerebral Cortex","DOI":"10.1093/cercor/bhq192","ISSN":"1047-3211, 1460-2199","issue":"7","journalAbbreviation":"Cereb Cortex","language":"en","page":"1475-1484","source":"DOI.org (Crossref)","title":"Contributions of the motor cortex to adaptive control of reaching depend on the perturbation schedule","volume":"21","author":[{"family":"Orban de Xivry","given":"J.-J."},{"family":"Criscimagna-Hemminger","given":"S. E."},{"family":"Shadmehr","given":"R."}],"issued":{"date-parts":[["2011",7,1]]}}},{"id":266,"uris":["http://zotero.org/users/5226272/items/U7A6FUTI"],"uri":["http://zotero.org/users/5226272/items/U7A6FUTI"],"itemData":{"id":266,"type":"article-journal","container-title":"Journal of Neuroscience","DOI":"10.1523/JNEUROSCI.6525-10.2011","ISSN":"0270-6474, 1529-2401","issue":"27","journalAbbreviation":"J Neurosci","language":"en","page":"10050-10059","source":"Crossref","title":"How each movement changes the next: an experimental and theoretical study of fast adaptive priors in reaching","title-short":"How Each Movement Changes the Next","volume":"31","author":[{"family":"Verstynen","given":"T."},{"family":"Sabes","given":"P. N."}],"issued":{"date-parts":[["2011",7,6]]}}}],"schema":"https://github.com/citation-style-language/schema/raw/master/csl-citation.json"} </w:instrText>
+        <w:instrText xml:space="preserve"> ADDIN ZOTERO_ITEM CSL_CITATION {"citationID":"2fFJ5Ebo","properties":{"formattedCitation":"(Diedrichsen et al., 2010)","plainCitation":"(Diedrichsen et al., 2010)","noteIndex":0},"citationItems":[{"id":264,"uris":["http://zotero.org/users/5226272/items/CGQM3V6N"],"uri":["http://zotero.org/users/5226272/items/CGQM3V6N"],"itemData":{"id":264,"type":"article-journal","container-title":"Journal of Neuroscience","DOI":"10.1523/JNEUROSCI.5406-09.2010","ISSN":"0270-6474, 1529-2401","issue":"15","journalAbbreviation":"J Neurosci","language":"en","page":"5159-5166","source":"Crossref","title":"Use-dependent and error-based learning of motor behaviors","volume":"30","author":[{"family":"Diedrichsen","given":"J."},{"family":"White","given":"O."},{"family":"Newman","given":"D."},{"family":"Lally","given":"N."}],"issued":{"date-parts":[["2010",4,14]]}}}],"schema":"https://github.com/citation-style-language/schema/raw/master/csl-citation.json"} </w:instrText>
       </w:r>
       <w:r>
         <w:fldChar w:fldCharType="separate"/>
       </w:r>
       <w:r>
-        <w:t>(Classen et al., 1998; Diedrichsen et al., 2010; Orban de Xivry et al., 2011; Verstynen and Sabes, 2011)</w:t>
+        <w:t>(Diedrichsen et al., 2010)</w:t>
       </w:r>
       <w:r>
         <w:fldChar w:fldCharType="end"/>
       </w:r>
       <w:r>
-        <w:t xml:space="preserve">. The relatively sparse literature on UDP in locomotion is surprising, given the </w:t>
-      </w:r>
-      <w:r>
-        <w:t xml:space="preserve">highly </w:t>
-      </w:r>
-      <w:r>
-        <w:t>repetitive nature of w</w:t>
-      </w:r>
-      <w:r>
-        <w:t xml:space="preserve">alking. </w:t>
-      </w:r>
-      <w:r>
-        <w:t>Locomotion</w:t>
-      </w:r>
-      <w:r>
-        <w:t xml:space="preserve"> is</w:t>
-      </w:r>
-      <w:r>
-        <w:t>, by definition,</w:t>
-      </w:r>
-      <w:r>
-        <w:t xml:space="preserve"> </w:t>
-      </w:r>
-      <w:r>
-        <w:t>the</w:t>
-      </w:r>
-      <w:r>
-        <w:t xml:space="preserve"> </w:t>
-      </w:r>
-      <w:r>
-        <w:t xml:space="preserve">repetition of </w:t>
-      </w:r>
-      <w:r>
-        <w:t>a</w:t>
-      </w:r>
-      <w:r>
-        <w:t xml:space="preserve"> cyclical movement</w:t>
-      </w:r>
-      <w:r>
-        <w:t xml:space="preserve"> pattern</w:t>
-      </w:r>
-      <w:r>
-        <w:t xml:space="preserve"> until arriving at the </w:t>
-      </w:r>
-      <w:r>
-        <w:t xml:space="preserve">destination. </w:t>
-      </w:r>
-      <w:r>
-        <w:t xml:space="preserve">The cyclical, repetitive nature of walking creates an excellent opportunity to study use-dependent learning. </w:t>
-      </w:r>
-    </w:p>
-    <w:p/>
-    <w:p>
-      <w:r>
-        <w:t>A</w:t>
-      </w:r>
-      <w:r>
-        <w:t xml:space="preserve"> recent study </w:t>
-      </w:r>
-      <w:r>
-        <w:t>demonstrated</w:t>
-      </w:r>
-      <w:r>
-        <w:t xml:space="preserve"> that use-dependent bias </w:t>
-      </w:r>
-      <w:del w:id="0" w:author="Jonathan Wood" w:date="2020-05-21T10:06:00Z">
-        <w:r>
-          <w:delText>play a role in</w:delText>
-        </w:r>
-      </w:del>
-      <w:ins w:id="1" w:author="Jonathan Wood" w:date="2020-05-21T10:06:00Z">
-        <w:r>
-          <w:t>explain</w:t>
-        </w:r>
-      </w:ins>
-      <w:ins w:id="2" w:author="Jonathan Wood" w:date="2020-05-24T11:36:00Z">
-        <w:r>
-          <w:t>s</w:t>
-        </w:r>
-      </w:ins>
-      <w:ins w:id="3" w:author="Jonathan Wood" w:date="2020-05-21T10:06:00Z">
-        <w:r>
-          <w:t xml:space="preserve"> step asymmetry aftereffects in visually guided treadmill </w:t>
-        </w:r>
-      </w:ins>
-      <w:del w:id="4" w:author="Jonathan Wood" w:date="2020-05-21T10:06:00Z">
-        <w:r>
-          <w:delText xml:space="preserve"> </w:delText>
-        </w:r>
-      </w:del>
-      <w:r>
-        <w:t>walking</w:t>
-      </w:r>
-      <w:r>
-        <w:t xml:space="preserve"> </w:t>
-      </w:r>
-      <w:r>
-        <w:fldChar w:fldCharType="begin"/>
-      </w:r>
-      <w:r>
-        <w:instrText xml:space="preserve"> ADDIN ZOTERO_ITEM CSL_CITATION {"citationID":"XEhjoJNA","properties":{"formattedCitation":"(Wood et al., 2020)","plainCitation":"(Wood et al., 2020)","noteIndex":0},"citationItems":[{"id":1860,"uris":["http://zotero.org/users/5226272/items/9YRCDLCG"],"uri":["http://zotero.org/users/5226272/items/9YRCDLCG"],"itemData":{"id":1860,"type":"article-journal","abstract":"Studies of upper extremity reaching show that use-dependent plasticity, or learning from repetition, plays an important role in shaping motor behaviors. Yet, the impact of repetition on locomotor learning is unclear, despite the fact that gait is developed and practiced over millions of repetitions. To test if repetition alone can induce storage of a novel walking pattern, we instructed two groups of young healthy subjects to learn an asymmetric walking pattern through two distinct learning paradigms. The first group learned a new pattern through an established visual distortion paradigm, which provided both sensory prediction error and repetition of movement patterns to induce walking aftereffects, and the second received veridical feedback with a target change, which provided only repetition (use-dependent plasticity) to induce aftereffects. When feedback was removed, both groups demonstrated aftereffects in the primary outcome, step asymmetry index. Surprisingly, despite the different task demands, both groups produced similar aftereffect magnitudes, which also had similar rates of decay, suggesting that the addition of sensory prediction errors did not improve storage of learning beyond that induced by the use-dependent process alone. To further characterize the use-dependent process, we conducted a second experiment to quantify aftereffect size in a third group that practiced double the asymmetry magnitude. This new group showed a proportionately greater magnitude of the use-dependent aftereffect. Together, these findings show that the primary driver of storage of a new step length asymmetry during visually-guided locomotor learning is repetition, not sensory prediction error, and this effect scales with the learning magnitude.","container-title":"Journal of Neurophysiology","DOI":"10.1152/jn.00083.2020","ISSN":"0022-3077","note":"publisher: American Physiological Society","source":"journals-physiology-org.udel.idm.oclc.org (Atypon)","title":"Use-Dependent Plasticity Explains Aftereffects in Visually Guided Locomotor Learning of a Novel Step Length Asymmetry","URL":"http://journals.physiology.org/doi/abs/10.1152/jn.00083.2020","author":[{"family":"Wood","given":"Jonathan"},{"family":"Kim","given":"Hyosub"},{"family":"French","given":"Margaret A"},{"family":"Reisman","given":"Darcy S."},{"family":"Morton","given":"Susanne M."}],"accessed":{"date-parts":[["2020",5,20]]},"issued":{"date-parts":[["2020",5,20]]}}}],"schema":"https://github.com/citation-style-language/schema/raw/master/csl-citation.json"} </w:instrText>
-      </w:r>
-      <w:r>
-        <w:fldChar w:fldCharType="separate"/>
-      </w:r>
-      <w:r>
-        <w:t>(Wood et al., 2020)</w:t>
-      </w:r>
-      <w:r>
-        <w:fldChar w:fldCharType="end"/>
-      </w:r>
-      <w:r>
-        <w:t>, d</w:t>
-      </w:r>
-      <w:ins w:id="5" w:author="Jonathan Wood" w:date="2020-05-24T11:46:00Z">
-        <w:r>
-          <w:t xml:space="preserve">espite </w:t>
-        </w:r>
-      </w:ins>
-      <w:ins w:id="6" w:author="Jonathan Wood" w:date="2020-05-24T11:47:00Z">
-        <w:r>
-          <w:t xml:space="preserve">speculation that aftereffects </w:t>
-        </w:r>
-      </w:ins>
-      <w:ins w:id="7" w:author="Jonathan Wood" w:date="2020-05-24T11:57:00Z">
-        <w:r>
-          <w:t xml:space="preserve">in this paradigm </w:t>
-        </w:r>
-      </w:ins>
-      <w:ins w:id="8" w:author="Jonathan Wood" w:date="2020-05-24T11:47:00Z">
-        <w:r>
-          <w:t xml:space="preserve">were primarily due to sensory prediction errors </w:t>
-        </w:r>
-      </w:ins>
-      <w:r>
-        <w:fldChar w:fldCharType="begin"/>
-      </w:r>
-      <w:r>
-        <w:instrText xml:space="preserve"> ADDIN ZOTERO_ITEM CSL_CITATION {"citationID":"lvEG7y9b","properties":{"formattedCitation":"(Cherry-Allen et al., 2018; French et al., 2018; Hussain et al., 2013; Kim and Krebs, 2012; Kim and Mugisha, 2014; Statton et al., 2016; Wood et al., 2020)","plainCitation":"(Cherry-Allen et al., 2018; French et al., 2018; Hussain et al., 2013; Kim and Krebs, 2012; Kim and Mugisha, 2014; Statton et al., 2016; Wood et al., 2020)","noteIndex":0},"citationItems":[{"id":90,"uris":["http://zotero.org/users/5226272/items/8T7S9JZC"],"uri":["http://zotero.org/users/5226272/items/8T7S9JZC"],"itemData":{"id":90,"type":"article-journal","abstract":"Background. Gait impairments after stroke arise from dysfunction of one or several features of the walking pattern. Traditional rehabilitation practice focuses on improving one component at a time, which may leave certain features unaddressed or prolong rehabilitation time. Recent work shows that neurologically intact adults can learn multiple movement components simultaneously. Objective. To determine whether a dual-learning paradigm, incorporating 2 distinct motor tasks, can simultaneously improve 2 impaired components of the gait pattern in people posttroke. Methods. Twelve individuals with stroke participated. Participants completed 2 sessions during which they received visual feedback reflecting paretic knee flexion during walking. During the learning phase of the experiment, an unseen offset was applied to this feedback, promoting increased paretic knee flexion. During the first session, this task was performed while walking on a split-belt treadmill intended to improve step length asymmetry. During the second session, it was performed during tied-belt walking. Results. The dual-learning task simultaneously increased paretic knee flexion and decreased step length asymmetry in the majority of people post-stroke. Split-belt treadmill walking did not significantly interfere with jointangle learning: participants had similar rates and magnitudes of joint-angle learning during both single and dual-learning conditions. Participants also had significant changes in the amount of paretic hip flexion in both single and dual-learning conditions. Conclusions. People with stroke can perform a dual-learning paradigm and change 2 clinically relevant gait impairments in a single session. Long-term studies are needed to determine if this strategy can be used to efficiently and permanently alter multiple gait impairments.","container-title":"Neurorehabilitation and Neural Repair","DOI":"10.1177/1545968318792623","ISSN":"1545-9683, 1552-6844","issue":"9","journalAbbreviation":"Neurorehabil Neural Repair","language":"en","page":"810-820","source":"Crossref","title":"A dual-learning paradigm simultaneously improves multiple features of gait post-stroke","volume":"32","author":[{"family":"Cherry-Allen","given":"Kendra M."},{"family":"Statton","given":"Matthew A."},{"family":"Celnik","given":"Pablo A."},{"family":"Bastian","given":"Amy J."}],"issued":{"date-parts":[["2018",9]]}}},{"id":234,"uris":["http://zotero.org/users/5226272/items/Z9JRGFSD"],"uri":["http://zotero.org/users/5226272/items/Z9JRGFSD"],"itemData":{"id":234,"type":"article-journal","container-title":"Journal of Neurophysiology","DOI":"10.1152/jn.00252.2018","ISSN":"0022-3077, 1522-1598","issue":"4","journalAbbreviation":"J Neurophysiol","language":"en","page":"1923-1931","source":"Crossref","title":"A locomotor learning paradigm using distorted visual feedback elicits strategic learning","volume":"120","author":[{"family":"French","given":"Margaret A."},{"family":"Morton","given":"Susanne M."},{"family":"Charalambous","given":"Charalambos C."},{"family":"Reisman","given":"Darcy S."}],"issued":{"date-parts":[["2018",10]]}}},{"id":973,"uris":["http://zotero.org/users/5226272/items/XMHBAFXC"],"uri":["http://zotero.org/users/5226272/items/XMHBAFXC"],"itemData":{"id":973,"type":"article-journal","container-title":"Journal of Neurophysiology","DOI":"10.1152/jn.00770.2012","ISSN":"0022-3077, 1522-1598","issue":"4","journalAbbreviation":"J Neurophysiol","language":"en","page":"916-925","source":"DOI.org (Crossref)","title":"A locomotor adaptation including explicit knowledge and removal of postadaptation errors induces complete 24-hour retention","volume":"110","author":[{"family":"Hussain","given":"Sara J."},{"family":"Hanson","given":"Angela S."},{"family":"Tseng","given":"Shih-Chiao"},{"family":"Morton","given":"Susanne M."}],"issued":{"date-parts":[["2013",8,15]]}}},{"id":641,"uris":["http://zotero.org/users/5226272/items/P7PH9INR"],"uri":["http://zotero.org/users/5226272/items/P7PH9INR"],"itemData":{"id":641,"type":"article-journal","abstract":"Gait rehabilitation after stroke often utilizes treadmill training delivered by either therapists or robotic devices. However, clinical results have shown no benefit from this modality when compared to usual care. On the contrary, results were inferior, perhaps because in its present form it is not interactive and at least for stroke, central pattern generators at the spinal level do not appear to be the key to promote recovery. To enable gait therapy to be more effective, therapy must be interactive and visual feedback appears to be an important option to engage patients’ participation. In this study, we tested healthy subjects to see whether an implicit “visual feedback distortion” influences gait spatial pattern. Subjects were not aware of the visual distortion nor did they realize changes in their gait pattern. The visual feedback of step length symmetry was distorted so that subjects perceived their step length as being asymmetric during treadmill training. We found that a gradual distortion of visual feedback, without explicit knowledge of the manipulation, systematically modulated gait step length away from symmetry and that the visual distortion effect was robust even in the presence of cognitive load. This indicates that although the visual feedback display used in this study did not create a conscious and vivid sensation of selfmotion (the properties of the optical flow), experimental modifications of visual information of subjects’ movement were found to cause implicit gait modulation. Nevertheless, our results indicate that modulation with visual distortion may require cognitive resources because during the distraction task, the amount of gait modulation was reduced. Our results suggest that a therapeutic program involving visual feedback distortion, in the context of gait rehabilitation, may provide an effective way to help subjects correct gait patterns, thereby improving the outcome of rehabilitation.","container-title":"Experimental Brain Research","DOI":"10.1007/s00221-012-3044-5","ISSN":"0014-4819, 1432-1106","issue":"3","journalAbbreviation":"Exp Brain Res","language":"en","page":"495-502","source":"Crossref","title":"Effects of implicit visual feedback distortion on human gait","volume":"218","author":[{"family":"Kim","given":"Seung-Jae"},{"family":"Krebs","given":"Hermano Igo"}],"issued":{"date-parts":[["2012",5]]}}},{"id":639,"uris":["http://zotero.org/users/5226272/items/BP83XEIQ"],"uri":["http://zotero.org/users/5226272/items/BP83XEIQ"],"itemData":{"id":639,"type":"article-journal","abstract":"Background: Gait rehabilitation often utilizes correction of stepping movements, and visual feedback is one of the interactive forms that can be used for rehabilitation. We presented a paradigm called visual feedback distortion in which we manipulated the visual representation of step length. Our previous work showed that an implicit distortion of visual feedback of step length entails unintentional modulations in the subjects’ gait spatial pattern. Even in the presence of cognitive load through a distraction task, distortion of visual feedback still induced modulation of gait step length. In the current study, subjects were aware of the imposed distortion of visual feedback and they were instructed to maintain their natural gait symmetric pattern during trials. We then studied whether such an explicit “visual feedback distortion” would still influence gait spatial pattern.\nMethods: Nine healthy subjects participated in the treadmill walking trial. The step length was defined as the distance between each foot. The on-line visual feedback showing right and left step length information as bar graphs was displayed on a computer screen. When distorting the visual feedback, the height of the bar for only one side was manipulated, so that subjects perceived their step length as being asymmetric. Actual step lengths were measured during trial and analyzed to see the effects of visual feedback distortion.\nResults: Our results showed that a gradual distortion of visual feedback systematically modulated gait step length away from symmetry even at the expense of an opposing apparent task goal. It was also observed that the amount of induced gait modulation was reduced during the explicit condition compared to the implicit condition where subjects were not aware of distortion.\nConclusions: Our study demonstrated that although the visual feedback display used in this study did not alter visual space or evoke illusions of motion, perturbation of visual information about subjects’ movement can cause unintentional motor functions. This suggests that the effect of visual feedback distortion is spontaneous and a gait training involving the visual distortion paradigm may provide an effective way to help subjects correct gait patterns by driving implicit motor functions, thereby bringing benefits to rehabilitation.","container-title":"Journal of NeuroEngineering and Rehabilitation","DOI":"10.1186/1743-0003-11-74","ISSN":"1743-0003","issue":"1","journalAbbreviation":"J Neuroeng Rehabil","language":"en","page":"74","source":"Crossref","title":"Effect of explicit visual feedback distortion on human gait","volume":"11","author":[{"family":"Kim","given":"Seung-Jae"},{"family":"Mugisha","given":"Dieudonne"}],"issued":{"date-parts":[["2014"]]}}},{"id":1167,"uris":["http://zotero.org/users/5226272/items/5M47XBWR"],"uri":["http://zotero.org/users/5226272/items/5M47XBWR"],"itemData":{"id":1167,"type":"article-journal","abstract":"Impairments in human motor patterns are complex: what is often observed as a single global deficit (e.g., limping when walking) is actually the sum of several distinct abnormalities. Motor adaptation can be useful to teach patients more normal motor patterns, yet conventional training paradigms focus on individual features of a movement, leaving others unaddressed. It is known that under certain conditions, distinct movement components can be simultaneously adapted without interference. These previous “dual-learning” studies focused solely on short, planar reaching movements, yet it is unknown whether these findings can generalize to a more complex behavior like walking. Here we asked whether a dual-learning paradigm, incorporating two distinct motor adaptation tasks, can be used to simultaneously train multiple components of the walking pattern. We developed a joint-angle learning task that provided biased visual feedback of sagittal joint angles to increase peak knee or hip flexion during the swing phase of walking. Healthy, young participants performed this task independently or concurrently with another locomotor adaptation task, split-belt treadmill adaptation, where subjects adapted their step length symmetry. We found that participants were able to successfully adapt both components of the walking pattern simultaneously, without interference, and at the same rate as adapting either component independently. This leads us to the interesting possibility that combining rehabilitation modalities within a single training session could be used to help alleviate multiple deficits at once in patients with complex gait impairments.","container-title":"Journal of Neurophysiology","DOI":"10.1152/jn.00090.2016","ISSN":"0022-3077, 1522-1598","issue":"5","journalAbbreviation":"J Neurophysiol","language":"en","page":"2692-2700","source":"DOI.org (Crossref)","title":"A dual-learning paradigm can simultaneously train multiple characteristics of walking","volume":"115","author":[{"family":"Statton","given":"Matthew A."},{"family":"Toliver","given":"Alexis"},{"family":"Bastian","given":"Amy J."}],"issued":{"date-parts":[["2016",5,1]]}}},{"id":1860,"uris":["http://zotero.org/users/5226272/items/9YRCDLCG"],"uri":["http://zotero.org/users/5226272/items/9YRCDLCG"],"itemData":{"id":1860,"type":"article-journal","abstract":"Studies of upper extremity reaching show that use-dependent plasticity, or learning from repetition, plays an important role in shaping motor behaviors. Yet, the impact of repetition on locomotor learning is unclear, despite the fact that gait is developed and practiced over millions of repetitions. To test if repetition alone can induce storage of a novel walking pattern, we instructed two groups of young healthy subjects to learn an asymmetric walking pattern through two distinct learning paradigms. The first group learned a new pattern through an established visual distortion paradigm, which provided both sensory prediction error and repetition of movement patterns to induce walking aftereffects, and the second received veridical feedback with a target change, which provided only repetition (use-dependent plasticity) to induce aftereffects. When feedback was removed, both groups demonstrated aftereffects in the primary outcome, step asymmetry index. Surprisingly, despite the different task demands, both groups produced similar aftereffect magnitudes, which also had similar rates of decay, suggesting that the addition of sensory prediction errors did not improve storage of learning beyond that induced by the use-dependent process alone. To further characterize the use-dependent process, we conducted a second experiment to quantify aftereffect size in a third group that practiced double the asymmetry magnitude. This new group showed a proportionately greater magnitude of the use-dependent aftereffect. Together, these findings show that the primary driver of storage of a new step length asymmetry during visually-guided locomotor learning is repetition, not sensory prediction error, and this effect scales with the learning magnitude.","container-title":"Journal of Neurophysiology","DOI":"10.1152/jn.00083.2020","ISSN":"0022-3077","note":"publisher: American Physiological Society","source":"journals-physiology-org.udel.idm.oclc.org (Atypon)","title":"Use-Dependent Plasticity Explains Aftereffects in Visually Guided Locomotor Learning of a Novel Step Length Asymmetry","URL":"http://journals.physiology.org/doi/abs/10.1152/jn.00083.2020","author":[{"family":"Wood","given":"Jonathan"},{"family":"Kim","given":"Hyosub"},{"family":"French","given":"Margaret A"},{"family":"Reisman","given":"Darcy S."},{"family":"Morton","given":"Susanne M."}],"accessed":{"date-parts":[["2020",5,20]]},"issued":{"date-parts":[["2020",5,20]]}}}],"schema":"https://github.com/citation-style-language/schema/raw/master/csl-citation.json"} </w:instrText>
-      </w:r>
-      <w:r>
-        <w:fldChar w:fldCharType="separate"/>
-      </w:r>
-      <w:r>
-        <w:t xml:space="preserve">(Cherry-Allen et al., 2018; French et al., 2018; Hussain et al., 2013; Kim and Krebs, 2012; Kim and Mugisha, 2014; </w:t>
-      </w:r>
-      <w:proofErr w:type="spellStart"/>
-      <w:r>
-        <w:t>Statton</w:t>
-      </w:r>
-      <w:proofErr w:type="spellEnd"/>
-      <w:r>
-        <w:t xml:space="preserve"> et al., 2016; Wood et al., 2020)</w:t>
-      </w:r>
-      <w:r>
-        <w:fldChar w:fldCharType="end"/>
-      </w:r>
-      <w:ins w:id="9" w:author="Jonathan Wood" w:date="2020-05-24T11:47:00Z">
-        <w:r>
-          <w:t>.</w:t>
-        </w:r>
-      </w:ins>
-      <w:r>
-        <w:t xml:space="preserve"> V</w:t>
-      </w:r>
-      <w:r>
-        <w:t xml:space="preserve">isual </w:t>
-      </w:r>
-      <w:r>
-        <w:t xml:space="preserve">targets </w:t>
-      </w:r>
-      <w:r>
-        <w:t xml:space="preserve">were used </w:t>
-      </w:r>
-      <w:r>
-        <w:t xml:space="preserve">to </w:t>
-      </w:r>
-      <w:r>
-        <w:t xml:space="preserve">guide participants into walking with </w:t>
-      </w:r>
-      <w:r>
-        <w:t>an asymmetr</w:t>
-      </w:r>
-      <w:r>
-        <w:t>y</w:t>
-      </w:r>
-      <w:r>
-        <w:t xml:space="preserve"> </w:t>
-      </w:r>
-      <w:r>
-        <w:t>(i.e. a limp)</w:t>
-      </w:r>
-      <w:r>
-        <w:t>.</w:t>
-      </w:r>
-      <w:r>
-        <w:t xml:space="preserve"> </w:t>
-      </w:r>
-      <w:r>
-        <w:t xml:space="preserve">Practicing this </w:t>
-      </w:r>
-      <w:r>
-        <w:t xml:space="preserve">asymmetric walking pattern </w:t>
-      </w:r>
-      <w:r>
-        <w:t xml:space="preserve">caused </w:t>
-      </w:r>
-      <w:r>
-        <w:t xml:space="preserve">a </w:t>
-      </w:r>
-      <w:r>
-        <w:t>use-dependent bias</w:t>
-      </w:r>
-      <w:r>
-        <w:t>:</w:t>
-      </w:r>
-      <w:r>
-        <w:t xml:space="preserve"> </w:t>
-      </w:r>
-      <w:r>
-        <w:t>when</w:t>
-      </w:r>
-      <w:r>
-        <w:t xml:space="preserve"> all visual feedback was removed and participants were instructed to “walk normally”</w:t>
-      </w:r>
-      <w:r>
-        <w:t>, participants demonstrated a small, but persistent aftereffect resembling the practiced limp</w:t>
-      </w:r>
-      <w:r>
-        <w:t>.</w:t>
-      </w:r>
-      <w:r>
-        <w:t xml:space="preserve"> </w:t>
-      </w:r>
-      <w:r>
-        <w:t>However, since normal movement is variable,</w:t>
-      </w:r>
-      <w:r>
-        <w:t xml:space="preserve"> it is unclear how consistent the practice must be to activate the use-dependent </w:t>
-      </w:r>
-      <w:r>
-        <w:t>process</w:t>
-      </w:r>
-      <w:r>
-        <w:t xml:space="preserve">. </w:t>
-      </w:r>
-      <w:r>
-        <w:t xml:space="preserve">Furthermore, there has been no computational account of use-dependent learning in locomotion. </w:t>
-      </w:r>
-    </w:p>
-    <w:p/>
-    <w:p>
-      <w:r>
-        <w:t xml:space="preserve">Here, through computational modeling, simulations, and a series of behavioral experiments, we directly tackle the question of how the consistency of movement patterns impacts use-dependent learning. We first provide two distinct computational accounts of how UDP </w:t>
-      </w:r>
-      <w:r>
-        <w:t xml:space="preserve">may </w:t>
-      </w:r>
-      <w:r>
-        <w:t>arise</w:t>
-      </w:r>
-      <w:r>
-        <w:t xml:space="preserve">. In </w:t>
-      </w:r>
-      <w:r>
-        <w:t xml:space="preserve">the </w:t>
-      </w:r>
-      <w:r>
-        <w:t xml:space="preserve">Adaptive </w:t>
-      </w:r>
-      <w:r>
-        <w:t>Bayesian model</w:t>
-      </w:r>
-      <w:r>
-        <w:t xml:space="preserve">, adopted from a study of reaching </w:t>
-      </w:r>
-      <w:r>
-        <w:fldChar w:fldCharType="begin"/>
-      </w:r>
-      <w:r>
-        <w:instrText xml:space="preserve"> ADDIN ZOTERO_ITEM CSL_CITATION {"citationID":"FDB6KaRZ","properties":{"formattedCitation":"(Verstynen and Sabes, 2011)","plainCitation":"(Verstynen and Sabes, 2011)","noteIndex":0},"citationItems":[{"id":266,"uris":["http://zotero.org/users/5226272/items/U7A6FUTI"],"uri":["http://zotero.org/users/5226272/items/U7A6FUTI"],"itemData":{"id":266,"type":"article-journal","container-title":"Journal of Neuroscience","DOI":"10.1523/JNEUROSCI.6525-10.2011","ISSN":"0270-6474, 1529-2401","issue":"27","journalAbbreviation":"J Neurosci","language":"en","page":"10050-10059","source":"Crossref","title":"How each movement changes the next: an experimental and theoretical study of fast adaptive priors in reaching","title-short":"How Each Movement Changes the Next","volume":"31","author":[{"family":"Verstynen","given":"T."},{"family":"Sabes","given":"P. N."}],"issued":{"date-parts":[["2011",7,6]]}}}],"schema":"https://github.com/citation-style-language/schema/raw/master/csl-citation.json"} </w:instrText>
-      </w:r>
-      <w:r>
-        <w:fldChar w:fldCharType="separate"/>
-      </w:r>
-      <w:r>
-        <w:t>(Verstynen and Sabes, 2011)</w:t>
-      </w:r>
-      <w:r>
-        <w:fldChar w:fldCharType="end"/>
-      </w:r>
-      <w:r>
-        <w:t xml:space="preserve">, </w:t>
-      </w:r>
-      <w:r>
-        <w:t xml:space="preserve">use-dependent learning </w:t>
-      </w:r>
-      <w:r>
-        <w:t xml:space="preserve">is framed as a process </w:t>
-      </w:r>
-      <w:r>
-        <w:t xml:space="preserve">which combines </w:t>
-      </w:r>
-      <w:r>
-        <w:t xml:space="preserve">quickly adapting prior probabilities of target (step) locations with current sensory estimates of where to step. </w:t>
-      </w:r>
-      <w:r>
-        <w:t>Thus, the magnitude of use-dependent bias is directly related to the consistency of the environment, or target locations. Our second model involves</w:t>
-      </w:r>
-      <w:r>
-        <w:t xml:space="preserve"> </w:t>
-      </w:r>
-      <w:r>
-        <w:t>two processes acting in parallel: a</w:t>
-      </w:r>
-      <w:r>
-        <w:t xml:space="preserve"> strategic learning </w:t>
-      </w:r>
-      <w:r>
-        <w:t xml:space="preserve">process that is active when the goal is to match step lengths to </w:t>
-      </w:r>
-      <w:r>
-        <w:t xml:space="preserve">visual targets, and </w:t>
-      </w:r>
-      <w:r>
-        <w:t>in parallel, a slow</w:t>
-      </w:r>
-      <w:r>
-        <w:t>ly updating</w:t>
-      </w:r>
-      <w:r>
-        <w:t xml:space="preserve"> </w:t>
-      </w:r>
-      <w:r>
-        <w:t xml:space="preserve">use-dependent </w:t>
-      </w:r>
-      <w:r>
-        <w:t>process</w:t>
-      </w:r>
-      <w:r>
-        <w:t xml:space="preserve"> (UDP)</w:t>
-      </w:r>
-      <w:r>
-        <w:t xml:space="preserve"> that biases movements in the direction of </w:t>
-      </w:r>
-      <w:r>
-        <w:t xml:space="preserve">immediately preceding </w:t>
-      </w:r>
-      <w:r>
-        <w:t>movements</w:t>
-      </w:r>
-      <w:r>
-        <w:t xml:space="preserve"> </w:t>
-      </w:r>
-      <w:r>
-        <w:fldChar w:fldCharType="begin"/>
-      </w:r>
-      <w:r>
-        <w:instrText xml:space="preserve"> ADDIN ZOTERO_ITEM CSL_CITATION {"citationID":"2fFJ5Ebo","properties":{"formattedCitation":"(Diedrichsen et al., 2010)","plainCitation":"(Diedrichsen et al., 2010)","noteIndex":0},"citationItems":[{"id":264,"uris":["http://zotero.org/users/5226272/items/CGQM3V6N"],"uri":["http://zotero.org/users/5226272/items/CGQM3V6N"],"itemData":{"id":264,"type":"article-journal","container-title":"Journal of Neuroscience","DOI":"10.1523/JNEUROSCI.5406-09.2010","ISSN":"0270-6474, 1529-2401","issue":"15","journalAbbreviation":"J Neurosci","language":"en","page":"5159-5166","source":"Crossref","title":"Use-dependent and error-based learning of motor behaviors","volume":"30","author":[{"family":"Diedrichsen","given":"J."},{"family":"White","given":"O."},{"family":"Newman","given":"D."},{"family":"Lally","given":"N."}],"issued":{"date-parts":[["2010",4,14]]}}}],"schema":"https://github.com/citation-style-language/schema/raw/master/csl-citation.json"} </w:instrText>
-      </w:r>
-      <w:r>
-        <w:fldChar w:fldCharType="separate"/>
-      </w:r>
-      <w:r>
-        <w:t>(Diedrichsen et al., 2010)</w:t>
-      </w:r>
-      <w:r>
-        <w:fldChar w:fldCharType="end"/>
-      </w:r>
-      <w:r>
         <w:t xml:space="preserve">. Critically, our </w:t>
       </w:r>
       <w:r>
@@ -820,7 +1057,11 @@
         <w:t xml:space="preserve">systematically </w:t>
       </w:r>
       <w:r>
-        <w:t xml:space="preserve">vary environmental consistency and assess the state of use-dependent biases during no-feedback </w:t>
+        <w:t xml:space="preserve">vary </w:t>
+      </w:r>
+      <w:r>
+        <w:lastRenderedPageBreak/>
+        <w:t xml:space="preserve">environmental consistency and assess the state of use-dependent biases during no-feedback </w:t>
       </w:r>
       <w:r>
         <w:t xml:space="preserve">trials </w:t>
@@ -861,7 +1102,6 @@
           <w:bCs/>
           <w:u w:val="single"/>
         </w:rPr>
-        <w:lastRenderedPageBreak/>
         <w:t xml:space="preserve">Materials and </w:t>
       </w:r>
       <w:r>
@@ -974,8 +1214,18 @@
       <w:r>
         <w:t>cognitive conditions</w:t>
       </w:r>
-      <w:r>
-        <w:t>; or</w:t>
+      <w:ins w:id="51" w:author="Hyosub Kim" w:date="2020-05-26T10:48:00Z">
+        <w:r>
+          <w:t>,</w:t>
+        </w:r>
+      </w:ins>
+      <w:del w:id="52" w:author="Hyosub Kim" w:date="2020-05-26T10:48:00Z">
+        <w:r>
+          <w:delText>;</w:delText>
+        </w:r>
+      </w:del>
+      <w:r>
+        <w:t xml:space="preserve"> or</w:t>
       </w:r>
       <w:r>
         <w:t xml:space="preserve"> </w:t>
@@ -1221,7 +1471,23 @@
         <w:t>(s)</w:t>
       </w:r>
       <w:r>
-        <w:t xml:space="preserve">, reporting any major differences in our findings. </w:t>
+        <w:t xml:space="preserve">, reporting any </w:t>
+      </w:r>
+      <w:del w:id="53" w:author="Hyosub Kim" w:date="2020-05-26T10:49:00Z">
+        <w:r>
+          <w:delText xml:space="preserve">major </w:delText>
+        </w:r>
+      </w:del>
+      <w:ins w:id="54" w:author="Hyosub Kim" w:date="2020-05-26T10:49:00Z">
+        <w:r>
+          <w:t>qualitative</w:t>
+        </w:r>
+        <w:r>
+          <w:t xml:space="preserve"> </w:t>
+        </w:r>
+      </w:ins>
+      <w:r>
+        <w:t xml:space="preserve">differences in our findings. </w:t>
       </w:r>
     </w:p>
     <w:p/>
@@ -1460,7 +1726,11 @@
         <w:t xml:space="preserve"> their step lengths</w:t>
       </w:r>
       <w:r>
-        <w:t xml:space="preserve"> relative to their baseline – depicted on screen as a pink horizontal line.</w:t>
+        <w:t xml:space="preserve"> </w:t>
+      </w:r>
+      <w:r>
+        <w:lastRenderedPageBreak/>
+        <w:t>relative to their baseline – depicted on screen as a pink horizontal line.</w:t>
       </w:r>
       <w:r>
         <w:t xml:space="preserve"> Participants will be asked to confirm they understand the relationship between their step length and the visual feedback after this phase. </w:t>
@@ -1833,8 +2103,21 @@
         <w:t>d by 5-10</w:t>
       </w:r>
       <w:r>
-        <w:t xml:space="preserve"> days. To prevent order effects, we will counterbalance the order of conditions</w:t>
-      </w:r>
+        <w:t xml:space="preserve"> days. To prevent </w:t>
+      </w:r>
+      <w:ins w:id="55" w:author="Hyosub Kim" w:date="2020-05-26T10:53:00Z">
+        <w:r>
+          <w:t xml:space="preserve">contamination from potential </w:t>
+        </w:r>
+      </w:ins>
+      <w:r>
+        <w:t>order effects, we will counterbalance the order of conditions</w:t>
+      </w:r>
+      <w:ins w:id="56" w:author="Hyosub Kim" w:date="2020-05-26T10:53:00Z">
+        <w:r>
+          <w:t xml:space="preserve"> across all participants</w:t>
+        </w:r>
+      </w:ins>
       <w:r>
         <w:t>.</w:t>
       </w:r>
@@ -2100,7 +2383,15 @@
       </w:r>
       <w:proofErr w:type="spellStart"/>
       <w:r>
-        <w:t>Woltering</w:t>
+        <w:t>Wolt</w:t>
+      </w:r>
+      <w:del w:id="57" w:author="Hyosub Kim" w:date="2020-05-26T17:09:00Z">
+        <w:r>
+          <w:delText>e</w:delText>
+        </w:r>
+      </w:del>
+      <w:r>
+        <w:t>ring</w:t>
       </w:r>
       <w:proofErr w:type="spellEnd"/>
       <w:r>
@@ -2125,7 +2416,11 @@
         <w:t xml:space="preserve"> </w:t>
       </w:r>
       <w:r>
-        <w:t>in Nexus. The remainder of the data analysis will be performed with custom</w:t>
+        <w:t xml:space="preserve">in Nexus. The remainder of the data </w:t>
+      </w:r>
+      <w:r>
+        <w:lastRenderedPageBreak/>
+        <w:t>analysis will be performed with custom</w:t>
       </w:r>
       <w:r>
         <w:t>-</w:t>
@@ -2244,13 +2539,68 @@
         <w:t xml:space="preserve">. </w:t>
       </w:r>
       <w:r>
-        <w:t xml:space="preserve">We will remove any SAI baseline bias for each </w:t>
+        <w:t xml:space="preserve">We will </w:t>
+      </w:r>
+      <w:del w:id="58" w:author="Hyosub Kim" w:date="2020-05-26T17:10:00Z">
+        <w:r>
+          <w:delText xml:space="preserve">remove </w:delText>
+        </w:r>
+      </w:del>
+      <w:ins w:id="59" w:author="Hyosub Kim" w:date="2020-05-26T17:10:00Z">
+        <w:r>
+          <w:t>correct for</w:t>
+        </w:r>
+        <w:r>
+          <w:t xml:space="preserve"> </w:t>
+        </w:r>
+      </w:ins>
+      <w:del w:id="60" w:author="Hyosub Kim" w:date="2020-05-26T17:11:00Z">
+        <w:r>
+          <w:delText xml:space="preserve">any </w:delText>
+        </w:r>
+      </w:del>
+      <w:r>
+        <w:t>SAI baseline bias</w:t>
+      </w:r>
+      <w:ins w:id="61" w:author="Hyosub Kim" w:date="2020-05-26T17:11:00Z">
+        <w:r>
+          <w:t>es</w:t>
+        </w:r>
+      </w:ins>
+      <w:r>
+        <w:t xml:space="preserve"> </w:t>
+      </w:r>
+      <w:proofErr w:type="spellStart"/>
+      <w:r>
+        <w:t>fo</w:t>
+      </w:r>
+      <w:proofErr w:type="spellEnd"/>
+      <w:del w:id="62" w:author="Hyosub Kim" w:date="2020-05-26T17:11:00Z">
+        <w:r>
+          <w:delText>r</w:delText>
+        </w:r>
+      </w:del>
+      <w:r>
+        <w:t xml:space="preserve"> each </w:t>
       </w:r>
       <w:r>
         <w:t xml:space="preserve">participant </w:t>
       </w:r>
-      <w:r>
-        <w:t xml:space="preserve">for each respective </w:t>
+      <w:del w:id="63" w:author="Hyosub Kim" w:date="2020-05-26T17:11:00Z">
+        <w:r>
+          <w:delText xml:space="preserve">for </w:delText>
+        </w:r>
+      </w:del>
+      <w:ins w:id="64" w:author="Hyosub Kim" w:date="2020-05-26T17:11:00Z">
+        <w:r>
+          <w:t>and</w:t>
+        </w:r>
+        <w:r>
+          <w:t xml:space="preserve"> </w:t>
+        </w:r>
+      </w:ins>
+      <w:r>
+        <w:t xml:space="preserve">each respective </w:t>
       </w:r>
       <w:r>
         <w:t xml:space="preserve">training </w:t>
@@ -2268,7 +2618,20 @@
         <w:t>B</w:t>
       </w:r>
       <w:r>
-        <w:t xml:space="preserve">aseline will be subtracted from all strides for that respective session. The baseline corrected measure will be used for the remainder of our analysis. </w:t>
+        <w:t>aseline will be subtracted from all strides for that respective session. The baseline corrected measure will be used for the remainder of our analys</w:t>
+      </w:r>
+      <w:ins w:id="65" w:author="Hyosub Kim" w:date="2020-05-26T17:10:00Z">
+        <w:r>
+          <w:t>e</w:t>
+        </w:r>
+      </w:ins>
+      <w:del w:id="66" w:author="Hyosub Kim" w:date="2020-05-26T17:10:00Z">
+        <w:r>
+          <w:delText>i</w:delText>
+        </w:r>
+      </w:del>
+      <w:r>
+        <w:t xml:space="preserve">s. </w:t>
       </w:r>
     </w:p>
     <w:p/>
@@ -2287,7 +2650,7 @@
       <w:r>
         <w:t xml:space="preserve">e will calculate SAI accuracy as the </w:t>
       </w:r>
-      <w:ins w:id="10" w:author="Jonathan Wood" w:date="2020-05-21T10:34:00Z">
+      <w:ins w:id="67" w:author="Jonathan Wood" w:date="2020-05-21T10:34:00Z">
         <w:r>
           <w:t xml:space="preserve">mean </w:t>
         </w:r>
@@ -2304,7 +2667,7 @@
       <w:r>
         <w:t xml:space="preserve"> </w:t>
       </w:r>
-      <w:del w:id="11" w:author="Jonathan Wood" w:date="2020-05-24T13:01:00Z">
+      <w:del w:id="68" w:author="Jonathan Wood" w:date="2020-05-24T13:01:00Z">
         <w:r>
           <w:delText>Our</w:delText>
         </w:r>
@@ -2315,7 +2678,7 @@
           <w:delText>results (</w:delText>
         </w:r>
       </w:del>
-      <w:del w:id="12" w:author="Jonathan Wood" w:date="2020-05-22T13:08:00Z">
+      <w:del w:id="69" w:author="Jonathan Wood" w:date="2020-05-22T13:08:00Z">
         <w:r>
           <w:delText>three</w:delText>
         </w:r>
@@ -2323,7 +2686,7 @@
           <w:delText xml:space="preserve"> </w:delText>
         </w:r>
       </w:del>
-      <w:del w:id="13" w:author="Jonathan Wood" w:date="2020-05-24T13:01:00Z">
+      <w:del w:id="70" w:author="Jonathan Wood" w:date="2020-05-24T13:01:00Z">
         <w:r>
           <w:delText>individuals performing</w:delText>
         </w:r>
@@ -2361,7 +2724,7 @@
           <w:delText xml:space="preserve"> </w:delText>
         </w:r>
       </w:del>
-      <w:ins w:id="14" w:author="Jonathan Wood" w:date="2020-05-19T13:05:00Z">
+      <w:ins w:id="71" w:author="Jonathan Wood" w:date="2020-05-19T13:05:00Z">
         <w:r>
           <w:t xml:space="preserve">We </w:t>
         </w:r>
@@ -2381,37 +2744,52 @@
       <w:r>
         <w:t>will be similar across conditions, but the SAI standard deviation will be different across conditions</w:t>
       </w:r>
-      <w:ins w:id="15" w:author="Jonathan Wood" w:date="2020-05-25T08:27:00Z">
-        <w:r>
-          <w:t xml:space="preserve"> by taking the SAI mean and standard deviation of the entire Learning phase. We will determine how participants performed</w:t>
-        </w:r>
-      </w:ins>
-      <w:ins w:id="16" w:author="Jonathan Wood" w:date="2020-05-25T08:28:00Z">
+      <w:ins w:id="72" w:author="Jonathan Wood" w:date="2020-05-25T08:27:00Z">
+        <w:r>
+          <w:t xml:space="preserve"> by </w:t>
+        </w:r>
+        <w:del w:id="73" w:author="Hyosub Kim" w:date="2020-05-26T17:12:00Z">
+          <w:r>
+            <w:delText>taking the SAI mean and standard deviation of</w:delText>
+          </w:r>
+        </w:del>
+      </w:ins>
+      <w:ins w:id="74" w:author="Hyosub Kim" w:date="2020-05-26T17:12:00Z">
+        <w:r>
+          <w:t>examining both for</w:t>
+        </w:r>
+      </w:ins>
+      <w:ins w:id="75" w:author="Jonathan Wood" w:date="2020-05-25T08:27:00Z">
+        <w:r>
+          <w:t xml:space="preserve"> the entire Learning phase. We will determine how participants performed</w:t>
+        </w:r>
+      </w:ins>
+      <w:ins w:id="76" w:author="Jonathan Wood" w:date="2020-05-25T08:28:00Z">
         <w:r>
           <w:t xml:space="preserve"> at the </w:t>
         </w:r>
       </w:ins>
-      <w:ins w:id="17" w:author="Jonathan Wood" w:date="2020-05-25T08:29:00Z">
+      <w:ins w:id="77" w:author="Jonathan Wood" w:date="2020-05-25T08:29:00Z">
         <w:r>
           <w:t xml:space="preserve">plateau </w:t>
         </w:r>
       </w:ins>
-      <w:ins w:id="18" w:author="Jonathan Wood" w:date="2020-05-25T08:28:00Z">
+      <w:ins w:id="78" w:author="Jonathan Wood" w:date="2020-05-25T08:28:00Z">
         <w:r>
           <w:t xml:space="preserve">of the Learning phase by </w:t>
         </w:r>
       </w:ins>
-      <w:ins w:id="19" w:author="Jonathan Wood" w:date="2020-05-25T08:29:00Z">
+      <w:ins w:id="79" w:author="Jonathan Wood" w:date="2020-05-25T08:29:00Z">
         <w:r>
           <w:t xml:space="preserve">averaging SAI for the last 30 strides of the Learning phase. </w:t>
         </w:r>
       </w:ins>
-      <w:del w:id="20" w:author="Jonathan Wood" w:date="2020-05-25T08:27:00Z">
+      <w:del w:id="80" w:author="Jonathan Wood" w:date="2020-05-25T08:27:00Z">
         <w:r>
           <w:delText xml:space="preserve">. </w:delText>
         </w:r>
       </w:del>
-      <w:del w:id="21" w:author="Jonathan Wood" w:date="2020-05-24T13:01:00Z">
+      <w:del w:id="81" w:author="Jonathan Wood" w:date="2020-05-24T13:01:00Z">
         <w:r>
           <w:delText xml:space="preserve">Our pilot </w:delText>
         </w:r>
@@ -2448,14 +2826,14 @@
     <w:p>
       <w:pPr>
         <w:rPr>
-          <w:del w:id="22" w:author="Jonathan Wood" w:date="2020-05-24T13:01:00Z"/>
-        </w:rPr>
-      </w:pPr>
-    </w:p>
-    <w:p>
-      <w:pPr>
-        <w:rPr>
-          <w:del w:id="23" w:author="Jonathan Wood" w:date="2020-05-24T13:01:00Z"/>
+          <w:del w:id="82" w:author="Jonathan Wood" w:date="2020-05-24T13:01:00Z"/>
+        </w:rPr>
+      </w:pPr>
+    </w:p>
+    <w:p>
+      <w:pPr>
+        <w:rPr>
+          <w:del w:id="83" w:author="Jonathan Wood" w:date="2020-05-24T13:01:00Z"/>
         </w:rPr>
       </w:pPr>
     </w:p>
@@ -2466,12 +2844,12 @@
       <w:r>
         <w:t xml:space="preserve">se-dependent bias will be calculated </w:t>
       </w:r>
-      <w:ins w:id="24" w:author="Jonathan Wood" w:date="2020-05-25T08:21:00Z">
+      <w:ins w:id="84" w:author="Jonathan Wood" w:date="2020-05-25T08:21:00Z">
         <w:r>
           <w:t xml:space="preserve">in two </w:t>
         </w:r>
       </w:ins>
-      <w:ins w:id="25" w:author="Jonathan Wood" w:date="2020-05-25T08:22:00Z">
+      <w:ins w:id="85" w:author="Jonathan Wood" w:date="2020-05-25T08:22:00Z">
         <w:r>
           <w:t xml:space="preserve">ways. First, </w:t>
         </w:r>
@@ -2479,12 +2857,12 @@
       <w:r>
         <w:t xml:space="preserve">as the mean SAI during the first </w:t>
       </w:r>
-      <w:ins w:id="26" w:author="Jonathan Wood" w:date="2020-05-25T08:21:00Z">
+      <w:ins w:id="86" w:author="Jonathan Wood" w:date="2020-05-25T08:21:00Z">
         <w:r>
           <w:t>5</w:t>
         </w:r>
       </w:ins>
-      <w:del w:id="27" w:author="Jonathan Wood" w:date="2020-05-25T08:21:00Z">
+      <w:del w:id="87" w:author="Jonathan Wood" w:date="2020-05-25T08:21:00Z">
         <w:r>
           <w:delText>10</w:delText>
         </w:r>
@@ -2492,32 +2870,40 @@
       <w:r>
         <w:t xml:space="preserve"> strides of the Washout phase</w:t>
       </w:r>
-      <w:ins w:id="28" w:author="Jonathan Wood" w:date="2020-05-25T08:22:00Z">
+      <w:ins w:id="88" w:author="Jonathan Wood" w:date="2020-05-25T08:22:00Z">
         <w:r>
           <w:t xml:space="preserve">. Second, as the SAI mean of strides 6-30 </w:t>
         </w:r>
       </w:ins>
-      <w:ins w:id="29" w:author="Jonathan Wood" w:date="2020-05-25T08:23:00Z">
+      <w:ins w:id="89" w:author="Jonathan Wood" w:date="2020-05-25T08:23:00Z">
         <w:r>
           <w:t xml:space="preserve">of the Washout phase. This procedure will allow us to </w:t>
         </w:r>
       </w:ins>
-      <w:ins w:id="30" w:author="Jonathan Wood" w:date="2020-05-25T08:24:00Z">
+      <w:ins w:id="90" w:author="Jonathan Wood" w:date="2020-05-25T08:24:00Z">
         <w:r>
           <w:t xml:space="preserve">determine </w:t>
         </w:r>
       </w:ins>
-      <w:ins w:id="31" w:author="Jonathan Wood" w:date="2020-05-25T08:23:00Z">
+      <w:ins w:id="91" w:author="Jonathan Wood" w:date="2020-05-25T08:23:00Z">
         <w:r>
           <w:t xml:space="preserve">differences between the initial perturbation and the </w:t>
         </w:r>
       </w:ins>
-      <w:ins w:id="32" w:author="Jonathan Wood" w:date="2020-05-25T08:24:00Z">
-        <w:r>
-          <w:t xml:space="preserve">early Washout phase . </w:t>
-        </w:r>
-      </w:ins>
-      <w:del w:id="33" w:author="Jonathan Wood" w:date="2020-05-25T08:23:00Z">
+      <w:ins w:id="92" w:author="Jonathan Wood" w:date="2020-05-25T08:24:00Z">
+        <w:r>
+          <w:t>early Washout phase</w:t>
+        </w:r>
+        <w:del w:id="93" w:author="Hyosub Kim" w:date="2020-05-26T17:13:00Z">
+          <w:r>
+            <w:delText xml:space="preserve"> </w:delText>
+          </w:r>
+        </w:del>
+        <w:r>
+          <w:t xml:space="preserve">. </w:t>
+        </w:r>
+      </w:ins>
+      <w:del w:id="94" w:author="Jonathan Wood" w:date="2020-05-25T08:23:00Z">
         <w:r>
           <w:delText xml:space="preserve"> because this has </w:delText>
         </w:r>
@@ -2640,6 +3026,18 @@
       </w:r>
     </w:p>
     <w:p>
+      <w:pPr>
+        <w:rPr>
+          <w:del w:id="95" w:author="Hyosub Kim" w:date="2020-05-26T17:27:00Z"/>
+          <w:rFonts w:eastAsia="Times New Roman"/>
+          <w:szCs w:val="24"/>
+          <w:rPrChange w:id="96" w:author="Hyosub Kim" w:date="2020-05-26T17:27:00Z">
+            <w:rPr>
+              <w:del w:id="97" w:author="Hyosub Kim" w:date="2020-05-26T17:27:00Z"/>
+            </w:rPr>
+          </w:rPrChange>
+        </w:rPr>
+      </w:pPr>
       <w:r>
         <w:t>We will test for</w:t>
       </w:r>
@@ -2688,7 +3086,28 @@
         <w:t>using</w:t>
       </w:r>
       <w:r>
-        <w:t xml:space="preserve"> repeated measures analysis of variance and post-hoc pairwise comparisons if the analysis of variance test is significant.</w:t>
+        <w:t xml:space="preserve"> repeated measures analysis of variance </w:t>
+      </w:r>
+      <w:ins w:id="98" w:author="Hyosub Kim" w:date="2020-05-26T17:14:00Z">
+        <w:r>
+          <w:t xml:space="preserve">(ANOVA) </w:t>
+        </w:r>
+      </w:ins>
+      <w:r>
+        <w:t xml:space="preserve">and post-hoc pairwise comparisons if the </w:t>
+      </w:r>
+      <w:del w:id="99" w:author="Hyosub Kim" w:date="2020-05-26T17:14:00Z">
+        <w:r>
+          <w:delText>analysis of variance test</w:delText>
+        </w:r>
+      </w:del>
+      <w:ins w:id="100" w:author="Hyosub Kim" w:date="2020-05-26T17:14:00Z">
+        <w:r>
+          <w:t>ANOVA</w:t>
+        </w:r>
+      </w:ins>
+      <w:r>
+        <w:t xml:space="preserve"> is significant.</w:t>
       </w:r>
       <w:r>
         <w:t xml:space="preserve"> We will report </w:t>
@@ -2743,11 +3162,233 @@
       <w:r>
         <w:t xml:space="preserve"> test, respectively. </w:t>
       </w:r>
+      <w:ins w:id="101" w:author="Hyosub Kim" w:date="2020-05-26T17:15:00Z">
+        <w:r>
+          <w:t xml:space="preserve">In cases where assumptions of normality are not met, we will </w:t>
+        </w:r>
+      </w:ins>
+      <w:ins w:id="102" w:author="Hyosub Kim" w:date="2020-05-26T17:20:00Z">
+        <w:r>
+          <w:t>perform</w:t>
+        </w:r>
+        <w:r>
+          <w:rPr>
+            <w:rFonts w:eastAsia="Times New Roman"/>
+            <w:szCs w:val="24"/>
+          </w:rPr>
+          <w:t xml:space="preserve"> non-parametric permutation tests</w:t>
+        </w:r>
+      </w:ins>
+      <w:ins w:id="103" w:author="Hyosub Kim" w:date="2020-05-26T17:21:00Z">
+        <w:r>
+          <w:rPr>
+            <w:rFonts w:eastAsia="Times New Roman"/>
+            <w:szCs w:val="24"/>
+          </w:rPr>
+          <w:t>.</w:t>
+        </w:r>
+      </w:ins>
+      <w:ins w:id="104" w:author="Hyosub Kim" w:date="2020-05-26T17:20:00Z">
+        <w:r>
+          <w:rPr>
+            <w:rFonts w:eastAsia="Times New Roman"/>
+            <w:szCs w:val="24"/>
+          </w:rPr>
+          <w:t xml:space="preserve"> </w:t>
+        </w:r>
+      </w:ins>
+      <w:ins w:id="105" w:author="Hyosub Kim" w:date="2020-05-26T17:21:00Z">
+        <w:r>
+          <w:rPr>
+            <w:rFonts w:eastAsia="Times New Roman"/>
+            <w:szCs w:val="24"/>
+          </w:rPr>
+          <w:t>For pairwise comparisons,</w:t>
+        </w:r>
+      </w:ins>
+      <w:ins w:id="106" w:author="Hyosub Kim" w:date="2020-05-26T17:20:00Z">
+        <w:r>
+          <w:rPr>
+            <w:rFonts w:eastAsia="Times New Roman"/>
+            <w:szCs w:val="24"/>
+          </w:rPr>
+          <w:t xml:space="preserve"> </w:t>
+        </w:r>
+      </w:ins>
+      <w:ins w:id="107" w:author="Hyosub Kim" w:date="2020-05-26T17:21:00Z">
+        <w:r>
+          <w:rPr>
+            <w:rFonts w:eastAsia="Times New Roman"/>
+            <w:szCs w:val="24"/>
+          </w:rPr>
+          <w:t>we will use</w:t>
+        </w:r>
+      </w:ins>
+      <w:ins w:id="108" w:author="Hyosub Kim" w:date="2020-05-26T17:20:00Z">
+        <w:r>
+          <w:rPr>
+            <w:rFonts w:eastAsia="Times New Roman"/>
+            <w:szCs w:val="24"/>
+          </w:rPr>
+          <w:t xml:space="preserve"> the difference between group means as our test statistic</w:t>
+        </w:r>
+      </w:ins>
+      <w:ins w:id="109" w:author="Hyosub Kim" w:date="2020-05-26T17:21:00Z">
+        <w:r>
+          <w:rPr>
+            <w:rFonts w:eastAsia="Times New Roman"/>
+            <w:szCs w:val="24"/>
+          </w:rPr>
+          <w:t>, to be</w:t>
+        </w:r>
+      </w:ins>
+      <w:ins w:id="110" w:author="Hyosub Kim" w:date="2020-05-26T17:20:00Z">
+        <w:r>
+          <w:rPr>
+            <w:rFonts w:eastAsia="Times New Roman"/>
+            <w:szCs w:val="24"/>
+          </w:rPr>
+          <w:t xml:space="preserve"> compared to a null distribution</w:t>
+        </w:r>
+      </w:ins>
+      <w:ins w:id="111" w:author="Hyosub Kim" w:date="2020-05-26T17:21:00Z">
+        <w:r>
+          <w:rPr>
+            <w:rFonts w:eastAsia="Times New Roman"/>
+            <w:szCs w:val="24"/>
+          </w:rPr>
+          <w:t xml:space="preserve"> </w:t>
+        </w:r>
+      </w:ins>
+      <w:ins w:id="112" w:author="Hyosub Kim" w:date="2020-05-26T17:20:00Z">
+        <w:r>
+          <w:rPr>
+            <w:rFonts w:eastAsia="Times New Roman"/>
+            <w:szCs w:val="24"/>
+          </w:rPr>
+          <w:t xml:space="preserve">created by random shuffling of group assignment in 10,000 Monte Carlo simulations </w:t>
+        </w:r>
+        <w:r>
+          <w:rPr>
+            <w:rFonts w:eastAsia="Times New Roman"/>
+            <w:szCs w:val="24"/>
+          </w:rPr>
+          <w:lastRenderedPageBreak/>
+          <w:t xml:space="preserve">(resampling with replacement), to obtain an exact p-value. </w:t>
+        </w:r>
+      </w:ins>
+      <w:ins w:id="113" w:author="Hyosub Kim" w:date="2020-05-26T17:22:00Z">
+        <w:r>
+          <w:rPr>
+            <w:rFonts w:eastAsia="Times New Roman"/>
+            <w:szCs w:val="24"/>
+          </w:rPr>
+          <w:t>For comparisons involving more than two conditions</w:t>
+        </w:r>
+      </w:ins>
+      <w:ins w:id="114" w:author="Hyosub Kim" w:date="2020-05-26T17:20:00Z">
+        <w:r>
+          <w:rPr>
+            <w:rFonts w:eastAsia="Times New Roman"/>
+            <w:szCs w:val="24"/>
+          </w:rPr>
+          <w:t xml:space="preserve">, we </w:t>
+        </w:r>
+      </w:ins>
+      <w:ins w:id="115" w:author="Hyosub Kim" w:date="2020-05-26T17:22:00Z">
+        <w:r>
+          <w:rPr>
+            <w:rFonts w:eastAsia="Times New Roman"/>
+            <w:szCs w:val="24"/>
+          </w:rPr>
+          <w:t xml:space="preserve">will implement </w:t>
+        </w:r>
+      </w:ins>
+      <w:ins w:id="116" w:author="Hyosub Kim" w:date="2020-05-26T17:20:00Z">
+        <w:r>
+          <w:rPr>
+            <w:rFonts w:eastAsia="Times New Roman"/>
+            <w:szCs w:val="24"/>
+          </w:rPr>
+          <w:t>a similar approach</w:t>
+        </w:r>
+      </w:ins>
+      <w:ins w:id="117" w:author="Hyosub Kim" w:date="2020-05-26T17:22:00Z">
+        <w:r>
+          <w:rPr>
+            <w:rFonts w:eastAsia="Times New Roman"/>
+            <w:szCs w:val="24"/>
+          </w:rPr>
+          <w:t xml:space="preserve"> </w:t>
+        </w:r>
+      </w:ins>
+      <w:ins w:id="118" w:author="Hyosub Kim" w:date="2020-05-26T17:20:00Z">
+        <w:r>
+          <w:rPr>
+            <w:rFonts w:eastAsia="Times New Roman"/>
+            <w:szCs w:val="24"/>
+          </w:rPr>
+          <w:t xml:space="preserve">but use the F-value obtained from a </w:t>
+        </w:r>
+      </w:ins>
+      <w:ins w:id="119" w:author="Hyosub Kim" w:date="2020-05-26T17:22:00Z">
+        <w:r>
+          <w:rPr>
+            <w:rFonts w:eastAsia="Times New Roman"/>
+            <w:szCs w:val="24"/>
+          </w:rPr>
+          <w:t>repeated-measure ANVOA as our test statisti</w:t>
+        </w:r>
+      </w:ins>
+      <w:ins w:id="120" w:author="Hyosub Kim" w:date="2020-05-26T17:27:00Z">
+        <w:r>
+          <w:rPr>
+            <w:rFonts w:eastAsia="Times New Roman"/>
+            <w:szCs w:val="24"/>
+          </w:rPr>
+          <w:t>c</w:t>
+        </w:r>
+      </w:ins>
+      <w:ins w:id="121" w:author="Hyosub Kim" w:date="2020-05-26T17:22:00Z">
+        <w:r>
+          <w:rPr>
+            <w:rFonts w:eastAsia="Times New Roman"/>
+            <w:szCs w:val="24"/>
+          </w:rPr>
+          <w:t xml:space="preserve">. </w:t>
+        </w:r>
+      </w:ins>
     </w:p>
     <w:p/>
     <w:p>
       <w:r>
-        <w:t>In addition to our parametric analyses, we will also employ a cluster permutation analysis to assess potential SAI differences across the Washout phases for each condition</w:t>
+        <w:t>In addition to our parametric analyses</w:t>
+      </w:r>
+      <w:ins w:id="122" w:author="Hyosub Kim" w:date="2020-05-26T17:28:00Z">
+        <w:r>
+          <w:t xml:space="preserve"> of </w:t>
+        </w:r>
+      </w:ins>
+      <w:ins w:id="123" w:author="Hyosub Kim" w:date="2020-05-26T17:29:00Z">
+        <w:r>
+          <w:t>pre-selected epochs</w:t>
+        </w:r>
+      </w:ins>
+      <w:r>
+        <w:t xml:space="preserve">, we will also employ a cluster permutation analysis to assess potential SAI differences across </w:t>
+      </w:r>
+      <w:ins w:id="124" w:author="Hyosub Kim" w:date="2020-05-26T17:29:00Z">
+        <w:r>
+          <w:t xml:space="preserve">entire </w:t>
+        </w:r>
+      </w:ins>
+      <w:del w:id="125" w:author="Hyosub Kim" w:date="2020-05-26T17:29:00Z">
+        <w:r>
+          <w:delText xml:space="preserve">the </w:delText>
+        </w:r>
+      </w:del>
+      <w:r>
+        <w:t>Washout phases for each condition</w:t>
       </w:r>
       <w:r>
         <w:t xml:space="preserve"> </w:t>
@@ -2820,10 +3461,89 @@
     </w:p>
     <w:p>
       <w:r>
-        <w:t>We have adapted two computational models of use-dependent learning which make dissociable predictions regarding the effect practice consistency has on use-dependent bias. One is a</w:t>
-      </w:r>
-      <w:r>
-        <w:t>n Adaptive</w:t>
+        <w:t xml:space="preserve">We have adapted two computational models of use-dependent learning </w:t>
+      </w:r>
+      <w:del w:id="126" w:author="Hyosub Kim" w:date="2020-05-26T17:31:00Z">
+        <w:r>
+          <w:delText xml:space="preserve">which </w:delText>
+        </w:r>
+      </w:del>
+      <w:ins w:id="127" w:author="Hyosub Kim" w:date="2020-05-26T17:31:00Z">
+        <w:r>
+          <w:t>that</w:t>
+        </w:r>
+        <w:r>
+          <w:t xml:space="preserve"> </w:t>
+        </w:r>
+      </w:ins>
+      <w:r>
+        <w:t xml:space="preserve">make dissociable predictions regarding the effect </w:t>
+      </w:r>
+      <w:del w:id="128" w:author="Hyosub Kim" w:date="2020-05-26T17:29:00Z">
+        <w:r>
+          <w:delText xml:space="preserve">practice </w:delText>
+        </w:r>
+      </w:del>
+      <w:ins w:id="129" w:author="Hyosub Kim" w:date="2020-05-26T17:29:00Z">
+        <w:r>
+          <w:t>movement</w:t>
+        </w:r>
+        <w:r>
+          <w:t xml:space="preserve"> </w:t>
+        </w:r>
+      </w:ins>
+      <w:r>
+        <w:t xml:space="preserve">consistency has on use-dependent bias. </w:t>
+      </w:r>
+      <w:commentRangeStart w:id="130"/>
+      <w:del w:id="131" w:author="Hyosub Kim" w:date="2020-05-26T17:31:00Z">
+        <w:r>
+          <w:delText>One</w:delText>
+        </w:r>
+      </w:del>
+      <w:ins w:id="132" w:author="Hyosub Kim" w:date="2020-05-26T17:31:00Z">
+        <w:r>
+          <w:t>We</w:t>
+        </w:r>
+      </w:ins>
+      <w:ins w:id="133" w:author="Hyosub Kim" w:date="2020-05-26T17:29:00Z">
+        <w:r>
+          <w:t xml:space="preserve"> refer </w:t>
+        </w:r>
+        <w:proofErr w:type="spellStart"/>
+        <w:r>
+          <w:t>to</w:t>
+        </w:r>
+      </w:ins>
+      <w:del w:id="134" w:author="Hyosub Kim" w:date="2020-05-26T17:29:00Z">
+        <w:r>
+          <w:delText xml:space="preserve"> is</w:delText>
+        </w:r>
+      </w:del>
+      <w:ins w:id="135" w:author="Hyosub Kim" w:date="2020-05-26T17:29:00Z">
+        <w:r>
+          <w:t>as</w:t>
+        </w:r>
+      </w:ins>
+      <w:proofErr w:type="spellEnd"/>
+      <w:r>
+        <w:t xml:space="preserve"> </w:t>
+      </w:r>
+      <w:ins w:id="136" w:author="Hyosub Kim" w:date="2020-05-26T17:29:00Z">
+        <w:r>
+          <w:t>the</w:t>
+        </w:r>
+      </w:ins>
+      <w:del w:id="137" w:author="Hyosub Kim" w:date="2020-05-26T17:29:00Z">
+        <w:r>
+          <w:delText>a</w:delText>
+        </w:r>
+        <w:r>
+          <w:delText>n</w:delText>
+        </w:r>
+      </w:del>
+      <w:r>
+        <w:t xml:space="preserve"> Adaptive</w:t>
       </w:r>
       <w:r>
         <w:t xml:space="preserve"> Bayesian model </w:t>
@@ -2843,20 +3563,51 @@
       <w:r>
         <w:fldChar w:fldCharType="end"/>
       </w:r>
-      <w:r>
-        <w:t xml:space="preserve"> the other is </w:t>
-      </w:r>
-      <w:r>
-        <w:t>the</w:t>
-      </w:r>
+      <w:ins w:id="138" w:author="Hyosub Kim" w:date="2020-05-26T17:29:00Z">
+        <w:r>
+          <w:t>, and</w:t>
+        </w:r>
+      </w:ins>
+      <w:r>
+        <w:t xml:space="preserve"> the other </w:t>
+      </w:r>
+      <w:del w:id="139" w:author="Hyosub Kim" w:date="2020-05-26T17:29:00Z">
+        <w:r>
+          <w:delText xml:space="preserve">is </w:delText>
+        </w:r>
+        <w:r>
+          <w:delText>the</w:delText>
+        </w:r>
+      </w:del>
+      <w:ins w:id="140" w:author="Hyosub Kim" w:date="2020-05-26T17:29:00Z">
+        <w:r>
+          <w:t xml:space="preserve">we </w:t>
+        </w:r>
+      </w:ins>
+      <w:ins w:id="141" w:author="Hyosub Kim" w:date="2020-05-26T17:30:00Z">
+        <w:r>
+          <w:t>refer to as the</w:t>
+        </w:r>
+      </w:ins>
       <w:r>
         <w:t xml:space="preserve"> </w:t>
       </w:r>
       <w:r>
         <w:t xml:space="preserve">Strategy plus </w:t>
       </w:r>
-      <w:r>
-        <w:t xml:space="preserve">UDP </w:t>
+      <w:commentRangeStart w:id="142"/>
+      <w:r>
+        <w:t>UDP</w:t>
+      </w:r>
+      <w:commentRangeEnd w:id="142"/>
+      <w:r>
+        <w:rPr>
+          <w:rStyle w:val="CommentReference"/>
+        </w:rPr>
+        <w:commentReference w:id="142"/>
+      </w:r>
+      <w:r>
+        <w:t xml:space="preserve"> </w:t>
       </w:r>
       <w:r>
         <w:t>model</w:t>
@@ -2874,13 +3625,28 @@
         <w:fldChar w:fldCharType="separate"/>
       </w:r>
       <w:r>
-        <w:t>(Diedrichsen et al., 2010)</w:t>
+        <w:t>(</w:t>
+      </w:r>
+      <w:proofErr w:type="spellStart"/>
+      <w:r>
+        <w:t>Diedrichsen</w:t>
+      </w:r>
+      <w:proofErr w:type="spellEnd"/>
+      <w:r>
+        <w:t xml:space="preserve"> et al., 2010)</w:t>
       </w:r>
       <w:r>
         <w:fldChar w:fldCharType="end"/>
       </w:r>
       <w:r>
         <w:t>.</w:t>
+      </w:r>
+      <w:commentRangeEnd w:id="130"/>
+      <w:r>
+        <w:rPr>
+          <w:rStyle w:val="CommentReference"/>
+        </w:rPr>
+        <w:commentReference w:id="130"/>
       </w:r>
     </w:p>
     <w:p/>
@@ -2911,40 +3677,150 @@
     </w:p>
     <w:p>
       <w:r>
-        <w:t xml:space="preserve">The Strategy plus UDP model conceptualizes overall motor output as the sum of two parallel processes: cognitive strategy and UDP. Prior work shows that participants are able to explicitly control SAI in response to visual feedback </w:t>
+        <w:t xml:space="preserve">The Strategy plus UDP model conceptualizes overall motor output as the sum of two parallel processes: cognitive strategy and UDP. </w:t>
+      </w:r>
+      <w:ins w:id="143" w:author="Hyosub Kim" w:date="2020-05-26T17:33:00Z">
+        <w:r>
+          <w:t>This model attempts to capture the pre</w:t>
+        </w:r>
+      </w:ins>
+      <w:ins w:id="144" w:author="Hyosub Kim" w:date="2020-05-26T17:34:00Z">
+        <w:r>
+          <w:t xml:space="preserve">viously reported phenomenon that </w:t>
+        </w:r>
+      </w:ins>
+      <w:del w:id="145" w:author="Hyosub Kim" w:date="2020-05-26T17:34:00Z">
+        <w:r>
+          <w:delText xml:space="preserve">Prior work shows that </w:delText>
+        </w:r>
+      </w:del>
+      <w:r>
+        <w:t>participants are able to explicitly control SAI in response to visual feedback</w:t>
+      </w:r>
+      <w:moveFromRangeStart w:id="146" w:author="Hyosub Kim" w:date="2020-05-26T17:42:00Z" w:name="move41407363"/>
+      <w:moveFrom w:id="147" w:author="Hyosub Kim" w:date="2020-05-26T17:42:00Z">
+        <w:r>
+          <w:t xml:space="preserve"> </w:t>
+        </w:r>
+        <w:r>
+          <w:fldChar w:fldCharType="begin"/>
+        </w:r>
+        <w:r>
+          <w:instrText xml:space="preserve"> ADDIN ZOTERO_ITEM CSL_CITATION {"citationID":"gygasg2D","properties":{"formattedCitation":"(French et al., 2018; Long et al., 2016)","plainCitation":"(French et al., 2018; Long et al., 2016)","noteIndex":0},"citationItems":[{"id":234,"uris":["http://zotero.org/users/5226272/items/Z9JRGFSD"],"uri":["http://zotero.org/users/5226272/items/Z9JRGFSD"],"itemData":{"id":234,"type":"article-journal","container-title":"Journal of Neurophysiology","DOI":"10.1152/jn.00252.2018","ISSN":"0022-3077, 1522-1598","issue":"4","journalAbbreviation":"J Neurophysiol","language":"en","page":"1923-1931","source":"Crossref","title":"A locomotor learning paradigm using distorted visual feedback elicits strategic learning","volume":"120","author":[{"family":"French","given":"Margaret A."},{"family":"Morton","given":"Susanne M."},{"family":"Charalambous","given":"Charalambos C."},{"family":"Reisman","given":"Darcy S."}],"issued":{"date-parts":[["2018",10]]}}},{"id":963,"uris":["http://zotero.org/users/5226272/items/YRRPGWL5"],"uri":["http://zotero.org/users/5226272/items/YRRPGWL5"],"itemData":{"id":963,"type":"article-journal","container-title":"Journal of Neurophysiology","DOI":"10.1152/jn.00941.2015","ISSN":"0022-3077, 1522-1598","issue":"5","journalAbbreviation":"J Neurophysiol","language":"en","page":"2341-2348","source":"DOI.org (Crossref)","title":"Blocking trial-by-trial error correction does not interfere with motor learning in human walking","volume":"115","author":[{"family":"Long","given":"Andrew W."},{"family":"Roemmich","given":"Ryan T."},{"family":"Bastian","given":"Amy J."}],"issued":{"date-parts":[["2016",5]]}}}],"schema":"https://github.com/citation-style-language/schema/raw/master/csl-citation.json"} </w:instrText>
+        </w:r>
+        <w:r>
+          <w:fldChar w:fldCharType="separate"/>
+        </w:r>
+        <w:r>
+          <w:t>(French et al., 2018; Long et al., 2016)</w:t>
+        </w:r>
+        <w:r>
+          <w:fldChar w:fldCharType="end"/>
+        </w:r>
+      </w:moveFrom>
+      <w:moveFromRangeEnd w:id="146"/>
+      <w:r>
+        <w:t xml:space="preserve">, </w:t>
+      </w:r>
+      <w:r>
+        <w:t>yet still demonstrate aftereffects</w:t>
+      </w:r>
+      <w:ins w:id="148" w:author="Hyosub Kim" w:date="2020-05-26T17:42:00Z">
+        <w:r>
+          <w:t xml:space="preserve"> </w:t>
+        </w:r>
+      </w:ins>
+      <w:moveToRangeStart w:id="149" w:author="Hyosub Kim" w:date="2020-05-26T17:42:00Z" w:name="move41407363"/>
+      <w:moveTo w:id="150" w:author="Hyosub Kim" w:date="2020-05-26T17:42:00Z">
+        <w:r>
+          <w:fldChar w:fldCharType="begin"/>
+        </w:r>
+        <w:r>
+          <w:instrText xml:space="preserve"> ADDIN ZOTERO_ITEM CSL_CITATION {"citationID":"gygasg2D","properties":{"formattedCitation":"(French et al., 2018; Long et al., 2016)","plainCitation":"(French et al., 2018; Long et al., 2016)","noteIndex":0},"citationItems":[{"id":234,"uris":["http://zotero.org/users/5226272/items/Z9JRGFSD"],"uri":["http://zotero.org/users/5226272/items/Z9JRGFSD"],"itemData":{"id":234,"type":"article-journal","container-title":"Journal of Neurophysiology","DOI":"10.1152/jn.00252.2018","ISSN":"0022-3077, 1522-1598","issue":"4","journalAbbreviation":"J Neurophysiol","language":"en","page":"1923-1931","source":"Crossref","title":"A locomotor learning paradigm using distorted visual feedback elicits strategic learning","volume":"120","author":[{"family":"French","given":"Margaret A."},{"family":"Morton","given":"Susanne M."},{"family":"Charalambous","given":"Charalambos C."},{"family":"Reisman","given":"Darcy S."}],"issued":{"date-parts":[["2018",10]]}}},{"id":963,"uris":["http://zotero.org/users/5226272/items/YRRPGWL5"],"uri":["http://zotero.org/users/5226272/items/YRRPGWL5"],"itemData":{"id":963,"type":"article-journal","container-title":"Journal of Neurophysiology","DOI":"10.1152/jn.00941.2015","ISSN":"0022-3077, 1522-1598","issue":"5","journalAbbreviation":"J Neurophysiol","language":"en","page":"2341-2348","source":"DOI.org (Crossref)","title":"Blocking trial-by-trial error correction does not interfere with motor learning in human walking","volume":"115","author":[{"family":"Long","given":"Andrew W."},{"family":"Roemmich","given":"Ryan T."},{"family":"Bastian","given":"Amy J."}],"issued":{"date-parts":[["2016",5]]}}}],"schema":"https://github.com/citation-style-language/schema/raw/master/csl-citation.json"} </w:instrText>
+        </w:r>
+        <w:r>
+          <w:fldChar w:fldCharType="separate"/>
+        </w:r>
+        <w:r>
+          <w:t>(French et al., 2018; Long et al., 2016)</w:t>
+        </w:r>
+        <w:r>
+          <w:fldChar w:fldCharType="end"/>
+        </w:r>
+      </w:moveTo>
+      <w:moveToRangeEnd w:id="149"/>
+      <w:r>
+        <w:t xml:space="preserve">. </w:t>
+      </w:r>
+      <w:ins w:id="151" w:author="Hyosub Kim" w:date="2020-05-26T17:35:00Z">
+        <w:r>
+          <w:t xml:space="preserve">Strategic learning accounts for the voluntarily controlled component of SAI, while UDP </w:t>
+        </w:r>
+      </w:ins>
+      <w:ins w:id="152" w:author="Hyosub Kim" w:date="2020-05-26T17:36:00Z">
+        <w:r>
+          <w:t xml:space="preserve">is conceptualized as </w:t>
+        </w:r>
+      </w:ins>
+      <w:del w:id="153" w:author="Hyosub Kim" w:date="2020-05-26T17:36:00Z">
+        <w:r>
+          <w:delText>Our model proposes that UDP is</w:delText>
+        </w:r>
+      </w:del>
+      <w:r>
+        <w:t xml:space="preserve"> insensitive to </w:t>
+      </w:r>
+      <w:del w:id="154" w:author="Hyosub Kim" w:date="2020-05-26T17:36:00Z">
+        <w:r>
+          <w:delText xml:space="preserve">any </w:delText>
+        </w:r>
+      </w:del>
+      <w:r>
+        <w:t>explicit task goal</w:t>
+      </w:r>
+      <w:ins w:id="155" w:author="Hyosub Kim" w:date="2020-05-26T17:36:00Z">
+        <w:r>
+          <w:t>s</w:t>
+        </w:r>
+      </w:ins>
+      <w:r>
+        <w:t>, and is</w:t>
+      </w:r>
+      <w:ins w:id="156" w:author="Hyosub Kim" w:date="2020-05-26T17:36:00Z">
+        <w:r>
+          <w:t xml:space="preserve"> instead</w:t>
+        </w:r>
+      </w:ins>
+      <w:r>
+        <w:t xml:space="preserve"> an obligatory stride by stride biasing of motor output based </w:t>
+      </w:r>
+      <w:ins w:id="157" w:author="Hyosub Kim" w:date="2020-05-26T17:36:00Z">
+        <w:r>
+          <w:t xml:space="preserve">purely </w:t>
+        </w:r>
+      </w:ins>
+      <w:r>
+        <w:t xml:space="preserve">on recent actions </w:t>
       </w:r>
       <w:r>
         <w:fldChar w:fldCharType="begin"/>
       </w:r>
       <w:r>
-        <w:instrText xml:space="preserve"> ADDIN ZOTERO_ITEM CSL_CITATION {"citationID":"gygasg2D","properties":{"formattedCitation":"(French et al., 2018; Long et al., 2016)","plainCitation":"(French et al., 2018; Long et al., 2016)","noteIndex":0},"citationItems":[{"id":234,"uris":["http://zotero.org/users/5226272/items/Z9JRGFSD"],"uri":["http://zotero.org/users/5226272/items/Z9JRGFSD"],"itemData":{"id":234,"type":"article-journal","container-title":"Journal of Neurophysiology","DOI":"10.1152/jn.00252.2018","ISSN":"0022-3077, 1522-1598","issue":"4","journalAbbreviation":"J Neurophysiol","language":"en","page":"1923-1931","source":"Crossref","title":"A locomotor learning paradigm using distorted visual feedback elicits strategic learning","volume":"120","author":[{"family":"French","given":"Margaret A."},{"family":"Morton","given":"Susanne M."},{"family":"Charalambous","given":"Charalambos C."},{"family":"Reisman","given":"Darcy S."}],"issued":{"date-parts":[["2018",10]]}}},{"id":963,"uris":["http://zotero.org/users/5226272/items/YRRPGWL5"],"uri":["http://zotero.org/users/5226272/items/YRRPGWL5"],"itemData":{"id":963,"type":"article-journal","container-title":"Journal of Neurophysiology","DOI":"10.1152/jn.00941.2015","ISSN":"0022-3077, 1522-1598","issue":"5","journalAbbreviation":"J Neurophysiol","language":"en","page":"2341-2348","source":"DOI.org (Crossref)","title":"Blocking trial-by-trial error correction does not interfere with motor learning in human walking","volume":"115","author":[{"family":"Long","given":"Andrew W."},{"family":"Roemmich","given":"Ryan T."},{"family":"Bastian","given":"Amy J."}],"issued":{"date-parts":[["2016",5]]}}}],"schema":"https://github.com/citation-style-language/schema/raw/master/csl-citation.json"} </w:instrText>
+        <w:instrText xml:space="preserve"> ADDIN ZOTERO_ITEM CSL_CITATION {"citationID":"gTDcQ468","properties":{"formattedCitation":"(Diedrichsen et al., 2010)","plainCitation":"(Diedrichsen et al., 2010)","noteIndex":0},"citationItems":[{"id":264,"uris":["http://zotero.org/users/5226272/items/CGQM3V6N"],"uri":["http://zotero.org/users/5226272/items/CGQM3V6N"],"itemData":{"id":264,"type":"article-journal","container-title":"Journal of Neuroscience","DOI":"10.1523/JNEUROSCI.5406-09.2010","ISSN":"0270-6474, 1529-2401","issue":"15","journalAbbreviation":"J Neurosci","language":"en","page":"5159-5166","source":"Crossref","title":"Use-dependent and error-based learning of motor behaviors","volume":"30","author":[{"family":"Diedrichsen","given":"J."},{"family":"White","given":"O."},{"family":"Newman","given":"D."},{"family":"Lally","given":"N."}],"issued":{"date-parts":[["2010",4,14]]}}}],"schema":"https://github.com/citation-style-language/schema/raw/master/csl-citation.json"} </w:instrText>
       </w:r>
       <w:r>
         <w:fldChar w:fldCharType="separate"/>
       </w:r>
       <w:r>
-        <w:t>(French et al., 2018; Long et al., 2016)</w:t>
-      </w:r>
-      <w:r>
-        <w:fldChar w:fldCharType="end"/>
-      </w:r>
-      <w:r>
-        <w:t xml:space="preserve">, </w:t>
-      </w:r>
-      <w:r>
-        <w:t xml:space="preserve">yet still demonstrate aftereffects. Our model proposes that UDP is insensitive to any explicit task goal, and is an obligatory stride by stride biasing of motor output based on recent actions </w:t>
-      </w:r>
-      <w:r>
-        <w:fldChar w:fldCharType="begin"/>
-      </w:r>
-      <w:r>
-        <w:instrText xml:space="preserve"> ADDIN ZOTERO_ITEM CSL_CITATION {"citationID":"gTDcQ468","properties":{"formattedCitation":"(Diedrichsen et al., 2010)","plainCitation":"(Diedrichsen et al., 2010)","noteIndex":0},"citationItems":[{"id":264,"uris":["http://zotero.org/users/5226272/items/CGQM3V6N"],"uri":["http://zotero.org/users/5226272/items/CGQM3V6N"],"itemData":{"id":264,"type":"article-journal","container-title":"Journal of Neuroscience","DOI":"10.1523/JNEUROSCI.5406-09.2010","ISSN":"0270-6474, 1529-2401","issue":"15","journalAbbreviation":"J Neurosci","language":"en","page":"5159-5166","source":"Crossref","title":"Use-dependent and error-based learning of motor behaviors","volume":"30","author":[{"family":"Diedrichsen","given":"J."},{"family":"White","given":"O."},{"family":"Newman","given":"D."},{"family":"Lally","given":"N."}],"issued":{"date-parts":[["2010",4,14]]}}}],"schema":"https://github.com/citation-style-language/schema/raw/master/csl-citation.json"} </w:instrText>
-      </w:r>
-      <w:r>
-        <w:fldChar w:fldCharType="separate"/>
-      </w:r>
-      <w:r>
-        <w:t>(Diedrichsen et al., 2010)</w:t>
+        <w:t>(</w:t>
+      </w:r>
+      <w:proofErr w:type="spellStart"/>
+      <w:r>
+        <w:t>Diedrichsen</w:t>
+      </w:r>
+      <w:proofErr w:type="spellEnd"/>
+      <w:r>
+        <w:t xml:space="preserve"> et al., 2010)</w:t>
       </w:r>
       <w:r>
         <w:fldChar w:fldCharType="end"/>
@@ -3362,8 +4238,18 @@
     </w:p>
     <w:p/>
     <w:p>
-      <w:r>
-        <w:t xml:space="preserve">During the learning phase, </w:t>
+      <w:del w:id="158" w:author="Hyosub Kim" w:date="2020-05-26T17:40:00Z">
+        <w:r>
+          <w:delText>During the learning phase</w:delText>
+        </w:r>
+      </w:del>
+      <w:ins w:id="159" w:author="Hyosub Kim" w:date="2020-05-26T17:40:00Z">
+        <w:r>
+          <w:t>In this model</w:t>
+        </w:r>
+      </w:ins>
+      <w:r>
+        <w:t xml:space="preserve">, </w:t>
       </w:r>
       <m:oMath>
         <m:r>
@@ -3387,7 +4273,20 @@
         <w:t xml:space="preserve">is </w:t>
       </w:r>
       <w:r>
-        <w:t>a memory term representing how much of the strategy (</w:t>
+        <w:t xml:space="preserve">a </w:t>
+      </w:r>
+      <w:del w:id="160" w:author="Hyosub Kim" w:date="2020-05-26T17:39:00Z">
+        <w:r>
+          <w:delText>memory term</w:delText>
+        </w:r>
+      </w:del>
+      <w:ins w:id="161" w:author="Hyosub Kim" w:date="2020-05-26T17:39:00Z">
+        <w:r>
+          <w:t>retention factor</w:t>
+        </w:r>
+      </w:ins>
+      <w:r>
+        <w:t xml:space="preserve"> representing how much of the strategy (</w:t>
       </w:r>
       <m:oMath>
         <m:r>
@@ -3615,8 +4514,21 @@
           <w:rFonts w:eastAsiaTheme="minorEastAsia"/>
         </w:rPr>
         <w:tab/>
+      </w:r>
+      <w:commentRangeStart w:id="162"/>
+      <w:r>
+        <w:rPr>
+          <w:rFonts w:eastAsiaTheme="minorEastAsia"/>
+        </w:rPr>
         <w:t>(7)</w:t>
       </w:r>
+      <w:commentRangeEnd w:id="162"/>
+      <w:r>
+        <w:rPr>
+          <w:rStyle w:val="CommentReference"/>
+        </w:rPr>
+        <w:commentReference w:id="162"/>
+      </w:r>
     </w:p>
     <w:p>
       <w:pPr>
@@ -3631,12 +4543,44 @@
           <w:rFonts w:eastAsiaTheme="minorEastAsia"/>
         </w:rPr>
       </w:pPr>
+      <w:ins w:id="163" w:author="Hyosub Kim" w:date="2020-05-26T17:41:00Z">
+        <w:r>
+          <w:rPr>
+            <w:rFonts w:eastAsiaTheme="minorEastAsia"/>
+          </w:rPr>
+          <w:t>w</w:t>
+        </w:r>
+      </w:ins>
+      <w:del w:id="164" w:author="Hyosub Kim" w:date="2020-05-26T17:41:00Z">
+        <w:r>
+          <w:rPr>
+            <w:rFonts w:eastAsiaTheme="minorEastAsia"/>
+          </w:rPr>
+          <w:delText>W</w:delText>
+        </w:r>
+      </w:del>
       <w:r>
         <w:rPr>
           <w:rFonts w:eastAsiaTheme="minorEastAsia"/>
         </w:rPr>
-        <w:t>Where,</w:t>
-      </w:r>
+        <w:t>here</w:t>
+      </w:r>
+      <w:ins w:id="165" w:author="Hyosub Kim" w:date="2020-05-26T17:41:00Z">
+        <w:r>
+          <w:rPr>
+            <w:rFonts w:eastAsiaTheme="minorEastAsia"/>
+          </w:rPr>
+          <w:t>:</w:t>
+        </w:r>
+      </w:ins>
+      <w:del w:id="166" w:author="Hyosub Kim" w:date="2020-05-26T17:41:00Z">
+        <w:r>
+          <w:rPr>
+            <w:rFonts w:eastAsiaTheme="minorEastAsia"/>
+          </w:rPr>
+          <w:delText>,</w:delText>
+        </w:r>
+      </w:del>
     </w:p>
     <w:p>
       <w:pPr>
@@ -3660,6 +4604,14 @@
               <w:rFonts w:ascii="Cambria Math" w:hAnsi="Cambria Math"/>
             </w:rPr>
             <m:t>&lt;A&lt;1</m:t>
+          </m:r>
+          <m:r>
+            <w:ins w:id="167" w:author="Hyosub Kim" w:date="2020-05-26T17:41:00Z">
+              <w:rPr>
+                <w:rFonts w:ascii="Cambria Math" w:hAnsi="Cambria Math"/>
+              </w:rPr>
+              <m:t>,</m:t>
+            </w:ins>
           </m:r>
         </m:oMath>
       </m:oMathPara>
@@ -3700,82 +4652,247 @@
       </w:pPr>
     </w:p>
     <w:p>
-      <w:r>
-        <w:t xml:space="preserve">Where </w:t>
-      </w:r>
+      <w:pPr>
+        <w:rPr>
+          <w:ins w:id="168" w:author="Hyosub Kim" w:date="2020-05-26T17:49:00Z"/>
+        </w:rPr>
+      </w:pPr>
+      <w:commentRangeStart w:id="169"/>
+      <w:del w:id="170" w:author="Hyosub Kim" w:date="2020-05-26T17:41:00Z">
+        <w:r>
+          <w:delText xml:space="preserve">Where </w:delText>
+        </w:r>
+        <m:oMath>
+          <m:r>
+            <w:rPr>
+              <w:rFonts w:ascii="Cambria Math" w:hAnsi="Cambria Math"/>
+            </w:rPr>
+            <m:t>C</m:t>
+          </m:r>
+        </m:oMath>
+        <w:r>
+          <w:delText xml:space="preserve"> is the error correction rate and </w:delText>
+        </w:r>
+        <m:oMath>
+          <m:r>
+            <w:rPr>
+              <w:rFonts w:ascii="Cambria Math" w:hAnsi="Cambria Math"/>
+            </w:rPr>
+            <m:t>A</m:t>
+          </m:r>
+        </m:oMath>
+        <w:r>
+          <w:delText xml:space="preserve"> is the strategic retention rate. </w:delText>
+        </w:r>
+      </w:del>
+      <w:commentRangeEnd w:id="169"/>
+      <w:r>
+        <w:rPr>
+          <w:rStyle w:val="CommentReference"/>
+        </w:rPr>
+        <w:commentReference w:id="169"/>
+      </w:r>
+      <w:ins w:id="171" w:author="Hyosub Kim" w:date="2020-05-26T17:42:00Z">
+        <w:r>
+          <w:t xml:space="preserve">Use-dependent learning </w:t>
+        </w:r>
+      </w:ins>
+      <w:ins w:id="172" w:author="Hyosub Kim" w:date="2020-05-26T17:44:00Z">
+        <w:r>
+          <w:t>(</w:t>
+        </w:r>
+        <m:oMath>
+          <m:r>
+            <w:rPr>
+              <w:rFonts w:ascii="Cambria Math" w:hAnsi="Cambria Math"/>
+            </w:rPr>
+            <m:t>w</m:t>
+          </m:r>
+        </m:oMath>
+        <w:r>
+          <w:t xml:space="preserve">) </w:t>
+        </w:r>
+      </w:ins>
+      <w:ins w:id="173" w:author="Hyosub Kim" w:date="2020-05-26T17:43:00Z">
+        <w:r>
+          <w:t>occurs in parallel with strategy</w:t>
+        </w:r>
+      </w:ins>
+      <w:ins w:id="174" w:author="Hyosub Kim" w:date="2020-05-26T17:44:00Z">
+        <w:r>
+          <w:t xml:space="preserve"> and</w:t>
+        </w:r>
+      </w:ins>
+      <w:ins w:id="175" w:author="Hyosub Kim" w:date="2020-05-26T17:45:00Z">
+        <w:r>
+          <w:t xml:space="preserve"> </w:t>
+        </w:r>
+        <w:r>
+          <w:t>becomes biased towards the current motor output (</w:t>
+        </w:r>
+        <m:oMath>
+          <m:r>
+            <w:rPr>
+              <w:rFonts w:ascii="Cambria Math" w:hAnsi="Cambria Math"/>
+            </w:rPr>
+            <m:t>x</m:t>
+          </m:r>
+        </m:oMath>
+        <w:r>
+          <w:t>)</w:t>
+        </w:r>
+        <w:proofErr w:type="gramStart"/>
+        <w:r>
+          <w:t xml:space="preserve">. </w:t>
+        </w:r>
+      </w:ins>
+      <w:proofErr w:type="gramEnd"/>
       <m:oMath>
         <m:r>
-          <w:rPr>
-            <w:rFonts w:ascii="Cambria Math" w:hAnsi="Cambria Math"/>
-          </w:rPr>
-          <m:t>C</m:t>
+          <w:ins w:id="176" w:author="Hyosub Kim" w:date="2020-05-26T17:46:00Z">
+            <w:rPr>
+              <w:rFonts w:ascii="Cambria Math" w:hAnsi="Cambria Math"/>
+            </w:rPr>
+            <m:t>E</m:t>
+          </w:ins>
         </m:r>
       </m:oMath>
-      <w:r>
-        <w:t xml:space="preserve"> is the error correction rate and </w:t>
-      </w:r>
-      <m:oMath>
-        <m:r>
-          <w:rPr>
-            <w:rFonts w:ascii="Cambria Math" w:hAnsi="Cambria Math"/>
-          </w:rPr>
-          <m:t>A</m:t>
-        </m:r>
-      </m:oMath>
-      <w:r>
-        <w:t xml:space="preserve"> is the strategic retention </w:t>
-      </w:r>
-      <w:proofErr w:type="gramStart"/>
-      <w:r>
-        <w:t>rate.</w:t>
-      </w:r>
-      <w:proofErr w:type="gramEnd"/>
-      <w:r>
-        <w:t xml:space="preserve"> </w:t>
-      </w:r>
-      <w:r>
-        <w:t>During the Washout phase, when there is no strategy, motor output is driven only by the use-dependent process. The use-dependent process (</w:t>
-      </w:r>
-      <m:oMath>
-        <m:r>
-          <w:rPr>
-            <w:rFonts w:ascii="Cambria Math" w:hAnsi="Cambria Math"/>
-          </w:rPr>
-          <m:t>w</m:t>
-        </m:r>
-      </m:oMath>
-      <w:r>
-        <w:t xml:space="preserve">) </w:t>
-      </w:r>
-      <w:r>
-        <w:t>becomes biased towards</w:t>
-      </w:r>
-      <w:r>
-        <w:t xml:space="preserve"> the current motor output (</w:t>
-      </w:r>
-      <m:oMath>
-        <m:r>
-          <w:rPr>
-            <w:rFonts w:ascii="Cambria Math" w:hAnsi="Cambria Math"/>
-          </w:rPr>
-          <m:t>x</m:t>
-        </m:r>
-      </m:oMath>
-      <w:r>
-        <w:t>)</w:t>
-      </w:r>
-      <w:r>
-        <w:t xml:space="preserve">, while </w:t>
-      </w:r>
-      <w:r>
-        <w:t>retain</w:t>
-      </w:r>
-      <w:r>
-        <w:t>ing</w:t>
-      </w:r>
-      <w:r>
-        <w:t xml:space="preserve"> a proportion of the current use-dependent process: </w:t>
-      </w:r>
+      <w:ins w:id="177" w:author="Hyosub Kim" w:date="2020-05-26T17:46:00Z">
+        <w:r>
+          <w:t xml:space="preserve"> </w:t>
+        </w:r>
+        <w:r>
+          <w:t>represents</w:t>
+        </w:r>
+        <w:r>
+          <w:t xml:space="preserve"> the retention </w:t>
+        </w:r>
+        <w:r>
+          <w:t xml:space="preserve">factor for </w:t>
+        </w:r>
+        <w:r>
+          <w:t>use</w:t>
+        </w:r>
+        <w:r>
+          <w:t>-</w:t>
+        </w:r>
+        <w:r>
+          <w:t xml:space="preserve">dependent </w:t>
+        </w:r>
+        <w:r>
+          <w:t xml:space="preserve">learning </w:t>
+        </w:r>
+        <w:r>
+          <w:t xml:space="preserve">and </w:t>
+        </w:r>
+        <m:oMath>
+          <m:r>
+            <w:rPr>
+              <w:rFonts w:ascii="Cambria Math" w:hAnsi="Cambria Math"/>
+            </w:rPr>
+            <m:t>F</m:t>
+          </m:r>
+        </m:oMath>
+        <w:r>
+          <w:t xml:space="preserve"> is the use-dependent learning rate. </w:t>
+        </w:r>
+        <w:r>
+          <w:t>Note that the update is</w:t>
+        </w:r>
+      </w:ins>
+      <w:ins w:id="178" w:author="Hyosub Kim" w:date="2020-05-26T17:47:00Z">
+        <w:r>
+          <w:t xml:space="preserve"> a function of the motor output, </w:t>
+        </w:r>
+      </w:ins>
+      <w:ins w:id="179" w:author="Hyosub Kim" w:date="2020-05-26T17:48:00Z">
+        <w:r>
+          <w:t>as oppos</w:t>
+        </w:r>
+      </w:ins>
+      <w:ins w:id="180" w:author="Hyosub Kim" w:date="2020-05-26T17:49:00Z">
+        <w:r>
+          <w:t>ed to</w:t>
+        </w:r>
+      </w:ins>
+      <w:ins w:id="181" w:author="Hyosub Kim" w:date="2020-05-26T17:47:00Z">
+        <w:r>
+          <w:t xml:space="preserve"> an error signal.</w:t>
+        </w:r>
+      </w:ins>
+    </w:p>
+    <w:p>
+      <w:pPr>
+        <w:rPr>
+          <w:ins w:id="182" w:author="Hyosub Kim" w:date="2020-05-26T17:49:00Z"/>
+        </w:rPr>
+      </w:pPr>
+    </w:p>
+    <w:p>
+      <w:pPr>
+        <w:rPr>
+          <w:ins w:id="183" w:author="Hyosub Kim" w:date="2020-05-26T17:42:00Z"/>
+        </w:rPr>
+      </w:pPr>
+    </w:p>
+    <w:p>
+      <w:pPr>
+        <w:rPr>
+          <w:del w:id="184" w:author="Hyosub Kim" w:date="2020-05-26T17:47:00Z"/>
+        </w:rPr>
+      </w:pPr>
+      <w:del w:id="185" w:author="Hyosub Kim" w:date="2020-05-26T17:47:00Z">
+        <w:r>
+          <w:delText xml:space="preserve">During the Washout phase, when there is no strategy, motor output is driven only by the use-dependent process. The use-dependent process </w:delText>
+        </w:r>
+      </w:del>
+      <w:del w:id="186" w:author="Hyosub Kim" w:date="2020-05-26T17:44:00Z">
+        <w:r>
+          <w:delText>(</w:delText>
+        </w:r>
+        <m:oMath>
+          <m:r>
+            <w:rPr>
+              <w:rFonts w:ascii="Cambria Math" w:hAnsi="Cambria Math"/>
+            </w:rPr>
+            <m:t>w</m:t>
+          </m:r>
+        </m:oMath>
+        <w:r>
+          <w:delText xml:space="preserve">) </w:delText>
+        </w:r>
+      </w:del>
+      <w:del w:id="187" w:author="Hyosub Kim" w:date="2020-05-26T17:45:00Z">
+        <w:r>
+          <w:delText>becomes biased towards</w:delText>
+        </w:r>
+        <w:r>
+          <w:delText xml:space="preserve"> the current motor output (</w:delText>
+        </w:r>
+        <m:oMath>
+          <m:r>
+            <w:rPr>
+              <w:rFonts w:ascii="Cambria Math" w:hAnsi="Cambria Math"/>
+            </w:rPr>
+            <m:t>x</m:t>
+          </m:r>
+        </m:oMath>
+        <w:r>
+          <w:delText>)</w:delText>
+        </w:r>
+        <w:r>
+          <w:delText xml:space="preserve">, while </w:delText>
+        </w:r>
+        <w:r>
+          <w:delText>retain</w:delText>
+        </w:r>
+        <w:r>
+          <w:delText>ing</w:delText>
+        </w:r>
+        <w:r>
+          <w:delText xml:space="preserve"> a proportion of the current use-dependent process: </w:delText>
+        </w:r>
+      </w:del>
     </w:p>
     <w:p/>
     <w:p>
@@ -3940,38 +5057,74 @@
           <w:rFonts w:eastAsiaTheme="minorEastAsia"/>
         </w:rPr>
       </w:pPr>
+      <w:ins w:id="188" w:author="Hyosub Kim" w:date="2020-05-26T17:38:00Z">
+        <w:r>
+          <w:rPr>
+            <w:rFonts w:eastAsiaTheme="minorEastAsia"/>
+          </w:rPr>
+          <w:t>w</w:t>
+        </w:r>
+      </w:ins>
+      <w:del w:id="189" w:author="Hyosub Kim" w:date="2020-05-26T17:38:00Z">
+        <w:r>
+          <w:rPr>
+            <w:rFonts w:eastAsiaTheme="minorEastAsia"/>
+          </w:rPr>
+          <w:delText>W</w:delText>
+        </w:r>
+      </w:del>
       <w:r>
         <w:rPr>
           <w:rFonts w:eastAsiaTheme="minorEastAsia"/>
         </w:rPr>
-        <w:t>Where,</w:t>
-      </w:r>
-    </w:p>
-    <w:p>
-      <w:pPr>
-        <w:rPr>
+        <w:t>here</w:t>
+      </w:r>
+      <w:ins w:id="190" w:author="Hyosub Kim" w:date="2020-05-26T17:38:00Z">
+        <w:r>
+          <w:rPr>
+            <w:rFonts w:eastAsiaTheme="minorEastAsia"/>
+          </w:rPr>
+          <w:t>:</w:t>
+        </w:r>
+      </w:ins>
+      <w:del w:id="191" w:author="Hyosub Kim" w:date="2020-05-26T17:38:00Z">
+        <w:r>
+          <w:rPr>
+            <w:rFonts w:eastAsiaTheme="minorEastAsia"/>
+          </w:rPr>
+          <w:delText>,</w:delText>
+        </w:r>
+      </w:del>
+    </w:p>
+    <w:p>
+      <w:pPr>
+        <w:rPr>
+          <w:del w:id="192" w:author="Hyosub Kim" w:date="2020-05-26T17:38:00Z"/>
           <w:rFonts w:eastAsiaTheme="minorEastAsia"/>
         </w:rPr>
       </w:pPr>
-      <m:oMathPara>
-        <m:oMathParaPr>
-          <m:jc m:val="left"/>
-        </m:oMathParaPr>
-        <m:oMath>
-          <m:r>
-            <w:rPr>
-              <w:rFonts w:ascii="Cambria Math" w:eastAsiaTheme="minorEastAsia" w:hAnsi="Cambria Math"/>
-            </w:rPr>
-            <m:t>0</m:t>
-          </m:r>
-          <m:r>
-            <w:rPr>
-              <w:rFonts w:ascii="Cambria Math" w:hAnsi="Cambria Math"/>
-            </w:rPr>
-            <m:t>&lt;E&lt;1</m:t>
-          </m:r>
-        </m:oMath>
-      </m:oMathPara>
+      <m:oMath>
+        <m:r>
+          <w:rPr>
+            <w:rFonts w:ascii="Cambria Math" w:eastAsiaTheme="minorEastAsia" w:hAnsi="Cambria Math"/>
+          </w:rPr>
+          <m:t>0</m:t>
+        </m:r>
+        <m:r>
+          <w:rPr>
+            <w:rFonts w:ascii="Cambria Math" w:hAnsi="Cambria Math"/>
+          </w:rPr>
+          <m:t>&lt;E&lt;1</m:t>
+        </m:r>
+      </m:oMath>
+      <w:ins w:id="193" w:author="Hyosub Kim" w:date="2020-05-26T17:38:00Z">
+        <w:r>
+          <w:rPr>
+            <w:rFonts w:eastAsiaTheme="minorEastAsia"/>
+          </w:rPr>
+          <w:t>,</w:t>
+        </w:r>
+      </w:ins>
     </w:p>
     <w:p>
       <w:pPr>
@@ -4001,19 +5154,58 @@
     </w:p>
     <w:p/>
     <w:p>
-      <w:r>
-        <w:t xml:space="preserve">Where </w:t>
-      </w:r>
+      <w:del w:id="194" w:author="Hyosub Kim" w:date="2020-05-26T17:39:00Z">
+        <w:r>
+          <w:delText xml:space="preserve">Where </w:delText>
+        </w:r>
+      </w:del>
       <m:oMath>
         <m:r>
-          <w:rPr>
-            <w:rFonts w:ascii="Cambria Math" w:hAnsi="Cambria Math"/>
-          </w:rPr>
-          <m:t>E</m:t>
+          <w:del w:id="195" w:author="Hyosub Kim" w:date="2020-05-26T17:46:00Z">
+            <w:rPr>
+              <w:rFonts w:ascii="Cambria Math" w:hAnsi="Cambria Math"/>
+            </w:rPr>
+            <m:t>E</m:t>
+          </w:del>
         </m:r>
       </m:oMath>
-      <w:r>
-        <w:t xml:space="preserve"> is the use dependent retention rate and </w:t>
+      <w:del w:id="196" w:author="Hyosub Kim" w:date="2020-05-26T17:46:00Z">
+        <w:r>
+          <w:delText xml:space="preserve"> is the use dependent retention rate and </w:delText>
+        </w:r>
+        <m:oMath>
+          <m:r>
+            <w:rPr>
+              <w:rFonts w:ascii="Cambria Math" w:hAnsi="Cambria Math"/>
+            </w:rPr>
+            <m:t>F</m:t>
+          </m:r>
+        </m:oMath>
+        <w:r>
+          <w:delText xml:space="preserve"> is the use-dependent learning rate. </w:delText>
+        </w:r>
+      </w:del>
+      <w:commentRangeStart w:id="197"/>
+      <w:r>
+        <w:t>W</w:t>
+      </w:r>
+      <w:r>
+        <w:t xml:space="preserve">e assume the use-dependent process learns </w:t>
+      </w:r>
+      <w:r>
+        <w:t>much</w:t>
+      </w:r>
+      <w:r>
+        <w:t xml:space="preserve"> slow</w:t>
+      </w:r>
+      <w:r>
+        <w:t>er</w:t>
+      </w:r>
+      <w:r>
+        <w:t xml:space="preserve"> than a strategic process </w:t>
+      </w:r>
+      <w:r>
+        <w:t xml:space="preserve">and thus constrain </w:t>
       </w:r>
       <m:oMath>
         <m:r>
@@ -4024,46 +5216,6 @@
         </m:r>
       </m:oMath>
       <w:r>
-        <w:t xml:space="preserve"> is the use-dependent learning </w:t>
-      </w:r>
-      <w:proofErr w:type="gramStart"/>
-      <w:r>
-        <w:t>rate.</w:t>
-      </w:r>
-      <w:proofErr w:type="gramEnd"/>
-      <w:r>
-        <w:t xml:space="preserve"> </w:t>
-      </w:r>
-      <w:r>
-        <w:t>W</w:t>
-      </w:r>
-      <w:r>
-        <w:t xml:space="preserve">e assume the use-dependent process learns </w:t>
-      </w:r>
-      <w:r>
-        <w:t>much</w:t>
-      </w:r>
-      <w:r>
-        <w:t xml:space="preserve"> slow</w:t>
-      </w:r>
-      <w:r>
-        <w:t>er</w:t>
-      </w:r>
-      <w:r>
-        <w:t xml:space="preserve"> than a strategic process </w:t>
-      </w:r>
-      <w:r>
-        <w:t xml:space="preserve">and thus constrain </w:t>
-      </w:r>
-      <m:oMath>
-        <m:r>
-          <w:rPr>
-            <w:rFonts w:ascii="Cambria Math" w:hAnsi="Cambria Math"/>
-          </w:rPr>
-          <m:t>F</m:t>
-        </m:r>
-      </m:oMath>
-      <w:r>
         <w:rPr>
           <w:rFonts w:eastAsiaTheme="minorEastAsia"/>
         </w:rPr>
@@ -4100,6 +5252,16 @@
           </w:rPr>
           <m:t>C</m:t>
         </m:r>
+        <w:commentRangeEnd w:id="197"/>
+        <m:r>
+          <m:rPr>
+            <m:sty m:val="p"/>
+          </m:rPr>
+          <w:rPr>
+            <w:rStyle w:val="CommentReference"/>
+          </w:rPr>
+          <w:commentReference w:id="197"/>
+        </m:r>
       </m:oMath>
       <w:r>
         <w:rPr>
@@ -4107,6 +5269,56 @@
         </w:rPr>
         <w:t>.</w:t>
       </w:r>
+      <w:ins w:id="198" w:author="Hyosub Kim" w:date="2020-05-26T17:47:00Z">
+        <w:r>
+          <w:t xml:space="preserve"> </w:t>
+        </w:r>
+        <w:r>
+          <w:t xml:space="preserve">During </w:t>
+        </w:r>
+      </w:ins>
+      <w:ins w:id="199" w:author="Hyosub Kim" w:date="2020-05-26T17:49:00Z">
+        <w:r>
+          <w:t>washout</w:t>
+        </w:r>
+      </w:ins>
+      <w:ins w:id="200" w:author="Hyosub Kim" w:date="2020-05-26T17:47:00Z">
+        <w:r>
+          <w:t xml:space="preserve">, when there is no strategy, motor output </w:t>
+        </w:r>
+      </w:ins>
+      <w:ins w:id="201" w:author="Hyosub Kim" w:date="2020-05-26T17:49:00Z">
+        <w:r>
+          <w:t xml:space="preserve">reflects the sole </w:t>
+        </w:r>
+      </w:ins>
+      <w:ins w:id="202" w:author="Hyosub Kim" w:date="2020-05-26T17:50:00Z">
+        <w:r>
+          <w:t>activity</w:t>
+        </w:r>
+      </w:ins>
+      <w:bookmarkStart w:id="203" w:name="_GoBack"/>
+      <w:bookmarkEnd w:id="203"/>
+      <w:ins w:id="204" w:author="Hyosub Kim" w:date="2020-05-26T17:49:00Z">
+        <w:r>
+          <w:t xml:space="preserve"> of</w:t>
+        </w:r>
+      </w:ins>
+      <w:ins w:id="205" w:author="Hyosub Kim" w:date="2020-05-26T17:47:00Z">
+        <w:r>
+          <w:t xml:space="preserve"> use-dependent </w:t>
+        </w:r>
+      </w:ins>
+      <w:ins w:id="206" w:author="Hyosub Kim" w:date="2020-05-26T17:49:00Z">
+        <w:r>
+          <w:t>learning</w:t>
+        </w:r>
+      </w:ins>
+      <w:ins w:id="207" w:author="Hyosub Kim" w:date="2020-05-26T17:47:00Z">
+        <w:r>
+          <w:t xml:space="preserve">. </w:t>
+        </w:r>
+      </w:ins>
     </w:p>
     <w:p>
       <w:pPr>
@@ -4314,25 +5526,7 @@
               <w:rPr>
                 <w:rFonts w:ascii="Cambria Math" w:hAnsi="Cambria Math"/>
               </w:rPr>
-              <m:t xml:space="preserve">MAP </m:t>
-            </m:r>
-            <m:r>
-              <w:rPr>
-                <w:rFonts w:ascii="Cambria Math" w:hAnsi="Cambria Math"/>
-              </w:rPr>
-              <m:t>(</m:t>
-            </m:r>
-            <m:r>
-              <w:rPr>
-                <w:rFonts w:ascii="Cambria Math" w:hAnsi="Cambria Math"/>
-              </w:rPr>
-              <m:t>n+1</m:t>
-            </m:r>
-            <m:r>
-              <w:rPr>
-                <w:rFonts w:ascii="Cambria Math" w:hAnsi="Cambria Math"/>
-              </w:rPr>
-              <m:t>)</m:t>
+              <m:t>MAP (n+1)</m:t>
             </m:r>
           </m:sub>
         </m:sSub>
@@ -5241,14 +6435,14 @@
               </w:rPr>
               <m:t>1-</m:t>
             </m:r>
-            <w:bookmarkStart w:id="34" w:name="_Hlk37794084"/>
+            <w:bookmarkStart w:id="208" w:name="_Hlk37794084"/>
             <m:r>
               <w:rPr>
                 <w:rFonts w:ascii="Cambria Math" w:hAnsi="Cambria Math"/>
               </w:rPr>
               <m:t>β</m:t>
             </m:r>
-            <w:bookmarkEnd w:id="34"/>
+            <w:bookmarkEnd w:id="208"/>
           </m:e>
         </m:d>
         <m:r>
@@ -5582,7 +6776,7 @@
           <w:u w:val="single"/>
         </w:rPr>
       </w:pPr>
-      <w:bookmarkStart w:id="35" w:name="_Hlk41035246"/>
+      <w:bookmarkStart w:id="209" w:name="_Hlk41035246"/>
       <w:r>
         <w:t xml:space="preserve">These two models provide distinct interpretations of how use-dependent biases evolve and the specific constraints acting on them. The Strategy plus UDP model assumes separate, yet parallel, implicit (UDP) and explicit (Strategy) learning mechanisms. In this model, use-dependent learning is persistently active, but evolves slowly in response to the direction of the walking asymmetry. In contrast, the Adaptive Bayesian model does not invoke separate implicit and explicit learning processes, but frames the problem of changing an agent’s behavior in response to visual targets as one of Bayesian estimation </w:t>
       </w:r>
@@ -5599,63 +6793,7 @@
         <w:rPr>
           <w:szCs w:val="24"/>
         </w:rPr>
-        <w:t xml:space="preserve">(Ernst and Banks, 2002; </w:t>
-      </w:r>
-      <w:proofErr w:type="spellStart"/>
-      <w:r>
-        <w:rPr>
-          <w:szCs w:val="24"/>
-        </w:rPr>
-        <w:t>Körding</w:t>
-      </w:r>
-      <w:proofErr w:type="spellEnd"/>
-      <w:r>
-        <w:rPr>
-          <w:szCs w:val="24"/>
-        </w:rPr>
-        <w:t xml:space="preserve">, 2007; </w:t>
-      </w:r>
-      <w:proofErr w:type="spellStart"/>
-      <w:r>
-        <w:rPr>
-          <w:szCs w:val="24"/>
-        </w:rPr>
-        <w:t>Verstynen</w:t>
-      </w:r>
-      <w:proofErr w:type="spellEnd"/>
-      <w:r>
-        <w:rPr>
-          <w:szCs w:val="24"/>
-        </w:rPr>
-        <w:t xml:space="preserve"> and </w:t>
-      </w:r>
-      <w:proofErr w:type="spellStart"/>
-      <w:r>
-        <w:rPr>
-          <w:szCs w:val="24"/>
-        </w:rPr>
-        <w:t>Sabes</w:t>
-      </w:r>
-      <w:proofErr w:type="spellEnd"/>
-      <w:r>
-        <w:rPr>
-          <w:szCs w:val="24"/>
-        </w:rPr>
-        <w:t xml:space="preserve">, 2011; Wei and </w:t>
-      </w:r>
-      <w:proofErr w:type="spellStart"/>
-      <w:r>
-        <w:rPr>
-          <w:szCs w:val="24"/>
-        </w:rPr>
-        <w:t>Körding</w:t>
-      </w:r>
-      <w:proofErr w:type="spellEnd"/>
-      <w:r>
-        <w:rPr>
-          <w:szCs w:val="24"/>
-        </w:rPr>
-        <w:t>, 2009)</w:t>
+        <w:t>(Ernst and Banks, 2002; Körding, 2007; Verstynen and Sabes, 2011; Wei and Körding, 2009)</w:t>
       </w:r>
       <w:r>
         <w:fldChar w:fldCharType="end"/>
@@ -5664,7 +6802,7 @@
         <w:t xml:space="preserve">. The MAP estimate may certainly result from contributions of implicit and explicit mechanisms, but the model does not distinguish between the two.  </w:t>
       </w:r>
     </w:p>
-    <w:bookmarkEnd w:id="35"/>
+    <w:bookmarkEnd w:id="209"/>
     <w:p>
       <w:pPr>
         <w:rPr>
@@ -5767,7 +6905,7 @@
       <w:r>
         <w:t xml:space="preserve"> show in </w:t>
       </w:r>
-      <w:ins w:id="36" w:author="Jonathan Wood" w:date="2020-05-22T11:26:00Z">
+      <w:ins w:id="210" w:author="Jonathan Wood" w:date="2020-05-22T11:26:00Z">
         <w:r>
           <w:t>the confusion matrices (</w:t>
         </w:r>
@@ -5775,17 +6913,17 @@
       <w:r>
         <w:t xml:space="preserve">Figure </w:t>
       </w:r>
-      <w:ins w:id="37" w:author="Jonathan Wood" w:date="2020-05-25T08:13:00Z">
+      <w:ins w:id="211" w:author="Jonathan Wood" w:date="2020-05-25T08:13:00Z">
         <w:r>
           <w:t>2</w:t>
         </w:r>
       </w:ins>
-      <w:del w:id="38" w:author="Jonathan Wood" w:date="2020-05-25T08:13:00Z">
+      <w:del w:id="212" w:author="Jonathan Wood" w:date="2020-05-25T08:13:00Z">
         <w:r>
           <w:delText>3</w:delText>
         </w:r>
       </w:del>
-      <w:ins w:id="39" w:author="Jonathan Wood" w:date="2020-05-22T11:26:00Z">
+      <w:ins w:id="213" w:author="Jonathan Wood" w:date="2020-05-22T11:26:00Z">
         <w:r>
           <w:t>)</w:t>
         </w:r>
@@ -5805,62 +6943,62 @@
       <w:r>
         <w:t xml:space="preserve"> </w:t>
       </w:r>
-      <w:ins w:id="40" w:author="Jonathan Wood" w:date="2020-05-22T11:26:00Z">
+      <w:ins w:id="214" w:author="Jonathan Wood" w:date="2020-05-22T11:26:00Z">
         <w:r>
           <w:t xml:space="preserve">A confusion matrix provides values for the probability that </w:t>
         </w:r>
       </w:ins>
-      <w:ins w:id="41" w:author="Jonathan Wood" w:date="2020-05-22T11:27:00Z">
+      <w:ins w:id="215" w:author="Jonathan Wood" w:date="2020-05-22T11:27:00Z">
         <w:r>
           <w:t xml:space="preserve">a randomly generated, simulated model </w:t>
         </w:r>
       </w:ins>
-      <w:ins w:id="42" w:author="Jonathan Wood" w:date="2020-05-22T11:30:00Z">
+      <w:ins w:id="216" w:author="Jonathan Wood" w:date="2020-05-22T11:30:00Z">
         <w:r>
           <w:t xml:space="preserve">demonstrates better fit statistics when fit by itself or </w:t>
         </w:r>
       </w:ins>
-      <w:ins w:id="43" w:author="Jonathan Wood" w:date="2020-05-22T11:31:00Z">
+      <w:ins w:id="217" w:author="Jonathan Wood" w:date="2020-05-22T11:31:00Z">
         <w:r>
           <w:t>other models.</w:t>
         </w:r>
       </w:ins>
-      <w:ins w:id="44" w:author="Jonathan Wood" w:date="2020-05-22T11:28:00Z">
+      <w:ins w:id="218" w:author="Jonathan Wood" w:date="2020-05-22T11:28:00Z">
         <w:r>
           <w:t xml:space="preserve"> </w:t>
         </w:r>
       </w:ins>
-      <w:ins w:id="45" w:author="Jonathan Wood" w:date="2020-05-22T11:23:00Z">
+      <w:ins w:id="219" w:author="Jonathan Wood" w:date="2020-05-22T11:23:00Z">
         <w:r>
           <w:t>Ideally, the model that simulated the data will demonstra</w:t>
         </w:r>
       </w:ins>
-      <w:ins w:id="46" w:author="Jonathan Wood" w:date="2020-05-22T11:24:00Z">
+      <w:ins w:id="220" w:author="Jonathan Wood" w:date="2020-05-22T11:24:00Z">
         <w:r>
           <w:t>te a better fit than the other model. This will result in</w:t>
         </w:r>
       </w:ins>
-      <w:ins w:id="47" w:author="Jonathan Wood" w:date="2020-05-22T11:25:00Z">
+      <w:ins w:id="221" w:author="Jonathan Wood" w:date="2020-05-22T11:25:00Z">
         <w:r>
           <w:t xml:space="preserve"> values closer to 1 on the diagonals of the confusion matrix</w:t>
         </w:r>
       </w:ins>
-      <w:ins w:id="48" w:author="Jonathan Wood" w:date="2020-05-22T11:31:00Z">
+      <w:ins w:id="222" w:author="Jonathan Wood" w:date="2020-05-22T11:31:00Z">
         <w:r>
           <w:t xml:space="preserve"> (brighter colors) and values closer to 0 off</w:t>
         </w:r>
       </w:ins>
-      <w:ins w:id="49" w:author="Jonathan Wood" w:date="2020-05-22T11:32:00Z">
+      <w:ins w:id="223" w:author="Jonathan Wood" w:date="2020-05-22T11:32:00Z">
         <w:r>
           <w:t>-</w:t>
         </w:r>
       </w:ins>
-      <w:ins w:id="50" w:author="Jonathan Wood" w:date="2020-05-22T11:31:00Z">
+      <w:ins w:id="224" w:author="Jonathan Wood" w:date="2020-05-22T11:31:00Z">
         <w:r>
           <w:t>diagonals (duller colors)</w:t>
         </w:r>
       </w:ins>
-      <w:ins w:id="51" w:author="Jonathan Wood" w:date="2020-05-22T11:25:00Z">
+      <w:ins w:id="225" w:author="Jonathan Wood" w:date="2020-05-22T11:25:00Z">
         <w:r>
           <w:t>.</w:t>
         </w:r>
@@ -5938,25 +7076,22 @@
       <w:r>
         <w:t>data</w:t>
       </w:r>
-      <w:ins w:id="52" w:author="Jonathan Wood" w:date="2020-05-25T08:18:00Z">
+      <w:ins w:id="226" w:author="Jonathan Wood" w:date="2020-05-25T08:18:00Z">
         <w:r>
           <w:t>, treating all three conditions as one experiment</w:t>
         </w:r>
       </w:ins>
-      <w:ins w:id="53" w:author="Jonathan Wood" w:date="2020-05-25T08:19:00Z">
-        <w:r>
-          <w:t xml:space="preserve"> </w:t>
-        </w:r>
-        <w:r>
-          <w:t>using the same fitting procedure as above</w:t>
-        </w:r>
-      </w:ins>
-      <w:ins w:id="54" w:author="Jonathan Wood" w:date="2020-05-25T08:18:00Z">
+      <w:ins w:id="227" w:author="Jonathan Wood" w:date="2020-05-25T08:19:00Z">
+        <w:r>
+          <w:t xml:space="preserve"> using the same fitting procedure as above</w:t>
+        </w:r>
+      </w:ins>
+      <w:ins w:id="228" w:author="Jonathan Wood" w:date="2020-05-25T08:18:00Z">
         <w:r>
           <w:t xml:space="preserve">. </w:t>
         </w:r>
       </w:ins>
-      <w:del w:id="55" w:author="Jonathan Wood" w:date="2020-05-25T08:18:00Z">
+      <w:del w:id="229" w:author="Jonathan Wood" w:date="2020-05-25T08:18:00Z">
         <w:r>
           <w:delText xml:space="preserve"> </w:delText>
         </w:r>
@@ -5964,7 +7099,7 @@
           <w:delText xml:space="preserve">for each condition </w:delText>
         </w:r>
       </w:del>
-      <w:ins w:id="56" w:author="Jonathan Wood" w:date="2020-05-25T08:18:00Z">
+      <w:ins w:id="230" w:author="Jonathan Wood" w:date="2020-05-25T08:18:00Z">
         <w:r>
           <w:t xml:space="preserve">This will allow us </w:t>
         </w:r>
@@ -5972,7 +7107,7 @@
       <w:r>
         <w:t xml:space="preserve">to obtain </w:t>
       </w:r>
-      <w:ins w:id="57" w:author="Jonathan Wood" w:date="2020-05-25T08:18:00Z">
+      <w:ins w:id="231" w:author="Jonathan Wood" w:date="2020-05-25T08:18:00Z">
         <w:r>
           <w:t xml:space="preserve">one set of </w:t>
         </w:r>
@@ -5980,22 +7115,22 @@
       <w:r>
         <w:t>parameter values</w:t>
       </w:r>
-      <w:ins w:id="58" w:author="Jonathan Wood" w:date="2020-05-25T08:18:00Z">
+      <w:ins w:id="232" w:author="Jonathan Wood" w:date="2020-05-25T08:18:00Z">
         <w:r>
           <w:t xml:space="preserve"> for each </w:t>
         </w:r>
       </w:ins>
-      <w:ins w:id="59" w:author="Jonathan Wood" w:date="2020-05-25T08:19:00Z">
+      <w:ins w:id="233" w:author="Jonathan Wood" w:date="2020-05-25T08:19:00Z">
         <w:r>
           <w:t xml:space="preserve">model for each </w:t>
         </w:r>
       </w:ins>
-      <w:ins w:id="60" w:author="Jonathan Wood" w:date="2020-05-25T08:18:00Z">
+      <w:ins w:id="234" w:author="Jonathan Wood" w:date="2020-05-25T08:18:00Z">
         <w:r>
           <w:t xml:space="preserve">individual </w:t>
         </w:r>
       </w:ins>
-      <w:ins w:id="61" w:author="Jonathan Wood" w:date="2020-05-25T08:19:00Z">
+      <w:ins w:id="235" w:author="Jonathan Wood" w:date="2020-05-25T08:19:00Z">
         <w:r>
           <w:t>participant</w:t>
         </w:r>
@@ -6006,7 +7141,7 @@
       <w:r>
         <w:t xml:space="preserve"> </w:t>
       </w:r>
-      <w:del w:id="62" w:author="Jonathan Wood" w:date="2020-05-25T08:19:00Z">
+      <w:del w:id="236" w:author="Jonathan Wood" w:date="2020-05-25T08:19:00Z">
         <w:r>
           <w:delText xml:space="preserve">using </w:delText>
         </w:r>
@@ -6032,12 +7167,12 @@
       <w:r>
         <w:t xml:space="preserve"> </w:t>
       </w:r>
-      <w:ins w:id="63" w:author="Jonathan Wood" w:date="2020-05-22T11:34:00Z">
+      <w:ins w:id="237" w:author="Jonathan Wood" w:date="2020-05-22T11:34:00Z">
         <w:r>
           <w:t>Next, w</w:t>
         </w:r>
       </w:ins>
-      <w:del w:id="64" w:author="Jonathan Wood" w:date="2020-05-22T11:34:00Z">
+      <w:del w:id="238" w:author="Jonathan Wood" w:date="2020-05-22T11:34:00Z">
         <w:r>
           <w:delText>W</w:delText>
         </w:r>
@@ -6045,7 +7180,7 @@
       <w:r>
         <w:t xml:space="preserve">e will </w:t>
       </w:r>
-      <w:del w:id="65" w:author="Jonathan Wood" w:date="2020-05-22T11:34:00Z">
+      <w:del w:id="239" w:author="Jonathan Wood" w:date="2020-05-22T11:34:00Z">
         <w:r>
           <w:delText xml:space="preserve">further </w:delText>
         </w:r>
@@ -6053,37 +7188,37 @@
       <w:r>
         <w:t>simulate each model with the fitted parameters as a posterior predictive check</w:t>
       </w:r>
-      <w:ins w:id="66" w:author="Jonathan Wood" w:date="2020-05-22T11:34:00Z">
+      <w:ins w:id="240" w:author="Jonathan Wood" w:date="2020-05-22T11:34:00Z">
         <w:r>
           <w:t xml:space="preserve">. </w:t>
         </w:r>
       </w:ins>
-      <w:ins w:id="67" w:author="Jonathan Wood" w:date="2020-05-22T11:35:00Z">
+      <w:ins w:id="241" w:author="Jonathan Wood" w:date="2020-05-22T11:35:00Z">
         <w:r>
           <w:t xml:space="preserve">Simulating each model with the individual parameters </w:t>
         </w:r>
       </w:ins>
-      <w:ins w:id="68" w:author="Jonathan Wood" w:date="2020-05-22T11:40:00Z">
+      <w:ins w:id="242" w:author="Jonathan Wood" w:date="2020-05-22T11:40:00Z">
         <w:r>
           <w:t>for each condi</w:t>
         </w:r>
       </w:ins>
-      <w:ins w:id="69" w:author="Jonathan Wood" w:date="2020-05-22T11:41:00Z">
+      <w:ins w:id="243" w:author="Jonathan Wood" w:date="2020-05-22T11:41:00Z">
         <w:r>
           <w:t xml:space="preserve">tion of the experiment </w:t>
         </w:r>
       </w:ins>
-      <w:ins w:id="70" w:author="Jonathan Wood" w:date="2020-05-22T11:35:00Z">
+      <w:ins w:id="244" w:author="Jonathan Wood" w:date="2020-05-22T11:35:00Z">
         <w:r>
           <w:t>should yield similar observations as the empirical data. Th</w:t>
         </w:r>
       </w:ins>
-      <w:ins w:id="71" w:author="Jonathan Wood" w:date="2020-05-22T11:36:00Z">
+      <w:ins w:id="245" w:author="Jonathan Wood" w:date="2020-05-22T11:36:00Z">
         <w:r>
           <w:t xml:space="preserve">erefore, we will </w:t>
         </w:r>
       </w:ins>
-      <w:del w:id="72" w:author="Jonathan Wood" w:date="2020-05-22T11:36:00Z">
+      <w:del w:id="246" w:author="Jonathan Wood" w:date="2020-05-22T11:36:00Z">
         <w:r>
           <w:delText xml:space="preserve"> then </w:delText>
         </w:r>
@@ -6091,17 +7226,17 @@
       <w:r>
         <w:t>analyze the</w:t>
       </w:r>
-      <w:del w:id="73" w:author="Jonathan Wood" w:date="2020-05-22T11:36:00Z">
+      <w:del w:id="247" w:author="Jonathan Wood" w:date="2020-05-22T11:36:00Z">
         <w:r>
           <w:delText>se</w:delText>
         </w:r>
       </w:del>
-      <w:ins w:id="74" w:author="Jonathan Wood" w:date="2020-05-22T11:36:00Z">
+      <w:ins w:id="248" w:author="Jonathan Wood" w:date="2020-05-22T11:36:00Z">
         <w:r>
           <w:t xml:space="preserve"> simulated data </w:t>
         </w:r>
       </w:ins>
-      <w:del w:id="75" w:author="Jonathan Wood" w:date="2020-05-22T11:36:00Z">
+      <w:del w:id="249" w:author="Jonathan Wood" w:date="2020-05-22T11:36:00Z">
         <w:r>
           <w:delText xml:space="preserve"> simulations</w:delText>
         </w:r>
@@ -6109,27 +7244,27 @@
       <w:r>
         <w:t xml:space="preserve"> in the same way we will analyze the empirical data. </w:t>
       </w:r>
-      <w:ins w:id="76" w:author="Jonathan Wood" w:date="2020-05-22T11:36:00Z">
+      <w:ins w:id="250" w:author="Jonathan Wood" w:date="2020-05-22T11:36:00Z">
         <w:r>
           <w:t>That is</w:t>
         </w:r>
       </w:ins>
-      <w:ins w:id="77" w:author="Jonathan Wood" w:date="2020-05-22T11:39:00Z">
+      <w:ins w:id="251" w:author="Jonathan Wood" w:date="2020-05-22T11:39:00Z">
         <w:r>
           <w:t>,</w:t>
         </w:r>
       </w:ins>
-      <w:ins w:id="78" w:author="Jonathan Wood" w:date="2020-05-22T11:36:00Z">
+      <w:ins w:id="252" w:author="Jonathan Wood" w:date="2020-05-22T11:36:00Z">
         <w:r>
           <w:t xml:space="preserve"> we will statistically</w:t>
         </w:r>
       </w:ins>
-      <w:ins w:id="79" w:author="Jonathan Wood" w:date="2020-05-22T11:39:00Z">
+      <w:ins w:id="253" w:author="Jonathan Wood" w:date="2020-05-22T11:39:00Z">
         <w:r>
           <w:t xml:space="preserve"> analyze the </w:t>
         </w:r>
       </w:ins>
-      <w:ins w:id="80" w:author="Jonathan Wood" w:date="2020-05-22T11:41:00Z">
+      <w:ins w:id="254" w:author="Jonathan Wood" w:date="2020-05-22T11:41:00Z">
         <w:r>
           <w:t xml:space="preserve">aftereffects and washout rates of the simulated data for differences between the conditions. </w:t>
         </w:r>
@@ -6167,12 +7302,12 @@
       <w:r>
         <w:t xml:space="preserve"> </w:t>
       </w:r>
-      <w:del w:id="81" w:author="Jonathan Wood" w:date="2020-05-22T11:46:00Z">
+      <w:del w:id="255" w:author="Jonathan Wood" w:date="2020-05-22T11:46:00Z">
         <w:r>
           <w:delText xml:space="preserve">mean </w:delText>
         </w:r>
       </w:del>
-      <w:ins w:id="82" w:author="Jonathan Wood" w:date="2020-05-22T11:46:00Z">
+      <w:ins w:id="256" w:author="Jonathan Wood" w:date="2020-05-22T11:46:00Z">
         <w:r>
           <w:t xml:space="preserve">these </w:t>
         </w:r>
@@ -6180,22 +7315,22 @@
       <w:r>
         <w:t xml:space="preserve">AIC values </w:t>
       </w:r>
-      <w:ins w:id="83" w:author="Jonathan Wood" w:date="2020-05-22T11:42:00Z">
+      <w:ins w:id="257" w:author="Jonathan Wood" w:date="2020-05-22T11:42:00Z">
         <w:r>
           <w:t>between the two models</w:t>
         </w:r>
       </w:ins>
-      <w:ins w:id="84" w:author="Jonathan Wood" w:date="2020-05-22T11:45:00Z">
+      <w:ins w:id="258" w:author="Jonathan Wood" w:date="2020-05-22T11:45:00Z">
         <w:r>
           <w:t xml:space="preserve"> using a t-test</w:t>
         </w:r>
       </w:ins>
-      <w:ins w:id="85" w:author="Jonathan Wood" w:date="2020-05-22T11:42:00Z">
+      <w:ins w:id="259" w:author="Jonathan Wood" w:date="2020-05-22T11:42:00Z">
         <w:r>
           <w:t xml:space="preserve">. We will also compare the </w:t>
         </w:r>
       </w:ins>
-      <w:del w:id="86" w:author="Jonathan Wood" w:date="2020-05-22T11:42:00Z">
+      <w:del w:id="260" w:author="Jonathan Wood" w:date="2020-05-22T11:42:00Z">
         <w:r>
           <w:delText xml:space="preserve">as well as the </w:delText>
         </w:r>
@@ -6203,17 +7338,17 @@
       <w:r>
         <w:t>number of subjects best fit by each model</w:t>
       </w:r>
-      <w:ins w:id="87" w:author="Jonathan Wood" w:date="2020-05-22T11:45:00Z">
+      <w:ins w:id="261" w:author="Jonathan Wood" w:date="2020-05-22T11:45:00Z">
         <w:r>
           <w:t xml:space="preserve"> using</w:t>
         </w:r>
       </w:ins>
-      <w:ins w:id="88" w:author="Jonathan Wood" w:date="2020-05-22T11:48:00Z">
+      <w:ins w:id="262" w:author="Jonathan Wood" w:date="2020-05-22T11:48:00Z">
         <w:r>
           <w:t xml:space="preserve"> the chi-squared test of independence.</w:t>
         </w:r>
       </w:ins>
-      <w:del w:id="89" w:author="Jonathan Wood" w:date="2020-05-22T11:48:00Z">
+      <w:del w:id="263" w:author="Jonathan Wood" w:date="2020-05-22T11:48:00Z">
         <w:r>
           <w:delText>.</w:delText>
         </w:r>
@@ -6264,33 +7399,29 @@
       </w:r>
       <w:proofErr w:type="gramEnd"/>
       <w:r>
-        <w:t xml:space="preserve"> for the variability of practiced target step lengths. For the Adaptive Bayesian model, the MAP estimate is sensitive to environmental consistency: The more consistent (i.e. less variable) the schedule of target step lengths, the more biased towards the prior (i.e., away from the likelihood) the MAP becomes; conversely, the more variable the schedule, the less weight is given to the prior and the more the MAP is pulled towards the likelihood (i.e., the actual target location). In direct contrast to this framework, the Strategy plus UDP model is much more robust to environmental consistency in cases, as here, where there is a large asymmetry in one direction. The model assumes use-dependent learning is slow to learn and washout; therefore, as long as the practiced asymmetry is much larger than the current state of use-dependent learning, the consistency of target step lengths has minimal impact on its output. </w:t>
+        <w:t xml:space="preserve"> for the variability of practiced target step lengths. For the Adaptive Bayesian model, the MAP estimate is sensitive to </w:t>
+      </w:r>
+      <w:r>
+        <w:lastRenderedPageBreak/>
+        <w:t xml:space="preserve">environmental consistency: The more consistent (i.e. less variable) the schedule of target step lengths, the more biased towards the prior (i.e., away from the likelihood) the MAP becomes; conversely, the more variable the schedule, the less weight is given to the prior and the more the MAP is pulled towards the likelihood (i.e., the actual target location). In direct contrast to this framework, the Strategy plus UDP model is much more robust to environmental consistency in cases, as here, where there is a large asymmetry in one direction. The model assumes use-dependent learning is slow to learn and washout; therefore, as long as the practiced asymmetry is much larger than the current state of use-dependent learning, the consistency of target step lengths has minimal impact on its output. </w:t>
       </w:r>
     </w:p>
     <w:p/>
     <w:p>
-      <w:del w:id="90" w:author="Jonathan Wood" w:date="2020-05-25T08:32:00Z">
+      <w:del w:id="264" w:author="Jonathan Wood" w:date="2020-05-25T08:32:00Z">
         <w:r>
           <w:delText xml:space="preserve">After performing model recovery (Supplemental Figure 1), we </w:delText>
         </w:r>
       </w:del>
-      <w:ins w:id="91" w:author="Jonathan Wood" w:date="2020-05-25T08:33:00Z">
+      <w:ins w:id="265" w:author="Jonathan Wood" w:date="2020-05-25T08:33:00Z">
         <w:r>
           <w:t xml:space="preserve">We </w:t>
         </w:r>
       </w:ins>
       <w:r>
-        <w:t xml:space="preserve">obtained parameters for model simulation by fitting the models to </w:t>
-      </w:r>
-      <w:proofErr w:type="gramStart"/>
-      <w:r>
-        <w:t>each individual</w:t>
-      </w:r>
-      <w:proofErr w:type="gramEnd"/>
-      <w:r>
-        <w:t xml:space="preserve"> from a previously collected dataset</w:t>
-      </w:r>
-      <w:del w:id="92" w:author="Jonathan Wood" w:date="2020-05-25T08:33:00Z">
+        <w:t>obtained parameters for model simulation by fitting the models to each individual from a previously collected dataset</w:t>
+      </w:r>
+      <w:del w:id="266" w:author="Jonathan Wood" w:date="2020-05-25T08:33:00Z">
         <w:r>
           <w:delText xml:space="preserve"> (Supplemental Figure 2)</w:delText>
         </w:r>
@@ -6304,12 +7435,12 @@
       <w:r>
         <w:t xml:space="preserve"> using bootstrapped samples of the individual parameter fits. Figure </w:t>
       </w:r>
-      <w:ins w:id="93" w:author="Jonathan Wood" w:date="2020-05-25T08:33:00Z">
+      <w:ins w:id="267" w:author="Jonathan Wood" w:date="2020-05-25T08:33:00Z">
         <w:r>
           <w:t>3</w:t>
         </w:r>
       </w:ins>
-      <w:del w:id="94" w:author="Jonathan Wood" w:date="2020-05-25T08:33:00Z">
+      <w:del w:id="268" w:author="Jonathan Wood" w:date="2020-05-25T08:33:00Z">
         <w:r>
           <w:delText>4</w:delText>
         </w:r>
@@ -6317,12 +7448,12 @@
       <w:r>
         <w:t xml:space="preserve"> details the simulated data from these parameters for each condition. The panels in Figure </w:t>
       </w:r>
-      <w:ins w:id="95" w:author="Jonathan Wood" w:date="2020-05-25T08:34:00Z">
+      <w:ins w:id="269" w:author="Jonathan Wood" w:date="2020-05-25T08:34:00Z">
         <w:r>
           <w:t>3</w:t>
         </w:r>
       </w:ins>
-      <w:del w:id="96" w:author="Jonathan Wood" w:date="2020-05-25T08:34:00Z">
+      <w:del w:id="270" w:author="Jonathan Wood" w:date="2020-05-25T08:34:00Z">
         <w:r>
           <w:delText>4</w:delText>
         </w:r>
@@ -6330,47 +7461,47 @@
       <w:r>
         <w:t>A show each model simulation for the entire experiment. The models perform similarly during the Baseline and Learning phases,</w:t>
       </w:r>
-      <w:ins w:id="97" w:author="Jonathan Wood" w:date="2020-05-25T08:33:00Z">
+      <w:ins w:id="271" w:author="Jonathan Wood" w:date="2020-05-25T08:33:00Z">
         <w:r>
           <w:t xml:space="preserve"> with</w:t>
         </w:r>
       </w:ins>
-      <w:ins w:id="98" w:author="Jonathan Wood" w:date="2020-05-25T08:42:00Z">
+      <w:ins w:id="272" w:author="Jonathan Wood" w:date="2020-05-25T08:42:00Z">
         <w:r>
           <w:t xml:space="preserve"> </w:t>
         </w:r>
       </w:ins>
-      <w:ins w:id="99" w:author="Jonathan Wood" w:date="2020-05-25T08:34:00Z">
+      <w:ins w:id="273" w:author="Jonathan Wood" w:date="2020-05-25T08:34:00Z">
         <w:r>
           <w:t xml:space="preserve">differences during the plateau of the </w:t>
         </w:r>
       </w:ins>
-      <w:ins w:id="100" w:author="Jonathan Wood" w:date="2020-05-25T08:42:00Z">
+      <w:ins w:id="274" w:author="Jonathan Wood" w:date="2020-05-25T08:42:00Z">
         <w:r>
           <w:t>L</w:t>
         </w:r>
       </w:ins>
-      <w:ins w:id="101" w:author="Jonathan Wood" w:date="2020-05-25T08:34:00Z">
+      <w:ins w:id="275" w:author="Jonathan Wood" w:date="2020-05-25T08:34:00Z">
         <w:r>
           <w:t>earning phase</w:t>
         </w:r>
       </w:ins>
-      <w:ins w:id="102" w:author="Jonathan Wood" w:date="2020-05-25T08:42:00Z">
+      <w:ins w:id="276" w:author="Jonathan Wood" w:date="2020-05-25T08:42:00Z">
         <w:r>
           <w:t>s across conditions</w:t>
         </w:r>
       </w:ins>
-      <w:ins w:id="103" w:author="Jonathan Wood" w:date="2020-05-25T08:34:00Z">
+      <w:ins w:id="277" w:author="Jonathan Wood" w:date="2020-05-25T08:34:00Z">
         <w:r>
           <w:t xml:space="preserve"> (Figure 3B). </w:t>
         </w:r>
       </w:ins>
-      <w:del w:id="104" w:author="Jonathan Wood" w:date="2020-05-25T08:34:00Z">
+      <w:del w:id="278" w:author="Jonathan Wood" w:date="2020-05-25T08:34:00Z">
         <w:r>
           <w:delText xml:space="preserve"> but</w:delText>
         </w:r>
       </w:del>
-      <w:ins w:id="105" w:author="Jonathan Wood" w:date="2020-05-25T08:34:00Z">
+      <w:ins w:id="279" w:author="Jonathan Wood" w:date="2020-05-25T08:34:00Z">
         <w:r>
           <w:t>However,</w:t>
         </w:r>
@@ -6378,17 +7509,17 @@
       <w:r>
         <w:t xml:space="preserve"> the primary difference between the models is during the Washout phase. </w:t>
       </w:r>
-      <w:del w:id="106" w:author="Jonathan Wood" w:date="2020-05-25T08:35:00Z">
+      <w:del w:id="280" w:author="Jonathan Wood" w:date="2020-05-25T08:35:00Z">
         <w:r>
           <w:delText xml:space="preserve">Figure </w:delText>
         </w:r>
       </w:del>
-      <w:del w:id="107" w:author="Jonathan Wood" w:date="2020-05-25T08:34:00Z">
+      <w:del w:id="281" w:author="Jonathan Wood" w:date="2020-05-25T08:34:00Z">
         <w:r>
           <w:delText>4B</w:delText>
         </w:r>
       </w:del>
-      <w:del w:id="108" w:author="Jonathan Wood" w:date="2020-05-25T08:35:00Z">
+      <w:del w:id="282" w:author="Jonathan Wood" w:date="2020-05-25T08:35:00Z">
         <w:r>
           <w:delText xml:space="preserve"> depict</w:delText>
         </w:r>
@@ -6405,7 +7536,7 @@
       <w:r>
         <w:t xml:space="preserve">We </w:t>
       </w:r>
-      <w:del w:id="109" w:author="Jonathan Wood" w:date="2020-05-25T08:36:00Z">
+      <w:del w:id="283" w:author="Jonathan Wood" w:date="2020-05-25T08:36:00Z">
         <w:r>
           <w:delText xml:space="preserve">also </w:delText>
         </w:r>
@@ -6413,17 +7544,17 @@
       <w:r>
         <w:t xml:space="preserve">compared use-dependent biases </w:t>
       </w:r>
-      <w:ins w:id="110" w:author="Jonathan Wood" w:date="2020-05-25T08:36:00Z">
+      <w:ins w:id="284" w:author="Jonathan Wood" w:date="2020-05-25T08:36:00Z">
         <w:r>
           <w:t>during both the initial and early Washout phase (Figure 3C and D).</w:t>
         </w:r>
       </w:ins>
-      <w:ins w:id="111" w:author="Jonathan Wood" w:date="2020-05-25T08:42:00Z">
+      <w:ins w:id="285" w:author="Jonathan Wood" w:date="2020-05-25T08:42:00Z">
         <w:r>
           <w:t xml:space="preserve"> Overall, </w:t>
         </w:r>
       </w:ins>
-      <w:del w:id="112" w:author="Jonathan Wood" w:date="2020-05-25T08:36:00Z">
+      <w:del w:id="286" w:author="Jonathan Wood" w:date="2020-05-25T08:36:00Z">
         <w:r>
           <w:delText>by calculating difference scores between the 5</w:delText>
         </w:r>
@@ -6440,12 +7571,12 @@
           <w:delText xml:space="preserve">). </w:delText>
         </w:r>
       </w:del>
-      <w:del w:id="113" w:author="Jonathan Wood" w:date="2020-05-25T08:42:00Z">
+      <w:del w:id="287" w:author="Jonathan Wood" w:date="2020-05-25T08:42:00Z">
         <w:r>
           <w:delText>T</w:delText>
         </w:r>
       </w:del>
-      <w:ins w:id="114" w:author="Jonathan Wood" w:date="2020-05-25T08:42:00Z">
+      <w:ins w:id="288" w:author="Jonathan Wood" w:date="2020-05-25T08:42:00Z">
         <w:r>
           <w:t>t</w:t>
         </w:r>
@@ -6453,12 +7584,12 @@
       <w:r>
         <w:t>he Strategy plus UDP model predicts</w:t>
       </w:r>
-      <w:ins w:id="115" w:author="Jonathan Wood" w:date="2020-05-25T08:42:00Z">
+      <w:ins w:id="289" w:author="Jonathan Wood" w:date="2020-05-25T08:42:00Z">
         <w:r>
           <w:t xml:space="preserve"> </w:t>
         </w:r>
       </w:ins>
-      <w:ins w:id="116" w:author="Jonathan Wood" w:date="2020-05-25T08:43:00Z">
+      <w:ins w:id="290" w:author="Jonathan Wood" w:date="2020-05-25T08:43:00Z">
         <w:r>
           <w:t xml:space="preserve">more consistent </w:t>
         </w:r>
@@ -6466,42 +7597,42 @@
           <w:t>aftereffects across conditions for both initial and early aftereffects. However, the Adaptive Bayesian model demonstrates consistently decreas</w:t>
         </w:r>
       </w:ins>
-      <w:ins w:id="117" w:author="Jonathan Wood" w:date="2020-05-25T08:44:00Z">
+      <w:ins w:id="291" w:author="Jonathan Wood" w:date="2020-05-25T08:44:00Z">
         <w:r>
           <w:t xml:space="preserve">ing </w:t>
         </w:r>
       </w:ins>
-      <w:ins w:id="118" w:author="Jonathan Wood" w:date="2020-05-25T08:43:00Z">
+      <w:ins w:id="292" w:author="Jonathan Wood" w:date="2020-05-25T08:43:00Z">
         <w:r>
           <w:t xml:space="preserve">aftereffects </w:t>
         </w:r>
       </w:ins>
-      <w:ins w:id="119" w:author="Jonathan Wood" w:date="2020-05-25T08:44:00Z">
+      <w:ins w:id="293" w:author="Jonathan Wood" w:date="2020-05-25T08:44:00Z">
         <w:r>
           <w:t xml:space="preserve">when the conditions become less stable during the Learning phase. </w:t>
         </w:r>
       </w:ins>
-      <w:ins w:id="120" w:author="Jonathan Wood" w:date="2020-05-25T08:48:00Z">
+      <w:ins w:id="294" w:author="Jonathan Wood" w:date="2020-05-25T08:48:00Z">
         <w:r>
           <w:t xml:space="preserve">We also analyzed the washout rates for each model. </w:t>
         </w:r>
       </w:ins>
-      <w:del w:id="121" w:author="Jonathan Wood" w:date="2020-05-25T08:48:00Z">
+      <w:del w:id="295" w:author="Jonathan Wood" w:date="2020-05-25T08:48:00Z">
         <w:r>
           <w:delText xml:space="preserve"> little change in aftereffects across conditions. However, the Adaptive Bayesian model predicts aftereffects which stray further from the reference condition indicating a decline in aftereffects compared to the Repeated condition. </w:delText>
         </w:r>
       </w:del>
-      <w:ins w:id="122" w:author="Jonathan Wood" w:date="2020-05-25T08:35:00Z">
+      <w:ins w:id="296" w:author="Jonathan Wood" w:date="2020-05-25T08:35:00Z">
         <w:r>
           <w:t xml:space="preserve">The Adaptative Bayesian model predicts </w:t>
         </w:r>
       </w:ins>
-      <w:ins w:id="123" w:author="Jonathan Wood" w:date="2020-05-25T08:48:00Z">
+      <w:ins w:id="297" w:author="Jonathan Wood" w:date="2020-05-25T08:48:00Z">
         <w:r>
           <w:t>slower</w:t>
         </w:r>
       </w:ins>
-      <w:ins w:id="124" w:author="Jonathan Wood" w:date="2020-05-25T08:35:00Z">
+      <w:ins w:id="298" w:author="Jonathan Wood" w:date="2020-05-25T08:35:00Z">
         <w:r>
           <w:t xml:space="preserve"> washout as the conditions are less stable. The Strategy plus UDP model predicts a consistent washout rate across conditions.</w:t>
         </w:r>
@@ -6528,22 +7659,11 @@
     <w:p>
       <w:pPr>
         <w:rPr>
-          <w:del w:id="125" w:author="Jonathan Wood" w:date="2020-05-24T12:58:00Z"/>
-        </w:rPr>
-      </w:pPr>
-      <w:r>
-        <w:t xml:space="preserve">To determine if individuals are able to follow frequently changing step length </w:t>
-      </w:r>
-      <w:proofErr w:type="gramStart"/>
-      <w:r>
-        <w:t>targets</w:t>
-      </w:r>
-      <w:proofErr w:type="gramEnd"/>
-      <w:r>
-        <w:t xml:space="preserve"> we collected pilot data from 3 individuals for the Uniform condition. These pilot results show that </w:t>
-      </w:r>
-      <w:r>
-        <w:t>they</w:t>
+          <w:del w:id="299" w:author="Jonathan Wood" w:date="2020-05-24T12:58:00Z"/>
+        </w:rPr>
+      </w:pPr>
+      <w:r>
+        <w:t>To determine if individuals are able to follow frequently changing step length targets we collected pilot data from 3 individuals for the Uniform condition. These pilot results show that they</w:t>
       </w:r>
       <w:r>
         <w:t xml:space="preserve"> were able to follow the feedback with a mean</w:t>
@@ -6554,32 +7674,32 @@
       <w:r>
         <w:t xml:space="preserve"> of 4.2 cm from the targets</w:t>
       </w:r>
-      <w:ins w:id="126" w:author="Jonathan Wood" w:date="2020-05-24T12:49:00Z">
+      <w:ins w:id="300" w:author="Jonathan Wood" w:date="2020-05-24T12:49:00Z">
         <w:r>
           <w:t>. Furthermore, we corre</w:t>
         </w:r>
       </w:ins>
-      <w:ins w:id="127" w:author="Jonathan Wood" w:date="2020-05-24T12:50:00Z">
+      <w:ins w:id="301" w:author="Jonathan Wood" w:date="2020-05-24T12:50:00Z">
         <w:r>
           <w:t>lated step length targets with actual step lengths for each subject during the Learning phase</w:t>
         </w:r>
       </w:ins>
-      <w:ins w:id="128" w:author="Jonathan Wood" w:date="2020-05-24T12:52:00Z">
+      <w:ins w:id="302" w:author="Jonathan Wood" w:date="2020-05-24T12:52:00Z">
         <w:r>
           <w:t>: R</w:t>
         </w:r>
       </w:ins>
-      <w:ins w:id="129" w:author="Jonathan Wood" w:date="2020-05-24T12:51:00Z">
+      <w:ins w:id="303" w:author="Jonathan Wood" w:date="2020-05-24T12:51:00Z">
         <w:r>
           <w:t>-valu</w:t>
         </w:r>
       </w:ins>
-      <w:ins w:id="130" w:author="Jonathan Wood" w:date="2020-05-24T12:52:00Z">
+      <w:ins w:id="304" w:author="Jonathan Wood" w:date="2020-05-24T12:52:00Z">
         <w:r>
           <w:t>e = 0.59 and 0.78 for the right and left step lengths respectively (p &lt;5.6e</w:t>
         </w:r>
       </w:ins>
-      <w:ins w:id="131" w:author="Jonathan Wood" w:date="2020-05-24T12:53:00Z">
+      <w:ins w:id="305" w:author="Jonathan Wood" w:date="2020-05-24T12:53:00Z">
         <w:r>
           <w:rPr>
             <w:vertAlign w:val="superscript"/>
@@ -6590,47 +7710,47 @@
           <w:t xml:space="preserve"> for all). </w:t>
         </w:r>
       </w:ins>
-      <w:ins w:id="132" w:author="Jonathan Wood" w:date="2020-05-24T12:55:00Z">
+      <w:ins w:id="306" w:author="Jonathan Wood" w:date="2020-05-24T12:55:00Z">
         <w:r>
           <w:t xml:space="preserve">Our pilot results are also consistent with </w:t>
         </w:r>
       </w:ins>
-      <w:ins w:id="133" w:author="Jonathan Wood" w:date="2020-05-24T12:56:00Z">
+      <w:ins w:id="307" w:author="Jonathan Wood" w:date="2020-05-24T12:56:00Z">
         <w:r>
           <w:t xml:space="preserve">our assumption that, during the Learning phase, SAI means will be similar across conditions, but SAI </w:t>
         </w:r>
       </w:ins>
-      <w:ins w:id="134" w:author="Jonathan Wood" w:date="2020-05-24T12:57:00Z">
+      <w:ins w:id="308" w:author="Jonathan Wood" w:date="2020-05-24T12:57:00Z">
         <w:r>
           <w:t>standard deviation will be different</w:t>
         </w:r>
       </w:ins>
-      <w:ins w:id="135" w:author="Jonathan Wood" w:date="2020-05-24T12:59:00Z">
+      <w:ins w:id="309" w:author="Jonathan Wood" w:date="2020-05-24T12:59:00Z">
         <w:r>
           <w:t xml:space="preserve"> (Figure </w:t>
         </w:r>
       </w:ins>
-      <w:ins w:id="136" w:author="Jonathan Wood" w:date="2020-05-25T08:14:00Z">
+      <w:ins w:id="310" w:author="Jonathan Wood" w:date="2020-05-25T08:14:00Z">
         <w:r>
           <w:t>4</w:t>
         </w:r>
       </w:ins>
-      <w:ins w:id="137" w:author="Jonathan Wood" w:date="2020-05-24T12:59:00Z">
+      <w:ins w:id="311" w:author="Jonathan Wood" w:date="2020-05-24T12:59:00Z">
         <w:r>
           <w:t xml:space="preserve">, 2 </w:t>
         </w:r>
       </w:ins>
-      <w:ins w:id="138" w:author="Jonathan Wood" w:date="2020-05-24T12:57:00Z">
+      <w:ins w:id="312" w:author="Jonathan Wood" w:date="2020-05-24T12:57:00Z">
         <w:r>
           <w:t>individuals who performed pilot testing for the Uniform condition also performed the Repeated condition</w:t>
         </w:r>
       </w:ins>
-      <w:ins w:id="139" w:author="Jonathan Wood" w:date="2020-05-24T13:00:00Z">
+      <w:ins w:id="313" w:author="Jonathan Wood" w:date="2020-05-24T13:00:00Z">
         <w:r>
           <w:t>).</w:t>
         </w:r>
       </w:ins>
-      <w:ins w:id="140" w:author="Jonathan Wood" w:date="2020-05-24T12:57:00Z">
+      <w:ins w:id="314" w:author="Jonathan Wood" w:date="2020-05-24T12:57:00Z">
         <w:r>
           <w:t xml:space="preserve"> </w:t>
         </w:r>
@@ -6639,7 +7759,7 @@
     <w:p>
       <w:pPr>
         <w:rPr>
-          <w:del w:id="141" w:author="Jonathan Wood" w:date="2020-05-24T12:58:00Z"/>
+          <w:del w:id="315" w:author="Jonathan Wood" w:date="2020-05-24T12:58:00Z"/>
         </w:rPr>
       </w:pPr>
     </w:p>
@@ -6675,7 +7795,11 @@
         <w:t>However, a</w:t>
       </w:r>
       <w:r>
-        <w:t>ll labs have been shut down due to the COVID-19 pandemic. Data collections are ready to be initiated as soon as human research resumes at the university.</w:t>
+        <w:t xml:space="preserve">ll labs have been shut down due to the COVID-19 pandemic. Data collections are ready to be initiated as soon as </w:t>
+      </w:r>
+      <w:r>
+        <w:lastRenderedPageBreak/>
+        <w:t>human research resumes at the university.</w:t>
       </w:r>
       <w:r>
         <w:t xml:space="preserve"> </w:t>
@@ -6741,6 +7865,7 @@
           <w:b/>
           <w:bCs/>
         </w:rPr>
+        <w:lastRenderedPageBreak/>
         <w:t>References:</w:t>
       </w:r>
     </w:p>
@@ -6758,31 +7883,7 @@
         <w:fldChar w:fldCharType="separate"/>
       </w:r>
       <w:r>
-        <w:t xml:space="preserve">Cherry-Allen KM, </w:t>
-      </w:r>
-      <w:proofErr w:type="spellStart"/>
-      <w:r>
-        <w:t>Statton</w:t>
-      </w:r>
-      <w:proofErr w:type="spellEnd"/>
-      <w:r>
-        <w:t xml:space="preserve"> MA, </w:t>
-      </w:r>
-      <w:proofErr w:type="spellStart"/>
-      <w:r>
-        <w:t>Celnik</w:t>
-      </w:r>
-      <w:proofErr w:type="spellEnd"/>
-      <w:r>
-        <w:t xml:space="preserve"> PA, Bastian AJ (2018) A dual-learning paradigm simultaneously improves multiple features of gait post-stroke. </w:t>
-      </w:r>
-      <w:proofErr w:type="spellStart"/>
-      <w:r>
-        <w:t>Neurorehabil</w:t>
-      </w:r>
-      <w:proofErr w:type="spellEnd"/>
-      <w:r>
-        <w:t xml:space="preserve"> Neural Repair 32:810–820.</w:t>
+        <w:t>Cherry-Allen KM, Statton MA, Celnik PA, Bastian AJ (2018) A dual-learning paradigm simultaneously improves multiple features of gait post-stroke. Neurorehabil Neural Repair 32:810–820.</w:t>
       </w:r>
     </w:p>
     <w:p>
@@ -6790,44 +7891,15 @@
         <w:pStyle w:val="Bibliography"/>
       </w:pPr>
       <w:r>
-        <w:t xml:space="preserve">Classen J, Liepert J, Wise SP, Hallett M, Cohen LG (1998) Rapid plasticity of human cortical movement representation induced by practice. J </w:t>
-      </w:r>
-      <w:proofErr w:type="spellStart"/>
-      <w:r>
-        <w:t>Neurophysiol</w:t>
-      </w:r>
-      <w:proofErr w:type="spellEnd"/>
-      <w:r>
-        <w:t xml:space="preserve"> 79:1117–1123.</w:t>
+        <w:t>Classen J, Liepert J, Wise SP, Hallett M, Cohen LG (1998) Rapid plasticity of human cortical movement representation induced by practice. J Neurophysiol 79:1117–1123.</w:t>
       </w:r>
     </w:p>
     <w:p>
       <w:pPr>
         <w:pStyle w:val="Bibliography"/>
       </w:pPr>
-      <w:proofErr w:type="spellStart"/>
-      <w:r>
-        <w:t>Diedrichsen</w:t>
-      </w:r>
-      <w:proofErr w:type="spellEnd"/>
-      <w:r>
-        <w:t xml:space="preserve"> J, White O, Newman D, </w:t>
-      </w:r>
-      <w:proofErr w:type="spellStart"/>
-      <w:r>
-        <w:t>Lally</w:t>
-      </w:r>
-      <w:proofErr w:type="spellEnd"/>
-      <w:r>
-        <w:t xml:space="preserve"> N (2010) Use-dependent and error-based learning of motor behaviors. J </w:t>
-      </w:r>
-      <w:proofErr w:type="spellStart"/>
-      <w:r>
-        <w:t>Neurosci</w:t>
-      </w:r>
-      <w:proofErr w:type="spellEnd"/>
-      <w:r>
-        <w:t xml:space="preserve"> 30:5159–5166.</w:t>
+      <w:r>
+        <w:t>Diedrichsen J, White O, Newman D, Lally N (2010) Use-dependent and error-based learning of motor behaviors. J Neurosci 30:5159–5166.</w:t>
       </w:r>
     </w:p>
     <w:p>
@@ -6843,36 +7915,15 @@
         <w:pStyle w:val="Bibliography"/>
       </w:pPr>
       <w:r>
-        <w:t xml:space="preserve">French MA, Morton SM, Charalambous CC, Reisman DS (2018) A locomotor learning paradigm using distorted visual feedback elicits strategic learning. J </w:t>
-      </w:r>
-      <w:proofErr w:type="spellStart"/>
-      <w:r>
-        <w:t>Neurophysiol</w:t>
-      </w:r>
-      <w:proofErr w:type="spellEnd"/>
-      <w:r>
-        <w:t xml:space="preserve"> 120:1923–1931.</w:t>
+        <w:t>French MA, Morton SM, Charalambous CC, Reisman DS (2018) A locomotor learning paradigm using distorted visual feedback elicits strategic learning. J Neurophysiol 120:1923–1931.</w:t>
       </w:r>
     </w:p>
     <w:p>
       <w:pPr>
         <w:pStyle w:val="Bibliography"/>
       </w:pPr>
-      <w:proofErr w:type="spellStart"/>
-      <w:r>
-        <w:t>Hammerbeck</w:t>
-      </w:r>
-      <w:proofErr w:type="spellEnd"/>
-      <w:r>
-        <w:t xml:space="preserve"> U, Yousif N, Greenwood R, Rothwell JC, </w:t>
-      </w:r>
-      <w:proofErr w:type="spellStart"/>
-      <w:r>
-        <w:t>Diedrichsen</w:t>
-      </w:r>
-      <w:proofErr w:type="spellEnd"/>
-      <w:r>
-        <w:t xml:space="preserve"> J (2014) Movement speed is biased by prior experience. Journal of Neurophysiology 111:128–134.</w:t>
+      <w:r>
+        <w:t>Hammerbeck U, Yousif N, Greenwood R, Rothwell JC, Diedrichsen J (2014) Movement speed is biased by prior experience. Journal of Neurophysiology 111:128–134.</w:t>
       </w:r>
     </w:p>
     <w:p>
@@ -6880,23 +7931,7 @@
         <w:pStyle w:val="Bibliography"/>
       </w:pPr>
       <w:r>
-        <w:t xml:space="preserve">Hardwick RM, </w:t>
-      </w:r>
-      <w:proofErr w:type="spellStart"/>
-      <w:r>
-        <w:t>Forrence</w:t>
-      </w:r>
-      <w:proofErr w:type="spellEnd"/>
-      <w:r>
-        <w:t xml:space="preserve"> AD, Krakauer JW, Haith AM (2019) Time-dependent competition between goal-directed and habitual response preparation. Nat Hum </w:t>
-      </w:r>
-      <w:proofErr w:type="spellStart"/>
-      <w:r>
-        <w:t>Behav</w:t>
-      </w:r>
-      <w:proofErr w:type="spellEnd"/>
-      <w:r>
-        <w:t xml:space="preserve"> 3:1252–1262.</w:t>
+        <w:t>Hardwick RM, Forrence AD, Krakauer JW, Haith AM (2019) Time-dependent competition between goal-directed and habitual response preparation. Nat Hum Behav 3:1252–1262.</w:t>
       </w:r>
     </w:p>
     <w:p>
@@ -6904,23 +7939,7 @@
         <w:pStyle w:val="Bibliography"/>
       </w:pPr>
       <w:r>
-        <w:t xml:space="preserve">Holmes AP, Blair RC, Watson JD, Ford I (1996) Nonparametric analysis of statistic images from functional mapping experiments. J </w:t>
-      </w:r>
-      <w:proofErr w:type="spellStart"/>
-      <w:r>
-        <w:t>Cereb</w:t>
-      </w:r>
-      <w:proofErr w:type="spellEnd"/>
-      <w:r>
-        <w:t xml:space="preserve"> Blood Flow </w:t>
-      </w:r>
-      <w:proofErr w:type="spellStart"/>
-      <w:r>
-        <w:t>Metab</w:t>
-      </w:r>
-      <w:proofErr w:type="spellEnd"/>
-      <w:r>
-        <w:t xml:space="preserve"> 16:7–22.</w:t>
+        <w:t>Holmes AP, Blair RC, Watson JD, Ford I (1996) Nonparametric analysis of statistic images from functional mapping experiments. J Cereb Blood Flow Metab 16:7–22.</w:t>
       </w:r>
     </w:p>
     <w:p>
@@ -6928,23 +7947,7 @@
         <w:pStyle w:val="Bibliography"/>
       </w:pPr>
       <w:r>
-        <w:t xml:space="preserve">Hussain SJ, Hanson AS, Tseng S-C, Morton SM (2013) A locomotor adaptation including explicit knowledge and removal of </w:t>
-      </w:r>
-      <w:proofErr w:type="spellStart"/>
-      <w:r>
-        <w:t>postadaptation</w:t>
-      </w:r>
-      <w:proofErr w:type="spellEnd"/>
-      <w:r>
-        <w:t xml:space="preserve"> errors induces complete 24-hour retention. J </w:t>
-      </w:r>
-      <w:proofErr w:type="spellStart"/>
-      <w:r>
-        <w:t>Neurophysiol</w:t>
-      </w:r>
-      <w:proofErr w:type="spellEnd"/>
-      <w:r>
-        <w:t xml:space="preserve"> 110:916–925.</w:t>
+        <w:t>Hussain SJ, Hanson AS, Tseng S-C, Morton SM (2013) A locomotor adaptation including explicit knowledge and removal of postadaptation errors induces complete 24-hour retention. J Neurophysiol 110:916–925.</w:t>
       </w:r>
     </w:p>
     <w:p>
@@ -6960,65 +7963,23 @@
         <w:pStyle w:val="Bibliography"/>
       </w:pPr>
       <w:r>
-        <w:t xml:space="preserve">Kim S-J, Mugisha D (2014) Effect of explicit visual feedback distortion on human gait. J </w:t>
-      </w:r>
-      <w:proofErr w:type="spellStart"/>
-      <w:r>
-        <w:t>Neuroeng</w:t>
-      </w:r>
-      <w:proofErr w:type="spellEnd"/>
-      <w:r>
-        <w:t xml:space="preserve"> </w:t>
-      </w:r>
-      <w:proofErr w:type="spellStart"/>
-      <w:r>
-        <w:t>Rehabil</w:t>
-      </w:r>
-      <w:proofErr w:type="spellEnd"/>
-      <w:r>
-        <w:t xml:space="preserve"> 11:74.</w:t>
+        <w:t>Kim S-J, Mugisha D (2014) Effect of explicit visual feedback distortion on human gait. J Neuroeng Rehabil 11:74.</w:t>
       </w:r>
     </w:p>
     <w:p>
       <w:pPr>
         <w:pStyle w:val="Bibliography"/>
       </w:pPr>
-      <w:proofErr w:type="spellStart"/>
-      <w:r>
-        <w:t>Kitago</w:t>
-      </w:r>
-      <w:proofErr w:type="spellEnd"/>
-      <w:r>
-        <w:t xml:space="preserve"> T, Ryan SL, </w:t>
-      </w:r>
-      <w:proofErr w:type="spellStart"/>
-      <w:r>
-        <w:t>Mazzoni</w:t>
-      </w:r>
-      <w:proofErr w:type="spellEnd"/>
-      <w:r>
-        <w:t xml:space="preserve"> P, Krakauer JW, Haith AM (2013) Unlearning versus savings in visuomotor adaptation: comparing effects of washout, passage of time, and removal of errors on motor memory. Front Hum </w:t>
-      </w:r>
-      <w:proofErr w:type="spellStart"/>
-      <w:r>
-        <w:t>Neurosci</w:t>
-      </w:r>
-      <w:proofErr w:type="spellEnd"/>
-      <w:r>
-        <w:t xml:space="preserve"> 7.</w:t>
+      <w:r>
+        <w:t>Kitago T, Ryan SL, Mazzoni P, Krakauer JW, Haith AM (2013) Unlearning versus savings in visuomotor adaptation: comparing effects of washout, passage of time, and removal of errors on motor memory. Front Hum Neurosci 7.</w:t>
       </w:r>
     </w:p>
     <w:p>
       <w:pPr>
         <w:pStyle w:val="Bibliography"/>
       </w:pPr>
-      <w:proofErr w:type="spellStart"/>
-      <w:r>
-        <w:t>Körding</w:t>
-      </w:r>
-      <w:proofErr w:type="spellEnd"/>
-      <w:r>
-        <w:t xml:space="preserve"> K (2007) Decision Theory: What “Should” the Nervous System Do? Science 318:606–610.</w:t>
+      <w:r>
+        <w:t>Körding K (2007) Decision Theory: What “Should” the Nervous System Do? Science 318:606–610.</w:t>
       </w:r>
     </w:p>
     <w:p>
@@ -7026,23 +7987,7 @@
         <w:pStyle w:val="Bibliography"/>
       </w:pPr>
       <w:r>
-        <w:t xml:space="preserve">Long AW, </w:t>
-      </w:r>
-      <w:proofErr w:type="spellStart"/>
-      <w:r>
-        <w:t>Roemmich</w:t>
-      </w:r>
-      <w:proofErr w:type="spellEnd"/>
-      <w:r>
-        <w:t xml:space="preserve"> RT, Bastian AJ (2016) Blocking trial-by-trial error correction does not interfere with motor learning in human walking. J </w:t>
-      </w:r>
-      <w:proofErr w:type="spellStart"/>
-      <w:r>
-        <w:t>Neurophysiol</w:t>
-      </w:r>
-      <w:proofErr w:type="spellEnd"/>
-      <w:r>
-        <w:t xml:space="preserve"> 115:2341–2348.</w:t>
+        <w:t>Long AW, Roemmich RT, Bastian AJ (2016) Blocking trial-by-trial error correction does not interfere with motor learning in human walking. J Neurophysiol 115:2341–2348.</w:t>
       </w:r>
     </w:p>
     <w:p>
@@ -7050,36 +7995,15 @@
         <w:pStyle w:val="Bibliography"/>
       </w:pPr>
       <w:r>
-        <w:t xml:space="preserve">Maris E, </w:t>
-      </w:r>
-      <w:proofErr w:type="spellStart"/>
-      <w:r>
-        <w:t>Oostenveld</w:t>
-      </w:r>
-      <w:proofErr w:type="spellEnd"/>
-      <w:r>
-        <w:t xml:space="preserve"> R (2007) Nonparametric statistical testing of EEG- and MEG-data. Journal of Neuroscience Methods 164:177–190.</w:t>
+        <w:t>Maris E, Oostenveld R (2007) Nonparametric statistical testing of EEG- and MEG-data. Journal of Neuroscience Methods 164:177–190.</w:t>
       </w:r>
     </w:p>
     <w:p>
       <w:pPr>
         <w:pStyle w:val="Bibliography"/>
       </w:pPr>
-      <w:proofErr w:type="spellStart"/>
-      <w:r>
-        <w:t>Mawase</w:t>
-      </w:r>
-      <w:proofErr w:type="spellEnd"/>
-      <w:r>
-        <w:t xml:space="preserve"> F, Lopez D, </w:t>
-      </w:r>
-      <w:proofErr w:type="spellStart"/>
-      <w:r>
-        <w:t>Celnik</w:t>
-      </w:r>
-      <w:proofErr w:type="spellEnd"/>
-      <w:r>
-        <w:t xml:space="preserve"> PA, Haith AM (2018) Movement Repetition Facilitates Response Preparation. Cell Reports 24:801–808.</w:t>
+      <w:r>
+        <w:t>Mawase F, Lopez D, Celnik PA, Haith AM (2018) Movement Repetition Facilitates Response Preparation. Cell Reports 24:801–808.</w:t>
       </w:r>
     </w:p>
     <w:p>
@@ -7094,45 +8018,8 @@
       <w:pPr>
         <w:pStyle w:val="Bibliography"/>
       </w:pPr>
-      <w:proofErr w:type="spellStart"/>
-      <w:r>
-        <w:t>Orban</w:t>
-      </w:r>
-      <w:proofErr w:type="spellEnd"/>
-      <w:r>
-        <w:t xml:space="preserve"> de </w:t>
-      </w:r>
-      <w:proofErr w:type="spellStart"/>
-      <w:r>
-        <w:t>Xivry</w:t>
-      </w:r>
-      <w:proofErr w:type="spellEnd"/>
-      <w:r>
-        <w:t xml:space="preserve"> J-J, </w:t>
-      </w:r>
-      <w:proofErr w:type="spellStart"/>
-      <w:r>
-        <w:t>Criscimagna-Hemminger</w:t>
-      </w:r>
-      <w:proofErr w:type="spellEnd"/>
-      <w:r>
-        <w:t xml:space="preserve"> SE, </w:t>
-      </w:r>
-      <w:proofErr w:type="spellStart"/>
-      <w:r>
-        <w:t>Shadmehr</w:t>
-      </w:r>
-      <w:proofErr w:type="spellEnd"/>
-      <w:r>
-        <w:t xml:space="preserve"> R (2011) Contributions of the motor cortex to adaptive control of reaching depend on the perturbation schedule. </w:t>
-      </w:r>
-      <w:proofErr w:type="spellStart"/>
-      <w:r>
-        <w:t>Cereb</w:t>
-      </w:r>
-      <w:proofErr w:type="spellEnd"/>
-      <w:r>
-        <w:t xml:space="preserve"> Cortex 21:1475–1484.</w:t>
+      <w:r>
+        <w:t>Orban de Xivry J-J, Criscimagna-Hemminger SE, Shadmehr R (2011) Contributions of the motor cortex to adaptive control of reaching depend on the perturbation schedule. Cereb Cortex 21:1475–1484.</w:t>
       </w:r>
     </w:p>
     <w:p>
@@ -7147,50 +8034,16 @@
       <w:pPr>
         <w:pStyle w:val="Bibliography"/>
       </w:pPr>
-      <w:proofErr w:type="spellStart"/>
-      <w:r>
-        <w:t>Statton</w:t>
-      </w:r>
-      <w:proofErr w:type="spellEnd"/>
-      <w:r>
-        <w:t xml:space="preserve"> MA, Toliver A, Bastian AJ (2016) A dual-learning paradigm can simultaneously train multiple characteristics of walking. J </w:t>
-      </w:r>
-      <w:proofErr w:type="spellStart"/>
-      <w:r>
-        <w:t>Neurophysiol</w:t>
-      </w:r>
-      <w:proofErr w:type="spellEnd"/>
-      <w:r>
-        <w:t xml:space="preserve"> 115:2692–2700.</w:t>
+      <w:r>
+        <w:t>Statton MA, Toliver A, Bastian AJ (2016) A dual-learning paradigm can simultaneously train multiple characteristics of walking. J Neurophysiol 115:2692–2700.</w:t>
       </w:r>
     </w:p>
     <w:p>
       <w:pPr>
         <w:pStyle w:val="Bibliography"/>
       </w:pPr>
-      <w:proofErr w:type="spellStart"/>
-      <w:r>
-        <w:t>Verstynen</w:t>
-      </w:r>
-      <w:proofErr w:type="spellEnd"/>
-      <w:r>
-        <w:t xml:space="preserve"> T, </w:t>
-      </w:r>
-      <w:proofErr w:type="spellStart"/>
-      <w:r>
-        <w:t>Sabes</w:t>
-      </w:r>
-      <w:proofErr w:type="spellEnd"/>
-      <w:r>
-        <w:t xml:space="preserve"> PN (2011) How each movement changes the next: an experimental and theoretical study of fast adaptive priors in reaching. J </w:t>
-      </w:r>
-      <w:proofErr w:type="spellStart"/>
-      <w:r>
-        <w:t>Neurosci</w:t>
-      </w:r>
-      <w:proofErr w:type="spellEnd"/>
-      <w:r>
-        <w:t xml:space="preserve"> 31:10050–10059.</w:t>
+      <w:r>
+        <w:t>Verstynen T, Sabes PN (2011) How each movement changes the next: an experimental and theoretical study of fast adaptive priors in reaching. J Neurosci 31:10050–10059.</w:t>
       </w:r>
     </w:p>
     <w:p>
@@ -7198,23 +8051,7 @@
         <w:pStyle w:val="Bibliography"/>
       </w:pPr>
       <w:r>
-        <w:t xml:space="preserve">Wei K, </w:t>
-      </w:r>
-      <w:proofErr w:type="spellStart"/>
-      <w:r>
-        <w:t>Körding</w:t>
-      </w:r>
-      <w:proofErr w:type="spellEnd"/>
-      <w:r>
-        <w:t xml:space="preserve"> K (2009) Relevance of error: what drives motor adaptation? J </w:t>
-      </w:r>
-      <w:proofErr w:type="spellStart"/>
-      <w:r>
-        <w:t>Neurophysiol</w:t>
-      </w:r>
-      <w:proofErr w:type="spellEnd"/>
-      <w:r>
-        <w:t xml:space="preserve"> 101:655–664.</w:t>
+        <w:t>Wei K, Körding K (2009) Relevance of error: what drives motor adaptation? J Neurophysiol 101:655–664.</w:t>
       </w:r>
     </w:p>
     <w:p>
@@ -7222,23 +8059,8 @@
         <w:pStyle w:val="Bibliography"/>
       </w:pPr>
       <w:r>
-        <w:t xml:space="preserve">Wilson RC, Collins AG (2019) Ten simple rules for the computational modeling of behavioral data. </w:t>
-      </w:r>
-      <w:proofErr w:type="spellStart"/>
-      <w:r>
-        <w:t>eLife</w:t>
-      </w:r>
-      <w:proofErr w:type="spellEnd"/>
-      <w:r>
-        <w:t xml:space="preserve"> </w:t>
-      </w:r>
-      <w:proofErr w:type="gramStart"/>
-      <w:r>
-        <w:t>8:e</w:t>
-      </w:r>
-      <w:proofErr w:type="gramEnd"/>
-      <w:r>
-        <w:t>49547.</w:t>
+        <w:lastRenderedPageBreak/>
+        <w:t>Wilson RC, Collins AG (2019) Ten simple rules for the computational modeling of behavioral data. eLife 8:e49547.</w:t>
       </w:r>
     </w:p>
     <w:p>
@@ -7246,23 +8068,7 @@
         <w:pStyle w:val="Bibliography"/>
       </w:pPr>
       <w:r>
-        <w:t xml:space="preserve">Wong AL, Goldsmith J, </w:t>
-      </w:r>
-      <w:proofErr w:type="spellStart"/>
-      <w:r>
-        <w:t>Forrence</w:t>
-      </w:r>
-      <w:proofErr w:type="spellEnd"/>
-      <w:r>
-        <w:t xml:space="preserve"> AD, Haith AM, Krakauer JW (2017) Reaction times can reflect habits rather than computations. </w:t>
-      </w:r>
-      <w:proofErr w:type="spellStart"/>
-      <w:r>
-        <w:t>Elife</w:t>
-      </w:r>
-      <w:proofErr w:type="spellEnd"/>
-      <w:r>
-        <w:t xml:space="preserve"> 6.</w:t>
+        <w:t>Wong AL, Goldsmith J, Forrence AD, Haith AM, Krakauer JW (2017) Reaction times can reflect habits rather than computations. Elife 6.</w:t>
       </w:r>
     </w:p>
     <w:p>
@@ -7297,6 +8103,7 @@
           <w:bCs/>
           <w:u w:val="single"/>
         </w:rPr>
+        <w:lastRenderedPageBreak/>
         <w:t>Figure Legends:</w:t>
       </w:r>
     </w:p>
@@ -7333,15 +8140,7 @@
         <w:t>A</w:t>
       </w:r>
       <w:r>
-        <w:t xml:space="preserve">). Their step lengths will be represented as a blue (left) and green (right) bar which increases in height during the swing phase and holds on the screen </w:t>
-      </w:r>
-      <w:proofErr w:type="gramStart"/>
-      <w:r>
-        <w:t>at the moment</w:t>
-      </w:r>
-      <w:proofErr w:type="gramEnd"/>
-      <w:r>
-        <w:t xml:space="preserve"> of heel strike. During the Learning phase, the participant will aim for a pink horizontal target line which is derived from their baseline step length (</w:t>
+        <w:t>). Their step lengths will be represented as a blue (left) and green (right) bar which increases in height during the swing phase and holds on the screen at the moment of heel strike. During the Learning phase, the participant will aim for a pink horizontal target line which is derived from their baseline step length (</w:t>
       </w:r>
       <w:r>
         <w:rPr>
@@ -7454,15 +8253,7 @@
         <w:t>:</w:t>
       </w:r>
       <w:r>
-        <w:t xml:space="preserve"> Confusion matrices for each condition and all conditions combined. Lighter colors indicate higher percentages of better fits for each simulated model. Model fits were compared using AIC. AIC </w:t>
-      </w:r>
-      <w:proofErr w:type="gramStart"/>
-      <w:r>
-        <w:t>is able to</w:t>
-      </w:r>
-      <w:proofErr w:type="gramEnd"/>
-      <w:r>
-        <w:t xml:space="preserve"> differentiate between the models for each condition. </w:t>
+        <w:t xml:space="preserve"> Confusion matrices for each condition and all conditions combined. Lighter colors indicate higher percentages of better fits for each simulated model. Model fits were compared using AIC. AIC is able to differentiate between the models for each condition. </w:t>
       </w:r>
     </w:p>
     <w:p/>
@@ -7508,10 +8299,7 @@
         <w:t xml:space="preserve">ashout are plotted in the insets. </w:t>
       </w:r>
       <w:r>
-        <w:t xml:space="preserve">Learning </w:t>
-      </w:r>
-      <w:r>
-        <w:t>plateau is the mean SAI of the last 30 strides of the Learning phase</w:t>
+        <w:t>Learning plateau is the mean SAI of the last 30 strides of the Learning phase</w:t>
       </w:r>
       <w:r>
         <w:t xml:space="preserve"> (</w:t>
@@ -7580,8 +8368,181 @@
 </w:document>
 </file>
 
+<file path=word/comments.xml><?xml version="1.0" encoding="utf-8"?>
+<w:comments xmlns:wpc="http://schemas.microsoft.com/office/word/2010/wordprocessingCanvas" xmlns:cx="http://schemas.microsoft.com/office/drawing/2014/chartex" xmlns:cx1="http://schemas.microsoft.com/office/drawing/2015/9/8/chartex" xmlns:cx2="http://schemas.microsoft.com/office/drawing/2015/10/21/chartex" xmlns:cx3="http://schemas.microsoft.com/office/drawing/2016/5/9/chartex" xmlns:cx4="http://schemas.microsoft.com/office/drawing/2016/5/10/chartex" xmlns:cx5="http://schemas.microsoft.com/office/drawing/2016/5/11/chartex" xmlns:cx6="http://schemas.microsoft.com/office/drawing/2016/5/12/chartex" xmlns:cx7="http://schemas.microsoft.com/office/drawing/2016/5/13/chartex" xmlns:cx8="http://schemas.microsoft.com/office/drawing/2016/5/14/chartex" xmlns:mc="http://schemas.openxmlformats.org/markup-compatibility/2006" xmlns:aink="http://schemas.microsoft.com/office/drawing/2016/ink" xmlns:am3d="http://schemas.microsoft.com/office/drawing/2017/model3d" xmlns:o="urn:schemas-microsoft-com:office:office" xmlns:r="http://schemas.openxmlformats.org/officeDocument/2006/relationships" xmlns:m="http://schemas.openxmlformats.org/officeDocument/2006/math" xmlns:v="urn:schemas-microsoft-com:vml" xmlns:wp14="http://schemas.microsoft.com/office/word/2010/wordprocessingDrawing" xmlns:wp="http://schemas.openxmlformats.org/drawingml/2006/wordprocessingDrawing" xmlns:w10="urn:schemas-microsoft-com:office:word" xmlns:w="http://schemas.openxmlformats.org/wordprocessingml/2006/main" xmlns:w14="http://schemas.microsoft.com/office/word/2010/wordml" xmlns:w15="http://schemas.microsoft.com/office/word/2012/wordml" xmlns:w16cid="http://schemas.microsoft.com/office/word/2016/wordml/cid" xmlns:w16se="http://schemas.microsoft.com/office/word/2015/wordml/symex" xmlns:wpg="http://schemas.microsoft.com/office/word/2010/wordprocessingGroup" xmlns:wpi="http://schemas.microsoft.com/office/word/2010/wordprocessingInk" xmlns:wne="http://schemas.microsoft.com/office/word/2006/wordml" xmlns:wps="http://schemas.microsoft.com/office/word/2010/wordprocessingShape" mc:Ignorable="w14 w15 w16se w16cid wp14">
+  <w:comment w:id="8" w:author="Hyosub Kim" w:date="2020-05-26T10:38:00Z" w:initials="HK">
+    <w:p>
+      <w:pPr>
+        <w:pStyle w:val="CommentText"/>
+      </w:pPr>
+      <w:r>
+        <w:rPr>
+          <w:rStyle w:val="CommentReference"/>
+        </w:rPr>
+        <w:annotationRef/>
+      </w:r>
+      <w:r>
+        <w:t xml:space="preserve">I think “bias” should be reserved for when we are talking about the behavioral measure of </w:t>
+      </w:r>
+      <w:proofErr w:type="spellStart"/>
+      <w:r>
+        <w:t>ud</w:t>
+      </w:r>
+      <w:proofErr w:type="spellEnd"/>
+      <w:r>
+        <w:t xml:space="preserve"> learning. </w:t>
+      </w:r>
+    </w:p>
+  </w:comment>
+  <w:comment w:id="50" w:author="Hyosub Kim" w:date="2020-05-26T10:43:00Z" w:initials="HK">
+    <w:p>
+      <w:pPr>
+        <w:pStyle w:val="CommentText"/>
+      </w:pPr>
+      <w:r>
+        <w:rPr>
+          <w:rStyle w:val="CommentReference"/>
+        </w:rPr>
+        <w:annotationRef/>
+      </w:r>
+      <w:r>
+        <w:t>Watch it!</w:t>
+      </w:r>
+    </w:p>
+  </w:comment>
+  <w:comment w:id="142" w:author="Hyosub Kim" w:date="2020-05-26T17:30:00Z" w:initials="HK">
+    <w:p>
+      <w:pPr>
+        <w:pStyle w:val="CommentText"/>
+      </w:pPr>
+      <w:r>
+        <w:rPr>
+          <w:rStyle w:val="CommentReference"/>
+        </w:rPr>
+        <w:annotationRef/>
+      </w:r>
+      <w:r>
+        <w:t xml:space="preserve">Why UDP? It should be UDL if we want to remain consistent, right? </w:t>
+      </w:r>
+    </w:p>
+  </w:comment>
+  <w:comment w:id="130" w:author="Hyosub Kim" w:date="2020-05-26T17:31:00Z" w:initials="HK">
+    <w:p>
+      <w:pPr>
+        <w:pStyle w:val="CommentText"/>
+      </w:pPr>
+      <w:r>
+        <w:rPr>
+          <w:rStyle w:val="CommentReference"/>
+        </w:rPr>
+        <w:annotationRef/>
+      </w:r>
+      <w:r>
+        <w:t xml:space="preserve">Change order if we stick to how it’s currently presented. </w:t>
+      </w:r>
+    </w:p>
+  </w:comment>
+  <w:comment w:id="162" w:author="Hyosub Kim" w:date="2020-05-26T17:40:00Z" w:initials="HK">
+    <w:p>
+      <w:pPr>
+        <w:pStyle w:val="CommentText"/>
+      </w:pPr>
+      <w:r>
+        <w:rPr>
+          <w:rStyle w:val="CommentReference"/>
+        </w:rPr>
+        <w:annotationRef/>
+      </w:r>
+      <w:r>
+        <w:t xml:space="preserve">Maybe it makes more sense to put this right after </w:t>
+      </w:r>
+      <w:proofErr w:type="spellStart"/>
+      <w:r>
+        <w:t>eqn</w:t>
+      </w:r>
+      <w:proofErr w:type="spellEnd"/>
+      <w:r>
+        <w:t xml:space="preserve"> 6 (</w:t>
+      </w:r>
+      <w:proofErr w:type="spellStart"/>
+      <w:r>
+        <w:t>ie</w:t>
+      </w:r>
+      <w:proofErr w:type="spellEnd"/>
+      <w:r>
+        <w:t xml:space="preserve">, before the above paragraph). </w:t>
+      </w:r>
+    </w:p>
+  </w:comment>
+  <w:comment w:id="169" w:author="Hyosub Kim" w:date="2020-05-26T17:41:00Z" w:initials="HK">
+    <w:p>
+      <w:pPr>
+        <w:pStyle w:val="CommentText"/>
+      </w:pPr>
+      <w:r>
+        <w:rPr>
+          <w:rStyle w:val="CommentReference"/>
+        </w:rPr>
+        <w:annotationRef/>
+      </w:r>
+      <w:r>
+        <w:t xml:space="preserve">You already defined, no? </w:t>
+      </w:r>
+    </w:p>
+  </w:comment>
+  <w:comment w:id="197" w:author="Hyosub Kim" w:date="2020-05-26T17:47:00Z" w:initials="HK">
+    <w:p>
+      <w:pPr>
+        <w:pStyle w:val="CommentText"/>
+      </w:pPr>
+      <w:r>
+        <w:rPr>
+          <w:rStyle w:val="CommentReference"/>
+        </w:rPr>
+        <w:annotationRef/>
+      </w:r>
+      <w:r>
+        <w:t xml:space="preserve">Possibly cite </w:t>
+      </w:r>
+      <w:proofErr w:type="spellStart"/>
+      <w:r>
+        <w:t>Diedrichsen</w:t>
+      </w:r>
+      <w:proofErr w:type="spellEnd"/>
+      <w:r>
+        <w:t xml:space="preserve"> here.</w:t>
+      </w:r>
+    </w:p>
+  </w:comment>
+</w:comments>
+</file>
+
+<file path=word/commentsExtended.xml><?xml version="1.0" encoding="utf-8"?>
+<w15:commentsEx xmlns:wpc="http://schemas.microsoft.com/office/word/2010/wordprocessingCanvas" xmlns:cx="http://schemas.microsoft.com/office/drawing/2014/chartex" xmlns:cx1="http://schemas.microsoft.com/office/drawing/2015/9/8/chartex" xmlns:cx2="http://schemas.microsoft.com/office/drawing/2015/10/21/chartex" xmlns:cx3="http://schemas.microsoft.com/office/drawing/2016/5/9/chartex" xmlns:cx4="http://schemas.microsoft.com/office/drawing/2016/5/10/chartex" xmlns:cx5="http://schemas.microsoft.com/office/drawing/2016/5/11/chartex" xmlns:cx6="http://schemas.microsoft.com/office/drawing/2016/5/12/chartex" xmlns:cx7="http://schemas.microsoft.com/office/drawing/2016/5/13/chartex" xmlns:cx8="http://schemas.microsoft.com/office/drawing/2016/5/14/chartex" xmlns:mc="http://schemas.openxmlformats.org/markup-compatibility/2006" xmlns:aink="http://schemas.microsoft.com/office/drawing/2016/ink" xmlns:am3d="http://schemas.microsoft.com/office/drawing/2017/model3d" xmlns:o="urn:schemas-microsoft-com:office:office" xmlns:r="http://schemas.openxmlformats.org/officeDocument/2006/relationships" xmlns:m="http://schemas.openxmlformats.org/officeDocument/2006/math" xmlns:v="urn:schemas-microsoft-com:vml" xmlns:wp14="http://schemas.microsoft.com/office/word/2010/wordprocessingDrawing" xmlns:wp="http://schemas.openxmlformats.org/drawingml/2006/wordprocessingDrawing" xmlns:w10="urn:schemas-microsoft-com:office:word" xmlns:w="http://schemas.openxmlformats.org/wordprocessingml/2006/main" xmlns:w14="http://schemas.microsoft.com/office/word/2010/wordml" xmlns:w15="http://schemas.microsoft.com/office/word/2012/wordml" xmlns:w16cid="http://schemas.microsoft.com/office/word/2016/wordml/cid" xmlns:w16se="http://schemas.microsoft.com/office/word/2015/wordml/symex" xmlns:wpg="http://schemas.microsoft.com/office/word/2010/wordprocessingGroup" xmlns:wpi="http://schemas.microsoft.com/office/word/2010/wordprocessingInk" xmlns:wne="http://schemas.microsoft.com/office/word/2006/wordml" xmlns:wps="http://schemas.microsoft.com/office/word/2010/wordprocessingShape" mc:Ignorable="w14 w15 w16se w16cid wp14">
+  <w15:commentEx w15:paraId="07E8EAD8" w15:done="0"/>
+  <w15:commentEx w15:paraId="7C7A7045" w15:done="0"/>
+  <w15:commentEx w15:paraId="03362D33" w15:done="0"/>
+  <w15:commentEx w15:paraId="6170AE46" w15:done="0"/>
+  <w15:commentEx w15:paraId="1852BECE" w15:done="0"/>
+  <w15:commentEx w15:paraId="7B69DADC" w15:done="0"/>
+  <w15:commentEx w15:paraId="0C82B977" w15:done="0"/>
+</w15:commentsEx>
+</file>
+
+<file path=word/commentsIds.xml><?xml version="1.0" encoding="utf-8"?>
+<w16cid:commentsIds xmlns:wpc="http://schemas.microsoft.com/office/word/2010/wordprocessingCanvas" xmlns:cx="http://schemas.microsoft.com/office/drawing/2014/chartex" xmlns:cx1="http://schemas.microsoft.com/office/drawing/2015/9/8/chartex" xmlns:cx2="http://schemas.microsoft.com/office/drawing/2015/10/21/chartex" xmlns:cx3="http://schemas.microsoft.com/office/drawing/2016/5/9/chartex" xmlns:cx4="http://schemas.microsoft.com/office/drawing/2016/5/10/chartex" xmlns:cx5="http://schemas.microsoft.com/office/drawing/2016/5/11/chartex" xmlns:cx6="http://schemas.microsoft.com/office/drawing/2016/5/12/chartex" xmlns:cx7="http://schemas.microsoft.com/office/drawing/2016/5/13/chartex" xmlns:cx8="http://schemas.microsoft.com/office/drawing/2016/5/14/chartex" xmlns:mc="http://schemas.openxmlformats.org/markup-compatibility/2006" xmlns:aink="http://schemas.microsoft.com/office/drawing/2016/ink" xmlns:am3d="http://schemas.microsoft.com/office/drawing/2017/model3d" xmlns:o="urn:schemas-microsoft-com:office:office" xmlns:r="http://schemas.openxmlformats.org/officeDocument/2006/relationships" xmlns:m="http://schemas.openxmlformats.org/officeDocument/2006/math" xmlns:v="urn:schemas-microsoft-com:vml" xmlns:wp14="http://schemas.microsoft.com/office/word/2010/wordprocessingDrawing" xmlns:wp="http://schemas.openxmlformats.org/drawingml/2006/wordprocessingDrawing" xmlns:w10="urn:schemas-microsoft-com:office:word" xmlns:w="http://schemas.openxmlformats.org/wordprocessingml/2006/main" xmlns:w14="http://schemas.microsoft.com/office/word/2010/wordml" xmlns:w15="http://schemas.microsoft.com/office/word/2012/wordml" xmlns:w16cid="http://schemas.microsoft.com/office/word/2016/wordml/cid" xmlns:w16se="http://schemas.microsoft.com/office/word/2015/wordml/symex" xmlns:wpg="http://schemas.microsoft.com/office/word/2010/wordprocessingGroup" xmlns:wpi="http://schemas.microsoft.com/office/word/2010/wordprocessingInk" xmlns:wne="http://schemas.microsoft.com/office/word/2006/wordml" xmlns:wps="http://schemas.microsoft.com/office/word/2010/wordprocessingShape" mc:Ignorable="w14 w15 w16se w16cid wp14">
+  <w16cid:commentId w16cid:paraId="07E8EAD8" w16cid:durableId="2277701A"/>
+  <w16cid:commentId w16cid:paraId="7C7A7045" w16cid:durableId="22777148"/>
+  <w16cid:commentId w16cid:paraId="03362D33" w16cid:durableId="2277D0A6"/>
+  <w16cid:commentId w16cid:paraId="6170AE46" w16cid:durableId="2277D0EE"/>
+  <w16cid:commentId w16cid:paraId="1852BECE" w16cid:durableId="2277D31F"/>
+  <w16cid:commentId w16cid:paraId="7B69DADC" w16cid:durableId="2277D34D"/>
+  <w16cid:commentId w16cid:paraId="0C82B977" w16cid:durableId="2277D4BF"/>
+</w16cid:commentsIds>
+</file>
+
 <file path=word/endnotes.xml><?xml version="1.0" encoding="utf-8"?>
-<w:endnotes xmlns:wpc="http://schemas.microsoft.com/office/word/2010/wordprocessingCanvas" xmlns:cx="http://schemas.microsoft.com/office/drawing/2014/chartex" xmlns:cx1="http://schemas.microsoft.com/office/drawing/2015/9/8/chartex" xmlns:cx2="http://schemas.microsoft.com/office/drawing/2015/10/21/chartex" xmlns:cx3="http://schemas.microsoft.com/office/drawing/2016/5/9/chartex" xmlns:cx4="http://schemas.microsoft.com/office/drawing/2016/5/10/chartex" xmlns:cx5="http://schemas.microsoft.com/office/drawing/2016/5/11/chartex" xmlns:cx6="http://schemas.microsoft.com/office/drawing/2016/5/12/chartex" xmlns:cx7="http://schemas.microsoft.com/office/drawing/2016/5/13/chartex" xmlns:cx8="http://schemas.microsoft.com/office/drawing/2016/5/14/chartex" xmlns:mc="http://schemas.openxmlformats.org/markup-compatibility/2006" xmlns:aink="http://schemas.microsoft.com/office/drawing/2016/ink" xmlns:am3d="http://schemas.microsoft.com/office/drawing/2017/model3d" xmlns:o="urn:schemas-microsoft-com:office:office" xmlns:r="http://schemas.openxmlformats.org/officeDocument/2006/relationships" xmlns:m="http://schemas.openxmlformats.org/officeDocument/2006/math" xmlns:v="urn:schemas-microsoft-com:vml" xmlns:wp14="http://schemas.microsoft.com/office/word/2010/wordprocessingDrawing" xmlns:wp="http://schemas.openxmlformats.org/drawingml/2006/wordprocessingDrawing" xmlns:w10="urn:schemas-microsoft-com:office:word" xmlns:w="http://schemas.openxmlformats.org/wordprocessingml/2006/main" xmlns:w14="http://schemas.microsoft.com/office/word/2010/wordml" xmlns:w15="http://schemas.microsoft.com/office/word/2012/wordml" xmlns:w16cex="http://schemas.microsoft.com/office/word/2018/wordml/cex" xmlns:w16cid="http://schemas.microsoft.com/office/word/2016/wordml/cid" xmlns:w16="http://schemas.microsoft.com/office/word/2018/wordml" xmlns:w16se="http://schemas.microsoft.com/office/word/2015/wordml/symex" xmlns:wpg="http://schemas.microsoft.com/office/word/2010/wordprocessingGroup" xmlns:wpi="http://schemas.microsoft.com/office/word/2010/wordprocessingInk" xmlns:wne="http://schemas.microsoft.com/office/word/2006/wordml" xmlns:wps="http://schemas.microsoft.com/office/word/2010/wordprocessingShape" mc:Ignorable="w14 w15 w16se w16cid w16 w16cex wp14">
+<w:endnotes xmlns:wpc="http://schemas.microsoft.com/office/word/2010/wordprocessingCanvas" xmlns:cx="http://schemas.microsoft.com/office/drawing/2014/chartex" xmlns:cx1="http://schemas.microsoft.com/office/drawing/2015/9/8/chartex" xmlns:cx2="http://schemas.microsoft.com/office/drawing/2015/10/21/chartex" xmlns:cx3="http://schemas.microsoft.com/office/drawing/2016/5/9/chartex" xmlns:cx4="http://schemas.microsoft.com/office/drawing/2016/5/10/chartex" xmlns:cx5="http://schemas.microsoft.com/office/drawing/2016/5/11/chartex" xmlns:cx6="http://schemas.microsoft.com/office/drawing/2016/5/12/chartex" xmlns:cx7="http://schemas.microsoft.com/office/drawing/2016/5/13/chartex" xmlns:cx8="http://schemas.microsoft.com/office/drawing/2016/5/14/chartex" xmlns:mc="http://schemas.openxmlformats.org/markup-compatibility/2006" xmlns:aink="http://schemas.microsoft.com/office/drawing/2016/ink" xmlns:am3d="http://schemas.microsoft.com/office/drawing/2017/model3d" xmlns:o="urn:schemas-microsoft-com:office:office" xmlns:r="http://schemas.openxmlformats.org/officeDocument/2006/relationships" xmlns:m="http://schemas.openxmlformats.org/officeDocument/2006/math" xmlns:v="urn:schemas-microsoft-com:vml" xmlns:wp14="http://schemas.microsoft.com/office/word/2010/wordprocessingDrawing" xmlns:wp="http://schemas.openxmlformats.org/drawingml/2006/wordprocessingDrawing" xmlns:w10="urn:schemas-microsoft-com:office:word" xmlns:w="http://schemas.openxmlformats.org/wordprocessingml/2006/main" xmlns:w14="http://schemas.microsoft.com/office/word/2010/wordml" xmlns:w15="http://schemas.microsoft.com/office/word/2012/wordml" xmlns:w16cid="http://schemas.microsoft.com/office/word/2016/wordml/cid" xmlns:w16se="http://schemas.microsoft.com/office/word/2015/wordml/symex" xmlns:wpg="http://schemas.microsoft.com/office/word/2010/wordprocessingGroup" xmlns:wpi="http://schemas.microsoft.com/office/word/2010/wordprocessingInk" xmlns:wne="http://schemas.microsoft.com/office/word/2006/wordml" xmlns:wps="http://schemas.microsoft.com/office/word/2010/wordprocessingShape" mc:Ignorable="w14 w15 w16se w16cid wp14">
   <w:endnote w:type="separator" w:id="-1">
     <w:p>
       <w:r>
@@ -7600,7 +8561,7 @@
 </file>
 
 <file path=word/footnotes.xml><?xml version="1.0" encoding="utf-8"?>
-<w:footnotes xmlns:wpc="http://schemas.microsoft.com/office/word/2010/wordprocessingCanvas" xmlns:cx="http://schemas.microsoft.com/office/drawing/2014/chartex" xmlns:cx1="http://schemas.microsoft.com/office/drawing/2015/9/8/chartex" xmlns:cx2="http://schemas.microsoft.com/office/drawing/2015/10/21/chartex" xmlns:cx3="http://schemas.microsoft.com/office/drawing/2016/5/9/chartex" xmlns:cx4="http://schemas.microsoft.com/office/drawing/2016/5/10/chartex" xmlns:cx5="http://schemas.microsoft.com/office/drawing/2016/5/11/chartex" xmlns:cx6="http://schemas.microsoft.com/office/drawing/2016/5/12/chartex" xmlns:cx7="http://schemas.microsoft.com/office/drawing/2016/5/13/chartex" xmlns:cx8="http://schemas.microsoft.com/office/drawing/2016/5/14/chartex" xmlns:mc="http://schemas.openxmlformats.org/markup-compatibility/2006" xmlns:aink="http://schemas.microsoft.com/office/drawing/2016/ink" xmlns:am3d="http://schemas.microsoft.com/office/drawing/2017/model3d" xmlns:o="urn:schemas-microsoft-com:office:office" xmlns:r="http://schemas.openxmlformats.org/officeDocument/2006/relationships" xmlns:m="http://schemas.openxmlformats.org/officeDocument/2006/math" xmlns:v="urn:schemas-microsoft-com:vml" xmlns:wp14="http://schemas.microsoft.com/office/word/2010/wordprocessingDrawing" xmlns:wp="http://schemas.openxmlformats.org/drawingml/2006/wordprocessingDrawing" xmlns:w10="urn:schemas-microsoft-com:office:word" xmlns:w="http://schemas.openxmlformats.org/wordprocessingml/2006/main" xmlns:w14="http://schemas.microsoft.com/office/word/2010/wordml" xmlns:w15="http://schemas.microsoft.com/office/word/2012/wordml" xmlns:w16cex="http://schemas.microsoft.com/office/word/2018/wordml/cex" xmlns:w16cid="http://schemas.microsoft.com/office/word/2016/wordml/cid" xmlns:w16="http://schemas.microsoft.com/office/word/2018/wordml" xmlns:w16se="http://schemas.microsoft.com/office/word/2015/wordml/symex" xmlns:wpg="http://schemas.microsoft.com/office/word/2010/wordprocessingGroup" xmlns:wpi="http://schemas.microsoft.com/office/word/2010/wordprocessingInk" xmlns:wne="http://schemas.microsoft.com/office/word/2006/wordml" xmlns:wps="http://schemas.microsoft.com/office/word/2010/wordprocessingShape" mc:Ignorable="w14 w15 w16se w16cid w16 w16cex wp14">
+<w:footnotes xmlns:wpc="http://schemas.microsoft.com/office/word/2010/wordprocessingCanvas" xmlns:cx="http://schemas.microsoft.com/office/drawing/2014/chartex" xmlns:cx1="http://schemas.microsoft.com/office/drawing/2015/9/8/chartex" xmlns:cx2="http://schemas.microsoft.com/office/drawing/2015/10/21/chartex" xmlns:cx3="http://schemas.microsoft.com/office/drawing/2016/5/9/chartex" xmlns:cx4="http://schemas.microsoft.com/office/drawing/2016/5/10/chartex" xmlns:cx5="http://schemas.microsoft.com/office/drawing/2016/5/11/chartex" xmlns:cx6="http://schemas.microsoft.com/office/drawing/2016/5/12/chartex" xmlns:cx7="http://schemas.microsoft.com/office/drawing/2016/5/13/chartex" xmlns:cx8="http://schemas.microsoft.com/office/drawing/2016/5/14/chartex" xmlns:mc="http://schemas.openxmlformats.org/markup-compatibility/2006" xmlns:aink="http://schemas.microsoft.com/office/drawing/2016/ink" xmlns:am3d="http://schemas.microsoft.com/office/drawing/2017/model3d" xmlns:o="urn:schemas-microsoft-com:office:office" xmlns:r="http://schemas.openxmlformats.org/officeDocument/2006/relationships" xmlns:m="http://schemas.openxmlformats.org/officeDocument/2006/math" xmlns:v="urn:schemas-microsoft-com:vml" xmlns:wp14="http://schemas.microsoft.com/office/word/2010/wordprocessingDrawing" xmlns:wp="http://schemas.openxmlformats.org/drawingml/2006/wordprocessingDrawing" xmlns:w10="urn:schemas-microsoft-com:office:word" xmlns:w="http://schemas.openxmlformats.org/wordprocessingml/2006/main" xmlns:w14="http://schemas.microsoft.com/office/word/2010/wordml" xmlns:w15="http://schemas.microsoft.com/office/word/2012/wordml" xmlns:w16cid="http://schemas.microsoft.com/office/word/2016/wordml/cid" xmlns:w16se="http://schemas.microsoft.com/office/word/2015/wordml/symex" xmlns:wpg="http://schemas.microsoft.com/office/word/2010/wordprocessingGroup" xmlns:wpi="http://schemas.microsoft.com/office/word/2010/wordprocessingInk" xmlns:wne="http://schemas.microsoft.com/office/word/2006/wordml" xmlns:wps="http://schemas.microsoft.com/office/word/2010/wordprocessingShape" mc:Ignorable="w14 w15 w16se w16cid wp14">
   <w:footnote w:type="separator" w:id="-1">
     <w:p>
       <w:r>
@@ -7619,7 +8580,7 @@
 </file>
 
 <file path=word/numbering.xml><?xml version="1.0" encoding="utf-8"?>
-<w:numbering xmlns:wpc="http://schemas.microsoft.com/office/word/2010/wordprocessingCanvas" xmlns:cx="http://schemas.microsoft.com/office/drawing/2014/chartex" xmlns:cx1="http://schemas.microsoft.com/office/drawing/2015/9/8/chartex" xmlns:cx2="http://schemas.microsoft.com/office/drawing/2015/10/21/chartex" xmlns:cx3="http://schemas.microsoft.com/office/drawing/2016/5/9/chartex" xmlns:cx4="http://schemas.microsoft.com/office/drawing/2016/5/10/chartex" xmlns:cx5="http://schemas.microsoft.com/office/drawing/2016/5/11/chartex" xmlns:cx6="http://schemas.microsoft.com/office/drawing/2016/5/12/chartex" xmlns:cx7="http://schemas.microsoft.com/office/drawing/2016/5/13/chartex" xmlns:cx8="http://schemas.microsoft.com/office/drawing/2016/5/14/chartex" xmlns:mc="http://schemas.openxmlformats.org/markup-compatibility/2006" xmlns:aink="http://schemas.microsoft.com/office/drawing/2016/ink" xmlns:am3d="http://schemas.microsoft.com/office/drawing/2017/model3d" xmlns:o="urn:schemas-microsoft-com:office:office" xmlns:r="http://schemas.openxmlformats.org/officeDocument/2006/relationships" xmlns:m="http://schemas.openxmlformats.org/officeDocument/2006/math" xmlns:v="urn:schemas-microsoft-com:vml" xmlns:wp14="http://schemas.microsoft.com/office/word/2010/wordprocessingDrawing" xmlns:wp="http://schemas.openxmlformats.org/drawingml/2006/wordprocessingDrawing" xmlns:w10="urn:schemas-microsoft-com:office:word" xmlns:w="http://schemas.openxmlformats.org/wordprocessingml/2006/main" xmlns:w14="http://schemas.microsoft.com/office/word/2010/wordml" xmlns:w15="http://schemas.microsoft.com/office/word/2012/wordml" xmlns:w16cex="http://schemas.microsoft.com/office/word/2018/wordml/cex" xmlns:w16cid="http://schemas.microsoft.com/office/word/2016/wordml/cid" xmlns:w16="http://schemas.microsoft.com/office/word/2018/wordml" xmlns:w16se="http://schemas.microsoft.com/office/word/2015/wordml/symex" xmlns:wpg="http://schemas.microsoft.com/office/word/2010/wordprocessingGroup" xmlns:wpi="http://schemas.microsoft.com/office/word/2010/wordprocessingInk" xmlns:wne="http://schemas.microsoft.com/office/word/2006/wordml" xmlns:wps="http://schemas.microsoft.com/office/word/2010/wordprocessingShape" mc:Ignorable="w14 w15 w16se w16cid w16 w16cex wp14">
+<w:numbering xmlns:wpc="http://schemas.microsoft.com/office/word/2010/wordprocessingCanvas" xmlns:cx="http://schemas.microsoft.com/office/drawing/2014/chartex" xmlns:cx1="http://schemas.microsoft.com/office/drawing/2015/9/8/chartex" xmlns:cx2="http://schemas.microsoft.com/office/drawing/2015/10/21/chartex" xmlns:cx3="http://schemas.microsoft.com/office/drawing/2016/5/9/chartex" xmlns:cx4="http://schemas.microsoft.com/office/drawing/2016/5/10/chartex" xmlns:cx5="http://schemas.microsoft.com/office/drawing/2016/5/11/chartex" xmlns:cx6="http://schemas.microsoft.com/office/drawing/2016/5/12/chartex" xmlns:cx7="http://schemas.microsoft.com/office/drawing/2016/5/13/chartex" xmlns:cx8="http://schemas.microsoft.com/office/drawing/2016/5/14/chartex" xmlns:mc="http://schemas.openxmlformats.org/markup-compatibility/2006" xmlns:aink="http://schemas.microsoft.com/office/drawing/2016/ink" xmlns:am3d="http://schemas.microsoft.com/office/drawing/2017/model3d" xmlns:o="urn:schemas-microsoft-com:office:office" xmlns:r="http://schemas.openxmlformats.org/officeDocument/2006/relationships" xmlns:m="http://schemas.openxmlformats.org/officeDocument/2006/math" xmlns:v="urn:schemas-microsoft-com:vml" xmlns:wp14="http://schemas.microsoft.com/office/word/2010/wordprocessingDrawing" xmlns:wp="http://schemas.openxmlformats.org/drawingml/2006/wordprocessingDrawing" xmlns:w10="urn:schemas-microsoft-com:office:word" xmlns:w="http://schemas.openxmlformats.org/wordprocessingml/2006/main" xmlns:w14="http://schemas.microsoft.com/office/word/2010/wordml" xmlns:w15="http://schemas.microsoft.com/office/word/2012/wordml" xmlns:w16cid="http://schemas.microsoft.com/office/word/2016/wordml/cid" xmlns:w16se="http://schemas.microsoft.com/office/word/2015/wordml/symex" xmlns:wpg="http://schemas.microsoft.com/office/word/2010/wordprocessingGroup" xmlns:wpi="http://schemas.microsoft.com/office/word/2010/wordprocessingInk" xmlns:wne="http://schemas.microsoft.com/office/word/2006/wordml" xmlns:wps="http://schemas.microsoft.com/office/word/2010/wordprocessingShape" mc:Ignorable="w14 w15 w16se w16cid wp14">
   <w:abstractNum w:abstractNumId="0" w15:restartNumberingAfterBreak="0">
     <w:nsid w:val="0CC507C2"/>
     <w:multiLevelType w:val="hybridMultilevel"/>
@@ -8272,7 +9233,10 @@
 </file>
 
 <file path=word/people.xml><?xml version="1.0" encoding="utf-8"?>
-<w15:people xmlns:wpc="http://schemas.microsoft.com/office/word/2010/wordprocessingCanvas" xmlns:cx="http://schemas.microsoft.com/office/drawing/2014/chartex" xmlns:cx1="http://schemas.microsoft.com/office/drawing/2015/9/8/chartex" xmlns:cx2="http://schemas.microsoft.com/office/drawing/2015/10/21/chartex" xmlns:cx3="http://schemas.microsoft.com/office/drawing/2016/5/9/chartex" xmlns:cx4="http://schemas.microsoft.com/office/drawing/2016/5/10/chartex" xmlns:cx5="http://schemas.microsoft.com/office/drawing/2016/5/11/chartex" xmlns:cx6="http://schemas.microsoft.com/office/drawing/2016/5/12/chartex" xmlns:cx7="http://schemas.microsoft.com/office/drawing/2016/5/13/chartex" xmlns:cx8="http://schemas.microsoft.com/office/drawing/2016/5/14/chartex" xmlns:mc="http://schemas.openxmlformats.org/markup-compatibility/2006" xmlns:aink="http://schemas.microsoft.com/office/drawing/2016/ink" xmlns:am3d="http://schemas.microsoft.com/office/drawing/2017/model3d" xmlns:o="urn:schemas-microsoft-com:office:office" xmlns:r="http://schemas.openxmlformats.org/officeDocument/2006/relationships" xmlns:m="http://schemas.openxmlformats.org/officeDocument/2006/math" xmlns:v="urn:schemas-microsoft-com:vml" xmlns:wp14="http://schemas.microsoft.com/office/word/2010/wordprocessingDrawing" xmlns:wp="http://schemas.openxmlformats.org/drawingml/2006/wordprocessingDrawing" xmlns:w10="urn:schemas-microsoft-com:office:word" xmlns:w="http://schemas.openxmlformats.org/wordprocessingml/2006/main" xmlns:w14="http://schemas.microsoft.com/office/word/2010/wordml" xmlns:w15="http://schemas.microsoft.com/office/word/2012/wordml" xmlns:w16cex="http://schemas.microsoft.com/office/word/2018/wordml/cex" xmlns:w16cid="http://schemas.microsoft.com/office/word/2016/wordml/cid" xmlns:w16="http://schemas.microsoft.com/office/word/2018/wordml" xmlns:w16se="http://schemas.microsoft.com/office/word/2015/wordml/symex" xmlns:wpg="http://schemas.microsoft.com/office/word/2010/wordprocessingGroup" xmlns:wpi="http://schemas.microsoft.com/office/word/2010/wordprocessingInk" xmlns:wne="http://schemas.microsoft.com/office/word/2006/wordml" xmlns:wps="http://schemas.microsoft.com/office/word/2010/wordprocessingShape" mc:Ignorable="w14 w15 w16se w16cid w16 w16cex wp14">
+<w15:people xmlns:wpc="http://schemas.microsoft.com/office/word/2010/wordprocessingCanvas" xmlns:cx="http://schemas.microsoft.com/office/drawing/2014/chartex" xmlns:cx1="http://schemas.microsoft.com/office/drawing/2015/9/8/chartex" xmlns:cx2="http://schemas.microsoft.com/office/drawing/2015/10/21/chartex" xmlns:cx3="http://schemas.microsoft.com/office/drawing/2016/5/9/chartex" xmlns:cx4="http://schemas.microsoft.com/office/drawing/2016/5/10/chartex" xmlns:cx5="http://schemas.microsoft.com/office/drawing/2016/5/11/chartex" xmlns:cx6="http://schemas.microsoft.com/office/drawing/2016/5/12/chartex" xmlns:cx7="http://schemas.microsoft.com/office/drawing/2016/5/13/chartex" xmlns:cx8="http://schemas.microsoft.com/office/drawing/2016/5/14/chartex" xmlns:mc="http://schemas.openxmlformats.org/markup-compatibility/2006" xmlns:aink="http://schemas.microsoft.com/office/drawing/2016/ink" xmlns:am3d="http://schemas.microsoft.com/office/drawing/2017/model3d" xmlns:o="urn:schemas-microsoft-com:office:office" xmlns:r="http://schemas.openxmlformats.org/officeDocument/2006/relationships" xmlns:m="http://schemas.openxmlformats.org/officeDocument/2006/math" xmlns:v="urn:schemas-microsoft-com:vml" xmlns:wp14="http://schemas.microsoft.com/office/word/2010/wordprocessingDrawing" xmlns:wp="http://schemas.openxmlformats.org/drawingml/2006/wordprocessingDrawing" xmlns:w10="urn:schemas-microsoft-com:office:word" xmlns:w="http://schemas.openxmlformats.org/wordprocessingml/2006/main" xmlns:w14="http://schemas.microsoft.com/office/word/2010/wordml" xmlns:w15="http://schemas.microsoft.com/office/word/2012/wordml" xmlns:w16cid="http://schemas.microsoft.com/office/word/2016/wordml/cid" xmlns:w16se="http://schemas.microsoft.com/office/word/2015/wordml/symex" xmlns:wpg="http://schemas.microsoft.com/office/word/2010/wordprocessingGroup" xmlns:wpi="http://schemas.microsoft.com/office/word/2010/wordprocessingInk" xmlns:wne="http://schemas.microsoft.com/office/word/2006/wordml" xmlns:wps="http://schemas.microsoft.com/office/word/2010/wordprocessingShape" mc:Ignorable="w14 w15 w16se w16cid wp14">
+  <w15:person w15:author="Hyosub Kim">
+    <w15:presenceInfo w15:providerId="Windows Live" w15:userId="e29d31df84083a66"/>
+  </w15:person>
   <w15:person w15:author="Jonathan Wood">
     <w15:presenceInfo w15:providerId="Windows Live" w15:userId="347fa1a50d2d183f"/>
   </w15:person>
@@ -8280,7 +9244,7 @@
 </file>
 
 <file path=word/styles.xml><?xml version="1.0" encoding="utf-8"?>
-<w:styles xmlns:mc="http://schemas.openxmlformats.org/markup-compatibility/2006" xmlns:r="http://schemas.openxmlformats.org/officeDocument/2006/relationships" xmlns:w="http://schemas.openxmlformats.org/wordprocessingml/2006/main" xmlns:w14="http://schemas.microsoft.com/office/word/2010/wordml" xmlns:w15="http://schemas.microsoft.com/office/word/2012/wordml" xmlns:w16cex="http://schemas.microsoft.com/office/word/2018/wordml/cex" xmlns:w16cid="http://schemas.microsoft.com/office/word/2016/wordml/cid" xmlns:w16="http://schemas.microsoft.com/office/word/2018/wordml" xmlns:w16se="http://schemas.microsoft.com/office/word/2015/wordml/symex" mc:Ignorable="w14 w15 w16se w16cid w16 w16cex">
+<w:styles xmlns:mc="http://schemas.openxmlformats.org/markup-compatibility/2006" xmlns:r="http://schemas.openxmlformats.org/officeDocument/2006/relationships" xmlns:w="http://schemas.openxmlformats.org/wordprocessingml/2006/main" xmlns:w14="http://schemas.microsoft.com/office/word/2010/wordml" xmlns:w15="http://schemas.microsoft.com/office/word/2012/wordml" xmlns:w16cid="http://schemas.microsoft.com/office/word/2016/wordml/cid" xmlns:w16se="http://schemas.microsoft.com/office/word/2015/wordml/symex" mc:Ignorable="w14 w15 w16se w16cid">
   <w:docDefaults>
     <w:rPrDefault>
       <w:rPr>
@@ -8292,7 +9256,7 @@
     </w:rPrDefault>
     <w:pPrDefault/>
   </w:docDefaults>
-  <w:latentStyles w:defLockedState="0" w:defUIPriority="99" w:defSemiHidden="0" w:defUnhideWhenUsed="0" w:defQFormat="0" w:count="376">
+  <w:latentStyles w:defLockedState="0" w:defUIPriority="99" w:defSemiHidden="0" w:defUnhideWhenUsed="0" w:defQFormat="0" w:count="375">
     <w:lsdException w:name="Normal" w:uiPriority="0" w:qFormat="1"/>
     <w:lsdException w:name="heading 1" w:uiPriority="9" w:qFormat="1"/>
     <w:lsdException w:name="heading 2" w:semiHidden="1" w:uiPriority="9" w:unhideWhenUsed="1" w:qFormat="1"/>
@@ -8668,7 +9632,6 @@
     <w:lsdException w:name="Smart Hyperlink" w:semiHidden="1" w:unhideWhenUsed="1"/>
     <w:lsdException w:name="Hashtag" w:semiHidden="1" w:unhideWhenUsed="1"/>
     <w:lsdException w:name="Unresolved Mention" w:semiHidden="1" w:unhideWhenUsed="1"/>
-    <w:lsdException w:name="Smart Link" w:semiHidden="1" w:unhideWhenUsed="1"/>
   </w:latentStyles>
   <w:style w:type="paragraph" w:default="1" w:styleId="Normal">
     <w:name w:val="Normal"/>
@@ -8677,6 +9640,7 @@
   <w:style w:type="character" w:default="1" w:styleId="DefaultParagraphFont">
     <w:name w:val="Default Paragraph Font"/>
     <w:uiPriority w:val="1"/>
+    <w:semiHidden/>
     <w:unhideWhenUsed/>
   </w:style>
   <w:style w:type="table" w:default="1" w:styleId="TableNormal">
@@ -9159,7 +10123,7 @@
 </file>
 
 <file path=customXml/itemProps1.xml><?xml version="1.0" encoding="utf-8"?>
-<ds:datastoreItem xmlns:ds="http://schemas.openxmlformats.org/officeDocument/2006/customXml" ds:itemID="{5C22825F-F934-4687-A879-F8DF987F8CC0}">
+<ds:datastoreItem xmlns:ds="http://schemas.openxmlformats.org/officeDocument/2006/customXml" ds:itemID="{FAA8E274-BFBF-DF44-A52E-339133620DDB}">
   <ds:schemaRefs>
     <ds:schemaRef ds:uri="http://schemas.openxmlformats.org/officeDocument/2006/bibliography"/>
   </ds:schemaRefs>

</xml_diff>

<commit_message>
MS changes - power analysis and such
</commit_message>
<xml_diff>
--- a/Writing/UDPV_prereg.docx
+++ b/Writing/UDPV_prereg.docx
@@ -1055,6 +1055,11 @@
       </w:r>
     </w:p>
     <w:p>
+      <w:pPr>
+        <w:rPr>
+          <w:del w:id="20" w:author="Jonathan Wood" w:date="2020-05-28T13:37:00Z"/>
+        </w:rPr>
+      </w:pPr>
       <w:r>
         <w:t>Young, healthy individuals between the ages of 18</w:t>
       </w:r>
@@ -1094,9 +1099,11 @@
       <w:r>
         <w:t xml:space="preserve">, </w:t>
       </w:r>
+      <w:proofErr w:type="gramStart"/>
       <w:r>
         <w:t>psychiatric</w:t>
       </w:r>
+      <w:proofErr w:type="gramEnd"/>
       <w:r>
         <w:t xml:space="preserve"> or </w:t>
       </w:r>
@@ -1130,9 +1137,16 @@
       <w:r>
         <w:t>-</w:t>
       </w:r>
-      <w:r>
-        <w:t>18</w:t>
-      </w:r>
+      <w:ins w:id="21" w:author="Jonathan Wood" w:date="2020-05-28T14:07:00Z">
+        <w:r>
+          <w:t>21</w:t>
+        </w:r>
+      </w:ins>
+      <w:del w:id="22" w:author="Jonathan Wood" w:date="2020-05-28T14:07:00Z">
+        <w:r>
+          <w:delText>18</w:delText>
+        </w:r>
+      </w:del>
       <w:r>
         <w:t xml:space="preserve"> individuals </w:t>
       </w:r>
@@ -1190,6 +1204,191 @@
       <w:r>
         <w:t>.</w:t>
       </w:r>
+      <w:ins w:id="23" w:author="Jonathan Wood" w:date="2020-05-28T13:37:00Z">
+        <w:r>
+          <w:t xml:space="preserve"> We also performed a power analysis for</w:t>
+        </w:r>
+      </w:ins>
+      <w:ins w:id="24" w:author="Jonathan Wood" w:date="2020-05-28T13:39:00Z">
+        <w:r>
+          <w:t xml:space="preserve"> a one-way</w:t>
+        </w:r>
+      </w:ins>
+      <w:ins w:id="25" w:author="Jonathan Wood" w:date="2020-05-28T13:37:00Z">
+        <w:r>
+          <w:t xml:space="preserve"> repeated measures ANOVA with </w:t>
+        </w:r>
+      </w:ins>
+      <w:ins w:id="26" w:author="Jonathan Wood" w:date="2020-05-28T13:39:00Z">
+        <w:r>
+          <w:t xml:space="preserve">an alpha value of 0.05 and power of 0.90. </w:t>
+        </w:r>
+      </w:ins>
+      <w:ins w:id="27" w:author="Jonathan Wood" w:date="2020-05-28T13:41:00Z">
+        <w:r>
+          <w:t xml:space="preserve">Previous work examining use-dependent </w:t>
+        </w:r>
+      </w:ins>
+      <w:ins w:id="28" w:author="Jonathan Wood" w:date="2020-05-28T13:58:00Z">
+        <w:r>
+          <w:t>biases</w:t>
+        </w:r>
+      </w:ins>
+      <w:ins w:id="29" w:author="Jonathan Wood" w:date="2020-05-28T13:41:00Z">
+        <w:r>
+          <w:t xml:space="preserve"> of this magnitude </w:t>
+        </w:r>
+      </w:ins>
+      <w:ins w:id="30" w:author="Jonathan Wood" w:date="2020-05-28T13:42:00Z">
+        <w:r>
+          <w:t xml:space="preserve">report </w:t>
+        </w:r>
+      </w:ins>
+      <m:oMath>
+        <m:sSubSup>
+          <m:sSubSupPr>
+            <m:ctrlPr>
+              <w:ins w:id="31" w:author="Jonathan Wood" w:date="2020-05-28T13:44:00Z">
+                <w:rPr>
+                  <w:rFonts w:ascii="Cambria Math" w:hAnsi="Cambria Math"/>
+                  <w:i/>
+                </w:rPr>
+              </w:ins>
+            </m:ctrlPr>
+          </m:sSubSupPr>
+          <m:e>
+            <m:r>
+              <w:ins w:id="32" w:author="Jonathan Wood" w:date="2020-05-28T13:44:00Z">
+                <w:rPr>
+                  <w:rFonts w:ascii="Cambria Math" w:hAnsi="Cambria Math"/>
+                </w:rPr>
+                <m:t>ƞ</m:t>
+              </w:ins>
+            </m:r>
+          </m:e>
+          <m:sub>
+            <m:r>
+              <w:ins w:id="33" w:author="Jonathan Wood" w:date="2020-05-28T13:44:00Z">
+                <w:rPr>
+                  <w:rFonts w:ascii="Cambria Math" w:hAnsi="Cambria Math"/>
+                </w:rPr>
+                <m:t>p</m:t>
+              </w:ins>
+            </m:r>
+          </m:sub>
+          <m:sup>
+            <m:r>
+              <w:ins w:id="34" w:author="Jonathan Wood" w:date="2020-05-28T13:44:00Z">
+                <w:rPr>
+                  <w:rFonts w:ascii="Cambria Math" w:hAnsi="Cambria Math"/>
+                </w:rPr>
+                <m:t>2</m:t>
+              </w:ins>
+            </m:r>
+          </m:sup>
+        </m:sSubSup>
+      </m:oMath>
+      <w:ins w:id="35" w:author="Jonathan Wood" w:date="2020-05-28T13:44:00Z">
+        <w:r>
+          <w:rPr>
+            <w:rFonts w:eastAsiaTheme="minorEastAsia"/>
+          </w:rPr>
+          <w:t xml:space="preserve"> </w:t>
+        </w:r>
+      </w:ins>
+      <w:ins w:id="36" w:author="Jonathan Wood" w:date="2020-05-28T13:43:00Z">
+        <w:r>
+          <w:t>effect sizes for omnibus tests ranging from 0.775 – 0.959</w:t>
+        </w:r>
+      </w:ins>
+      <w:ins w:id="37" w:author="Jonathan Wood" w:date="2020-05-28T13:44:00Z">
+        <w:r>
+          <w:t xml:space="preserve"> </w:t>
+        </w:r>
+      </w:ins>
+      <w:r>
+        <w:fldChar w:fldCharType="begin"/>
+      </w:r>
+      <w:r>
+        <w:instrText xml:space="preserve"> ADDIN ZOTERO_ITEM CSL_CITATION {"citationID":"l0AqRnWo","properties":{"formattedCitation":"(Wood et al., 2020)","plainCitation":"(Wood et al., 2020)","noteIndex":0},"citationItems":[{"id":1860,"uris":["http://zotero.org/users/5226272/items/9YRCDLCG"],"uri":["http://zotero.org/users/5226272/items/9YRCDLCG"],"itemData":{"id":1860,"type":"article-journal","abstract":"Studies of upper extremity reaching show that use-dependent plasticity, or learning from repetition, plays an important role in shaping motor behaviors. Yet, the impact of repetition on locomotor learning is unclear, despite the fact that gait is developed and practiced over millions of repetitions. To test if repetition alone can induce storage of a novel walking pattern, we instructed two groups of young healthy subjects to learn an asymmetric walking pattern through two distinct learning paradigms. The first group learned a new pattern through an established visual distortion paradigm, which provided both sensory prediction error and repetition of movement patterns to induce walking aftereffects, and the second received veridical feedback with a target change, which provided only repetition (use-dependent plasticity) to induce aftereffects. When feedback was removed, both groups demonstrated aftereffects in the primary outcome, step asymmetry index. Surprisingly, despite the different task demands, both groups produced similar aftereffect magnitudes, which also had similar rates of decay, suggesting that the addition of sensory prediction errors did not improve storage of learning beyond that induced by the use-dependent process alone. To further characterize the use-dependent process, we conducted a second experiment to quantify aftereffect size in a third group that practiced double the asymmetry magnitude. This new group showed a proportionately greater magnitude of the use-dependent aftereffect. Together, these findings show that the primary driver of storage of a new step length asymmetry during visually-guided locomotor learning is repetition, not sensory prediction error, and this effect scales with the learning magnitude.","container-title":"Journal of Neurophysiology","DOI":"10.1152/jn.00083.2020","ISSN":"0022-3077","note":"publisher: American Physiological Society","source":"journals-physiology-org.udel.idm.oclc.org (Atypon)","title":"Use-Dependent Plasticity Explains Aftereffects in Visually Guided Locomotor Learning of a Novel Step Length Asymmetry","URL":"http://journals.physiology.org/doi/abs/10.1152/jn.00083.2020","author":[{"family":"Wood","given":"Jonathan"},{"family":"Kim","given":"Hyosub"},{"family":"French","given":"Margaret A"},{"family":"Reisman","given":"Darcy S."},{"family":"Morton","given":"Susanne M."}],"accessed":{"date-parts":[["2020",5,20]]},"issued":{"date-parts":[["2020",5,20]]}}}],"schema":"https://github.com/citation-style-language/schema/raw/master/csl-citation.json"} </w:instrText>
+      </w:r>
+      <w:r>
+        <w:fldChar w:fldCharType="separate"/>
+      </w:r>
+      <w:r>
+        <w:t>(Wood et al., 2020)</w:t>
+      </w:r>
+      <w:r>
+        <w:fldChar w:fldCharType="end"/>
+      </w:r>
+      <w:r>
+        <w:t>.</w:t>
+      </w:r>
+      <w:ins w:id="38" w:author="Jonathan Wood" w:date="2020-05-28T14:02:00Z">
+        <w:r>
+          <w:t xml:space="preserve"> This yields </w:t>
+        </w:r>
+      </w:ins>
+      <w:ins w:id="39" w:author="Jonathan Wood" w:date="2020-05-28T14:03:00Z">
+        <w:r>
+          <w:t>a</w:t>
+        </w:r>
+      </w:ins>
+      <w:ins w:id="40" w:author="Jonathan Wood" w:date="2020-05-28T14:07:00Z">
+        <w:r>
+          <w:t xml:space="preserve"> sample size of </w:t>
+        </w:r>
+      </w:ins>
+      <w:ins w:id="41" w:author="Jonathan Wood" w:date="2020-05-28T14:03:00Z">
+        <w:r>
+          <w:t>2</w:t>
+        </w:r>
+      </w:ins>
+      <w:ins w:id="42" w:author="Jonathan Wood" w:date="2020-05-28T14:07:00Z">
+        <w:r>
+          <w:t xml:space="preserve"> </w:t>
+        </w:r>
+      </w:ins>
+      <w:ins w:id="43" w:author="Jonathan Wood" w:date="2020-05-28T14:08:00Z">
+        <w:r>
+          <w:t xml:space="preserve">- </w:t>
+        </w:r>
+      </w:ins>
+      <w:ins w:id="44" w:author="Jonathan Wood" w:date="2020-05-28T14:03:00Z">
+        <w:r>
+          <w:t xml:space="preserve">3. </w:t>
+        </w:r>
+      </w:ins>
+      <w:ins w:id="45" w:author="Jonathan Wood" w:date="2020-05-28T14:05:00Z">
+        <w:r>
+          <w:t xml:space="preserve">A subsequent power analysis </w:t>
+        </w:r>
+      </w:ins>
+      <w:ins w:id="46" w:author="Jonathan Wood" w:date="2020-05-28T14:04:00Z">
+        <w:r>
+          <w:t xml:space="preserve">for paired t-tests with an alpha value of 0.05 and a power of 0.90 with </w:t>
+        </w:r>
+      </w:ins>
+      <w:ins w:id="47" w:author="Jonathan Wood" w:date="2020-05-28T14:07:00Z">
+        <w:r>
+          <w:t>the same</w:t>
+        </w:r>
+      </w:ins>
+      <w:ins w:id="48" w:author="Jonathan Wood" w:date="2020-05-28T14:04:00Z">
+        <w:r>
+          <w:t xml:space="preserve"> effect </w:t>
+        </w:r>
+      </w:ins>
+      <w:ins w:id="49" w:author="Jonathan Wood" w:date="2020-05-28T14:05:00Z">
+        <w:r>
+          <w:t xml:space="preserve">sizes </w:t>
+        </w:r>
+      </w:ins>
+      <w:ins w:id="50" w:author="Jonathan Wood" w:date="2020-05-28T14:06:00Z">
+        <w:r>
+          <w:t xml:space="preserve">yields a sample size between 14 and 20. </w:t>
+        </w:r>
+      </w:ins>
     </w:p>
     <w:p/>
     <w:p>
@@ -1227,7 +1426,7 @@
     <w:p>
       <w:pPr>
         <w:rPr>
-          <w:ins w:id="20" w:author="Jonathan Wood" w:date="2020-05-28T09:51:00Z"/>
+          <w:ins w:id="51" w:author="Jonathan Wood" w:date="2020-05-28T09:51:00Z"/>
         </w:rPr>
       </w:pPr>
       <w:r>
@@ -1279,12 +1478,12 @@
       <w:r>
         <w:t>chooses to drop out of the experiment</w:t>
       </w:r>
-      <w:ins w:id="21" w:author="Jonathan Wood" w:date="2020-05-28T09:51:00Z">
+      <w:ins w:id="52" w:author="Jonathan Wood" w:date="2020-05-28T09:51:00Z">
         <w:r>
           <w:t>.</w:t>
         </w:r>
       </w:ins>
-      <w:del w:id="22" w:author="Jonathan Wood" w:date="2020-05-28T09:51:00Z">
+      <w:del w:id="53" w:author="Jonathan Wood" w:date="2020-05-28T09:51:00Z">
         <w:r>
           <w:delText>;</w:delText>
         </w:r>
@@ -1296,18 +1495,18 @@
     <w:p>
       <w:pPr>
         <w:rPr>
-          <w:ins w:id="23" w:author="Jonathan Wood" w:date="2020-05-28T09:51:00Z"/>
+          <w:ins w:id="54" w:author="Jonathan Wood" w:date="2020-05-28T09:51:00Z"/>
         </w:rPr>
       </w:pPr>
       <w:r>
         <w:t xml:space="preserve">2) </w:t>
       </w:r>
-      <w:del w:id="24" w:author="Jonathan Wood" w:date="2020-05-28T09:51:00Z">
+      <w:del w:id="55" w:author="Jonathan Wood" w:date="2020-05-28T09:51:00Z">
         <w:r>
           <w:delText>i</w:delText>
         </w:r>
       </w:del>
-      <w:ins w:id="25" w:author="Jonathan Wood" w:date="2020-05-28T09:51:00Z">
+      <w:ins w:id="56" w:author="Jonathan Wood" w:date="2020-05-28T09:51:00Z">
         <w:r>
           <w:t>I</w:t>
         </w:r>
@@ -1339,12 +1538,12 @@
       <w:r>
         <w:t>has been enrolled</w:t>
       </w:r>
-      <w:ins w:id="26" w:author="Jonathan Wood" w:date="2020-05-28T09:51:00Z">
+      <w:ins w:id="57" w:author="Jonathan Wood" w:date="2020-05-28T09:51:00Z">
         <w:r>
           <w:t>.</w:t>
         </w:r>
       </w:ins>
-      <w:del w:id="27" w:author="Jonathan Wood" w:date="2020-05-28T09:51:00Z">
+      <w:del w:id="58" w:author="Jonathan Wood" w:date="2020-05-28T09:51:00Z">
         <w:r>
           <w:delText>;</w:delText>
         </w:r>
@@ -1359,18 +1558,18 @@
     <w:p>
       <w:pPr>
         <w:rPr>
-          <w:ins w:id="28" w:author="Jonathan Wood" w:date="2020-05-28T09:51:00Z"/>
+          <w:ins w:id="59" w:author="Jonathan Wood" w:date="2020-05-28T09:51:00Z"/>
         </w:rPr>
       </w:pPr>
       <w:r>
         <w:t xml:space="preserve">3) </w:t>
       </w:r>
-      <w:del w:id="29" w:author="Jonathan Wood" w:date="2020-05-28T09:51:00Z">
+      <w:del w:id="60" w:author="Jonathan Wood" w:date="2020-05-28T09:51:00Z">
         <w:r>
           <w:delText>i</w:delText>
         </w:r>
       </w:del>
-      <w:ins w:id="30" w:author="Jonathan Wood" w:date="2020-05-28T09:51:00Z">
+      <w:ins w:id="61" w:author="Jonathan Wood" w:date="2020-05-28T09:51:00Z">
         <w:r>
           <w:t>I</w:t>
         </w:r>
@@ -1441,7 +1640,7 @@
     <w:p>
       <w:pPr>
         <w:rPr>
-          <w:ins w:id="31" w:author="Jonathan Wood" w:date="2020-05-28T10:21:00Z"/>
+          <w:ins w:id="62" w:author="Jonathan Wood" w:date="2020-05-28T10:21:00Z"/>
         </w:rPr>
       </w:pPr>
       <w:r>
@@ -1583,7 +1782,15 @@
         <w:t xml:space="preserve"> sagittal distance</w:t>
       </w:r>
       <w:r>
-        <w:t xml:space="preserve"> between the leading limb’s heel marker and the trailing limb’s heel marker at the moment of the leading limb heel strik</w:t>
+        <w:t xml:space="preserve"> between the leading limb’s heel marker and the trailing limb’s heel marker </w:t>
+      </w:r>
+      <w:proofErr w:type="gramStart"/>
+      <w:r>
+        <w:t>at the moment</w:t>
+      </w:r>
+      <w:proofErr w:type="gramEnd"/>
+      <w:r>
+        <w:t xml:space="preserve"> of the leading limb heel strik</w:t>
       </w:r>
       <w:r>
         <w:t>e</w:t>
@@ -1595,12 +1802,12 @@
     <w:p>
       <w:pPr>
         <w:rPr>
-          <w:ins w:id="32" w:author="Jonathan Wood" w:date="2020-05-28T10:21:00Z"/>
-        </w:rPr>
-      </w:pPr>
-    </w:p>
-    <w:p>
-      <w:ins w:id="33" w:author="Jonathan Wood" w:date="2020-05-28T10:21:00Z">
+          <w:ins w:id="63" w:author="Jonathan Wood" w:date="2020-05-28T10:21:00Z"/>
+        </w:rPr>
+      </w:pPr>
+    </w:p>
+    <w:p>
+      <w:ins w:id="64" w:author="Jonathan Wood" w:date="2020-05-28T10:21:00Z">
         <w:r>
           <w:t xml:space="preserve">The visual feedback will be in the form of a bar graph with a blue bar representing the left leg’s step length and a green bar representing the right leg’s step length (Figure 1B). The bars will be time synchronized with each respective limb’s swing phase, increasing in height until the limb reaches heel strike at which point the bar will hold on the screen until the next swing phase begins. There will also be a pink horizontal target line for each leg which will be derived from each participant’s baseline step length for each session and serve as the target during that session’s Learning phase. Baseline step length will be calculated as the mean of the last 50 strides of the Baseline phase. </w:t>
         </w:r>
@@ -1610,18 +1817,18 @@
     <w:p>
       <w:pPr>
         <w:rPr>
-          <w:del w:id="34" w:author="Jonathan Wood" w:date="2020-05-28T10:28:00Z"/>
+          <w:del w:id="65" w:author="Jonathan Wood" w:date="2020-05-28T10:28:00Z"/>
         </w:rPr>
       </w:pPr>
       <w:r>
         <w:t xml:space="preserve">Each of the three sessions of walking will involve </w:t>
       </w:r>
-      <w:del w:id="35" w:author="Jonathan Wood" w:date="2020-05-28T10:12:00Z">
+      <w:del w:id="66" w:author="Jonathan Wood" w:date="2020-05-28T10:12:00Z">
         <w:r>
           <w:delText>the same</w:delText>
         </w:r>
       </w:del>
-      <w:ins w:id="36" w:author="Jonathan Wood" w:date="2020-05-28T10:12:00Z">
+      <w:ins w:id="67" w:author="Jonathan Wood" w:date="2020-05-28T10:12:00Z">
         <w:r>
           <w:t>a similar</w:t>
         </w:r>
@@ -1654,11 +1861,19 @@
         <w:t xml:space="preserve"> monitor during the Baseline phase.</w:t>
       </w:r>
       <w:r>
-        <w:t xml:space="preserve"> In order for participants to</w:t>
-      </w:r>
-      <w:r>
         <w:t xml:space="preserve"> </w:t>
       </w:r>
+      <w:proofErr w:type="gramStart"/>
+      <w:r>
+        <w:t>In order for</w:t>
+      </w:r>
+      <w:proofErr w:type="gramEnd"/>
+      <w:r>
+        <w:t xml:space="preserve"> participants to</w:t>
+      </w:r>
+      <w:r>
+        <w:t xml:space="preserve"> </w:t>
+      </w:r>
       <w:r>
         <w:t xml:space="preserve">understand how changing each step length changes the height of the bars on the screen, they </w:t>
       </w:r>
@@ -1692,7 +1907,7 @@
       <w:r>
         <w:t xml:space="preserve"> their step lengths</w:t>
       </w:r>
-      <w:ins w:id="37" w:author="Jonathan Wood" w:date="2020-05-28T10:25:00Z">
+      <w:ins w:id="68" w:author="Jonathan Wood" w:date="2020-05-28T10:25:00Z">
         <w:r>
           <w:t xml:space="preserve"> (green and blue bars)</w:t>
         </w:r>
@@ -1700,32 +1915,32 @@
       <w:r>
         <w:t xml:space="preserve"> relative to their baseline </w:t>
       </w:r>
-      <w:ins w:id="38" w:author="Jonathan Wood" w:date="2020-05-28T10:25:00Z">
+      <w:ins w:id="69" w:author="Jonathan Wood" w:date="2020-05-28T10:25:00Z">
         <w:r>
           <w:t>(pink horizontal target lines, one</w:t>
         </w:r>
       </w:ins>
-      <w:ins w:id="39" w:author="Jonathan Wood" w:date="2020-05-28T10:26:00Z">
+      <w:ins w:id="70" w:author="Jonathan Wood" w:date="2020-05-28T10:26:00Z">
         <w:r>
           <w:t xml:space="preserve"> for each leg</w:t>
         </w:r>
       </w:ins>
-      <w:ins w:id="40" w:author="Jonathan Wood" w:date="2020-05-28T10:25:00Z">
+      <w:ins w:id="71" w:author="Jonathan Wood" w:date="2020-05-28T10:25:00Z">
         <w:r>
           <w:t>).</w:t>
         </w:r>
       </w:ins>
-      <w:del w:id="41" w:author="Jonathan Wood" w:date="2020-05-28T10:26:00Z">
+      <w:del w:id="72" w:author="Jonathan Wood" w:date="2020-05-28T10:26:00Z">
         <w:r>
           <w:delText xml:space="preserve">– depicted on screen as </w:delText>
         </w:r>
       </w:del>
-      <w:del w:id="42" w:author="Jonathan Wood" w:date="2020-05-28T10:15:00Z">
+      <w:del w:id="73" w:author="Jonathan Wood" w:date="2020-05-28T10:15:00Z">
         <w:r>
           <w:delText>a</w:delText>
         </w:r>
       </w:del>
-      <w:del w:id="43" w:author="Jonathan Wood" w:date="2020-05-28T10:26:00Z">
+      <w:del w:id="74" w:author="Jonathan Wood" w:date="2020-05-28T10:26:00Z">
         <w:r>
           <w:delText xml:space="preserve"> pink horizontal line.</w:delText>
         </w:r>
@@ -1754,12 +1969,12 @@
       <w:r>
         <w:t xml:space="preserve"> exactly with each </w:t>
       </w:r>
-      <w:del w:id="44" w:author="Jonathan Wood" w:date="2020-05-27T20:01:00Z">
+      <w:del w:id="75" w:author="Jonathan Wood" w:date="2020-05-27T20:01:00Z">
         <w:r>
           <w:delText xml:space="preserve">leg </w:delText>
         </w:r>
       </w:del>
-      <w:ins w:id="45" w:author="Jonathan Wood" w:date="2020-05-27T20:01:00Z">
+      <w:ins w:id="76" w:author="Jonathan Wood" w:date="2020-05-27T20:01:00Z">
         <w:r>
           <w:t xml:space="preserve">step </w:t>
         </w:r>
@@ -1779,7 +1994,7 @@
       <w:r>
         <w:t>be changed</w:t>
       </w:r>
-      <w:ins w:id="46" w:author="Jonathan Wood" w:date="2020-05-28T10:14:00Z">
+      <w:ins w:id="77" w:author="Jonathan Wood" w:date="2020-05-28T10:14:00Z">
         <w:r>
           <w:t xml:space="preserve"> relative to their baseline step length</w:t>
         </w:r>
@@ -1796,7 +2011,7 @@
       <w:r>
         <w:t xml:space="preserve"> to take a longer step with the left leg and a shorter step with the right leg. </w:t>
       </w:r>
-      <w:del w:id="47" w:author="Jonathan Wood" w:date="2020-05-28T10:28:00Z">
+      <w:del w:id="78" w:author="Jonathan Wood" w:date="2020-05-28T10:28:00Z">
         <w:r>
           <w:delText>The</w:delText>
         </w:r>
@@ -1820,25 +2035,19 @@
     <w:p>
       <w:pPr>
         <w:rPr>
-          <w:del w:id="48" w:author="Jonathan Wood" w:date="2020-05-28T10:28:00Z"/>
-        </w:rPr>
-        <w:pPrChange w:id="49" w:author="Jonathan Wood" w:date="2020-05-28T10:28:00Z">
-          <w:pPr/>
-        </w:pPrChange>
-      </w:pPr>
-    </w:p>
-    <w:p>
-      <w:pPr>
-        <w:rPr>
-          <w:del w:id="50" w:author="Jonathan Wood" w:date="2020-05-28T10:28:00Z"/>
-        </w:rPr>
-        <w:pPrChange w:id="51" w:author="Jonathan Wood" w:date="2020-05-28T10:28:00Z">
-          <w:pPr/>
-        </w:pPrChange>
+          <w:del w:id="79" w:author="Jonathan Wood" w:date="2020-05-28T10:28:00Z"/>
+        </w:rPr>
+      </w:pPr>
+    </w:p>
+    <w:p>
+      <w:pPr>
+        <w:rPr>
+          <w:del w:id="80" w:author="Jonathan Wood" w:date="2020-05-28T10:28:00Z"/>
+        </w:rPr>
       </w:pPr>
       <m:oMath>
         <m:r>
-          <w:del w:id="52" w:author="Jonathan Wood" w:date="2020-05-28T10:28:00Z">
+          <w:del w:id="81" w:author="Jonathan Wood" w:date="2020-05-28T10:28:00Z">
             <w:rPr>
               <w:rFonts w:ascii="Cambria Math" w:eastAsiaTheme="minorEastAsia" w:hAnsi="Cambria Math"/>
             </w:rPr>
@@ -1848,7 +2057,7 @@
         <m:f>
           <m:fPr>
             <m:ctrlPr>
-              <w:del w:id="53" w:author="Jonathan Wood" w:date="2020-05-28T10:28:00Z">
+              <w:del w:id="82" w:author="Jonathan Wood" w:date="2020-05-28T10:28:00Z">
                 <w:rPr>
                   <w:rFonts w:ascii="Cambria Math" w:hAnsi="Cambria Math"/>
                   <w:i/>
@@ -1860,7 +2069,7 @@
             <m:d>
               <m:dPr>
                 <m:ctrlPr>
-                  <w:del w:id="54" w:author="Jonathan Wood" w:date="2020-05-28T10:28:00Z">
+                  <w:del w:id="83" w:author="Jonathan Wood" w:date="2020-05-28T10:28:00Z">
                     <w:rPr>
                       <w:rFonts w:ascii="Cambria Math" w:hAnsi="Cambria Math"/>
                       <w:i/>
@@ -1872,7 +2081,7 @@
                 <m:sSub>
                   <m:sSubPr>
                     <m:ctrlPr>
-                      <w:del w:id="55" w:author="Jonathan Wood" w:date="2020-05-28T10:28:00Z">
+                      <w:del w:id="84" w:author="Jonathan Wood" w:date="2020-05-28T10:28:00Z">
                         <w:rPr>
                           <w:rFonts w:ascii="Cambria Math" w:hAnsi="Cambria Math"/>
                           <w:i/>
@@ -1882,7 +2091,7 @@
                   </m:sSubPr>
                   <m:e>
                     <m:r>
-                      <w:del w:id="56" w:author="Jonathan Wood" w:date="2020-05-28T10:28:00Z">
+                      <w:del w:id="85" w:author="Jonathan Wood" w:date="2020-05-28T10:28:00Z">
                         <w:rPr>
                           <w:rFonts w:ascii="Cambria Math" w:hAnsi="Cambria Math"/>
                         </w:rPr>
@@ -1892,7 +2101,7 @@
                   </m:e>
                   <m:sub>
                     <m:r>
-                      <w:del w:id="57" w:author="Jonathan Wood" w:date="2020-05-28T10:28:00Z">
+                      <w:del w:id="86" w:author="Jonathan Wood" w:date="2020-05-28T10:28:00Z">
                         <w:rPr>
                           <w:rFonts w:ascii="Cambria Math" w:hAnsi="Cambria Math"/>
                         </w:rPr>
@@ -1902,7 +2111,7 @@
                   </m:sub>
                 </m:sSub>
                 <m:r>
-                  <w:del w:id="58" w:author="Jonathan Wood" w:date="2020-05-28T10:28:00Z">
+                  <w:del w:id="87" w:author="Jonathan Wood" w:date="2020-05-28T10:28:00Z">
                     <w:rPr>
                       <w:rFonts w:ascii="Cambria Math" w:hAnsi="Cambria Math"/>
                     </w:rPr>
@@ -1912,7 +2121,7 @@
                 <m:sSub>
                   <m:sSubPr>
                     <m:ctrlPr>
-                      <w:del w:id="59" w:author="Jonathan Wood" w:date="2020-05-28T10:28:00Z">
+                      <w:del w:id="88" w:author="Jonathan Wood" w:date="2020-05-28T10:28:00Z">
                         <w:rPr>
                           <w:rFonts w:ascii="Cambria Math" w:hAnsi="Cambria Math"/>
                           <w:i/>
@@ -1922,7 +2131,7 @@
                   </m:sSubPr>
                   <m:e>
                     <m:r>
-                      <w:del w:id="60" w:author="Jonathan Wood" w:date="2020-05-28T10:28:00Z">
+                      <w:del w:id="89" w:author="Jonathan Wood" w:date="2020-05-28T10:28:00Z">
                         <w:rPr>
                           <w:rFonts w:ascii="Cambria Math" w:hAnsi="Cambria Math"/>
                         </w:rPr>
@@ -1932,7 +2141,7 @@
                   </m:e>
                   <m:sub>
                     <m:r>
-                      <w:del w:id="61" w:author="Jonathan Wood" w:date="2020-05-28T10:28:00Z">
+                      <w:del w:id="90" w:author="Jonathan Wood" w:date="2020-05-28T10:28:00Z">
                         <w:rPr>
                           <w:rFonts w:ascii="Cambria Math" w:hAnsi="Cambria Math"/>
                         </w:rPr>
@@ -1948,7 +2157,7 @@
             <m:d>
               <m:dPr>
                 <m:ctrlPr>
-                  <w:del w:id="62" w:author="Jonathan Wood" w:date="2020-05-28T10:28:00Z">
+                  <w:del w:id="91" w:author="Jonathan Wood" w:date="2020-05-28T10:28:00Z">
                     <w:rPr>
                       <w:rFonts w:ascii="Cambria Math" w:hAnsi="Cambria Math"/>
                       <w:i/>
@@ -1960,7 +2169,7 @@
                 <m:sSub>
                   <m:sSubPr>
                     <m:ctrlPr>
-                      <w:del w:id="63" w:author="Jonathan Wood" w:date="2020-05-28T10:28:00Z">
+                      <w:del w:id="92" w:author="Jonathan Wood" w:date="2020-05-28T10:28:00Z">
                         <w:rPr>
                           <w:rFonts w:ascii="Cambria Math" w:hAnsi="Cambria Math"/>
                           <w:i/>
@@ -1970,7 +2179,7 @@
                   </m:sSubPr>
                   <m:e>
                     <m:r>
-                      <w:del w:id="64" w:author="Jonathan Wood" w:date="2020-05-28T10:28:00Z">
+                      <w:del w:id="93" w:author="Jonathan Wood" w:date="2020-05-28T10:28:00Z">
                         <w:rPr>
                           <w:rFonts w:ascii="Cambria Math" w:hAnsi="Cambria Math"/>
                         </w:rPr>
@@ -1980,7 +2189,7 @@
                   </m:e>
                   <m:sub>
                     <m:r>
-                      <w:del w:id="65" w:author="Jonathan Wood" w:date="2020-05-28T10:28:00Z">
+                      <w:del w:id="94" w:author="Jonathan Wood" w:date="2020-05-28T10:28:00Z">
                         <w:rPr>
                           <w:rFonts w:ascii="Cambria Math" w:hAnsi="Cambria Math"/>
                         </w:rPr>
@@ -1990,7 +2199,7 @@
                   </m:sub>
                 </m:sSub>
                 <m:r>
-                  <w:del w:id="66" w:author="Jonathan Wood" w:date="2020-05-28T10:28:00Z">
+                  <w:del w:id="95" w:author="Jonathan Wood" w:date="2020-05-28T10:28:00Z">
                     <w:rPr>
                       <w:rFonts w:ascii="Cambria Math" w:hAnsi="Cambria Math"/>
                     </w:rPr>
@@ -2000,7 +2209,7 @@
                 <m:sSub>
                   <m:sSubPr>
                     <m:ctrlPr>
-                      <w:del w:id="67" w:author="Jonathan Wood" w:date="2020-05-28T10:28:00Z">
+                      <w:del w:id="96" w:author="Jonathan Wood" w:date="2020-05-28T10:28:00Z">
                         <w:rPr>
                           <w:rFonts w:ascii="Cambria Math" w:hAnsi="Cambria Math"/>
                           <w:i/>
@@ -2010,7 +2219,7 @@
                   </m:sSubPr>
                   <m:e>
                     <m:r>
-                      <w:del w:id="68" w:author="Jonathan Wood" w:date="2020-05-28T10:28:00Z">
+                      <w:del w:id="97" w:author="Jonathan Wood" w:date="2020-05-28T10:28:00Z">
                         <w:rPr>
                           <w:rFonts w:ascii="Cambria Math" w:hAnsi="Cambria Math"/>
                         </w:rPr>
@@ -2020,7 +2229,7 @@
                   </m:e>
                   <m:sub>
                     <m:r>
-                      <w:del w:id="69" w:author="Jonathan Wood" w:date="2020-05-28T10:28:00Z">
+                      <w:del w:id="98" w:author="Jonathan Wood" w:date="2020-05-28T10:28:00Z">
                         <w:rPr>
                           <w:rFonts w:ascii="Cambria Math" w:hAnsi="Cambria Math"/>
                         </w:rPr>
@@ -2034,7 +2243,7 @@
           </m:den>
         </m:f>
         <m:r>
-          <w:del w:id="70" w:author="Jonathan Wood" w:date="2020-05-28T10:28:00Z">
+          <w:del w:id="99" w:author="Jonathan Wood" w:date="2020-05-28T10:28:00Z">
             <w:rPr>
               <w:rFonts w:ascii="Cambria Math" w:hAnsi="Cambria Math"/>
             </w:rPr>
@@ -2042,7 +2251,7 @@
           </w:del>
         </m:r>
       </m:oMath>
-      <w:del w:id="71" w:author="Jonathan Wood" w:date="2020-05-28T10:28:00Z">
+      <w:del w:id="100" w:author="Jonathan Wood" w:date="2020-05-28T10:28:00Z">
         <w:r>
           <w:rPr>
             <w:rFonts w:eastAsiaTheme="minorEastAsia"/>
@@ -2091,20 +2300,12 @@
     <w:p>
       <w:pPr>
         <w:rPr>
-          <w:del w:id="72" w:author="Jonathan Wood" w:date="2020-05-28T10:28:00Z"/>
-        </w:rPr>
-        <w:pPrChange w:id="73" w:author="Jonathan Wood" w:date="2020-05-28T10:28:00Z">
-          <w:pPr/>
-        </w:pPrChange>
-      </w:pPr>
-    </w:p>
-    <w:p>
-      <w:pPr>
-        <w:pPrChange w:id="74" w:author="Jonathan Wood" w:date="2020-05-28T10:28:00Z">
-          <w:pPr/>
-        </w:pPrChange>
-      </w:pPr>
-      <w:del w:id="75" w:author="Jonathan Wood" w:date="2020-05-28T10:28:00Z">
+          <w:del w:id="101" w:author="Jonathan Wood" w:date="2020-05-28T10:28:00Z"/>
+        </w:rPr>
+      </w:pPr>
+    </w:p>
+    <w:p>
+      <w:del w:id="102" w:author="Jonathan Wood" w:date="2020-05-28T10:28:00Z">
         <w:r>
           <w:delText>Thus, SAI represents the</w:delText>
         </w:r>
@@ -2144,10 +2345,10 @@
     <w:p>
       <w:pPr>
         <w:rPr>
-          <w:del w:id="76" w:author="Jonathan Wood" w:date="2020-05-28T10:21:00Z"/>
-        </w:rPr>
-      </w:pPr>
-      <w:del w:id="77" w:author="Jonathan Wood" w:date="2020-05-28T10:21:00Z">
+          <w:del w:id="103" w:author="Jonathan Wood" w:date="2020-05-28T10:21:00Z"/>
+        </w:rPr>
+      </w:pPr>
+      <w:del w:id="104" w:author="Jonathan Wood" w:date="2020-05-28T10:21:00Z">
         <w:r>
           <w:delText xml:space="preserve">The visual feedback will be in the form of a bar graph with a blue bar representing the left leg’s step length and a green bar representing the right leg’s step length (Figure 1B). The bars will be time synchronized with each respective limb’s swing phase, increasing in height until the limb reaches heel strike at which point the bar will hold on the screen until the next swing phase begins. There will also be a pink horizontal target line for each leg which will be derived from each participant’s baseline step length for each session and serve as the target during that session’s Learning phase. Baseline step length will be calculated as the mean of the last 50 strides of the Baseline phase. </w:delText>
         </w:r>
@@ -2367,7 +2568,15 @@
     </w:p>
     <w:p>
       <w:r>
-        <w:t xml:space="preserve">Kinetic data will be collected at a frequency of 1000 Hz from the dual belt treadmill instrumented with two force plates, one under each belt (Bertec, Columbus, OH, USA). </w:t>
+        <w:t>Kinetic data will be collected at a frequency of 1000 Hz from the dual belt treadmill instrumented with two force plates, one under each belt (</w:t>
+      </w:r>
+      <w:proofErr w:type="spellStart"/>
+      <w:r>
+        <w:t>Bertec</w:t>
+      </w:r>
+      <w:proofErr w:type="spellEnd"/>
+      <w:r>
+        <w:t xml:space="preserve">, Columbus, OH, USA). </w:t>
       </w:r>
       <w:r>
         <w:t xml:space="preserve">Kinematic </w:t>
@@ -2457,7 +2666,7 @@
     <w:p>
       <w:pPr>
         <w:rPr>
-          <w:ins w:id="78" w:author="Jonathan Wood" w:date="2020-05-28T10:28:00Z"/>
+          <w:ins w:id="105" w:author="Jonathan Wood" w:date="2020-05-28T10:28:00Z"/>
         </w:rPr>
       </w:pPr>
       <w:r>
@@ -2475,8 +2684,13 @@
       <w:r>
         <w:t xml:space="preserve">using a </w:t>
       </w:r>
-      <w:r>
-        <w:t xml:space="preserve">Woltring </w:t>
+      <w:proofErr w:type="spellStart"/>
+      <w:r>
+        <w:t>Woltring</w:t>
+      </w:r>
+      <w:proofErr w:type="spellEnd"/>
+      <w:r>
+        <w:t xml:space="preserve"> </w:t>
       </w:r>
       <w:r>
         <w:t xml:space="preserve">filter </w:t>
@@ -2511,8 +2725,13 @@
       <w:r>
         <w:t>(</w:t>
       </w:r>
-      <w:r>
-        <w:t xml:space="preserve">Mathworks, Natick, </w:t>
+      <w:proofErr w:type="spellStart"/>
+      <w:r>
+        <w:t>Mathworks</w:t>
+      </w:r>
+      <w:proofErr w:type="spellEnd"/>
+      <w:r>
+        <w:t xml:space="preserve">, Natick, </w:t>
       </w:r>
       <w:r>
         <w:t xml:space="preserve">MA, USA). </w:t>
@@ -2587,7 +2806,15 @@
         <w:t xml:space="preserve"> sagittal</w:t>
       </w:r>
       <w:r>
-        <w:t xml:space="preserve"> difference between the leading and trailing heel markers at the moment of leading heel strike. </w:t>
+        <w:t xml:space="preserve"> difference between the leading and trailing heel markers </w:t>
+      </w:r>
+      <w:proofErr w:type="gramStart"/>
+      <w:r>
+        <w:t>at the moment</w:t>
+      </w:r>
+      <w:proofErr w:type="gramEnd"/>
+      <w:r>
+        <w:t xml:space="preserve"> of leading heel strike. </w:t>
       </w:r>
       <w:r>
         <w:t>Step lengths will be used to calculate o</w:t>
@@ -2601,12 +2828,12 @@
       <w:r>
         <w:t xml:space="preserve"> step asymmetry index</w:t>
       </w:r>
-      <w:ins w:id="79" w:author="Jonathan Wood" w:date="2020-05-28T10:28:00Z">
+      <w:ins w:id="106" w:author="Jonathan Wood" w:date="2020-05-28T10:28:00Z">
         <w:r>
           <w:t xml:space="preserve"> (SA</w:t>
         </w:r>
       </w:ins>
-      <w:ins w:id="80" w:author="Jonathan Wood" w:date="2020-05-28T10:29:00Z">
+      <w:ins w:id="107" w:author="Jonathan Wood" w:date="2020-05-28T10:29:00Z">
         <w:r>
           <w:t>I):</w:t>
         </w:r>
@@ -2618,19 +2845,19 @@
     <w:p>
       <w:pPr>
         <w:rPr>
-          <w:ins w:id="81" w:author="Jonathan Wood" w:date="2020-05-28T10:28:00Z"/>
-        </w:rPr>
-      </w:pPr>
-    </w:p>
-    <w:p>
-      <w:pPr>
-        <w:rPr>
-          <w:ins w:id="82" w:author="Jonathan Wood" w:date="2020-05-28T10:28:00Z"/>
+          <w:ins w:id="108" w:author="Jonathan Wood" w:date="2020-05-28T10:28:00Z"/>
+        </w:rPr>
+      </w:pPr>
+    </w:p>
+    <w:p>
+      <w:pPr>
+        <w:rPr>
+          <w:ins w:id="109" w:author="Jonathan Wood" w:date="2020-05-28T10:28:00Z"/>
         </w:rPr>
       </w:pPr>
       <m:oMath>
         <m:r>
-          <w:ins w:id="83" w:author="Jonathan Wood" w:date="2020-05-28T10:28:00Z">
+          <w:ins w:id="110" w:author="Jonathan Wood" w:date="2020-05-28T10:28:00Z">
             <w:rPr>
               <w:rFonts w:ascii="Cambria Math" w:eastAsiaTheme="minorEastAsia" w:hAnsi="Cambria Math"/>
             </w:rPr>
@@ -2640,7 +2867,7 @@
         <m:f>
           <m:fPr>
             <m:ctrlPr>
-              <w:ins w:id="84" w:author="Jonathan Wood" w:date="2020-05-28T10:28:00Z">
+              <w:ins w:id="111" w:author="Jonathan Wood" w:date="2020-05-28T10:28:00Z">
                 <w:rPr>
                   <w:rFonts w:ascii="Cambria Math" w:hAnsi="Cambria Math"/>
                   <w:i/>
@@ -2652,7 +2879,7 @@
             <m:d>
               <m:dPr>
                 <m:ctrlPr>
-                  <w:ins w:id="85" w:author="Jonathan Wood" w:date="2020-05-28T10:28:00Z">
+                  <w:ins w:id="112" w:author="Jonathan Wood" w:date="2020-05-28T10:28:00Z">
                     <w:rPr>
                       <w:rFonts w:ascii="Cambria Math" w:hAnsi="Cambria Math"/>
                       <w:i/>
@@ -2664,7 +2891,7 @@
                 <m:sSub>
                   <m:sSubPr>
                     <m:ctrlPr>
-                      <w:ins w:id="86" w:author="Jonathan Wood" w:date="2020-05-28T10:28:00Z">
+                      <w:ins w:id="113" w:author="Jonathan Wood" w:date="2020-05-28T10:28:00Z">
                         <w:rPr>
                           <w:rFonts w:ascii="Cambria Math" w:hAnsi="Cambria Math"/>
                           <w:i/>
@@ -2674,7 +2901,7 @@
                   </m:sSubPr>
                   <m:e>
                     <m:r>
-                      <w:ins w:id="87" w:author="Jonathan Wood" w:date="2020-05-28T10:28:00Z">
+                      <w:ins w:id="114" w:author="Jonathan Wood" w:date="2020-05-28T10:28:00Z">
                         <w:rPr>
                           <w:rFonts w:ascii="Cambria Math" w:hAnsi="Cambria Math"/>
                         </w:rPr>
@@ -2684,7 +2911,7 @@
                   </m:e>
                   <m:sub>
                     <m:r>
-                      <w:ins w:id="88" w:author="Jonathan Wood" w:date="2020-05-28T10:28:00Z">
+                      <w:ins w:id="115" w:author="Jonathan Wood" w:date="2020-05-28T10:28:00Z">
                         <w:rPr>
                           <w:rFonts w:ascii="Cambria Math" w:hAnsi="Cambria Math"/>
                         </w:rPr>
@@ -2694,7 +2921,7 @@
                   </m:sub>
                 </m:sSub>
                 <m:r>
-                  <w:ins w:id="89" w:author="Jonathan Wood" w:date="2020-05-28T10:28:00Z">
+                  <w:ins w:id="116" w:author="Jonathan Wood" w:date="2020-05-28T10:28:00Z">
                     <w:rPr>
                       <w:rFonts w:ascii="Cambria Math" w:hAnsi="Cambria Math"/>
                     </w:rPr>
@@ -2704,7 +2931,7 @@
                 <m:sSub>
                   <m:sSubPr>
                     <m:ctrlPr>
-                      <w:ins w:id="90" w:author="Jonathan Wood" w:date="2020-05-28T10:28:00Z">
+                      <w:ins w:id="117" w:author="Jonathan Wood" w:date="2020-05-28T10:28:00Z">
                         <w:rPr>
                           <w:rFonts w:ascii="Cambria Math" w:hAnsi="Cambria Math"/>
                           <w:i/>
@@ -2714,7 +2941,7 @@
                   </m:sSubPr>
                   <m:e>
                     <m:r>
-                      <w:ins w:id="91" w:author="Jonathan Wood" w:date="2020-05-28T10:28:00Z">
+                      <w:ins w:id="118" w:author="Jonathan Wood" w:date="2020-05-28T10:28:00Z">
                         <w:rPr>
                           <w:rFonts w:ascii="Cambria Math" w:hAnsi="Cambria Math"/>
                         </w:rPr>
@@ -2724,7 +2951,7 @@
                   </m:e>
                   <m:sub>
                     <m:r>
-                      <w:ins w:id="92" w:author="Jonathan Wood" w:date="2020-05-28T10:28:00Z">
+                      <w:ins w:id="119" w:author="Jonathan Wood" w:date="2020-05-28T10:28:00Z">
                         <w:rPr>
                           <w:rFonts w:ascii="Cambria Math" w:hAnsi="Cambria Math"/>
                         </w:rPr>
@@ -2740,7 +2967,7 @@
             <m:d>
               <m:dPr>
                 <m:ctrlPr>
-                  <w:ins w:id="93" w:author="Jonathan Wood" w:date="2020-05-28T10:28:00Z">
+                  <w:ins w:id="120" w:author="Jonathan Wood" w:date="2020-05-28T10:28:00Z">
                     <w:rPr>
                       <w:rFonts w:ascii="Cambria Math" w:hAnsi="Cambria Math"/>
                       <w:i/>
@@ -2752,7 +2979,7 @@
                 <m:sSub>
                   <m:sSubPr>
                     <m:ctrlPr>
-                      <w:ins w:id="94" w:author="Jonathan Wood" w:date="2020-05-28T10:28:00Z">
+                      <w:ins w:id="121" w:author="Jonathan Wood" w:date="2020-05-28T10:28:00Z">
                         <w:rPr>
                           <w:rFonts w:ascii="Cambria Math" w:hAnsi="Cambria Math"/>
                           <w:i/>
@@ -2762,7 +2989,7 @@
                   </m:sSubPr>
                   <m:e>
                     <m:r>
-                      <w:ins w:id="95" w:author="Jonathan Wood" w:date="2020-05-28T10:28:00Z">
+                      <w:ins w:id="122" w:author="Jonathan Wood" w:date="2020-05-28T10:28:00Z">
                         <w:rPr>
                           <w:rFonts w:ascii="Cambria Math" w:hAnsi="Cambria Math"/>
                         </w:rPr>
@@ -2772,7 +2999,7 @@
                   </m:e>
                   <m:sub>
                     <m:r>
-                      <w:ins w:id="96" w:author="Jonathan Wood" w:date="2020-05-28T10:28:00Z">
+                      <w:ins w:id="123" w:author="Jonathan Wood" w:date="2020-05-28T10:28:00Z">
                         <w:rPr>
                           <w:rFonts w:ascii="Cambria Math" w:hAnsi="Cambria Math"/>
                         </w:rPr>
@@ -2782,7 +3009,7 @@
                   </m:sub>
                 </m:sSub>
                 <m:r>
-                  <w:ins w:id="97" w:author="Jonathan Wood" w:date="2020-05-28T10:28:00Z">
+                  <w:ins w:id="124" w:author="Jonathan Wood" w:date="2020-05-28T10:28:00Z">
                     <w:rPr>
                       <w:rFonts w:ascii="Cambria Math" w:hAnsi="Cambria Math"/>
                     </w:rPr>
@@ -2792,7 +3019,7 @@
                 <m:sSub>
                   <m:sSubPr>
                     <m:ctrlPr>
-                      <w:ins w:id="98" w:author="Jonathan Wood" w:date="2020-05-28T10:28:00Z">
+                      <w:ins w:id="125" w:author="Jonathan Wood" w:date="2020-05-28T10:28:00Z">
                         <w:rPr>
                           <w:rFonts w:ascii="Cambria Math" w:hAnsi="Cambria Math"/>
                           <w:i/>
@@ -2802,7 +3029,7 @@
                   </m:sSubPr>
                   <m:e>
                     <m:r>
-                      <w:ins w:id="99" w:author="Jonathan Wood" w:date="2020-05-28T10:28:00Z">
+                      <w:ins w:id="126" w:author="Jonathan Wood" w:date="2020-05-28T10:28:00Z">
                         <w:rPr>
                           <w:rFonts w:ascii="Cambria Math" w:hAnsi="Cambria Math"/>
                         </w:rPr>
@@ -2812,7 +3039,7 @@
                   </m:e>
                   <m:sub>
                     <m:r>
-                      <w:ins w:id="100" w:author="Jonathan Wood" w:date="2020-05-28T10:28:00Z">
+                      <w:ins w:id="127" w:author="Jonathan Wood" w:date="2020-05-28T10:28:00Z">
                         <w:rPr>
                           <w:rFonts w:ascii="Cambria Math" w:hAnsi="Cambria Math"/>
                         </w:rPr>
@@ -2826,7 +3053,7 @@
           </m:den>
         </m:f>
         <m:r>
-          <w:ins w:id="101" w:author="Jonathan Wood" w:date="2020-05-28T10:28:00Z">
+          <w:ins w:id="128" w:author="Jonathan Wood" w:date="2020-05-28T10:28:00Z">
             <w:rPr>
               <w:rFonts w:ascii="Cambria Math" w:hAnsi="Cambria Math"/>
             </w:rPr>
@@ -2834,7 +3061,7 @@
           </w:ins>
         </m:r>
       </m:oMath>
-      <w:ins w:id="102" w:author="Jonathan Wood" w:date="2020-05-28T10:28:00Z">
+      <w:ins w:id="129" w:author="Jonathan Wood" w:date="2020-05-28T10:28:00Z">
         <w:r>
           <w:rPr>
             <w:rFonts w:eastAsiaTheme="minorEastAsia"/>
@@ -2883,17 +3110,17 @@
     <w:p>
       <w:pPr>
         <w:rPr>
-          <w:ins w:id="103" w:author="Jonathan Wood" w:date="2020-05-28T10:28:00Z"/>
-        </w:rPr>
-      </w:pPr>
-    </w:p>
-    <w:p>
-      <w:ins w:id="104" w:author="Jonathan Wood" w:date="2020-05-28T10:28:00Z">
+          <w:ins w:id="130" w:author="Jonathan Wood" w:date="2020-05-28T10:28:00Z"/>
+        </w:rPr>
+      </w:pPr>
+    </w:p>
+    <w:p>
+      <w:ins w:id="131" w:author="Jonathan Wood" w:date="2020-05-28T10:28:00Z">
         <w:r>
           <w:t>Thus, SAI represents the difference between the two step lengths normalized by the stride length. We express this measure as a percentage where 0% is perfect symmetry and SAIs further away from 0% indicate greater asymmetry.</w:t>
         </w:r>
       </w:ins>
-      <w:del w:id="105" w:author="Jonathan Wood" w:date="2020-05-28T10:29:00Z">
+      <w:del w:id="132" w:author="Jonathan Wood" w:date="2020-05-28T10:29:00Z">
         <w:r>
           <w:delText>(SAI</w:delText>
         </w:r>
@@ -2952,7 +3179,7 @@
       <w:r>
         <w:t xml:space="preserve">he mean of the last 50 strides of </w:t>
       </w:r>
-      <w:ins w:id="106" w:author="Jonathan Wood" w:date="2020-05-28T10:29:00Z">
+      <w:ins w:id="133" w:author="Jonathan Wood" w:date="2020-05-28T10:29:00Z">
         <w:r>
           <w:t xml:space="preserve">the </w:t>
         </w:r>
@@ -2963,7 +3190,7 @@
       <w:r>
         <w:t xml:space="preserve">aseline </w:t>
       </w:r>
-      <w:ins w:id="107" w:author="Jonathan Wood" w:date="2020-05-28T10:29:00Z">
+      <w:ins w:id="134" w:author="Jonathan Wood" w:date="2020-05-28T10:29:00Z">
         <w:r>
           <w:t xml:space="preserve">phase </w:t>
         </w:r>
@@ -2983,9 +3210,11 @@
       <w:r>
         <w:t xml:space="preserve">To assess how well </w:t>
       </w:r>
+      <w:proofErr w:type="gramStart"/>
       <w:r>
         <w:t>participants</w:t>
       </w:r>
+      <w:proofErr w:type="gramEnd"/>
       <w:r>
         <w:t xml:space="preserve"> perform on the learning task, w</w:t>
       </w:r>
@@ -3034,16 +3263,16 @@
       <w:r>
         <w:t xml:space="preserve"> the entire Learning phase</w:t>
       </w:r>
-      <w:commentRangeStart w:id="108"/>
+      <w:commentRangeStart w:id="135"/>
       <w:r>
         <w:t xml:space="preserve">. We will determine how participants performed at the plateau of the Learning phase by averaging SAI for the last 30 strides of the Learning phase. </w:t>
       </w:r>
-      <w:commentRangeEnd w:id="108"/>
+      <w:commentRangeEnd w:id="135"/>
       <w:r>
         <w:rPr>
           <w:rStyle w:val="CommentReference"/>
         </w:rPr>
-        <w:commentReference w:id="108"/>
+        <w:commentReference w:id="135"/>
       </w:r>
     </w:p>
     <w:p/>
@@ -3057,7 +3286,7 @@
       <w:r>
         <w:t>in two ways. First,</w:t>
       </w:r>
-      <w:ins w:id="109" w:author="Jonathan Wood" w:date="2020-05-27T20:46:00Z">
+      <w:ins w:id="136" w:author="Jonathan Wood" w:date="2020-05-27T20:46:00Z">
         <w:r>
           <w:t xml:space="preserve"> to characterize the immediate use-dependent bias,</w:t>
         </w:r>
@@ -3083,24 +3312,24 @@
       <w:r>
         <w:t xml:space="preserve">nitial </w:t>
       </w:r>
-      <w:del w:id="110" w:author="Jonathan Wood" w:date="2020-05-27T20:07:00Z">
+      <w:del w:id="137" w:author="Jonathan Wood" w:date="2020-05-27T20:07:00Z">
         <w:r>
           <w:delText>A</w:delText>
         </w:r>
       </w:del>
-      <w:ins w:id="111" w:author="Hyosub Kim" w:date="2020-05-27T09:57:00Z">
-        <w:del w:id="112" w:author="Jonathan Wood" w:date="2020-05-27T20:07:00Z">
+      <w:ins w:id="138" w:author="Hyosub Kim" w:date="2020-05-27T09:57:00Z">
+        <w:del w:id="139" w:author="Jonathan Wood" w:date="2020-05-27T20:07:00Z">
           <w:r>
             <w:delText>ftereffects</w:delText>
           </w:r>
         </w:del>
       </w:ins>
-      <w:ins w:id="113" w:author="Jonathan Wood" w:date="2020-05-27T20:07:00Z">
+      <w:ins w:id="140" w:author="Jonathan Wood" w:date="2020-05-27T20:07:00Z">
         <w:r>
           <w:t>Bias</w:t>
         </w:r>
       </w:ins>
-      <w:ins w:id="114" w:author="Hyosub Kim" w:date="2020-05-27T09:57:00Z">
+      <w:ins w:id="141" w:author="Hyosub Kim" w:date="2020-05-27T09:57:00Z">
         <w:r>
           <w:t>)</w:t>
         </w:r>
@@ -3108,12 +3337,12 @@
       <w:r>
         <w:t xml:space="preserve">. Second, </w:t>
       </w:r>
-      <w:ins w:id="115" w:author="Jonathan Wood" w:date="2020-05-27T20:46:00Z">
+      <w:ins w:id="142" w:author="Jonathan Wood" w:date="2020-05-27T20:46:00Z">
         <w:r>
           <w:t xml:space="preserve">to characterize how the use-dependent </w:t>
         </w:r>
       </w:ins>
-      <w:ins w:id="116" w:author="Jonathan Wood" w:date="2020-05-27T20:47:00Z">
+      <w:ins w:id="143" w:author="Jonathan Wood" w:date="2020-05-27T20:47:00Z">
         <w:r>
           <w:t xml:space="preserve">aftereffect in the early strides of the Washout phase, </w:t>
         </w:r>
@@ -3130,7 +3359,7 @@
       <w:r>
         <w:t>arly Washout</w:t>
       </w:r>
-      <w:ins w:id="117" w:author="Jonathan Wood" w:date="2020-05-27T20:50:00Z">
+      <w:ins w:id="144" w:author="Jonathan Wood" w:date="2020-05-27T20:50:00Z">
         <w:r>
           <w:t xml:space="preserve">; </w:t>
         </w:r>
@@ -3139,7 +3368,7 @@
         <w:fldChar w:fldCharType="begin"/>
       </w:r>
       <w:r>
-        <w:instrText xml:space="preserve"> ADDIN ZOTERO_ITEM CSL_CITATION {"citationID":"vjHLs9hY","properties":{"formattedCitation":"(Day et al., 2018; Leech et al., 2018)","plainCitation":"(Day et al., 2018; Leech et al., 2018)","noteIndex":0},"citationItems":[{"id":49,"uris":["http://zotero.org/users/5226272/items/ANIP7DUQ"],"uri":["http://zotero.org/users/5226272/items/ANIP7DUQ"],"itemData":{"id":49,"type":"article-journal","container-title":"Journal of Neurophysiology","DOI":"10.1152/jn.00903.2017","ISSN":"0022-3077, 1522-1598","issue":"6","journalAbbreviation":"J Neurophysiol","language":"en","page":"2100-2113","source":"Crossref","title":"Accelerating locomotor savings in learning: compressing four training days to one","title-short":"Accelerating locomotor savings in learning","volume":"119","author":[{"family":"Day","given":"Kevin A."},{"family":"Leech","given":"Kristan A."},{"family":"Roemmich","given":"Ryan T."},{"family":"Bastian","given":"Amy J."}],"issued":{"date-parts":[["2018",6]]}}},{"id":1092,"uris":["http://zotero.org/users/5226272/items/H3AT876V"],"uri":["http://zotero.org/users/5226272/items/H3AT876V"],"itemData":{"id":1092,"type":"article-journal","container-title":"Scientific Reports","DOI":"10.1038/s41598-017-18538-w","ISSN":"2045-2322","issue":"1","journalAbbreviation":"Sci Rep","language":"en","page":"94","source":"DOI.org (Crossref)","title":"Creating flexible motor memories in human walking","volume":"8","author":[{"family":"Leech","given":"Kristan A."},{"family":"Roemmich","given":"Ryan T."},{"family":"Bastian","given":"Amy J."}],"issued":{"date-parts":[["2018",12]]}}}],"schema":"https://github.com/citation-style-language/schema/raw/master/csl-citation.json"} </w:instrText>
+        <w:instrText xml:space="preserve"> ADDIN ZOTERO_ITEM CSL_CITATION {"citationID":"vjHLs9hY","properties":{"formattedCitation":"(Day et al., 2018; Leech et al., 2018)","plainCitation":"(Day et al., 2018; Leech et al., 2018)","dontUpdate":true,"noteIndex":0},"citationItems":[{"id":49,"uris":["http://zotero.org/users/5226272/items/ANIP7DUQ"],"uri":["http://zotero.org/users/5226272/items/ANIP7DUQ"],"itemData":{"id":49,"type":"article-journal","container-title":"Journal of Neurophysiology","DOI":"10.1152/jn.00903.2017","ISSN":"0022-3077, 1522-1598","issue":"6","journalAbbreviation":"J Neurophysiol","language":"en","page":"2100-2113","source":"Crossref","title":"Accelerating locomotor savings in learning: compressing four training days to one","title-short":"Accelerating locomotor savings in learning","volume":"119","author":[{"family":"Day","given":"Kevin A."},{"family":"Leech","given":"Kristan A."},{"family":"Roemmich","given":"Ryan T."},{"family":"Bastian","given":"Amy J."}],"issued":{"date-parts":[["2018",6]]}}},{"id":1092,"uris":["http://zotero.org/users/5226272/items/H3AT876V"],"uri":["http://zotero.org/users/5226272/items/H3AT876V"],"itemData":{"id":1092,"type":"article-journal","container-title":"Scientific Reports","DOI":"10.1038/s41598-017-18538-w","ISSN":"2045-2322","issue":"1","journalAbbreviation":"Sci Rep","language":"en","page":"94","source":"DOI.org (Crossref)","title":"Creating flexible motor memories in human walking","volume":"8","author":[{"family":"Leech","given":"Kristan A."},{"family":"Roemmich","given":"Ryan T."},{"family":"Bastian","given":"Amy J."}],"issued":{"date-parts":[["2018",12]]}}}],"schema":"https://github.com/citation-style-language/schema/raw/master/csl-citation.json"} </w:instrText>
       </w:r>
       <w:r>
         <w:fldChar w:fldCharType="separate"/>
@@ -3153,12 +3382,12 @@
       <w:r>
         <w:t xml:space="preserve">. This procedure will allow us to determine differences between the </w:t>
       </w:r>
-      <w:ins w:id="118" w:author="Jonathan Wood" w:date="2020-05-28T10:30:00Z">
+      <w:ins w:id="145" w:author="Jonathan Wood" w:date="2020-05-28T10:30:00Z">
         <w:r>
           <w:t>L</w:t>
         </w:r>
       </w:ins>
-      <w:del w:id="119" w:author="Jonathan Wood" w:date="2020-05-28T10:30:00Z">
+      <w:del w:id="146" w:author="Jonathan Wood" w:date="2020-05-28T10:30:00Z">
         <w:r>
           <w:delText>l</w:delText>
         </w:r>
@@ -3166,12 +3395,12 @@
       <w:r>
         <w:t xml:space="preserve">earning phase, </w:t>
       </w:r>
-      <w:ins w:id="120" w:author="Jonathan Wood" w:date="2020-05-28T10:30:00Z">
+      <w:ins w:id="147" w:author="Jonathan Wood" w:date="2020-05-28T10:30:00Z">
         <w:r>
           <w:t>I</w:t>
         </w:r>
       </w:ins>
-      <w:del w:id="121" w:author="Jonathan Wood" w:date="2020-05-28T10:30:00Z">
+      <w:del w:id="148" w:author="Jonathan Wood" w:date="2020-05-28T10:30:00Z">
         <w:r>
           <w:delText>i</w:delText>
         </w:r>
@@ -3179,22 +3408,22 @@
       <w:r>
         <w:t xml:space="preserve">nitial </w:t>
       </w:r>
-      <w:del w:id="122" w:author="Jonathan Wood" w:date="2020-05-28T10:30:00Z">
+      <w:del w:id="149" w:author="Jonathan Wood" w:date="2020-05-28T10:30:00Z">
         <w:r>
           <w:delText>aftereffects</w:delText>
         </w:r>
       </w:del>
-      <w:ins w:id="123" w:author="Jonathan Wood" w:date="2020-05-28T10:30:00Z">
+      <w:ins w:id="150" w:author="Jonathan Wood" w:date="2020-05-28T10:30:00Z">
         <w:r>
           <w:t xml:space="preserve">use-dependent </w:t>
         </w:r>
       </w:ins>
-      <w:ins w:id="124" w:author="Jonathan Wood" w:date="2020-05-28T10:31:00Z">
+      <w:ins w:id="151" w:author="Jonathan Wood" w:date="2020-05-28T10:31:00Z">
         <w:r>
           <w:t>b</w:t>
         </w:r>
       </w:ins>
-      <w:ins w:id="125" w:author="Jonathan Wood" w:date="2020-05-28T10:30:00Z">
+      <w:ins w:id="152" w:author="Jonathan Wood" w:date="2020-05-28T10:30:00Z">
         <w:r>
           <w:t>ias</w:t>
         </w:r>
@@ -3345,10 +3574,26 @@
         <w:t>earning</w:t>
       </w:r>
       <w:r>
-        <w:t>, SAI aftereffect</w:t>
-      </w:r>
-      <w:r>
-        <w:t>s and SAI</w:t>
+        <w:t xml:space="preserve">, SAI </w:t>
+      </w:r>
+      <w:del w:id="153" w:author="Jonathan Wood" w:date="2020-05-28T13:20:00Z">
+        <w:r>
+          <w:delText>aftereffect</w:delText>
+        </w:r>
+        <w:r>
+          <w:delText xml:space="preserve">s </w:delText>
+        </w:r>
+      </w:del>
+      <w:ins w:id="154" w:author="Jonathan Wood" w:date="2020-05-28T13:20:00Z">
+        <w:r>
+          <w:t>Initial Bias, SAI Early Washout</w:t>
+        </w:r>
+        <w:r>
+          <w:t xml:space="preserve"> </w:t>
+        </w:r>
+      </w:ins>
+      <w:r>
+        <w:t>and SAI</w:t>
       </w:r>
       <w:r>
         <w:t xml:space="preserve"> washout rate </w:t>
@@ -3395,7 +3640,7 @@
       <w:r>
         <w:t xml:space="preserve">, means, 95% confidence intervals and </w:t>
       </w:r>
-      <w:commentRangeStart w:id="126"/>
+      <w:commentRangeStart w:id="155"/>
       <w:r>
         <w:t>standardized effect sizes (Cohen’s d for t-tests and ƞ</w:t>
       </w:r>
@@ -3417,15 +3662,81 @@
       <w:r>
         <w:t>analysis of variance</w:t>
       </w:r>
-      <w:commentRangeEnd w:id="126"/>
+      <w:commentRangeEnd w:id="155"/>
       <w:r>
         <w:rPr>
           <w:rStyle w:val="CommentReference"/>
         </w:rPr>
-        <w:commentReference w:id="126"/>
-      </w:r>
-      <w:r>
-        <w:t xml:space="preserve">). Assumptions of normality and homoscedasticity will be tested with the Shapiro-Wilks test and Levene’s test, respectively. </w:t>
+        <w:commentReference w:id="155"/>
+      </w:r>
+      <w:r>
+        <w:t xml:space="preserve">). </w:t>
+      </w:r>
+      <w:ins w:id="156" w:author="Jonathan Wood" w:date="2020-05-28T13:37:00Z">
+        <w:r>
+          <w:t xml:space="preserve">Alpha values </w:t>
+        </w:r>
+      </w:ins>
+      <w:ins w:id="157" w:author="Jonathan Wood" w:date="2020-05-28T13:38:00Z">
+        <w:r>
+          <w:t xml:space="preserve">will be set at 0.05 for all tests. </w:t>
+        </w:r>
+      </w:ins>
+      <w:ins w:id="158" w:author="Jonathan Wood" w:date="2020-05-28T13:19:00Z">
+        <w:r>
+          <w:t xml:space="preserve">We will also </w:t>
+        </w:r>
+      </w:ins>
+      <w:ins w:id="159" w:author="Jonathan Wood" w:date="2020-05-28T13:20:00Z">
+        <w:r>
+          <w:t>report</w:t>
+        </w:r>
+      </w:ins>
+      <w:ins w:id="160" w:author="Jonathan Wood" w:date="2020-05-28T13:19:00Z">
+        <w:r>
+          <w:t xml:space="preserve"> Bayes Factors to test for equality </w:t>
+        </w:r>
+      </w:ins>
+      <w:ins w:id="161" w:author="Jonathan Wood" w:date="2020-05-28T13:20:00Z">
+        <w:r>
+          <w:t xml:space="preserve">between conditions </w:t>
+        </w:r>
+      </w:ins>
+      <w:ins w:id="162" w:author="Jonathan Wood" w:date="2020-05-28T13:21:00Z">
+        <w:r>
+          <w:t>for</w:t>
+        </w:r>
+      </w:ins>
+      <w:ins w:id="163" w:author="Jonathan Wood" w:date="2020-05-28T13:19:00Z">
+        <w:r>
+          <w:t xml:space="preserve"> SAI </w:t>
+        </w:r>
+      </w:ins>
+      <w:ins w:id="164" w:author="Jonathan Wood" w:date="2020-05-28T13:21:00Z">
+        <w:r>
+          <w:t>Initial Bias and Early Washout. Equality will provide support for the null hypothesis: that</w:t>
+        </w:r>
+      </w:ins>
+      <w:ins w:id="165" w:author="Jonathan Wood" w:date="2020-05-28T13:22:00Z">
+        <w:r>
+          <w:t xml:space="preserve"> SAIs are not differences between conditions during washout.</w:t>
+        </w:r>
+      </w:ins>
+      <w:ins w:id="166" w:author="Jonathan Wood" w:date="2020-05-28T13:21:00Z">
+        <w:r>
+          <w:t xml:space="preserve"> </w:t>
+        </w:r>
+      </w:ins>
+      <w:r>
+        <w:t xml:space="preserve">Assumptions of normality and homoscedasticity will be tested with the Shapiro-Wilks test and </w:t>
+      </w:r>
+      <w:proofErr w:type="spellStart"/>
+      <w:r>
+        <w:t>Levene’s</w:t>
+      </w:r>
+      <w:proofErr w:type="spellEnd"/>
+      <w:r>
+        <w:t xml:space="preserve"> test, respectively. </w:t>
       </w:r>
       <w:r>
         <w:t>In cases where assumptions of normality are not met, we will perform</w:t>
@@ -3595,7 +3906,7 @@
       <w:r>
         <w:t xml:space="preserve">. In this analysis, we will compare </w:t>
       </w:r>
-      <w:ins w:id="127" w:author="Jonathan Wood" w:date="2020-05-28T10:35:00Z">
+      <w:ins w:id="167" w:author="Jonathan Wood" w:date="2020-05-28T10:35:00Z">
         <w:r>
           <w:t xml:space="preserve">SAI </w:t>
         </w:r>
@@ -3603,35 +3914,35 @@
       <w:r>
         <w:t>differences between two conditions at a time with paired t-tests at</w:t>
       </w:r>
-      <w:ins w:id="128" w:author="Jonathan Wood" w:date="2020-05-27T20:10:00Z">
+      <w:ins w:id="168" w:author="Jonathan Wood" w:date="2020-05-27T20:10:00Z">
         <w:r>
           <w:t xml:space="preserve"> </w:t>
         </w:r>
       </w:ins>
-      <w:ins w:id="129" w:author="Jonathan Wood" w:date="2020-05-28T10:34:00Z">
+      <w:ins w:id="169" w:author="Jonathan Wood" w:date="2020-05-28T10:34:00Z">
         <w:r>
           <w:t xml:space="preserve">each </w:t>
         </w:r>
       </w:ins>
-      <w:commentRangeStart w:id="130"/>
-      <w:ins w:id="131" w:author="Jonathan Wood" w:date="2020-05-27T20:10:00Z">
+      <w:commentRangeStart w:id="170"/>
+      <w:ins w:id="171" w:author="Jonathan Wood" w:date="2020-05-27T20:10:00Z">
         <w:r>
           <w:t>stride bin (mean of 5 strides)</w:t>
         </w:r>
       </w:ins>
-      <w:del w:id="132" w:author="Jonathan Wood" w:date="2020-05-27T20:10:00Z">
+      <w:del w:id="172" w:author="Jonathan Wood" w:date="2020-05-27T20:10:00Z">
         <w:r>
           <w:delText xml:space="preserve"> </w:delText>
         </w:r>
       </w:del>
-      <w:commentRangeEnd w:id="130"/>
+      <w:commentRangeEnd w:id="170"/>
       <w:r>
         <w:rPr>
           <w:rStyle w:val="CommentReference"/>
         </w:rPr>
-        <w:commentReference w:id="130"/>
-      </w:r>
-      <w:del w:id="133" w:author="Jonathan Wood" w:date="2020-05-27T20:10:00Z">
+        <w:commentReference w:id="170"/>
+      </w:r>
+      <w:del w:id="173" w:author="Jonathan Wood" w:date="2020-05-27T20:10:00Z">
         <w:r>
           <w:delText>each stride</w:delText>
         </w:r>
@@ -3639,50 +3950,47 @@
       <w:r>
         <w:t xml:space="preserve">. The largest cluster of significant paired t-tests (p &lt; 0.05) in a row will be determined and the t-statistics for this cluster </w:t>
       </w:r>
-      <w:del w:id="134" w:author="Jonathan Wood" w:date="2020-05-28T10:35:00Z">
+      <w:del w:id="174" w:author="Jonathan Wood" w:date="2020-05-28T10:35:00Z">
         <w:r>
           <w:delText xml:space="preserve">are </w:delText>
         </w:r>
       </w:del>
-      <w:ins w:id="135" w:author="Jonathan Wood" w:date="2020-05-28T10:35:00Z">
+      <w:ins w:id="175" w:author="Jonathan Wood" w:date="2020-05-28T10:35:00Z">
+        <w:r>
+          <w:t xml:space="preserve">will be </w:t>
+        </w:r>
+      </w:ins>
+      <w:r>
+        <w:t xml:space="preserve">summed. The summed t-statistics </w:t>
+      </w:r>
+      <w:del w:id="176" w:author="Jonathan Wood" w:date="2020-05-28T10:35:00Z">
+        <w:r>
+          <w:delText xml:space="preserve">are </w:delText>
+        </w:r>
+      </w:del>
+      <w:ins w:id="177" w:author="Jonathan Wood" w:date="2020-05-28T10:35:00Z">
         <w:r>
           <w:t>will be</w:t>
         </w:r>
-        <w:r>
-          <w:t xml:space="preserve"> </w:t>
-        </w:r>
-      </w:ins>
-      <w:r>
-        <w:t xml:space="preserve">summed. The summed t-statistics </w:t>
-      </w:r>
-      <w:del w:id="136" w:author="Jonathan Wood" w:date="2020-05-28T10:35:00Z">
-        <w:r>
-          <w:delText xml:space="preserve">are </w:delText>
+      </w:ins>
+      <w:del w:id="178" w:author="Jonathan Wood" w:date="2020-05-28T10:35:00Z">
+        <w:r>
+          <w:delText>then</w:delText>
         </w:r>
       </w:del>
-      <w:ins w:id="137" w:author="Jonathan Wood" w:date="2020-05-28T10:35:00Z">
-        <w:r>
-          <w:t>will be</w:t>
-        </w:r>
-      </w:ins>
-      <w:del w:id="138" w:author="Jonathan Wood" w:date="2020-05-28T10:35:00Z">
-        <w:r>
-          <w:delText>then</w:delText>
-        </w:r>
-      </w:del>
       <w:r>
         <w:t xml:space="preserve"> compared to a null distribution of summed t-statistics. The null distribution is built from resampling each group without replacement </w:t>
       </w:r>
-      <w:commentRangeStart w:id="139"/>
+      <w:commentRangeStart w:id="179"/>
       <w:r>
         <w:t xml:space="preserve">1000 </w:t>
       </w:r>
-      <w:commentRangeEnd w:id="139"/>
+      <w:commentRangeEnd w:id="179"/>
       <w:r>
         <w:rPr>
           <w:rStyle w:val="CommentReference"/>
         </w:rPr>
-        <w:commentReference w:id="139"/>
+        <w:commentReference w:id="179"/>
       </w:r>
       <w:r>
         <w:t>times and computing the largest cluster’s t-statistic for each sample. This null distribution serves as the null hypothesis which states that each group is sampled from the same distribution. The cluster size from the empirical data is then compared to the null distribution of 1000 samples. This comparison provides a probability that the empirical cluster is different from the null distribution</w:t>
@@ -3751,7 +4059,7 @@
       <w:r>
         <w:t xml:space="preserve">consistency has on </w:t>
       </w:r>
-      <w:ins w:id="140" w:author="Jonathan Wood" w:date="2020-05-27T20:16:00Z">
+      <w:ins w:id="180" w:author="Jonathan Wood" w:date="2020-05-27T20:16:00Z">
         <w:r>
           <w:t xml:space="preserve">the </w:t>
         </w:r>
@@ -3765,7 +4073,7 @@
       <w:r>
         <w:t xml:space="preserve"> the first model </w:t>
       </w:r>
-      <w:ins w:id="141" w:author="Jonathan Wood" w:date="2020-05-27T20:17:00Z">
+      <w:ins w:id="181" w:author="Jonathan Wood" w:date="2020-05-27T20:17:00Z">
         <w:r>
           <w:t xml:space="preserve">as the Strategy and Use-Dependent model </w:t>
         </w:r>
@@ -3788,7 +4096,7 @@
           <w:t xml:space="preserve"> </w:t>
         </w:r>
       </w:ins>
-      <w:del w:id="142" w:author="Jonathan Wood" w:date="2020-05-27T20:17:00Z">
+      <w:del w:id="182" w:author="Jonathan Wood" w:date="2020-05-27T20:17:00Z">
         <w:r>
           <w:delText>as</w:delText>
         </w:r>
@@ -3832,17 +4140,17 @@
       <w:r>
         <w:t>second model</w:t>
       </w:r>
-      <w:ins w:id="143" w:author="Jonathan Wood" w:date="2020-05-27T20:17:00Z">
+      <w:ins w:id="183" w:author="Jonathan Wood" w:date="2020-05-27T20:17:00Z">
         <w:r>
           <w:t xml:space="preserve"> </w:t>
         </w:r>
       </w:ins>
-      <w:del w:id="144" w:author="Jonathan Wood" w:date="2020-05-27T20:17:00Z">
+      <w:del w:id="184" w:author="Jonathan Wood" w:date="2020-05-27T20:17:00Z">
         <w:r>
           <w:delText xml:space="preserve"> </w:delText>
         </w:r>
       </w:del>
-      <w:ins w:id="145" w:author="Jonathan Wood" w:date="2020-05-27T20:17:00Z">
+      <w:ins w:id="185" w:author="Jonathan Wood" w:date="2020-05-27T20:17:00Z">
         <w:r>
           <w:t xml:space="preserve">as the Adaptive Bayesian model </w:t>
         </w:r>
@@ -3865,7 +4173,7 @@
           <w:t xml:space="preserve">, </w:t>
         </w:r>
       </w:ins>
-      <w:del w:id="146" w:author="Jonathan Wood" w:date="2020-05-27T20:17:00Z">
+      <w:del w:id="186" w:author="Jonathan Wood" w:date="2020-05-27T20:17:00Z">
         <w:r>
           <w:delText>as the</w:delText>
         </w:r>
@@ -3876,7 +4184,7 @@
           <w:delText xml:space="preserve">Strategy </w:delText>
         </w:r>
       </w:del>
-      <w:del w:id="147" w:author="Jonathan Wood" w:date="2020-05-27T20:16:00Z">
+      <w:del w:id="187" w:author="Jonathan Wood" w:date="2020-05-27T20:16:00Z">
         <w:r>
           <w:delText xml:space="preserve">plus </w:delText>
         </w:r>
@@ -3884,7 +4192,7 @@
           <w:delText>UDP</w:delText>
         </w:r>
       </w:del>
-      <w:del w:id="148" w:author="Jonathan Wood" w:date="2020-05-27T20:17:00Z">
+      <w:del w:id="188" w:author="Jonathan Wood" w:date="2020-05-27T20:17:00Z">
         <w:r>
           <w:delText xml:space="preserve"> </w:delText>
         </w:r>
@@ -3931,7 +4239,7 @@
         </w:rPr>
         <w:t xml:space="preserve">Strategy </w:t>
       </w:r>
-      <w:del w:id="149" w:author="Jonathan Wood" w:date="2020-05-27T20:16:00Z">
+      <w:del w:id="189" w:author="Jonathan Wood" w:date="2020-05-27T20:16:00Z">
         <w:r>
           <w:rPr>
             <w:i/>
@@ -3941,7 +4249,7 @@
           <w:delText>Plus UDP</w:delText>
         </w:r>
       </w:del>
-      <w:ins w:id="150" w:author="Jonathan Wood" w:date="2020-05-27T20:16:00Z">
+      <w:ins w:id="190" w:author="Jonathan Wood" w:date="2020-05-27T20:16:00Z">
         <w:r>
           <w:rPr>
             <w:i/>
@@ -3964,12 +4272,12 @@
       <w:r>
         <w:t xml:space="preserve">The Strategy </w:t>
       </w:r>
-      <w:del w:id="151" w:author="Jonathan Wood" w:date="2020-05-27T20:16:00Z">
+      <w:del w:id="191" w:author="Jonathan Wood" w:date="2020-05-27T20:16:00Z">
         <w:r>
           <w:delText>plus UDP</w:delText>
         </w:r>
       </w:del>
-      <w:ins w:id="152" w:author="Jonathan Wood" w:date="2020-05-27T20:16:00Z">
+      <w:ins w:id="192" w:author="Jonathan Wood" w:date="2020-05-27T20:16:00Z">
         <w:r>
           <w:t>and Use-Dependent</w:t>
         </w:r>
@@ -3977,12 +4285,12 @@
       <w:r>
         <w:t xml:space="preserve"> model conceptualizes overall motor output as the sum of two parallel processes: cognitive strategy and </w:t>
       </w:r>
-      <w:del w:id="153" w:author="Jonathan Wood" w:date="2020-05-27T20:18:00Z">
+      <w:del w:id="193" w:author="Jonathan Wood" w:date="2020-05-27T20:18:00Z">
         <w:r>
           <w:delText>UDP</w:delText>
         </w:r>
       </w:del>
-      <w:ins w:id="154" w:author="Jonathan Wood" w:date="2020-05-27T20:18:00Z">
+      <w:ins w:id="194" w:author="Jonathan Wood" w:date="2020-05-27T20:18:00Z">
         <w:r>
           <w:t>use-dependent learning</w:t>
         </w:r>
@@ -4026,12 +4334,12 @@
       <w:r>
         <w:t xml:space="preserve">Strategic learning accounts for the voluntarily controlled component of SAI, while </w:t>
       </w:r>
-      <w:del w:id="155" w:author="Jonathan Wood" w:date="2020-05-27T20:18:00Z">
+      <w:del w:id="195" w:author="Jonathan Wood" w:date="2020-05-27T20:18:00Z">
         <w:r>
           <w:delText xml:space="preserve">UDP </w:delText>
         </w:r>
       </w:del>
-      <w:ins w:id="156" w:author="Jonathan Wood" w:date="2020-05-27T20:18:00Z">
+      <w:ins w:id="196" w:author="Jonathan Wood" w:date="2020-05-27T20:18:00Z">
         <w:r>
           <w:t xml:space="preserve">use-dependent learning </w:t>
         </w:r>
@@ -4101,12 +4409,12 @@
       <w:r>
         <w:t>)</w:t>
       </w:r>
-      <w:del w:id="157" w:author="Jonathan Wood" w:date="2020-05-27T20:19:00Z">
+      <w:del w:id="197" w:author="Jonathan Wood" w:date="2020-05-27T20:19:00Z">
         <w:r>
           <w:delText>,</w:delText>
         </w:r>
       </w:del>
-      <w:ins w:id="158" w:author="Jonathan Wood" w:date="2020-05-27T20:19:00Z">
+      <w:ins w:id="198" w:author="Jonathan Wood" w:date="2020-05-27T20:19:00Z">
         <w:r>
           <w:t>:</w:t>
         </w:r>
@@ -4863,12 +5171,12 @@
       <w:r>
         <w:t>is equal to zero when the visual feedback (VF) is turned off and the participants are instructed to walk normally</w:t>
       </w:r>
-      <w:ins w:id="159" w:author="Jonathan Wood" w:date="2020-05-28T10:38:00Z">
+      <w:ins w:id="199" w:author="Jonathan Wood" w:date="2020-05-28T10:38:00Z">
         <w:r>
           <w:t>.</w:t>
         </w:r>
       </w:ins>
-      <w:del w:id="160" w:author="Jonathan Wood" w:date="2020-05-28T10:38:00Z">
+      <w:del w:id="200" w:author="Jonathan Wood" w:date="2020-05-28T10:38:00Z">
         <w:r>
           <w:delText>:</w:delText>
         </w:r>
@@ -5129,7 +5437,7 @@
     <w:p>
       <w:pPr>
         <w:rPr>
-          <w:ins w:id="161" w:author="Jonathan Wood" w:date="2020-05-27T20:21:00Z"/>
+          <w:ins w:id="201" w:author="Jonathan Wood" w:date="2020-05-27T20:21:00Z"/>
           <w:rFonts w:eastAsiaTheme="minorEastAsia"/>
         </w:rPr>
       </w:pPr>
@@ -5182,8 +5490,8 @@
     </w:p>
     <w:p/>
     <w:p>
-      <w:commentRangeStart w:id="162"/>
-      <w:commentRangeStart w:id="163"/>
+      <w:commentRangeStart w:id="202"/>
+      <w:commentRangeStart w:id="203"/>
       <w:r>
         <w:t>W</w:t>
       </w:r>
@@ -5250,7 +5558,7 @@
           </w:rPr>
           <m:t>C</m:t>
         </m:r>
-        <w:commentRangeEnd w:id="162"/>
+        <w:commentRangeEnd w:id="202"/>
         <m:r>
           <m:rPr>
             <m:sty m:val="p"/>
@@ -5258,9 +5566,9 @@
           <w:rPr>
             <w:rStyle w:val="CommentReference"/>
           </w:rPr>
-          <w:commentReference w:id="162"/>
+          <w:commentReference w:id="202"/>
         </m:r>
-        <w:commentRangeEnd w:id="163"/>
+        <w:commentRangeEnd w:id="203"/>
         <m:r>
           <m:rPr>
             <m:sty m:val="p"/>
@@ -5268,7 +5576,7 @@
           <w:rPr>
             <w:rStyle w:val="CommentReference"/>
           </w:rPr>
-          <w:commentReference w:id="163"/>
+          <w:commentReference w:id="203"/>
         </m:r>
       </m:oMath>
       <w:r>
@@ -5540,7 +5848,23 @@
         <w:t xml:space="preserve"> in</w:t>
       </w:r>
       <w:r>
-        <w:t xml:space="preserve"> Verstynen and Sabes (2011)</w:t>
+        <w:t xml:space="preserve"> </w:t>
+      </w:r>
+      <w:proofErr w:type="spellStart"/>
+      <w:r>
+        <w:t>Verstynen</w:t>
+      </w:r>
+      <w:proofErr w:type="spellEnd"/>
+      <w:r>
+        <w:t xml:space="preserve"> and </w:t>
+      </w:r>
+      <w:proofErr w:type="spellStart"/>
+      <w:r>
+        <w:t>Sabes</w:t>
+      </w:r>
+      <w:proofErr w:type="spellEnd"/>
+      <w:r>
+        <w:t xml:space="preserve"> (2011)</w:t>
       </w:r>
       <w:r>
         <w:t>:</w:t>
@@ -6566,14 +6890,14 @@
               </w:rPr>
               <m:t>1-</m:t>
             </m:r>
-            <w:bookmarkStart w:id="164" w:name="_Hlk37794084"/>
+            <w:bookmarkStart w:id="204" w:name="_Hlk37794084"/>
             <m:r>
               <w:rPr>
                 <w:rFonts w:ascii="Cambria Math" w:hAnsi="Cambria Math"/>
               </w:rPr>
               <m:t>β</m:t>
             </m:r>
-            <w:bookmarkEnd w:id="164"/>
+            <w:bookmarkEnd w:id="204"/>
           </m:e>
         </m:d>
         <m:r>
@@ -6773,7 +7097,7 @@
           <w:rFonts w:eastAsiaTheme="minorEastAsia"/>
         </w:rPr>
       </w:pPr>
-      <w:del w:id="165" w:author="Jonathan Wood" w:date="2020-05-27T20:33:00Z">
+      <w:del w:id="205" w:author="Jonathan Wood" w:date="2020-05-27T20:33:00Z">
         <w:r>
           <w:rPr>
             <w:rFonts w:eastAsiaTheme="minorEastAsia"/>
@@ -6781,7 +7105,7 @@
           <w:delText>W</w:delText>
         </w:r>
       </w:del>
-      <w:ins w:id="166" w:author="Jonathan Wood" w:date="2020-05-27T20:33:00Z">
+      <w:ins w:id="206" w:author="Jonathan Wood" w:date="2020-05-27T20:33:00Z">
         <w:r>
           <w:rPr>
             <w:rFonts w:eastAsiaTheme="minorEastAsia"/>
@@ -6795,7 +7119,7 @@
         </w:rPr>
         <w:t>here</w:t>
       </w:r>
-      <w:ins w:id="167" w:author="Jonathan Wood" w:date="2020-05-27T20:33:00Z">
+      <w:ins w:id="207" w:author="Jonathan Wood" w:date="2020-05-27T20:33:00Z">
         <w:r>
           <w:rPr>
             <w:rFonts w:eastAsiaTheme="minorEastAsia"/>
@@ -6803,7 +7127,7 @@
           <w:t>:</w:t>
         </w:r>
       </w:ins>
-      <w:del w:id="168" w:author="Jonathan Wood" w:date="2020-05-27T20:33:00Z">
+      <w:del w:id="208" w:author="Jonathan Wood" w:date="2020-05-27T20:33:00Z">
         <w:r>
           <w:rPr>
             <w:rFonts w:eastAsiaTheme="minorEastAsia"/>
@@ -6826,7 +7150,7 @@
           <m:t>0&lt;β&lt;1</m:t>
         </m:r>
       </m:oMath>
-      <w:ins w:id="169" w:author="Jonathan Wood" w:date="2020-05-27T20:33:00Z">
+      <w:ins w:id="209" w:author="Jonathan Wood" w:date="2020-05-27T20:33:00Z">
         <w:r>
           <w:rPr>
             <w:rFonts w:eastAsiaTheme="minorEastAsia"/>
@@ -6918,11 +7242,16 @@
         </m:r>
       </m:oMath>
       <w:r>
-        <w:t xml:space="preserve"> is a free parameter representing the learning rate</w:t>
+        <w:t xml:space="preserve"> is a free parameter representing the learning </w:t>
+      </w:r>
+      <w:proofErr w:type="gramStart"/>
+      <w:r>
+        <w:t>rate</w:t>
       </w:r>
       <w:r>
         <w:t>.</w:t>
       </w:r>
+      <w:proofErr w:type="gramEnd"/>
       <w:r>
         <w:t xml:space="preserve"> </w:t>
       </w:r>
@@ -6938,17 +7267,17 @@
       <w:r>
         <w:t xml:space="preserve">Strategy </w:t>
       </w:r>
-      <w:del w:id="170" w:author="Jonathan Wood" w:date="2020-05-27T20:33:00Z">
+      <w:del w:id="210" w:author="Jonathan Wood" w:date="2020-05-27T20:33:00Z">
         <w:r>
           <w:delText xml:space="preserve">plus </w:delText>
         </w:r>
       </w:del>
-      <w:ins w:id="171" w:author="Jonathan Wood" w:date="2020-05-27T20:33:00Z">
+      <w:ins w:id="211" w:author="Jonathan Wood" w:date="2020-05-27T20:33:00Z">
         <w:r>
           <w:t>and Use-Dependent</w:t>
         </w:r>
       </w:ins>
-      <w:del w:id="172" w:author="Jonathan Wood" w:date="2020-05-27T20:33:00Z">
+      <w:del w:id="212" w:author="Jonathan Wood" w:date="2020-05-27T20:33:00Z">
         <w:r>
           <w:delText>UDP</w:delText>
         </w:r>
@@ -6964,19 +7293,19 @@
           <w:u w:val="single"/>
         </w:rPr>
       </w:pPr>
-      <w:bookmarkStart w:id="173" w:name="_Hlk41035246"/>
+      <w:bookmarkStart w:id="213" w:name="_Hlk41035246"/>
       <w:r>
         <w:t>Our two</w:t>
       </w:r>
       <w:r>
         <w:t xml:space="preserve"> models provide distinct interpretations of how use-dependent biases evolve and the specific constraints acting on them. The Strategy </w:t>
       </w:r>
-      <w:del w:id="174" w:author="Jonathan Wood" w:date="2020-05-27T20:34:00Z">
+      <w:del w:id="214" w:author="Jonathan Wood" w:date="2020-05-27T20:34:00Z">
         <w:r>
           <w:delText>plus UDP</w:delText>
         </w:r>
       </w:del>
-      <w:ins w:id="175" w:author="Jonathan Wood" w:date="2020-05-27T20:34:00Z">
+      <w:ins w:id="215" w:author="Jonathan Wood" w:date="2020-05-27T20:34:00Z">
         <w:r>
           <w:t>and Use-Dependent</w:t>
         </w:r>
@@ -6987,12 +7316,12 @@
       <w:r>
         <w:t>explicit (</w:t>
       </w:r>
-      <w:del w:id="176" w:author="Jonathan Wood" w:date="2020-05-28T10:43:00Z">
+      <w:del w:id="216" w:author="Jonathan Wood" w:date="2020-05-28T10:43:00Z">
         <w:r>
           <w:delText>S</w:delText>
         </w:r>
       </w:del>
-      <w:ins w:id="177" w:author="Jonathan Wood" w:date="2020-05-28T10:43:00Z">
+      <w:ins w:id="217" w:author="Jonathan Wood" w:date="2020-05-28T10:43:00Z">
         <w:r>
           <w:t>s</w:t>
         </w:r>
@@ -7003,12 +7332,12 @@
       <w:r>
         <w:t>implicit (</w:t>
       </w:r>
-      <w:del w:id="178" w:author="Jonathan Wood" w:date="2020-05-27T20:34:00Z">
+      <w:del w:id="218" w:author="Jonathan Wood" w:date="2020-05-27T20:34:00Z">
         <w:r>
           <w:delText>UDP</w:delText>
         </w:r>
       </w:del>
-      <w:ins w:id="179" w:author="Jonathan Wood" w:date="2020-05-27T20:34:00Z">
+      <w:ins w:id="219" w:author="Jonathan Wood" w:date="2020-05-27T20:34:00Z">
         <w:r>
           <w:t>use-dependent</w:t>
         </w:r>
@@ -7050,7 +7379,7 @@
         <w:t xml:space="preserve">. The MAP estimate may certainly result from contributions of implicit and explicit mechanisms, but the model does not distinguish between the two.  </w:t>
       </w:r>
     </w:p>
-    <w:bookmarkEnd w:id="173"/>
+    <w:bookmarkEnd w:id="213"/>
     <w:p>
       <w:pPr>
         <w:rPr>
@@ -7068,6 +7397,16 @@
           <w:u w:val="single"/>
         </w:rPr>
       </w:pPr>
+      <w:ins w:id="220" w:author="Jonathan Wood" w:date="2020-05-28T13:23:00Z">
+        <w:r>
+          <w:rPr>
+            <w:i/>
+            <w:iCs/>
+            <w:u w:val="single"/>
+          </w:rPr>
+          <w:t xml:space="preserve">Planned </w:t>
+        </w:r>
+      </w:ins>
       <w:r>
         <w:rPr>
           <w:i/>
@@ -7078,259 +7417,240 @@
       </w:r>
     </w:p>
     <w:p>
-      <w:r>
-        <w:t>T</w:t>
-      </w:r>
-      <w:r>
-        <w:t>o determine</w:t>
-      </w:r>
-      <w:r>
-        <w:t xml:space="preserve"> </w:t>
-      </w:r>
-      <w:r>
-        <w:t>whether</w:t>
-      </w:r>
-      <w:r>
-        <w:t xml:space="preserve"> the models are distinguishable and</w:t>
-      </w:r>
-      <w:r>
-        <w:t xml:space="preserve"> the best method of objective comparison,</w:t>
-      </w:r>
-      <w:r>
-        <w:t xml:space="preserve"> </w:t>
-      </w:r>
-      <w:r>
-        <w:t>w</w:t>
-      </w:r>
-      <w:r>
-        <w:t xml:space="preserve">e performed </w:t>
-      </w:r>
-      <w:r>
-        <w:t>model recovery analysis</w:t>
-      </w:r>
-      <w:r>
-        <w:t xml:space="preserve"> </w:t>
-      </w:r>
-      <w:r>
-        <w:fldChar w:fldCharType="begin"/>
-      </w:r>
-      <w:r>
-        <w:instrText xml:space="preserve"> ADDIN ZOTERO_ITEM CSL_CITATION {"citationID":"lriaCCW2","properties":{"formattedCitation":"(Hardwick et al., 2019; Wilson and Collins, 2019)","plainCitation":"(Hardwick et al., 2019; Wilson and Collins, 2019)","noteIndex":0},"citationItems":[{"id":1796,"uris":["http://zotero.org/users/5226272/items/I754ZABL"],"uri":["http://zotero.org/users/5226272/items/I754ZABL"],"itemData":{"id":1796,"type":"article-journal","container-title":"Nature Human Behaviour","DOI":"10.1038/s41562-019-0725-0","ISSN":"2397-3374","issue":"12","journalAbbreviation":"Nat Hum Behav","language":"en","page":"1252-1262","source":"DOI.org (Crossref)","title":"Time-dependent competition between goal-directed and habitual response preparation","volume":"3","author":[{"family":"Hardwick","given":"Robert M."},{"family":"Forrence","given":"Alexander D."},{"family":"Krakauer","given":"John W."},{"family":"Haith","given":"Adrian M."}],"issued":{"date-parts":[["2019",12]]}}},{"id":1536,"uris":["http://zotero.org/users/5226272/items/SIXV25UW"],"uri":["http://zotero.org/users/5226272/items/SIXV25UW"],"itemData":{"id":1536,"type":"article-journal","abstract":"Computational modeling of behavior has revolutionized psychology and neuroscience. By fitting models to experimental data we can probe the algorithms underlying behavior, find neural correlates of computational variables and better understand the effects of drugs, illness and interventions. But with great power comes great responsibility. Here, we offer ten simple rules to ensure that computational modeling is used with care and yields meaningful insights. In particular, we present a beginner-friendly, pragmatic and details-oriented introduction on how to relate models to data. What, exactly, can a model tell us about the mind? To answer this, we apply our rules to the simplest modeling techniques most accessible to beginning modelers and illustrate them with examples and code available online. However, most rules apply to more advanced techniques. Our hope is that by following our guidelines, researchers will avoid many pitfalls and unleash the power of computational modeling on their own data.","container-title":"eLife","DOI":"10.7554/eLife.49547","ISSN":"2050-084X","language":"en","page":"e49547","source":"DOI.org (Crossref)","title":"Ten simple rules for the computational modeling of behavioral data","volume":"8","author":[{"family":"Wilson","given":"Robert C"},{"family":"Collins","given":"Anne GE"}],"issued":{"date-parts":[["2019",11,26]]}}}],"schema":"https://github.com/citation-style-language/schema/raw/master/csl-citation.json"} </w:instrText>
-      </w:r>
-      <w:r>
-        <w:fldChar w:fldCharType="separate"/>
-      </w:r>
-      <w:r>
-        <w:t>(Hardwick et al., 2019; Wilson and Collins, 2019)</w:t>
-      </w:r>
-      <w:r>
-        <w:fldChar w:fldCharType="end"/>
-      </w:r>
-      <w:r>
-        <w:t xml:space="preserve">. </w:t>
-      </w:r>
-      <w:r>
-        <w:t xml:space="preserve">By </w:t>
-      </w:r>
-      <w:r>
-        <w:t xml:space="preserve">sequentially </w:t>
-      </w:r>
-      <w:r>
-        <w:t>simulating data from each model</w:t>
-      </w:r>
-      <w:r>
-        <w:t xml:space="preserve"> and then</w:t>
-      </w:r>
-      <w:r>
-        <w:t xml:space="preserve"> comparing model fits </w:t>
-      </w:r>
-      <w:r>
-        <w:t xml:space="preserve">of </w:t>
-      </w:r>
-      <w:r>
-        <w:t>the</w:t>
-      </w:r>
-      <w:r>
-        <w:t xml:space="preserve"> simulated data, we</w:t>
-      </w:r>
-      <w:r>
-        <w:t xml:space="preserve"> show in </w:t>
-      </w:r>
-      <w:r>
-        <w:t>the confusion matrices (</w:t>
-      </w:r>
-      <w:r>
-        <w:t xml:space="preserve">Figure </w:t>
-      </w:r>
-      <w:r>
-        <w:t>2</w:t>
-      </w:r>
-      <w:r>
-        <w:t>)</w:t>
-      </w:r>
-      <w:r>
-        <w:t xml:space="preserve"> </w:t>
-      </w:r>
-      <w:r>
-        <w:t xml:space="preserve">that the models are distinguishable under </w:t>
-      </w:r>
-      <w:r>
-        <w:t xml:space="preserve">these </w:t>
-      </w:r>
-      <w:r>
-        <w:t>ideal circumstances.</w:t>
-      </w:r>
-      <w:r>
-        <w:t xml:space="preserve"> </w:t>
-      </w:r>
-      <w:r>
-        <w:t xml:space="preserve">A confusion matrix </w:t>
-      </w:r>
-      <w:del w:id="180" w:author="Jonathan Wood" w:date="2020-05-27T20:39:00Z">
-        <w:r>
-          <w:delText xml:space="preserve">provides values for the </w:delText>
+      <w:pPr>
+        <w:rPr>
+          <w:del w:id="221" w:author="Jonathan Wood" w:date="2020-05-28T13:23:00Z"/>
+        </w:rPr>
+      </w:pPr>
+      <w:del w:id="222" w:author="Jonathan Wood" w:date="2020-05-28T13:23:00Z">
+        <w:r>
+          <w:delText>T</w:delText>
+        </w:r>
+        <w:r>
+          <w:delText>o determine</w:delText>
+        </w:r>
+        <w:r>
+          <w:delText xml:space="preserve"> </w:delText>
+        </w:r>
+        <w:r>
+          <w:delText>whether</w:delText>
+        </w:r>
+        <w:r>
+          <w:delText xml:space="preserve"> the models are distinguishable and</w:delText>
+        </w:r>
+        <w:r>
+          <w:delText xml:space="preserve"> the best method of objective comparison,</w:delText>
+        </w:r>
+        <w:r>
+          <w:delText xml:space="preserve"> </w:delText>
+        </w:r>
+        <w:r>
+          <w:delText>w</w:delText>
+        </w:r>
+        <w:r>
+          <w:delText xml:space="preserve">e performed </w:delText>
+        </w:r>
+        <w:r>
+          <w:delText>model recovery analysis</w:delText>
+        </w:r>
+        <w:r>
+          <w:delText xml:space="preserve"> </w:delText>
+        </w:r>
+        <w:r>
+          <w:fldChar w:fldCharType="begin"/>
+        </w:r>
+        <w:r>
+          <w:delInstrText xml:space="preserve"> ADDIN ZOTERO_ITEM CSL_CITATION {"citationID":"lriaCCW2","properties":{"formattedCitation":"(Hardwick et al., 2019; Wilson and Collins, 2019)","plainCitation":"(Hardwick et al., 2019; Wilson and Collins, 2019)","noteIndex":0},"citationItems":[{"id":1796,"uris":["http://zotero.org/users/5226272/items/I754ZABL"],"uri":["http://zotero.org/users/5226272/items/I754ZABL"],"itemData":{"id":1796,"type":"article-journal","container-title":"Nature Human Behaviour","DOI":"10.1038/s41562-019-0725-0","ISSN":"2397-3374","issue":"12","journalAbbreviation":"Nat Hum Behav","language":"en","page":"1252-1262","source":"DOI.org (Crossref)","title":"Time-dependent competition between goal-directed and habitual response preparation","volume":"3","author":[{"family":"Hardwick","given":"Robert M."},{"family":"Forrence","given":"Alexander D."},{"family":"Krakauer","given":"John W."},{"family":"Haith","given":"Adrian M."}],"issued":{"date-parts":[["2019",12]]}}},{"id":1536,"uris":["http://zotero.org/users/5226272/items/SIXV25UW"],"uri":["http://zotero.org/users/5226272/items/SIXV25UW"],"itemData":{"id":1536,"type":"article-journal","abstract":"Computational modeling of behavior has revolutionized psychology and neuroscience. By fitting models to experimental data we can probe the algorithms underlying behavior, find neural correlates of computational variables and better understand the effects of drugs, illness and interventions. But with great power comes great responsibility. Here, we offer ten simple rules to ensure that computational modeling is used with care and yields meaningful insights. In particular, we present a beginner-friendly, pragmatic and details-oriented introduction on how to relate models to data. What, exactly, can a model tell us about the mind? To answer this, we apply our rules to the simplest modeling techniques most accessible to beginning modelers and illustrate them with examples and code available online. However, most rules apply to more advanced techniques. Our hope is that by following our guidelines, researchers will avoid many pitfalls and unleash the power of computational modeling on their own data.","container-title":"eLife","DOI":"10.7554/eLife.49547","ISSN":"2050-084X","language":"en","page":"e49547","source":"DOI.org (Crossref)","title":"Ten simple rules for the computational modeling of behavioral data","volume":"8","author":[{"family":"Wilson","given":"Robert C"},{"family":"Collins","given":"Anne GE"}],"issued":{"date-parts":[["2019",11,26]]}}}],"schema":"https://github.com/citation-style-language/schema/raw/master/csl-citation.json"} </w:delInstrText>
+        </w:r>
+        <w:r>
+          <w:fldChar w:fldCharType="separate"/>
+        </w:r>
+        <w:r>
+          <w:delText>(Hardwick et al., 2019; Wilson and Collins, 2019)</w:delText>
+        </w:r>
+        <w:r>
+          <w:fldChar w:fldCharType="end"/>
+        </w:r>
+        <w:r>
+          <w:delText xml:space="preserve">. </w:delText>
+        </w:r>
+        <w:r>
+          <w:delText xml:space="preserve">By </w:delText>
+        </w:r>
+        <w:r>
+          <w:delText xml:space="preserve">sequentially </w:delText>
+        </w:r>
+        <w:r>
+          <w:delText>simulating data from each model</w:delText>
+        </w:r>
+        <w:r>
+          <w:delText xml:space="preserve"> and then</w:delText>
+        </w:r>
+        <w:r>
+          <w:delText xml:space="preserve"> comparing model fits </w:delText>
+        </w:r>
+        <w:r>
+          <w:delText xml:space="preserve">of </w:delText>
+        </w:r>
+        <w:r>
+          <w:delText>the</w:delText>
+        </w:r>
+        <w:r>
+          <w:delText xml:space="preserve"> simulated data, we</w:delText>
+        </w:r>
+        <w:r>
+          <w:delText xml:space="preserve"> show in </w:delText>
+        </w:r>
+        <w:r>
+          <w:delText>the confusion matrices (</w:delText>
+        </w:r>
+        <w:r>
+          <w:delText xml:space="preserve">Figure </w:delText>
+        </w:r>
+        <w:r>
+          <w:delText>2</w:delText>
+        </w:r>
+        <w:r>
+          <w:delText>)</w:delText>
+        </w:r>
+        <w:r>
+          <w:delText xml:space="preserve"> </w:delText>
+        </w:r>
+        <w:r>
+          <w:delText xml:space="preserve">that the models are distinguishable under </w:delText>
+        </w:r>
+        <w:r>
+          <w:delText xml:space="preserve">these </w:delText>
+        </w:r>
+        <w:r>
+          <w:delText>ideal circumstances.</w:delText>
+        </w:r>
+        <w:r>
+          <w:delText xml:space="preserve"> </w:delText>
+        </w:r>
+        <w:r>
+          <w:delText xml:space="preserve">A confusion matrix </w:delText>
         </w:r>
       </w:del>
-      <w:ins w:id="181" w:author="Jonathan Wood" w:date="2020-05-27T20:40:00Z">
-        <w:r>
-          <w:t>provides</w:t>
-        </w:r>
-      </w:ins>
-      <w:ins w:id="182" w:author="Jonathan Wood" w:date="2020-05-27T20:39:00Z">
-        <w:r>
-          <w:t xml:space="preserve"> the probability that </w:t>
-        </w:r>
-      </w:ins>
-      <w:del w:id="183" w:author="Jonathan Wood" w:date="2020-05-27T20:39:00Z">
-        <w:r>
-          <w:delText>probability that</w:delText>
+      <w:del w:id="223" w:author="Jonathan Wood" w:date="2020-05-27T20:39:00Z">
+        <w:r>
+          <w:delText>provides values for the probability that</w:delText>
         </w:r>
       </w:del>
-      <w:r>
-        <w:t xml:space="preserve"> a randomly generated, simulated model </w:t>
-      </w:r>
-      <w:del w:id="184" w:author="Jonathan Wood" w:date="2020-05-27T20:38:00Z">
+      <w:del w:id="224" w:author="Jonathan Wood" w:date="2020-05-28T13:23:00Z">
+        <w:r>
+          <w:delText xml:space="preserve"> a randomly generated, simulated model </w:delText>
+        </w:r>
+      </w:del>
+      <w:del w:id="225" w:author="Jonathan Wood" w:date="2020-05-27T20:38:00Z">
         <w:r>
           <w:delText xml:space="preserve">demonstrates better </w:delText>
         </w:r>
       </w:del>
-      <w:ins w:id="185" w:author="Jonathan Wood" w:date="2020-05-27T20:38:00Z">
-        <w:r>
-          <w:t xml:space="preserve">is </w:t>
-        </w:r>
-      </w:ins>
-      <w:r>
-        <w:t xml:space="preserve">fit </w:t>
-      </w:r>
-      <w:del w:id="186" w:author="Jonathan Wood" w:date="2020-05-27T20:38:00Z">
-        <w:r>
-          <w:delText>statistics when</w:delText>
+      <w:del w:id="226" w:author="Jonathan Wood" w:date="2020-05-28T13:23:00Z">
+        <w:r>
+          <w:delText xml:space="preserve">fit </w:delText>
         </w:r>
       </w:del>
-      <w:ins w:id="187" w:author="Jonathan Wood" w:date="2020-05-27T20:38:00Z">
-        <w:r>
-          <w:t xml:space="preserve">better </w:t>
-        </w:r>
-      </w:ins>
-      <w:del w:id="188" w:author="Jonathan Wood" w:date="2020-05-27T20:38:00Z">
-        <w:r>
-          <w:delText xml:space="preserve"> fit </w:delText>
+      <w:del w:id="227" w:author="Jonathan Wood" w:date="2020-05-27T20:38:00Z">
+        <w:r>
+          <w:delText xml:space="preserve">statistics when fit </w:delText>
         </w:r>
       </w:del>
-      <w:r>
-        <w:t>by itself or other models</w:t>
-      </w:r>
-      <w:ins w:id="189" w:author="Jonathan Wood" w:date="2020-05-27T20:38:00Z">
-        <w:r>
-          <w:t xml:space="preserve"> using objective model comparisons</w:t>
-        </w:r>
-      </w:ins>
-      <w:r>
-        <w:t xml:space="preserve">. </w:t>
-      </w:r>
-      <w:r>
-        <w:t xml:space="preserve">Ideally, the model that </w:t>
-      </w:r>
-      <w:ins w:id="190" w:author="Jonathan Wood" w:date="2020-05-28T10:46:00Z">
-        <w:r>
-          <w:t xml:space="preserve">generated </w:t>
-        </w:r>
-      </w:ins>
-      <w:r>
-        <w:t xml:space="preserve">simulated </w:t>
-      </w:r>
-      <w:del w:id="191" w:author="Jonathan Wood" w:date="2020-05-28T10:46:00Z">
+      <w:del w:id="228" w:author="Jonathan Wood" w:date="2020-05-28T13:23:00Z">
+        <w:r>
+          <w:delText xml:space="preserve">by itself or other models. </w:delText>
+        </w:r>
+        <w:r>
+          <w:delText xml:space="preserve">Ideally, the model that simulated </w:delText>
+        </w:r>
+      </w:del>
+      <w:del w:id="229" w:author="Jonathan Wood" w:date="2020-05-28T10:46:00Z">
         <w:r>
           <w:delText xml:space="preserve">the </w:delText>
         </w:r>
       </w:del>
-      <w:r>
-        <w:t xml:space="preserve">data will </w:t>
-      </w:r>
-      <w:del w:id="192" w:author="Jonathan Wood" w:date="2020-05-28T10:46:00Z">
+      <w:del w:id="230" w:author="Jonathan Wood" w:date="2020-05-28T13:23:00Z">
+        <w:r>
+          <w:delText xml:space="preserve">data will </w:delText>
+        </w:r>
+      </w:del>
+      <w:del w:id="231" w:author="Jonathan Wood" w:date="2020-05-28T10:46:00Z">
         <w:r>
           <w:delText>demonstrate a</w:delText>
         </w:r>
       </w:del>
-      <w:ins w:id="193" w:author="Jonathan Wood" w:date="2020-05-28T10:46:00Z">
-        <w:r>
-          <w:t>be</w:t>
-        </w:r>
-      </w:ins>
-      <w:r>
-        <w:t xml:space="preserve"> better fit </w:t>
-      </w:r>
-      <w:ins w:id="194" w:author="Jonathan Wood" w:date="2020-05-28T10:47:00Z">
-        <w:r>
-          <w:t xml:space="preserve">by itself </w:t>
-        </w:r>
-      </w:ins>
-      <w:r>
-        <w:t xml:space="preserve">than </w:t>
-      </w:r>
-      <w:ins w:id="195" w:author="Jonathan Wood" w:date="2020-05-28T10:47:00Z">
-        <w:r>
-          <w:t xml:space="preserve">by </w:t>
-        </w:r>
-      </w:ins>
-      <w:r>
-        <w:t>the other model. This will result in</w:t>
-      </w:r>
-      <w:r>
-        <w:t xml:space="preserve"> values closer to 1 on the diagonals of the confusion matrix (brighter colors) and values closer to 0 off-diagonals (duller colors).</w:t>
-      </w:r>
-      <w:r>
-        <w:t xml:space="preserve"> </w:t>
-      </w:r>
-      <w:r>
-        <w:t xml:space="preserve">We fit the simulated data </w:t>
-      </w:r>
-      <w:r>
-        <w:t xml:space="preserve">from each model </w:t>
-      </w:r>
-      <w:r>
-        <w:t xml:space="preserve">using MATLAB’s fmincon function and </w:t>
-      </w:r>
-      <w:r>
-        <w:t xml:space="preserve">found that comparison using </w:t>
-      </w:r>
-      <w:r>
-        <w:t>Akaike Information Criterion (AIC)</w:t>
-      </w:r>
-      <w:r>
-        <w:t xml:space="preserve"> distinguishes between the models better than Bayesian Information Criterion (BIC)</w:t>
-      </w:r>
-      <w:r>
-        <w:t xml:space="preserve">. </w:t>
-      </w:r>
-    </w:p>
-    <w:p/>
+      <w:del w:id="232" w:author="Jonathan Wood" w:date="2020-05-28T13:23:00Z">
+        <w:r>
+          <w:delText xml:space="preserve"> better fit than the other model. This will result in</w:delText>
+        </w:r>
+        <w:r>
+          <w:delText xml:space="preserve"> values closer to 1 on the diagonals of the confusion matrix (brighter colors) and values closer to 0 off-diagonals (duller colors).</w:delText>
+        </w:r>
+        <w:r>
+          <w:delText xml:space="preserve"> </w:delText>
+        </w:r>
+        <w:r>
+          <w:delText xml:space="preserve">We fit the simulated data </w:delText>
+        </w:r>
+        <w:r>
+          <w:delText xml:space="preserve">from each model </w:delText>
+        </w:r>
+        <w:r>
+          <w:delText xml:space="preserve">using MATLAB’s fmincon function and </w:delText>
+        </w:r>
+        <w:r>
+          <w:delText xml:space="preserve">found that comparison using </w:delText>
+        </w:r>
+        <w:r>
+          <w:delText>Akaike Information Criterion (AIC)</w:delText>
+        </w:r>
+        <w:r>
+          <w:delText xml:space="preserve"> distinguishes between the models better than Bayesian Information Criterion (BIC)</w:delText>
+        </w:r>
+        <w:r>
+          <w:delText xml:space="preserve">. </w:delText>
+        </w:r>
+      </w:del>
+    </w:p>
+    <w:p>
+      <w:pPr>
+        <w:rPr>
+          <w:del w:id="233" w:author="Jonathan Wood" w:date="2020-05-28T13:23:00Z"/>
+        </w:rPr>
+      </w:pPr>
+    </w:p>
     <w:p>
       <w:pPr>
         <w:tabs>
           <w:tab w:val="left" w:pos="3510"/>
         </w:tabs>
       </w:pPr>
+      <w:ins w:id="234" w:author="Jonathan Wood" w:date="2020-05-28T13:25:00Z">
+        <w:r>
+          <w:t>Model fitting and model selection will be the basis for our inferences regarding which model is more accurate</w:t>
+        </w:r>
+      </w:ins>
+      <w:ins w:id="235" w:author="Jonathan Wood" w:date="2020-05-28T13:26:00Z">
+        <w:r>
+          <w:t>,</w:t>
+        </w:r>
+      </w:ins>
+      <w:ins w:id="236" w:author="Jonathan Wood" w:date="2020-05-28T13:25:00Z">
+        <w:r>
+          <w:t xml:space="preserve"> and thus, which hy</w:t>
+        </w:r>
+      </w:ins>
+      <w:ins w:id="237" w:author="Jonathan Wood" w:date="2020-05-28T13:26:00Z">
+        <w:r>
+          <w:t>pothesis is supported</w:t>
+        </w:r>
+      </w:ins>
+      <w:ins w:id="238" w:author="Jonathan Wood" w:date="2020-05-28T13:25:00Z">
+        <w:r>
+          <w:t xml:space="preserve">. </w:t>
+        </w:r>
+      </w:ins>
       <w:r>
         <w:t>After</w:t>
       </w:r>
@@ -7442,35 +7762,43 @@
       <w:r>
         <w:t xml:space="preserve"> analyze the </w:t>
       </w:r>
-      <w:del w:id="196" w:author="Jonathan Wood" w:date="2020-05-27T20:42:00Z">
+      <w:del w:id="239" w:author="Jonathan Wood" w:date="2020-05-27T20:42:00Z">
         <w:r>
           <w:delText xml:space="preserve">aftereffects </w:delText>
         </w:r>
       </w:del>
-      <w:ins w:id="197" w:author="Jonathan Wood" w:date="2020-05-27T20:42:00Z">
+      <w:ins w:id="240" w:author="Jonathan Wood" w:date="2020-05-27T20:42:00Z">
         <w:r>
           <w:t>Initial Bias</w:t>
         </w:r>
       </w:ins>
-      <w:ins w:id="198" w:author="Jonathan Wood" w:date="2020-05-28T10:48:00Z">
+      <w:ins w:id="241" w:author="Jonathan Wood" w:date="2020-05-28T10:48:00Z">
         <w:r>
           <w:t xml:space="preserve">, </w:t>
         </w:r>
       </w:ins>
-      <w:ins w:id="199" w:author="Jonathan Wood" w:date="2020-05-27T20:42:00Z">
-        <w:r>
-          <w:t xml:space="preserve">Early Washout </w:t>
+      <w:ins w:id="242" w:author="Jonathan Wood" w:date="2020-05-27T20:42:00Z">
+        <w:r>
+          <w:t xml:space="preserve">Early </w:t>
+        </w:r>
+        <w:proofErr w:type="gramStart"/>
+        <w:r>
+          <w:t>Washout</w:t>
+        </w:r>
+        <w:proofErr w:type="gramEnd"/>
+        <w:r>
+          <w:t xml:space="preserve"> </w:t>
         </w:r>
       </w:ins>
       <w:r>
         <w:t>and washout rate</w:t>
       </w:r>
-      <w:del w:id="200" w:author="Jonathan Wood" w:date="2020-05-28T10:48:00Z">
+      <w:del w:id="243" w:author="Jonathan Wood" w:date="2020-05-28T10:48:00Z">
         <w:r>
           <w:delText>s</w:delText>
         </w:r>
       </w:del>
-      <w:ins w:id="201" w:author="Jonathan Wood" w:date="2020-05-28T10:48:00Z">
+      <w:ins w:id="244" w:author="Jonathan Wood" w:date="2020-05-28T10:48:00Z">
         <w:r>
           <w:t xml:space="preserve"> values</w:t>
         </w:r>
@@ -7539,6 +7867,7 @@
     <w:p>
       <w:pPr>
         <w:rPr>
+          <w:ins w:id="245" w:author="Jonathan Wood" w:date="2020-05-28T13:23:00Z"/>
           <w:u w:val="single"/>
         </w:rPr>
       </w:pPr>
@@ -7546,360 +7875,525 @@
     <w:p>
       <w:pPr>
         <w:rPr>
+          <w:ins w:id="246" w:author="Jonathan Wood" w:date="2020-05-28T13:23:00Z"/>
+          <w:b/>
+          <w:bCs/>
+        </w:rPr>
+      </w:pPr>
+      <w:ins w:id="247" w:author="Jonathan Wood" w:date="2020-05-28T13:23:00Z">
+        <w:r>
+          <w:rPr>
+            <w:b/>
+            <w:bCs/>
+          </w:rPr>
+          <w:t>Completed work:</w:t>
+        </w:r>
+      </w:ins>
+    </w:p>
+    <w:p>
+      <w:pPr>
+        <w:rPr>
+          <w:ins w:id="248" w:author="Jonathan Wood" w:date="2020-05-28T13:24:00Z"/>
+          <w:u w:val="single"/>
+        </w:rPr>
+      </w:pPr>
+    </w:p>
+    <w:p>
+      <w:pPr>
+        <w:rPr>
+          <w:ins w:id="249" w:author="Jonathan Wood" w:date="2020-05-28T13:23:00Z"/>
           <w:i/>
           <w:iCs/>
           <w:u w:val="single"/>
-        </w:rPr>
-      </w:pPr>
-      <w:r>
+          <w:rPrChange w:id="250" w:author="Jonathan Wood" w:date="2020-05-28T13:24:00Z">
+            <w:rPr>
+              <w:ins w:id="251" w:author="Jonathan Wood" w:date="2020-05-28T13:23:00Z"/>
+              <w:u w:val="single"/>
+            </w:rPr>
+          </w:rPrChange>
+        </w:rPr>
+      </w:pPr>
+      <w:ins w:id="252" w:author="Jonathan Wood" w:date="2020-05-28T13:24:00Z">
+        <w:r>
+          <w:rPr>
+            <w:i/>
+            <w:iCs/>
+            <w:u w:val="single"/>
+          </w:rPr>
+          <w:t>Confusion Matrices:</w:t>
+        </w:r>
+      </w:ins>
+    </w:p>
+    <w:p>
+      <w:pPr>
+        <w:rPr>
+          <w:ins w:id="253" w:author="Jonathan Wood" w:date="2020-05-28T13:23:00Z"/>
+        </w:rPr>
+      </w:pPr>
+      <w:ins w:id="254" w:author="Jonathan Wood" w:date="2020-05-28T13:23:00Z">
+        <w:r>
+          <w:t xml:space="preserve">To determine whether the models are distinguishable and the best method of objective comparison, we performed model recovery analysis </w:t>
+        </w:r>
+        <w:r>
+          <w:fldChar w:fldCharType="begin"/>
+        </w:r>
+        <w:r>
+          <w:instrText xml:space="preserve"> ADDIN ZOTERO_ITEM CSL_CITATION {"citationID":"lriaCCW2","properties":{"formattedCitation":"(Hardwick et al., 2019; Wilson and Collins, 2019)","plainCitation":"(Hardwick et al., 2019; Wilson and Collins, 2019)","noteIndex":0},"citationItems":[{"id":1796,"uris":["http://zotero.org/users/5226272/items/I754ZABL"],"uri":["http://zotero.org/users/5226272/items/I754ZABL"],"itemData":{"id":1796,"type":"article-journal","container-title":"Nature Human Behaviour","DOI":"10.1038/s41562-019-0725-0","ISSN":"2397-3374","issue":"12","journalAbbreviation":"Nat Hum Behav","language":"en","page":"1252-1262","source":"DOI.org (Crossref)","title":"Time-dependent competition between goal-directed and habitual response preparation","volume":"3","author":[{"family":"Hardwick","given":"Robert M."},{"family":"Forrence","given":"Alexander D."},{"family":"Krakauer","given":"John W."},{"family":"Haith","given":"Adrian M."}],"issued":{"date-parts":[["2019",12]]}}},{"id":1536,"uris":["http://zotero.org/users/5226272/items/SIXV25UW"],"uri":["http://zotero.org/users/5226272/items/SIXV25UW"],"itemData":{"id":1536,"type":"article-journal","abstract":"Computational modeling of behavior has revolutionized psychology and neuroscience. By fitting models to experimental data we can probe the algorithms underlying behavior, find neural correlates of computational variables and better understand the effects of drugs, illness and interventions. But with great power comes great responsibility. Here, we offer ten simple rules to ensure that computational modeling is used with care and yields meaningful insights. In particular, we present a beginner-friendly, pragmatic and details-oriented introduction on how to relate models to data. What, exactly, can a model tell us about the mind? To answer this, we apply our rules to the simplest modeling techniques most accessible to beginning modelers and illustrate them with examples and code available online. However, most rules apply to more advanced techniques. Our hope is that by following our guidelines, researchers will avoid many pitfalls and unleash the power of computational modeling on their own data.","container-title":"eLife","DOI":"10.7554/eLife.49547","ISSN":"2050-084X","language":"en","page":"e49547","source":"DOI.org (Crossref)","title":"Ten simple rules for the computational modeling of behavioral data","volume":"8","author":[{"family":"Wilson","given":"Robert C"},{"family":"Collins","given":"Anne GE"}],"issued":{"date-parts":[["2019",11,26]]}}}],"schema":"https://github.com/citation-style-language/schema/raw/master/csl-citation.json"} </w:instrText>
+        </w:r>
+        <w:r>
+          <w:fldChar w:fldCharType="separate"/>
+        </w:r>
+        <w:r>
+          <w:t>(Hardwick et al., 2019; Wilson and Collins, 2019)</w:t>
+        </w:r>
+        <w:r>
+          <w:fldChar w:fldCharType="end"/>
+        </w:r>
+        <w:r>
+          <w:t xml:space="preserve">. By sequentially simulating data from each model and then comparing model fits of the simulated data, we show in the confusion matrices (Figure 2) that the models are distinguishable under these ideal circumstances. A confusion matrix provides the probability that a randomly generated, simulated model is fit better by itself or other models using objective model comparisons. Ideally, the model that generated simulated data will be better fit by itself than by the other model. This will result in values closer to 1 on the diagonals of the confusion matrix (brighter colors) and values closer to 0 off-diagonals (duller colors). We fit the simulated data from each model using MATLAB’s </w:t>
+        </w:r>
+        <w:proofErr w:type="spellStart"/>
+        <w:r>
+          <w:t>fmincon</w:t>
+        </w:r>
+        <w:proofErr w:type="spellEnd"/>
+        <w:r>
+          <w:t xml:space="preserve"> function and found that comparison using Akaike Information Criterion (AIC) distinguishes between the models better than Bayesian Information Criterion (BIC). </w:t>
+        </w:r>
+      </w:ins>
+    </w:p>
+    <w:p>
+      <w:pPr>
+        <w:rPr>
+          <w:u w:val="single"/>
+        </w:rPr>
+      </w:pPr>
+    </w:p>
+    <w:p>
+      <w:pPr>
         <w:rPr>
           <w:i/>
           <w:iCs/>
           <w:u w:val="single"/>
         </w:rPr>
-        <w:t>Simulations</w:t>
-      </w:r>
+      </w:pPr>
       <w:r>
         <w:rPr>
           <w:i/>
           <w:iCs/>
           <w:u w:val="single"/>
         </w:rPr>
-        <w:t>:</w:t>
-      </w:r>
-    </w:p>
-    <w:p>
-      <w:r>
-        <w:t xml:space="preserve">We simulated both models to demonstrate how each accounts for the </w:t>
-      </w:r>
-      <w:del w:id="202" w:author="Jonathan Wood" w:date="2020-05-27T21:03:00Z">
-        <w:r>
-          <w:delText xml:space="preserve">variability </w:delText>
-        </w:r>
-      </w:del>
-      <w:ins w:id="203" w:author="Jonathan Wood" w:date="2020-05-27T21:03:00Z">
-        <w:r>
-          <w:t xml:space="preserve">consistency </w:t>
-        </w:r>
-      </w:ins>
-      <w:r>
-        <w:t xml:space="preserve">of practiced target step lengths. For the Adaptive Bayesian model, the MAP estimate is sensitive to environmental consistency: </w:t>
-      </w:r>
-      <w:ins w:id="204" w:author="Jonathan Wood" w:date="2020-05-28T10:48:00Z">
-        <w:r>
-          <w:t>t</w:t>
-        </w:r>
-      </w:ins>
-      <w:del w:id="205" w:author="Jonathan Wood" w:date="2020-05-28T10:48:00Z">
-        <w:r>
-          <w:delText>T</w:delText>
-        </w:r>
-      </w:del>
-      <w:r>
-        <w:t xml:space="preserve">he more consistent (i.e. less variable) the schedule of target step lengths, the more biased towards the prior (i.e., away from the likelihood) the MAP becomes; conversely, the more variable the schedule, the less weight is given to the prior and the more the MAP is pulled towards the likelihood (i.e., the actual target location). In direct contrast to this framework, the Strategy </w:t>
-      </w:r>
-      <w:del w:id="206" w:author="Jonathan Wood" w:date="2020-05-27T21:04:00Z">
-        <w:r>
-          <w:delText>plus UDP</w:delText>
-        </w:r>
-      </w:del>
-      <w:ins w:id="207" w:author="Jonathan Wood" w:date="2020-05-27T21:04:00Z">
-        <w:r>
-          <w:t>and Use-Dependent</w:t>
-        </w:r>
-      </w:ins>
-      <w:r>
-        <w:t xml:space="preserve"> model is much more robust to environmental consistency in cases, as here, where there is a large asymmetry in one direction. The model assumes use-dependent learning is slow to learn and washout; therefore, as long as the practiced asymmetry is much larger than the current state of use-dependent learning, the consistency of target step lengths has minimal impact on its output. </w:t>
-      </w:r>
-    </w:p>
-    <w:p/>
-    <w:p>
-      <w:r>
-        <w:t xml:space="preserve">We </w:t>
-      </w:r>
-      <w:r>
-        <w:t xml:space="preserve">obtained parameters for model simulation by fitting the models to each individual from a previously collected dataset. </w:t>
-      </w:r>
-      <w:commentRangeStart w:id="208"/>
-      <w:commentRangeStart w:id="209"/>
-      <w:r>
-        <w:t xml:space="preserve">We then simulated our proposed experiment 1000 </w:t>
-      </w:r>
-      <w:r>
-        <w:t>times</w:t>
-      </w:r>
-      <w:ins w:id="210" w:author="Hyosub Kim" w:date="2020-05-27T09:59:00Z">
-        <w:r>
-          <w:t xml:space="preserve"> </w:t>
-        </w:r>
-      </w:ins>
-      <w:del w:id="211" w:author="Hyosub Kim" w:date="2020-05-27T09:59:00Z">
-        <w:r>
-          <w:delText xml:space="preserve"> </w:delText>
-        </w:r>
-      </w:del>
-      <w:ins w:id="212" w:author="Hyosub Kim" w:date="2020-05-27T10:01:00Z">
-        <w:r>
-          <w:t>using</w:t>
-        </w:r>
-      </w:ins>
-      <w:ins w:id="213" w:author="Hyosub Kim" w:date="2020-05-27T10:00:00Z">
-        <w:r>
-          <w:t xml:space="preserve"> the mean </w:t>
-        </w:r>
-      </w:ins>
-      <w:ins w:id="214" w:author="Hyosub Kim" w:date="2020-05-27T10:01:00Z">
-        <w:r>
-          <w:t xml:space="preserve">learning function </w:t>
-        </w:r>
-      </w:ins>
-      <w:ins w:id="215" w:author="Hyosub Kim" w:date="2020-05-27T10:00:00Z">
-        <w:r>
-          <w:t xml:space="preserve">from each </w:t>
-        </w:r>
-      </w:ins>
-      <w:del w:id="216" w:author="Hyosub Kim" w:date="2020-05-27T10:00:00Z">
-        <w:r>
-          <w:delText xml:space="preserve">using </w:delText>
-        </w:r>
-      </w:del>
-      <w:r>
-        <w:t>bootstrapped sample</w:t>
-      </w:r>
-      <w:del w:id="217" w:author="Hyosub Kim" w:date="2020-05-27T10:00:00Z">
-        <w:r>
-          <w:delText>s</w:delText>
-        </w:r>
-      </w:del>
-      <w:r>
-        <w:t xml:space="preserve"> of the individual parameter fits.</w:t>
-      </w:r>
-      <w:commentRangeEnd w:id="208"/>
-      <w:r>
-        <w:rPr>
-          <w:rStyle w:val="CommentReference"/>
-        </w:rPr>
-        <w:commentReference w:id="208"/>
-      </w:r>
-      <w:commentRangeEnd w:id="209"/>
-      <w:r>
-        <w:rPr>
-          <w:rStyle w:val="CommentReference"/>
-        </w:rPr>
-        <w:commentReference w:id="209"/>
-      </w:r>
-      <w:r>
-        <w:t xml:space="preserve"> Figure </w:t>
-      </w:r>
-      <w:r>
-        <w:t>3</w:t>
-      </w:r>
-      <w:r>
-        <w:t xml:space="preserve"> details the simulated data from these parameters for each condition. The panels in Figure </w:t>
-      </w:r>
-      <w:r>
-        <w:t>3</w:t>
-      </w:r>
-      <w:r>
-        <w:t xml:space="preserve">A show each model simulation for the entire experiment. The models </w:t>
-      </w:r>
-      <w:ins w:id="218" w:author="Jonathan Wood" w:date="2020-05-27T21:05:00Z">
-        <w:r>
-          <w:t xml:space="preserve">appear to </w:t>
-        </w:r>
-      </w:ins>
-      <w:r>
-        <w:t xml:space="preserve">perform </w:t>
-      </w:r>
-      <w:del w:id="219" w:author="Jonathan Wood" w:date="2020-05-27T21:05:00Z">
-        <w:r>
-          <w:delText xml:space="preserve">similarly during the Baseline and </w:delText>
-        </w:r>
-        <w:r>
-          <w:delText xml:space="preserve">initial (?) </w:delText>
-        </w:r>
-        <w:r>
-          <w:delText>Learning phases,</w:delText>
-        </w:r>
-      </w:del>
-      <w:r>
-        <w:t>differen</w:t>
-      </w:r>
-      <w:r>
-        <w:t>tly</w:t>
-      </w:r>
-      <w:r>
-        <w:t xml:space="preserve"> during the plateau of the Learning phases across conditions (Figure 3B). However,</w:t>
-      </w:r>
-      <w:r>
-        <w:t xml:space="preserve"> the primary difference between the models is during the Washout phase. </w:t>
-      </w:r>
-    </w:p>
-    <w:p/>
-    <w:p>
-      <w:r>
-        <w:t xml:space="preserve">We compared use-dependent biases </w:t>
-      </w:r>
-      <w:r>
-        <w:t xml:space="preserve">during both </w:t>
-      </w:r>
-      <w:del w:id="220" w:author="Jonathan Wood" w:date="2020-05-28T10:51:00Z">
-        <w:r>
-          <w:delText xml:space="preserve">the initial </w:delText>
-        </w:r>
-        <w:r>
-          <w:delText>aftereffects</w:delText>
-        </w:r>
-      </w:del>
-      <w:ins w:id="221" w:author="Jonathan Wood" w:date="2020-05-28T10:51:00Z">
-        <w:r>
-          <w:t>Initial Bias</w:t>
-        </w:r>
-      </w:ins>
-      <w:r>
-        <w:t xml:space="preserve"> </w:t>
-      </w:r>
-      <w:r>
-        <w:t xml:space="preserve">and </w:t>
-      </w:r>
-      <w:ins w:id="222" w:author="Jonathan Wood" w:date="2020-05-28T10:51:00Z">
-        <w:r>
-          <w:t>E</w:t>
-        </w:r>
-      </w:ins>
-      <w:del w:id="223" w:author="Jonathan Wood" w:date="2020-05-28T10:51:00Z">
-        <w:r>
-          <w:delText>e</w:delText>
-        </w:r>
-      </w:del>
-      <w:r>
-        <w:t xml:space="preserve">arly Washout </w:t>
-      </w:r>
-      <w:del w:id="224" w:author="Jonathan Wood" w:date="2020-05-28T10:51:00Z">
-        <w:r>
-          <w:delText xml:space="preserve">phase </w:delText>
-        </w:r>
-      </w:del>
-      <w:r>
-        <w:t>(Figure 3C and D). Overall, t</w:t>
-      </w:r>
-      <w:r>
-        <w:t xml:space="preserve">he Strategy </w:t>
-      </w:r>
-      <w:del w:id="225" w:author="Jonathan Wood" w:date="2020-05-27T21:06:00Z">
-        <w:r>
-          <w:delText>plus UDP</w:delText>
-        </w:r>
-      </w:del>
-      <w:ins w:id="226" w:author="Jonathan Wood" w:date="2020-05-27T21:06:00Z">
-        <w:r>
-          <w:t>and Use-Dependent</w:t>
-        </w:r>
-      </w:ins>
-      <w:r>
-        <w:t xml:space="preserve"> model predicts</w:t>
-      </w:r>
-      <w:r>
-        <w:t xml:space="preserve"> more consistent </w:t>
-      </w:r>
-      <w:del w:id="227" w:author="Jonathan Wood" w:date="2020-05-27T21:08:00Z">
-        <w:r>
-          <w:delText xml:space="preserve">aftereffects </w:delText>
-        </w:r>
-      </w:del>
-      <w:ins w:id="228" w:author="Jonathan Wood" w:date="2020-05-27T21:08:00Z">
-        <w:r>
-          <w:t xml:space="preserve">use-dependent bias </w:t>
-        </w:r>
-      </w:ins>
-      <w:r>
-        <w:t xml:space="preserve">across conditions for both </w:t>
-      </w:r>
-      <w:del w:id="229" w:author="Jonathan Wood" w:date="2020-05-27T21:08:00Z">
-        <w:r>
-          <w:delText xml:space="preserve">initial </w:delText>
-        </w:r>
-      </w:del>
-      <w:ins w:id="230" w:author="Jonathan Wood" w:date="2020-05-27T21:08:00Z">
-        <w:r>
-          <w:t xml:space="preserve">Initial Bias </w:t>
-        </w:r>
-      </w:ins>
-      <w:r>
-        <w:t xml:space="preserve">and </w:t>
-      </w:r>
-      <w:ins w:id="231" w:author="Jonathan Wood" w:date="2020-05-27T21:08:00Z">
-        <w:r>
-          <w:t>E</w:t>
-        </w:r>
-      </w:ins>
-      <w:del w:id="232" w:author="Jonathan Wood" w:date="2020-05-27T21:08:00Z">
-        <w:r>
-          <w:delText>e</w:delText>
-        </w:r>
-      </w:del>
-      <w:r>
-        <w:t xml:space="preserve">arly </w:t>
-      </w:r>
-      <w:del w:id="233" w:author="Jonathan Wood" w:date="2020-05-27T21:08:00Z">
-        <w:r>
-          <w:delText>aftereffects</w:delText>
-        </w:r>
-      </w:del>
-      <w:ins w:id="234" w:author="Jonathan Wood" w:date="2020-05-27T21:08:00Z">
-        <w:r>
-          <w:t>Washout</w:t>
-        </w:r>
-      </w:ins>
-      <w:r>
-        <w:t xml:space="preserve">. However, the Adaptive Bayesian model demonstrates consistently decreasing aftereffects when the conditions become less stable during the Learning phase. We also analyzed the washout rates for each model. </w:t>
-      </w:r>
-      <w:r>
-        <w:t xml:space="preserve">The Adaptative Bayesian model predicts </w:t>
-      </w:r>
-      <w:r>
-        <w:t>slower</w:t>
-      </w:r>
-      <w:r>
-        <w:t xml:space="preserve"> washout as the conditions are less stable. The Strategy </w:t>
-      </w:r>
-      <w:del w:id="235" w:author="Jonathan Wood" w:date="2020-05-28T08:56:00Z">
-        <w:r>
-          <w:delText xml:space="preserve">plus </w:delText>
-        </w:r>
-      </w:del>
-      <w:ins w:id="236" w:author="Jonathan Wood" w:date="2020-05-28T08:56:00Z">
-        <w:r>
-          <w:t>and Use-Dependent</w:t>
-        </w:r>
-        <w:r>
-          <w:t xml:space="preserve"> </w:t>
-        </w:r>
-      </w:ins>
-      <w:del w:id="237" w:author="Jonathan Wood" w:date="2020-05-28T08:56:00Z">
-        <w:r>
-          <w:delText xml:space="preserve">UDP </w:delText>
-        </w:r>
-      </w:del>
-      <w:r>
-        <w:t>model predicts a consistent washout rate across conditions.</w:t>
-      </w:r>
-    </w:p>
-    <w:p/>
-    <w:p>
-      <w:pPr>
+        <w:t>Simulations</w:t>
+      </w:r>
+      <w:r>
         <w:rPr>
           <w:i/>
           <w:iCs/>
           <w:u w:val="single"/>
         </w:rPr>
-      </w:pPr>
-      <w:r>
+        <w:t>:</w:t>
+      </w:r>
+    </w:p>
+    <w:p>
+      <w:r>
+        <w:t xml:space="preserve">We simulated both models to demonstrate how each </w:t>
+      </w:r>
+      <w:proofErr w:type="gramStart"/>
+      <w:r>
+        <w:t>accounts</w:t>
+      </w:r>
+      <w:proofErr w:type="gramEnd"/>
+      <w:r>
+        <w:t xml:space="preserve"> for the </w:t>
+      </w:r>
+      <w:del w:id="255" w:author="Jonathan Wood" w:date="2020-05-27T21:03:00Z">
+        <w:r>
+          <w:delText xml:space="preserve">variability </w:delText>
+        </w:r>
+      </w:del>
+      <w:ins w:id="256" w:author="Jonathan Wood" w:date="2020-05-27T21:03:00Z">
+        <w:r>
+          <w:t xml:space="preserve">consistency </w:t>
+        </w:r>
+      </w:ins>
+      <w:r>
+        <w:t xml:space="preserve">of practiced target step lengths. For the Adaptive Bayesian model, the MAP estimate is sensitive to environmental consistency: </w:t>
+      </w:r>
+      <w:ins w:id="257" w:author="Jonathan Wood" w:date="2020-05-28T10:48:00Z">
+        <w:r>
+          <w:t>t</w:t>
+        </w:r>
+      </w:ins>
+      <w:del w:id="258" w:author="Jonathan Wood" w:date="2020-05-28T10:48:00Z">
+        <w:r>
+          <w:delText>T</w:delText>
+        </w:r>
+      </w:del>
+      <w:r>
+        <w:t xml:space="preserve">he more consistent (i.e. less variable) the schedule of target step lengths, the more biased towards the prior (i.e., away from the likelihood) the MAP becomes; conversely, the more variable the schedule, the less weight is given to the prior and the more the MAP is pulled towards the likelihood (i.e., the actual target location). In direct contrast to this framework, the Strategy </w:t>
+      </w:r>
+      <w:del w:id="259" w:author="Jonathan Wood" w:date="2020-05-27T21:04:00Z">
+        <w:r>
+          <w:delText>plus UDP</w:delText>
+        </w:r>
+      </w:del>
+      <w:ins w:id="260" w:author="Jonathan Wood" w:date="2020-05-27T21:04:00Z">
+        <w:r>
+          <w:t>and Use-Dependent</w:t>
+        </w:r>
+      </w:ins>
+      <w:r>
+        <w:t xml:space="preserve"> model is much more robust to environmental consistency in cases, as here, where there is a large asymmetry in one direction. The model assumes use-dependent learning is slow to learn and washout; therefore, as long as the practiced asymmetry is much larger than the current state of use-dependent learning, the consistency of target step lengths has minimal impact on its output. </w:t>
+      </w:r>
+    </w:p>
+    <w:p/>
+    <w:p>
+      <w:r>
+        <w:t xml:space="preserve">We </w:t>
+      </w:r>
+      <w:r>
+        <w:t xml:space="preserve">obtained parameters for model simulation by fitting the models to </w:t>
+      </w:r>
+      <w:proofErr w:type="gramStart"/>
+      <w:r>
+        <w:t>each individual</w:t>
+      </w:r>
+      <w:proofErr w:type="gramEnd"/>
+      <w:r>
+        <w:t xml:space="preserve"> from a previously collected dataset. </w:t>
+      </w:r>
+      <w:commentRangeStart w:id="261"/>
+      <w:commentRangeStart w:id="262"/>
+      <w:r>
+        <w:t xml:space="preserve">We then simulated our proposed experiment 1000 </w:t>
+      </w:r>
+      <w:r>
+        <w:t>times</w:t>
+      </w:r>
+      <w:ins w:id="263" w:author="Hyosub Kim" w:date="2020-05-27T09:59:00Z">
+        <w:r>
+          <w:t xml:space="preserve"> </w:t>
+        </w:r>
+      </w:ins>
+      <w:del w:id="264" w:author="Hyosub Kim" w:date="2020-05-27T09:59:00Z">
+        <w:r>
+          <w:delText xml:space="preserve"> </w:delText>
+        </w:r>
+      </w:del>
+      <w:ins w:id="265" w:author="Hyosub Kim" w:date="2020-05-27T10:01:00Z">
+        <w:r>
+          <w:t>using</w:t>
+        </w:r>
+      </w:ins>
+      <w:ins w:id="266" w:author="Hyosub Kim" w:date="2020-05-27T10:00:00Z">
+        <w:r>
+          <w:t xml:space="preserve"> the mean </w:t>
+        </w:r>
+      </w:ins>
+      <w:ins w:id="267" w:author="Hyosub Kim" w:date="2020-05-27T10:01:00Z">
+        <w:r>
+          <w:t xml:space="preserve">learning function </w:t>
+        </w:r>
+      </w:ins>
+      <w:ins w:id="268" w:author="Hyosub Kim" w:date="2020-05-27T10:00:00Z">
+        <w:r>
+          <w:t xml:space="preserve">from each </w:t>
+        </w:r>
+      </w:ins>
+      <w:del w:id="269" w:author="Hyosub Kim" w:date="2020-05-27T10:00:00Z">
+        <w:r>
+          <w:delText xml:space="preserve">using </w:delText>
+        </w:r>
+      </w:del>
+      <w:r>
+        <w:t>bootstrapped sample</w:t>
+      </w:r>
+      <w:del w:id="270" w:author="Hyosub Kim" w:date="2020-05-27T10:00:00Z">
+        <w:r>
+          <w:delText>s</w:delText>
+        </w:r>
+      </w:del>
+      <w:r>
+        <w:t xml:space="preserve"> of the individual parameter fits.</w:t>
+      </w:r>
+      <w:commentRangeEnd w:id="261"/>
+      <w:r>
+        <w:rPr>
+          <w:rStyle w:val="CommentReference"/>
+        </w:rPr>
+        <w:commentReference w:id="261"/>
+      </w:r>
+      <w:commentRangeEnd w:id="262"/>
+      <w:r>
+        <w:rPr>
+          <w:rStyle w:val="CommentReference"/>
+        </w:rPr>
+        <w:commentReference w:id="262"/>
+      </w:r>
+      <w:r>
+        <w:t xml:space="preserve"> Figure </w:t>
+      </w:r>
+      <w:r>
+        <w:t>3</w:t>
+      </w:r>
+      <w:r>
+        <w:t xml:space="preserve"> details the simulated data from these parameters for each condition. The panels in Figure </w:t>
+      </w:r>
+      <w:r>
+        <w:t>3</w:t>
+      </w:r>
+      <w:r>
+        <w:t xml:space="preserve">A show each model simulation for the entire experiment. The models </w:t>
+      </w:r>
+      <w:ins w:id="271" w:author="Jonathan Wood" w:date="2020-05-27T21:05:00Z">
+        <w:r>
+          <w:t xml:space="preserve">appear to </w:t>
+        </w:r>
+      </w:ins>
+      <w:r>
+        <w:t xml:space="preserve">perform </w:t>
+      </w:r>
+      <w:del w:id="272" w:author="Jonathan Wood" w:date="2020-05-27T21:05:00Z">
+        <w:r>
+          <w:delText xml:space="preserve">similarly during the Baseline and </w:delText>
+        </w:r>
+        <w:r>
+          <w:delText xml:space="preserve">initial (?) </w:delText>
+        </w:r>
+        <w:r>
+          <w:delText>Learning phases,</w:delText>
+        </w:r>
+      </w:del>
+      <w:r>
+        <w:t>differen</w:t>
+      </w:r>
+      <w:r>
+        <w:t>tly</w:t>
+      </w:r>
+      <w:r>
+        <w:t xml:space="preserve"> during the plateau of the Learning phases across conditions (Figure 3B). However,</w:t>
+      </w:r>
+      <w:r>
+        <w:t xml:space="preserve"> the primary difference between the models is during the Washout phase. </w:t>
+      </w:r>
+    </w:p>
+    <w:p/>
+    <w:p>
+      <w:r>
+        <w:t xml:space="preserve">We compared use-dependent biases </w:t>
+      </w:r>
+      <w:r>
+        <w:t xml:space="preserve">during both </w:t>
+      </w:r>
+      <w:del w:id="273" w:author="Jonathan Wood" w:date="2020-05-28T10:51:00Z">
+        <w:r>
+          <w:delText xml:space="preserve">the initial </w:delText>
+        </w:r>
+        <w:r>
+          <w:delText>aftereffects</w:delText>
+        </w:r>
+      </w:del>
+      <w:ins w:id="274" w:author="Jonathan Wood" w:date="2020-05-28T10:51:00Z">
+        <w:r>
+          <w:t>Initial Bias</w:t>
+        </w:r>
+      </w:ins>
+      <w:r>
+        <w:t xml:space="preserve"> </w:t>
+      </w:r>
+      <w:r>
+        <w:t xml:space="preserve">and </w:t>
+      </w:r>
+      <w:ins w:id="275" w:author="Jonathan Wood" w:date="2020-05-28T10:51:00Z">
+        <w:r>
+          <w:t>E</w:t>
+        </w:r>
+      </w:ins>
+      <w:del w:id="276" w:author="Jonathan Wood" w:date="2020-05-28T10:51:00Z">
+        <w:r>
+          <w:delText>e</w:delText>
+        </w:r>
+      </w:del>
+      <w:r>
+        <w:t xml:space="preserve">arly Washout </w:t>
+      </w:r>
+      <w:del w:id="277" w:author="Jonathan Wood" w:date="2020-05-28T10:51:00Z">
+        <w:r>
+          <w:delText xml:space="preserve">phase </w:delText>
+        </w:r>
+      </w:del>
+      <w:r>
+        <w:t>(Figure 3C and D). Overall, t</w:t>
+      </w:r>
+      <w:r>
+        <w:t xml:space="preserve">he Strategy </w:t>
+      </w:r>
+      <w:del w:id="278" w:author="Jonathan Wood" w:date="2020-05-27T21:06:00Z">
+        <w:r>
+          <w:delText>plus UDP</w:delText>
+        </w:r>
+      </w:del>
+      <w:ins w:id="279" w:author="Jonathan Wood" w:date="2020-05-27T21:06:00Z">
+        <w:r>
+          <w:t>and Use-Dependent</w:t>
+        </w:r>
+      </w:ins>
+      <w:r>
+        <w:t xml:space="preserve"> model predicts</w:t>
+      </w:r>
+      <w:r>
+        <w:t xml:space="preserve"> more consistent </w:t>
+      </w:r>
+      <w:del w:id="280" w:author="Jonathan Wood" w:date="2020-05-27T21:08:00Z">
+        <w:r>
+          <w:delText xml:space="preserve">aftereffects </w:delText>
+        </w:r>
+      </w:del>
+      <w:ins w:id="281" w:author="Jonathan Wood" w:date="2020-05-27T21:08:00Z">
+        <w:r>
+          <w:t xml:space="preserve">use-dependent bias </w:t>
+        </w:r>
+      </w:ins>
+      <w:r>
+        <w:t xml:space="preserve">across conditions for both </w:t>
+      </w:r>
+      <w:del w:id="282" w:author="Jonathan Wood" w:date="2020-05-27T21:08:00Z">
+        <w:r>
+          <w:delText xml:space="preserve">initial </w:delText>
+        </w:r>
+      </w:del>
+      <w:ins w:id="283" w:author="Jonathan Wood" w:date="2020-05-27T21:08:00Z">
+        <w:r>
+          <w:t xml:space="preserve">Initial Bias </w:t>
+        </w:r>
+      </w:ins>
+      <w:r>
+        <w:t xml:space="preserve">and </w:t>
+      </w:r>
+      <w:ins w:id="284" w:author="Jonathan Wood" w:date="2020-05-27T21:08:00Z">
+        <w:r>
+          <w:t>E</w:t>
+        </w:r>
+      </w:ins>
+      <w:del w:id="285" w:author="Jonathan Wood" w:date="2020-05-27T21:08:00Z">
+        <w:r>
+          <w:delText>e</w:delText>
+        </w:r>
+      </w:del>
+      <w:r>
+        <w:t xml:space="preserve">arly </w:t>
+      </w:r>
+      <w:del w:id="286" w:author="Jonathan Wood" w:date="2020-05-27T21:08:00Z">
+        <w:r>
+          <w:delText>aftereffects</w:delText>
+        </w:r>
+      </w:del>
+      <w:ins w:id="287" w:author="Jonathan Wood" w:date="2020-05-27T21:08:00Z">
+        <w:r>
+          <w:t>Washout</w:t>
+        </w:r>
+      </w:ins>
+      <w:r>
+        <w:t xml:space="preserve">. However, the Adaptive Bayesian model demonstrates consistently decreasing aftereffects when the conditions become less stable during the Learning phase. We also analyzed the washout rates for each model. </w:t>
+      </w:r>
+      <w:r>
+        <w:t xml:space="preserve">The Adaptative Bayesian model predicts </w:t>
+      </w:r>
+      <w:r>
+        <w:t>slower</w:t>
+      </w:r>
+      <w:r>
+        <w:t xml:space="preserve"> washout as the conditions are less stable. The Strategy </w:t>
+      </w:r>
+      <w:del w:id="288" w:author="Jonathan Wood" w:date="2020-05-28T08:56:00Z">
+        <w:r>
+          <w:delText xml:space="preserve">plus </w:delText>
+        </w:r>
+      </w:del>
+      <w:ins w:id="289" w:author="Jonathan Wood" w:date="2020-05-28T08:56:00Z">
+        <w:r>
+          <w:t xml:space="preserve">and Use-Dependent </w:t>
+        </w:r>
+      </w:ins>
+      <w:del w:id="290" w:author="Jonathan Wood" w:date="2020-05-28T08:56:00Z">
+        <w:r>
+          <w:delText xml:space="preserve">UDP </w:delText>
+        </w:r>
+      </w:del>
+      <w:r>
+        <w:t>model predicts a consistent washout rate across conditions.</w:t>
+      </w:r>
+      <w:ins w:id="291" w:author="Jonathan Wood" w:date="2020-05-28T13:27:00Z">
+        <w:r>
+          <w:t xml:space="preserve"> Based on these simulations, if the Adaptive Bayes model is appropriate, we should observe differences </w:t>
+        </w:r>
+      </w:ins>
+      <w:ins w:id="292" w:author="Jonathan Wood" w:date="2020-05-28T13:29:00Z">
+        <w:r>
+          <w:t>between conditions using</w:t>
+        </w:r>
+      </w:ins>
+      <w:ins w:id="293" w:author="Jonathan Wood" w:date="2020-05-28T13:27:00Z">
+        <w:r>
+          <w:t xml:space="preserve"> these behavioral measures </w:t>
+        </w:r>
+      </w:ins>
+      <w:ins w:id="294" w:author="Jonathan Wood" w:date="2020-05-28T13:28:00Z">
+        <w:r>
+          <w:t xml:space="preserve">in </w:t>
+        </w:r>
+      </w:ins>
+      <w:ins w:id="295" w:author="Jonathan Wood" w:date="2020-05-28T13:29:00Z">
+        <w:r>
+          <w:t xml:space="preserve">our </w:t>
+        </w:r>
+      </w:ins>
+      <w:ins w:id="296" w:author="Jonathan Wood" w:date="2020-05-28T13:28:00Z">
+        <w:r>
+          <w:t xml:space="preserve">empirical </w:t>
+        </w:r>
+      </w:ins>
+      <w:ins w:id="297" w:author="Jonathan Wood" w:date="2020-05-28T13:29:00Z">
+        <w:r>
+          <w:t>analysis</w:t>
+        </w:r>
+      </w:ins>
+      <w:ins w:id="298" w:author="Jonathan Wood" w:date="2020-05-28T13:28:00Z">
+        <w:r>
+          <w:t xml:space="preserve">; however, if the Strategy and Use-Dependent model is appropriate, we will not observe differences </w:t>
+        </w:r>
+      </w:ins>
+      <w:ins w:id="299" w:author="Jonathan Wood" w:date="2020-05-28T13:29:00Z">
+        <w:r>
+          <w:t xml:space="preserve">between conditions using </w:t>
+        </w:r>
+      </w:ins>
+      <w:ins w:id="300" w:author="Jonathan Wood" w:date="2020-05-28T13:28:00Z">
+        <w:r>
+          <w:t xml:space="preserve">these behavioral measures </w:t>
+        </w:r>
+      </w:ins>
+      <w:ins w:id="301" w:author="Jonathan Wood" w:date="2020-05-28T13:29:00Z">
+        <w:r>
+          <w:t xml:space="preserve">in our empirical analysis. </w:t>
+        </w:r>
+      </w:ins>
+    </w:p>
+    <w:p/>
+    <w:p>
+      <w:pPr>
         <w:rPr>
           <w:i/>
           <w:iCs/>
           <w:u w:val="single"/>
         </w:rPr>
+      </w:pPr>
+      <w:r>
+        <w:rPr>
+          <w:i/>
+          <w:iCs/>
+          <w:u w:val="single"/>
+        </w:rPr>
         <w:t>Pilot Data:</w:t>
       </w:r>
     </w:p>
@@ -7911,7 +8405,15 @@
         <w:t xml:space="preserve">assess the feasibility of our behavioral methods, and specifically, to </w:t>
       </w:r>
       <w:r>
-        <w:t>determine if individuals are able to follow frequently changing step length targets</w:t>
+        <w:t xml:space="preserve">determine if individuals </w:t>
+      </w:r>
+      <w:proofErr w:type="gramStart"/>
+      <w:r>
+        <w:t>are able to</w:t>
+      </w:r>
+      <w:proofErr w:type="gramEnd"/>
+      <w:r>
+        <w:t xml:space="preserve"> follow frequently changing step length targets</w:t>
       </w:r>
       <w:r>
         <w:t>,</w:t>
@@ -7961,12 +8463,12 @@
       <w:r>
         <w:t>4</w:t>
       </w:r>
-      <w:ins w:id="238" w:author="Jonathan Wood" w:date="2020-05-28T10:53:00Z">
+      <w:ins w:id="302" w:author="Jonathan Wood" w:date="2020-05-28T10:53:00Z">
         <w:r>
           <w:t>;</w:t>
         </w:r>
       </w:ins>
-      <w:del w:id="239" w:author="Jonathan Wood" w:date="2020-05-28T10:53:00Z">
+      <w:del w:id="303" w:author="Jonathan Wood" w:date="2020-05-28T10:53:00Z">
         <w:r>
           <w:delText>; horizontal line represents mean, dots are individuals;</w:delText>
         </w:r>
@@ -7974,38 +8476,35 @@
       <w:r>
         <w:t xml:space="preserve"> 2/3 participants from the </w:t>
       </w:r>
-      <w:del w:id="240" w:author="Jonathan Wood" w:date="2020-05-28T10:53:00Z">
+      <w:del w:id="304" w:author="Jonathan Wood" w:date="2020-05-28T10:53:00Z">
         <w:r>
           <w:delText xml:space="preserve">Repeated </w:delText>
         </w:r>
       </w:del>
-      <w:ins w:id="241" w:author="Jonathan Wood" w:date="2020-05-28T10:53:00Z">
-        <w:r>
-          <w:t>Uniform</w:t>
-        </w:r>
-        <w:r>
-          <w:t xml:space="preserve"> </w:t>
+      <w:ins w:id="305" w:author="Jonathan Wood" w:date="2020-05-28T10:53:00Z">
+        <w:r>
+          <w:t xml:space="preserve">Uniform </w:t>
         </w:r>
       </w:ins>
       <w:r>
         <w:t xml:space="preserve">condition also </w:t>
       </w:r>
-      <w:del w:id="242" w:author="Jonathan Wood" w:date="2020-05-28T10:53:00Z">
+      <w:del w:id="306" w:author="Jonathan Wood" w:date="2020-05-28T10:53:00Z">
         <w:r>
           <w:delText>completed testing during the Unifor</w:delText>
         </w:r>
       </w:del>
-      <w:ins w:id="243" w:author="Jonathan Wood" w:date="2020-05-28T10:53:00Z">
+      <w:ins w:id="307" w:author="Jonathan Wood" w:date="2020-05-28T10:53:00Z">
         <w:r>
           <w:t>performed the Rep</w:t>
         </w:r>
       </w:ins>
-      <w:ins w:id="244" w:author="Jonathan Wood" w:date="2020-05-28T10:54:00Z">
+      <w:ins w:id="308" w:author="Jonathan Wood" w:date="2020-05-28T10:54:00Z">
         <w:r>
           <w:t>eated</w:t>
         </w:r>
       </w:ins>
-      <w:del w:id="245" w:author="Jonathan Wood" w:date="2020-05-28T10:53:00Z">
+      <w:del w:id="309" w:author="Jonathan Wood" w:date="2020-05-28T10:53:00Z">
         <w:r>
           <w:delText>m</w:delText>
         </w:r>
@@ -8013,12 +8512,12 @@
       <w:r>
         <w:t xml:space="preserve"> condition). </w:t>
       </w:r>
-      <w:ins w:id="246" w:author="Jonathan Wood" w:date="2020-05-28T09:55:00Z">
+      <w:ins w:id="310" w:author="Jonathan Wood" w:date="2020-05-28T09:55:00Z">
         <w:r>
           <w:t xml:space="preserve">Of note, these pilot data will not be included in the final analysis because they do not meet inclusion criteria (not naive participants). </w:t>
         </w:r>
       </w:ins>
-      <w:del w:id="247" w:author="Jonathan Wood" w:date="2020-05-28T09:55:00Z">
+      <w:del w:id="311" w:author="Jonathan Wood" w:date="2020-05-28T09:55:00Z">
         <w:r>
           <w:delText xml:space="preserve"> </w:delText>
         </w:r>
@@ -8061,7 +8560,15 @@
         <w:t xml:space="preserve"> </w:t>
       </w:r>
       <w:r>
-        <w:t xml:space="preserve">Given uncertainty around when labs will be reopened </w:t>
+        <w:t xml:space="preserve">Given uncertainty around when labs will be </w:t>
+      </w:r>
+      <w:proofErr w:type="gramStart"/>
+      <w:r>
+        <w:t>reopened</w:t>
+      </w:r>
+      <w:proofErr w:type="gramEnd"/>
+      <w:r>
+        <w:t xml:space="preserve"> </w:t>
       </w:r>
       <w:r>
         <w:t xml:space="preserve">we offer a proposed resubmission window from </w:t>
@@ -8138,7 +8645,31 @@
         <w:fldChar w:fldCharType="separate"/>
       </w:r>
       <w:r>
-        <w:t>Cherry-Allen KM, Statton MA, Celnik PA, Bastian AJ (2018) A dual-learning paradigm simultaneously improves multiple features of gait post-stroke. Neurorehabil Neural Repair 32:810–820.</w:t>
+        <w:t xml:space="preserve">Cherry-Allen KM, </w:t>
+      </w:r>
+      <w:proofErr w:type="spellStart"/>
+      <w:r>
+        <w:t>Statton</w:t>
+      </w:r>
+      <w:proofErr w:type="spellEnd"/>
+      <w:r>
+        <w:t xml:space="preserve"> MA, </w:t>
+      </w:r>
+      <w:proofErr w:type="spellStart"/>
+      <w:r>
+        <w:t>Celnik</w:t>
+      </w:r>
+      <w:proofErr w:type="spellEnd"/>
+      <w:r>
+        <w:t xml:space="preserve"> PA, Bastian AJ (2018) A dual-learning paradigm simultaneously improves multiple features of gait post-stroke. </w:t>
+      </w:r>
+      <w:proofErr w:type="spellStart"/>
+      <w:r>
+        <w:t>Neurorehabil</w:t>
+      </w:r>
+      <w:proofErr w:type="spellEnd"/>
+      <w:r>
+        <w:t xml:space="preserve"> Neural Repair 32:810–820.</w:t>
       </w:r>
     </w:p>
     <w:p>
@@ -8146,7 +8677,15 @@
         <w:pStyle w:val="Bibliography"/>
       </w:pPr>
       <w:r>
-        <w:t>Classen J, Liepert J, Wise SP, Hallett M, Cohen LG (1998) Rapid plasticity of human cortical movement representation induced by practice. J Neurophysiol 79:1117–1123.</w:t>
+        <w:t xml:space="preserve">Classen J, Liepert J, Wise SP, Hallett M, Cohen LG (1998) Rapid plasticity of human cortical movement representation induced by practice. J </w:t>
+      </w:r>
+      <w:proofErr w:type="spellStart"/>
+      <w:r>
+        <w:t>Neurophysiol</w:t>
+      </w:r>
+      <w:proofErr w:type="spellEnd"/>
+      <w:r>
+        <w:t xml:space="preserve"> 79:1117–1123.</w:t>
       </w:r>
     </w:p>
     <w:p>
@@ -8154,15 +8693,52 @@
         <w:pStyle w:val="Bibliography"/>
       </w:pPr>
       <w:r>
-        <w:t>Day KA, Leech KA, Roemmich RT, Bastian AJ (2018) Accelerating locomotor savings in learning: compressing four training days to one. J Neurophysiol 119:2100–2113.</w:t>
+        <w:t xml:space="preserve">Day KA, Leech KA, </w:t>
+      </w:r>
+      <w:proofErr w:type="spellStart"/>
+      <w:r>
+        <w:t>Roemmich</w:t>
+      </w:r>
+      <w:proofErr w:type="spellEnd"/>
+      <w:r>
+        <w:t xml:space="preserve"> RT, Bastian AJ (2018) Accelerating locomotor savings in learning: compressing four training days to one. J </w:t>
+      </w:r>
+      <w:proofErr w:type="spellStart"/>
+      <w:r>
+        <w:t>Neurophysiol</w:t>
+      </w:r>
+      <w:proofErr w:type="spellEnd"/>
+      <w:r>
+        <w:t xml:space="preserve"> 119:2100–2113.</w:t>
       </w:r>
     </w:p>
     <w:p>
       <w:pPr>
         <w:pStyle w:val="Bibliography"/>
       </w:pPr>
-      <w:r>
-        <w:t>Diedrichsen J, White O, Newman D, Lally N (2010) Use-dependent and error-based learning of motor behaviors. J Neurosci 30:5159–5166.</w:t>
+      <w:proofErr w:type="spellStart"/>
+      <w:r>
+        <w:t>Diedrichsen</w:t>
+      </w:r>
+      <w:proofErr w:type="spellEnd"/>
+      <w:r>
+        <w:t xml:space="preserve"> J, White O, Newman D, </w:t>
+      </w:r>
+      <w:proofErr w:type="spellStart"/>
+      <w:r>
+        <w:t>Lally</w:t>
+      </w:r>
+      <w:proofErr w:type="spellEnd"/>
+      <w:r>
+        <w:t xml:space="preserve"> N (2010) Use-dependent and error-based learning of motor behaviors. J </w:t>
+      </w:r>
+      <w:proofErr w:type="spellStart"/>
+      <w:r>
+        <w:t>Neurosci</w:t>
+      </w:r>
+      <w:proofErr w:type="spellEnd"/>
+      <w:r>
+        <w:t xml:space="preserve"> 30:5159–5166.</w:t>
       </w:r>
     </w:p>
     <w:p>
@@ -8178,15 +8754,36 @@
         <w:pStyle w:val="Bibliography"/>
       </w:pPr>
       <w:r>
-        <w:t>French MA, Morton SM, Charalambous CC, Reisman DS (2018) A locomotor learning paradigm using distorted visual feedback elicits strategic learning. J Neurophysiol 120:1923–1931.</w:t>
+        <w:t xml:space="preserve">French MA, Morton SM, Charalambous CC, Reisman DS (2018) A locomotor learning paradigm using distorted visual feedback elicits strategic learning. J </w:t>
+      </w:r>
+      <w:proofErr w:type="spellStart"/>
+      <w:r>
+        <w:t>Neurophysiol</w:t>
+      </w:r>
+      <w:proofErr w:type="spellEnd"/>
+      <w:r>
+        <w:t xml:space="preserve"> 120:1923–1931.</w:t>
       </w:r>
     </w:p>
     <w:p>
       <w:pPr>
         <w:pStyle w:val="Bibliography"/>
       </w:pPr>
-      <w:r>
-        <w:t>Hammerbeck U, Yousif N, Greenwood R, Rothwell JC, Diedrichsen J (2014) Movement speed is biased by prior experience. Journal of Neurophysiology 111:128–134.</w:t>
+      <w:proofErr w:type="spellStart"/>
+      <w:r>
+        <w:t>Hammerbeck</w:t>
+      </w:r>
+      <w:proofErr w:type="spellEnd"/>
+      <w:r>
+        <w:t xml:space="preserve"> U, Yousif N, Greenwood R, Rothwell JC, </w:t>
+      </w:r>
+      <w:proofErr w:type="spellStart"/>
+      <w:r>
+        <w:t>Diedrichsen</w:t>
+      </w:r>
+      <w:proofErr w:type="spellEnd"/>
+      <w:r>
+        <w:t xml:space="preserve"> J (2014) Movement speed is biased by prior experience. Journal of Neurophysiology 111:128–134.</w:t>
       </w:r>
     </w:p>
     <w:p>
@@ -8194,7 +8791,23 @@
         <w:pStyle w:val="Bibliography"/>
       </w:pPr>
       <w:r>
-        <w:t>Hardwick RM, Forrence AD, Krakauer JW, Haith AM (2019) Time-dependent competition between goal-directed and habitual response preparation. Nat Hum Behav 3:1252–1262.</w:t>
+        <w:t xml:space="preserve">Hardwick RM, </w:t>
+      </w:r>
+      <w:proofErr w:type="spellStart"/>
+      <w:r>
+        <w:t>Forrence</w:t>
+      </w:r>
+      <w:proofErr w:type="spellEnd"/>
+      <w:r>
+        <w:t xml:space="preserve"> AD, Krakauer JW, Haith AM (2019) Time-dependent competition between goal-directed and habitual response preparation. Nat Hum </w:t>
+      </w:r>
+      <w:proofErr w:type="spellStart"/>
+      <w:r>
+        <w:t>Behav</w:t>
+      </w:r>
+      <w:proofErr w:type="spellEnd"/>
+      <w:r>
+        <w:t xml:space="preserve"> 3:1252–1262.</w:t>
       </w:r>
     </w:p>
     <w:p>
@@ -8202,7 +8815,23 @@
         <w:pStyle w:val="Bibliography"/>
       </w:pPr>
       <w:r>
-        <w:t>Holmes AP, Blair RC, Watson JD, Ford I (1996) Nonparametric analysis of statistic images from functional mapping experiments. J Cereb Blood Flow Metab 16:7–22.</w:t>
+        <w:t xml:space="preserve">Holmes AP, Blair RC, Watson JD, Ford I (1996) Nonparametric analysis of statistic images from functional mapping experiments. J </w:t>
+      </w:r>
+      <w:proofErr w:type="spellStart"/>
+      <w:r>
+        <w:t>Cereb</w:t>
+      </w:r>
+      <w:proofErr w:type="spellEnd"/>
+      <w:r>
+        <w:t xml:space="preserve"> Blood Flow </w:t>
+      </w:r>
+      <w:proofErr w:type="spellStart"/>
+      <w:r>
+        <w:t>Metab</w:t>
+      </w:r>
+      <w:proofErr w:type="spellEnd"/>
+      <w:r>
+        <w:t xml:space="preserve"> 16:7–22.</w:t>
       </w:r>
     </w:p>
     <w:p>
@@ -8210,7 +8839,23 @@
         <w:pStyle w:val="Bibliography"/>
       </w:pPr>
       <w:r>
-        <w:t>Hussain SJ, Hanson AS, Tseng S-C, Morton SM (2013) A locomotor adaptation including explicit knowledge and removal of postadaptation errors induces complete 24-hour retention. J Neurophysiol 110:916–925.</w:t>
+        <w:t xml:space="preserve">Hussain SJ, Hanson AS, Tseng S-C, Morton SM (2013) A locomotor adaptation including explicit knowledge and removal of </w:t>
+      </w:r>
+      <w:proofErr w:type="spellStart"/>
+      <w:r>
+        <w:t>postadaptation</w:t>
+      </w:r>
+      <w:proofErr w:type="spellEnd"/>
+      <w:r>
+        <w:t xml:space="preserve"> errors induces complete 24-hour retention. J </w:t>
+      </w:r>
+      <w:proofErr w:type="spellStart"/>
+      <w:r>
+        <w:t>Neurophysiol</w:t>
+      </w:r>
+      <w:proofErr w:type="spellEnd"/>
+      <w:r>
+        <w:t xml:space="preserve"> 110:916–925.</w:t>
       </w:r>
     </w:p>
     <w:p>
@@ -8226,23 +8871,65 @@
         <w:pStyle w:val="Bibliography"/>
       </w:pPr>
       <w:r>
-        <w:t>Kim S-J, Mugisha D (2014) Effect of explicit visual feedback distortion on human gait. J Neuroeng Rehabil 11:74.</w:t>
+        <w:t xml:space="preserve">Kim S-J, Mugisha D (2014) Effect of explicit visual feedback distortion on human gait. J </w:t>
+      </w:r>
+      <w:proofErr w:type="spellStart"/>
+      <w:r>
+        <w:t>Neuroeng</w:t>
+      </w:r>
+      <w:proofErr w:type="spellEnd"/>
+      <w:r>
+        <w:t xml:space="preserve"> </w:t>
+      </w:r>
+      <w:proofErr w:type="spellStart"/>
+      <w:r>
+        <w:t>Rehabil</w:t>
+      </w:r>
+      <w:proofErr w:type="spellEnd"/>
+      <w:r>
+        <w:t xml:space="preserve"> 11:74.</w:t>
       </w:r>
     </w:p>
     <w:p>
       <w:pPr>
         <w:pStyle w:val="Bibliography"/>
       </w:pPr>
-      <w:r>
-        <w:t>Kitago T, Ryan SL, Mazzoni P, Krakauer JW, Haith AM (2013) Unlearning versus savings in visuomotor adaptation: comparing effects of washout, passage of time, and removal of errors on motor memory. Front Hum Neurosci 7.</w:t>
+      <w:proofErr w:type="spellStart"/>
+      <w:r>
+        <w:t>Kitago</w:t>
+      </w:r>
+      <w:proofErr w:type="spellEnd"/>
+      <w:r>
+        <w:t xml:space="preserve"> T, Ryan SL, </w:t>
+      </w:r>
+      <w:proofErr w:type="spellStart"/>
+      <w:r>
+        <w:t>Mazzoni</w:t>
+      </w:r>
+      <w:proofErr w:type="spellEnd"/>
+      <w:r>
+        <w:t xml:space="preserve"> P, Krakauer JW, Haith AM (2013) Unlearning versus savings in visuomotor adaptation: comparing effects of washout, passage of time, and removal of errors on motor memory. Front Hum </w:t>
+      </w:r>
+      <w:proofErr w:type="spellStart"/>
+      <w:r>
+        <w:t>Neurosci</w:t>
+      </w:r>
+      <w:proofErr w:type="spellEnd"/>
+      <w:r>
+        <w:t xml:space="preserve"> 7.</w:t>
       </w:r>
     </w:p>
     <w:p>
       <w:pPr>
         <w:pStyle w:val="Bibliography"/>
       </w:pPr>
-      <w:r>
-        <w:t>Körding K (2007) Decision Theory: What “Should” the Nervous System Do? Science 318:606–610.</w:t>
+      <w:proofErr w:type="spellStart"/>
+      <w:r>
+        <w:t>Körding</w:t>
+      </w:r>
+      <w:proofErr w:type="spellEnd"/>
+      <w:r>
+        <w:t xml:space="preserve"> K (2007) Decision Theory: What “Should” the Nervous System Do? Science 318:606–610.</w:t>
       </w:r>
     </w:p>
     <w:p>
@@ -8250,7 +8937,15 @@
         <w:pStyle w:val="Bibliography"/>
       </w:pPr>
       <w:r>
-        <w:t>Leech KA, Roemmich RT, Bastian AJ (2018) Creating flexible motor memories in human walking. Sci Rep 8:94.</w:t>
+        <w:t xml:space="preserve">Leech KA, </w:t>
+      </w:r>
+      <w:proofErr w:type="spellStart"/>
+      <w:r>
+        <w:t>Roemmich</w:t>
+      </w:r>
+      <w:proofErr w:type="spellEnd"/>
+      <w:r>
+        <w:t xml:space="preserve"> RT, Bastian AJ (2018) Creating flexible motor memories in human walking. Sci Rep 8:94.</w:t>
       </w:r>
     </w:p>
     <w:p>
@@ -8258,7 +8953,23 @@
         <w:pStyle w:val="Bibliography"/>
       </w:pPr>
       <w:r>
-        <w:t>Long AW, Roemmich RT, Bastian AJ (2016) Blocking trial-by-trial error correction does not interfere with motor learning in human walking. J Neurophysiol 115:2341–2348.</w:t>
+        <w:t xml:space="preserve">Long AW, </w:t>
+      </w:r>
+      <w:proofErr w:type="spellStart"/>
+      <w:r>
+        <w:t>Roemmich</w:t>
+      </w:r>
+      <w:proofErr w:type="spellEnd"/>
+      <w:r>
+        <w:t xml:space="preserve"> RT, Bastian AJ (2016) Blocking trial-by-trial error correction does not interfere with motor learning in human walking. J </w:t>
+      </w:r>
+      <w:proofErr w:type="spellStart"/>
+      <w:r>
+        <w:t>Neurophysiol</w:t>
+      </w:r>
+      <w:proofErr w:type="spellEnd"/>
+      <w:r>
+        <w:t xml:space="preserve"> 115:2341–2348.</w:t>
       </w:r>
     </w:p>
     <w:p>
@@ -8266,15 +8977,36 @@
         <w:pStyle w:val="Bibliography"/>
       </w:pPr>
       <w:r>
-        <w:t>Maris E, Oostenveld R (2007) Nonparametric statistical testing of EEG- and MEG-data. Journal of Neuroscience Methods 164:177–190.</w:t>
+        <w:t xml:space="preserve">Maris E, </w:t>
+      </w:r>
+      <w:proofErr w:type="spellStart"/>
+      <w:r>
+        <w:t>Oostenveld</w:t>
+      </w:r>
+      <w:proofErr w:type="spellEnd"/>
+      <w:r>
+        <w:t xml:space="preserve"> R (2007) Nonparametric statistical testing of EEG- and MEG-data. Journal of Neuroscience Methods 164:177–190.</w:t>
       </w:r>
     </w:p>
     <w:p>
       <w:pPr>
         <w:pStyle w:val="Bibliography"/>
       </w:pPr>
-      <w:r>
-        <w:t>Mawase F, Lopez D, Celnik PA, Haith AM (2018) Movement Repetition Facilitates Response Preparation. Cell Reports 24:801–808.</w:t>
+      <w:proofErr w:type="spellStart"/>
+      <w:r>
+        <w:t>Mawase</w:t>
+      </w:r>
+      <w:proofErr w:type="spellEnd"/>
+      <w:r>
+        <w:t xml:space="preserve"> F, Lopez D, </w:t>
+      </w:r>
+      <w:proofErr w:type="spellStart"/>
+      <w:r>
+        <w:t>Celnik</w:t>
+      </w:r>
+      <w:proofErr w:type="spellEnd"/>
+      <w:r>
+        <w:t xml:space="preserve"> PA, Haith AM (2018) Movement Repetition Facilitates Response Preparation. Cell Reports 24:801–808.</w:t>
       </w:r>
     </w:p>
     <w:p>
@@ -8289,8 +9021,45 @@
       <w:pPr>
         <w:pStyle w:val="Bibliography"/>
       </w:pPr>
-      <w:r>
-        <w:t>Orban de Xivry J-J, Criscimagna-Hemminger SE, Shadmehr R (2011) Contributions of the motor cortex to adaptive control of reaching depend on the perturbation schedule. Cereb Cortex 21:1475–1484.</w:t>
+      <w:proofErr w:type="spellStart"/>
+      <w:r>
+        <w:t>Orban</w:t>
+      </w:r>
+      <w:proofErr w:type="spellEnd"/>
+      <w:r>
+        <w:t xml:space="preserve"> de </w:t>
+      </w:r>
+      <w:proofErr w:type="spellStart"/>
+      <w:r>
+        <w:t>Xivry</w:t>
+      </w:r>
+      <w:proofErr w:type="spellEnd"/>
+      <w:r>
+        <w:t xml:space="preserve"> J-J, </w:t>
+      </w:r>
+      <w:proofErr w:type="spellStart"/>
+      <w:r>
+        <w:t>Criscimagna-Hemminger</w:t>
+      </w:r>
+      <w:proofErr w:type="spellEnd"/>
+      <w:r>
+        <w:t xml:space="preserve"> SE, </w:t>
+      </w:r>
+      <w:proofErr w:type="spellStart"/>
+      <w:r>
+        <w:t>Shadmehr</w:t>
+      </w:r>
+      <w:proofErr w:type="spellEnd"/>
+      <w:r>
+        <w:t xml:space="preserve"> R (2011) Contributions of the motor cortex to adaptive control of reaching depend on the perturbation schedule. </w:t>
+      </w:r>
+      <w:proofErr w:type="spellStart"/>
+      <w:r>
+        <w:t>Cereb</w:t>
+      </w:r>
+      <w:proofErr w:type="spellEnd"/>
+      <w:r>
+        <w:t xml:space="preserve"> Cortex 21:1475–1484.</w:t>
       </w:r>
     </w:p>
     <w:p>
@@ -8305,16 +9074,50 @@
       <w:pPr>
         <w:pStyle w:val="Bibliography"/>
       </w:pPr>
-      <w:r>
-        <w:t>Statton MA, Toliver A, Bastian AJ (2016) A dual-learning paradigm can simultaneously train multiple characteristics of walking. J Neurophysiol 115:2692–2700.</w:t>
+      <w:proofErr w:type="spellStart"/>
+      <w:r>
+        <w:t>Statton</w:t>
+      </w:r>
+      <w:proofErr w:type="spellEnd"/>
+      <w:r>
+        <w:t xml:space="preserve"> MA, Toliver A, Bastian AJ (2016) A dual-learning paradigm can simultaneously train multiple characteristics of walking. J </w:t>
+      </w:r>
+      <w:proofErr w:type="spellStart"/>
+      <w:r>
+        <w:t>Neurophysiol</w:t>
+      </w:r>
+      <w:proofErr w:type="spellEnd"/>
+      <w:r>
+        <w:t xml:space="preserve"> 115:2692–2700.</w:t>
       </w:r>
     </w:p>
     <w:p>
       <w:pPr>
         <w:pStyle w:val="Bibliography"/>
       </w:pPr>
-      <w:r>
-        <w:t>Verstynen T, Sabes PN (2011) How each movement changes the next: an experimental and theoretical study of fast adaptive priors in reaching. J Neurosci 31:10050–10059.</w:t>
+      <w:proofErr w:type="spellStart"/>
+      <w:r>
+        <w:t>Verstynen</w:t>
+      </w:r>
+      <w:proofErr w:type="spellEnd"/>
+      <w:r>
+        <w:t xml:space="preserve"> T, </w:t>
+      </w:r>
+      <w:proofErr w:type="spellStart"/>
+      <w:r>
+        <w:t>Sabes</w:t>
+      </w:r>
+      <w:proofErr w:type="spellEnd"/>
+      <w:r>
+        <w:t xml:space="preserve"> PN (2011) How each movement changes the next: an experimental and theoretical study of fast adaptive priors in reaching. J </w:t>
+      </w:r>
+      <w:proofErr w:type="spellStart"/>
+      <w:r>
+        <w:t>Neurosci</w:t>
+      </w:r>
+      <w:proofErr w:type="spellEnd"/>
+      <w:r>
+        <w:t xml:space="preserve"> 31:10050–10059.</w:t>
       </w:r>
     </w:p>
     <w:p>
@@ -8322,7 +9125,23 @@
         <w:pStyle w:val="Bibliography"/>
       </w:pPr>
       <w:r>
-        <w:t>Wei K, Körding K (2009) Relevance of error: what drives motor adaptation? J Neurophysiol 101:655–664.</w:t>
+        <w:t xml:space="preserve">Wei K, </w:t>
+      </w:r>
+      <w:proofErr w:type="spellStart"/>
+      <w:r>
+        <w:t>Körding</w:t>
+      </w:r>
+      <w:proofErr w:type="spellEnd"/>
+      <w:r>
+        <w:t xml:space="preserve"> K (2009) Relevance of error: what drives motor adaptation? J </w:t>
+      </w:r>
+      <w:proofErr w:type="spellStart"/>
+      <w:r>
+        <w:t>Neurophysiol</w:t>
+      </w:r>
+      <w:proofErr w:type="spellEnd"/>
+      <w:r>
+        <w:t xml:space="preserve"> 101:655–664.</w:t>
       </w:r>
     </w:p>
     <w:p>
@@ -8330,7 +9149,23 @@
         <w:pStyle w:val="Bibliography"/>
       </w:pPr>
       <w:r>
-        <w:t>Wilson RC, Collins AG (2019) Ten simple rules for the computational modeling of behavioral data. eLife 8:e49547.</w:t>
+        <w:t xml:space="preserve">Wilson RC, Collins AG (2019) Ten simple rules for the computational modeling of behavioral data. </w:t>
+      </w:r>
+      <w:proofErr w:type="spellStart"/>
+      <w:r>
+        <w:t>eLife</w:t>
+      </w:r>
+      <w:proofErr w:type="spellEnd"/>
+      <w:r>
+        <w:t xml:space="preserve"> </w:t>
+      </w:r>
+      <w:proofErr w:type="gramStart"/>
+      <w:r>
+        <w:t>8:e</w:t>
+      </w:r>
+      <w:proofErr w:type="gramEnd"/>
+      <w:r>
+        <w:t>49547.</w:t>
       </w:r>
     </w:p>
     <w:p>
@@ -8338,7 +9173,23 @@
         <w:pStyle w:val="Bibliography"/>
       </w:pPr>
       <w:r>
-        <w:t>Wong AL, Goldsmith J, Forrence AD, Haith AM, Krakauer JW (2017) Reaction times can reflect habits rather than computations. Elife 6.</w:t>
+        <w:t xml:space="preserve">Wong AL, Goldsmith J, </w:t>
+      </w:r>
+      <w:proofErr w:type="spellStart"/>
+      <w:r>
+        <w:t>Forrence</w:t>
+      </w:r>
+      <w:proofErr w:type="spellEnd"/>
+      <w:r>
+        <w:t xml:space="preserve"> AD, Haith AM, Krakauer JW (2017) Reaction times can reflect habits rather than computations. </w:t>
+      </w:r>
+      <w:proofErr w:type="spellStart"/>
+      <w:r>
+        <w:t>Elife</w:t>
+      </w:r>
+      <w:proofErr w:type="spellEnd"/>
+      <w:r>
+        <w:t xml:space="preserve"> 6.</w:t>
       </w:r>
     </w:p>
     <w:p>
@@ -8409,7 +9260,15 @@
         <w:t>A</w:t>
       </w:r>
       <w:r>
-        <w:t>). Their step lengths will be represented as a blue (left) and green (right) bar which increases in height during the swing phase and holds on the screen at the moment of heel strike. During the Learning phase, the participant will aim for a pink horizontal target line which is derived from their baseline step length (</w:t>
+        <w:t xml:space="preserve">). Their step lengths will be represented as a blue (left) and green (right) bar which increases in height during the swing phase and holds on the screen </w:t>
+      </w:r>
+      <w:proofErr w:type="gramStart"/>
+      <w:r>
+        <w:t>at the moment</w:t>
+      </w:r>
+      <w:proofErr w:type="gramEnd"/>
+      <w:r>
+        <w:t xml:space="preserve"> of heel strike. During the Learning phase, the participant will aim for a pink horizontal target line which is derived from their baseline step length (</w:t>
       </w:r>
       <w:r>
         <w:rPr>
@@ -8576,7 +9435,7 @@
       <w:r>
         <w:t xml:space="preserve">). Results of the stimulation are plotted as means with shaded errors indicating standard deviation. The first 50 strides of </w:t>
       </w:r>
-      <w:ins w:id="248" w:author="Jonathan Wood" w:date="2020-05-28T10:55:00Z">
+      <w:ins w:id="312" w:author="Jonathan Wood" w:date="2020-05-28T10:55:00Z">
         <w:r>
           <w:t xml:space="preserve">the </w:t>
         </w:r>
@@ -8587,7 +9446,7 @@
       <w:r>
         <w:t>ashout</w:t>
       </w:r>
-      <w:ins w:id="249" w:author="Jonathan Wood" w:date="2020-05-28T10:55:00Z">
+      <w:ins w:id="313" w:author="Jonathan Wood" w:date="2020-05-28T10:55:00Z">
         <w:r>
           <w:t xml:space="preserve"> phase</w:t>
         </w:r>
@@ -8618,10 +9477,7 @@
         <w:t xml:space="preserve">Bias </w:t>
       </w:r>
       <w:r>
-        <w:t>is</w:t>
-      </w:r>
-      <w:r>
-        <w:t xml:space="preserve"> </w:t>
+        <w:t xml:space="preserve">is </w:t>
       </w:r>
       <w:r>
         <w:t>the mean of the first 5 strides of Washout (</w:t>
@@ -8652,12 +9508,12 @@
       <w:r>
         <w:t xml:space="preserve">). </w:t>
       </w:r>
-      <w:ins w:id="250" w:author="Jonathan Wood" w:date="2020-05-28T10:55:00Z">
+      <w:ins w:id="314" w:author="Jonathan Wood" w:date="2020-05-28T10:55:00Z">
         <w:r>
           <w:t>Filled circles represent the mean and error bars represent one standar</w:t>
         </w:r>
       </w:ins>
-      <w:ins w:id="251" w:author="Jonathan Wood" w:date="2020-05-28T10:56:00Z">
+      <w:ins w:id="315" w:author="Jonathan Wood" w:date="2020-05-28T10:56:00Z">
         <w:r>
           <w:t xml:space="preserve">d deviation. </w:t>
         </w:r>
@@ -8675,27 +9531,27 @@
       <w:r>
         <w:t xml:space="preserve"> Pilot data. </w:t>
       </w:r>
-      <w:ins w:id="252" w:author="Jonathan Wood" w:date="2020-05-28T09:24:00Z">
+      <w:ins w:id="316" w:author="Jonathan Wood" w:date="2020-05-28T09:24:00Z">
         <w:r>
           <w:t xml:space="preserve">Mean values are represented as </w:t>
         </w:r>
       </w:ins>
-      <w:ins w:id="253" w:author="Jonathan Wood" w:date="2020-05-28T10:56:00Z">
+      <w:ins w:id="317" w:author="Jonathan Wood" w:date="2020-05-28T10:56:00Z">
         <w:r>
           <w:t xml:space="preserve">horizontal </w:t>
         </w:r>
       </w:ins>
-      <w:ins w:id="254" w:author="Jonathan Wood" w:date="2020-05-28T09:24:00Z">
+      <w:ins w:id="318" w:author="Jonathan Wood" w:date="2020-05-28T09:24:00Z">
         <w:r>
           <w:t xml:space="preserve">bars </w:t>
         </w:r>
       </w:ins>
-      <w:ins w:id="255" w:author="Jonathan Wood" w:date="2020-05-28T10:56:00Z">
+      <w:ins w:id="319" w:author="Jonathan Wood" w:date="2020-05-28T10:56:00Z">
         <w:r>
           <w:t>and</w:t>
         </w:r>
       </w:ins>
-      <w:ins w:id="256" w:author="Jonathan Wood" w:date="2020-05-28T09:24:00Z">
+      <w:ins w:id="320" w:author="Jonathan Wood" w:date="2020-05-28T09:24:00Z">
         <w:r>
           <w:t xml:space="preserve"> individual participants as dots. </w:t>
         </w:r>
@@ -8703,7 +9559,7 @@
       <w:r>
         <w:t xml:space="preserve">SAI was averaged across the entire Leaning phase for each participant for the Repeated and Uniform conditions. SAI standard deviation was calculated across the entire Learning phase for each participant for the Repeated and Uniform conditions. </w:t>
       </w:r>
-      <w:del w:id="257" w:author="Jonathan Wood" w:date="2020-05-28T09:23:00Z">
+      <w:del w:id="321" w:author="Jonathan Wood" w:date="2020-05-28T09:23:00Z">
         <w:r>
           <w:delText xml:space="preserve">The SAI means appear similar, while the SAI standard deviations appear different. </w:delText>
         </w:r>
@@ -8722,7 +9578,7 @@
 
 <file path=word/comments.xml><?xml version="1.0" encoding="utf-8"?>
 <w:comments xmlns:wpc="http://schemas.microsoft.com/office/word/2010/wordprocessingCanvas" xmlns:cx="http://schemas.microsoft.com/office/drawing/2014/chartex" xmlns:cx1="http://schemas.microsoft.com/office/drawing/2015/9/8/chartex" xmlns:cx2="http://schemas.microsoft.com/office/drawing/2015/10/21/chartex" xmlns:cx3="http://schemas.microsoft.com/office/drawing/2016/5/9/chartex" xmlns:cx4="http://schemas.microsoft.com/office/drawing/2016/5/10/chartex" xmlns:cx5="http://schemas.microsoft.com/office/drawing/2016/5/11/chartex" xmlns:cx6="http://schemas.microsoft.com/office/drawing/2016/5/12/chartex" xmlns:cx7="http://schemas.microsoft.com/office/drawing/2016/5/13/chartex" xmlns:cx8="http://schemas.microsoft.com/office/drawing/2016/5/14/chartex" xmlns:mc="http://schemas.openxmlformats.org/markup-compatibility/2006" xmlns:aink="http://schemas.microsoft.com/office/drawing/2016/ink" xmlns:am3d="http://schemas.microsoft.com/office/drawing/2017/model3d" xmlns:o="urn:schemas-microsoft-com:office:office" xmlns:r="http://schemas.openxmlformats.org/officeDocument/2006/relationships" xmlns:m="http://schemas.openxmlformats.org/officeDocument/2006/math" xmlns:v="urn:schemas-microsoft-com:vml" xmlns:wp14="http://schemas.microsoft.com/office/word/2010/wordprocessingDrawing" xmlns:wp="http://schemas.openxmlformats.org/drawingml/2006/wordprocessingDrawing" xmlns:w10="urn:schemas-microsoft-com:office:word" xmlns:w="http://schemas.openxmlformats.org/wordprocessingml/2006/main" xmlns:w14="http://schemas.microsoft.com/office/word/2010/wordml" xmlns:w15="http://schemas.microsoft.com/office/word/2012/wordml" xmlns:w16cex="http://schemas.microsoft.com/office/word/2018/wordml/cex" xmlns:w16cid="http://schemas.microsoft.com/office/word/2016/wordml/cid" xmlns:w16="http://schemas.microsoft.com/office/word/2018/wordml" xmlns:w16se="http://schemas.microsoft.com/office/word/2015/wordml/symex" xmlns:wpg="http://schemas.microsoft.com/office/word/2010/wordprocessingGroup" xmlns:wpi="http://schemas.microsoft.com/office/word/2010/wordprocessingInk" xmlns:wne="http://schemas.microsoft.com/office/word/2006/wordml" xmlns:wps="http://schemas.microsoft.com/office/word/2010/wordprocessingShape" mc:Ignorable="w14 w15 w16se w16cid w16 w16cex wp14">
-  <w:comment w:id="108" w:author="Jonathan Wood" w:date="2020-05-27T20:49:00Z" w:initials="JW">
+  <w:comment w:id="135" w:author="Jonathan Wood" w:date="2020-05-27T20:49:00Z" w:initials="JW">
     <w:p>
       <w:pPr>
         <w:pStyle w:val="CommentText"/>
@@ -8738,7 +9594,7 @@
       </w:r>
     </w:p>
   </w:comment>
-  <w:comment w:id="126" w:author="Jonathan Wood" w:date="2020-05-28T10:32:00Z" w:initials="JW">
+  <w:comment w:id="155" w:author="Jonathan Wood" w:date="2020-05-28T10:32:00Z" w:initials="JW">
     <w:p>
       <w:pPr>
         <w:pStyle w:val="CommentText"/>
@@ -8750,11 +9606,19 @@
         <w:annotationRef/>
       </w:r>
       <w:r>
-        <w:t>Should we define small, medium and large effect sizes according to similar studies?</w:t>
+        <w:t xml:space="preserve">Should we define small, </w:t>
+      </w:r>
+      <w:proofErr w:type="gramStart"/>
+      <w:r>
+        <w:t>medium</w:t>
+      </w:r>
+      <w:proofErr w:type="gramEnd"/>
+      <w:r>
+        <w:t xml:space="preserve"> and large effect sizes according to similar studies?</w:t>
       </w:r>
     </w:p>
   </w:comment>
-  <w:comment w:id="130" w:author="Jonathan Wood" w:date="2020-05-27T20:11:00Z" w:initials="JW">
+  <w:comment w:id="170" w:author="Jonathan Wood" w:date="2020-05-27T20:11:00Z" w:initials="JW">
     <w:p>
       <w:pPr>
         <w:pStyle w:val="CommentText"/>
@@ -8773,7 +9637,7 @@
       </w:r>
     </w:p>
   </w:comment>
-  <w:comment w:id="139" w:author="Jonathan Wood" w:date="2020-05-28T10:36:00Z" w:initials="JW">
+  <w:comment w:id="179" w:author="Jonathan Wood" w:date="2020-05-28T10:36:00Z" w:initials="JW">
     <w:p>
       <w:pPr>
         <w:pStyle w:val="CommentText"/>
@@ -8789,7 +9653,7 @@
       </w:r>
     </w:p>
   </w:comment>
-  <w:comment w:id="162" w:author="Hyosub Kim" w:date="2020-05-26T17:47:00Z" w:initials="HK">
+  <w:comment w:id="202" w:author="Hyosub Kim" w:date="2020-05-26T17:47:00Z" w:initials="HK">
     <w:p>
       <w:pPr>
         <w:pStyle w:val="CommentText"/>
@@ -8801,11 +9665,19 @@
         <w:annotationRef/>
       </w:r>
       <w:r>
-        <w:t>Possibly cite Diedrichsen here.</w:t>
+        <w:t xml:space="preserve">Possibly cite </w:t>
+      </w:r>
+      <w:proofErr w:type="spellStart"/>
+      <w:r>
+        <w:t>Diedrichsen</w:t>
+      </w:r>
+      <w:proofErr w:type="spellEnd"/>
+      <w:r>
+        <w:t xml:space="preserve"> here.</w:t>
       </w:r>
     </w:p>
   </w:comment>
-  <w:comment w:id="163" w:author="Jonathan Wood" w:date="2020-05-27T20:26:00Z" w:initials="JW">
+  <w:comment w:id="203" w:author="Jonathan Wood" w:date="2020-05-27T20:26:00Z" w:initials="JW">
     <w:p>
       <w:pPr>
         <w:pStyle w:val="CommentText"/>
@@ -8823,10 +9695,26 @@
         <w:t>observe that</w:t>
       </w:r>
       <w:r>
-        <w:t xml:space="preserve"> the learning and retention of UDP is slower than error based learnin</w:t>
-      </w:r>
-      <w:r>
-        <w:t xml:space="preserve">g when they fit their parameters. They don’t say anything about it being that much slower. Should we </w:t>
+        <w:t xml:space="preserve"> the learning and retention of UDP is slower than </w:t>
+      </w:r>
+      <w:proofErr w:type="gramStart"/>
+      <w:r>
+        <w:t>error based</w:t>
+      </w:r>
+      <w:proofErr w:type="gramEnd"/>
+      <w:r>
+        <w:t xml:space="preserve"> learnin</w:t>
+      </w:r>
+      <w:r>
+        <w:t xml:space="preserve">g when they fit their parameters. They </w:t>
+      </w:r>
+      <w:proofErr w:type="gramStart"/>
+      <w:r>
+        <w:t>don’t</w:t>
+      </w:r>
+      <w:proofErr w:type="gramEnd"/>
+      <w:r>
+        <w:t xml:space="preserve"> say anything about it being that much slower. Should we </w:t>
       </w:r>
       <w:r>
         <w:t>cite them</w:t>
@@ -8836,7 +9724,7 @@
       </w:r>
     </w:p>
   </w:comment>
-  <w:comment w:id="208" w:author="Hyosub Kim" w:date="2020-05-27T10:07:00Z" w:initials="HK">
+  <w:comment w:id="261" w:author="Hyosub Kim" w:date="2020-05-27T10:07:00Z" w:initials="HK">
     <w:p>
       <w:pPr>
         <w:pStyle w:val="CommentText"/>
@@ -8848,11 +9736,19 @@
         <w:annotationRef/>
       </w:r>
       <w:r>
-        <w:t xml:space="preserve">Is this exactly what you did? It wasn’t clear before. </w:t>
+        <w:t xml:space="preserve">Is this exactly what you did? It </w:t>
+      </w:r>
+      <w:proofErr w:type="gramStart"/>
+      <w:r>
+        <w:t>wasn’t</w:t>
+      </w:r>
+      <w:proofErr w:type="gramEnd"/>
+      <w:r>
+        <w:t xml:space="preserve"> clear before. </w:t>
       </w:r>
     </w:p>
   </w:comment>
-  <w:comment w:id="209" w:author="Jonathan Wood" w:date="2020-05-27T14:33:00Z" w:initials="JW">
+  <w:comment w:id="262" w:author="Jonathan Wood" w:date="2020-05-27T14:33:00Z" w:initials="JW">
     <w:p>
       <w:pPr>
         <w:pStyle w:val="CommentText"/>
@@ -8860,11 +9756,33 @@
           <w:rStyle w:val="CommentReference"/>
         </w:rPr>
       </w:pPr>
+      <w:proofErr w:type="gramStart"/>
       <w:r>
         <w:rPr>
           <w:rStyle w:val="CommentReference"/>
         </w:rPr>
-        <w:t>So this confused me a bit when I went to do it, but I think I got it. Here’s was I did:</w:t>
+        <w:t>So</w:t>
+      </w:r>
+      <w:proofErr w:type="gramEnd"/>
+      <w:r>
+        <w:rPr>
+          <w:rStyle w:val="CommentReference"/>
+        </w:rPr>
+        <w:t xml:space="preserve"> this confused me a bit when I went to do it, but I think I got it. </w:t>
+      </w:r>
+      <w:proofErr w:type="gramStart"/>
+      <w:r>
+        <w:rPr>
+          <w:rStyle w:val="CommentReference"/>
+        </w:rPr>
+        <w:t>Here’s</w:t>
+      </w:r>
+      <w:proofErr w:type="gramEnd"/>
+      <w:r>
+        <w:rPr>
+          <w:rStyle w:val="CommentReference"/>
+        </w:rPr>
+        <w:t xml:space="preserve"> was I did:</w:t>
       </w:r>
     </w:p>
     <w:p>
@@ -10312,7 +11230,6 @@
   <w:style w:type="character" w:default="1" w:styleId="DefaultParagraphFont">
     <w:name w:val="Default Paragraph Font"/>
     <w:uiPriority w:val="1"/>
-    <w:semiHidden/>
     <w:unhideWhenUsed/>
   </w:style>
   <w:style w:type="table" w:default="1" w:styleId="TableNormal">
@@ -10795,7 +11712,7 @@
 </file>
 
 <file path=customXml/itemProps1.xml><?xml version="1.0" encoding="utf-8"?>
-<ds:datastoreItem xmlns:ds="http://schemas.openxmlformats.org/officeDocument/2006/customXml" ds:itemID="{5520FB6B-410E-4A38-9C58-F6A595393F2D}">
+<ds:datastoreItem xmlns:ds="http://schemas.openxmlformats.org/officeDocument/2006/customXml" ds:itemID="{0DE69777-1A31-47CA-B785-2892AD760E72}">
   <ds:schemaRefs>
     <ds:schemaRef ds:uri="http://schemas.openxmlformats.org/officeDocument/2006/bibliography"/>
   </ds:schemaRefs>

</xml_diff>